<commit_message>
Changes to Requirements Doc
</commit_message>
<xml_diff>
--- a/Initial Requirement Model.docx
+++ b/Initial Requirement Model.docx
@@ -188,7 +188,7 @@
               <w:sz w:val="28"/>
               <w:szCs w:val="28"/>
             </w:rPr>
-            <w:t>10/03/2018</w:t>
+            <w:t>12/03/2018</w:t>
           </w:r>
           <w:r>
             <w:rPr>
@@ -318,7 +318,7 @@
           <w:r>
             <w:fldChar w:fldCharType="separate"/>
           </w:r>
-          <w:hyperlink w:anchor="_Toc508461209" w:history="1">
+          <w:hyperlink w:anchor="_Toc508615176" w:history="1">
             <w:r>
               <w:rPr>
                 <w:rStyle w:val="Hyperlink"/>
@@ -353,7 +353,7 @@
                 <w:sz w:val="18"/>
                 <w:szCs w:val="18"/>
               </w:rPr>
-              <w:instrText xml:space="preserve"> PAGEREF _Toc508461209 \h </w:instrText>
+              <w:instrText xml:space="preserve"> PAGEREF _Toc508615176 \h </w:instrText>
             </w:r>
             <w:r>
               <w:rPr>
@@ -407,7 +407,7 @@
               <w:lang w:eastAsia="en-AU"/>
             </w:rPr>
           </w:pPr>
-          <w:hyperlink w:anchor="_Toc508461210" w:history="1">
+          <w:hyperlink w:anchor="_Toc508615177" w:history="1">
             <w:r>
               <w:rPr>
                 <w:rStyle w:val="Hyperlink"/>
@@ -461,7 +461,7 @@
                 <w:sz w:val="18"/>
                 <w:szCs w:val="18"/>
               </w:rPr>
-              <w:instrText xml:space="preserve"> PAGEREF _Toc508461210 \h </w:instrText>
+              <w:instrText xml:space="preserve"> PAGEREF _Toc508615177 \h </w:instrText>
             </w:r>
             <w:r>
               <w:rPr>
@@ -515,7 +515,7 @@
               <w:lang w:eastAsia="en-AU"/>
             </w:rPr>
           </w:pPr>
-          <w:hyperlink w:anchor="_Toc508461211" w:history="1">
+          <w:hyperlink w:anchor="_Toc508615178" w:history="1">
             <w:r>
               <w:rPr>
                 <w:rStyle w:val="Hyperlink"/>
@@ -569,7 +569,7 @@
                 <w:sz w:val="18"/>
                 <w:szCs w:val="18"/>
               </w:rPr>
-              <w:instrText xml:space="preserve"> PAGEREF _Toc508461211 \h </w:instrText>
+              <w:instrText xml:space="preserve"> PAGEREF _Toc508615178 \h </w:instrText>
             </w:r>
             <w:r>
               <w:rPr>
@@ -595,7 +595,7 @@
                 <w:sz w:val="18"/>
                 <w:szCs w:val="18"/>
               </w:rPr>
-              <w:t>4</w:t>
+              <w:t>3</w:t>
             </w:r>
             <w:r>
               <w:rPr>
@@ -623,7 +623,7 @@
               <w:lang w:eastAsia="en-AU"/>
             </w:rPr>
           </w:pPr>
-          <w:hyperlink w:anchor="_Toc508461212" w:history="1">
+          <w:hyperlink w:anchor="_Toc508615179" w:history="1">
             <w:r>
               <w:rPr>
                 <w:rStyle w:val="Hyperlink"/>
@@ -677,7 +677,7 @@
                 <w:sz w:val="18"/>
                 <w:szCs w:val="18"/>
               </w:rPr>
-              <w:instrText xml:space="preserve"> PAGEREF _Toc508461212 \h </w:instrText>
+              <w:instrText xml:space="preserve"> PAGEREF _Toc508615179 \h </w:instrText>
             </w:r>
             <w:r>
               <w:rPr>
@@ -730,7 +730,7 @@
               <w:lang w:eastAsia="en-AU"/>
             </w:rPr>
           </w:pPr>
-          <w:hyperlink w:anchor="_Toc508461213" w:history="1">
+          <w:hyperlink w:anchor="_Toc508615180" w:history="1">
             <w:r>
               <w:rPr>
                 <w:rStyle w:val="Hyperlink"/>
@@ -765,7 +765,7 @@
                 <w:sz w:val="18"/>
                 <w:szCs w:val="18"/>
               </w:rPr>
-              <w:instrText xml:space="preserve"> PAGEREF _Toc508461213 \h </w:instrText>
+              <w:instrText xml:space="preserve"> PAGEREF _Toc508615180 \h </w:instrText>
             </w:r>
             <w:r>
               <w:rPr>
@@ -819,7 +819,7 @@
               <w:lang w:eastAsia="en-AU"/>
             </w:rPr>
           </w:pPr>
-          <w:hyperlink w:anchor="_Toc508461214" w:history="1">
+          <w:hyperlink w:anchor="_Toc508615181" w:history="1">
             <w:r>
               <w:rPr>
                 <w:rStyle w:val="Hyperlink"/>
@@ -873,7 +873,7 @@
                 <w:sz w:val="18"/>
                 <w:szCs w:val="18"/>
               </w:rPr>
-              <w:instrText xml:space="preserve"> PAGEREF _Toc508461214 \h </w:instrText>
+              <w:instrText xml:space="preserve"> PAGEREF _Toc508615181 \h </w:instrText>
             </w:r>
             <w:r>
               <w:rPr>
@@ -927,7 +927,7 @@
               <w:lang w:eastAsia="en-AU"/>
             </w:rPr>
           </w:pPr>
-          <w:hyperlink w:anchor="_Toc508461215" w:history="1">
+          <w:hyperlink w:anchor="_Toc508615182" w:history="1">
             <w:r>
               <w:rPr>
                 <w:rStyle w:val="Hyperlink"/>
@@ -981,7 +981,7 @@
                 <w:sz w:val="18"/>
                 <w:szCs w:val="18"/>
               </w:rPr>
-              <w:instrText xml:space="preserve"> PAGEREF _Toc508461215 \h </w:instrText>
+              <w:instrText xml:space="preserve"> PAGEREF _Toc508615182 \h </w:instrText>
             </w:r>
             <w:r>
               <w:rPr>
@@ -1035,7 +1035,7 @@
               <w:lang w:eastAsia="en-AU"/>
             </w:rPr>
           </w:pPr>
-          <w:hyperlink w:anchor="_Toc508461216" w:history="1">
+          <w:hyperlink w:anchor="_Toc508615183" w:history="1">
             <w:r>
               <w:rPr>
                 <w:rStyle w:val="Hyperlink"/>
@@ -1089,7 +1089,7 @@
                 <w:sz w:val="18"/>
                 <w:szCs w:val="18"/>
               </w:rPr>
-              <w:instrText xml:space="preserve"> PAGEREF _Toc508461216 \h </w:instrText>
+              <w:instrText xml:space="preserve"> PAGEREF _Toc508615183 \h </w:instrText>
             </w:r>
             <w:r>
               <w:rPr>
@@ -1143,7 +1143,7 @@
               <w:lang w:eastAsia="en-AU"/>
             </w:rPr>
           </w:pPr>
-          <w:hyperlink w:anchor="_Toc508461217" w:history="1">
+          <w:hyperlink w:anchor="_Toc508615184" w:history="1">
             <w:r>
               <w:rPr>
                 <w:rStyle w:val="Hyperlink"/>
@@ -1197,7 +1197,7 @@
                 <w:sz w:val="18"/>
                 <w:szCs w:val="18"/>
               </w:rPr>
-              <w:instrText xml:space="preserve"> PAGEREF _Toc508461217 \h </w:instrText>
+              <w:instrText xml:space="preserve"> PAGEREF _Toc508615184 \h </w:instrText>
             </w:r>
             <w:r>
               <w:rPr>
@@ -1251,7 +1251,7 @@
               <w:lang w:eastAsia="en-AU"/>
             </w:rPr>
           </w:pPr>
-          <w:hyperlink w:anchor="_Toc508461218" w:history="1">
+          <w:hyperlink w:anchor="_Toc508615185" w:history="1">
             <w:r>
               <w:rPr>
                 <w:rStyle w:val="Hyperlink"/>
@@ -1305,7 +1305,7 @@
                 <w:sz w:val="18"/>
                 <w:szCs w:val="18"/>
               </w:rPr>
-              <w:instrText xml:space="preserve"> PAGEREF _Toc508461218 \h </w:instrText>
+              <w:instrText xml:space="preserve"> PAGEREF _Toc508615185 \h </w:instrText>
             </w:r>
             <w:r>
               <w:rPr>
@@ -1358,7 +1358,7 @@
               <w:lang w:eastAsia="en-AU"/>
             </w:rPr>
           </w:pPr>
-          <w:hyperlink w:anchor="_Toc508461219" w:history="1">
+          <w:hyperlink w:anchor="_Toc508615186" w:history="1">
             <w:r>
               <w:rPr>
                 <w:rStyle w:val="Hyperlink"/>
@@ -1393,7 +1393,7 @@
                 <w:sz w:val="18"/>
                 <w:szCs w:val="18"/>
               </w:rPr>
-              <w:instrText xml:space="preserve"> PAGEREF _Toc508461219 \h </w:instrText>
+              <w:instrText xml:space="preserve"> PAGEREF _Toc508615186 \h </w:instrText>
             </w:r>
             <w:r>
               <w:rPr>
@@ -1447,7 +1447,7 @@
               <w:lang w:eastAsia="en-AU"/>
             </w:rPr>
           </w:pPr>
-          <w:hyperlink w:anchor="_Toc508461220" w:history="1">
+          <w:hyperlink w:anchor="_Toc508615187" w:history="1">
             <w:r>
               <w:rPr>
                 <w:rStyle w:val="Hyperlink"/>
@@ -1501,7 +1501,763 @@
                 <w:sz w:val="18"/>
                 <w:szCs w:val="18"/>
               </w:rPr>
-              <w:instrText xml:space="preserve"> PAGEREF _Toc508461220 \h </w:instrText>
+              <w:instrText xml:space="preserve"> PAGEREF _Toc508615187 \h </w:instrText>
+            </w:r>
+            <w:r>
+              <w:rPr>
+                <w:noProof/>
+                <w:webHidden/>
+                <w:sz w:val="18"/>
+                <w:szCs w:val="18"/>
+              </w:rPr>
+            </w:r>
+            <w:r>
+              <w:rPr>
+                <w:noProof/>
+                <w:webHidden/>
+                <w:sz w:val="18"/>
+                <w:szCs w:val="18"/>
+              </w:rPr>
+              <w:fldChar w:fldCharType="separate"/>
+            </w:r>
+            <w:r>
+              <w:rPr>
+                <w:noProof/>
+                <w:webHidden/>
+                <w:sz w:val="18"/>
+                <w:szCs w:val="18"/>
+              </w:rPr>
+              <w:t>4</w:t>
+            </w:r>
+            <w:r>
+              <w:rPr>
+                <w:noProof/>
+                <w:webHidden/>
+                <w:sz w:val="18"/>
+                <w:szCs w:val="18"/>
+              </w:rPr>
+              <w:fldChar w:fldCharType="end"/>
+            </w:r>
+          </w:hyperlink>
+        </w:p>
+        <w:p>
+          <w:pPr>
+            <w:pStyle w:val="TOC3"/>
+            <w:tabs>
+              <w:tab w:val="left" w:pos="880"/>
+              <w:tab w:val="right" w:leader="dot" w:pos="9016"/>
+            </w:tabs>
+            <w:rPr>
+              <w:rFonts w:eastAsiaTheme="minorEastAsia"/>
+              <w:noProof/>
+              <w:sz w:val="18"/>
+              <w:szCs w:val="18"/>
+              <w:lang w:eastAsia="en-AU"/>
+            </w:rPr>
+          </w:pPr>
+          <w:hyperlink w:anchor="_Toc508615188" w:history="1">
+            <w:r>
+              <w:rPr>
+                <w:rStyle w:val="Hyperlink"/>
+                <w:noProof/>
+                <w:sz w:val="18"/>
+                <w:szCs w:val="18"/>
+              </w:rPr>
+              <w:t>i)</w:t>
+            </w:r>
+            <w:r>
+              <w:rPr>
+                <w:rFonts w:eastAsiaTheme="minorEastAsia"/>
+                <w:noProof/>
+                <w:sz w:val="18"/>
+                <w:szCs w:val="18"/>
+                <w:lang w:eastAsia="en-AU"/>
+              </w:rPr>
+              <w:tab/>
+            </w:r>
+            <w:r>
+              <w:rPr>
+                <w:rStyle w:val="Hyperlink"/>
+                <w:noProof/>
+                <w:sz w:val="18"/>
+                <w:szCs w:val="18"/>
+              </w:rPr>
+              <w:t>Security</w:t>
+            </w:r>
+            <w:r>
+              <w:rPr>
+                <w:noProof/>
+                <w:webHidden/>
+                <w:sz w:val="18"/>
+                <w:szCs w:val="18"/>
+              </w:rPr>
+              <w:tab/>
+            </w:r>
+            <w:r>
+              <w:rPr>
+                <w:noProof/>
+                <w:webHidden/>
+                <w:sz w:val="18"/>
+                <w:szCs w:val="18"/>
+              </w:rPr>
+              <w:fldChar w:fldCharType="begin"/>
+            </w:r>
+            <w:r>
+              <w:rPr>
+                <w:noProof/>
+                <w:webHidden/>
+                <w:sz w:val="18"/>
+                <w:szCs w:val="18"/>
+              </w:rPr>
+              <w:instrText xml:space="preserve"> PAGEREF _Toc508615188 \h </w:instrText>
+            </w:r>
+            <w:r>
+              <w:rPr>
+                <w:noProof/>
+                <w:webHidden/>
+                <w:sz w:val="18"/>
+                <w:szCs w:val="18"/>
+              </w:rPr>
+            </w:r>
+            <w:r>
+              <w:rPr>
+                <w:noProof/>
+                <w:webHidden/>
+                <w:sz w:val="18"/>
+                <w:szCs w:val="18"/>
+              </w:rPr>
+              <w:fldChar w:fldCharType="separate"/>
+            </w:r>
+            <w:r>
+              <w:rPr>
+                <w:noProof/>
+                <w:webHidden/>
+                <w:sz w:val="18"/>
+                <w:szCs w:val="18"/>
+              </w:rPr>
+              <w:t>4</w:t>
+            </w:r>
+            <w:r>
+              <w:rPr>
+                <w:noProof/>
+                <w:webHidden/>
+                <w:sz w:val="18"/>
+                <w:szCs w:val="18"/>
+              </w:rPr>
+              <w:fldChar w:fldCharType="end"/>
+            </w:r>
+          </w:hyperlink>
+        </w:p>
+        <w:p>
+          <w:pPr>
+            <w:pStyle w:val="TOC3"/>
+            <w:tabs>
+              <w:tab w:val="left" w:pos="880"/>
+              <w:tab w:val="right" w:leader="dot" w:pos="9016"/>
+            </w:tabs>
+            <w:rPr>
+              <w:rFonts w:eastAsiaTheme="minorEastAsia"/>
+              <w:noProof/>
+              <w:sz w:val="18"/>
+              <w:szCs w:val="18"/>
+              <w:lang w:eastAsia="en-AU"/>
+            </w:rPr>
+          </w:pPr>
+          <w:hyperlink w:anchor="_Toc508615189" w:history="1">
+            <w:r>
+              <w:rPr>
+                <w:rStyle w:val="Hyperlink"/>
+                <w:noProof/>
+                <w:sz w:val="18"/>
+                <w:szCs w:val="18"/>
+              </w:rPr>
+              <w:t>ii)</w:t>
+            </w:r>
+            <w:r>
+              <w:rPr>
+                <w:rFonts w:eastAsiaTheme="minorEastAsia"/>
+                <w:noProof/>
+                <w:sz w:val="18"/>
+                <w:szCs w:val="18"/>
+                <w:lang w:eastAsia="en-AU"/>
+              </w:rPr>
+              <w:tab/>
+            </w:r>
+            <w:r>
+              <w:rPr>
+                <w:rStyle w:val="Hyperlink"/>
+                <w:noProof/>
+                <w:sz w:val="18"/>
+                <w:szCs w:val="18"/>
+              </w:rPr>
+              <w:t>Reliability</w:t>
+            </w:r>
+            <w:r>
+              <w:rPr>
+                <w:noProof/>
+                <w:webHidden/>
+                <w:sz w:val="18"/>
+                <w:szCs w:val="18"/>
+              </w:rPr>
+              <w:tab/>
+            </w:r>
+            <w:r>
+              <w:rPr>
+                <w:noProof/>
+                <w:webHidden/>
+                <w:sz w:val="18"/>
+                <w:szCs w:val="18"/>
+              </w:rPr>
+              <w:fldChar w:fldCharType="begin"/>
+            </w:r>
+            <w:r>
+              <w:rPr>
+                <w:noProof/>
+                <w:webHidden/>
+                <w:sz w:val="18"/>
+                <w:szCs w:val="18"/>
+              </w:rPr>
+              <w:instrText xml:space="preserve"> PAGEREF _Toc508615189 \h </w:instrText>
+            </w:r>
+            <w:r>
+              <w:rPr>
+                <w:noProof/>
+                <w:webHidden/>
+                <w:sz w:val="18"/>
+                <w:szCs w:val="18"/>
+              </w:rPr>
+            </w:r>
+            <w:r>
+              <w:rPr>
+                <w:noProof/>
+                <w:webHidden/>
+                <w:sz w:val="18"/>
+                <w:szCs w:val="18"/>
+              </w:rPr>
+              <w:fldChar w:fldCharType="separate"/>
+            </w:r>
+            <w:r>
+              <w:rPr>
+                <w:noProof/>
+                <w:webHidden/>
+                <w:sz w:val="18"/>
+                <w:szCs w:val="18"/>
+              </w:rPr>
+              <w:t>4</w:t>
+            </w:r>
+            <w:r>
+              <w:rPr>
+                <w:noProof/>
+                <w:webHidden/>
+                <w:sz w:val="18"/>
+                <w:szCs w:val="18"/>
+              </w:rPr>
+              <w:fldChar w:fldCharType="end"/>
+            </w:r>
+          </w:hyperlink>
+        </w:p>
+        <w:p>
+          <w:pPr>
+            <w:pStyle w:val="TOC3"/>
+            <w:tabs>
+              <w:tab w:val="left" w:pos="880"/>
+              <w:tab w:val="right" w:leader="dot" w:pos="9016"/>
+            </w:tabs>
+            <w:rPr>
+              <w:rFonts w:eastAsiaTheme="minorEastAsia"/>
+              <w:noProof/>
+              <w:sz w:val="18"/>
+              <w:szCs w:val="18"/>
+              <w:lang w:eastAsia="en-AU"/>
+            </w:rPr>
+          </w:pPr>
+          <w:hyperlink w:anchor="_Toc508615190" w:history="1">
+            <w:r>
+              <w:rPr>
+                <w:rStyle w:val="Hyperlink"/>
+                <w:noProof/>
+                <w:sz w:val="18"/>
+                <w:szCs w:val="18"/>
+              </w:rPr>
+              <w:t>iii)</w:t>
+            </w:r>
+            <w:r>
+              <w:rPr>
+                <w:rFonts w:eastAsiaTheme="minorEastAsia"/>
+                <w:noProof/>
+                <w:sz w:val="18"/>
+                <w:szCs w:val="18"/>
+                <w:lang w:eastAsia="en-AU"/>
+              </w:rPr>
+              <w:tab/>
+            </w:r>
+            <w:r>
+              <w:rPr>
+                <w:rStyle w:val="Hyperlink"/>
+                <w:noProof/>
+                <w:sz w:val="18"/>
+                <w:szCs w:val="18"/>
+              </w:rPr>
+              <w:t>Performance</w:t>
+            </w:r>
+            <w:r>
+              <w:rPr>
+                <w:noProof/>
+                <w:webHidden/>
+                <w:sz w:val="18"/>
+                <w:szCs w:val="18"/>
+              </w:rPr>
+              <w:tab/>
+            </w:r>
+            <w:r>
+              <w:rPr>
+                <w:noProof/>
+                <w:webHidden/>
+                <w:sz w:val="18"/>
+                <w:szCs w:val="18"/>
+              </w:rPr>
+              <w:fldChar w:fldCharType="begin"/>
+            </w:r>
+            <w:r>
+              <w:rPr>
+                <w:noProof/>
+                <w:webHidden/>
+                <w:sz w:val="18"/>
+                <w:szCs w:val="18"/>
+              </w:rPr>
+              <w:instrText xml:space="preserve"> PAGEREF _Toc508615190 \h </w:instrText>
+            </w:r>
+            <w:r>
+              <w:rPr>
+                <w:noProof/>
+                <w:webHidden/>
+                <w:sz w:val="18"/>
+                <w:szCs w:val="18"/>
+              </w:rPr>
+            </w:r>
+            <w:r>
+              <w:rPr>
+                <w:noProof/>
+                <w:webHidden/>
+                <w:sz w:val="18"/>
+                <w:szCs w:val="18"/>
+              </w:rPr>
+              <w:fldChar w:fldCharType="separate"/>
+            </w:r>
+            <w:r>
+              <w:rPr>
+                <w:noProof/>
+                <w:webHidden/>
+                <w:sz w:val="18"/>
+                <w:szCs w:val="18"/>
+              </w:rPr>
+              <w:t>4</w:t>
+            </w:r>
+            <w:r>
+              <w:rPr>
+                <w:noProof/>
+                <w:webHidden/>
+                <w:sz w:val="18"/>
+                <w:szCs w:val="18"/>
+              </w:rPr>
+              <w:fldChar w:fldCharType="end"/>
+            </w:r>
+          </w:hyperlink>
+        </w:p>
+        <w:p>
+          <w:pPr>
+            <w:pStyle w:val="TOC3"/>
+            <w:tabs>
+              <w:tab w:val="left" w:pos="880"/>
+              <w:tab w:val="right" w:leader="dot" w:pos="9016"/>
+            </w:tabs>
+            <w:rPr>
+              <w:rFonts w:eastAsiaTheme="minorEastAsia"/>
+              <w:noProof/>
+              <w:sz w:val="18"/>
+              <w:szCs w:val="18"/>
+              <w:lang w:eastAsia="en-AU"/>
+            </w:rPr>
+          </w:pPr>
+          <w:hyperlink w:anchor="_Toc508615191" w:history="1">
+            <w:r>
+              <w:rPr>
+                <w:rStyle w:val="Hyperlink"/>
+                <w:noProof/>
+                <w:sz w:val="18"/>
+                <w:szCs w:val="18"/>
+              </w:rPr>
+              <w:t>iv)</w:t>
+            </w:r>
+            <w:r>
+              <w:rPr>
+                <w:rFonts w:eastAsiaTheme="minorEastAsia"/>
+                <w:noProof/>
+                <w:sz w:val="18"/>
+                <w:szCs w:val="18"/>
+                <w:lang w:eastAsia="en-AU"/>
+              </w:rPr>
+              <w:tab/>
+            </w:r>
+            <w:r>
+              <w:rPr>
+                <w:rStyle w:val="Hyperlink"/>
+                <w:noProof/>
+                <w:sz w:val="18"/>
+                <w:szCs w:val="18"/>
+              </w:rPr>
+              <w:t>Maintainability</w:t>
+            </w:r>
+            <w:r>
+              <w:rPr>
+                <w:noProof/>
+                <w:webHidden/>
+                <w:sz w:val="18"/>
+                <w:szCs w:val="18"/>
+              </w:rPr>
+              <w:tab/>
+            </w:r>
+            <w:r>
+              <w:rPr>
+                <w:noProof/>
+                <w:webHidden/>
+                <w:sz w:val="18"/>
+                <w:szCs w:val="18"/>
+              </w:rPr>
+              <w:fldChar w:fldCharType="begin"/>
+            </w:r>
+            <w:r>
+              <w:rPr>
+                <w:noProof/>
+                <w:webHidden/>
+                <w:sz w:val="18"/>
+                <w:szCs w:val="18"/>
+              </w:rPr>
+              <w:instrText xml:space="preserve"> PAGEREF _Toc508615191 \h </w:instrText>
+            </w:r>
+            <w:r>
+              <w:rPr>
+                <w:noProof/>
+                <w:webHidden/>
+                <w:sz w:val="18"/>
+                <w:szCs w:val="18"/>
+              </w:rPr>
+            </w:r>
+            <w:r>
+              <w:rPr>
+                <w:noProof/>
+                <w:webHidden/>
+                <w:sz w:val="18"/>
+                <w:szCs w:val="18"/>
+              </w:rPr>
+              <w:fldChar w:fldCharType="separate"/>
+            </w:r>
+            <w:r>
+              <w:rPr>
+                <w:noProof/>
+                <w:webHidden/>
+                <w:sz w:val="18"/>
+                <w:szCs w:val="18"/>
+              </w:rPr>
+              <w:t>4</w:t>
+            </w:r>
+            <w:r>
+              <w:rPr>
+                <w:noProof/>
+                <w:webHidden/>
+                <w:sz w:val="18"/>
+                <w:szCs w:val="18"/>
+              </w:rPr>
+              <w:fldChar w:fldCharType="end"/>
+            </w:r>
+          </w:hyperlink>
+        </w:p>
+        <w:p>
+          <w:pPr>
+            <w:pStyle w:val="TOC3"/>
+            <w:tabs>
+              <w:tab w:val="left" w:pos="880"/>
+              <w:tab w:val="right" w:leader="dot" w:pos="9016"/>
+            </w:tabs>
+            <w:rPr>
+              <w:rFonts w:eastAsiaTheme="minorEastAsia"/>
+              <w:noProof/>
+              <w:sz w:val="18"/>
+              <w:szCs w:val="18"/>
+              <w:lang w:eastAsia="en-AU"/>
+            </w:rPr>
+          </w:pPr>
+          <w:hyperlink w:anchor="_Toc508615192" w:history="1">
+            <w:r>
+              <w:rPr>
+                <w:rStyle w:val="Hyperlink"/>
+                <w:noProof/>
+                <w:sz w:val="18"/>
+                <w:szCs w:val="18"/>
+              </w:rPr>
+              <w:t>v)</w:t>
+            </w:r>
+            <w:r>
+              <w:rPr>
+                <w:rFonts w:eastAsiaTheme="minorEastAsia"/>
+                <w:noProof/>
+                <w:sz w:val="18"/>
+                <w:szCs w:val="18"/>
+                <w:lang w:eastAsia="en-AU"/>
+              </w:rPr>
+              <w:tab/>
+            </w:r>
+            <w:r>
+              <w:rPr>
+                <w:rStyle w:val="Hyperlink"/>
+                <w:noProof/>
+                <w:sz w:val="18"/>
+                <w:szCs w:val="18"/>
+              </w:rPr>
+              <w:t>Scalability</w:t>
+            </w:r>
+            <w:r>
+              <w:rPr>
+                <w:noProof/>
+                <w:webHidden/>
+                <w:sz w:val="18"/>
+                <w:szCs w:val="18"/>
+              </w:rPr>
+              <w:tab/>
+            </w:r>
+            <w:r>
+              <w:rPr>
+                <w:noProof/>
+                <w:webHidden/>
+                <w:sz w:val="18"/>
+                <w:szCs w:val="18"/>
+              </w:rPr>
+              <w:fldChar w:fldCharType="begin"/>
+            </w:r>
+            <w:r>
+              <w:rPr>
+                <w:noProof/>
+                <w:webHidden/>
+                <w:sz w:val="18"/>
+                <w:szCs w:val="18"/>
+              </w:rPr>
+              <w:instrText xml:space="preserve"> PAGEREF _Toc508615192 \h </w:instrText>
+            </w:r>
+            <w:r>
+              <w:rPr>
+                <w:noProof/>
+                <w:webHidden/>
+                <w:sz w:val="18"/>
+                <w:szCs w:val="18"/>
+              </w:rPr>
+            </w:r>
+            <w:r>
+              <w:rPr>
+                <w:noProof/>
+                <w:webHidden/>
+                <w:sz w:val="18"/>
+                <w:szCs w:val="18"/>
+              </w:rPr>
+              <w:fldChar w:fldCharType="separate"/>
+            </w:r>
+            <w:r>
+              <w:rPr>
+                <w:noProof/>
+                <w:webHidden/>
+                <w:sz w:val="18"/>
+                <w:szCs w:val="18"/>
+              </w:rPr>
+              <w:t>4</w:t>
+            </w:r>
+            <w:r>
+              <w:rPr>
+                <w:noProof/>
+                <w:webHidden/>
+                <w:sz w:val="18"/>
+                <w:szCs w:val="18"/>
+              </w:rPr>
+              <w:fldChar w:fldCharType="end"/>
+            </w:r>
+          </w:hyperlink>
+        </w:p>
+        <w:p>
+          <w:pPr>
+            <w:pStyle w:val="TOC3"/>
+            <w:tabs>
+              <w:tab w:val="left" w:pos="880"/>
+              <w:tab w:val="right" w:leader="dot" w:pos="9016"/>
+            </w:tabs>
+            <w:rPr>
+              <w:rFonts w:eastAsiaTheme="minorEastAsia"/>
+              <w:noProof/>
+              <w:sz w:val="18"/>
+              <w:szCs w:val="18"/>
+              <w:lang w:eastAsia="en-AU"/>
+            </w:rPr>
+          </w:pPr>
+          <w:hyperlink w:anchor="_Toc508615193" w:history="1">
+            <w:r>
+              <w:rPr>
+                <w:rStyle w:val="Hyperlink"/>
+                <w:noProof/>
+                <w:sz w:val="18"/>
+                <w:szCs w:val="18"/>
+              </w:rPr>
+              <w:t>vi)</w:t>
+            </w:r>
+            <w:r>
+              <w:rPr>
+                <w:rFonts w:eastAsiaTheme="minorEastAsia"/>
+                <w:noProof/>
+                <w:sz w:val="18"/>
+                <w:szCs w:val="18"/>
+                <w:lang w:eastAsia="en-AU"/>
+              </w:rPr>
+              <w:tab/>
+            </w:r>
+            <w:r>
+              <w:rPr>
+                <w:rStyle w:val="Hyperlink"/>
+                <w:noProof/>
+                <w:sz w:val="18"/>
+                <w:szCs w:val="18"/>
+              </w:rPr>
+              <w:t>Usability</w:t>
+            </w:r>
+            <w:r>
+              <w:rPr>
+                <w:noProof/>
+                <w:webHidden/>
+                <w:sz w:val="18"/>
+                <w:szCs w:val="18"/>
+              </w:rPr>
+              <w:tab/>
+            </w:r>
+            <w:r>
+              <w:rPr>
+                <w:noProof/>
+                <w:webHidden/>
+                <w:sz w:val="18"/>
+                <w:szCs w:val="18"/>
+              </w:rPr>
+              <w:fldChar w:fldCharType="begin"/>
+            </w:r>
+            <w:r>
+              <w:rPr>
+                <w:noProof/>
+                <w:webHidden/>
+                <w:sz w:val="18"/>
+                <w:szCs w:val="18"/>
+              </w:rPr>
+              <w:instrText xml:space="preserve"> PAGEREF _Toc508615193 \h </w:instrText>
+            </w:r>
+            <w:r>
+              <w:rPr>
+                <w:noProof/>
+                <w:webHidden/>
+                <w:sz w:val="18"/>
+                <w:szCs w:val="18"/>
+              </w:rPr>
+            </w:r>
+            <w:r>
+              <w:rPr>
+                <w:noProof/>
+                <w:webHidden/>
+                <w:sz w:val="18"/>
+                <w:szCs w:val="18"/>
+              </w:rPr>
+              <w:fldChar w:fldCharType="separate"/>
+            </w:r>
+            <w:r>
+              <w:rPr>
+                <w:noProof/>
+                <w:webHidden/>
+                <w:sz w:val="18"/>
+                <w:szCs w:val="18"/>
+              </w:rPr>
+              <w:t>4</w:t>
+            </w:r>
+            <w:r>
+              <w:rPr>
+                <w:noProof/>
+                <w:webHidden/>
+                <w:sz w:val="18"/>
+                <w:szCs w:val="18"/>
+              </w:rPr>
+              <w:fldChar w:fldCharType="end"/>
+            </w:r>
+          </w:hyperlink>
+        </w:p>
+        <w:p>
+          <w:pPr>
+            <w:pStyle w:val="TOC3"/>
+            <w:tabs>
+              <w:tab w:val="left" w:pos="1100"/>
+              <w:tab w:val="right" w:leader="dot" w:pos="9016"/>
+            </w:tabs>
+            <w:rPr>
+              <w:rFonts w:eastAsiaTheme="minorEastAsia"/>
+              <w:noProof/>
+              <w:sz w:val="18"/>
+              <w:szCs w:val="18"/>
+              <w:lang w:eastAsia="en-AU"/>
+            </w:rPr>
+          </w:pPr>
+          <w:hyperlink w:anchor="_Toc508615194" w:history="1">
+            <w:r>
+              <w:rPr>
+                <w:rStyle w:val="Hyperlink"/>
+                <w:noProof/>
+                <w:sz w:val="18"/>
+                <w:szCs w:val="18"/>
+              </w:rPr>
+              <w:t>vii)</w:t>
+            </w:r>
+            <w:r>
+              <w:rPr>
+                <w:rFonts w:eastAsiaTheme="minorEastAsia"/>
+                <w:noProof/>
+                <w:sz w:val="18"/>
+                <w:szCs w:val="18"/>
+                <w:lang w:eastAsia="en-AU"/>
+              </w:rPr>
+              <w:tab/>
+            </w:r>
+            <w:r>
+              <w:rPr>
+                <w:rStyle w:val="Hyperlink"/>
+                <w:noProof/>
+                <w:sz w:val="18"/>
+                <w:szCs w:val="18"/>
+              </w:rPr>
+              <w:t>Portability</w:t>
+            </w:r>
+            <w:r>
+              <w:rPr>
+                <w:noProof/>
+                <w:webHidden/>
+                <w:sz w:val="18"/>
+                <w:szCs w:val="18"/>
+              </w:rPr>
+              <w:tab/>
+            </w:r>
+            <w:r>
+              <w:rPr>
+                <w:noProof/>
+                <w:webHidden/>
+                <w:sz w:val="18"/>
+                <w:szCs w:val="18"/>
+              </w:rPr>
+              <w:fldChar w:fldCharType="begin"/>
+            </w:r>
+            <w:r>
+              <w:rPr>
+                <w:noProof/>
+                <w:webHidden/>
+                <w:sz w:val="18"/>
+                <w:szCs w:val="18"/>
+              </w:rPr>
+              <w:instrText xml:space="preserve"> PAGEREF _Toc508615194 \h </w:instrText>
             </w:r>
             <w:r>
               <w:rPr>
@@ -1555,7 +2311,7 @@
               <w:lang w:eastAsia="en-AU"/>
             </w:rPr>
           </w:pPr>
-          <w:hyperlink w:anchor="_Toc508461221" w:history="1">
+          <w:hyperlink w:anchor="_Toc508615195" w:history="1">
             <w:r>
               <w:rPr>
                 <w:rStyle w:val="Hyperlink"/>
@@ -1609,7 +2365,7 @@
                 <w:sz w:val="18"/>
                 <w:szCs w:val="18"/>
               </w:rPr>
-              <w:instrText xml:space="preserve"> PAGEREF _Toc508461221 \h </w:instrText>
+              <w:instrText xml:space="preserve"> PAGEREF _Toc508615195 \h </w:instrText>
             </w:r>
             <w:r>
               <w:rPr>
@@ -1663,7 +2419,7 @@
               <w:lang w:eastAsia="en-AU"/>
             </w:rPr>
           </w:pPr>
-          <w:hyperlink w:anchor="_Toc508461222" w:history="1">
+          <w:hyperlink w:anchor="_Toc508615196" w:history="1">
             <w:r>
               <w:rPr>
                 <w:rStyle w:val="Hyperlink"/>
@@ -1717,7 +2473,7 @@
                 <w:sz w:val="18"/>
                 <w:szCs w:val="18"/>
               </w:rPr>
-              <w:instrText xml:space="preserve"> PAGEREF _Toc508461222 \h </w:instrText>
+              <w:instrText xml:space="preserve"> PAGEREF _Toc508615196 \h </w:instrText>
             </w:r>
             <w:r>
               <w:rPr>
@@ -1771,7 +2527,7 @@
               <w:lang w:eastAsia="en-AU"/>
             </w:rPr>
           </w:pPr>
-          <w:hyperlink w:anchor="_Toc508461223" w:history="1">
+          <w:hyperlink w:anchor="_Toc508615197" w:history="1">
             <w:r>
               <w:rPr>
                 <w:rStyle w:val="Hyperlink"/>
@@ -1825,7 +2581,7 @@
                 <w:sz w:val="18"/>
                 <w:szCs w:val="18"/>
               </w:rPr>
-              <w:instrText xml:space="preserve"> PAGEREF _Toc508461223 \h </w:instrText>
+              <w:instrText xml:space="preserve"> PAGEREF _Toc508615197 \h </w:instrText>
             </w:r>
             <w:r>
               <w:rPr>
@@ -1879,7 +2635,7 @@
               <w:lang w:eastAsia="en-AU"/>
             </w:rPr>
           </w:pPr>
-          <w:hyperlink w:anchor="_Toc508461224" w:history="1">
+          <w:hyperlink w:anchor="_Toc508615198" w:history="1">
             <w:r>
               <w:rPr>
                 <w:rStyle w:val="Hyperlink"/>
@@ -1933,7 +2689,359 @@
                 <w:sz w:val="18"/>
                 <w:szCs w:val="18"/>
               </w:rPr>
-              <w:instrText xml:space="preserve"> PAGEREF _Toc508461224 \h </w:instrText>
+              <w:instrText xml:space="preserve"> PAGEREF _Toc508615198 \h </w:instrText>
+            </w:r>
+            <w:r>
+              <w:rPr>
+                <w:noProof/>
+                <w:webHidden/>
+                <w:sz w:val="18"/>
+                <w:szCs w:val="18"/>
+              </w:rPr>
+            </w:r>
+            <w:r>
+              <w:rPr>
+                <w:noProof/>
+                <w:webHidden/>
+                <w:sz w:val="18"/>
+                <w:szCs w:val="18"/>
+              </w:rPr>
+              <w:fldChar w:fldCharType="separate"/>
+            </w:r>
+            <w:r>
+              <w:rPr>
+                <w:noProof/>
+                <w:webHidden/>
+                <w:sz w:val="18"/>
+                <w:szCs w:val="18"/>
+              </w:rPr>
+              <w:t>4</w:t>
+            </w:r>
+            <w:r>
+              <w:rPr>
+                <w:noProof/>
+                <w:webHidden/>
+                <w:sz w:val="18"/>
+                <w:szCs w:val="18"/>
+              </w:rPr>
+              <w:fldChar w:fldCharType="end"/>
+            </w:r>
+          </w:hyperlink>
+        </w:p>
+        <w:p>
+          <w:pPr>
+            <w:pStyle w:val="TOC1"/>
+            <w:tabs>
+              <w:tab w:val="right" w:leader="dot" w:pos="9016"/>
+            </w:tabs>
+            <w:rPr>
+              <w:rFonts w:eastAsiaTheme="minorEastAsia"/>
+              <w:noProof/>
+              <w:sz w:val="18"/>
+              <w:szCs w:val="18"/>
+              <w:lang w:eastAsia="en-AU"/>
+            </w:rPr>
+          </w:pPr>
+          <w:hyperlink w:anchor="_Toc508615199" w:history="1">
+            <w:r>
+              <w:rPr>
+                <w:rStyle w:val="Hyperlink"/>
+                <w:noProof/>
+                <w:sz w:val="18"/>
+                <w:szCs w:val="18"/>
+              </w:rPr>
+              <w:t>4. Functional requirements</w:t>
+            </w:r>
+            <w:r>
+              <w:rPr>
+                <w:noProof/>
+                <w:webHidden/>
+                <w:sz w:val="18"/>
+                <w:szCs w:val="18"/>
+              </w:rPr>
+              <w:tab/>
+            </w:r>
+            <w:r>
+              <w:rPr>
+                <w:noProof/>
+                <w:webHidden/>
+                <w:sz w:val="18"/>
+                <w:szCs w:val="18"/>
+              </w:rPr>
+              <w:fldChar w:fldCharType="begin"/>
+            </w:r>
+            <w:r>
+              <w:rPr>
+                <w:noProof/>
+                <w:webHidden/>
+                <w:sz w:val="18"/>
+                <w:szCs w:val="18"/>
+              </w:rPr>
+              <w:instrText xml:space="preserve"> PAGEREF _Toc508615199 \h </w:instrText>
+            </w:r>
+            <w:r>
+              <w:rPr>
+                <w:noProof/>
+                <w:webHidden/>
+                <w:sz w:val="18"/>
+                <w:szCs w:val="18"/>
+              </w:rPr>
+            </w:r>
+            <w:r>
+              <w:rPr>
+                <w:noProof/>
+                <w:webHidden/>
+                <w:sz w:val="18"/>
+                <w:szCs w:val="18"/>
+              </w:rPr>
+              <w:fldChar w:fldCharType="separate"/>
+            </w:r>
+            <w:r>
+              <w:rPr>
+                <w:noProof/>
+                <w:webHidden/>
+                <w:sz w:val="18"/>
+                <w:szCs w:val="18"/>
+              </w:rPr>
+              <w:t>4</w:t>
+            </w:r>
+            <w:r>
+              <w:rPr>
+                <w:noProof/>
+                <w:webHidden/>
+                <w:sz w:val="18"/>
+                <w:szCs w:val="18"/>
+              </w:rPr>
+              <w:fldChar w:fldCharType="end"/>
+            </w:r>
+          </w:hyperlink>
+        </w:p>
+        <w:p>
+          <w:pPr>
+            <w:pStyle w:val="TOC1"/>
+            <w:tabs>
+              <w:tab w:val="right" w:leader="dot" w:pos="9016"/>
+            </w:tabs>
+            <w:rPr>
+              <w:rFonts w:eastAsiaTheme="minorEastAsia"/>
+              <w:noProof/>
+              <w:sz w:val="18"/>
+              <w:szCs w:val="18"/>
+              <w:lang w:eastAsia="en-AU"/>
+            </w:rPr>
+          </w:pPr>
+          <w:hyperlink w:anchor="_Toc508615200" w:history="1">
+            <w:r>
+              <w:rPr>
+                <w:rStyle w:val="Hyperlink"/>
+                <w:noProof/>
+                <w:sz w:val="18"/>
+                <w:szCs w:val="18"/>
+              </w:rPr>
+              <w:t>5. Hardware requirements / Software requirements</w:t>
+            </w:r>
+            <w:r>
+              <w:rPr>
+                <w:noProof/>
+                <w:webHidden/>
+                <w:sz w:val="18"/>
+                <w:szCs w:val="18"/>
+              </w:rPr>
+              <w:tab/>
+            </w:r>
+            <w:r>
+              <w:rPr>
+                <w:noProof/>
+                <w:webHidden/>
+                <w:sz w:val="18"/>
+                <w:szCs w:val="18"/>
+              </w:rPr>
+              <w:fldChar w:fldCharType="begin"/>
+            </w:r>
+            <w:r>
+              <w:rPr>
+                <w:noProof/>
+                <w:webHidden/>
+                <w:sz w:val="18"/>
+                <w:szCs w:val="18"/>
+              </w:rPr>
+              <w:instrText xml:space="preserve"> PAGEREF _Toc508615200 \h </w:instrText>
+            </w:r>
+            <w:r>
+              <w:rPr>
+                <w:noProof/>
+                <w:webHidden/>
+                <w:sz w:val="18"/>
+                <w:szCs w:val="18"/>
+              </w:rPr>
+            </w:r>
+            <w:r>
+              <w:rPr>
+                <w:noProof/>
+                <w:webHidden/>
+                <w:sz w:val="18"/>
+                <w:szCs w:val="18"/>
+              </w:rPr>
+              <w:fldChar w:fldCharType="separate"/>
+            </w:r>
+            <w:r>
+              <w:rPr>
+                <w:noProof/>
+                <w:webHidden/>
+                <w:sz w:val="18"/>
+                <w:szCs w:val="18"/>
+              </w:rPr>
+              <w:t>4</w:t>
+            </w:r>
+            <w:r>
+              <w:rPr>
+                <w:noProof/>
+                <w:webHidden/>
+                <w:sz w:val="18"/>
+                <w:szCs w:val="18"/>
+              </w:rPr>
+              <w:fldChar w:fldCharType="end"/>
+            </w:r>
+          </w:hyperlink>
+        </w:p>
+        <w:p>
+          <w:pPr>
+            <w:pStyle w:val="TOC1"/>
+            <w:tabs>
+              <w:tab w:val="right" w:leader="dot" w:pos="9016"/>
+            </w:tabs>
+            <w:rPr>
+              <w:rFonts w:eastAsiaTheme="minorEastAsia"/>
+              <w:noProof/>
+              <w:sz w:val="18"/>
+              <w:szCs w:val="18"/>
+              <w:lang w:eastAsia="en-AU"/>
+            </w:rPr>
+          </w:pPr>
+          <w:hyperlink w:anchor="_Toc508615201" w:history="1">
+            <w:r>
+              <w:rPr>
+                <w:rStyle w:val="Hyperlink"/>
+                <w:noProof/>
+                <w:sz w:val="18"/>
+                <w:szCs w:val="18"/>
+              </w:rPr>
+              <w:t>6. System Design</w:t>
+            </w:r>
+            <w:r>
+              <w:rPr>
+                <w:noProof/>
+                <w:webHidden/>
+                <w:sz w:val="18"/>
+                <w:szCs w:val="18"/>
+              </w:rPr>
+              <w:tab/>
+            </w:r>
+            <w:r>
+              <w:rPr>
+                <w:noProof/>
+                <w:webHidden/>
+                <w:sz w:val="18"/>
+                <w:szCs w:val="18"/>
+              </w:rPr>
+              <w:fldChar w:fldCharType="begin"/>
+            </w:r>
+            <w:r>
+              <w:rPr>
+                <w:noProof/>
+                <w:webHidden/>
+                <w:sz w:val="18"/>
+                <w:szCs w:val="18"/>
+              </w:rPr>
+              <w:instrText xml:space="preserve"> PAGEREF _Toc508615201 \h </w:instrText>
+            </w:r>
+            <w:r>
+              <w:rPr>
+                <w:noProof/>
+                <w:webHidden/>
+                <w:sz w:val="18"/>
+                <w:szCs w:val="18"/>
+              </w:rPr>
+            </w:r>
+            <w:r>
+              <w:rPr>
+                <w:noProof/>
+                <w:webHidden/>
+                <w:sz w:val="18"/>
+                <w:szCs w:val="18"/>
+              </w:rPr>
+              <w:fldChar w:fldCharType="separate"/>
+            </w:r>
+            <w:r>
+              <w:rPr>
+                <w:noProof/>
+                <w:webHidden/>
+                <w:sz w:val="18"/>
+                <w:szCs w:val="18"/>
+              </w:rPr>
+              <w:t>4</w:t>
+            </w:r>
+            <w:r>
+              <w:rPr>
+                <w:noProof/>
+                <w:webHidden/>
+                <w:sz w:val="18"/>
+                <w:szCs w:val="18"/>
+              </w:rPr>
+              <w:fldChar w:fldCharType="end"/>
+            </w:r>
+          </w:hyperlink>
+        </w:p>
+        <w:p>
+          <w:pPr>
+            <w:pStyle w:val="TOC1"/>
+            <w:tabs>
+              <w:tab w:val="right" w:leader="dot" w:pos="9016"/>
+            </w:tabs>
+            <w:rPr>
+              <w:rFonts w:eastAsiaTheme="minorEastAsia"/>
+              <w:noProof/>
+              <w:sz w:val="18"/>
+              <w:szCs w:val="18"/>
+              <w:lang w:eastAsia="en-AU"/>
+            </w:rPr>
+          </w:pPr>
+          <w:hyperlink w:anchor="_Toc508615202" w:history="1">
+            <w:r>
+              <w:rPr>
+                <w:rStyle w:val="Hyperlink"/>
+                <w:noProof/>
+                <w:sz w:val="18"/>
+                <w:szCs w:val="18"/>
+              </w:rPr>
+              <w:t>7. Model</w:t>
+            </w:r>
+            <w:r>
+              <w:rPr>
+                <w:noProof/>
+                <w:webHidden/>
+                <w:sz w:val="18"/>
+                <w:szCs w:val="18"/>
+              </w:rPr>
+              <w:tab/>
+            </w:r>
+            <w:r>
+              <w:rPr>
+                <w:noProof/>
+                <w:webHidden/>
+                <w:sz w:val="18"/>
+                <w:szCs w:val="18"/>
+              </w:rPr>
+              <w:fldChar w:fldCharType="begin"/>
+            </w:r>
+            <w:r>
+              <w:rPr>
+                <w:noProof/>
+                <w:webHidden/>
+                <w:sz w:val="18"/>
+                <w:szCs w:val="18"/>
+              </w:rPr>
+              <w:instrText xml:space="preserve"> PAGEREF _Toc508615202 \h </w:instrText>
             </w:r>
             <w:r>
               <w:rPr>
@@ -1987,7 +3095,7 @@
               <w:lang w:eastAsia="en-AU"/>
             </w:rPr>
           </w:pPr>
-          <w:hyperlink w:anchor="_Toc508461225" w:history="1">
+          <w:hyperlink w:anchor="_Toc508615203" w:history="1">
             <w:r>
               <w:rPr>
                 <w:rStyle w:val="Hyperlink"/>
@@ -1995,7 +3103,7 @@
                 <w:sz w:val="18"/>
                 <w:szCs w:val="18"/>
               </w:rPr>
-              <w:t>6.</w:t>
+              <w:t>1.</w:t>
             </w:r>
             <w:r>
               <w:rPr>
@@ -2014,7 +3122,7 @@
                 <w:sz w:val="18"/>
                 <w:szCs w:val="18"/>
               </w:rPr>
-              <w:t>Other non-functional requirements</w:t>
+              <w:t>Introduction</w:t>
             </w:r>
             <w:r>
               <w:rPr>
@@ -2041,359 +3149,7 @@
                 <w:sz w:val="18"/>
                 <w:szCs w:val="18"/>
               </w:rPr>
-              <w:instrText xml:space="preserve"> PAGEREF _Toc508461225 \h </w:instrText>
-            </w:r>
-            <w:r>
-              <w:rPr>
-                <w:noProof/>
-                <w:webHidden/>
-                <w:sz w:val="18"/>
-                <w:szCs w:val="18"/>
-              </w:rPr>
-            </w:r>
-            <w:r>
-              <w:rPr>
-                <w:noProof/>
-                <w:webHidden/>
-                <w:sz w:val="18"/>
-                <w:szCs w:val="18"/>
-              </w:rPr>
-              <w:fldChar w:fldCharType="separate"/>
-            </w:r>
-            <w:r>
-              <w:rPr>
-                <w:noProof/>
-                <w:webHidden/>
-                <w:sz w:val="18"/>
-                <w:szCs w:val="18"/>
-              </w:rPr>
-              <w:t>4</w:t>
-            </w:r>
-            <w:r>
-              <w:rPr>
-                <w:noProof/>
-                <w:webHidden/>
-                <w:sz w:val="18"/>
-                <w:szCs w:val="18"/>
-              </w:rPr>
-              <w:fldChar w:fldCharType="end"/>
-            </w:r>
-          </w:hyperlink>
-        </w:p>
-        <w:p>
-          <w:pPr>
-            <w:pStyle w:val="TOC1"/>
-            <w:tabs>
-              <w:tab w:val="right" w:leader="dot" w:pos="9016"/>
-            </w:tabs>
-            <w:rPr>
-              <w:rFonts w:eastAsiaTheme="minorEastAsia"/>
-              <w:noProof/>
-              <w:sz w:val="18"/>
-              <w:szCs w:val="18"/>
-              <w:lang w:eastAsia="en-AU"/>
-            </w:rPr>
-          </w:pPr>
-          <w:hyperlink w:anchor="_Toc508461226" w:history="1">
-            <w:r>
-              <w:rPr>
-                <w:rStyle w:val="Hyperlink"/>
-                <w:noProof/>
-                <w:sz w:val="18"/>
-                <w:szCs w:val="18"/>
-              </w:rPr>
-              <w:t>4. Functional requirements</w:t>
-            </w:r>
-            <w:r>
-              <w:rPr>
-                <w:noProof/>
-                <w:webHidden/>
-                <w:sz w:val="18"/>
-                <w:szCs w:val="18"/>
-              </w:rPr>
-              <w:tab/>
-            </w:r>
-            <w:r>
-              <w:rPr>
-                <w:noProof/>
-                <w:webHidden/>
-                <w:sz w:val="18"/>
-                <w:szCs w:val="18"/>
-              </w:rPr>
-              <w:fldChar w:fldCharType="begin"/>
-            </w:r>
-            <w:r>
-              <w:rPr>
-                <w:noProof/>
-                <w:webHidden/>
-                <w:sz w:val="18"/>
-                <w:szCs w:val="18"/>
-              </w:rPr>
-              <w:instrText xml:space="preserve"> PAGEREF _Toc508461226 \h </w:instrText>
-            </w:r>
-            <w:r>
-              <w:rPr>
-                <w:noProof/>
-                <w:webHidden/>
-                <w:sz w:val="18"/>
-                <w:szCs w:val="18"/>
-              </w:rPr>
-            </w:r>
-            <w:r>
-              <w:rPr>
-                <w:noProof/>
-                <w:webHidden/>
-                <w:sz w:val="18"/>
-                <w:szCs w:val="18"/>
-              </w:rPr>
-              <w:fldChar w:fldCharType="separate"/>
-            </w:r>
-            <w:r>
-              <w:rPr>
-                <w:noProof/>
-                <w:webHidden/>
-                <w:sz w:val="18"/>
-                <w:szCs w:val="18"/>
-              </w:rPr>
-              <w:t>4</w:t>
-            </w:r>
-            <w:r>
-              <w:rPr>
-                <w:noProof/>
-                <w:webHidden/>
-                <w:sz w:val="18"/>
-                <w:szCs w:val="18"/>
-              </w:rPr>
-              <w:fldChar w:fldCharType="end"/>
-            </w:r>
-          </w:hyperlink>
-        </w:p>
-        <w:p>
-          <w:pPr>
-            <w:pStyle w:val="TOC1"/>
-            <w:tabs>
-              <w:tab w:val="right" w:leader="dot" w:pos="9016"/>
-            </w:tabs>
-            <w:rPr>
-              <w:rFonts w:eastAsiaTheme="minorEastAsia"/>
-              <w:noProof/>
-              <w:sz w:val="18"/>
-              <w:szCs w:val="18"/>
-              <w:lang w:eastAsia="en-AU"/>
-            </w:rPr>
-          </w:pPr>
-          <w:hyperlink w:anchor="_Toc508461227" w:history="1">
-            <w:r>
-              <w:rPr>
-                <w:rStyle w:val="Hyperlink"/>
-                <w:noProof/>
-                <w:sz w:val="18"/>
-                <w:szCs w:val="18"/>
-              </w:rPr>
-              <w:t>5. Hardware requirements / Software requirements</w:t>
-            </w:r>
-            <w:r>
-              <w:rPr>
-                <w:noProof/>
-                <w:webHidden/>
-                <w:sz w:val="18"/>
-                <w:szCs w:val="18"/>
-              </w:rPr>
-              <w:tab/>
-            </w:r>
-            <w:r>
-              <w:rPr>
-                <w:noProof/>
-                <w:webHidden/>
-                <w:sz w:val="18"/>
-                <w:szCs w:val="18"/>
-              </w:rPr>
-              <w:fldChar w:fldCharType="begin"/>
-            </w:r>
-            <w:r>
-              <w:rPr>
-                <w:noProof/>
-                <w:webHidden/>
-                <w:sz w:val="18"/>
-                <w:szCs w:val="18"/>
-              </w:rPr>
-              <w:instrText xml:space="preserve"> PAGEREF _Toc508461227 \h </w:instrText>
-            </w:r>
-            <w:r>
-              <w:rPr>
-                <w:noProof/>
-                <w:webHidden/>
-                <w:sz w:val="18"/>
-                <w:szCs w:val="18"/>
-              </w:rPr>
-            </w:r>
-            <w:r>
-              <w:rPr>
-                <w:noProof/>
-                <w:webHidden/>
-                <w:sz w:val="18"/>
-                <w:szCs w:val="18"/>
-              </w:rPr>
-              <w:fldChar w:fldCharType="separate"/>
-            </w:r>
-            <w:r>
-              <w:rPr>
-                <w:noProof/>
-                <w:webHidden/>
-                <w:sz w:val="18"/>
-                <w:szCs w:val="18"/>
-              </w:rPr>
-              <w:t>4</w:t>
-            </w:r>
-            <w:r>
-              <w:rPr>
-                <w:noProof/>
-                <w:webHidden/>
-                <w:sz w:val="18"/>
-                <w:szCs w:val="18"/>
-              </w:rPr>
-              <w:fldChar w:fldCharType="end"/>
-            </w:r>
-          </w:hyperlink>
-        </w:p>
-        <w:p>
-          <w:pPr>
-            <w:pStyle w:val="TOC1"/>
-            <w:tabs>
-              <w:tab w:val="right" w:leader="dot" w:pos="9016"/>
-            </w:tabs>
-            <w:rPr>
-              <w:rFonts w:eastAsiaTheme="minorEastAsia"/>
-              <w:noProof/>
-              <w:sz w:val="18"/>
-              <w:szCs w:val="18"/>
-              <w:lang w:eastAsia="en-AU"/>
-            </w:rPr>
-          </w:pPr>
-          <w:hyperlink w:anchor="_Toc508461228" w:history="1">
-            <w:r>
-              <w:rPr>
-                <w:rStyle w:val="Hyperlink"/>
-                <w:noProof/>
-                <w:sz w:val="18"/>
-                <w:szCs w:val="18"/>
-              </w:rPr>
-              <w:t>6. System Design</w:t>
-            </w:r>
-            <w:r>
-              <w:rPr>
-                <w:noProof/>
-                <w:webHidden/>
-                <w:sz w:val="18"/>
-                <w:szCs w:val="18"/>
-              </w:rPr>
-              <w:tab/>
-            </w:r>
-            <w:r>
-              <w:rPr>
-                <w:noProof/>
-                <w:webHidden/>
-                <w:sz w:val="18"/>
-                <w:szCs w:val="18"/>
-              </w:rPr>
-              <w:fldChar w:fldCharType="begin"/>
-            </w:r>
-            <w:r>
-              <w:rPr>
-                <w:noProof/>
-                <w:webHidden/>
-                <w:sz w:val="18"/>
-                <w:szCs w:val="18"/>
-              </w:rPr>
-              <w:instrText xml:space="preserve"> PAGEREF _Toc508461228 \h </w:instrText>
-            </w:r>
-            <w:r>
-              <w:rPr>
-                <w:noProof/>
-                <w:webHidden/>
-                <w:sz w:val="18"/>
-                <w:szCs w:val="18"/>
-              </w:rPr>
-            </w:r>
-            <w:r>
-              <w:rPr>
-                <w:noProof/>
-                <w:webHidden/>
-                <w:sz w:val="18"/>
-                <w:szCs w:val="18"/>
-              </w:rPr>
-              <w:fldChar w:fldCharType="separate"/>
-            </w:r>
-            <w:r>
-              <w:rPr>
-                <w:noProof/>
-                <w:webHidden/>
-                <w:sz w:val="18"/>
-                <w:szCs w:val="18"/>
-              </w:rPr>
-              <w:t>4</w:t>
-            </w:r>
-            <w:r>
-              <w:rPr>
-                <w:noProof/>
-                <w:webHidden/>
-                <w:sz w:val="18"/>
-                <w:szCs w:val="18"/>
-              </w:rPr>
-              <w:fldChar w:fldCharType="end"/>
-            </w:r>
-          </w:hyperlink>
-        </w:p>
-        <w:p>
-          <w:pPr>
-            <w:pStyle w:val="TOC1"/>
-            <w:tabs>
-              <w:tab w:val="right" w:leader="dot" w:pos="9016"/>
-            </w:tabs>
-            <w:rPr>
-              <w:rFonts w:eastAsiaTheme="minorEastAsia"/>
-              <w:noProof/>
-              <w:sz w:val="18"/>
-              <w:szCs w:val="18"/>
-              <w:lang w:eastAsia="en-AU"/>
-            </w:rPr>
-          </w:pPr>
-          <w:hyperlink w:anchor="_Toc508461229" w:history="1">
-            <w:r>
-              <w:rPr>
-                <w:rStyle w:val="Hyperlink"/>
-                <w:noProof/>
-                <w:sz w:val="18"/>
-                <w:szCs w:val="18"/>
-              </w:rPr>
-              <w:t>7. Model</w:t>
-            </w:r>
-            <w:r>
-              <w:rPr>
-                <w:noProof/>
-                <w:webHidden/>
-                <w:sz w:val="18"/>
-                <w:szCs w:val="18"/>
-              </w:rPr>
-              <w:tab/>
-            </w:r>
-            <w:r>
-              <w:rPr>
-                <w:noProof/>
-                <w:webHidden/>
-                <w:sz w:val="18"/>
-                <w:szCs w:val="18"/>
-              </w:rPr>
-              <w:fldChar w:fldCharType="begin"/>
-            </w:r>
-            <w:r>
-              <w:rPr>
-                <w:noProof/>
-                <w:webHidden/>
-                <w:sz w:val="18"/>
-                <w:szCs w:val="18"/>
-              </w:rPr>
-              <w:instrText xml:space="preserve"> PAGEREF _Toc508461229 \h </w:instrText>
+              <w:instrText xml:space="preserve"> PAGEREF _Toc508615203 \h </w:instrText>
             </w:r>
             <w:r>
               <w:rPr>
@@ -2447,7 +3203,7 @@
               <w:lang w:eastAsia="en-AU"/>
             </w:rPr>
           </w:pPr>
-          <w:hyperlink w:anchor="_Toc508461230" w:history="1">
+          <w:hyperlink w:anchor="_Toc508615204" w:history="1">
             <w:r>
               <w:rPr>
                 <w:rStyle w:val="Hyperlink"/>
@@ -2455,7 +3211,7 @@
                 <w:sz w:val="18"/>
                 <w:szCs w:val="18"/>
               </w:rPr>
-              <w:t>1.</w:t>
+              <w:t>2.</w:t>
             </w:r>
             <w:r>
               <w:rPr>
@@ -2474,7 +3230,7 @@
                 <w:sz w:val="18"/>
                 <w:szCs w:val="18"/>
               </w:rPr>
-              <w:t>Introduction</w:t>
+              <w:t>Context Model</w:t>
             </w:r>
             <w:r>
               <w:rPr>
@@ -2501,7 +3257,7 @@
                 <w:sz w:val="18"/>
                 <w:szCs w:val="18"/>
               </w:rPr>
-              <w:instrText xml:space="preserve"> PAGEREF _Toc508461230 \h </w:instrText>
+              <w:instrText xml:space="preserve"> PAGEREF _Toc508615204 \h </w:instrText>
             </w:r>
             <w:r>
               <w:rPr>
@@ -2555,7 +3311,7 @@
               <w:lang w:eastAsia="en-AU"/>
             </w:rPr>
           </w:pPr>
-          <w:hyperlink w:anchor="_Toc508461231" w:history="1">
+          <w:hyperlink w:anchor="_Toc508615205" w:history="1">
             <w:r>
               <w:rPr>
                 <w:rStyle w:val="Hyperlink"/>
@@ -2563,7 +3319,7 @@
                 <w:sz w:val="18"/>
                 <w:szCs w:val="18"/>
               </w:rPr>
-              <w:t>2.</w:t>
+              <w:t>3.</w:t>
             </w:r>
             <w:r>
               <w:rPr>
@@ -2582,7 +3338,7 @@
                 <w:sz w:val="18"/>
                 <w:szCs w:val="18"/>
               </w:rPr>
-              <w:t>Context Model</w:t>
+              <w:t>Models</w:t>
             </w:r>
             <w:r>
               <w:rPr>
@@ -2609,115 +3365,7 @@
                 <w:sz w:val="18"/>
                 <w:szCs w:val="18"/>
               </w:rPr>
-              <w:instrText xml:space="preserve"> PAGEREF _Toc508461231 \h </w:instrText>
-            </w:r>
-            <w:r>
-              <w:rPr>
-                <w:noProof/>
-                <w:webHidden/>
-                <w:sz w:val="18"/>
-                <w:szCs w:val="18"/>
-              </w:rPr>
-            </w:r>
-            <w:r>
-              <w:rPr>
-                <w:noProof/>
-                <w:webHidden/>
-                <w:sz w:val="18"/>
-                <w:szCs w:val="18"/>
-              </w:rPr>
-              <w:fldChar w:fldCharType="separate"/>
-            </w:r>
-            <w:r>
-              <w:rPr>
-                <w:noProof/>
-                <w:webHidden/>
-                <w:sz w:val="18"/>
-                <w:szCs w:val="18"/>
-              </w:rPr>
-              <w:t>4</w:t>
-            </w:r>
-            <w:r>
-              <w:rPr>
-                <w:noProof/>
-                <w:webHidden/>
-                <w:sz w:val="18"/>
-                <w:szCs w:val="18"/>
-              </w:rPr>
-              <w:fldChar w:fldCharType="end"/>
-            </w:r>
-          </w:hyperlink>
-        </w:p>
-        <w:p>
-          <w:pPr>
-            <w:pStyle w:val="TOC2"/>
-            <w:tabs>
-              <w:tab w:val="left" w:pos="660"/>
-              <w:tab w:val="right" w:leader="dot" w:pos="9016"/>
-            </w:tabs>
-            <w:rPr>
-              <w:rFonts w:eastAsiaTheme="minorEastAsia"/>
-              <w:noProof/>
-              <w:sz w:val="18"/>
-              <w:szCs w:val="18"/>
-              <w:lang w:eastAsia="en-AU"/>
-            </w:rPr>
-          </w:pPr>
-          <w:hyperlink w:anchor="_Toc508461232" w:history="1">
-            <w:r>
-              <w:rPr>
-                <w:rStyle w:val="Hyperlink"/>
-                <w:noProof/>
-                <w:sz w:val="18"/>
-                <w:szCs w:val="18"/>
-              </w:rPr>
-              <w:t>3.</w:t>
-            </w:r>
-            <w:r>
-              <w:rPr>
-                <w:rFonts w:eastAsiaTheme="minorEastAsia"/>
-                <w:noProof/>
-                <w:sz w:val="18"/>
-                <w:szCs w:val="18"/>
-                <w:lang w:eastAsia="en-AU"/>
-              </w:rPr>
-              <w:tab/>
-            </w:r>
-            <w:r>
-              <w:rPr>
-                <w:rStyle w:val="Hyperlink"/>
-                <w:noProof/>
-                <w:sz w:val="18"/>
-                <w:szCs w:val="18"/>
-              </w:rPr>
-              <w:t>Models</w:t>
-            </w:r>
-            <w:r>
-              <w:rPr>
-                <w:noProof/>
-                <w:webHidden/>
-                <w:sz w:val="18"/>
-                <w:szCs w:val="18"/>
-              </w:rPr>
-              <w:tab/>
-            </w:r>
-            <w:r>
-              <w:rPr>
-                <w:noProof/>
-                <w:webHidden/>
-                <w:sz w:val="18"/>
-                <w:szCs w:val="18"/>
-              </w:rPr>
-              <w:fldChar w:fldCharType="begin"/>
-            </w:r>
-            <w:r>
-              <w:rPr>
-                <w:noProof/>
-                <w:webHidden/>
-                <w:sz w:val="18"/>
-                <w:szCs w:val="18"/>
-              </w:rPr>
-              <w:instrText xml:space="preserve"> PAGEREF _Toc508461232 \h </w:instrText>
+              <w:instrText xml:space="preserve"> PAGEREF _Toc508615205 \h </w:instrText>
             </w:r>
             <w:r>
               <w:rPr>
@@ -2771,7 +3419,7 @@
               <w:lang w:eastAsia="en-AU"/>
             </w:rPr>
           </w:pPr>
-          <w:hyperlink w:anchor="_Toc508461233" w:history="1">
+          <w:hyperlink w:anchor="_Toc508615206" w:history="1">
             <w:r>
               <w:rPr>
                 <w:rStyle w:val="Hyperlink"/>
@@ -2825,7 +3473,7 @@
                 <w:sz w:val="18"/>
                 <w:szCs w:val="18"/>
               </w:rPr>
-              <w:instrText xml:space="preserve"> PAGEREF _Toc508461233 \h </w:instrText>
+              <w:instrText xml:space="preserve"> PAGEREF _Toc508615206 \h </w:instrText>
             </w:r>
             <w:r>
               <w:rPr>
@@ -2879,7 +3527,7 @@
               <w:lang w:eastAsia="en-AU"/>
             </w:rPr>
           </w:pPr>
-          <w:hyperlink w:anchor="_Toc508461234" w:history="1">
+          <w:hyperlink w:anchor="_Toc508615207" w:history="1">
             <w:r>
               <w:rPr>
                 <w:rStyle w:val="Hyperlink"/>
@@ -2933,7 +3581,7 @@
                 <w:sz w:val="18"/>
                 <w:szCs w:val="18"/>
               </w:rPr>
-              <w:instrText xml:space="preserve"> PAGEREF _Toc508461234 \h </w:instrText>
+              <w:instrText xml:space="preserve"> PAGEREF _Toc508615207 \h </w:instrText>
             </w:r>
             <w:r>
               <w:rPr>
@@ -2987,7 +3635,7 @@
               <w:lang w:eastAsia="en-AU"/>
             </w:rPr>
           </w:pPr>
-          <w:hyperlink w:anchor="_Toc508461235" w:history="1">
+          <w:hyperlink w:anchor="_Toc508615208" w:history="1">
             <w:r>
               <w:rPr>
                 <w:rStyle w:val="Hyperlink"/>
@@ -3041,7 +3689,7 @@
                 <w:sz w:val="18"/>
                 <w:szCs w:val="18"/>
               </w:rPr>
-              <w:instrText xml:space="preserve"> PAGEREF _Toc508461235 \h </w:instrText>
+              <w:instrText xml:space="preserve"> PAGEREF _Toc508615208 \h </w:instrText>
             </w:r>
             <w:r>
               <w:rPr>
@@ -3082,8 +3730,9 @@
         </w:p>
         <w:p>
           <w:pPr>
-            <w:pStyle w:val="TOC1"/>
+            <w:pStyle w:val="TOC4"/>
             <w:tabs>
+              <w:tab w:val="left" w:pos="1320"/>
               <w:tab w:val="right" w:leader="dot" w:pos="9016"/>
             </w:tabs>
             <w:rPr>
@@ -3094,7 +3743,7 @@
               <w:lang w:eastAsia="en-AU"/>
             </w:rPr>
           </w:pPr>
-          <w:hyperlink w:anchor="_Toc508461236" w:history="1">
+          <w:hyperlink w:anchor="_Toc508615209" w:history="1">
             <w:r>
               <w:rPr>
                 <w:rStyle w:val="Hyperlink"/>
@@ -3102,19 +3751,38 @@
                 <w:sz w:val="18"/>
                 <w:szCs w:val="18"/>
               </w:rPr>
-              <w:t>8. Non-Functional Requirements or Quality Attributes</w:t>
-            </w:r>
-            <w:r>
-              <w:rPr>
-                <w:noProof/>
-                <w:webHidden/>
-                <w:sz w:val="18"/>
-                <w:szCs w:val="18"/>
+              <w:t>(3)</w:t>
+            </w:r>
+            <w:r>
+              <w:rPr>
+                <w:rFonts w:eastAsiaTheme="minorEastAsia"/>
+                <w:noProof/>
+                <w:sz w:val="18"/>
+                <w:szCs w:val="18"/>
+                <w:lang w:eastAsia="en-AU"/>
               </w:rPr>
               <w:tab/>
             </w:r>
             <w:r>
               <w:rPr>
+                <w:rStyle w:val="Hyperlink"/>
+                <w:noProof/>
+                <w:sz w:val="18"/>
+                <w:szCs w:val="18"/>
+              </w:rPr>
+              <w:t>Activity diagram</w:t>
+            </w:r>
+            <w:r>
+              <w:rPr>
+                <w:noProof/>
+                <w:webHidden/>
+                <w:sz w:val="18"/>
+                <w:szCs w:val="18"/>
+              </w:rPr>
+              <w:tab/>
+            </w:r>
+            <w:r>
+              <w:rPr>
                 <w:noProof/>
                 <w:webHidden/>
                 <w:sz w:val="18"/>
@@ -3129,7 +3797,7 @@
                 <w:sz w:val="18"/>
                 <w:szCs w:val="18"/>
               </w:rPr>
-              <w:instrText xml:space="preserve"> PAGEREF _Toc508461236 \h </w:instrText>
+              <w:instrText xml:space="preserve"> PAGEREF _Toc508615209 \h </w:instrText>
             </w:r>
             <w:r>
               <w:rPr>
@@ -3170,9 +3838,9 @@
         </w:p>
         <w:p>
           <w:pPr>
-            <w:pStyle w:val="TOC2"/>
+            <w:pStyle w:val="TOC4"/>
             <w:tabs>
-              <w:tab w:val="left" w:pos="660"/>
+              <w:tab w:val="left" w:pos="1320"/>
               <w:tab w:val="right" w:leader="dot" w:pos="9016"/>
             </w:tabs>
             <w:rPr>
@@ -3183,7 +3851,7 @@
               <w:lang w:eastAsia="en-AU"/>
             </w:rPr>
           </w:pPr>
-          <w:hyperlink w:anchor="_Toc508461237" w:history="1">
+          <w:hyperlink w:anchor="_Toc508615210" w:history="1">
             <w:r>
               <w:rPr>
                 <w:rStyle w:val="Hyperlink"/>
@@ -3191,7 +3859,7 @@
                 <w:sz w:val="18"/>
                 <w:szCs w:val="18"/>
               </w:rPr>
-              <w:t>1.</w:t>
+              <w:t>(4)</w:t>
             </w:r>
             <w:r>
               <w:rPr>
@@ -3210,7 +3878,7 @@
                 <w:sz w:val="18"/>
                 <w:szCs w:val="18"/>
               </w:rPr>
-              <w:t>Security</w:t>
+              <w:t>Sequence diagram</w:t>
             </w:r>
             <w:r>
               <w:rPr>
@@ -3237,655 +3905,7 @@
                 <w:sz w:val="18"/>
                 <w:szCs w:val="18"/>
               </w:rPr>
-              <w:instrText xml:space="preserve"> PAGEREF _Toc508461237 \h </w:instrText>
-            </w:r>
-            <w:r>
-              <w:rPr>
-                <w:noProof/>
-                <w:webHidden/>
-                <w:sz w:val="18"/>
-                <w:szCs w:val="18"/>
-              </w:rPr>
-            </w:r>
-            <w:r>
-              <w:rPr>
-                <w:noProof/>
-                <w:webHidden/>
-                <w:sz w:val="18"/>
-                <w:szCs w:val="18"/>
-              </w:rPr>
-              <w:fldChar w:fldCharType="separate"/>
-            </w:r>
-            <w:r>
-              <w:rPr>
-                <w:noProof/>
-                <w:webHidden/>
-                <w:sz w:val="18"/>
-                <w:szCs w:val="18"/>
-              </w:rPr>
-              <w:t>7</w:t>
-            </w:r>
-            <w:r>
-              <w:rPr>
-                <w:noProof/>
-                <w:webHidden/>
-                <w:sz w:val="18"/>
-                <w:szCs w:val="18"/>
-              </w:rPr>
-              <w:fldChar w:fldCharType="end"/>
-            </w:r>
-          </w:hyperlink>
-        </w:p>
-        <w:p>
-          <w:pPr>
-            <w:pStyle w:val="TOC2"/>
-            <w:tabs>
-              <w:tab w:val="left" w:pos="660"/>
-              <w:tab w:val="right" w:leader="dot" w:pos="9016"/>
-            </w:tabs>
-            <w:rPr>
-              <w:rFonts w:eastAsiaTheme="minorEastAsia"/>
-              <w:noProof/>
-              <w:sz w:val="18"/>
-              <w:szCs w:val="18"/>
-              <w:lang w:eastAsia="en-AU"/>
-            </w:rPr>
-          </w:pPr>
-          <w:hyperlink w:anchor="_Toc508461238" w:history="1">
-            <w:r>
-              <w:rPr>
-                <w:rStyle w:val="Hyperlink"/>
-                <w:noProof/>
-                <w:sz w:val="18"/>
-                <w:szCs w:val="18"/>
-              </w:rPr>
-              <w:t>2.</w:t>
-            </w:r>
-            <w:r>
-              <w:rPr>
-                <w:rFonts w:eastAsiaTheme="minorEastAsia"/>
-                <w:noProof/>
-                <w:sz w:val="18"/>
-                <w:szCs w:val="18"/>
-                <w:lang w:eastAsia="en-AU"/>
-              </w:rPr>
-              <w:tab/>
-            </w:r>
-            <w:r>
-              <w:rPr>
-                <w:rStyle w:val="Hyperlink"/>
-                <w:noProof/>
-                <w:sz w:val="18"/>
-                <w:szCs w:val="18"/>
-              </w:rPr>
-              <w:t>Reliability</w:t>
-            </w:r>
-            <w:r>
-              <w:rPr>
-                <w:noProof/>
-                <w:webHidden/>
-                <w:sz w:val="18"/>
-                <w:szCs w:val="18"/>
-              </w:rPr>
-              <w:tab/>
-            </w:r>
-            <w:r>
-              <w:rPr>
-                <w:noProof/>
-                <w:webHidden/>
-                <w:sz w:val="18"/>
-                <w:szCs w:val="18"/>
-              </w:rPr>
-              <w:fldChar w:fldCharType="begin"/>
-            </w:r>
-            <w:r>
-              <w:rPr>
-                <w:noProof/>
-                <w:webHidden/>
-                <w:sz w:val="18"/>
-                <w:szCs w:val="18"/>
-              </w:rPr>
-              <w:instrText xml:space="preserve"> PAGEREF _Toc508461238 \h </w:instrText>
-            </w:r>
-            <w:r>
-              <w:rPr>
-                <w:noProof/>
-                <w:webHidden/>
-                <w:sz w:val="18"/>
-                <w:szCs w:val="18"/>
-              </w:rPr>
-            </w:r>
-            <w:r>
-              <w:rPr>
-                <w:noProof/>
-                <w:webHidden/>
-                <w:sz w:val="18"/>
-                <w:szCs w:val="18"/>
-              </w:rPr>
-              <w:fldChar w:fldCharType="separate"/>
-            </w:r>
-            <w:r>
-              <w:rPr>
-                <w:noProof/>
-                <w:webHidden/>
-                <w:sz w:val="18"/>
-                <w:szCs w:val="18"/>
-              </w:rPr>
-              <w:t>7</w:t>
-            </w:r>
-            <w:r>
-              <w:rPr>
-                <w:noProof/>
-                <w:webHidden/>
-                <w:sz w:val="18"/>
-                <w:szCs w:val="18"/>
-              </w:rPr>
-              <w:fldChar w:fldCharType="end"/>
-            </w:r>
-          </w:hyperlink>
-        </w:p>
-        <w:p>
-          <w:pPr>
-            <w:pStyle w:val="TOC2"/>
-            <w:tabs>
-              <w:tab w:val="left" w:pos="660"/>
-              <w:tab w:val="right" w:leader="dot" w:pos="9016"/>
-            </w:tabs>
-            <w:rPr>
-              <w:rFonts w:eastAsiaTheme="minorEastAsia"/>
-              <w:noProof/>
-              <w:sz w:val="18"/>
-              <w:szCs w:val="18"/>
-              <w:lang w:eastAsia="en-AU"/>
-            </w:rPr>
-          </w:pPr>
-          <w:hyperlink w:anchor="_Toc508461239" w:history="1">
-            <w:r>
-              <w:rPr>
-                <w:rStyle w:val="Hyperlink"/>
-                <w:noProof/>
-                <w:sz w:val="18"/>
-                <w:szCs w:val="18"/>
-              </w:rPr>
-              <w:t>3.</w:t>
-            </w:r>
-            <w:r>
-              <w:rPr>
-                <w:rFonts w:eastAsiaTheme="minorEastAsia"/>
-                <w:noProof/>
-                <w:sz w:val="18"/>
-                <w:szCs w:val="18"/>
-                <w:lang w:eastAsia="en-AU"/>
-              </w:rPr>
-              <w:tab/>
-            </w:r>
-            <w:r>
-              <w:rPr>
-                <w:rStyle w:val="Hyperlink"/>
-                <w:noProof/>
-                <w:sz w:val="18"/>
-                <w:szCs w:val="18"/>
-              </w:rPr>
-              <w:t>Performance</w:t>
-            </w:r>
-            <w:r>
-              <w:rPr>
-                <w:noProof/>
-                <w:webHidden/>
-                <w:sz w:val="18"/>
-                <w:szCs w:val="18"/>
-              </w:rPr>
-              <w:tab/>
-            </w:r>
-            <w:r>
-              <w:rPr>
-                <w:noProof/>
-                <w:webHidden/>
-                <w:sz w:val="18"/>
-                <w:szCs w:val="18"/>
-              </w:rPr>
-              <w:fldChar w:fldCharType="begin"/>
-            </w:r>
-            <w:r>
-              <w:rPr>
-                <w:noProof/>
-                <w:webHidden/>
-                <w:sz w:val="18"/>
-                <w:szCs w:val="18"/>
-              </w:rPr>
-              <w:instrText xml:space="preserve"> PAGEREF _Toc508461239 \h </w:instrText>
-            </w:r>
-            <w:r>
-              <w:rPr>
-                <w:noProof/>
-                <w:webHidden/>
-                <w:sz w:val="18"/>
-                <w:szCs w:val="18"/>
-              </w:rPr>
-            </w:r>
-            <w:r>
-              <w:rPr>
-                <w:noProof/>
-                <w:webHidden/>
-                <w:sz w:val="18"/>
-                <w:szCs w:val="18"/>
-              </w:rPr>
-              <w:fldChar w:fldCharType="separate"/>
-            </w:r>
-            <w:r>
-              <w:rPr>
-                <w:noProof/>
-                <w:webHidden/>
-                <w:sz w:val="18"/>
-                <w:szCs w:val="18"/>
-              </w:rPr>
-              <w:t>7</w:t>
-            </w:r>
-            <w:r>
-              <w:rPr>
-                <w:noProof/>
-                <w:webHidden/>
-                <w:sz w:val="18"/>
-                <w:szCs w:val="18"/>
-              </w:rPr>
-              <w:fldChar w:fldCharType="end"/>
-            </w:r>
-          </w:hyperlink>
-        </w:p>
-        <w:p>
-          <w:pPr>
-            <w:pStyle w:val="TOC2"/>
-            <w:tabs>
-              <w:tab w:val="left" w:pos="660"/>
-              <w:tab w:val="right" w:leader="dot" w:pos="9016"/>
-            </w:tabs>
-            <w:rPr>
-              <w:rFonts w:eastAsiaTheme="minorEastAsia"/>
-              <w:noProof/>
-              <w:sz w:val="18"/>
-              <w:szCs w:val="18"/>
-              <w:lang w:eastAsia="en-AU"/>
-            </w:rPr>
-          </w:pPr>
-          <w:hyperlink w:anchor="_Toc508461240" w:history="1">
-            <w:r>
-              <w:rPr>
-                <w:rStyle w:val="Hyperlink"/>
-                <w:noProof/>
-                <w:sz w:val="18"/>
-                <w:szCs w:val="18"/>
-              </w:rPr>
-              <w:t>4.</w:t>
-            </w:r>
-            <w:r>
-              <w:rPr>
-                <w:rFonts w:eastAsiaTheme="minorEastAsia"/>
-                <w:noProof/>
-                <w:sz w:val="18"/>
-                <w:szCs w:val="18"/>
-                <w:lang w:eastAsia="en-AU"/>
-              </w:rPr>
-              <w:tab/>
-            </w:r>
-            <w:r>
-              <w:rPr>
-                <w:rStyle w:val="Hyperlink"/>
-                <w:noProof/>
-                <w:sz w:val="18"/>
-                <w:szCs w:val="18"/>
-              </w:rPr>
-              <w:t>Maintainability</w:t>
-            </w:r>
-            <w:r>
-              <w:rPr>
-                <w:noProof/>
-                <w:webHidden/>
-                <w:sz w:val="18"/>
-                <w:szCs w:val="18"/>
-              </w:rPr>
-              <w:tab/>
-            </w:r>
-            <w:r>
-              <w:rPr>
-                <w:noProof/>
-                <w:webHidden/>
-                <w:sz w:val="18"/>
-                <w:szCs w:val="18"/>
-              </w:rPr>
-              <w:fldChar w:fldCharType="begin"/>
-            </w:r>
-            <w:r>
-              <w:rPr>
-                <w:noProof/>
-                <w:webHidden/>
-                <w:sz w:val="18"/>
-                <w:szCs w:val="18"/>
-              </w:rPr>
-              <w:instrText xml:space="preserve"> PAGEREF _Toc508461240 \h </w:instrText>
-            </w:r>
-            <w:r>
-              <w:rPr>
-                <w:noProof/>
-                <w:webHidden/>
-                <w:sz w:val="18"/>
-                <w:szCs w:val="18"/>
-              </w:rPr>
-            </w:r>
-            <w:r>
-              <w:rPr>
-                <w:noProof/>
-                <w:webHidden/>
-                <w:sz w:val="18"/>
-                <w:szCs w:val="18"/>
-              </w:rPr>
-              <w:fldChar w:fldCharType="separate"/>
-            </w:r>
-            <w:r>
-              <w:rPr>
-                <w:noProof/>
-                <w:webHidden/>
-                <w:sz w:val="18"/>
-                <w:szCs w:val="18"/>
-              </w:rPr>
-              <w:t>7</w:t>
-            </w:r>
-            <w:r>
-              <w:rPr>
-                <w:noProof/>
-                <w:webHidden/>
-                <w:sz w:val="18"/>
-                <w:szCs w:val="18"/>
-              </w:rPr>
-              <w:fldChar w:fldCharType="end"/>
-            </w:r>
-          </w:hyperlink>
-        </w:p>
-        <w:p>
-          <w:pPr>
-            <w:pStyle w:val="TOC2"/>
-            <w:tabs>
-              <w:tab w:val="left" w:pos="660"/>
-              <w:tab w:val="right" w:leader="dot" w:pos="9016"/>
-            </w:tabs>
-            <w:rPr>
-              <w:rFonts w:eastAsiaTheme="minorEastAsia"/>
-              <w:noProof/>
-              <w:sz w:val="18"/>
-              <w:szCs w:val="18"/>
-              <w:lang w:eastAsia="en-AU"/>
-            </w:rPr>
-          </w:pPr>
-          <w:hyperlink w:anchor="_Toc508461241" w:history="1">
-            <w:r>
-              <w:rPr>
-                <w:rStyle w:val="Hyperlink"/>
-                <w:noProof/>
-                <w:sz w:val="18"/>
-                <w:szCs w:val="18"/>
-              </w:rPr>
-              <w:t>5.</w:t>
-            </w:r>
-            <w:r>
-              <w:rPr>
-                <w:rFonts w:eastAsiaTheme="minorEastAsia"/>
-                <w:noProof/>
-                <w:sz w:val="18"/>
-                <w:szCs w:val="18"/>
-                <w:lang w:eastAsia="en-AU"/>
-              </w:rPr>
-              <w:tab/>
-            </w:r>
-            <w:r>
-              <w:rPr>
-                <w:rStyle w:val="Hyperlink"/>
-                <w:noProof/>
-                <w:sz w:val="18"/>
-                <w:szCs w:val="18"/>
-              </w:rPr>
-              <w:t>Scalability</w:t>
-            </w:r>
-            <w:r>
-              <w:rPr>
-                <w:noProof/>
-                <w:webHidden/>
-                <w:sz w:val="18"/>
-                <w:szCs w:val="18"/>
-              </w:rPr>
-              <w:tab/>
-            </w:r>
-            <w:r>
-              <w:rPr>
-                <w:noProof/>
-                <w:webHidden/>
-                <w:sz w:val="18"/>
-                <w:szCs w:val="18"/>
-              </w:rPr>
-              <w:fldChar w:fldCharType="begin"/>
-            </w:r>
-            <w:r>
-              <w:rPr>
-                <w:noProof/>
-                <w:webHidden/>
-                <w:sz w:val="18"/>
-                <w:szCs w:val="18"/>
-              </w:rPr>
-              <w:instrText xml:space="preserve"> PAGEREF _Toc508461241 \h </w:instrText>
-            </w:r>
-            <w:r>
-              <w:rPr>
-                <w:noProof/>
-                <w:webHidden/>
-                <w:sz w:val="18"/>
-                <w:szCs w:val="18"/>
-              </w:rPr>
-            </w:r>
-            <w:r>
-              <w:rPr>
-                <w:noProof/>
-                <w:webHidden/>
-                <w:sz w:val="18"/>
-                <w:szCs w:val="18"/>
-              </w:rPr>
-              <w:fldChar w:fldCharType="separate"/>
-            </w:r>
-            <w:r>
-              <w:rPr>
-                <w:noProof/>
-                <w:webHidden/>
-                <w:sz w:val="18"/>
-                <w:szCs w:val="18"/>
-              </w:rPr>
-              <w:t>7</w:t>
-            </w:r>
-            <w:r>
-              <w:rPr>
-                <w:noProof/>
-                <w:webHidden/>
-                <w:sz w:val="18"/>
-                <w:szCs w:val="18"/>
-              </w:rPr>
-              <w:fldChar w:fldCharType="end"/>
-            </w:r>
-          </w:hyperlink>
-        </w:p>
-        <w:p>
-          <w:pPr>
-            <w:pStyle w:val="TOC2"/>
-            <w:tabs>
-              <w:tab w:val="left" w:pos="660"/>
-              <w:tab w:val="right" w:leader="dot" w:pos="9016"/>
-            </w:tabs>
-            <w:rPr>
-              <w:rFonts w:eastAsiaTheme="minorEastAsia"/>
-              <w:noProof/>
-              <w:sz w:val="18"/>
-              <w:szCs w:val="18"/>
-              <w:lang w:eastAsia="en-AU"/>
-            </w:rPr>
-          </w:pPr>
-          <w:hyperlink w:anchor="_Toc508461242" w:history="1">
-            <w:r>
-              <w:rPr>
-                <w:rStyle w:val="Hyperlink"/>
-                <w:noProof/>
-                <w:sz w:val="18"/>
-                <w:szCs w:val="18"/>
-              </w:rPr>
-              <w:t>6.</w:t>
-            </w:r>
-            <w:r>
-              <w:rPr>
-                <w:rFonts w:eastAsiaTheme="minorEastAsia"/>
-                <w:noProof/>
-                <w:sz w:val="18"/>
-                <w:szCs w:val="18"/>
-                <w:lang w:eastAsia="en-AU"/>
-              </w:rPr>
-              <w:tab/>
-            </w:r>
-            <w:r>
-              <w:rPr>
-                <w:rStyle w:val="Hyperlink"/>
-                <w:noProof/>
-                <w:sz w:val="18"/>
-                <w:szCs w:val="18"/>
-              </w:rPr>
-              <w:t>Usability</w:t>
-            </w:r>
-            <w:r>
-              <w:rPr>
-                <w:noProof/>
-                <w:webHidden/>
-                <w:sz w:val="18"/>
-                <w:szCs w:val="18"/>
-              </w:rPr>
-              <w:tab/>
-            </w:r>
-            <w:r>
-              <w:rPr>
-                <w:noProof/>
-                <w:webHidden/>
-                <w:sz w:val="18"/>
-                <w:szCs w:val="18"/>
-              </w:rPr>
-              <w:fldChar w:fldCharType="begin"/>
-            </w:r>
-            <w:r>
-              <w:rPr>
-                <w:noProof/>
-                <w:webHidden/>
-                <w:sz w:val="18"/>
-                <w:szCs w:val="18"/>
-              </w:rPr>
-              <w:instrText xml:space="preserve"> PAGEREF _Toc508461242 \h </w:instrText>
-            </w:r>
-            <w:r>
-              <w:rPr>
-                <w:noProof/>
-                <w:webHidden/>
-                <w:sz w:val="18"/>
-                <w:szCs w:val="18"/>
-              </w:rPr>
-            </w:r>
-            <w:r>
-              <w:rPr>
-                <w:noProof/>
-                <w:webHidden/>
-                <w:sz w:val="18"/>
-                <w:szCs w:val="18"/>
-              </w:rPr>
-              <w:fldChar w:fldCharType="separate"/>
-            </w:r>
-            <w:r>
-              <w:rPr>
-                <w:noProof/>
-                <w:webHidden/>
-                <w:sz w:val="18"/>
-                <w:szCs w:val="18"/>
-              </w:rPr>
-              <w:t>7</w:t>
-            </w:r>
-            <w:r>
-              <w:rPr>
-                <w:noProof/>
-                <w:webHidden/>
-                <w:sz w:val="18"/>
-                <w:szCs w:val="18"/>
-              </w:rPr>
-              <w:fldChar w:fldCharType="end"/>
-            </w:r>
-          </w:hyperlink>
-        </w:p>
-        <w:p>
-          <w:pPr>
-            <w:pStyle w:val="TOC2"/>
-            <w:tabs>
-              <w:tab w:val="left" w:pos="660"/>
-              <w:tab w:val="right" w:leader="dot" w:pos="9016"/>
-            </w:tabs>
-            <w:rPr>
-              <w:rFonts w:eastAsiaTheme="minorEastAsia"/>
-              <w:noProof/>
-              <w:sz w:val="18"/>
-              <w:szCs w:val="18"/>
-              <w:lang w:eastAsia="en-AU"/>
-            </w:rPr>
-          </w:pPr>
-          <w:hyperlink w:anchor="_Toc508461243" w:history="1">
-            <w:r>
-              <w:rPr>
-                <w:rStyle w:val="Hyperlink"/>
-                <w:noProof/>
-                <w:sz w:val="18"/>
-                <w:szCs w:val="18"/>
-              </w:rPr>
-              <w:t>7.</w:t>
-            </w:r>
-            <w:r>
-              <w:rPr>
-                <w:rFonts w:eastAsiaTheme="minorEastAsia"/>
-                <w:noProof/>
-                <w:sz w:val="18"/>
-                <w:szCs w:val="18"/>
-                <w:lang w:eastAsia="en-AU"/>
-              </w:rPr>
-              <w:tab/>
-            </w:r>
-            <w:r>
-              <w:rPr>
-                <w:rStyle w:val="Hyperlink"/>
-                <w:noProof/>
-                <w:sz w:val="18"/>
-                <w:szCs w:val="18"/>
-              </w:rPr>
-              <w:t>Portability</w:t>
-            </w:r>
-            <w:r>
-              <w:rPr>
-                <w:noProof/>
-                <w:webHidden/>
-                <w:sz w:val="18"/>
-                <w:szCs w:val="18"/>
-              </w:rPr>
-              <w:tab/>
-            </w:r>
-            <w:r>
-              <w:rPr>
-                <w:noProof/>
-                <w:webHidden/>
-                <w:sz w:val="18"/>
-                <w:szCs w:val="18"/>
-              </w:rPr>
-              <w:fldChar w:fldCharType="begin"/>
-            </w:r>
-            <w:r>
-              <w:rPr>
-                <w:noProof/>
-                <w:webHidden/>
-                <w:sz w:val="18"/>
-                <w:szCs w:val="18"/>
-              </w:rPr>
-              <w:instrText xml:space="preserve"> PAGEREF _Toc508461243 \h </w:instrText>
+              <w:instrText xml:space="preserve"> PAGEREF _Toc508615210 \h </w:instrText>
             </w:r>
             <w:r>
               <w:rPr>
@@ -3936,7 +3956,7 @@
               <w:lang w:eastAsia="en-AU"/>
             </w:rPr>
           </w:pPr>
-          <w:hyperlink w:anchor="_Toc508461244" w:history="1">
+          <w:hyperlink w:anchor="_Toc508615211" w:history="1">
             <w:r>
               <w:rPr>
                 <w:rStyle w:val="Hyperlink"/>
@@ -3944,7 +3964,7 @@
                 <w:sz w:val="18"/>
                 <w:szCs w:val="18"/>
               </w:rPr>
-              <w:t>9. Glossary</w:t>
+              <w:t>8. Glossary</w:t>
             </w:r>
             <w:r>
               <w:rPr>
@@ -3971,7 +3991,7 @@
                 <w:sz w:val="18"/>
                 <w:szCs w:val="18"/>
               </w:rPr>
-              <w:instrText xml:space="preserve"> PAGEREF _Toc508461244 \h </w:instrText>
+              <w:instrText xml:space="preserve"> PAGEREF _Toc508615211 \h </w:instrText>
             </w:r>
             <w:r>
               <w:rPr>
@@ -3997,7 +4017,7 @@
                 <w:sz w:val="18"/>
                 <w:szCs w:val="18"/>
               </w:rPr>
-              <w:t>8</w:t>
+              <w:t>7</w:t>
             </w:r>
             <w:r>
               <w:rPr>
@@ -4017,12 +4037,6 @@
         </w:p>
       </w:sdtContent>
     </w:sdt>
-    <w:p/>
-    <w:p/>
-    <w:p/>
-    <w:p/>
-    <w:p/>
-    <w:p/>
     <w:p/>
     <w:p/>
     <w:tbl>
@@ -4048,6 +4062,7 @@
           </w:tcPr>
           <w:p>
             <w:r>
+              <w:lastRenderedPageBreak/>
               <w:t>Version</w:t>
             </w:r>
           </w:p>
@@ -4261,6 +4276,12 @@
     <w:p/>
     <w:p/>
     <w:p/>
+    <w:p/>
+    <w:p/>
+    <w:p/>
+    <w:p/>
+    <w:p/>
+    <w:p/>
     <w:p>
       <w:pPr>
         <w:pStyle w:val="Heading1"/>
@@ -4268,7 +4289,7 @@
           <w:color w:val="7030A0"/>
         </w:rPr>
       </w:pPr>
-      <w:bookmarkStart w:id="0" w:name="_Toc508461209"/>
+      <w:bookmarkStart w:id="0" w:name="_Toc508615176"/>
       <w:r>
         <w:rPr>
           <w:color w:val="7030A0"/>
@@ -4318,6 +4339,15 @@
       </w:r>
       <w:r>
         <w:t xml:space="preserve"> </w:t>
+      </w:r>
+      <w:r>
+        <w:t>We are going to create the game with the game engine Unity 3D, using C# as Unity has many advantages for game making.</w:t>
+      </w:r>
+      <w:r>
+        <w:t xml:space="preserve"> </w:t>
+      </w:r>
+      <w:r>
+        <w:t>Some of these are extended platform support of 27 platforms, and Unity has a game engine, an IDE  and a user interface application all geared towards game development.</w:t>
       </w:r>
     </w:p>
     <w:p>
@@ -4331,7 +4361,7 @@
           <w:color w:val="7030A0"/>
         </w:rPr>
       </w:pPr>
-      <w:bookmarkStart w:id="1" w:name="_Toc508461210"/>
+      <w:bookmarkStart w:id="1" w:name="_Toc508615177"/>
       <w:r>
         <w:rPr>
           <w:color w:val="7030A0"/>
@@ -4363,10 +4393,34 @@
         <w:t>We will use this document to set expectations of for the development of this project A requirements documentation is needed to guide the developers through to completion</w:t>
       </w:r>
       <w:r>
-        <w:t>.</w:t>
+        <w:t xml:space="preserve"> and should </w:t>
+      </w:r>
+      <w:r>
+        <w:t>assist,</w:t>
+      </w:r>
+      <w:r>
+        <w:t xml:space="preserve"> </w:t>
+      </w:r>
+      <w:r>
+        <w:t>our</w:t>
+      </w:r>
+      <w:r>
+        <w:t xml:space="preserve"> developers to define</w:t>
+      </w:r>
+      <w:r>
+        <w:t xml:space="preserve"> </w:t>
+      </w:r>
+      <w:r>
+        <w:t>the intended functionality</w:t>
+      </w:r>
+      <w:r>
+        <w:t xml:space="preserve"> and parameters needed to develop this project.</w:t>
       </w:r>
       <w:bookmarkStart w:id="2" w:name="_GoBack"/>
       <w:bookmarkEnd w:id="2"/>
+      <w:r>
+        <w:t>.</w:t>
+      </w:r>
       <w:r>
         <w:t xml:space="preserve"> </w:t>
       </w:r>
@@ -4382,7 +4436,7 @@
           <w:color w:val="7030A0"/>
         </w:rPr>
       </w:pPr>
-      <w:bookmarkStart w:id="3" w:name="_Toc508461211"/>
+      <w:bookmarkStart w:id="3" w:name="_Toc508615178"/>
       <w:r>
         <w:rPr>
           <w:color w:val="7030A0"/>
@@ -4403,7 +4457,7 @@
           <w:color w:val="7030A0"/>
         </w:rPr>
       </w:pPr>
-      <w:bookmarkStart w:id="4" w:name="_Toc508461212"/>
+      <w:bookmarkStart w:id="4" w:name="_Toc508615179"/>
       <w:r>
         <w:rPr>
           <w:color w:val="7030A0"/>
@@ -4420,7 +4474,7 @@
           <w:color w:val="7030A0"/>
         </w:rPr>
       </w:pPr>
-      <w:bookmarkStart w:id="5" w:name="_Toc508461213"/>
+      <w:bookmarkStart w:id="5" w:name="_Toc508615180"/>
       <w:r>
         <w:rPr>
           <w:color w:val="7030A0"/>
@@ -4446,7 +4500,7 @@
           <w:color w:val="7030A0"/>
         </w:rPr>
       </w:pPr>
-      <w:bookmarkStart w:id="6" w:name="_Toc508461214"/>
+      <w:bookmarkStart w:id="6" w:name="_Toc508615181"/>
       <w:r>
         <w:rPr>
           <w:color w:val="7030A0"/>
@@ -4472,7 +4526,7 @@
           <w:color w:val="7030A0"/>
         </w:rPr>
       </w:pPr>
-      <w:bookmarkStart w:id="7" w:name="_Toc508461215"/>
+      <w:bookmarkStart w:id="7" w:name="_Toc508615182"/>
       <w:r>
         <w:rPr>
           <w:color w:val="7030A0"/>
@@ -4498,7 +4552,7 @@
           <w:color w:val="7030A0"/>
         </w:rPr>
       </w:pPr>
-      <w:bookmarkStart w:id="8" w:name="_Toc508461216"/>
+      <w:bookmarkStart w:id="8" w:name="_Toc508615183"/>
       <w:r>
         <w:rPr>
           <w:color w:val="7030A0"/>
@@ -4524,7 +4578,7 @@
           <w:color w:val="7030A0"/>
         </w:rPr>
       </w:pPr>
-      <w:bookmarkStart w:id="9" w:name="_Toc508461217"/>
+      <w:bookmarkStart w:id="9" w:name="_Toc508615184"/>
       <w:r>
         <w:rPr>
           <w:color w:val="7030A0"/>
@@ -4550,7 +4604,7 @@
           <w:color w:val="7030A0"/>
         </w:rPr>
       </w:pPr>
-      <w:bookmarkStart w:id="10" w:name="_Toc508461218"/>
+      <w:bookmarkStart w:id="10" w:name="_Toc508615185"/>
       <w:r>
         <w:rPr>
           <w:color w:val="7030A0"/>
@@ -4572,7 +4626,7 @@
           <w:color w:val="7030A0"/>
         </w:rPr>
       </w:pPr>
-      <w:bookmarkStart w:id="11" w:name="_Toc508461219"/>
+      <w:bookmarkStart w:id="11" w:name="_Toc508615186"/>
       <w:r>
         <w:rPr>
           <w:color w:val="7030A0"/>
@@ -4592,13 +4646,13 @@
         <w:pStyle w:val="Heading2"/>
         <w:numPr>
           <w:ilvl w:val="0"/>
-          <w:numId w:val="9"/>
+          <w:numId w:val="17"/>
         </w:numPr>
         <w:rPr>
           <w:color w:val="7030A0"/>
         </w:rPr>
       </w:pPr>
-      <w:bookmarkStart w:id="12" w:name="_Toc508461220"/>
+      <w:bookmarkStart w:id="12" w:name="_Toc508615187"/>
       <w:r>
         <w:rPr>
           <w:color w:val="7030A0"/>
@@ -4606,26 +4660,182 @@
         <w:t>External interface requirements (Non-functional requirements) –</w:t>
       </w:r>
       <w:bookmarkEnd w:id="12"/>
+      <w:r>
+        <w:rPr>
+          <w:color w:val="7030A0"/>
+        </w:rPr>
+        <w:t xml:space="preserve"> </w:t>
+      </w:r>
+    </w:p>
+    <w:p>
+      <w:pPr>
+        <w:pStyle w:val="Heading3"/>
+        <w:numPr>
+          <w:ilvl w:val="2"/>
+          <w:numId w:val="18"/>
+        </w:numPr>
+        <w:rPr>
+          <w:color w:val="7030A0"/>
+        </w:rPr>
+      </w:pPr>
+      <w:bookmarkStart w:id="13" w:name="_Toc508615188"/>
+      <w:r>
+        <w:rPr>
+          <w:color w:val="7030A0"/>
+        </w:rPr>
+        <w:t>Security</w:t>
+      </w:r>
+      <w:bookmarkEnd w:id="13"/>
+    </w:p>
+    <w:p>
+      <w:pPr>
+        <w:pStyle w:val="Heading3"/>
+        <w:numPr>
+          <w:ilvl w:val="2"/>
+          <w:numId w:val="18"/>
+        </w:numPr>
+        <w:rPr>
+          <w:color w:val="7030A0"/>
+        </w:rPr>
+      </w:pPr>
+      <w:bookmarkStart w:id="14" w:name="_Toc508615189"/>
+      <w:r>
+        <w:rPr>
+          <w:color w:val="7030A0"/>
+        </w:rPr>
+        <w:t>Reliability</w:t>
+      </w:r>
+      <w:bookmarkEnd w:id="14"/>
+    </w:p>
+    <w:p>
+      <w:pPr>
+        <w:pStyle w:val="Heading3"/>
+        <w:numPr>
+          <w:ilvl w:val="2"/>
+          <w:numId w:val="18"/>
+        </w:numPr>
+        <w:rPr>
+          <w:color w:val="7030A0"/>
+        </w:rPr>
+      </w:pPr>
+      <w:bookmarkStart w:id="15" w:name="_Toc508615190"/>
+      <w:r>
+        <w:rPr>
+          <w:color w:val="7030A0"/>
+        </w:rPr>
+        <w:t>Performance</w:t>
+      </w:r>
+      <w:bookmarkEnd w:id="15"/>
+    </w:p>
+    <w:p>
+      <w:pPr>
+        <w:pStyle w:val="Heading3"/>
+        <w:numPr>
+          <w:ilvl w:val="2"/>
+          <w:numId w:val="18"/>
+        </w:numPr>
+        <w:rPr>
+          <w:color w:val="7030A0"/>
+        </w:rPr>
+      </w:pPr>
+      <w:bookmarkStart w:id="16" w:name="_Toc508615191"/>
+      <w:r>
+        <w:rPr>
+          <w:color w:val="7030A0"/>
+        </w:rPr>
+        <w:t>Maintainability</w:t>
+      </w:r>
+      <w:bookmarkEnd w:id="16"/>
+    </w:p>
+    <w:p>
+      <w:pPr>
+        <w:pStyle w:val="Heading3"/>
+        <w:numPr>
+          <w:ilvl w:val="2"/>
+          <w:numId w:val="18"/>
+        </w:numPr>
+        <w:rPr>
+          <w:color w:val="7030A0"/>
+        </w:rPr>
+      </w:pPr>
+      <w:bookmarkStart w:id="17" w:name="_Toc508615192"/>
+      <w:r>
+        <w:rPr>
+          <w:color w:val="7030A0"/>
+        </w:rPr>
+        <w:t>Scalability</w:t>
+      </w:r>
+      <w:bookmarkEnd w:id="17"/>
+    </w:p>
+    <w:p>
+      <w:pPr>
+        <w:pStyle w:val="Heading3"/>
+        <w:numPr>
+          <w:ilvl w:val="2"/>
+          <w:numId w:val="18"/>
+        </w:numPr>
+        <w:rPr>
+          <w:color w:val="7030A0"/>
+        </w:rPr>
+      </w:pPr>
+      <w:bookmarkStart w:id="18" w:name="_Toc508615193"/>
+      <w:r>
+        <w:rPr>
+          <w:color w:val="7030A0"/>
+        </w:rPr>
+        <w:t>Usability</w:t>
+      </w:r>
+      <w:bookmarkEnd w:id="18"/>
+    </w:p>
+    <w:p>
+      <w:pPr>
+        <w:pStyle w:val="Heading3"/>
+        <w:numPr>
+          <w:ilvl w:val="2"/>
+          <w:numId w:val="18"/>
+        </w:numPr>
+        <w:rPr>
+          <w:color w:val="7030A0"/>
+        </w:rPr>
+      </w:pPr>
+      <w:bookmarkStart w:id="19" w:name="_Toc508615194"/>
+      <w:r>
+        <w:rPr>
+          <w:rStyle w:val="Heading2Char"/>
+          <w:color w:val="7030A0"/>
+        </w:rPr>
+        <w:t>Portability</w:t>
+      </w:r>
+      <w:bookmarkEnd w:id="19"/>
+    </w:p>
+    <w:p>
+      <w:pPr>
+        <w:pStyle w:val="Heading2"/>
+        <w:ind w:left="720"/>
+        <w:rPr>
+          <w:color w:val="7030A0"/>
+        </w:rPr>
+      </w:pPr>
     </w:p>
     <w:p>
       <w:pPr>
         <w:pStyle w:val="Heading2"/>
         <w:numPr>
           <w:ilvl w:val="0"/>
-          <w:numId w:val="9"/>
+          <w:numId w:val="17"/>
         </w:numPr>
         <w:rPr>
           <w:color w:val="7030A0"/>
         </w:rPr>
       </w:pPr>
-      <w:bookmarkStart w:id="13" w:name="_Toc508461221"/>
+      <w:bookmarkStart w:id="20" w:name="_Toc508615195"/>
       <w:r>
         <w:rPr>
           <w:color w:val="7030A0"/>
         </w:rPr>
         <w:t>User interfaces</w:t>
       </w:r>
-      <w:bookmarkEnd w:id="13"/>
+      <w:bookmarkEnd w:id="20"/>
       <w:r>
         <w:rPr>
           <w:color w:val="7030A0"/>
@@ -4638,20 +4848,20 @@
         <w:pStyle w:val="Heading2"/>
         <w:numPr>
           <w:ilvl w:val="0"/>
-          <w:numId w:val="9"/>
+          <w:numId w:val="17"/>
         </w:numPr>
         <w:rPr>
           <w:color w:val="7030A0"/>
         </w:rPr>
       </w:pPr>
-      <w:bookmarkStart w:id="14" w:name="_Toc508461222"/>
+      <w:bookmarkStart w:id="21" w:name="_Toc508615196"/>
       <w:r>
         <w:rPr>
           <w:color w:val="7030A0"/>
         </w:rPr>
         <w:t>Hardware interfaces</w:t>
       </w:r>
-      <w:bookmarkEnd w:id="14"/>
+      <w:bookmarkEnd w:id="21"/>
       <w:r>
         <w:rPr>
           <w:color w:val="7030A0"/>
@@ -4664,20 +4874,20 @@
         <w:pStyle w:val="Heading2"/>
         <w:numPr>
           <w:ilvl w:val="0"/>
-          <w:numId w:val="9"/>
+          <w:numId w:val="17"/>
         </w:numPr>
         <w:rPr>
           <w:color w:val="7030A0"/>
         </w:rPr>
       </w:pPr>
-      <w:bookmarkStart w:id="15" w:name="_Toc508461223"/>
+      <w:bookmarkStart w:id="22" w:name="_Toc508615197"/>
       <w:r>
         <w:rPr>
           <w:color w:val="7030A0"/>
         </w:rPr>
         <w:t>Software interfaces</w:t>
       </w:r>
-      <w:bookmarkEnd w:id="15"/>
+      <w:bookmarkEnd w:id="22"/>
       <w:r>
         <w:rPr>
           <w:color w:val="7030A0"/>
@@ -4690,20 +4900,20 @@
         <w:pStyle w:val="Heading2"/>
         <w:numPr>
           <w:ilvl w:val="0"/>
-          <w:numId w:val="9"/>
+          <w:numId w:val="17"/>
         </w:numPr>
         <w:rPr>
           <w:color w:val="7030A0"/>
         </w:rPr>
       </w:pPr>
-      <w:bookmarkStart w:id="16" w:name="_Toc508461224"/>
+      <w:bookmarkStart w:id="23" w:name="_Toc508615198"/>
       <w:r>
         <w:rPr>
           <w:color w:val="7030A0"/>
         </w:rPr>
         <w:t>Communications interfaces</w:t>
       </w:r>
-      <w:bookmarkEnd w:id="16"/>
+      <w:bookmarkEnd w:id="23"/>
       <w:r>
         <w:rPr>
           <w:color w:val="7030A0"/>
@@ -4713,23 +4923,19 @@
     </w:p>
     <w:p>
       <w:pPr>
-        <w:pStyle w:val="Heading2"/>
-        <w:numPr>
-          <w:ilvl w:val="0"/>
-          <w:numId w:val="9"/>
-        </w:numPr>
-        <w:rPr>
-          <w:color w:val="7030A0"/>
-        </w:rPr>
-      </w:pPr>
-      <w:bookmarkStart w:id="17" w:name="_Toc508461225"/>
-      <w:r>
-        <w:rPr>
-          <w:color w:val="7030A0"/>
-        </w:rPr>
-        <w:t>Other non-functional requirements</w:t>
-      </w:r>
-      <w:bookmarkEnd w:id="17"/>
+        <w:pStyle w:val="Heading1"/>
+        <w:rPr>
+          <w:color w:val="7030A0"/>
+        </w:rPr>
+      </w:pPr>
+      <w:bookmarkStart w:id="24" w:name="_Toc508615199"/>
+      <w:r>
+        <w:rPr>
+          <w:color w:val="7030A0"/>
+        </w:rPr>
+        <w:t>4. Functional requirements</w:t>
+      </w:r>
+      <w:bookmarkEnd w:id="24"/>
       <w:r>
         <w:rPr>
           <w:color w:val="7030A0"/>
@@ -4744,14 +4950,14 @@
           <w:color w:val="7030A0"/>
         </w:rPr>
       </w:pPr>
-      <w:bookmarkStart w:id="18" w:name="_Toc508461226"/>
-      <w:r>
-        <w:rPr>
-          <w:color w:val="7030A0"/>
-        </w:rPr>
-        <w:t>4. Functional requirements</w:t>
-      </w:r>
-      <w:bookmarkEnd w:id="18"/>
+      <w:bookmarkStart w:id="25" w:name="_Toc508615200"/>
+      <w:r>
+        <w:rPr>
+          <w:color w:val="7030A0"/>
+        </w:rPr>
+        <w:t>5. Hardware requirements / Software requirements</w:t>
+      </w:r>
+      <w:bookmarkEnd w:id="25"/>
       <w:r>
         <w:rPr>
           <w:color w:val="7030A0"/>
@@ -4766,49 +4972,27 @@
           <w:color w:val="7030A0"/>
         </w:rPr>
       </w:pPr>
-      <w:bookmarkStart w:id="19" w:name="_Toc508461227"/>
-      <w:r>
-        <w:rPr>
-          <w:color w:val="7030A0"/>
-        </w:rPr>
-        <w:t>5. Hardware requirements / Software requirements</w:t>
-      </w:r>
-      <w:bookmarkEnd w:id="19"/>
-      <w:r>
-        <w:rPr>
-          <w:color w:val="7030A0"/>
-        </w:rPr>
-        <w:t xml:space="preserve"> </w:t>
-      </w:r>
+      <w:bookmarkStart w:id="26" w:name="_Toc508615201"/>
+      <w:r>
+        <w:rPr>
+          <w:color w:val="7030A0"/>
+        </w:rPr>
+        <w:t>6. System Design</w:t>
+      </w:r>
+      <w:bookmarkEnd w:id="26"/>
     </w:p>
     <w:p>
       <w:pPr>
         <w:pStyle w:val="Heading1"/>
-        <w:rPr>
-          <w:color w:val="7030A0"/>
-        </w:rPr>
-      </w:pPr>
-      <w:bookmarkStart w:id="20" w:name="_Toc508461228"/>
-      <w:r>
-        <w:rPr>
-          <w:color w:val="7030A0"/>
-        </w:rPr>
-        <w:t>6. System Design</w:t>
-      </w:r>
-      <w:bookmarkEnd w:id="20"/>
-    </w:p>
-    <w:p>
-      <w:pPr>
-        <w:pStyle w:val="Heading1"/>
-      </w:pPr>
-      <w:bookmarkStart w:id="21" w:name="_Toc508461229"/>
+      </w:pPr>
+      <w:bookmarkStart w:id="27" w:name="_Toc508615202"/>
       <w:r>
         <w:rPr>
           <w:color w:val="7030A0"/>
         </w:rPr>
         <w:t>7. Model</w:t>
       </w:r>
-      <w:bookmarkEnd w:id="21"/>
+      <w:bookmarkEnd w:id="27"/>
     </w:p>
     <w:p>
       <w:pPr>
@@ -4821,14 +5005,14 @@
           <w:color w:val="7030A0"/>
         </w:rPr>
       </w:pPr>
-      <w:bookmarkStart w:id="22" w:name="_Toc508461230"/>
+      <w:bookmarkStart w:id="28" w:name="_Toc508615203"/>
       <w:r>
         <w:rPr>
           <w:color w:val="7030A0"/>
         </w:rPr>
         <w:t>Introduction</w:t>
       </w:r>
-      <w:bookmarkEnd w:id="22"/>
+      <w:bookmarkEnd w:id="28"/>
       <w:r>
         <w:rPr>
           <w:color w:val="7030A0"/>
@@ -4847,14 +5031,26 @@
           <w:color w:val="7030A0"/>
         </w:rPr>
       </w:pPr>
-      <w:bookmarkStart w:id="23" w:name="_Toc508461231"/>
-      <w:r>
-        <w:rPr>
-          <w:color w:val="7030A0"/>
-        </w:rPr>
-        <w:t>Context Model</w:t>
-      </w:r>
-      <w:bookmarkEnd w:id="23"/>
+      <w:bookmarkStart w:id="29" w:name="_Toc508615204"/>
+      <w:r>
+        <w:rPr>
+          <w:color w:val="7030A0"/>
+        </w:rPr>
+        <w:t>C</w:t>
+      </w:r>
+      <w:r>
+        <w:rPr>
+          <w:color w:val="7030A0"/>
+        </w:rPr>
+        <w:t>ontext</w:t>
+      </w:r>
+      <w:r>
+        <w:rPr>
+          <w:color w:val="7030A0"/>
+        </w:rPr>
+        <w:t xml:space="preserve"> Model</w:t>
+      </w:r>
+      <w:bookmarkEnd w:id="29"/>
       <w:r>
         <w:rPr>
           <w:color w:val="7030A0"/>
@@ -4869,15 +5065,18 @@
           <w:ilvl w:val="0"/>
           <w:numId w:val="13"/>
         </w:numPr>
-      </w:pPr>
-      <w:bookmarkStart w:id="24" w:name="_Toc508461232"/>
+        <w:rPr>
+          <w:color w:val="7030A0"/>
+        </w:rPr>
+      </w:pPr>
+      <w:bookmarkStart w:id="30" w:name="_Toc508615205"/>
       <w:r>
         <w:rPr>
           <w:color w:val="7030A0"/>
         </w:rPr>
         <w:t>Models</w:t>
       </w:r>
-      <w:bookmarkEnd w:id="24"/>
+      <w:bookmarkEnd w:id="30"/>
       <w:r>
         <w:rPr>
           <w:color w:val="7030A0"/>
@@ -4896,14 +5095,14 @@
           <w:color w:val="7030A0"/>
         </w:rPr>
       </w:pPr>
-      <w:bookmarkStart w:id="25" w:name="_Toc508461233"/>
+      <w:bookmarkStart w:id="31" w:name="_Toc508615206"/>
       <w:r>
         <w:rPr>
           <w:color w:val="7030A0"/>
         </w:rPr>
         <w:t>Interaction Model</w:t>
       </w:r>
-      <w:bookmarkEnd w:id="25"/>
+      <w:bookmarkEnd w:id="31"/>
     </w:p>
     <w:p>
       <w:pPr>
@@ -4916,14 +5115,14 @@
           <w:color w:val="7030A0"/>
         </w:rPr>
       </w:pPr>
-      <w:bookmarkStart w:id="26" w:name="_Toc508461234"/>
+      <w:bookmarkStart w:id="32" w:name="_Toc508615207"/>
       <w:r>
         <w:rPr>
           <w:color w:val="7030A0"/>
         </w:rPr>
         <w:t>Use cases</w:t>
       </w:r>
-      <w:bookmarkEnd w:id="26"/>
+      <w:bookmarkEnd w:id="32"/>
     </w:p>
     <w:p>
       <w:r>
@@ -4941,6 +5140,7 @@
     </w:p>
     <w:p>
       <w:r>
+        <w:lastRenderedPageBreak/>
         <w:t>2.</w:t>
       </w:r>
       <w:r>
@@ -4995,7 +5195,6 @@
     </w:p>
     <w:p>
       <w:r>
-        <w:lastRenderedPageBreak/>
         <w:t>8.</w:t>
       </w:r>
       <w:r>
@@ -5197,6 +5396,7 @@
     </w:p>
     <w:p>
       <w:r>
+        <w:lastRenderedPageBreak/>
         <w:t>3.</w:t>
       </w:r>
       <w:r>
@@ -5251,7 +5451,6 @@
     </w:p>
     <w:p>
       <w:r>
-        <w:lastRenderedPageBreak/>
         <w:t>9.</w:t>
       </w:r>
       <w:r>
@@ -5453,6 +5652,7 @@
     </w:p>
     <w:p>
       <w:r>
+        <w:lastRenderedPageBreak/>
         <w:t>4.</w:t>
       </w:r>
       <w:r>
@@ -5507,7 +5707,6 @@
     </w:p>
     <w:p>
       <w:r>
-        <w:lastRenderedPageBreak/>
         <w:t>10.</w:t>
       </w:r>
       <w:r>
@@ -5676,7 +5875,7 @@
           <w:color w:val="7030A0"/>
         </w:rPr>
       </w:pPr>
-      <w:bookmarkStart w:id="27" w:name="_Toc508461235"/>
+      <w:bookmarkStart w:id="33" w:name="_Toc508615208"/>
       <w:r>
         <w:rPr>
           <w:color w:val="7030A0"/>
@@ -5689,47 +5888,53 @@
         </w:rPr>
         <w:t>s</w:t>
       </w:r>
-      <w:bookmarkEnd w:id="27"/>
-    </w:p>
-    <w:p>
-      <w:pPr>
-        <w:pStyle w:val="ListParagraph"/>
+      <w:bookmarkEnd w:id="33"/>
+    </w:p>
+    <w:p>
+      <w:pPr>
+        <w:pStyle w:val="Heading4"/>
         <w:numPr>
           <w:ilvl w:val="3"/>
           <w:numId w:val="15"/>
         </w:numPr>
         <w:rPr>
-          <w:i/>
-          <w:color w:val="7030A0"/>
-        </w:rPr>
-      </w:pPr>
-      <w:r>
-        <w:rPr>
-          <w:i/>
-          <w:color w:val="7030A0"/>
-        </w:rPr>
-        <w:t xml:space="preserve">Activity diagram </w:t>
-      </w:r>
-    </w:p>
-    <w:p>
-      <w:pPr>
-        <w:pStyle w:val="ListParagraph"/>
+          <w:color w:val="7030A0"/>
+        </w:rPr>
+      </w:pPr>
+      <w:bookmarkStart w:id="34" w:name="_Toc508615209"/>
+      <w:r>
+        <w:rPr>
+          <w:color w:val="7030A0"/>
+        </w:rPr>
+        <w:t>Activity diagram</w:t>
+      </w:r>
+      <w:bookmarkEnd w:id="34"/>
+      <w:r>
+        <w:rPr>
+          <w:color w:val="7030A0"/>
+        </w:rPr>
+        <w:t xml:space="preserve"> </w:t>
+      </w:r>
+    </w:p>
+    <w:p>
+      <w:pPr>
+        <w:pStyle w:val="Heading4"/>
         <w:numPr>
           <w:ilvl w:val="3"/>
           <w:numId w:val="15"/>
         </w:numPr>
         <w:rPr>
-          <w:i/>
-          <w:color w:val="7030A0"/>
-        </w:rPr>
-      </w:pPr>
-      <w:r>
-        <w:rPr>
-          <w:i/>
+          <w:color w:val="7030A0"/>
+        </w:rPr>
+      </w:pPr>
+      <w:bookmarkStart w:id="35" w:name="_Toc508615210"/>
+      <w:r>
+        <w:rPr>
           <w:color w:val="7030A0"/>
         </w:rPr>
         <w:t>Sequence diagram</w:t>
       </w:r>
+      <w:bookmarkEnd w:id="35"/>
     </w:p>
     <w:p>
       <w:pPr>
@@ -5738,189 +5943,12 @@
           <w:color w:val="7030A0"/>
         </w:rPr>
       </w:pPr>
-      <w:bookmarkStart w:id="28" w:name="_Toc508461236"/>
-      <w:r>
-        <w:rPr>
-          <w:color w:val="7030A0"/>
-        </w:rPr>
-        <w:t>8.</w:t>
-      </w:r>
-      <w:r>
-        <w:rPr>
-          <w:color w:val="7030A0"/>
-        </w:rPr>
-        <w:t xml:space="preserve"> </w:t>
-      </w:r>
-      <w:r>
-        <w:rPr>
-          <w:color w:val="7030A0"/>
-        </w:rPr>
-        <w:t>Non-Functional Requirements</w:t>
-      </w:r>
-      <w:r>
-        <w:rPr>
-          <w:color w:val="7030A0"/>
-        </w:rPr>
-        <w:t xml:space="preserve"> or Quality Attributes</w:t>
-      </w:r>
-      <w:bookmarkEnd w:id="28"/>
-    </w:p>
-    <w:p>
-      <w:pPr>
-        <w:pStyle w:val="Heading2"/>
-        <w:numPr>
-          <w:ilvl w:val="0"/>
-          <w:numId w:val="17"/>
-        </w:numPr>
-        <w:rPr>
-          <w:color w:val="7030A0"/>
-        </w:rPr>
-      </w:pPr>
-      <w:bookmarkStart w:id="29" w:name="_Toc508461237"/>
-      <w:r>
-        <w:rPr>
-          <w:color w:val="7030A0"/>
-        </w:rPr>
-        <w:t>Security</w:t>
-      </w:r>
-      <w:bookmarkEnd w:id="29"/>
-    </w:p>
-    <w:p>
-      <w:pPr>
-        <w:pStyle w:val="Heading2"/>
-        <w:numPr>
-          <w:ilvl w:val="0"/>
-          <w:numId w:val="17"/>
-        </w:numPr>
-        <w:rPr>
-          <w:color w:val="7030A0"/>
-        </w:rPr>
-      </w:pPr>
-      <w:bookmarkStart w:id="30" w:name="_Toc508461238"/>
-      <w:r>
-        <w:rPr>
-          <w:color w:val="7030A0"/>
-        </w:rPr>
-        <w:t>Reliability</w:t>
-      </w:r>
-      <w:bookmarkEnd w:id="30"/>
-    </w:p>
-    <w:p>
-      <w:pPr>
-        <w:pStyle w:val="Heading2"/>
-        <w:numPr>
-          <w:ilvl w:val="0"/>
-          <w:numId w:val="17"/>
-        </w:numPr>
-        <w:rPr>
-          <w:color w:val="7030A0"/>
-        </w:rPr>
-      </w:pPr>
-      <w:bookmarkStart w:id="31" w:name="_Toc508461239"/>
-      <w:r>
-        <w:rPr>
-          <w:color w:val="7030A0"/>
-        </w:rPr>
-        <w:t>Performance</w:t>
-      </w:r>
-      <w:bookmarkEnd w:id="31"/>
-    </w:p>
-    <w:p>
-      <w:pPr>
-        <w:pStyle w:val="Heading2"/>
-        <w:numPr>
-          <w:ilvl w:val="0"/>
-          <w:numId w:val="17"/>
-        </w:numPr>
-        <w:rPr>
-          <w:color w:val="7030A0"/>
-        </w:rPr>
-      </w:pPr>
-      <w:bookmarkStart w:id="32" w:name="_Toc508461240"/>
-      <w:r>
-        <w:rPr>
-          <w:color w:val="7030A0"/>
-        </w:rPr>
-        <w:t>Maintainability</w:t>
-      </w:r>
-      <w:bookmarkEnd w:id="32"/>
-    </w:p>
-    <w:p>
-      <w:pPr>
-        <w:pStyle w:val="Heading2"/>
-        <w:numPr>
-          <w:ilvl w:val="0"/>
-          <w:numId w:val="17"/>
-        </w:numPr>
-        <w:rPr>
-          <w:color w:val="7030A0"/>
-        </w:rPr>
-      </w:pPr>
-      <w:bookmarkStart w:id="33" w:name="_Toc508461241"/>
-      <w:r>
-        <w:rPr>
-          <w:color w:val="7030A0"/>
-        </w:rPr>
-        <w:t>Scalability</w:t>
-      </w:r>
-      <w:bookmarkEnd w:id="33"/>
-    </w:p>
-    <w:p>
-      <w:pPr>
-        <w:pStyle w:val="Heading2"/>
-        <w:numPr>
-          <w:ilvl w:val="0"/>
-          <w:numId w:val="17"/>
-        </w:numPr>
-        <w:rPr>
-          <w:color w:val="7030A0"/>
-        </w:rPr>
-      </w:pPr>
-      <w:bookmarkStart w:id="34" w:name="_Toc508461242"/>
-      <w:r>
-        <w:rPr>
-          <w:color w:val="7030A0"/>
-        </w:rPr>
-        <w:t>Usability</w:t>
-      </w:r>
-      <w:bookmarkEnd w:id="34"/>
-    </w:p>
-    <w:p>
-      <w:pPr>
-        <w:pStyle w:val="ListParagraph"/>
-        <w:numPr>
-          <w:ilvl w:val="0"/>
-          <w:numId w:val="17"/>
-        </w:numPr>
-        <w:rPr>
-          <w:color w:val="7030A0"/>
-        </w:rPr>
-      </w:pPr>
-      <w:bookmarkStart w:id="35" w:name="_Toc508461243"/>
-      <w:r>
-        <w:rPr>
-          <w:rStyle w:val="Heading2Char"/>
-          <w:color w:val="7030A0"/>
-        </w:rPr>
-        <w:t>Portability</w:t>
-      </w:r>
-      <w:bookmarkEnd w:id="35"/>
-    </w:p>
-    <w:p/>
-    <w:p>
-      <w:pPr>
-        <w:pStyle w:val="Heading1"/>
-        <w:rPr>
-          <w:color w:val="7030A0"/>
-        </w:rPr>
-      </w:pPr>
-      <w:bookmarkStart w:id="36" w:name="_Toc508461244"/>
-      <w:r>
-        <w:rPr>
-          <w:color w:val="7030A0"/>
-        </w:rPr>
-        <w:lastRenderedPageBreak/>
-        <w:t>9</w:t>
+      <w:bookmarkStart w:id="36" w:name="_Toc508615211"/>
+      <w:r>
+        <w:rPr>
+          <w:color w:val="7030A0"/>
+        </w:rPr>
+        <w:t>8</w:t>
       </w:r>
       <w:r>
         <w:rPr>
@@ -6985,6 +7013,92 @@
     </w:lvl>
   </w:abstractNum>
   <w:abstractNum w:abstractNumId="12" w15:restartNumberingAfterBreak="0">
+    <w:nsid w:val="5A06547C"/>
+    <w:multiLevelType w:val="multilevel"/>
+    <w:tmpl w:val="0409001D"/>
+    <w:lvl w:ilvl="0">
+      <w:start w:val="1"/>
+      <w:numFmt w:val="decimal"/>
+      <w:lvlText w:val="%1)"/>
+      <w:lvlJc w:val="left"/>
+      <w:pPr>
+        <w:ind w:left="360" w:hanging="360"/>
+      </w:pPr>
+    </w:lvl>
+    <w:lvl w:ilvl="1">
+      <w:start w:val="1"/>
+      <w:numFmt w:val="lowerLetter"/>
+      <w:lvlText w:val="%2)"/>
+      <w:lvlJc w:val="left"/>
+      <w:pPr>
+        <w:ind w:left="720" w:hanging="360"/>
+      </w:pPr>
+    </w:lvl>
+    <w:lvl w:ilvl="2">
+      <w:start w:val="1"/>
+      <w:numFmt w:val="lowerRoman"/>
+      <w:lvlText w:val="%3)"/>
+      <w:lvlJc w:val="left"/>
+      <w:pPr>
+        <w:ind w:left="1080" w:hanging="360"/>
+      </w:pPr>
+    </w:lvl>
+    <w:lvl w:ilvl="3">
+      <w:start w:val="1"/>
+      <w:numFmt w:val="decimal"/>
+      <w:lvlText w:val="(%4)"/>
+      <w:lvlJc w:val="left"/>
+      <w:pPr>
+        <w:ind w:left="1440" w:hanging="360"/>
+      </w:pPr>
+    </w:lvl>
+    <w:lvl w:ilvl="4">
+      <w:start w:val="1"/>
+      <w:numFmt w:val="lowerLetter"/>
+      <w:lvlText w:val="(%5)"/>
+      <w:lvlJc w:val="left"/>
+      <w:pPr>
+        <w:ind w:left="1800" w:hanging="360"/>
+      </w:pPr>
+    </w:lvl>
+    <w:lvl w:ilvl="5">
+      <w:start w:val="1"/>
+      <w:numFmt w:val="lowerRoman"/>
+      <w:lvlText w:val="(%6)"/>
+      <w:lvlJc w:val="left"/>
+      <w:pPr>
+        <w:ind w:left="2160" w:hanging="360"/>
+      </w:pPr>
+    </w:lvl>
+    <w:lvl w:ilvl="6">
+      <w:start w:val="1"/>
+      <w:numFmt w:val="decimal"/>
+      <w:lvlText w:val="%7."/>
+      <w:lvlJc w:val="left"/>
+      <w:pPr>
+        <w:ind w:left="2520" w:hanging="360"/>
+      </w:pPr>
+    </w:lvl>
+    <w:lvl w:ilvl="7">
+      <w:start w:val="1"/>
+      <w:numFmt w:val="lowerLetter"/>
+      <w:lvlText w:val="%8."/>
+      <w:lvlJc w:val="left"/>
+      <w:pPr>
+        <w:ind w:left="2880" w:hanging="360"/>
+      </w:pPr>
+    </w:lvl>
+    <w:lvl w:ilvl="8">
+      <w:start w:val="1"/>
+      <w:numFmt w:val="lowerRoman"/>
+      <w:lvlText w:val="%9."/>
+      <w:lvlJc w:val="left"/>
+      <w:pPr>
+        <w:ind w:left="3240" w:hanging="360"/>
+      </w:pPr>
+    </w:lvl>
+  </w:abstractNum>
+  <w:abstractNum w:abstractNumId="13" w15:restartNumberingAfterBreak="0">
     <w:nsid w:val="5BF80ABB"/>
     <w:multiLevelType w:val="hybridMultilevel"/>
     <w:tmpl w:val="B2363F5E"/>
@@ -7070,11 +7184,11 @@
       </w:pPr>
     </w:lvl>
   </w:abstractNum>
-  <w:abstractNum w:abstractNumId="13" w15:restartNumberingAfterBreak="0">
+  <w:abstractNum w:abstractNumId="14" w15:restartNumberingAfterBreak="0">
     <w:nsid w:val="658434A2"/>
     <w:multiLevelType w:val="hybridMultilevel"/>
-    <w:tmpl w:val="259C22AE"/>
-    <w:lvl w:ilvl="0" w:tplc="0C09000F">
+    <w:tmpl w:val="DC9037DA"/>
+    <w:lvl w:ilvl="0" w:tplc="0C489920">
       <w:start w:val="1"/>
       <w:numFmt w:val="decimal"/>
       <w:lvlText w:val="%1."/>
@@ -7092,7 +7206,7 @@
         <w:ind w:left="1440" w:hanging="360"/>
       </w:pPr>
     </w:lvl>
-    <w:lvl w:ilvl="2" w:tplc="0C09001B" w:tentative="1">
+    <w:lvl w:ilvl="2" w:tplc="0C09001B">
       <w:start w:val="1"/>
       <w:numFmt w:val="lowerRoman"/>
       <w:lvlText w:val="%3."/>
@@ -7156,7 +7270,7 @@
       </w:pPr>
     </w:lvl>
   </w:abstractNum>
-  <w:abstractNum w:abstractNumId="14" w15:restartNumberingAfterBreak="0">
+  <w:abstractNum w:abstractNumId="15" w15:restartNumberingAfterBreak="0">
     <w:nsid w:val="6CDD2796"/>
     <w:multiLevelType w:val="multilevel"/>
     <w:tmpl w:val="0409001D"/>
@@ -7242,10 +7356,10 @@
       </w:pPr>
     </w:lvl>
   </w:abstractNum>
-  <w:abstractNum w:abstractNumId="15" w15:restartNumberingAfterBreak="0">
+  <w:abstractNum w:abstractNumId="16" w15:restartNumberingAfterBreak="0">
     <w:nsid w:val="755E5C59"/>
     <w:multiLevelType w:val="hybridMultilevel"/>
-    <w:tmpl w:val="3C34E6DA"/>
+    <w:tmpl w:val="2AF8B50C"/>
     <w:lvl w:ilvl="0" w:tplc="0C09000F">
       <w:start w:val="1"/>
       <w:numFmt w:val="decimal"/>
@@ -7255,7 +7369,7 @@
         <w:ind w:left="720" w:hanging="360"/>
       </w:pPr>
     </w:lvl>
-    <w:lvl w:ilvl="1" w:tplc="0C090019" w:tentative="1">
+    <w:lvl w:ilvl="1" w:tplc="0C090019">
       <w:start w:val="1"/>
       <w:numFmt w:val="lowerLetter"/>
       <w:lvlText w:val="%2."/>
@@ -7264,7 +7378,7 @@
         <w:ind w:left="1440" w:hanging="360"/>
       </w:pPr>
     </w:lvl>
-    <w:lvl w:ilvl="2" w:tplc="0C09001B" w:tentative="1">
+    <w:lvl w:ilvl="2" w:tplc="0C09001B">
       <w:start w:val="1"/>
       <w:numFmt w:val="lowerRoman"/>
       <w:lvlText w:val="%3."/>
@@ -7328,7 +7442,7 @@
       </w:pPr>
     </w:lvl>
   </w:abstractNum>
-  <w:abstractNum w:abstractNumId="16" w15:restartNumberingAfterBreak="0">
+  <w:abstractNum w:abstractNumId="17" w15:restartNumberingAfterBreak="0">
     <w:nsid w:val="7ACC4833"/>
     <w:multiLevelType w:val="hybridMultilevel"/>
     <w:tmpl w:val="21B223BC"/>
@@ -7421,7 +7535,7 @@
     <w:abstractNumId w:val="5"/>
   </w:num>
   <w:num w:numId="3">
-    <w:abstractNumId w:val="16"/>
+    <w:abstractNumId w:val="17"/>
   </w:num>
   <w:num w:numId="4">
     <w:abstractNumId w:val="10"/>
@@ -7430,7 +7544,7 @@
     <w:abstractNumId w:val="4"/>
   </w:num>
   <w:num w:numId="6">
-    <w:abstractNumId w:val="12"/>
+    <w:abstractNumId w:val="13"/>
   </w:num>
   <w:num w:numId="7">
     <w:abstractNumId w:val="1"/>
@@ -7448,10 +7562,10 @@
     <w:abstractNumId w:val="0"/>
   </w:num>
   <w:num w:numId="12">
-    <w:abstractNumId w:val="14"/>
+    <w:abstractNumId w:val="15"/>
   </w:num>
   <w:num w:numId="13">
-    <w:abstractNumId w:val="15"/>
+    <w:abstractNumId w:val="16"/>
   </w:num>
   <w:num w:numId="14">
     <w:abstractNumId w:val="6"/>
@@ -7463,7 +7577,10 @@
     <w:abstractNumId w:val="11"/>
   </w:num>
   <w:num w:numId="17">
-    <w:abstractNumId w:val="13"/>
+    <w:abstractNumId w:val="14"/>
+  </w:num>
+  <w:num w:numId="18">
+    <w:abstractNumId w:val="12"/>
   </w:num>
 </w:numbering>
 </file>
@@ -8841,7 +8958,7 @@
 </file>
 
 <file path=customXml/itemProps1.xml><?xml version="1.0" encoding="utf-8"?>
-<ds:datastoreItem xmlns:ds="http://schemas.openxmlformats.org/officeDocument/2006/customXml" ds:itemID="{38F36C59-BA63-4BDD-81F1-654DAB2FC337}">
+<ds:datastoreItem xmlns:ds="http://schemas.openxmlformats.org/officeDocument/2006/customXml" ds:itemID="{31710630-48A6-41D6-BDB0-C73549289F47}">
   <ds:schemaRefs>
     <ds:schemaRef ds:uri="http://schemas.openxmlformats.org/officeDocument/2006/bibliography"/>
   </ds:schemaRefs>

</xml_diff>

<commit_message>
Reviewed Requirement Model and added comments
</commit_message>
<xml_diff>
--- a/Initial Requirement Model.docx
+++ b/Initial Requirement Model.docx
@@ -1,6 +1,6 @@
 
 <file path=word/document.xml><?xml version="1.0" encoding="utf-8"?>
-<w:document xmlns:wpc="http://schemas.microsoft.com/office/word/2010/wordprocessingCanvas" xmlns:mc="http://schemas.openxmlformats.org/markup-compatibility/2006" xmlns:o="urn:schemas-microsoft-com:office:office" xmlns:r="http://schemas.openxmlformats.org/officeDocument/2006/relationships" xmlns:m="http://schemas.openxmlformats.org/officeDocument/2006/math" xmlns:v="urn:schemas-microsoft-com:vml" xmlns:wp14="http://schemas.microsoft.com/office/word/2010/wordprocessingDrawing" xmlns:wp="http://schemas.openxmlformats.org/drawingml/2006/wordprocessingDrawing" xmlns:w10="urn:schemas-microsoft-com:office:word" xmlns:w="http://schemas.openxmlformats.org/wordprocessingml/2006/main" xmlns:w14="http://schemas.microsoft.com/office/word/2010/wordml" xmlns:w15="http://schemas.microsoft.com/office/word/2012/wordml" xmlns:wpg="http://schemas.microsoft.com/office/word/2010/wordprocessingGroup" xmlns:wpi="http://schemas.microsoft.com/office/word/2010/wordprocessingInk" xmlns:wne="http://schemas.microsoft.com/office/word/2006/wordml" xmlns:wps="http://schemas.microsoft.com/office/word/2010/wordprocessingShape" mc:Ignorable="w14 w15 wp14">
+<w:document xmlns:wpc="http://schemas.microsoft.com/office/word/2010/wordprocessingCanvas" xmlns:cx="http://schemas.microsoft.com/office/drawing/2014/chartex" xmlns:cx1="http://schemas.microsoft.com/office/drawing/2015/9/8/chartex" xmlns:mc="http://schemas.openxmlformats.org/markup-compatibility/2006" xmlns:o="urn:schemas-microsoft-com:office:office" xmlns:r="http://schemas.openxmlformats.org/officeDocument/2006/relationships" xmlns:m="http://schemas.openxmlformats.org/officeDocument/2006/math" xmlns:v="urn:schemas-microsoft-com:vml" xmlns:wp14="http://schemas.microsoft.com/office/word/2010/wordprocessingDrawing" xmlns:wp="http://schemas.openxmlformats.org/drawingml/2006/wordprocessingDrawing" xmlns:w10="urn:schemas-microsoft-com:office:word" xmlns:w="http://schemas.openxmlformats.org/wordprocessingml/2006/main" xmlns:w14="http://schemas.microsoft.com/office/word/2010/wordml" xmlns:w15="http://schemas.microsoft.com/office/word/2012/wordml" xmlns:w16se="http://schemas.microsoft.com/office/word/2015/wordml/symex" xmlns:wpg="http://schemas.microsoft.com/office/word/2010/wordprocessingGroup" xmlns:wpi="http://schemas.microsoft.com/office/word/2010/wordprocessingInk" xmlns:wne="http://schemas.microsoft.com/office/word/2006/wordml" xmlns:wps="http://schemas.microsoft.com/office/word/2010/wordprocessingShape" mc:Ignorable="w14 w15 w16se wp14">
   <w:body>
     <w:sdt>
       <w:sdtPr>
@@ -29,7 +29,7 @@
             <mc:AlternateContent>
               <mc:Choice Requires="wps">
                 <w:drawing>
-                  <wp:anchor distT="0" distB="0" distL="114300" distR="114300" simplePos="0" relativeHeight="251659264" behindDoc="0" locked="0" layoutInCell="1" allowOverlap="1">
+                  <wp:anchor distT="0" distB="0" distL="114300" distR="114300" simplePos="0" relativeHeight="251659264" behindDoc="0" locked="0" layoutInCell="1" allowOverlap="1" wp14:anchorId="6D065D4D" wp14:editId="283650A1">
                     <wp:simplePos x="0" y="0"/>
                     <wp:positionH relativeFrom="column">
                       <wp:posOffset>-2705735</wp:posOffset>
@@ -102,7 +102,7 @@
               </mc:Choice>
               <mc:Fallback>
                 <w:pict>
-                  <v:rect w14:anchorId="38A7CACC" id="Rectangle 4" o:spid="_x0000_s1026" alt="Wide upward diagonal" style="position:absolute;margin-left:-213.05pt;margin-top:-46.95pt;width:174.3pt;height:741.6pt;z-index:251659264;visibility:visible;mso-wrap-style:square;mso-width-percent:0;mso-height-percent:0;mso-wrap-distance-left:9pt;mso-wrap-distance-top:0;mso-wrap-distance-right:9pt;mso-wrap-distance-bottom:0;mso-position-horizontal:absolute;mso-position-horizontal-relative:text;mso-position-vertical:absolute;mso-position-vertical-relative:margin;mso-width-percent:0;mso-height-percent:0;mso-width-relative:page;mso-height-relative:page;v-text-anchor:top" o:gfxdata="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" fillcolor="#7030a0" stroked="f">
+                  <v:rect w14:anchorId="4104963A" id="Rectangle 4" o:spid="_x0000_s1026" alt="Wide upward diagonal" style="position:absolute;margin-left:-213.05pt;margin-top:-46.95pt;width:174.3pt;height:741.6pt;z-index:251659264;visibility:visible;mso-wrap-style:square;mso-width-percent:0;mso-height-percent:0;mso-wrap-distance-left:9pt;mso-wrap-distance-top:0;mso-wrap-distance-right:9pt;mso-wrap-distance-bottom:0;mso-position-horizontal:absolute;mso-position-horizontal-relative:text;mso-position-vertical:absolute;mso-position-vertical-relative:margin;mso-width-percent:0;mso-height-percent:0;mso-width-relative:page;mso-height-relative:page;v-text-anchor:top" o:gfxdata="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" fillcolor="#7030a0" stroked="f">
                     <v:fill r:id="rId6" o:title="" color2="white [3212]" type="pattern"/>
                     <w10:wrap anchory="margin"/>
                   </v:rect>
@@ -188,7 +188,7 @@
               <w:sz w:val="28"/>
               <w:szCs w:val="28"/>
             </w:rPr>
-            <w:t>17/03/2018</w:t>
+            <w:t>19/03/2018</w:t>
           </w:r>
           <w:r>
             <w:rPr>
@@ -2443,7 +2443,23 @@
               <w:rPr>
                 <w:b w:val="0"/>
               </w:rPr>
-              <w:t>0.1</w:t>
+              <w:t>0.</w:t>
+            </w:r>
+            <w:commentRangeStart w:id="0"/>
+            <w:r>
+              <w:rPr>
+                <w:b w:val="0"/>
+              </w:rPr>
+              <w:t>1</w:t>
+            </w:r>
+            <w:commentRangeEnd w:id="0"/>
+            <w:r>
+              <w:rPr>
+                <w:rStyle w:val="CommentReference"/>
+                <w:b w:val="0"/>
+                <w:bCs w:val="0"/>
+              </w:rPr>
+              <w:commentReference w:id="0"/>
             </w:r>
           </w:p>
         </w:tc>
@@ -2615,7 +2631,7 @@
           <w:color w:val="7030A0"/>
         </w:rPr>
       </w:pPr>
-      <w:bookmarkStart w:id="0" w:name="_Toc509066669"/>
+      <w:bookmarkStart w:id="1" w:name="_Toc509066669"/>
       <w:r>
         <w:rPr>
           <w:color w:val="7030A0"/>
@@ -2630,7 +2646,7 @@
         </w:rPr>
         <w:t>. Introduction</w:t>
       </w:r>
-      <w:bookmarkEnd w:id="0"/>
+      <w:bookmarkEnd w:id="1"/>
       <w:r>
         <w:rPr>
           <w:color w:val="7030A0"/>
@@ -2643,20 +2659,71 @@
         <w:ind w:left="900"/>
       </w:pPr>
       <w:r>
-        <w:t>The aim of the Let’s Quiz project is to design an online multi player trivia question game that allows players to register or login using soci</w:t>
-      </w:r>
-      <w:r>
-        <w:t>al media accounts or as a guest. It will allow social interactions such as Invite friends,</w:t>
+        <w:t xml:space="preserve">The aim of the Let’s Quiz project is to design an </w:t>
+      </w:r>
+      <w:commentRangeStart w:id="2"/>
+      <w:r>
+        <w:t>online</w:t>
+      </w:r>
+      <w:r>
+        <w:t>,</w:t>
       </w:r>
       <w:r>
         <w:t xml:space="preserve"> </w:t>
       </w:r>
       <w:r>
+        <w:t>multi-player,</w:t>
+      </w:r>
+      <w:r>
+        <w:t xml:space="preserve"> trivia question </w:t>
+      </w:r>
+      <w:proofErr w:type="gramStart"/>
+      <w:r>
+        <w:t>game</w:t>
+      </w:r>
+      <w:r>
+        <w:t>,</w:t>
+      </w:r>
+      <w:r>
+        <w:t xml:space="preserve"> </w:t>
+      </w:r>
+      <w:commentRangeEnd w:id="2"/>
+      <w:r>
+        <w:rPr>
+          <w:rStyle w:val="CommentReference"/>
+        </w:rPr>
+        <w:commentReference w:id="2"/>
+      </w:r>
+      <w:r>
+        <w:t>that</w:t>
+      </w:r>
+      <w:proofErr w:type="gramEnd"/>
+      <w:r>
+        <w:t xml:space="preserve"> allows players to register or login using soci</w:t>
+      </w:r>
+      <w:r>
+        <w:t xml:space="preserve">al media accounts or as a guest. It will allow social interactions such as </w:t>
+      </w:r>
+      <w:commentRangeStart w:id="3"/>
+      <w:r>
+        <w:t>Invite friends</w:t>
+      </w:r>
+      <w:r>
+        <w:t xml:space="preserve"> </w:t>
+      </w:r>
+      <w:r>
         <w:t xml:space="preserve">and </w:t>
       </w:r>
       <w:r>
         <w:t>share</w:t>
       </w:r>
+      <w:commentRangeEnd w:id="3"/>
+      <w:r>
+        <w:rPr>
+          <w:rStyle w:val="CommentReference"/>
+        </w:rPr>
+        <w:commentReference w:id="3"/>
+      </w:r>
       <w:r>
         <w:t xml:space="preserve">. The game will allow highest score recording and </w:t>
       </w:r>
@@ -2666,14 +2733,92 @@
       <w:r>
         <w:t xml:space="preserve"> </w:t>
       </w:r>
-      <w:r>
-        <w:t>We are going to create the game with the game engine Unity 3D, using C# as Unity has many advantages for game making.</w:t>
+    </w:p>
+    <w:p>
+      <w:pPr>
+        <w:ind w:left="900"/>
+      </w:pPr>
+      <w:commentRangeStart w:id="4"/>
+      <w:commentRangeStart w:id="5"/>
+      <w:r>
+        <w:t>W</w:t>
+      </w:r>
+      <w:commentRangeEnd w:id="4"/>
+      <w:r>
+        <w:rPr>
+          <w:rStyle w:val="CommentReference"/>
+        </w:rPr>
+        <w:commentReference w:id="4"/>
+      </w:r>
+      <w:r>
+        <w:t>e are going to create the game with the game engine Unity 3D</w:t>
+      </w:r>
+      <w:commentRangeStart w:id="6"/>
+      <w:r>
+        <w:t>, using C#</w:t>
       </w:r>
       <w:r>
         <w:t xml:space="preserve"> </w:t>
       </w:r>
       <w:r>
-        <w:t>Some of these are extended platform support of 27 platforms, and Unity has a game engine, an IDE  and a user interface application all geared towards game development.</w:t>
+        <w:t>as the primary programing language</w:t>
+      </w:r>
+      <w:r>
+        <w:t xml:space="preserve"> as </w:t>
+      </w:r>
+      <w:commentRangeEnd w:id="6"/>
+      <w:r>
+        <w:rPr>
+          <w:rStyle w:val="CommentReference"/>
+        </w:rPr>
+        <w:commentReference w:id="6"/>
+      </w:r>
+      <w:r>
+        <w:t>Unity has many advantages for game making</w:t>
+      </w:r>
+      <w:commentRangeEnd w:id="5"/>
+      <w:r>
+        <w:rPr>
+          <w:rStyle w:val="CommentReference"/>
+        </w:rPr>
+        <w:commentReference w:id="5"/>
+      </w:r>
+      <w:r>
+        <w:t>.</w:t>
+      </w:r>
+      <w:r>
+        <w:t xml:space="preserve"> </w:t>
+      </w:r>
+      <w:r>
+        <w:t>Some of these are extended platform support of 27 platforms</w:t>
+      </w:r>
+      <w:commentRangeStart w:id="7"/>
+      <w:r>
+        <w:t xml:space="preserve">, </w:t>
+      </w:r>
+      <w:commentRangeEnd w:id="7"/>
+      <w:r>
+        <w:rPr>
+          <w:rStyle w:val="CommentReference"/>
+        </w:rPr>
+        <w:commentReference w:id="7"/>
+      </w:r>
+      <w:r>
+        <w:t xml:space="preserve">Unity has a game engine, an </w:t>
+      </w:r>
+      <w:proofErr w:type="gramStart"/>
+      <w:r>
+        <w:t>IDE  and</w:t>
+      </w:r>
+      <w:proofErr w:type="gramEnd"/>
+      <w:r>
+        <w:t xml:space="preserve"> a</w:t>
+      </w:r>
+      <w:r>
+        <w:t xml:space="preserve"> </w:t>
+      </w:r>
+      <w:r>
+        <w:t>user interface application all geared towards game development.</w:t>
       </w:r>
     </w:p>
     <w:p>
@@ -2687,14 +2832,24 @@
           <w:color w:val="7030A0"/>
         </w:rPr>
       </w:pPr>
-      <w:bookmarkStart w:id="1" w:name="_Toc509066670"/>
+      <w:bookmarkStart w:id="8" w:name="_Toc509066670"/>
+      <w:commentRangeStart w:id="9"/>
       <w:r>
         <w:rPr>
           <w:color w:val="7030A0"/>
         </w:rPr>
         <w:t>Purpose</w:t>
       </w:r>
-      <w:bookmarkEnd w:id="1"/>
+      <w:bookmarkEnd w:id="8"/>
+      <w:commentRangeEnd w:id="9"/>
+      <w:r>
+        <w:rPr>
+          <w:rStyle w:val="CommentReference"/>
+          <w:rFonts w:asciiTheme="minorHAnsi" w:eastAsiaTheme="minorHAnsi" w:hAnsiTheme="minorHAnsi" w:cstheme="minorBidi"/>
+          <w:color w:val="auto"/>
+        </w:rPr>
+        <w:commentReference w:id="9"/>
+      </w:r>
       <w:r>
         <w:rPr>
           <w:color w:val="7030A0"/>
@@ -2710,13 +2865,82 @@
         <w:t xml:space="preserve">This Initial Requirements Model document </w:t>
       </w:r>
       <w:r>
-        <w:t>will describe the requirements  and specifications</w:t>
+        <w:t xml:space="preserve">will describe the </w:t>
+      </w:r>
+      <w:proofErr w:type="gramStart"/>
+      <w:r>
+        <w:t>requirements</w:t>
+      </w:r>
+      <w:commentRangeStart w:id="10"/>
+      <w:r>
+        <w:t xml:space="preserve">  </w:t>
+      </w:r>
+      <w:commentRangeEnd w:id="10"/>
+      <w:proofErr w:type="gramEnd"/>
+      <w:r>
+        <w:rPr>
+          <w:rStyle w:val="CommentReference"/>
+        </w:rPr>
+        <w:commentReference w:id="10"/>
+      </w:r>
+      <w:r>
+        <w:t>and specifications</w:t>
       </w:r>
       <w:r>
         <w:t xml:space="preserve"> of the Let’s Quiz online trivia game. </w:t>
       </w:r>
       <w:r>
-        <w:t>We will use this document to set expectations of for the development of this project A requirements documentation is needed to guide the developers through to completion</w:t>
+        <w:t xml:space="preserve">We will use this document to set </w:t>
+      </w:r>
+      <w:commentRangeStart w:id="11"/>
+      <w:r>
+        <w:t xml:space="preserve">expectations of for the </w:t>
+      </w:r>
+      <w:commentRangeEnd w:id="11"/>
+      <w:r>
+        <w:rPr>
+          <w:rStyle w:val="CommentReference"/>
+        </w:rPr>
+        <w:commentReference w:id="11"/>
+      </w:r>
+      <w:r>
+        <w:t xml:space="preserve">development of this </w:t>
+      </w:r>
+      <w:commentRangeStart w:id="12"/>
+      <w:r>
+        <w:t xml:space="preserve">project </w:t>
+      </w:r>
+      <w:proofErr w:type="gramStart"/>
+      <w:r>
+        <w:t>A</w:t>
+      </w:r>
+      <w:proofErr w:type="gramEnd"/>
+      <w:r>
+        <w:t xml:space="preserve"> </w:t>
+      </w:r>
+      <w:commentRangeEnd w:id="12"/>
+      <w:r>
+        <w:rPr>
+          <w:rStyle w:val="CommentReference"/>
+        </w:rPr>
+        <w:commentReference w:id="12"/>
+      </w:r>
+      <w:r>
+        <w:t xml:space="preserve">requirements </w:t>
+      </w:r>
+      <w:commentRangeStart w:id="13"/>
+      <w:r>
+        <w:t xml:space="preserve">documentation </w:t>
+      </w:r>
+      <w:commentRangeEnd w:id="13"/>
+      <w:r>
+        <w:rPr>
+          <w:rStyle w:val="CommentReference"/>
+        </w:rPr>
+        <w:commentReference w:id="13"/>
+      </w:r>
+      <w:r>
+        <w:t>is needed to guide the developers through to completion</w:t>
       </w:r>
       <w:r>
         <w:t xml:space="preserve"> and should </w:t>
@@ -2754,14 +2978,14 @@
           <w:color w:val="7030A0"/>
         </w:rPr>
       </w:pPr>
-      <w:bookmarkStart w:id="2" w:name="_Toc509066671"/>
+      <w:bookmarkStart w:id="14" w:name="_Toc509066671"/>
       <w:r>
         <w:rPr>
           <w:color w:val="7030A0"/>
         </w:rPr>
         <w:t>Scope</w:t>
       </w:r>
-      <w:bookmarkEnd w:id="2"/>
+      <w:bookmarkEnd w:id="14"/>
     </w:p>
     <w:p>
       <w:pPr>
@@ -2790,7 +3014,21 @@
         </w:numPr>
       </w:pPr>
       <w:r>
-        <w:t>Incorporate Facebook and Google play services SDK’s into game</w:t>
+        <w:t xml:space="preserve">Incorporate Facebook and Google </w:t>
+      </w:r>
+      <w:commentRangeStart w:id="15"/>
+      <w:r>
+        <w:t>p</w:t>
+      </w:r>
+      <w:commentRangeEnd w:id="15"/>
+      <w:r>
+        <w:rPr>
+          <w:rStyle w:val="CommentReference"/>
+        </w:rPr>
+        <w:commentReference w:id="15"/>
+      </w:r>
+      <w:r>
+        <w:t>lay services SDK’s into game</w:t>
       </w:r>
     </w:p>
     <w:p>
@@ -2981,7 +3219,7 @@
           <w:color w:val="7030A0"/>
         </w:rPr>
       </w:pPr>
-      <w:bookmarkStart w:id="3" w:name="_Toc509066672"/>
+      <w:bookmarkStart w:id="16" w:name="_Toc509066672"/>
       <w:r>
         <w:rPr>
           <w:color w:val="7030A0"/>
@@ -2994,7 +3232,7 @@
         </w:rPr>
         <w:t>System-Wide Functional Requirements</w:t>
       </w:r>
-      <w:bookmarkEnd w:id="3"/>
+      <w:bookmarkEnd w:id="16"/>
     </w:p>
     <w:p>
       <w:pPr>
@@ -3005,8 +3243,16 @@
         </w:numPr>
         <w:ind w:left="1620"/>
       </w:pPr>
+      <w:commentRangeStart w:id="17"/>
       <w:r>
         <w:t>F-1-Security Services</w:t>
+      </w:r>
+      <w:commentRangeEnd w:id="17"/>
+      <w:r>
+        <w:rPr>
+          <w:rStyle w:val="CommentReference"/>
+        </w:rPr>
+        <w:commentReference w:id="17"/>
       </w:r>
     </w:p>
     <w:p>
@@ -3059,8 +3305,16 @@
         </w:numPr>
         <w:ind w:left="2340"/>
       </w:pPr>
+      <w:commentRangeStart w:id="18"/>
       <w:r>
         <w:t>This will be done with a SQL database to store data in a non-volatile manner</w:t>
+      </w:r>
+      <w:commentRangeEnd w:id="18"/>
+      <w:r>
+        <w:rPr>
+          <w:rStyle w:val="CommentReference"/>
+        </w:rPr>
+        <w:commentReference w:id="18"/>
       </w:r>
     </w:p>
     <w:p>
@@ -3142,7 +3396,7 @@
           <w:color w:val="7030A0"/>
         </w:rPr>
       </w:pPr>
-      <w:bookmarkStart w:id="4" w:name="_Toc509066673"/>
+      <w:bookmarkStart w:id="19" w:name="_Toc509066673"/>
       <w:r>
         <w:rPr>
           <w:color w:val="7030A0"/>
@@ -3173,11 +3427,25 @@
         </w:rPr>
         <w:t>Qualities</w:t>
       </w:r>
-      <w:bookmarkEnd w:id="4"/>
-    </w:p>
-    <w:p>
-      <w:r>
-        <w:t>The system Qualities are known</w:t>
+      <w:bookmarkEnd w:id="19"/>
+    </w:p>
+    <w:p>
+      <w:r>
+        <w:t xml:space="preserve">The </w:t>
+      </w:r>
+      <w:commentRangeStart w:id="20"/>
+      <w:r>
+        <w:t xml:space="preserve">system Qualities </w:t>
+      </w:r>
+      <w:commentRangeEnd w:id="20"/>
+      <w:r>
+        <w:rPr>
+          <w:rStyle w:val="CommentReference"/>
+        </w:rPr>
+        <w:commentReference w:id="20"/>
+      </w:r>
+      <w:r>
+        <w:t>are known</w:t>
       </w:r>
       <w:r>
         <w:t xml:space="preserve"> as non-functional requirements.</w:t>
@@ -3207,7 +3475,18 @@
         <w:t xml:space="preserve"> required </w:t>
       </w:r>
       <w:r>
-        <w:t>task, not what the task entails. The FURPS+ acronym sums up the requirements F-Functional, and the URPS</w:t>
+        <w:t xml:space="preserve">task, not what the task entails. The FURPS+ acronym sums up the requirements F-Functional, and the </w:t>
+      </w:r>
+      <w:commentRangeStart w:id="21"/>
+      <w:r>
+        <w:t>URPS</w:t>
+      </w:r>
+      <w:commentRangeEnd w:id="21"/>
+      <w:r>
+        <w:rPr>
+          <w:rStyle w:val="CommentReference"/>
+        </w:rPr>
+        <w:commentReference w:id="21"/>
       </w:r>
       <w:r>
         <w:t xml:space="preserve"> are the non-functional requirements</w:t>
@@ -3224,14 +3503,14 @@
           <w:color w:val="7030A0"/>
         </w:rPr>
       </w:pPr>
-      <w:bookmarkStart w:id="5" w:name="_Toc509066674"/>
+      <w:bookmarkStart w:id="22" w:name="_Toc509066674"/>
       <w:r>
         <w:rPr>
           <w:color w:val="7030A0"/>
         </w:rPr>
         <w:t>External interface requirements (Non-functional requirements) –</w:t>
       </w:r>
-      <w:bookmarkEnd w:id="5"/>
+      <w:bookmarkEnd w:id="22"/>
       <w:r>
         <w:rPr>
           <w:color w:val="7030A0"/>
@@ -3250,14 +3529,14 @@
           <w:color w:val="7030A0"/>
         </w:rPr>
       </w:pPr>
-      <w:bookmarkStart w:id="6" w:name="_Toc509066675"/>
+      <w:bookmarkStart w:id="23" w:name="_Toc509066675"/>
       <w:r>
         <w:rPr>
           <w:color w:val="7030A0"/>
         </w:rPr>
         <w:t>Usability</w:t>
       </w:r>
-      <w:bookmarkEnd w:id="6"/>
+      <w:bookmarkEnd w:id="23"/>
     </w:p>
     <w:p>
       <w:pPr>
@@ -3325,14 +3604,14 @@
           <w:color w:val="7030A0"/>
         </w:rPr>
       </w:pPr>
-      <w:bookmarkStart w:id="7" w:name="_Toc509066676"/>
+      <w:bookmarkStart w:id="24" w:name="_Toc509066676"/>
       <w:r>
         <w:rPr>
           <w:color w:val="7030A0"/>
         </w:rPr>
         <w:t>Reliability</w:t>
       </w:r>
-      <w:bookmarkEnd w:id="7"/>
+      <w:bookmarkEnd w:id="24"/>
     </w:p>
     <w:p>
       <w:pPr>
@@ -3345,14 +3624,14 @@
           <w:color w:val="7030A0"/>
         </w:rPr>
       </w:pPr>
-      <w:bookmarkStart w:id="8" w:name="_Toc509066677"/>
+      <w:bookmarkStart w:id="25" w:name="_Toc509066677"/>
       <w:r>
         <w:rPr>
           <w:color w:val="7030A0"/>
         </w:rPr>
         <w:t>Availability</w:t>
       </w:r>
-      <w:bookmarkEnd w:id="8"/>
+      <w:bookmarkEnd w:id="25"/>
     </w:p>
     <w:p>
       <w:pPr>
@@ -3393,7 +3672,21 @@
         <w:ind w:left="1800"/>
       </w:pPr>
       <w:r>
-        <w:t>The application should save progress at set stages so that if a failure occurs the user does not need to repeat extreme amounts of gameplay</w:t>
+        <w:t xml:space="preserve">The application should </w:t>
+      </w:r>
+      <w:commentRangeStart w:id="26"/>
+      <w:r>
+        <w:t xml:space="preserve">save progress </w:t>
+      </w:r>
+      <w:commentRangeEnd w:id="26"/>
+      <w:r>
+        <w:rPr>
+          <w:rStyle w:val="CommentReference"/>
+        </w:rPr>
+        <w:commentReference w:id="26"/>
+      </w:r>
+      <w:r>
+        <w:t>at set stages so that if a failure occurs the user does not need to repeat extreme amounts of gameplay</w:t>
       </w:r>
     </w:p>
     <w:p>
@@ -3413,14 +3706,14 @@
         </w:rPr>
         <w:t xml:space="preserve"> </w:t>
       </w:r>
-      <w:bookmarkStart w:id="9" w:name="_Toc509066678"/>
+      <w:bookmarkStart w:id="27" w:name="_Toc509066678"/>
       <w:r>
         <w:rPr>
           <w:color w:val="7030A0"/>
         </w:rPr>
         <w:t>Accessibility</w:t>
       </w:r>
-      <w:bookmarkEnd w:id="9"/>
+      <w:bookmarkEnd w:id="27"/>
     </w:p>
     <w:p>
       <w:pPr>
@@ -3446,14 +3739,14 @@
           <w:color w:val="7030A0"/>
         </w:rPr>
       </w:pPr>
-      <w:bookmarkStart w:id="10" w:name="_Toc509066679"/>
+      <w:bookmarkStart w:id="28" w:name="_Toc509066679"/>
       <w:r>
         <w:rPr>
           <w:color w:val="7030A0"/>
         </w:rPr>
         <w:t>Performance</w:t>
       </w:r>
-      <w:bookmarkEnd w:id="10"/>
+      <w:bookmarkEnd w:id="28"/>
     </w:p>
     <w:p>
       <w:pPr>
@@ -3466,14 +3759,14 @@
           <w:color w:val="7030A0"/>
         </w:rPr>
       </w:pPr>
-      <w:bookmarkStart w:id="11" w:name="_Toc509066680"/>
+      <w:bookmarkStart w:id="29" w:name="_Toc509066680"/>
       <w:r>
         <w:rPr>
           <w:color w:val="7030A0"/>
         </w:rPr>
         <w:t>Response Times</w:t>
       </w:r>
-      <w:bookmarkEnd w:id="11"/>
+      <w:bookmarkEnd w:id="29"/>
     </w:p>
     <w:p>
       <w:pPr>
@@ -3488,7 +3781,18 @@
         <w:t xml:space="preserve">The users should </w:t>
       </w:r>
       <w:r>
-        <w:t>be able to see a response from their interactions within 5 seconds optimum tine 2 seconds</w:t>
+        <w:t xml:space="preserve">be able to see a response from their interactions </w:t>
+      </w:r>
+      <w:commentRangeStart w:id="30"/>
+      <w:r>
+        <w:t>within 5 seconds optimum tine 2 seconds</w:t>
+      </w:r>
+      <w:commentRangeEnd w:id="30"/>
+      <w:r>
+        <w:rPr>
+          <w:rStyle w:val="CommentReference"/>
+        </w:rPr>
+        <w:commentReference w:id="30"/>
       </w:r>
     </w:p>
     <w:p>
@@ -3524,14 +3828,14 @@
           <w:color w:val="7030A0"/>
         </w:rPr>
       </w:pPr>
-      <w:bookmarkStart w:id="12" w:name="_Toc509066681"/>
+      <w:bookmarkStart w:id="31" w:name="_Toc509066681"/>
       <w:r>
         <w:rPr>
           <w:color w:val="7030A0"/>
         </w:rPr>
         <w:t>Capacity</w:t>
       </w:r>
-      <w:bookmarkEnd w:id="12"/>
+      <w:bookmarkEnd w:id="31"/>
     </w:p>
     <w:p>
       <w:pPr>
@@ -3557,14 +3861,14 @@
           <w:color w:val="7030A0"/>
         </w:rPr>
       </w:pPr>
-      <w:bookmarkStart w:id="13" w:name="_Toc509066682"/>
+      <w:bookmarkStart w:id="32" w:name="_Toc509066682"/>
       <w:r>
         <w:rPr>
           <w:color w:val="7030A0"/>
         </w:rPr>
         <w:t>Throughput</w:t>
       </w:r>
-      <w:bookmarkEnd w:id="13"/>
+      <w:bookmarkEnd w:id="32"/>
     </w:p>
     <w:p>
       <w:pPr>
@@ -3578,8 +3882,19 @@
       <w:r>
         <w:t xml:space="preserve">The </w:t>
       </w:r>
-      <w:r>
-        <w:t>throughput will be dependent on the number of players at any one time</w:t>
+      <w:commentRangeStart w:id="33"/>
+      <w:r>
+        <w:t xml:space="preserve">throughput </w:t>
+      </w:r>
+      <w:commentRangeEnd w:id="33"/>
+      <w:r>
+        <w:rPr>
+          <w:rStyle w:val="CommentReference"/>
+        </w:rPr>
+        <w:commentReference w:id="33"/>
+      </w:r>
+      <w:r>
+        <w:t>will be dependent on the number of players at any one time</w:t>
       </w:r>
       <w:r>
         <w:t xml:space="preserve"> </w:t>
@@ -3596,14 +3911,14 @@
           <w:color w:val="7030A0"/>
         </w:rPr>
       </w:pPr>
-      <w:bookmarkStart w:id="14" w:name="_Toc509066683"/>
+      <w:bookmarkStart w:id="34" w:name="_Toc509066683"/>
       <w:r>
         <w:rPr>
           <w:color w:val="7030A0"/>
         </w:rPr>
         <w:t>Supportability</w:t>
       </w:r>
-      <w:bookmarkEnd w:id="14"/>
+      <w:bookmarkEnd w:id="34"/>
     </w:p>
     <w:p>
       <w:pPr>
@@ -3616,14 +3931,14 @@
           <w:color w:val="7030A0"/>
         </w:rPr>
       </w:pPr>
-      <w:bookmarkStart w:id="15" w:name="_Toc509066684"/>
+      <w:bookmarkStart w:id="35" w:name="_Toc509066684"/>
       <w:r>
         <w:rPr>
           <w:color w:val="7030A0"/>
         </w:rPr>
         <w:t>Compatibility</w:t>
       </w:r>
-      <w:bookmarkEnd w:id="15"/>
+      <w:bookmarkEnd w:id="35"/>
     </w:p>
     <w:p>
       <w:pPr>
@@ -3646,7 +3961,7 @@
           <w:color w:val="7030A0"/>
         </w:rPr>
       </w:pPr>
-      <w:bookmarkStart w:id="16" w:name="_Toc509066685"/>
+      <w:bookmarkStart w:id="36" w:name="_Toc509066685"/>
       <w:r>
         <w:rPr>
           <w:color w:val="7030A0"/>
@@ -3665,7 +3980,7 @@
         </w:rPr>
         <w:t>Maintainability</w:t>
       </w:r>
-      <w:bookmarkEnd w:id="16"/>
+      <w:bookmarkEnd w:id="36"/>
     </w:p>
     <w:p>
       <w:pPr>
@@ -3694,7 +4009,7 @@
           <w:color w:val="7030A0"/>
         </w:rPr>
       </w:pPr>
-      <w:bookmarkStart w:id="17" w:name="_Toc509066686"/>
+      <w:bookmarkStart w:id="37" w:name="_Toc509066686"/>
       <w:r>
         <w:rPr>
           <w:color w:val="7030A0"/>
@@ -3708,7 +4023,7 @@
         </w:rPr>
         <w:t>equirements</w:t>
       </w:r>
-      <w:bookmarkEnd w:id="17"/>
+      <w:bookmarkEnd w:id="37"/>
       <w:r>
         <w:rPr>
           <w:color w:val="7030A0"/>
@@ -3737,7 +4052,7 @@
           <w:color w:val="7030A0"/>
         </w:rPr>
       </w:pPr>
-      <w:bookmarkStart w:id="18" w:name="_Toc509066687"/>
+      <w:bookmarkStart w:id="38" w:name="_Toc509066687"/>
       <w:r>
         <w:rPr>
           <w:color w:val="7030A0"/>
@@ -3750,7 +4065,7 @@
         </w:rPr>
         <w:t>Security</w:t>
       </w:r>
-      <w:bookmarkEnd w:id="18"/>
+      <w:bookmarkEnd w:id="38"/>
     </w:p>
     <w:p>
       <w:pPr>
@@ -3785,13 +4100,23 @@
           <w:color w:val="7030A0"/>
         </w:rPr>
       </w:pPr>
-      <w:bookmarkStart w:id="19" w:name="_Toc509066688"/>
+      <w:bookmarkStart w:id="39" w:name="_Toc509066688"/>
+      <w:commentRangeStart w:id="40"/>
       <w:r>
         <w:rPr>
           <w:color w:val="7030A0"/>
         </w:rPr>
         <w:t>4</w:t>
       </w:r>
+      <w:commentRangeEnd w:id="40"/>
+      <w:r>
+        <w:rPr>
+          <w:rStyle w:val="CommentReference"/>
+          <w:rFonts w:asciiTheme="minorHAnsi" w:eastAsiaTheme="minorHAnsi" w:hAnsiTheme="minorHAnsi" w:cstheme="minorBidi"/>
+          <w:color w:val="auto"/>
+        </w:rPr>
+        <w:commentReference w:id="40"/>
+      </w:r>
       <w:r>
         <w:rPr>
           <w:color w:val="7030A0"/>
@@ -3804,7 +4129,7 @@
         </w:rPr>
         <w:t>System Constraints</w:t>
       </w:r>
-      <w:bookmarkEnd w:id="19"/>
+      <w:bookmarkEnd w:id="39"/>
       <w:r>
         <w:rPr>
           <w:color w:val="7030A0"/>
@@ -3845,8 +4170,16 @@
         </w:numPr>
         <w:ind w:left="1620"/>
       </w:pPr>
+      <w:commentRangeStart w:id="41"/>
       <w:r>
         <w:t>Platform dependent on features</w:t>
+      </w:r>
+      <w:commentRangeEnd w:id="41"/>
+      <w:r>
+        <w:rPr>
+          <w:rStyle w:val="CommentReference"/>
+        </w:rPr>
+        <w:commentReference w:id="41"/>
       </w:r>
     </w:p>
     <w:p>
@@ -3859,7 +4192,21 @@
         <w:ind w:left="1620"/>
       </w:pPr>
       <w:r>
-        <w:t xml:space="preserve">Most of the coding will be done with C#, PHP </w:t>
+        <w:t>Most of the coding will be done with C#</w:t>
+      </w:r>
+      <w:commentRangeStart w:id="42"/>
+      <w:r>
+        <w:t>,</w:t>
+      </w:r>
+      <w:commentRangeEnd w:id="42"/>
+      <w:r>
+        <w:rPr>
+          <w:rStyle w:val="CommentReference"/>
+        </w:rPr>
+        <w:commentReference w:id="42"/>
+      </w:r>
+      <w:r>
+        <w:t xml:space="preserve"> PHP </w:t>
       </w:r>
     </w:p>
     <w:p>
@@ -3884,8 +4231,6 @@
         </w:numPr>
         <w:ind w:left="1620"/>
       </w:pPr>
-      <w:bookmarkStart w:id="20" w:name="_GoBack"/>
-      <w:bookmarkEnd w:id="20"/>
       <w:r>
         <w:t>The user interface will have different levels of authentication handled by separate SDKs</w:t>
       </w:r>
@@ -3897,14 +4242,14 @@
           <w:color w:val="7030A0"/>
         </w:rPr>
       </w:pPr>
-      <w:bookmarkStart w:id="21" w:name="_Toc509066689"/>
+      <w:bookmarkStart w:id="43" w:name="_Toc509066689"/>
       <w:r>
         <w:rPr>
           <w:color w:val="7030A0"/>
         </w:rPr>
         <w:t>5. Assumptions and dependencies</w:t>
       </w:r>
-      <w:bookmarkEnd w:id="21"/>
+      <w:bookmarkEnd w:id="43"/>
     </w:p>
     <w:p>
       <w:pPr>
@@ -3942,7 +4287,15 @@
         <w:ind w:left="1620"/>
       </w:pPr>
       <w:r>
-        <w:t xml:space="preserve">That all developers have knowledge of the required IDE and other necessary aspects including  Unity 3d, Facebook SKD, Google Play SKD. </w:t>
+        <w:t xml:space="preserve">That all developers have knowledge of the required IDE and other necessary aspects </w:t>
+      </w:r>
+      <w:proofErr w:type="gramStart"/>
+      <w:r>
+        <w:t>including  Unity</w:t>
+      </w:r>
+      <w:proofErr w:type="gramEnd"/>
+      <w:r>
+        <w:t xml:space="preserve"> 3d, Facebook SKD, Google Play SKD. </w:t>
       </w:r>
     </w:p>
     <w:p>
@@ -3954,8 +4307,33 @@
         </w:numPr>
         <w:ind w:left="1620"/>
       </w:pPr>
-      <w:r>
-        <w:t>I will be assumed that the availability of Facebook and Google Play services servers are available</w:t>
+      <w:commentRangeStart w:id="44"/>
+      <w:r>
+        <w:t>I w</w:t>
+      </w:r>
+      <w:commentRangeEnd w:id="44"/>
+      <w:r>
+        <w:rPr>
+          <w:rStyle w:val="CommentReference"/>
+        </w:rPr>
+        <w:commentReference w:id="44"/>
+      </w:r>
+      <w:r>
+        <w:t>ill be assumed that the</w:t>
+      </w:r>
+      <w:commentRangeStart w:id="45"/>
+      <w:r>
+        <w:t xml:space="preserve"> </w:t>
+      </w:r>
+      <w:commentRangeEnd w:id="45"/>
+      <w:r>
+        <w:rPr>
+          <w:rStyle w:val="CommentReference"/>
+        </w:rPr>
+        <w:commentReference w:id="45"/>
+      </w:r>
+      <w:r>
+        <w:t>of Facebook and Google Play services servers are available</w:t>
       </w:r>
     </w:p>
     <w:p>
@@ -3965,7 +4343,7 @@
           <w:color w:val="7030A0"/>
         </w:rPr>
       </w:pPr>
-      <w:bookmarkStart w:id="22" w:name="_Toc509066690"/>
+      <w:bookmarkStart w:id="46" w:name="_Toc509066690"/>
       <w:r>
         <w:rPr>
           <w:color w:val="7030A0"/>
@@ -3978,13 +4356,13 @@
         </w:rPr>
         <w:t>. Domain Diagram</w:t>
       </w:r>
-      <w:bookmarkEnd w:id="22"/>
+      <w:bookmarkEnd w:id="46"/>
     </w:p>
     <w:p/>
     <w:p>
       <w:r>
         <w:lastRenderedPageBreak/>
-        <w:pict>
+        <w:pict w14:anchorId="46BFFB7E">
           <v:shapetype id="_x0000_t75" coordsize="21600,21600" o:spt="75" o:preferrelative="t" path="m@4@5l@4@11@9@11@9@5xe" filled="f" stroked="f">
             <v:stroke joinstyle="miter"/>
             <v:formulas>
@@ -4004,8 +4382,8 @@
             <v:path o:extrusionok="f" gradientshapeok="t" o:connecttype="rect"/>
             <o:lock v:ext="edit" aspectratio="t"/>
           </v:shapetype>
-          <v:shape id="_x0000_i1025" type="#_x0000_t75" style="width:450.75pt;height:306.75pt">
-            <v:imagedata r:id="rId7" o:title="LQClassDiagram"/>
+          <v:shape id="_x0000_i1025" type="#_x0000_t75" style="width:450.8pt;height:306.8pt">
+            <v:imagedata r:id="rId9" o:title="LQClassDiagram"/>
           </v:shape>
         </w:pict>
       </w:r>
@@ -4017,7 +4395,7 @@
           <w:color w:val="7030A0"/>
         </w:rPr>
       </w:pPr>
-      <w:bookmarkStart w:id="23" w:name="_Toc509066691"/>
+      <w:bookmarkStart w:id="47" w:name="_Toc509066691"/>
       <w:r>
         <w:rPr>
           <w:color w:val="7030A0"/>
@@ -4030,7 +4408,7 @@
         </w:rPr>
         <w:t>. Functional requirements</w:t>
       </w:r>
-      <w:bookmarkEnd w:id="23"/>
+      <w:bookmarkEnd w:id="47"/>
       <w:r>
         <w:rPr>
           <w:color w:val="7030A0"/>
@@ -4046,7 +4424,7 @@
           <w:color w:val="7030A0"/>
         </w:rPr>
       </w:pPr>
-      <w:bookmarkStart w:id="24" w:name="_Toc509066692"/>
+      <w:bookmarkStart w:id="48" w:name="_Toc509066692"/>
       <w:r>
         <w:rPr>
           <w:color w:val="7030A0"/>
@@ -4059,7 +4437,7 @@
         </w:rPr>
         <w:t>Use cases</w:t>
       </w:r>
-      <w:bookmarkEnd w:id="24"/>
+      <w:bookmarkEnd w:id="48"/>
     </w:p>
     <w:p>
       <w:pPr>
@@ -4482,7 +4860,15 @@
         <w:ind w:left="1710"/>
       </w:pPr>
       <w:r>
-        <w:t>Wants to play without logging in or first registering  they press play as guest</w:t>
+        <w:t xml:space="preserve">Wants to play without logging in or first </w:t>
+      </w:r>
+      <w:proofErr w:type="gramStart"/>
+      <w:r>
+        <w:t>registering  they</w:t>
+      </w:r>
+      <w:proofErr w:type="gramEnd"/>
+      <w:r>
+        <w:t xml:space="preserve"> press play as guest</w:t>
       </w:r>
     </w:p>
     <w:p>
@@ -4569,11 +4955,16 @@
       <w:r>
         <w:t xml:space="preserve">start a new game </w:t>
       </w:r>
+      <w:proofErr w:type="gramStart"/>
       <w:r>
         <w:t xml:space="preserve">they </w:t>
       </w:r>
       <w:r>
-        <w:t xml:space="preserve"> will press the start new game button</w:t>
+        <w:t xml:space="preserve"> will</w:t>
+      </w:r>
+      <w:proofErr w:type="gramEnd"/>
+      <w:r>
+        <w:t xml:space="preserve"> press the start new game button</w:t>
       </w:r>
     </w:p>
     <w:p>
@@ -4933,8 +5324,13 @@
       <w:r>
         <w:t xml:space="preserve">So that </w:t>
       </w:r>
-      <w:r>
-        <w:t xml:space="preserve">So that the application connects to the Facebook server and </w:t>
+      <w:proofErr w:type="gramStart"/>
+      <w:r>
+        <w:t>So</w:t>
+      </w:r>
+      <w:proofErr w:type="gramEnd"/>
+      <w:r>
+        <w:t xml:space="preserve"> that the application connects to the Facebook server and </w:t>
       </w:r>
       <w:r>
         <w:t>sends invitation</w:t>
@@ -5133,10 +5529,18 @@
         <w:t xml:space="preserve">Wants to </w:t>
       </w:r>
       <w:r>
-        <w:t xml:space="preserve">exit the application </w:t>
-      </w:r>
-      <w:r>
-        <w:t xml:space="preserve"> they </w:t>
+        <w:t xml:space="preserve">exit the </w:t>
+      </w:r>
+      <w:proofErr w:type="gramStart"/>
+      <w:r>
+        <w:t xml:space="preserve">application </w:t>
+      </w:r>
+      <w:r>
+        <w:t xml:space="preserve"> they</w:t>
+      </w:r>
+      <w:proofErr w:type="gramEnd"/>
+      <w:r>
+        <w:t xml:space="preserve"> </w:t>
       </w:r>
       <w:r>
         <w:t xml:space="preserve">press the </w:t>
@@ -5178,7 +5582,7 @@
           <w:color w:val="7030A0"/>
         </w:rPr>
       </w:pPr>
-      <w:bookmarkStart w:id="25" w:name="_Toc509066693"/>
+      <w:bookmarkStart w:id="49" w:name="_Toc509066693"/>
       <w:r>
         <w:rPr>
           <w:color w:val="7030A0"/>
@@ -5191,7 +5595,7 @@
         </w:rPr>
         <w:t>s</w:t>
       </w:r>
-      <w:bookmarkEnd w:id="25"/>
+      <w:bookmarkEnd w:id="49"/>
     </w:p>
     <w:p>
       <w:r>
@@ -5199,55 +5603,167 @@
       </w:r>
     </w:p>
     <w:p/>
-    <w:p>
-      <w:r>
-        <w:object w:dxaOrig="15346" w:dyaOrig="9781">
-          <v:shape id="_x0000_i1026" type="#_x0000_t75" style="width:451.5pt;height:287.25pt" o:ole="">
-            <v:imagedata r:id="rId8" o:title=""/>
-          </v:shape>
-          <o:OLEObject Type="Embed" ProgID="Visio.Drawing.15" ShapeID="_x0000_i1026" DrawAspect="Content" ObjectID="_1582809454" r:id="rId9"/>
-        </w:object>
-      </w:r>
-    </w:p>
-    <w:p/>
-    <w:p>
-      <w:r>
-        <w:t>Use Case: End Goal: Login</w:t>
-      </w:r>
-    </w:p>
-    <w:p>
-      <w:pPr>
-        <w:pStyle w:val="Heading4"/>
-        <w:rPr>
-          <w:color w:val="7030A0"/>
-        </w:rPr>
-      </w:pPr>
-    </w:p>
-    <w:p>
-      <w:r>
-        <w:object w:dxaOrig="14401" w:dyaOrig="10890">
-          <v:shape id="_x0000_i1027" type="#_x0000_t75" style="width:447pt;height:315.75pt" o:ole="">
+    <w:commentRangeStart w:id="50"/>
+    <w:p>
+      <w:r>
+        <w:object w:dxaOrig="15346" w:dyaOrig="9781" w14:anchorId="4E1FE3CB">
+          <v:shape id="_x0000_i1026" type="#_x0000_t75" style="width:451.4pt;height:287.35pt" o:ole="">
             <v:imagedata r:id="rId10" o:title=""/>
           </v:shape>
-          <o:OLEObject Type="Embed" ProgID="Visio.Drawing.15" ShapeID="_x0000_i1027" DrawAspect="Content" ObjectID="_1582809455" r:id="rId11"/>
+          <o:OLEObject Type="Embed" ProgID="Visio.Drawing.15" ShapeID="_x0000_i1026" DrawAspect="Content" ObjectID="_1583052189" r:id="rId11"/>
         </w:object>
       </w:r>
+      <w:commentRangeEnd w:id="50"/>
+      <w:r>
+        <w:rPr>
+          <w:rStyle w:val="CommentReference"/>
+        </w:rPr>
+        <w:commentReference w:id="50"/>
+      </w:r>
     </w:p>
     <w:p/>
     <w:p>
       <w:r>
-        <w:t>Use Case:  End Goal: Start a Game</w:t>
-      </w:r>
-    </w:p>
-    <w:p/>
-    <w:p>
-      <w:r>
-        <w:object w:dxaOrig="14131" w:dyaOrig="6841">
-          <v:shape id="_x0000_i1028" type="#_x0000_t75" style="width:450.75pt;height:218.25pt" o:ole="">
+        <w:t>Use Case: End Goal: Login</w:t>
+      </w:r>
+    </w:p>
+    <w:p>
+      <w:pPr>
+        <w:pStyle w:val="Heading4"/>
+        <w:rPr>
+          <w:color w:val="7030A0"/>
+        </w:rPr>
+      </w:pPr>
+    </w:p>
+    <w:commentRangeStart w:id="51"/>
+    <w:commentRangeStart w:id="52"/>
+    <w:p>
+      <w:r>
+        <w:object w:dxaOrig="14401" w:dyaOrig="10890" w14:anchorId="3872C67A">
+          <v:shape id="_x0000_i1027" type="#_x0000_t75" style="width:447.05pt;height:315.55pt" o:ole="">
             <v:imagedata r:id="rId12" o:title=""/>
           </v:shape>
-          <o:OLEObject Type="Embed" ProgID="Visio.Drawing.15" ShapeID="_x0000_i1028" DrawAspect="Content" ObjectID="_1582809456" r:id="rId13"/>
+          <o:OLEObject Type="Embed" ProgID="Visio.Drawing.15" ShapeID="_x0000_i1027" DrawAspect="Content" ObjectID="_1583052190" r:id="rId13"/>
         </w:object>
+      </w:r>
+      <w:commentRangeEnd w:id="51"/>
+      <w:commentRangeEnd w:id="52"/>
+      <w:r>
+        <w:rPr>
+          <w:rStyle w:val="CommentReference"/>
+        </w:rPr>
+        <w:commentReference w:id="52"/>
+      </w:r>
+      <w:r>
+        <w:rPr>
+          <w:rStyle w:val="CommentReference"/>
+        </w:rPr>
+        <w:commentReference w:id="51"/>
+      </w:r>
+    </w:p>
+    <w:p/>
+    <w:p>
+      <w:r>
+        <w:t>Use Case:  End Goal: Start a Game</w:t>
+      </w:r>
+    </w:p>
+    <w:p/>
+    <w:commentRangeStart w:id="53"/>
+    <w:p>
+      <w:r>
+        <w:object w:dxaOrig="14131" w:dyaOrig="6841" w14:anchorId="26350718">
+          <v:shape id="_x0000_i1028" type="#_x0000_t75" style="width:450.8pt;height:218.5pt" o:ole="">
+            <v:imagedata r:id="rId14" o:title=""/>
+          </v:shape>
+          <o:OLEObject Type="Embed" ProgID="Visio.Drawing.15" ShapeID="_x0000_i1028" DrawAspect="Content" ObjectID="_1583052191" r:id="rId15"/>
+        </w:object>
+      </w:r>
+      <w:commentRangeEnd w:id="53"/>
+      <w:r>
+        <w:rPr>
+          <w:rStyle w:val="CommentReference"/>
+        </w:rPr>
+        <w:commentReference w:id="53"/>
+      </w:r>
+    </w:p>
+    <w:p>
+      <w:commentRangeStart w:id="54"/>
+      <w:r>
+        <w:rPr>
+          <w:noProof/>
+          <w:lang w:eastAsia="en-AU"/>
+        </w:rPr>
+        <w:lastRenderedPageBreak/>
+        <w:drawing>
+          <wp:inline distT="0" distB="0" distL="0" distR="0" wp14:anchorId="51478C27" wp14:editId="7FDE0817">
+            <wp:extent cx="5725160" cy="2480945"/>
+            <wp:effectExtent l="0" t="0" r="8890" b="0"/>
+            <wp:docPr id="2" name="Picture 2" descr="C:\Users\mckcol\AppData\Local\Microsoft\Windows\INetCache\Content.Word\cap2.png"/>
+            <wp:cNvGraphicFramePr>
+              <a:graphicFrameLocks xmlns:a="http://schemas.openxmlformats.org/drawingml/2006/main" noChangeAspect="1"/>
+            </wp:cNvGraphicFramePr>
+            <a:graphic xmlns:a="http://schemas.openxmlformats.org/drawingml/2006/main">
+              <a:graphicData uri="http://schemas.openxmlformats.org/drawingml/2006/picture">
+                <pic:pic xmlns:pic="http://schemas.openxmlformats.org/drawingml/2006/picture">
+                  <pic:nvPicPr>
+                    <pic:cNvPr id="0" name="Picture 21" descr="C:\Users\mckcol\AppData\Local\Microsoft\Windows\INetCache\Content.Word\cap2.png"/>
+                    <pic:cNvPicPr>
+                      <a:picLocks noChangeAspect="1" noChangeArrowheads="1"/>
+                    </pic:cNvPicPr>
+                  </pic:nvPicPr>
+                  <pic:blipFill>
+                    <a:blip r:embed="rId16">
+                      <a:extLst>
+                        <a:ext uri="{28A0092B-C50C-407E-A947-70E740481C1C}">
+                          <a14:useLocalDpi xmlns:a14="http://schemas.microsoft.com/office/drawing/2010/main" val="0"/>
+                        </a:ext>
+                      </a:extLst>
+                    </a:blip>
+                    <a:srcRect/>
+                    <a:stretch>
+                      <a:fillRect/>
+                    </a:stretch>
+                  </pic:blipFill>
+                  <pic:spPr bwMode="auto">
+                    <a:xfrm>
+                      <a:off x="0" y="0"/>
+                      <a:ext cx="5725160" cy="2480945"/>
+                    </a:xfrm>
+                    <a:prstGeom prst="rect">
+                      <a:avLst/>
+                    </a:prstGeom>
+                    <a:noFill/>
+                    <a:ln>
+                      <a:noFill/>
+                    </a:ln>
+                  </pic:spPr>
+                </pic:pic>
+              </a:graphicData>
+            </a:graphic>
+          </wp:inline>
+        </w:drawing>
+      </w:r>
+      <w:commentRangeStart w:id="55"/>
+      <w:r>
+        <w:pict w14:anchorId="74692975">
+          <v:shape id="_x0000_i1038" type="#_x0000_t75" style="width:391.3pt;height:386.3pt">
+            <v:imagedata r:id="rId17" o:title="cap 1"/>
+          </v:shape>
+        </w:pict>
+      </w:r>
+      <w:commentRangeEnd w:id="54"/>
+      <w:commentRangeEnd w:id="55"/>
+      <w:r>
+        <w:rPr>
+          <w:rStyle w:val="CommentReference"/>
+        </w:rPr>
+        <w:commentReference w:id="55"/>
+      </w:r>
+      <w:r>
+        <w:rPr>
+          <w:rStyle w:val="CommentReference"/>
+        </w:rPr>
+        <w:commentReference w:id="54"/>
       </w:r>
     </w:p>
     <w:p/>
@@ -5255,19 +5771,26 @@
     <w:p/>
     <w:p>
       <w:r>
-        <w:lastRenderedPageBreak/>
         <w:t>Use Case: End Goal: Answer question</w:t>
       </w:r>
     </w:p>
-    <w:p>
-      <w:r>
-        <w:object w:dxaOrig="8775" w:dyaOrig="6750">
-          <v:shape id="_x0000_i1029" type="#_x0000_t75" style="width:438.75pt;height:301.5pt" o:ole="">
-            <v:imagedata r:id="rId14" o:title=""/>
+    <w:commentRangeStart w:id="56"/>
+    <w:p>
+      <w:r>
+        <w:object w:dxaOrig="8775" w:dyaOrig="6750" w14:anchorId="5B5DF637">
+          <v:shape id="_x0000_i1029" type="#_x0000_t75" style="width:438.9pt;height:301.15pt" o:ole="">
+            <v:imagedata r:id="rId18" o:title=""/>
           </v:shape>
-          <o:OLEObject Type="Embed" ProgID="Visio.Drawing.15" ShapeID="_x0000_i1029" DrawAspect="Content" ObjectID="_1582809457" r:id="rId15"/>
+          <o:OLEObject Type="Embed" ProgID="Visio.Drawing.15" ShapeID="_x0000_i1029" DrawAspect="Content" ObjectID="_1583052192" r:id="rId19"/>
         </w:object>
       </w:r>
+      <w:commentRangeEnd w:id="56"/>
+      <w:r>
+        <w:rPr>
+          <w:rStyle w:val="CommentReference"/>
+        </w:rPr>
+        <w:commentReference w:id="56"/>
+      </w:r>
     </w:p>
     <w:p>
       <w:r>
@@ -5280,21 +5803,37 @@
         <w:t>hare</w:t>
       </w:r>
       <w:r>
-        <w:t xml:space="preserve"> and </w:t>
-      </w:r>
-      <w:r>
-        <w:t xml:space="preserve"> Challenge/Invite</w:t>
+        <w:t xml:space="preserve"> </w:t>
+      </w:r>
+      <w:proofErr w:type="gramStart"/>
+      <w:r>
+        <w:t xml:space="preserve">and </w:t>
+      </w:r>
+      <w:r>
+        <w:t xml:space="preserve"> Challenge</w:t>
+      </w:r>
+      <w:proofErr w:type="gramEnd"/>
+      <w:r>
+        <w:t>/Invite</w:t>
       </w:r>
     </w:p>
     <w:p/>
-    <w:p>
-      <w:r>
-        <w:object w:dxaOrig="8281" w:dyaOrig="4425">
-          <v:shape id="_x0000_i1030" type="#_x0000_t75" style="width:414pt;height:221.25pt" o:ole="">
-            <v:imagedata r:id="rId16" o:title=""/>
+    <w:commentRangeStart w:id="57"/>
+    <w:p>
+      <w:r>
+        <w:object w:dxaOrig="8281" w:dyaOrig="4425" w14:anchorId="3EBB754C">
+          <v:shape id="_x0000_i1030" type="#_x0000_t75" style="width:413.85pt;height:221pt" o:ole="">
+            <v:imagedata r:id="rId20" o:title=""/>
           </v:shape>
-          <o:OLEObject Type="Embed" ProgID="Visio.Drawing.15" ShapeID="_x0000_i1030" DrawAspect="Content" ObjectID="_1582809458" r:id="rId17"/>
+          <o:OLEObject Type="Embed" ProgID="Visio.Drawing.15" ShapeID="_x0000_i1030" DrawAspect="Content" ObjectID="_1583052193" r:id="rId21"/>
         </w:object>
+      </w:r>
+      <w:commentRangeEnd w:id="57"/>
+      <w:r>
+        <w:rPr>
+          <w:rStyle w:val="CommentReference"/>
+        </w:rPr>
+        <w:commentReference w:id="57"/>
       </w:r>
     </w:p>
     <w:p/>
@@ -5308,14 +5847,22 @@
       </w:r>
     </w:p>
     <w:p/>
-    <w:p>
-      <w:r>
-        <w:object w:dxaOrig="9001" w:dyaOrig="5415">
-          <v:shape id="_x0000_i1031" type="#_x0000_t75" style="width:450pt;height:270.75pt" o:ole="">
-            <v:imagedata r:id="rId18" o:title=""/>
+    <w:commentRangeStart w:id="58"/>
+    <w:p>
+      <w:r>
+        <w:object w:dxaOrig="9001" w:dyaOrig="5415" w14:anchorId="388FABDE">
+          <v:shape id="_x0000_i1056" type="#_x0000_t75" style="width:450.15pt;height:270.45pt" o:ole="">
+            <v:imagedata r:id="rId22" o:title=""/>
           </v:shape>
-          <o:OLEObject Type="Embed" ProgID="Visio.Drawing.15" ShapeID="_x0000_i1031" DrawAspect="Content" ObjectID="_1582809459" r:id="rId19"/>
+          <o:OLEObject Type="Embed" ProgID="Visio.Drawing.15" ShapeID="_x0000_i1056" DrawAspect="Content" ObjectID="_1583052194" r:id="rId23"/>
         </w:object>
+      </w:r>
+      <w:commentRangeEnd w:id="58"/>
+      <w:r>
+        <w:rPr>
+          <w:rStyle w:val="CommentReference"/>
+        </w:rPr>
+        <w:commentReference w:id="58"/>
       </w:r>
     </w:p>
     <w:p/>
@@ -5331,8 +5878,860 @@
 </w:document>
 </file>
 
+<file path=word/comments.xml><?xml version="1.0" encoding="utf-8"?>
+<w:comments xmlns:wpc="http://schemas.microsoft.com/office/word/2010/wordprocessingCanvas" xmlns:cx="http://schemas.microsoft.com/office/drawing/2014/chartex" xmlns:cx1="http://schemas.microsoft.com/office/drawing/2015/9/8/chartex" xmlns:mc="http://schemas.openxmlformats.org/markup-compatibility/2006" xmlns:o="urn:schemas-microsoft-com:office:office" xmlns:r="http://schemas.openxmlformats.org/officeDocument/2006/relationships" xmlns:m="http://schemas.openxmlformats.org/officeDocument/2006/math" xmlns:v="urn:schemas-microsoft-com:vml" xmlns:wp14="http://schemas.microsoft.com/office/word/2010/wordprocessingDrawing" xmlns:wp="http://schemas.openxmlformats.org/drawingml/2006/wordprocessingDrawing" xmlns:w10="urn:schemas-microsoft-com:office:word" xmlns:w="http://schemas.openxmlformats.org/wordprocessingml/2006/main" xmlns:w14="http://schemas.microsoft.com/office/word/2010/wordml" xmlns:w15="http://schemas.microsoft.com/office/word/2012/wordml" xmlns:w16se="http://schemas.microsoft.com/office/word/2015/wordml/symex" xmlns:wpg="http://schemas.microsoft.com/office/word/2010/wordprocessingGroup" xmlns:wpi="http://schemas.microsoft.com/office/word/2010/wordprocessingInk" xmlns:wne="http://schemas.microsoft.com/office/word/2006/wordml" xmlns:wps="http://schemas.microsoft.com/office/word/2010/wordprocessingShape" mc:Ignorable="w14 w15 w16se wp14">
+  <w:comment w:id="0" w:author="McKeahnie, Collin" w:date="2018-03-19T12:04:00Z" w:initials="MC">
+    <w:p>
+      <w:pPr>
+        <w:pStyle w:val="CommentText"/>
+      </w:pPr>
+      <w:r>
+        <w:rPr>
+          <w:rStyle w:val="CommentReference"/>
+        </w:rPr>
+        <w:annotationRef/>
+      </w:r>
+      <w:r>
+        <w:t>Shouldn’t this document be version 0.2?</w:t>
+      </w:r>
+    </w:p>
+  </w:comment>
+  <w:comment w:id="2" w:author="McKeahnie, Collin" w:date="2018-03-20T10:57:00Z" w:initials="MC">
+    <w:p>
+      <w:pPr>
+        <w:pStyle w:val="CommentText"/>
+      </w:pPr>
+      <w:r>
+        <w:rPr>
+          <w:rStyle w:val="CommentReference"/>
+        </w:rPr>
+        <w:annotationRef/>
+      </w:r>
+      <w:r>
+        <w:t xml:space="preserve">Added commas </w:t>
+      </w:r>
+    </w:p>
+  </w:comment>
+  <w:comment w:id="3" w:author="McKeahnie, Collin" w:date="2018-03-20T10:57:00Z" w:initials="MC">
+    <w:p>
+      <w:pPr>
+        <w:pStyle w:val="CommentText"/>
+      </w:pPr>
+      <w:r>
+        <w:rPr>
+          <w:rStyle w:val="CommentReference"/>
+        </w:rPr>
+        <w:annotationRef/>
+      </w:r>
+      <w:r>
+        <w:t>Deleted comma</w:t>
+      </w:r>
+    </w:p>
+  </w:comment>
+  <w:comment w:id="4" w:author="McKeahnie, Collin" w:date="2018-03-19T12:19:00Z" w:initials="MC">
+    <w:p>
+      <w:pPr>
+        <w:pStyle w:val="CommentText"/>
+      </w:pPr>
+      <w:r>
+        <w:rPr>
+          <w:rStyle w:val="CommentReference"/>
+        </w:rPr>
+        <w:annotationRef/>
+      </w:r>
+      <w:r>
+        <w:t>New paragraph</w:t>
+      </w:r>
+    </w:p>
+  </w:comment>
+  <w:comment w:id="6" w:author="McKeahnie, Collin" w:date="2018-03-19T12:20:00Z" w:initials="MC">
+    <w:p>
+      <w:pPr>
+        <w:pStyle w:val="CommentText"/>
+      </w:pPr>
+      <w:r>
+        <w:rPr>
+          <w:rStyle w:val="CommentReference"/>
+        </w:rPr>
+        <w:annotationRef/>
+      </w:r>
+      <w:r>
+        <w:t xml:space="preserve">*as the primary programing language </w:t>
+      </w:r>
+    </w:p>
+  </w:comment>
+  <w:comment w:id="5" w:author="McKeahnie, Collin" w:date="2018-03-19T12:19:00Z" w:initials="MC">
+    <w:p>
+      <w:pPr>
+        <w:pStyle w:val="CommentText"/>
+      </w:pPr>
+      <w:r>
+        <w:rPr>
+          <w:rStyle w:val="CommentReference"/>
+        </w:rPr>
+        <w:annotationRef/>
+      </w:r>
+      <w:r>
+        <w:t xml:space="preserve">Use of word ‘game’ three times in one sentence. Application or </w:t>
+      </w:r>
+      <w:r>
+        <w:t xml:space="preserve">mobile </w:t>
+      </w:r>
+      <w:r>
+        <w:t xml:space="preserve">app may be a better choice of word </w:t>
+      </w:r>
+    </w:p>
+  </w:comment>
+  <w:comment w:id="7" w:author="McKeahnie, Collin" w:date="2018-03-20T11:42:00Z" w:initials="MC">
+    <w:p>
+      <w:pPr>
+        <w:pStyle w:val="CommentText"/>
+      </w:pPr>
+      <w:r>
+        <w:rPr>
+          <w:rStyle w:val="CommentReference"/>
+        </w:rPr>
+        <w:annotationRef/>
+      </w:r>
+      <w:r>
+        <w:t>Deleted ‘and’</w:t>
+      </w:r>
+    </w:p>
+  </w:comment>
+  <w:comment w:id="9" w:author="McKeahnie, Collin" w:date="2018-03-20T09:07:00Z" w:initials="MC">
+    <w:p>
+      <w:pPr>
+        <w:pStyle w:val="CommentText"/>
+      </w:pPr>
+      <w:r>
+        <w:rPr>
+          <w:rStyle w:val="CommentReference"/>
+        </w:rPr>
+        <w:annotationRef/>
+      </w:r>
+      <w:r>
+        <w:t>Numbering is out of order, Should this be 1.1?</w:t>
+      </w:r>
+    </w:p>
+  </w:comment>
+  <w:comment w:id="10" w:author="McKeahnie, Collin" w:date="2018-03-19T12:07:00Z" w:initials="MC">
+    <w:p>
+      <w:pPr>
+        <w:pStyle w:val="CommentText"/>
+      </w:pPr>
+      <w:r>
+        <w:rPr>
+          <w:rStyle w:val="CommentReference"/>
+        </w:rPr>
+        <w:annotationRef/>
+      </w:r>
+      <w:r>
+        <w:t>Double space, there are a bunch of these throughout the document, a spelling &amp; grammar check could auto fix them for you</w:t>
+      </w:r>
+    </w:p>
+  </w:comment>
+  <w:comment w:id="11" w:author="McKeahnie, Collin" w:date="2018-03-19T12:09:00Z" w:initials="MC">
+    <w:p>
+      <w:pPr>
+        <w:pStyle w:val="CommentText"/>
+      </w:pPr>
+      <w:r>
+        <w:rPr>
+          <w:rStyle w:val="CommentReference"/>
+        </w:rPr>
+        <w:annotationRef/>
+      </w:r>
+      <w:r>
+        <w:t>Wording?</w:t>
+      </w:r>
+      <w:r>
+        <w:t xml:space="preserve"> This is a little hard to understand</w:t>
+      </w:r>
+    </w:p>
+  </w:comment>
+  <w:comment w:id="12" w:author="McKeahnie, Collin" w:date="2018-03-19T12:10:00Z" w:initials="MC">
+    <w:p>
+      <w:pPr>
+        <w:pStyle w:val="CommentText"/>
+      </w:pPr>
+      <w:r>
+        <w:rPr>
+          <w:rStyle w:val="CommentReference"/>
+        </w:rPr>
+        <w:annotationRef/>
+      </w:r>
+      <w:r>
+        <w:t>Are you missing a full stop?</w:t>
+      </w:r>
+    </w:p>
+  </w:comment>
+  <w:comment w:id="13" w:author="McKeahnie, Collin" w:date="2018-03-19T12:10:00Z" w:initials="MC">
+    <w:p>
+      <w:pPr>
+        <w:pStyle w:val="CommentText"/>
+      </w:pPr>
+      <w:r>
+        <w:rPr>
+          <w:rStyle w:val="CommentReference"/>
+        </w:rPr>
+        <w:annotationRef/>
+      </w:r>
+      <w:r>
+        <w:t>*document</w:t>
+      </w:r>
+    </w:p>
+  </w:comment>
+  <w:comment w:id="15" w:author="McKeahnie, Collin" w:date="2018-03-20T09:12:00Z" w:initials="MC">
+    <w:p>
+      <w:pPr>
+        <w:pStyle w:val="CommentText"/>
+      </w:pPr>
+      <w:r>
+        <w:rPr>
+          <w:rStyle w:val="CommentReference"/>
+        </w:rPr>
+        <w:annotationRef/>
+      </w:r>
+      <w:r>
+        <w:t xml:space="preserve">Capital letter on play, I have seen this a few times throughout the document, maybe use a replace all to change them to have consistent capitals </w:t>
+      </w:r>
+    </w:p>
+  </w:comment>
+  <w:comment w:id="17" w:author="McKeahnie, Collin" w:date="2018-03-19T12:41:00Z" w:initials="MC">
+    <w:p>
+      <w:pPr>
+        <w:pStyle w:val="CommentText"/>
+      </w:pPr>
+      <w:r>
+        <w:rPr>
+          <w:rStyle w:val="CommentReference"/>
+        </w:rPr>
+        <w:annotationRef/>
+      </w:r>
+      <w:r>
+        <w:t>I don’t think this is a functional requirement as this does not specify a function and you have it listed in the non-functional requirements further down</w:t>
+      </w:r>
+    </w:p>
+  </w:comment>
+  <w:comment w:id="18" w:author="McKeahnie, Collin" w:date="2018-03-19T12:42:00Z" w:initials="MC">
+    <w:p>
+      <w:pPr>
+        <w:pStyle w:val="CommentText"/>
+      </w:pPr>
+      <w:r>
+        <w:rPr>
+          <w:rStyle w:val="CommentReference"/>
+        </w:rPr>
+        <w:annotationRef/>
+      </w:r>
+      <w:r>
+        <w:t>Wording, functional requirements should state a function of the software. Here it should say something similar to “At the end of each round the application will upload game data to an online SQL database”</w:t>
+      </w:r>
+    </w:p>
+  </w:comment>
+  <w:comment w:id="20" w:author="McKeahnie, Collin" w:date="2018-03-19T12:30:00Z" w:initials="MC">
+    <w:p>
+      <w:pPr>
+        <w:pStyle w:val="CommentText"/>
+      </w:pPr>
+      <w:r>
+        <w:rPr>
+          <w:rStyle w:val="CommentReference"/>
+        </w:rPr>
+        <w:annotationRef/>
+      </w:r>
+      <w:r>
+        <w:t>Capital letter on one word and not the other</w:t>
+      </w:r>
+    </w:p>
+  </w:comment>
+  <w:comment w:id="21" w:author="McKeahnie, Collin" w:date="2018-03-19T12:31:00Z" w:initials="MC">
+    <w:p>
+      <w:pPr>
+        <w:pStyle w:val="CommentText"/>
+      </w:pPr>
+      <w:r>
+        <w:rPr>
+          <w:rStyle w:val="CommentReference"/>
+        </w:rPr>
+        <w:annotationRef/>
+      </w:r>
+      <w:r>
+        <w:t>It might read better if t</w:t>
+      </w:r>
+      <w:r>
+        <w:t xml:space="preserve">his acronym </w:t>
+      </w:r>
+      <w:r>
+        <w:t>was</w:t>
+      </w:r>
+      <w:r>
+        <w:t xml:space="preserve"> expanded, also</w:t>
+      </w:r>
+      <w:r>
+        <w:t>,</w:t>
+      </w:r>
+      <w:r>
+        <w:t xml:space="preserve"> above you say its FURPS+ should there be a + here as well?</w:t>
+      </w:r>
+    </w:p>
+  </w:comment>
+  <w:comment w:id="26" w:author="McKeahnie, Collin" w:date="2018-03-19T12:33:00Z" w:initials="MC">
+    <w:p>
+      <w:pPr>
+        <w:pStyle w:val="CommentText"/>
+      </w:pPr>
+      <w:r>
+        <w:rPr>
+          <w:rStyle w:val="CommentReference"/>
+        </w:rPr>
+        <w:annotationRef/>
+      </w:r>
+      <w:r>
+        <w:t>I don’t think we have talked about mid game saving of progress. I</w:t>
+      </w:r>
+      <w:r>
+        <w:t>f you want to add it, it will</w:t>
+      </w:r>
+      <w:r>
+        <w:t xml:space="preserve"> </w:t>
+      </w:r>
+      <w:r>
+        <w:t>need</w:t>
+      </w:r>
+      <w:r>
+        <w:t xml:space="preserve"> a use case</w:t>
+      </w:r>
+    </w:p>
+  </w:comment>
+  <w:comment w:id="30" w:author="McKeahnie, Collin" w:date="2018-03-19T12:34:00Z" w:initials="MC">
+    <w:p>
+      <w:pPr>
+        <w:pStyle w:val="CommentText"/>
+      </w:pPr>
+      <w:r>
+        <w:rPr>
+          <w:rStyle w:val="CommentReference"/>
+        </w:rPr>
+        <w:annotationRef/>
+      </w:r>
+      <w:r>
+        <w:t xml:space="preserve">Interaction feedback </w:t>
+      </w:r>
+      <w:r>
+        <w:t>will be immediate similar to how the keypad detects key presses immediately</w:t>
+      </w:r>
+    </w:p>
+  </w:comment>
+  <w:comment w:id="33" w:author="McKeahnie, Collin" w:date="2018-03-19T12:36:00Z" w:initials="MC">
+    <w:p>
+      <w:pPr>
+        <w:pStyle w:val="CommentText"/>
+      </w:pPr>
+      <w:r>
+        <w:rPr>
+          <w:rStyle w:val="CommentReference"/>
+        </w:rPr>
+        <w:annotationRef/>
+      </w:r>
+      <w:r>
+        <w:t xml:space="preserve">I am not 100% sure but I believe throughput will always be either 0 or 1. Users will only be accessing a </w:t>
+      </w:r>
+      <w:proofErr w:type="spellStart"/>
+      <w:r>
+        <w:t>php</w:t>
+      </w:r>
+      <w:proofErr w:type="spellEnd"/>
+      <w:r>
+        <w:t xml:space="preserve"> script to upload data to a </w:t>
+      </w:r>
+      <w:proofErr w:type="spellStart"/>
+      <w:r>
+        <w:t>sql</w:t>
+      </w:r>
+      <w:proofErr w:type="spellEnd"/>
+      <w:r>
+        <w:t xml:space="preserve"> table, I don’t think it is possible for 2 or more people to do this at the same time.</w:t>
+      </w:r>
+    </w:p>
+  </w:comment>
+  <w:comment w:id="40" w:author="McKeahnie, Collin" w:date="2018-03-19T12:46:00Z" w:initials="MC">
+    <w:p>
+      <w:pPr>
+        <w:pStyle w:val="CommentText"/>
+      </w:pPr>
+      <w:r>
+        <w:rPr>
+          <w:rStyle w:val="CommentReference"/>
+        </w:rPr>
+        <w:annotationRef/>
+      </w:r>
+      <w:r>
+        <w:t>Numbering is out of order here</w:t>
+      </w:r>
+    </w:p>
+  </w:comment>
+  <w:comment w:id="41" w:author="McKeahnie, Collin" w:date="2018-03-19T12:47:00Z" w:initials="MC">
+    <w:p>
+      <w:pPr>
+        <w:pStyle w:val="CommentText"/>
+      </w:pPr>
+      <w:r>
+        <w:rPr>
+          <w:rStyle w:val="CommentReference"/>
+        </w:rPr>
+        <w:annotationRef/>
+      </w:r>
+      <w:r>
+        <w:t>I’m not sure I understand what this means</w:t>
+      </w:r>
+    </w:p>
+  </w:comment>
+  <w:comment w:id="42" w:author="McKeahnie, Collin" w:date="2018-03-19T12:48:00Z" w:initials="MC">
+    <w:p>
+      <w:pPr>
+        <w:pStyle w:val="CommentText"/>
+      </w:pPr>
+      <w:r>
+        <w:rPr>
+          <w:rStyle w:val="CommentReference"/>
+        </w:rPr>
+        <w:annotationRef/>
+      </w:r>
+      <w:r>
+        <w:t xml:space="preserve">*and </w:t>
+      </w:r>
+    </w:p>
+  </w:comment>
+  <w:comment w:id="44" w:author="McKeahnie, Collin" w:date="2018-03-19T12:52:00Z" w:initials="MC">
+    <w:p>
+      <w:pPr>
+        <w:pStyle w:val="CommentText"/>
+      </w:pPr>
+      <w:r>
+        <w:t>*</w:t>
+      </w:r>
+      <w:r>
+        <w:rPr>
+          <w:rStyle w:val="CommentReference"/>
+        </w:rPr>
+        <w:annotationRef/>
+      </w:r>
+      <w:r>
+        <w:t>it</w:t>
+      </w:r>
+    </w:p>
+  </w:comment>
+  <w:comment w:id="45" w:author="McKeahnie, Collin" w:date="2018-03-20T11:49:00Z" w:initials="MC">
+    <w:p>
+      <w:pPr>
+        <w:pStyle w:val="CommentText"/>
+      </w:pPr>
+      <w:r>
+        <w:rPr>
+          <w:rStyle w:val="CommentReference"/>
+        </w:rPr>
+        <w:annotationRef/>
+      </w:r>
+      <w:r>
+        <w:rPr>
+          <w:rStyle w:val="CommentReference"/>
+        </w:rPr>
+        <w:annotationRef/>
+      </w:r>
+      <w:r>
+        <w:t xml:space="preserve">Deleted additional use of word ‘availability’ </w:t>
+      </w:r>
+      <w:r>
+        <w:t xml:space="preserve"> </w:t>
+      </w:r>
+    </w:p>
+  </w:comment>
+  <w:comment w:id="50" w:author="McKeahnie, Collin" w:date="2018-03-19T12:54:00Z" w:initials="MC">
+    <w:p>
+      <w:pPr>
+        <w:pStyle w:val="CommentText"/>
+      </w:pPr>
+      <w:r>
+        <w:rPr>
+          <w:rStyle w:val="CommentReference"/>
+        </w:rPr>
+        <w:annotationRef/>
+      </w:r>
+      <w:r>
+        <w:t>I think the Online Server should be another actor. It will interact with ‘Login’, ‘start game’ and ‘end game’</w:t>
+      </w:r>
+    </w:p>
+  </w:comment>
+  <w:comment w:id="52" w:author="McKeahnie, Collin" w:date="2018-03-19T12:58:00Z" w:initials="MC">
+    <w:p>
+      <w:pPr>
+        <w:pStyle w:val="CommentText"/>
+      </w:pPr>
+      <w:r>
+        <w:rPr>
+          <w:rStyle w:val="CommentReference"/>
+        </w:rPr>
+        <w:annotationRef/>
+      </w:r>
+      <w:r>
+        <w:t>I don’t think mobile system should be extended by google play. At any rate, if GPS extends mobile system then probably Facebook Server should as well</w:t>
+      </w:r>
+    </w:p>
+  </w:comment>
+  <w:comment w:id="51" w:author="McKeahnie, Collin" w:date="2018-03-19T12:56:00Z" w:initials="MC">
+    <w:p>
+      <w:pPr>
+        <w:pStyle w:val="CommentText"/>
+      </w:pPr>
+      <w:r>
+        <w:rPr>
+          <w:rStyle w:val="CommentReference"/>
+        </w:rPr>
+        <w:annotationRef/>
+      </w:r>
+      <w:r>
+        <w:t xml:space="preserve">Login Screen and Pregame Screen are not use cases so shouldn’t be bubbles. </w:t>
+      </w:r>
+    </w:p>
+    <w:p>
+      <w:pPr>
+        <w:pStyle w:val="CommentText"/>
+      </w:pPr>
+      <w:r>
+        <w:t>I think Login Screen should be Launch Game and pregame screen should be start a game?</w:t>
+      </w:r>
+    </w:p>
+    <w:p>
+      <w:pPr>
+        <w:pStyle w:val="CommentText"/>
+      </w:pPr>
+      <w:r>
+        <w:t xml:space="preserve">I think you should reference the </w:t>
+      </w:r>
+      <w:proofErr w:type="spellStart"/>
+      <w:r>
+        <w:t>usecases</w:t>
+      </w:r>
+      <w:proofErr w:type="spellEnd"/>
+      <w:r>
+        <w:t xml:space="preserve"> using the same title you gave them in the use case </w:t>
+      </w:r>
+      <w:r>
+        <w:t>descriptions</w:t>
+      </w:r>
+      <w:r>
+        <w:t>, for example ‘login Google Play ‘ should be ‘</w:t>
+      </w:r>
+      <w:r>
+        <w:t>Login with Google play Services</w:t>
+      </w:r>
+      <w:r>
+        <w:t>’ and ‘login guest’ should be ‘P</w:t>
+      </w:r>
+      <w:r>
+        <w:t>lay</w:t>
+      </w:r>
+      <w:r>
+        <w:t xml:space="preserve"> As G</w:t>
+      </w:r>
+      <w:r>
+        <w:t>uest</w:t>
+      </w:r>
+      <w:r>
+        <w:t>’</w:t>
+      </w:r>
+    </w:p>
+  </w:comment>
+  <w:comment w:id="53" w:author="McKeahnie, Collin" w:date="2018-03-20T09:19:00Z" w:initials="MC">
+    <w:p>
+      <w:pPr>
+        <w:pStyle w:val="CommentText"/>
+      </w:pPr>
+      <w:r>
+        <w:rPr>
+          <w:rStyle w:val="CommentReference"/>
+        </w:rPr>
+        <w:annotationRef/>
+      </w:r>
+      <w:r>
+        <w:t>There needs to be an actor here for the Online Server</w:t>
+      </w:r>
+    </w:p>
+    <w:p>
+      <w:pPr>
+        <w:pStyle w:val="CommentText"/>
+      </w:pPr>
+    </w:p>
+    <w:p>
+      <w:pPr>
+        <w:pStyle w:val="CommentText"/>
+      </w:pPr>
+      <w:r>
+        <w:t xml:space="preserve"> </w:t>
+      </w:r>
+    </w:p>
+  </w:comment>
+  <w:comment w:id="55" w:author="McKeahnie, Collin" w:date="2018-03-20T10:20:00Z" w:initials="MC">
+    <w:p>
+      <w:pPr>
+        <w:pStyle w:val="CommentText"/>
+      </w:pPr>
+      <w:r>
+        <w:rPr>
+          <w:rStyle w:val="CommentReference"/>
+        </w:rPr>
+        <w:annotationRef/>
+      </w:r>
+      <w:r>
+        <w:rPr>
+          <w:rStyle w:val="CommentReference"/>
+        </w:rPr>
+        <w:annotationRef/>
+      </w:r>
+      <w:r>
+        <w:t xml:space="preserve">I have added this image I got from the internet, obviously it shouldn’t stay in the document </w:t>
+      </w:r>
+      <w:proofErr w:type="spellStart"/>
+      <w:r>
+        <w:t>its</w:t>
+      </w:r>
+      <w:proofErr w:type="spellEnd"/>
+      <w:r>
+        <w:t xml:space="preserve"> just so you can see what I am talking about</w:t>
+      </w:r>
+    </w:p>
+    <w:p>
+      <w:pPr>
+        <w:pStyle w:val="CommentText"/>
+      </w:pPr>
+    </w:p>
+    <w:p>
+      <w:pPr>
+        <w:pStyle w:val="CommentText"/>
+      </w:pPr>
+      <w:r>
+        <w:t>Each bubble is a use case in itself and together they all form a larger use case.</w:t>
+      </w:r>
+    </w:p>
+    <w:p>
+      <w:pPr>
+        <w:pStyle w:val="CommentText"/>
+      </w:pPr>
+    </w:p>
+    <w:p>
+      <w:pPr>
+        <w:pStyle w:val="CommentText"/>
+      </w:pPr>
+      <w:r>
+        <w:t xml:space="preserve">Note that they do not all have relationships to each other, Cook Food is just on its own </w:t>
+      </w:r>
+    </w:p>
+    <w:p>
+      <w:pPr>
+        <w:pStyle w:val="CommentText"/>
+      </w:pPr>
+    </w:p>
+    <w:p>
+      <w:pPr>
+        <w:pStyle w:val="CommentText"/>
+      </w:pPr>
+    </w:p>
+  </w:comment>
+  <w:comment w:id="54" w:author="McKeahnie, Collin" w:date="2018-03-20T10:04:00Z" w:initials="MC">
+    <w:p>
+      <w:pPr>
+        <w:pStyle w:val="CommentText"/>
+      </w:pPr>
+      <w:r>
+        <w:rPr>
+          <w:rStyle w:val="CommentReference"/>
+        </w:rPr>
+        <w:annotationRef/>
+      </w:r>
+      <w:r>
+        <w:t xml:space="preserve">This is how I </w:t>
+      </w:r>
+      <w:r>
+        <w:t>think the</w:t>
+      </w:r>
+      <w:r>
+        <w:t xml:space="preserve"> above diagram should look. The only </w:t>
+      </w:r>
+      <w:r>
+        <w:t>thing</w:t>
+      </w:r>
+      <w:r>
+        <w:t xml:space="preserve"> is I would have to add a use case description for Begin Game </w:t>
+      </w:r>
+      <w:r>
+        <w:t xml:space="preserve"> </w:t>
+      </w:r>
+    </w:p>
+    <w:p>
+      <w:pPr>
+        <w:pStyle w:val="CommentText"/>
+      </w:pPr>
+    </w:p>
+    <w:p>
+      <w:pPr>
+        <w:pStyle w:val="CommentText"/>
+      </w:pPr>
+      <w:r>
+        <w:t xml:space="preserve">The big thing is each of the bubbles are use cases and included in the document. </w:t>
+      </w:r>
+    </w:p>
+    <w:p>
+      <w:pPr>
+        <w:pStyle w:val="CommentText"/>
+      </w:pPr>
+    </w:p>
+    <w:p>
+      <w:pPr>
+        <w:pStyle w:val="CommentText"/>
+      </w:pPr>
+      <w:r>
+        <w:t>Please don’t feel like you have to agree with me, if you think I am incorrect feel free to say as much and not make any changes</w:t>
+      </w:r>
+    </w:p>
+    <w:p>
+      <w:pPr>
+        <w:pStyle w:val="CommentText"/>
+      </w:pPr>
+    </w:p>
+    <w:p>
+      <w:pPr>
+        <w:pStyle w:val="CommentText"/>
+      </w:pPr>
+      <w:r>
+        <w:t>Obviously this image shouldn’t be in your final copy</w:t>
+      </w:r>
+    </w:p>
+    <w:p>
+      <w:pPr>
+        <w:pStyle w:val="CommentText"/>
+      </w:pPr>
+    </w:p>
+  </w:comment>
+  <w:comment w:id="56" w:author="McKeahnie, Collin" w:date="2018-03-20T09:29:00Z" w:initials="MC">
+    <w:p>
+      <w:pPr>
+        <w:pStyle w:val="CommentText"/>
+      </w:pPr>
+      <w:r>
+        <w:rPr>
+          <w:rStyle w:val="CommentReference"/>
+        </w:rPr>
+        <w:annotationRef/>
+      </w:r>
+      <w:r>
+        <w:t>Again n</w:t>
+      </w:r>
+      <w:r>
+        <w:t>one of these are use cases</w:t>
+      </w:r>
+    </w:p>
+  </w:comment>
+  <w:comment w:id="57" w:author="McKeahnie, Collin" w:date="2018-03-20T09:41:00Z" w:initials="MC">
+    <w:p>
+      <w:pPr>
+        <w:pStyle w:val="CommentText"/>
+      </w:pPr>
+      <w:r>
+        <w:rPr>
+          <w:rStyle w:val="CommentReference"/>
+        </w:rPr>
+        <w:annotationRef/>
+      </w:r>
+      <w:r>
+        <w:t>The use cases should be reworded</w:t>
+      </w:r>
+      <w:r>
+        <w:t xml:space="preserve"> to be the same as the descriptions</w:t>
+      </w:r>
+    </w:p>
+    <w:p>
+      <w:pPr>
+        <w:pStyle w:val="CommentText"/>
+      </w:pPr>
+      <w:r>
+        <w:t>I think the relationship between the use cases and the Facebook actor shouldn’t be &lt;extend&gt; and &lt;include&gt;</w:t>
+      </w:r>
+    </w:p>
+  </w:comment>
+  <w:comment w:id="58" w:author="McKeahnie, Collin" w:date="2018-03-20T11:54:00Z" w:initials="MC">
+    <w:p>
+      <w:pPr>
+        <w:pStyle w:val="CommentText"/>
+      </w:pPr>
+      <w:r>
+        <w:rPr>
+          <w:rStyle w:val="CommentReference"/>
+        </w:rPr>
+        <w:annotationRef/>
+      </w:r>
+      <w:r>
+        <w:t xml:space="preserve">Typo on Google Services </w:t>
+      </w:r>
+    </w:p>
+    <w:p>
+      <w:pPr>
+        <w:pStyle w:val="CommentText"/>
+      </w:pPr>
+      <w:r>
+        <w:t>Typo, capital A on Achievements</w:t>
+      </w:r>
+      <w:bookmarkStart w:id="59" w:name="_GoBack"/>
+      <w:bookmarkEnd w:id="59"/>
+      <w:r>
+        <w:t xml:space="preserve"> </w:t>
+      </w:r>
+    </w:p>
+  </w:comment>
+</w:comments>
+</file>
+
+<file path=word/commentsExtended.xml><?xml version="1.0" encoding="utf-8"?>
+<w15:commentsEx xmlns:wpc="http://schemas.microsoft.com/office/word/2010/wordprocessingCanvas" xmlns:cx="http://schemas.microsoft.com/office/drawing/2014/chartex" xmlns:cx1="http://schemas.microsoft.com/office/drawing/2015/9/8/chartex" xmlns:mc="http://schemas.openxmlformats.org/markup-compatibility/2006" xmlns:o="urn:schemas-microsoft-com:office:office" xmlns:r="http://schemas.openxmlformats.org/officeDocument/2006/relationships" xmlns:m="http://schemas.openxmlformats.org/officeDocument/2006/math" xmlns:v="urn:schemas-microsoft-com:vml" xmlns:wp14="http://schemas.microsoft.com/office/word/2010/wordprocessingDrawing" xmlns:wp="http://schemas.openxmlformats.org/drawingml/2006/wordprocessingDrawing" xmlns:w10="urn:schemas-microsoft-com:office:word" xmlns:w="http://schemas.openxmlformats.org/wordprocessingml/2006/main" xmlns:w14="http://schemas.microsoft.com/office/word/2010/wordml" xmlns:w15="http://schemas.microsoft.com/office/word/2012/wordml" xmlns:w16se="http://schemas.microsoft.com/office/word/2015/wordml/symex" xmlns:wpg="http://schemas.microsoft.com/office/word/2010/wordprocessingGroup" xmlns:wpi="http://schemas.microsoft.com/office/word/2010/wordprocessingInk" xmlns:wne="http://schemas.microsoft.com/office/word/2006/wordml" xmlns:wps="http://schemas.microsoft.com/office/word/2010/wordprocessingShape" mc:Ignorable="w14 w15 w16se wp14">
+  <w15:commentEx w15:paraId="60E26748" w15:done="0"/>
+  <w15:commentEx w15:paraId="4EF214C0" w15:done="0"/>
+  <w15:commentEx w15:paraId="6AC5BA1E" w15:done="0"/>
+  <w15:commentEx w15:paraId="3AAB5290" w15:done="0"/>
+  <w15:commentEx w15:paraId="598B3B5F" w15:done="0"/>
+  <w15:commentEx w15:paraId="4D719C47" w15:done="0"/>
+  <w15:commentEx w15:paraId="58867009" w15:done="0"/>
+  <w15:commentEx w15:paraId="10E9D986" w15:done="0"/>
+  <w15:commentEx w15:paraId="03BA4516" w15:done="0"/>
+  <w15:commentEx w15:paraId="1BF90468" w15:done="0"/>
+  <w15:commentEx w15:paraId="3B2AD216" w15:done="0"/>
+  <w15:commentEx w15:paraId="74CA7AB1" w15:done="0"/>
+  <w15:commentEx w15:paraId="6A5BF05D" w15:done="0"/>
+  <w15:commentEx w15:paraId="4C4B2008" w15:done="0"/>
+  <w15:commentEx w15:paraId="7918B4FC" w15:done="0"/>
+  <w15:commentEx w15:paraId="43E41ED5" w15:done="0"/>
+  <w15:commentEx w15:paraId="217FB1D0" w15:done="0"/>
+  <w15:commentEx w15:paraId="3AD549A3" w15:done="0"/>
+  <w15:commentEx w15:paraId="2376BA39" w15:done="0"/>
+  <w15:commentEx w15:paraId="1CD2E58A" w15:done="0"/>
+  <w15:commentEx w15:paraId="61BCA7E3" w15:done="0"/>
+  <w15:commentEx w15:paraId="1D81979E" w15:done="0"/>
+  <w15:commentEx w15:paraId="0FA24E4F" w15:done="0"/>
+  <w15:commentEx w15:paraId="60A2F23B" w15:done="0"/>
+  <w15:commentEx w15:paraId="1E1CD00F" w15:done="0"/>
+  <w15:commentEx w15:paraId="681478DB" w15:done="0"/>
+  <w15:commentEx w15:paraId="746D4558" w15:done="0"/>
+  <w15:commentEx w15:paraId="64A1871D" w15:done="0"/>
+  <w15:commentEx w15:paraId="7B628B34" w15:done="0"/>
+  <w15:commentEx w15:paraId="32B92F1E" w15:done="0"/>
+  <w15:commentEx w15:paraId="5E166A44" w15:done="0"/>
+  <w15:commentEx w15:paraId="541F8F26" w15:done="0"/>
+  <w15:commentEx w15:paraId="0C3767FB" w15:done="0"/>
+  <w15:commentEx w15:paraId="7F2D158A" w15:done="0"/>
+</w15:commentsEx>
+</file>
+
 <file path=word/numbering.xml><?xml version="1.0" encoding="utf-8"?>
-<w:numbering xmlns:wpc="http://schemas.microsoft.com/office/word/2010/wordprocessingCanvas" xmlns:mc="http://schemas.openxmlformats.org/markup-compatibility/2006" xmlns:o="urn:schemas-microsoft-com:office:office" xmlns:r="http://schemas.openxmlformats.org/officeDocument/2006/relationships" xmlns:m="http://schemas.openxmlformats.org/officeDocument/2006/math" xmlns:v="urn:schemas-microsoft-com:vml" xmlns:wp14="http://schemas.microsoft.com/office/word/2010/wordprocessingDrawing" xmlns:wp="http://schemas.openxmlformats.org/drawingml/2006/wordprocessingDrawing" xmlns:w10="urn:schemas-microsoft-com:office:word" xmlns:w="http://schemas.openxmlformats.org/wordprocessingml/2006/main" xmlns:w14="http://schemas.microsoft.com/office/word/2010/wordml" xmlns:w15="http://schemas.microsoft.com/office/word/2012/wordml" xmlns:wpg="http://schemas.microsoft.com/office/word/2010/wordprocessingGroup" xmlns:wpi="http://schemas.microsoft.com/office/word/2010/wordprocessingInk" xmlns:wne="http://schemas.microsoft.com/office/word/2006/wordml" xmlns:wps="http://schemas.microsoft.com/office/word/2010/wordprocessingShape" mc:Ignorable="w14 w15 wp14">
+<w:numbering xmlns:wpc="http://schemas.microsoft.com/office/word/2010/wordprocessingCanvas" xmlns:cx="http://schemas.microsoft.com/office/drawing/2014/chartex" xmlns:cx1="http://schemas.microsoft.com/office/drawing/2015/9/8/chartex" xmlns:mc="http://schemas.openxmlformats.org/markup-compatibility/2006" xmlns:o="urn:schemas-microsoft-com:office:office" xmlns:r="http://schemas.openxmlformats.org/officeDocument/2006/relationships" xmlns:m="http://schemas.openxmlformats.org/officeDocument/2006/math" xmlns:v="urn:schemas-microsoft-com:vml" xmlns:wp14="http://schemas.microsoft.com/office/word/2010/wordprocessingDrawing" xmlns:wp="http://schemas.openxmlformats.org/drawingml/2006/wordprocessingDrawing" xmlns:w10="urn:schemas-microsoft-com:office:word" xmlns:w="http://schemas.openxmlformats.org/wordprocessingml/2006/main" xmlns:w14="http://schemas.microsoft.com/office/word/2010/wordml" xmlns:w15="http://schemas.microsoft.com/office/word/2012/wordml" xmlns:w16se="http://schemas.microsoft.com/office/word/2015/wordml/symex" xmlns:wpg="http://schemas.microsoft.com/office/word/2010/wordprocessingGroup" xmlns:wpi="http://schemas.microsoft.com/office/word/2010/wordprocessingInk" xmlns:wne="http://schemas.microsoft.com/office/word/2006/wordml" xmlns:wps="http://schemas.microsoft.com/office/word/2010/wordprocessingShape" mc:Ignorable="w14 w15 w16se wp14">
   <w:abstractNum w:abstractNumId="0" w15:restartNumberingAfterBreak="0">
     <w:nsid w:val="02BA578C"/>
     <w:multiLevelType w:val="hybridMultilevel"/>
@@ -5768,7 +7167,7 @@
       <w:lvlText w:val="%1."/>
       <w:lvlJc w:val="left"/>
       <w:pPr>
-        <w:ind w:left="720" w:hanging="360"/>
+        <w:ind w:left="644" w:hanging="360"/>
       </w:pPr>
     </w:lvl>
     <w:lvl w:ilvl="1" w:tplc="0C090019" w:tentative="1">
@@ -5777,7 +7176,7 @@
       <w:lvlText w:val="%2."/>
       <w:lvlJc w:val="left"/>
       <w:pPr>
-        <w:ind w:left="1440" w:hanging="360"/>
+        <w:ind w:left="1364" w:hanging="360"/>
       </w:pPr>
     </w:lvl>
     <w:lvl w:ilvl="2" w:tplc="0C09001B" w:tentative="1">
@@ -5786,7 +7185,7 @@
       <w:lvlText w:val="%3."/>
       <w:lvlJc w:val="right"/>
       <w:pPr>
-        <w:ind w:left="2160" w:hanging="180"/>
+        <w:ind w:left="2084" w:hanging="180"/>
       </w:pPr>
     </w:lvl>
     <w:lvl w:ilvl="3" w:tplc="0C09000F" w:tentative="1">
@@ -5795,7 +7194,7 @@
       <w:lvlText w:val="%4."/>
       <w:lvlJc w:val="left"/>
       <w:pPr>
-        <w:ind w:left="2880" w:hanging="360"/>
+        <w:ind w:left="2804" w:hanging="360"/>
       </w:pPr>
     </w:lvl>
     <w:lvl w:ilvl="4" w:tplc="0C090019" w:tentative="1">
@@ -5804,7 +7203,7 @@
       <w:lvlText w:val="%5."/>
       <w:lvlJc w:val="left"/>
       <w:pPr>
-        <w:ind w:left="3600" w:hanging="360"/>
+        <w:ind w:left="3524" w:hanging="360"/>
       </w:pPr>
     </w:lvl>
     <w:lvl w:ilvl="5" w:tplc="0C09001B" w:tentative="1">
@@ -5813,7 +7212,7 @@
       <w:lvlText w:val="%6."/>
       <w:lvlJc w:val="right"/>
       <w:pPr>
-        <w:ind w:left="4320" w:hanging="180"/>
+        <w:ind w:left="4244" w:hanging="180"/>
       </w:pPr>
     </w:lvl>
     <w:lvl w:ilvl="6" w:tplc="0C09000F" w:tentative="1">
@@ -5822,7 +7221,7 @@
       <w:lvlText w:val="%7."/>
       <w:lvlJc w:val="left"/>
       <w:pPr>
-        <w:ind w:left="5040" w:hanging="360"/>
+        <w:ind w:left="4964" w:hanging="360"/>
       </w:pPr>
     </w:lvl>
     <w:lvl w:ilvl="7" w:tplc="0C090019" w:tentative="1">
@@ -5831,7 +7230,7 @@
       <w:lvlText w:val="%8."/>
       <w:lvlJc w:val="left"/>
       <w:pPr>
-        <w:ind w:left="5760" w:hanging="360"/>
+        <w:ind w:left="5684" w:hanging="360"/>
       </w:pPr>
     </w:lvl>
     <w:lvl w:ilvl="8" w:tplc="0C09001B" w:tentative="1">
@@ -5840,7 +7239,7 @@
       <w:lvlText w:val="%9."/>
       <w:lvlJc w:val="right"/>
       <w:pPr>
-        <w:ind w:left="6480" w:hanging="180"/>
+        <w:ind w:left="6404" w:hanging="180"/>
       </w:pPr>
     </w:lvl>
   </w:abstractNum>
@@ -9231,8 +10630,16 @@
 </w:numbering>
 </file>
 
+<file path=word/people.xml><?xml version="1.0" encoding="utf-8"?>
+<w15:people xmlns:wpc="http://schemas.microsoft.com/office/word/2010/wordprocessingCanvas" xmlns:cx="http://schemas.microsoft.com/office/drawing/2014/chartex" xmlns:cx1="http://schemas.microsoft.com/office/drawing/2015/9/8/chartex" xmlns:mc="http://schemas.openxmlformats.org/markup-compatibility/2006" xmlns:o="urn:schemas-microsoft-com:office:office" xmlns:r="http://schemas.openxmlformats.org/officeDocument/2006/relationships" xmlns:m="http://schemas.openxmlformats.org/officeDocument/2006/math" xmlns:v="urn:schemas-microsoft-com:vml" xmlns:wp14="http://schemas.microsoft.com/office/word/2010/wordprocessingDrawing" xmlns:wp="http://schemas.openxmlformats.org/drawingml/2006/wordprocessingDrawing" xmlns:w10="urn:schemas-microsoft-com:office:word" xmlns:w="http://schemas.openxmlformats.org/wordprocessingml/2006/main" xmlns:w14="http://schemas.microsoft.com/office/word/2010/wordml" xmlns:w15="http://schemas.microsoft.com/office/word/2012/wordml" xmlns:w16se="http://schemas.microsoft.com/office/word/2015/wordml/symex" xmlns:wpg="http://schemas.microsoft.com/office/word/2010/wordprocessingGroup" xmlns:wpi="http://schemas.microsoft.com/office/word/2010/wordprocessingInk" xmlns:wne="http://schemas.microsoft.com/office/word/2006/wordml" xmlns:wps="http://schemas.microsoft.com/office/word/2010/wordprocessingShape" mc:Ignorable="w14 w15 w16se wp14">
+  <w15:person w15:author="McKeahnie, Collin">
+    <w15:presenceInfo w15:providerId="AD" w15:userId="S-1-5-21-3116327230-3747694248-558935996-73041"/>
+  </w15:person>
+</w15:people>
+</file>
+
 <file path=word/styles.xml><?xml version="1.0" encoding="utf-8"?>
-<w:styles xmlns:mc="http://schemas.openxmlformats.org/markup-compatibility/2006" xmlns:r="http://schemas.openxmlformats.org/officeDocument/2006/relationships" xmlns:w="http://schemas.openxmlformats.org/wordprocessingml/2006/main" xmlns:w14="http://schemas.microsoft.com/office/word/2010/wordml" xmlns:w15="http://schemas.microsoft.com/office/word/2012/wordml" mc:Ignorable="w14 w15">
+<w:styles xmlns:mc="http://schemas.openxmlformats.org/markup-compatibility/2006" xmlns:r="http://schemas.openxmlformats.org/officeDocument/2006/relationships" xmlns:w="http://schemas.openxmlformats.org/wordprocessingml/2006/main" xmlns:w14="http://schemas.microsoft.com/office/word/2010/wordml" xmlns:w15="http://schemas.microsoft.com/office/word/2012/wordml" xmlns:w16se="http://schemas.microsoft.com/office/word/2015/wordml/symex" mc:Ignorable="w14 w15 w16se">
   <w:docDefaults>
     <w:rPrDefault>
       <w:rPr>
@@ -10379,6 +11786,102 @@
       <w:ind w:left="880"/>
     </w:pPr>
   </w:style>
+  <w:style w:type="character" w:styleId="CommentReference">
+    <w:name w:val="annotation reference"/>
+    <w:basedOn w:val="DefaultParagraphFont"/>
+    <w:uiPriority w:val="99"/>
+    <w:semiHidden/>
+    <w:unhideWhenUsed/>
+    <w:rsid w:val="00D923B1"/>
+    <w:rPr>
+      <w:sz w:val="16"/>
+      <w:szCs w:val="16"/>
+    </w:rPr>
+  </w:style>
+  <w:style w:type="paragraph" w:styleId="CommentText">
+    <w:name w:val="annotation text"/>
+    <w:basedOn w:val="Normal"/>
+    <w:link w:val="CommentTextChar"/>
+    <w:uiPriority w:val="99"/>
+    <w:unhideWhenUsed/>
+    <w:rsid w:val="00D923B1"/>
+    <w:pPr>
+      <w:spacing w:line="240" w:lineRule="auto"/>
+    </w:pPr>
+    <w:rPr>
+      <w:sz w:val="20"/>
+      <w:szCs w:val="20"/>
+    </w:rPr>
+  </w:style>
+  <w:style w:type="character" w:customStyle="1" w:styleId="CommentTextChar">
+    <w:name w:val="Comment Text Char"/>
+    <w:basedOn w:val="DefaultParagraphFont"/>
+    <w:link w:val="CommentText"/>
+    <w:uiPriority w:val="99"/>
+    <w:rsid w:val="00D923B1"/>
+    <w:rPr>
+      <w:sz w:val="20"/>
+      <w:szCs w:val="20"/>
+    </w:rPr>
+  </w:style>
+  <w:style w:type="paragraph" w:styleId="CommentSubject">
+    <w:name w:val="annotation subject"/>
+    <w:basedOn w:val="CommentText"/>
+    <w:next w:val="CommentText"/>
+    <w:link w:val="CommentSubjectChar"/>
+    <w:uiPriority w:val="99"/>
+    <w:semiHidden/>
+    <w:unhideWhenUsed/>
+    <w:rsid w:val="00D923B1"/>
+    <w:rPr>
+      <w:b/>
+      <w:bCs/>
+    </w:rPr>
+  </w:style>
+  <w:style w:type="character" w:customStyle="1" w:styleId="CommentSubjectChar">
+    <w:name w:val="Comment Subject Char"/>
+    <w:basedOn w:val="CommentTextChar"/>
+    <w:link w:val="CommentSubject"/>
+    <w:uiPriority w:val="99"/>
+    <w:semiHidden/>
+    <w:rsid w:val="00D923B1"/>
+    <w:rPr>
+      <w:b/>
+      <w:bCs/>
+      <w:sz w:val="20"/>
+      <w:szCs w:val="20"/>
+    </w:rPr>
+  </w:style>
+  <w:style w:type="paragraph" w:styleId="BalloonText">
+    <w:name w:val="Balloon Text"/>
+    <w:basedOn w:val="Normal"/>
+    <w:link w:val="BalloonTextChar"/>
+    <w:uiPriority w:val="99"/>
+    <w:semiHidden/>
+    <w:unhideWhenUsed/>
+    <w:rsid w:val="00D923B1"/>
+    <w:pPr>
+      <w:spacing w:after="0" w:line="240" w:lineRule="auto"/>
+    </w:pPr>
+    <w:rPr>
+      <w:rFonts w:ascii="Segoe UI" w:hAnsi="Segoe UI" w:cs="Segoe UI"/>
+      <w:sz w:val="18"/>
+      <w:szCs w:val="18"/>
+    </w:rPr>
+  </w:style>
+  <w:style w:type="character" w:customStyle="1" w:styleId="BalloonTextChar">
+    <w:name w:val="Balloon Text Char"/>
+    <w:basedOn w:val="DefaultParagraphFont"/>
+    <w:link w:val="BalloonText"/>
+    <w:uiPriority w:val="99"/>
+    <w:semiHidden/>
+    <w:rsid w:val="00D923B1"/>
+    <w:rPr>
+      <w:rFonts w:ascii="Segoe UI" w:hAnsi="Segoe UI" w:cs="Segoe UI"/>
+      <w:sz w:val="18"/>
+      <w:szCs w:val="18"/>
+    </w:rPr>
+  </w:style>
 </w:styles>
 </file>
 
@@ -10648,7 +12151,7 @@
 </file>
 
 <file path=customXml/itemProps1.xml><?xml version="1.0" encoding="utf-8"?>
-<ds:datastoreItem xmlns:ds="http://schemas.openxmlformats.org/officeDocument/2006/customXml" ds:itemID="{0ED52F27-2359-4760-A7B2-2941A38B9900}">
+<ds:datastoreItem xmlns:ds="http://schemas.openxmlformats.org/officeDocument/2006/customXml" ds:itemID="{596EC0B2-4D44-4BBD-9696-246B8E640807}">
   <ds:schemaRefs>
     <ds:schemaRef ds:uri="http://schemas.openxmlformats.org/officeDocument/2006/bibliography"/>
   </ds:schemaRefs>

</xml_diff>

<commit_message>
Fixed minor error in my comments
</commit_message>
<xml_diff>
--- a/Initial Requirement Model.docx
+++ b/Initial Requirement Model.docx
@@ -102,7 +102,7 @@
               </mc:Choice>
               <mc:Fallback>
                 <w:pict>
-                  <v:rect w14:anchorId="4104963A" id="Rectangle 4" o:spid="_x0000_s1026" alt="Wide upward diagonal" style="position:absolute;margin-left:-213.05pt;margin-top:-46.95pt;width:174.3pt;height:741.6pt;z-index:251659264;visibility:visible;mso-wrap-style:square;mso-width-percent:0;mso-height-percent:0;mso-wrap-distance-left:9pt;mso-wrap-distance-top:0;mso-wrap-distance-right:9pt;mso-wrap-distance-bottom:0;mso-position-horizontal:absolute;mso-position-horizontal-relative:text;mso-position-vertical:absolute;mso-position-vertical-relative:margin;mso-width-percent:0;mso-height-percent:0;mso-width-relative:page;mso-height-relative:page;v-text-anchor:top" o:gfxdata="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" fillcolor="#7030a0" stroked="f">
+                  <v:rect w14:anchorId="0B2864EB" id="Rectangle 4" o:spid="_x0000_s1026" alt="Wide upward diagonal" style="position:absolute;margin-left:-213.05pt;margin-top:-46.95pt;width:174.3pt;height:741.6pt;z-index:251659264;visibility:visible;mso-wrap-style:square;mso-width-percent:0;mso-height-percent:0;mso-wrap-distance-left:9pt;mso-wrap-distance-top:0;mso-wrap-distance-right:9pt;mso-wrap-distance-bottom:0;mso-position-horizontal:absolute;mso-position-horizontal-relative:text;mso-position-vertical:absolute;mso-position-vertical-relative:margin;mso-width-percent:0;mso-height-percent:0;mso-width-relative:page;mso-height-relative:page;v-text-anchor:top" o:gfxdata="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" fillcolor="#7030a0" stroked="f">
                     <v:fill r:id="rId6" o:title="" color2="white [3212]" type="pattern"/>
                     <w10:wrap anchory="margin"/>
                   </v:rect>
@@ -188,7 +188,7 @@
               <w:sz w:val="28"/>
               <w:szCs w:val="28"/>
             </w:rPr>
-            <w:t>19/03/2018</w:t>
+            <w:t>20/03/2018</w:t>
           </w:r>
           <w:r>
             <w:rPr>
@@ -2359,7 +2359,7 @@
     </w:p>
     <w:tbl>
       <w:tblPr>
-        <w:tblStyle w:val="ListTable3-Accent3"/>
+        <w:tblStyle w:val="ListTable3-Accent31"/>
         <w:tblW w:w="0" w:type="auto"/>
         <w:tblLook w:val="04A0" w:firstRow="1" w:lastRow="0" w:firstColumn="1" w:lastColumn="0" w:noHBand="0" w:noVBand="1"/>
       </w:tblPr>
@@ -2675,11 +2675,7 @@
         <w:t>multi-player,</w:t>
       </w:r>
       <w:r>
-        <w:t xml:space="preserve"> trivia question </w:t>
-      </w:r>
-      <w:proofErr w:type="gramStart"/>
-      <w:r>
-        <w:t>game</w:t>
+        <w:t xml:space="preserve"> trivia question game</w:t>
       </w:r>
       <w:r>
         <w:t>,</w:t>
@@ -2695,11 +2691,7 @@
         <w:commentReference w:id="2"/>
       </w:r>
       <w:r>
-        <w:t>that</w:t>
-      </w:r>
-      <w:proofErr w:type="gramEnd"/>
-      <w:r>
-        <w:t xml:space="preserve"> allows players to register or login using soci</w:t>
+        <w:t>that allows players to register or login using soci</w:t>
       </w:r>
       <w:r>
         <w:t xml:space="preserve">al media accounts or as a guest. It will allow social interactions such as </w:t>
@@ -2804,15 +2796,7 @@
         <w:commentReference w:id="7"/>
       </w:r>
       <w:r>
-        <w:t xml:space="preserve">Unity has a game engine, an </w:t>
-      </w:r>
-      <w:proofErr w:type="gramStart"/>
-      <w:r>
-        <w:t>IDE  and</w:t>
-      </w:r>
-      <w:proofErr w:type="gramEnd"/>
-      <w:r>
-        <w:t xml:space="preserve"> a</w:t>
+        <w:t>Unity has a game engine, an IDE  and a</w:t>
       </w:r>
       <w:r>
         <w:t xml:space="preserve"> </w:t>
@@ -2865,18 +2849,13 @@
         <w:t xml:space="preserve">This Initial Requirements Model document </w:t>
       </w:r>
       <w:r>
-        <w:t xml:space="preserve">will describe the </w:t>
-      </w:r>
-      <w:proofErr w:type="gramStart"/>
-      <w:r>
-        <w:t>requirements</w:t>
+        <w:t>will describe the requirements</w:t>
       </w:r>
       <w:commentRangeStart w:id="10"/>
       <w:r>
         <w:t xml:space="preserve">  </w:t>
       </w:r>
       <w:commentRangeEnd w:id="10"/>
-      <w:proofErr w:type="gramEnd"/>
       <w:r>
         <w:rPr>
           <w:rStyle w:val="CommentReference"/>
@@ -2908,15 +2887,7 @@
       </w:r>
       <w:commentRangeStart w:id="12"/>
       <w:r>
-        <w:t xml:space="preserve">project </w:t>
-      </w:r>
-      <w:proofErr w:type="gramStart"/>
-      <w:r>
-        <w:t>A</w:t>
-      </w:r>
-      <w:proofErr w:type="gramEnd"/>
-      <w:r>
-        <w:t xml:space="preserve"> </w:t>
+        <w:t xml:space="preserve">project A </w:t>
       </w:r>
       <w:commentRangeEnd w:id="12"/>
       <w:r>
@@ -4287,15 +4258,7 @@
         <w:ind w:left="1620"/>
       </w:pPr>
       <w:r>
-        <w:t xml:space="preserve">That all developers have knowledge of the required IDE and other necessary aspects </w:t>
-      </w:r>
-      <w:proofErr w:type="gramStart"/>
-      <w:r>
-        <w:t>including  Unity</w:t>
-      </w:r>
-      <w:proofErr w:type="gramEnd"/>
-      <w:r>
-        <w:t xml:space="preserve"> 3d, Facebook SKD, Google Play SKD. </w:t>
+        <w:t xml:space="preserve">That all developers have knowledge of the required IDE and other necessary aspects including  Unity 3d, Facebook SKD, Google Play SKD. </w:t>
       </w:r>
     </w:p>
     <w:p>
@@ -4860,15 +4823,7 @@
         <w:ind w:left="1710"/>
       </w:pPr>
       <w:r>
-        <w:t xml:space="preserve">Wants to play without logging in or first </w:t>
-      </w:r>
-      <w:proofErr w:type="gramStart"/>
-      <w:r>
-        <w:t>registering  they</w:t>
-      </w:r>
-      <w:proofErr w:type="gramEnd"/>
-      <w:r>
-        <w:t xml:space="preserve"> press play as guest</w:t>
+        <w:t>Wants to play without logging in or first registering  they press play as guest</w:t>
       </w:r>
     </w:p>
     <w:p>
@@ -4955,16 +4910,11 @@
       <w:r>
         <w:t xml:space="preserve">start a new game </w:t>
       </w:r>
-      <w:proofErr w:type="gramStart"/>
       <w:r>
         <w:t xml:space="preserve">they </w:t>
       </w:r>
       <w:r>
-        <w:t xml:space="preserve"> will</w:t>
-      </w:r>
-      <w:proofErr w:type="gramEnd"/>
-      <w:r>
-        <w:t xml:space="preserve"> press the start new game button</w:t>
+        <w:t xml:space="preserve"> will press the start new game button</w:t>
       </w:r>
     </w:p>
     <w:p>
@@ -5324,13 +5274,8 @@
       <w:r>
         <w:t xml:space="preserve">So that </w:t>
       </w:r>
-      <w:proofErr w:type="gramStart"/>
-      <w:r>
-        <w:t>So</w:t>
-      </w:r>
-      <w:proofErr w:type="gramEnd"/>
-      <w:r>
-        <w:t xml:space="preserve"> that the application connects to the Facebook server and </w:t>
+      <w:r>
+        <w:t xml:space="preserve">So that the application connects to the Facebook server and </w:t>
       </w:r>
       <w:r>
         <w:t>sends invitation</w:t>
@@ -5529,18 +5474,10 @@
         <w:t xml:space="preserve">Wants to </w:t>
       </w:r>
       <w:r>
-        <w:t xml:space="preserve">exit the </w:t>
-      </w:r>
-      <w:proofErr w:type="gramStart"/>
-      <w:r>
-        <w:t xml:space="preserve">application </w:t>
-      </w:r>
-      <w:r>
-        <w:t xml:space="preserve"> they</w:t>
-      </w:r>
-      <w:proofErr w:type="gramEnd"/>
-      <w:r>
-        <w:t xml:space="preserve"> </w:t>
+        <w:t xml:space="preserve">exit the application </w:t>
+      </w:r>
+      <w:r>
+        <w:t xml:space="preserve"> they </w:t>
       </w:r>
       <w:r>
         <w:t xml:space="preserve">press the </w:t>
@@ -5610,7 +5547,7 @@
           <v:shape id="_x0000_i1026" type="#_x0000_t75" style="width:451.4pt;height:287.35pt" o:ole="">
             <v:imagedata r:id="rId10" o:title=""/>
           </v:shape>
-          <o:OLEObject Type="Embed" ProgID="Visio.Drawing.15" ShapeID="_x0000_i1026" DrawAspect="Content" ObjectID="_1583052189" r:id="rId11"/>
+          <o:OLEObject Type="Embed" ProgID="Visio.Drawing.15" ShapeID="_x0000_i1026" DrawAspect="Content" ObjectID="_1583060000" r:id="rId11"/>
         </w:object>
       </w:r>
       <w:commentRangeEnd w:id="50"/>
@@ -5643,7 +5580,7 @@
           <v:shape id="_x0000_i1027" type="#_x0000_t75" style="width:447.05pt;height:315.55pt" o:ole="">
             <v:imagedata r:id="rId12" o:title=""/>
           </v:shape>
-          <o:OLEObject Type="Embed" ProgID="Visio.Drawing.15" ShapeID="_x0000_i1027" DrawAspect="Content" ObjectID="_1583052190" r:id="rId13"/>
+          <o:OLEObject Type="Embed" ProgID="Visio.Drawing.15" ShapeID="_x0000_i1027" DrawAspect="Content" ObjectID="_1583060001" r:id="rId13"/>
         </w:object>
       </w:r>
       <w:commentRangeEnd w:id="51"/>
@@ -5652,13 +5589,13 @@
         <w:rPr>
           <w:rStyle w:val="CommentReference"/>
         </w:rPr>
+        <w:commentReference w:id="51"/>
+      </w:r>
+      <w:r>
+        <w:rPr>
+          <w:rStyle w:val="CommentReference"/>
+        </w:rPr>
         <w:commentReference w:id="52"/>
-      </w:r>
-      <w:r>
-        <w:rPr>
-          <w:rStyle w:val="CommentReference"/>
-        </w:rPr>
-        <w:commentReference w:id="51"/>
       </w:r>
     </w:p>
     <w:p/>
@@ -5675,7 +5612,7 @@
           <v:shape id="_x0000_i1028" type="#_x0000_t75" style="width:450.8pt;height:218.5pt" o:ole="">
             <v:imagedata r:id="rId14" o:title=""/>
           </v:shape>
-          <o:OLEObject Type="Embed" ProgID="Visio.Drawing.15" ShapeID="_x0000_i1028" DrawAspect="Content" ObjectID="_1583052191" r:id="rId15"/>
+          <o:OLEObject Type="Embed" ProgID="Visio.Drawing.15" ShapeID="_x0000_i1028" DrawAspect="Content" ObjectID="_1583060002" r:id="rId15"/>
         </w:object>
       </w:r>
       <w:commentRangeEnd w:id="53"/>
@@ -5687,6 +5624,9 @@
       </w:r>
     </w:p>
     <w:p>
+      <w:pPr>
+        <w:pStyle w:val="CommentText"/>
+      </w:pPr>
       <w:commentRangeStart w:id="54"/>
       <w:r>
         <w:rPr>
@@ -5695,10 +5635,10 @@
         </w:rPr>
         <w:lastRenderedPageBreak/>
         <w:drawing>
-          <wp:inline distT="0" distB="0" distL="0" distR="0" wp14:anchorId="51478C27" wp14:editId="7FDE0817">
-            <wp:extent cx="5725160" cy="2480945"/>
-            <wp:effectExtent l="0" t="0" r="8890" b="0"/>
-            <wp:docPr id="2" name="Picture 2" descr="C:\Users\mckcol\AppData\Local\Microsoft\Windows\INetCache\Content.Word\cap2.png"/>
+          <wp:inline distT="0" distB="0" distL="0" distR="0" wp14:anchorId="7713631E" wp14:editId="76E2CCA8">
+            <wp:extent cx="5731510" cy="2249128"/>
+            <wp:effectExtent l="0" t="0" r="2540" b="0"/>
+            <wp:docPr id="4" name="Picture 4"/>
             <wp:cNvGraphicFramePr>
               <a:graphicFrameLocks xmlns:a="http://schemas.openxmlformats.org/drawingml/2006/main" noChangeAspect="1"/>
             </wp:cNvGraphicFramePr>
@@ -5706,36 +5646,23 @@
               <a:graphicData uri="http://schemas.openxmlformats.org/drawingml/2006/picture">
                 <pic:pic xmlns:pic="http://schemas.openxmlformats.org/drawingml/2006/picture">
                   <pic:nvPicPr>
-                    <pic:cNvPr id="0" name="Picture 21" descr="C:\Users\mckcol\AppData\Local\Microsoft\Windows\INetCache\Content.Word\cap2.png"/>
-                    <pic:cNvPicPr>
-                      <a:picLocks noChangeAspect="1" noChangeArrowheads="1"/>
-                    </pic:cNvPicPr>
+                    <pic:cNvPr id="0" name=""/>
+                    <pic:cNvPicPr/>
                   </pic:nvPicPr>
                   <pic:blipFill>
-                    <a:blip r:embed="rId16">
-                      <a:extLst>
-                        <a:ext uri="{28A0092B-C50C-407E-A947-70E740481C1C}">
-                          <a14:useLocalDpi xmlns:a14="http://schemas.microsoft.com/office/drawing/2010/main" val="0"/>
-                        </a:ext>
-                      </a:extLst>
-                    </a:blip>
-                    <a:srcRect/>
+                    <a:blip r:embed="rId16"/>
                     <a:stretch>
                       <a:fillRect/>
                     </a:stretch>
                   </pic:blipFill>
-                  <pic:spPr bwMode="auto">
+                  <pic:spPr>
                     <a:xfrm>
                       <a:off x="0" y="0"/>
-                      <a:ext cx="5725160" cy="2480945"/>
+                      <a:ext cx="5731510" cy="2249128"/>
                     </a:xfrm>
                     <a:prstGeom prst="rect">
                       <a:avLst/>
                     </a:prstGeom>
-                    <a:noFill/>
-                    <a:ln>
-                      <a:noFill/>
-                    </a:ln>
                   </pic:spPr>
                 </pic:pic>
               </a:graphicData>
@@ -5743,27 +5670,33 @@
           </wp:inline>
         </w:drawing>
       </w:r>
-      <w:commentRangeStart w:id="55"/>
       <w:r>
         <w:pict w14:anchorId="74692975">
-          <v:shape id="_x0000_i1038" type="#_x0000_t75" style="width:391.3pt;height:386.3pt">
+          <v:shape id="_x0000_i1029" type="#_x0000_t75" style="width:391.3pt;height:386.3pt">
             <v:imagedata r:id="rId17" o:title="cap 1"/>
           </v:shape>
         </w:pict>
       </w:r>
       <w:commentRangeEnd w:id="54"/>
-      <w:commentRangeEnd w:id="55"/>
       <w:r>
         <w:rPr>
           <w:rStyle w:val="CommentReference"/>
         </w:rPr>
-        <w:commentReference w:id="55"/>
+        <w:commentReference w:id="54"/>
       </w:r>
       <w:r>
         <w:rPr>
           <w:rStyle w:val="CommentReference"/>
         </w:rPr>
-        <w:commentReference w:id="54"/>
+        <w:commentReference w:id="56"/>
+      </w:r>
+    </w:p>
+    <w:p>
+      <w:r>
+        <w:rPr>
+          <w:rStyle w:val="CommentReference"/>
+        </w:rPr>
+        <w:commentReference w:id="57"/>
       </w:r>
     </w:p>
     <w:p/>
@@ -5774,22 +5707,22 @@
         <w:t>Use Case: End Goal: Answer question</w:t>
       </w:r>
     </w:p>
-    <w:commentRangeStart w:id="56"/>
+    <w:commentRangeStart w:id="58"/>
     <w:p>
       <w:r>
         <w:object w:dxaOrig="8775" w:dyaOrig="6750" w14:anchorId="5B5DF637">
-          <v:shape id="_x0000_i1029" type="#_x0000_t75" style="width:438.9pt;height:301.15pt" o:ole="">
+          <v:shape id="_x0000_i1030" type="#_x0000_t75" style="width:438.9pt;height:301.15pt" o:ole="">
             <v:imagedata r:id="rId18" o:title=""/>
           </v:shape>
-          <o:OLEObject Type="Embed" ProgID="Visio.Drawing.15" ShapeID="_x0000_i1029" DrawAspect="Content" ObjectID="_1583052192" r:id="rId19"/>
+          <o:OLEObject Type="Embed" ProgID="Visio.Drawing.15" ShapeID="_x0000_i1030" DrawAspect="Content" ObjectID="_1583060003" r:id="rId19"/>
         </w:object>
       </w:r>
-      <w:commentRangeEnd w:id="56"/>
+      <w:commentRangeEnd w:id="58"/>
       <w:r>
         <w:rPr>
           <w:rStyle w:val="CommentReference"/>
         </w:rPr>
-        <w:commentReference w:id="56"/>
+        <w:commentReference w:id="58"/>
       </w:r>
     </w:p>
     <w:p>
@@ -5803,37 +5736,29 @@
         <w:t>hare</w:t>
       </w:r>
       <w:r>
-        <w:t xml:space="preserve"> </w:t>
-      </w:r>
-      <w:proofErr w:type="gramStart"/>
-      <w:r>
-        <w:t xml:space="preserve">and </w:t>
-      </w:r>
-      <w:r>
-        <w:t xml:space="preserve"> Challenge</w:t>
-      </w:r>
-      <w:proofErr w:type="gramEnd"/>
-      <w:r>
-        <w:t>/Invite</w:t>
+        <w:t xml:space="preserve"> and </w:t>
+      </w:r>
+      <w:r>
+        <w:t xml:space="preserve"> Challenge/Invite</w:t>
       </w:r>
     </w:p>
     <w:p/>
-    <w:commentRangeStart w:id="57"/>
+    <w:commentRangeStart w:id="59"/>
     <w:p>
       <w:r>
         <w:object w:dxaOrig="8281" w:dyaOrig="4425" w14:anchorId="3EBB754C">
-          <v:shape id="_x0000_i1030" type="#_x0000_t75" style="width:413.85pt;height:221pt" o:ole="">
+          <v:shape id="_x0000_i1031" type="#_x0000_t75" style="width:413.85pt;height:221pt" o:ole="">
             <v:imagedata r:id="rId20" o:title=""/>
           </v:shape>
-          <o:OLEObject Type="Embed" ProgID="Visio.Drawing.15" ShapeID="_x0000_i1030" DrawAspect="Content" ObjectID="_1583052193" r:id="rId21"/>
+          <o:OLEObject Type="Embed" ProgID="Visio.Drawing.15" ShapeID="_x0000_i1031" DrawAspect="Content" ObjectID="_1583060004" r:id="rId21"/>
         </w:object>
       </w:r>
-      <w:commentRangeEnd w:id="57"/>
+      <w:commentRangeEnd w:id="59"/>
       <w:r>
         <w:rPr>
           <w:rStyle w:val="CommentReference"/>
         </w:rPr>
-        <w:commentReference w:id="57"/>
+        <w:commentReference w:id="59"/>
       </w:r>
     </w:p>
     <w:p/>
@@ -5847,22 +5772,22 @@
       </w:r>
     </w:p>
     <w:p/>
-    <w:commentRangeStart w:id="58"/>
+    <w:commentRangeStart w:id="60"/>
     <w:p>
       <w:r>
         <w:object w:dxaOrig="9001" w:dyaOrig="5415" w14:anchorId="388FABDE">
-          <v:shape id="_x0000_i1056" type="#_x0000_t75" style="width:450.15pt;height:270.45pt" o:ole="">
+          <v:shape id="_x0000_i1032" type="#_x0000_t75" style="width:450.15pt;height:270.45pt" o:ole="">
             <v:imagedata r:id="rId22" o:title=""/>
           </v:shape>
-          <o:OLEObject Type="Embed" ProgID="Visio.Drawing.15" ShapeID="_x0000_i1056" DrawAspect="Content" ObjectID="_1583052194" r:id="rId23"/>
+          <o:OLEObject Type="Embed" ProgID="Visio.Drawing.15" ShapeID="_x0000_i1032" DrawAspect="Content" ObjectID="_1583060005" r:id="rId23"/>
         </w:object>
       </w:r>
-      <w:commentRangeEnd w:id="58"/>
+      <w:commentRangeEnd w:id="60"/>
       <w:r>
         <w:rPr>
           <w:rStyle w:val="CommentReference"/>
         </w:rPr>
-        <w:commentReference w:id="58"/>
+        <w:commentReference w:id="60"/>
       </w:r>
     </w:p>
     <w:p/>
@@ -6235,23 +6160,7 @@
         <w:annotationRef/>
       </w:r>
       <w:r>
-        <w:t xml:space="preserve">I am not 100% sure but I believe throughput will always be either 0 or 1. Users will only be accessing a </w:t>
-      </w:r>
-      <w:proofErr w:type="spellStart"/>
-      <w:r>
-        <w:t>php</w:t>
-      </w:r>
-      <w:proofErr w:type="spellEnd"/>
-      <w:r>
-        <w:t xml:space="preserve"> script to upload data to a </w:t>
-      </w:r>
-      <w:proofErr w:type="spellStart"/>
-      <w:r>
-        <w:t>sql</w:t>
-      </w:r>
-      <w:proofErr w:type="spellEnd"/>
-      <w:r>
-        <w:t xml:space="preserve"> table, I don’t think it is possible for 2 or more people to do this at the same time.</w:t>
+        <w:t>I am not 100% sure but I believe throughput will always be either 0 or 1. Users will only be accessing a php script to upload data to a sql table, I don’t think it is possible for 2 or more people to do this at the same time.</w:t>
       </w:r>
     </w:p>
   </w:comment>
@@ -6340,10 +6249,7 @@
         <w:annotationRef/>
       </w:r>
       <w:r>
-        <w:t xml:space="preserve">Deleted additional use of word ‘availability’ </w:t>
-      </w:r>
-      <w:r>
-        <w:t xml:space="preserve"> </w:t>
+        <w:t xml:space="preserve">Deleted additional use of word ‘availability’  </w:t>
       </w:r>
     </w:p>
   </w:comment>
@@ -6363,7 +6269,7 @@
       </w:r>
     </w:p>
   </w:comment>
-  <w:comment w:id="52" w:author="McKeahnie, Collin" w:date="2018-03-19T12:58:00Z" w:initials="MC">
+  <w:comment w:id="51" w:author="McKeahnie, Collin" w:date="2018-03-19T12:58:00Z" w:initials="MC">
     <w:p>
       <w:pPr>
         <w:pStyle w:val="CommentText"/>
@@ -6379,7 +6285,7 @@
       </w:r>
     </w:p>
   </w:comment>
-  <w:comment w:id="51" w:author="McKeahnie, Collin" w:date="2018-03-19T12:56:00Z" w:initials="MC">
+  <w:comment w:id="52" w:author="McKeahnie, Collin" w:date="2018-03-19T12:56:00Z" w:initials="MC">
     <w:p>
       <w:pPr>
         <w:pStyle w:val="CommentText"/>
@@ -6407,39 +6313,13 @@
         <w:pStyle w:val="CommentText"/>
       </w:pPr>
       <w:r>
-        <w:t xml:space="preserve">I think you should reference the </w:t>
-      </w:r>
-      <w:proofErr w:type="spellStart"/>
-      <w:r>
-        <w:t>usecases</w:t>
-      </w:r>
-      <w:proofErr w:type="spellEnd"/>
-      <w:r>
-        <w:t xml:space="preserve"> using the same title you gave them in the use case </w:t>
+        <w:t xml:space="preserve">I think you should reference the usecases using the same title you gave them in the use case </w:t>
       </w:r>
       <w:r>
         <w:t>descriptions</w:t>
       </w:r>
       <w:r>
-        <w:t>, for example ‘login Google Play ‘ should be ‘</w:t>
-      </w:r>
-      <w:r>
-        <w:t>Login with Google play Services</w:t>
-      </w:r>
-      <w:r>
-        <w:t>’ and ‘login guest’ should be ‘P</w:t>
-      </w:r>
-      <w:r>
-        <w:t>lay</w:t>
-      </w:r>
-      <w:r>
-        <w:t xml:space="preserve"> As G</w:t>
-      </w:r>
-      <w:r>
-        <w:t>uest</w:t>
-      </w:r>
-      <w:r>
-        <w:t>’</w:t>
+        <w:t>, for example ‘login Google Play ‘ should be ‘Login with Google play Services’ and ‘login guest’ should be ‘Play As Guest’</w:t>
       </w:r>
     </w:p>
   </w:comment>
@@ -6472,7 +6352,7 @@
       </w:r>
     </w:p>
   </w:comment>
-  <w:comment w:id="55" w:author="McKeahnie, Collin" w:date="2018-03-20T10:20:00Z" w:initials="MC">
+  <w:comment w:id="54" w:author="McKeahnie, Collin" w:date="2018-03-20T14:03:00Z" w:initials="MC">
     <w:p>
       <w:pPr>
         <w:pStyle w:val="CommentText"/>
@@ -6484,21 +6364,86 @@
         <w:annotationRef/>
       </w:r>
       <w:r>
+        <w:t>This is how I think the diagram above should look.</w:t>
+      </w:r>
+    </w:p>
+    <w:p>
+      <w:pPr>
+        <w:pStyle w:val="CommentText"/>
+      </w:pPr>
+      <w:r>
+        <w:t>The only thing is I would have to add a use case description for Begin Game</w:t>
+      </w:r>
+    </w:p>
+    <w:p>
+      <w:pPr>
+        <w:pStyle w:val="CommentText"/>
+      </w:pPr>
+    </w:p>
+    <w:p>
+      <w:pPr>
+        <w:pStyle w:val="CommentText"/>
+      </w:pPr>
+      <w:r>
+        <w:t>The big thing is each of the bubbles are use cases and included in this document</w:t>
+      </w:r>
+    </w:p>
+    <w:p>
+      <w:pPr>
+        <w:pStyle w:val="CommentText"/>
+      </w:pPr>
+    </w:p>
+    <w:p>
+      <w:pPr>
+        <w:pStyle w:val="CommentText"/>
+      </w:pPr>
+      <w:r>
+        <w:t>Please don’t feel like you have to agree with me, if you think I am incorrect feel free to say as much and disregard my comments</w:t>
+      </w:r>
+    </w:p>
+    <w:p>
+      <w:pPr>
+        <w:pStyle w:val="CommentText"/>
+      </w:pPr>
+    </w:p>
+    <w:p>
+      <w:pPr>
+        <w:pStyle w:val="CommentText"/>
+      </w:pPr>
+      <w:r>
+        <w:t xml:space="preserve">Obviously this image needn’t be in your final copy </w:t>
+      </w:r>
+      <w:r>
+        <w:sym w:font="Wingdings" w:char="F04A"/>
+      </w:r>
+      <w:bookmarkStart w:id="55" w:name="_GoBack"/>
+      <w:bookmarkEnd w:id="55"/>
+    </w:p>
+    <w:p>
+      <w:pPr>
+        <w:pStyle w:val="CommentText"/>
+      </w:pPr>
+    </w:p>
+  </w:comment>
+  <w:comment w:id="56" w:author="McKeahnie, Collin" w:date="2018-03-20T10:20:00Z" w:initials="MC">
+    <w:p>
+      <w:pPr>
+        <w:pStyle w:val="CommentText"/>
+      </w:pPr>
+      <w:r>
         <w:rPr>
           <w:rStyle w:val="CommentReference"/>
         </w:rPr>
         <w:annotationRef/>
       </w:r>
       <w:r>
-        <w:t xml:space="preserve">I have added this image I got from the internet, obviously it shouldn’t stay in the document </w:t>
-      </w:r>
-      <w:proofErr w:type="spellStart"/>
-      <w:r>
-        <w:t>its</w:t>
-      </w:r>
-      <w:proofErr w:type="spellEnd"/>
-      <w:r>
-        <w:t xml:space="preserve"> just so you can see what I am talking about</w:t>
+        <w:rPr>
+          <w:rStyle w:val="CommentReference"/>
+        </w:rPr>
+        <w:annotationRef/>
+      </w:r>
+      <w:r>
+        <w:t>I have added this image I got from the internet, obviously it shouldn’t stay in the document its just so you can see what I am talking about</w:t>
       </w:r>
     </w:p>
     <w:p>
@@ -6538,7 +6483,7 @@
       </w:pPr>
     </w:p>
   </w:comment>
-  <w:comment w:id="54" w:author="McKeahnie, Collin" w:date="2018-03-20T10:04:00Z" w:initials="MC">
+  <w:comment w:id="57" w:author="McKeahnie, Collin" w:date="2018-03-20T13:59:00Z" w:initials="MC">
     <w:p>
       <w:pPr>
         <w:pStyle w:val="CommentText"/>
@@ -6550,22 +6495,7 @@
         <w:annotationRef/>
       </w:r>
       <w:r>
-        <w:t xml:space="preserve">This is how I </w:t>
-      </w:r>
-      <w:r>
-        <w:t>think the</w:t>
-      </w:r>
-      <w:r>
-        <w:t xml:space="preserve"> above diagram should look. The only </w:t>
-      </w:r>
-      <w:r>
-        <w:t>thing</w:t>
-      </w:r>
-      <w:r>
-        <w:t xml:space="preserve"> is I would have to add a use case description for Begin Game </w:t>
-      </w:r>
-      <w:r>
-        <w:t xml:space="preserve"> </w:t>
+        <w:t xml:space="preserve">This is how I think the above diagram should look. The only thing is I would have to add a use case description for Begin Game  </w:t>
       </w:r>
     </w:p>
     <w:p>
@@ -6613,7 +6543,7 @@
       </w:pPr>
     </w:p>
   </w:comment>
-  <w:comment w:id="56" w:author="McKeahnie, Collin" w:date="2018-03-20T09:29:00Z" w:initials="MC">
+  <w:comment w:id="58" w:author="McKeahnie, Collin" w:date="2018-03-20T09:29:00Z" w:initials="MC">
     <w:p>
       <w:pPr>
         <w:pStyle w:val="CommentText"/>
@@ -6632,7 +6562,7 @@
       </w:r>
     </w:p>
   </w:comment>
-  <w:comment w:id="57" w:author="McKeahnie, Collin" w:date="2018-03-20T09:41:00Z" w:initials="MC">
+  <w:comment w:id="59" w:author="McKeahnie, Collin" w:date="2018-03-20T09:41:00Z" w:initials="MC">
     <w:p>
       <w:pPr>
         <w:pStyle w:val="CommentText"/>
@@ -6659,7 +6589,7 @@
       </w:r>
     </w:p>
   </w:comment>
-  <w:comment w:id="58" w:author="McKeahnie, Collin" w:date="2018-03-20T11:54:00Z" w:initials="MC">
+  <w:comment w:id="60" w:author="McKeahnie, Collin" w:date="2018-03-20T11:54:00Z" w:initials="MC">
     <w:p>
       <w:pPr>
         <w:pStyle w:val="CommentText"/>
@@ -6679,12 +6609,7 @@
         <w:pStyle w:val="CommentText"/>
       </w:pPr>
       <w:r>
-        <w:t>Typo, capital A on Achievements</w:t>
-      </w:r>
-      <w:bookmarkStart w:id="59" w:name="_GoBack"/>
-      <w:bookmarkEnd w:id="59"/>
-      <w:r>
-        <w:t xml:space="preserve"> </w:t>
+        <w:t xml:space="preserve">Typo, capital A on Achievements </w:t>
       </w:r>
     </w:p>
   </w:comment>
@@ -6722,6 +6647,7 @@
   <w15:commentEx w15:paraId="746D4558" w15:done="0"/>
   <w15:commentEx w15:paraId="64A1871D" w15:done="0"/>
   <w15:commentEx w15:paraId="7B628B34" w15:done="0"/>
+  <w15:commentEx w15:paraId="1D22C626" w15:done="0"/>
   <w15:commentEx w15:paraId="32B92F1E" w15:done="0"/>
   <w15:commentEx w15:paraId="5E166A44" w15:done="0"/>
   <w15:commentEx w15:paraId="541F8F26" w15:done="0"/>
@@ -11364,8 +11290,8 @@
       </w:tblBorders>
     </w:tblPr>
   </w:style>
-  <w:style w:type="table" w:styleId="GridTable2">
-    <w:name w:val="Grid Table 2"/>
+  <w:style w:type="table" w:customStyle="1" w:styleId="GridTable21">
+    <w:name w:val="Grid Table 21"/>
     <w:basedOn w:val="TableNormal"/>
     <w:uiPriority w:val="47"/>
     <w:rsid w:val="00A00A01"/>
@@ -11439,8 +11365,8 @@
       </w:tcPr>
     </w:tblStylePr>
   </w:style>
-  <w:style w:type="table" w:styleId="GridTable2-Accent3">
-    <w:name w:val="Grid Table 2 Accent 3"/>
+  <w:style w:type="table" w:customStyle="1" w:styleId="GridTable2-Accent31">
+    <w:name w:val="Grid Table 2 - Accent 31"/>
     <w:basedOn w:val="TableNormal"/>
     <w:uiPriority w:val="47"/>
     <w:rsid w:val="00A00A01"/>
@@ -11514,8 +11440,8 @@
       </w:tcPr>
     </w:tblStylePr>
   </w:style>
-  <w:style w:type="table" w:styleId="ListTable3">
-    <w:name w:val="List Table 3"/>
+  <w:style w:type="table" w:customStyle="1" w:styleId="ListTable31">
+    <w:name w:val="List Table 31"/>
     <w:basedOn w:val="TableNormal"/>
     <w:uiPriority w:val="48"/>
     <w:rsid w:val="00A00A01"/>
@@ -11638,8 +11564,8 @@
       </w:tcPr>
     </w:tblStylePr>
   </w:style>
-  <w:style w:type="table" w:styleId="ListTable3-Accent3">
-    <w:name w:val="List Table 3 Accent 3"/>
+  <w:style w:type="table" w:customStyle="1" w:styleId="ListTable3-Accent31">
+    <w:name w:val="List Table 3 - Accent 31"/>
     <w:basedOn w:val="TableNormal"/>
     <w:uiPriority w:val="48"/>
     <w:rsid w:val="00A00A01"/>
@@ -12151,7 +12077,7 @@
 </file>
 
 <file path=customXml/itemProps1.xml><?xml version="1.0" encoding="utf-8"?>
-<ds:datastoreItem xmlns:ds="http://schemas.openxmlformats.org/officeDocument/2006/customXml" ds:itemID="{596EC0B2-4D44-4BBD-9696-246B8E640807}">
+<ds:datastoreItem xmlns:ds="http://schemas.openxmlformats.org/officeDocument/2006/customXml" ds:itemID="{6437713F-0C71-40A9-873E-128E457C8FF3}">
   <ds:schemaRefs>
     <ds:schemaRef ds:uri="http://schemas.openxmlformats.org/officeDocument/2006/bibliography"/>
   </ds:schemaRefs>

</xml_diff>

<commit_message>
moved security to non functional
</commit_message>
<xml_diff>
--- a/Initial Requirement Model.docx
+++ b/Initial Requirement Model.docx
@@ -188,7 +188,7 @@
               <w:sz w:val="28"/>
               <w:szCs w:val="28"/>
             </w:rPr>
-            <w:t>27/03/2018</w:t>
+            <w:t>28/03/2018</w:t>
           </w:r>
           <w:r>
             <w:rPr>
@@ -854,14 +854,7 @@
                 <w:rStyle w:val="Hyperlink"/>
                 <w:noProof/>
               </w:rPr>
-              <w:t>U</w:t>
-            </w:r>
-            <w:r>
-              <w:rPr>
-                <w:rStyle w:val="Hyperlink"/>
-                <w:noProof/>
-              </w:rPr>
-              <w:t>sability</w:t>
+              <w:t>Usability</w:t>
             </w:r>
             <w:r>
               <w:rPr>
@@ -4161,8 +4154,6 @@
               </w:rPr>
               <w:t>0.3</w:t>
             </w:r>
-            <w:bookmarkStart w:id="1" w:name="_GoBack"/>
-            <w:bookmarkEnd w:id="1"/>
           </w:p>
         </w:tc>
         <w:tc>
@@ -4334,8 +4325,8 @@
           <w:numId w:val="6"/>
         </w:numPr>
       </w:pPr>
-      <w:bookmarkStart w:id="2" w:name="_Toc509934780"/>
-      <w:commentRangeStart w:id="3"/>
+      <w:bookmarkStart w:id="1" w:name="_Toc509934780"/>
+      <w:commentRangeStart w:id="2"/>
       <w:r>
         <w:rPr>
           <w:rStyle w:val="Heading1Char"/>
@@ -4343,175 +4334,175 @@
         <w:lastRenderedPageBreak/>
         <w:t>Introduction</w:t>
       </w:r>
-      <w:commentRangeEnd w:id="3"/>
+      <w:commentRangeEnd w:id="2"/>
       <w:r>
         <w:rPr>
           <w:rStyle w:val="CommentReference"/>
           <w:rFonts w:asciiTheme="minorHAnsi" w:eastAsiaTheme="minorHAnsi" w:hAnsiTheme="minorHAnsi" w:cstheme="minorBidi"/>
           <w:color w:val="auto"/>
         </w:rPr>
+        <w:commentReference w:id="2"/>
+      </w:r>
+      <w:bookmarkEnd w:id="1"/>
+      <w:r>
+        <w:t xml:space="preserve"> </w:t>
+      </w:r>
+    </w:p>
+    <w:p>
+      <w:pPr>
+        <w:ind w:left="900"/>
+      </w:pPr>
+      <w:r>
+        <w:t xml:space="preserve">The aim of the Let’s Quiz project is to design an </w:t>
+      </w:r>
+      <w:commentRangeStart w:id="3"/>
+      <w:r>
+        <w:t>online</w:t>
+      </w:r>
+      <w:r>
+        <w:t>,</w:t>
+      </w:r>
+      <w:r>
+        <w:t xml:space="preserve"> </w:t>
+      </w:r>
+      <w:r>
+        <w:t>multi-player,</w:t>
+      </w:r>
+      <w:r>
+        <w:t xml:space="preserve"> trivia question game </w:t>
+      </w:r>
+      <w:commentRangeEnd w:id="3"/>
+      <w:r>
+        <w:rPr>
+          <w:rStyle w:val="CommentReference"/>
+        </w:rPr>
         <w:commentReference w:id="3"/>
       </w:r>
-      <w:bookmarkEnd w:id="2"/>
+      <w:r>
+        <w:t>that allows players to register or login using soci</w:t>
+      </w:r>
+      <w:r>
+        <w:t xml:space="preserve">al media accounts or as a guest. It will allow social interactions such as </w:t>
+      </w:r>
+      <w:commentRangeStart w:id="4"/>
+      <w:r>
+        <w:t>Invite friends</w:t>
+      </w:r>
       <w:r>
         <w:t xml:space="preserve"> </w:t>
       </w:r>
+      <w:r>
+        <w:t xml:space="preserve">and </w:t>
+      </w:r>
+      <w:r>
+        <w:t>share</w:t>
+      </w:r>
+      <w:commentRangeEnd w:id="4"/>
+      <w:r>
+        <w:rPr>
+          <w:rStyle w:val="CommentReference"/>
+        </w:rPr>
+        <w:commentReference w:id="4"/>
+      </w:r>
+      <w:r>
+        <w:t xml:space="preserve">. The game will allow highest score recording and </w:t>
+      </w:r>
+      <w:r>
+        <w:t>meaningful, fun game play.</w:t>
+      </w:r>
+      <w:r>
+        <w:t xml:space="preserve"> </w:t>
+      </w:r>
     </w:p>
     <w:p>
       <w:pPr>
         <w:ind w:left="900"/>
       </w:pPr>
-      <w:r>
-        <w:t xml:space="preserve">The aim of the Let’s Quiz project is to design an </w:t>
-      </w:r>
-      <w:commentRangeStart w:id="4"/>
-      <w:r>
-        <w:t>online</w:t>
-      </w:r>
-      <w:r>
-        <w:t>,</w:t>
+      <w:commentRangeStart w:id="5"/>
+      <w:r>
+        <w:t>W</w:t>
+      </w:r>
+      <w:commentRangeEnd w:id="5"/>
+      <w:r>
+        <w:rPr>
+          <w:rStyle w:val="CommentReference"/>
+        </w:rPr>
+        <w:commentReference w:id="5"/>
+      </w:r>
+      <w:r>
+        <w:t xml:space="preserve">e are going to create the </w:t>
+      </w:r>
+      <w:r>
+        <w:t>application</w:t>
+      </w:r>
+      <w:r>
+        <w:t xml:space="preserve"> with the game engine Unity 3D</w:t>
+      </w:r>
+      <w:commentRangeStart w:id="6"/>
+      <w:r>
+        <w:t>, using C#</w:t>
       </w:r>
       <w:r>
         <w:t xml:space="preserve"> </w:t>
       </w:r>
       <w:r>
-        <w:t>multi-player,</w:t>
-      </w:r>
-      <w:r>
-        <w:t xml:space="preserve"> trivia question game </w:t>
-      </w:r>
-      <w:commentRangeEnd w:id="4"/>
+        <w:t xml:space="preserve">as the primary </w:t>
+      </w:r>
+      <w:commentRangeStart w:id="7"/>
+      <w:r>
+        <w:t>programing language</w:t>
+      </w:r>
+      <w:r>
+        <w:t xml:space="preserve">. </w:t>
+      </w:r>
+      <w:r>
+        <w:t xml:space="preserve"> </w:t>
+      </w:r>
+      <w:commentRangeEnd w:id="6"/>
       <w:r>
         <w:rPr>
           <w:rStyle w:val="CommentReference"/>
         </w:rPr>
-        <w:commentReference w:id="4"/>
-      </w:r>
-      <w:r>
-        <w:t>that allows players to register or login using soci</w:t>
-      </w:r>
-      <w:r>
-        <w:t xml:space="preserve">al media accounts or as a guest. It will allow social interactions such as </w:t>
-      </w:r>
-      <w:commentRangeStart w:id="5"/>
-      <w:r>
-        <w:t>Invite friends</w:t>
+        <w:commentReference w:id="6"/>
+      </w:r>
+      <w:r>
+        <w:t xml:space="preserve">Unity has many advantages for game </w:t>
+      </w:r>
+      <w:r>
+        <w:t>development included</w:t>
+      </w:r>
+      <w:r>
+        <w:t xml:space="preserve"> extended support </w:t>
+      </w:r>
+      <w:r>
+        <w:t>for</w:t>
       </w:r>
       <w:r>
         <w:t xml:space="preserve"> </w:t>
       </w:r>
-      <w:r>
-        <w:t xml:space="preserve">and </w:t>
-      </w:r>
-      <w:r>
-        <w:t>share</w:t>
-      </w:r>
-      <w:commentRangeEnd w:id="5"/>
+      <w:commentRangeEnd w:id="7"/>
       <w:r>
         <w:rPr>
           <w:rStyle w:val="CommentReference"/>
         </w:rPr>
-        <w:commentReference w:id="5"/>
-      </w:r>
-      <w:r>
-        <w:t xml:space="preserve">. The game will allow highest score recording and </w:t>
-      </w:r>
-      <w:r>
-        <w:t>meaningful, fun game play.</w:t>
-      </w:r>
+        <w:commentReference w:id="7"/>
+      </w:r>
+      <w:r>
+        <w:t>27 platforms</w:t>
+      </w:r>
+      <w:r>
+        <w:t>.</w:t>
+      </w:r>
+      <w:commentRangeStart w:id="8"/>
       <w:r>
         <w:t xml:space="preserve"> </w:t>
       </w:r>
-    </w:p>
-    <w:p>
-      <w:pPr>
-        <w:ind w:left="900"/>
-      </w:pPr>
-      <w:commentRangeStart w:id="6"/>
-      <w:r>
-        <w:t>W</w:t>
-      </w:r>
-      <w:commentRangeEnd w:id="6"/>
+      <w:commentRangeEnd w:id="8"/>
       <w:r>
         <w:rPr>
           <w:rStyle w:val="CommentReference"/>
         </w:rPr>
-        <w:commentReference w:id="6"/>
-      </w:r>
-      <w:r>
-        <w:t xml:space="preserve">e are going to create the </w:t>
-      </w:r>
-      <w:r>
-        <w:t>application</w:t>
-      </w:r>
-      <w:r>
-        <w:t xml:space="preserve"> with the game engine Unity 3D</w:t>
-      </w:r>
-      <w:commentRangeStart w:id="7"/>
-      <w:r>
-        <w:t>, using C#</w:t>
-      </w:r>
-      <w:r>
-        <w:t xml:space="preserve"> </w:t>
-      </w:r>
-      <w:r>
-        <w:t xml:space="preserve">as the primary </w:t>
-      </w:r>
-      <w:commentRangeStart w:id="8"/>
-      <w:r>
-        <w:t>programing language</w:t>
-      </w:r>
-      <w:r>
-        <w:t xml:space="preserve">. </w:t>
-      </w:r>
-      <w:r>
-        <w:t xml:space="preserve"> </w:t>
-      </w:r>
-      <w:commentRangeEnd w:id="7"/>
-      <w:r>
-        <w:rPr>
-          <w:rStyle w:val="CommentReference"/>
-        </w:rPr>
-        <w:commentReference w:id="7"/>
-      </w:r>
-      <w:r>
-        <w:t xml:space="preserve">Unity has many advantages for game </w:t>
-      </w:r>
-      <w:r>
-        <w:t>development included</w:t>
-      </w:r>
-      <w:r>
-        <w:t xml:space="preserve"> extended support </w:t>
-      </w:r>
-      <w:r>
-        <w:t>for</w:t>
-      </w:r>
-      <w:r>
-        <w:t xml:space="preserve"> </w:t>
-      </w:r>
-      <w:commentRangeEnd w:id="8"/>
-      <w:r>
-        <w:rPr>
-          <w:rStyle w:val="CommentReference"/>
-        </w:rPr>
         <w:commentReference w:id="8"/>
-      </w:r>
-      <w:r>
-        <w:t>27 platforms</w:t>
-      </w:r>
-      <w:r>
-        <w:t>.</w:t>
-      </w:r>
-      <w:commentRangeStart w:id="9"/>
-      <w:r>
-        <w:t xml:space="preserve"> </w:t>
-      </w:r>
-      <w:commentRangeEnd w:id="9"/>
-      <w:r>
-        <w:rPr>
-          <w:rStyle w:val="CommentReference"/>
-        </w:rPr>
-        <w:commentReference w:id="9"/>
       </w:r>
       <w:r>
         <w:t xml:space="preserve">Unity has a game engine, an </w:t>
@@ -4537,38 +4528,64 @@
           <w:numId w:val="6"/>
         </w:numPr>
       </w:pPr>
-      <w:bookmarkStart w:id="10" w:name="_Toc509934781"/>
-      <w:commentRangeStart w:id="11"/>
+      <w:bookmarkStart w:id="9" w:name="_Toc509934781"/>
+      <w:commentRangeStart w:id="10"/>
       <w:r>
         <w:t>Purpose</w:t>
       </w:r>
-      <w:commentRangeEnd w:id="11"/>
+      <w:commentRangeEnd w:id="10"/>
       <w:r>
         <w:rPr>
           <w:rStyle w:val="CommentReference"/>
           <w:rFonts w:asciiTheme="minorHAnsi" w:eastAsiaTheme="minorHAnsi" w:hAnsiTheme="minorHAnsi" w:cstheme="minorBidi"/>
           <w:color w:val="auto"/>
         </w:rPr>
+        <w:commentReference w:id="10"/>
+      </w:r>
+      <w:bookmarkEnd w:id="9"/>
+      <w:r>
+        <w:t xml:space="preserve"> </w:t>
+      </w:r>
+    </w:p>
+    <w:p>
+      <w:pPr>
+        <w:ind w:left="900"/>
+      </w:pPr>
+      <w:r>
+        <w:t xml:space="preserve">This Initial Requirements Model document </w:t>
+      </w:r>
+      <w:r>
+        <w:t xml:space="preserve">will describe the </w:t>
+      </w:r>
+      <w:r>
+        <w:t xml:space="preserve">requirements </w:t>
+      </w:r>
+      <w:r>
+        <w:rPr>
+          <w:rStyle w:val="CommentReference"/>
+        </w:rPr>
         <w:commentReference w:id="11"/>
       </w:r>
-      <w:bookmarkEnd w:id="10"/>
+      <w:r>
+        <w:t>and specifications</w:t>
+      </w:r>
+      <w:r>
+        <w:t xml:space="preserve"> of the Let’s Quiz online trivia game. </w:t>
+      </w:r>
+      <w:r>
+        <w:t>We will use this document to set</w:t>
+      </w:r>
+      <w:r>
+        <w:t xml:space="preserve"> the</w:t>
+      </w:r>
       <w:r>
         <w:t xml:space="preserve"> </w:t>
       </w:r>
-    </w:p>
-    <w:p>
-      <w:pPr>
-        <w:ind w:left="900"/>
-      </w:pPr>
-      <w:r>
-        <w:t xml:space="preserve">This Initial Requirements Model document </w:t>
-      </w:r>
-      <w:r>
-        <w:t xml:space="preserve">will describe the </w:t>
-      </w:r>
-      <w:r>
-        <w:t xml:space="preserve">requirements </w:t>
-      </w:r>
+      <w:commentRangeStart w:id="12"/>
+      <w:r>
+        <w:t xml:space="preserve">expectations for the </w:t>
+      </w:r>
+      <w:commentRangeEnd w:id="12"/>
       <w:r>
         <w:rPr>
           <w:rStyle w:val="CommentReference"/>
@@ -4576,24 +4593,18 @@
         <w:commentReference w:id="12"/>
       </w:r>
       <w:r>
-        <w:t>and specifications</w:t>
-      </w:r>
-      <w:r>
-        <w:t xml:space="preserve"> of the Let’s Quiz online trivia game. </w:t>
-      </w:r>
-      <w:r>
-        <w:t>We will use this document to set</w:t>
-      </w:r>
-      <w:r>
-        <w:t xml:space="preserve"> the</w:t>
+        <w:t xml:space="preserve">development of this </w:t>
+      </w:r>
+      <w:commentRangeStart w:id="13"/>
+      <w:r>
+        <w:t>project</w:t>
+      </w:r>
+      <w:r>
+        <w:t>. A</w:t>
       </w:r>
       <w:r>
         <w:t xml:space="preserve"> </w:t>
       </w:r>
-      <w:commentRangeStart w:id="13"/>
-      <w:r>
-        <w:t xml:space="preserve">expectations for the </w:t>
-      </w:r>
       <w:commentRangeEnd w:id="13"/>
       <w:r>
         <w:rPr>
@@ -4602,17 +4613,14 @@
         <w:commentReference w:id="13"/>
       </w:r>
       <w:r>
-        <w:t xml:space="preserve">development of this </w:t>
+        <w:t>requirements</w:t>
+      </w:r>
+      <w:r>
+        <w:t xml:space="preserve"> </w:t>
       </w:r>
       <w:commentRangeStart w:id="14"/>
       <w:r>
-        <w:t>project</w:t>
-      </w:r>
-      <w:r>
-        <w:t>. A</w:t>
-      </w:r>
-      <w:r>
-        <w:t xml:space="preserve"> </w:t>
+        <w:t xml:space="preserve">document </w:t>
       </w:r>
       <w:commentRangeEnd w:id="14"/>
       <w:r>
@@ -4620,23 +4628,6 @@
           <w:rStyle w:val="CommentReference"/>
         </w:rPr>
         <w:commentReference w:id="14"/>
-      </w:r>
-      <w:r>
-        <w:t>requirements</w:t>
-      </w:r>
-      <w:r>
-        <w:t xml:space="preserve"> </w:t>
-      </w:r>
-      <w:commentRangeStart w:id="15"/>
-      <w:r>
-        <w:t xml:space="preserve">document </w:t>
-      </w:r>
-      <w:commentRangeEnd w:id="15"/>
-      <w:r>
-        <w:rPr>
-          <w:rStyle w:val="CommentReference"/>
-        </w:rPr>
-        <w:commentReference w:id="15"/>
       </w:r>
       <w:r>
         <w:t>is needed to guide the developers through to completion</w:t>
@@ -4674,11 +4665,11 @@
           <w:numId w:val="6"/>
         </w:numPr>
       </w:pPr>
-      <w:bookmarkStart w:id="16" w:name="_Toc509934782"/>
+      <w:bookmarkStart w:id="15" w:name="_Toc509934782"/>
       <w:r>
         <w:t>Scope</w:t>
       </w:r>
-      <w:bookmarkEnd w:id="16"/>
+      <w:bookmarkEnd w:id="15"/>
     </w:p>
     <w:p>
       <w:pPr>
@@ -4916,11 +4907,11 @@
           <w:numId w:val="6"/>
         </w:numPr>
       </w:pPr>
-      <w:bookmarkStart w:id="17" w:name="_Toc509934783"/>
+      <w:bookmarkStart w:id="16" w:name="_Toc509934783"/>
       <w:r>
         <w:t>System-Wide Functional Requirements</w:t>
       </w:r>
-      <w:bookmarkEnd w:id="17"/>
+      <w:bookmarkEnd w:id="16"/>
     </w:p>
     <w:p>
       <w:pPr>
@@ -4930,13 +4921,20 @@
           <w:numId w:val="4"/>
         </w:numPr>
       </w:pPr>
+      <w:commentRangeStart w:id="17"/>
       <w:commentRangeStart w:id="18"/>
       <w:commentRangeStart w:id="19"/>
       <w:commentRangeStart w:id="20"/>
-      <w:commentRangeStart w:id="21"/>
       <w:r>
         <w:t>F-1-Security Services</w:t>
       </w:r>
+      <w:commentRangeEnd w:id="17"/>
+      <w:r>
+        <w:rPr>
+          <w:rStyle w:val="CommentReference"/>
+        </w:rPr>
+        <w:commentReference w:id="17"/>
+      </w:r>
       <w:commentRangeEnd w:id="18"/>
       <w:r>
         <w:rPr>
@@ -4957,13 +4955,6 @@
           <w:rStyle w:val="CommentReference"/>
         </w:rPr>
         <w:commentReference w:id="20"/>
-      </w:r>
-      <w:commentRangeEnd w:id="21"/>
-      <w:r>
-        <w:rPr>
-          <w:rStyle w:val="CommentReference"/>
-        </w:rPr>
-        <w:commentReference w:id="21"/>
       </w:r>
     </w:p>
     <w:p>
@@ -5007,12 +4998,11 @@
     </w:p>
     <w:p>
       <w:pPr>
-        <w:pStyle w:val="ListParagraph"/>
-        <w:numPr>
-          <w:ilvl w:val="0"/>
-          <w:numId w:val="7"/>
-        </w:numPr>
-      </w:pPr>
+        <w:ind w:left="1080" w:hanging="1080"/>
+      </w:pPr>
+      <w:r>
+        <w:t xml:space="preserve">               i)    </w:t>
+      </w:r>
       <w:r>
         <w:t>At the end of each round the application will upload game</w:t>
       </w:r>
@@ -5021,49 +5011,46 @@
       </w:r>
     </w:p>
     <w:p>
-      <w:pPr>
-        <w:pStyle w:val="ListParagraph"/>
-        <w:numPr>
-          <w:ilvl w:val="0"/>
-          <w:numId w:val="7"/>
-        </w:numPr>
-      </w:pPr>
+      <w:r>
+        <w:t xml:space="preserve">       c)   </w:t>
+      </w:r>
       <w:r>
         <w:t>F-3-Language Services</w:t>
       </w:r>
     </w:p>
     <w:p>
       <w:pPr>
-        <w:pStyle w:val="ListParagraph"/>
-        <w:numPr>
-          <w:ilvl w:val="1"/>
-          <w:numId w:val="7"/>
-        </w:numPr>
-      </w:pPr>
+        <w:tabs>
+          <w:tab w:val="left" w:pos="720"/>
+        </w:tabs>
+        <w:ind w:left="1080" w:hanging="1080"/>
+      </w:pPr>
+      <w:r>
+        <w:t xml:space="preserve">               i)    </w:t>
+      </w:r>
       <w:r>
         <w:t>Language services will be integrated as English to start off with a hope of extending in future updates to support other languages</w:t>
       </w:r>
     </w:p>
     <w:p>
       <w:pPr>
-        <w:pStyle w:val="ListParagraph"/>
-        <w:numPr>
-          <w:ilvl w:val="1"/>
-          <w:numId w:val="7"/>
-        </w:numPr>
-      </w:pPr>
+        <w:ind w:left="1080" w:hanging="1080"/>
+      </w:pPr>
+      <w:r>
+        <w:lastRenderedPageBreak/>
+        <w:t xml:space="preserve">               ii)    </w:t>
+      </w:r>
       <w:r>
         <w:t xml:space="preserve">Services that allow players with a disability would be beneficial and will be implemented wherever possible  </w:t>
       </w:r>
     </w:p>
     <w:p>
       <w:pPr>
-        <w:pStyle w:val="ListParagraph"/>
-        <w:numPr>
-          <w:ilvl w:val="0"/>
-          <w:numId w:val="8"/>
-        </w:numPr>
-      </w:pPr>
+        <w:ind w:left="360"/>
+      </w:pPr>
+      <w:r>
+        <w:t xml:space="preserve">d)   </w:t>
+      </w:r>
       <w:r>
         <w:t>F-4 Networking Services</w:t>
       </w:r>
@@ -5077,7 +5064,6 @@
         </w:numPr>
       </w:pPr>
       <w:r>
-        <w:lastRenderedPageBreak/>
         <w:t xml:space="preserve">Networking services will be required for multi-player playing or to login with Facebook or Google Services, and for the majority of </w:t>
       </w:r>
       <w:r>
@@ -5095,7 +5081,7 @@
           <w:numId w:val="9"/>
         </w:numPr>
       </w:pPr>
-      <w:bookmarkStart w:id="22" w:name="_Toc509934784"/>
+      <w:bookmarkStart w:id="21" w:name="_Toc509934784"/>
       <w:r>
         <w:t>S</w:t>
       </w:r>
@@ -5108,21 +5094,65 @@
       <w:r>
         <w:t>Qualities</w:t>
       </w:r>
-      <w:bookmarkEnd w:id="22"/>
+      <w:bookmarkEnd w:id="21"/>
     </w:p>
     <w:p>
       <w:r>
         <w:t xml:space="preserve">The </w:t>
       </w:r>
+      <w:commentRangeStart w:id="22"/>
+      <w:r>
+        <w:t>s</w:t>
+      </w:r>
+      <w:r>
+        <w:t>ystem q</w:t>
+      </w:r>
+      <w:r>
+        <w:t xml:space="preserve">ualities </w:t>
+      </w:r>
+      <w:commentRangeEnd w:id="22"/>
+      <w:r>
+        <w:rPr>
+          <w:rStyle w:val="CommentReference"/>
+        </w:rPr>
+        <w:commentReference w:id="22"/>
+      </w:r>
+      <w:r>
+        <w:t>are known</w:t>
+      </w:r>
+      <w:r>
+        <w:t xml:space="preserve"> as non-functional requirements.</w:t>
+      </w:r>
+      <w:r>
+        <w:t xml:space="preserve"> </w:t>
+      </w:r>
+      <w:r>
+        <w:t xml:space="preserve"> </w:t>
+      </w:r>
+      <w:r>
+        <w:t>T</w:t>
+      </w:r>
+      <w:r>
+        <w:t>hese are attributes of the system and describe how the s</w:t>
+      </w:r>
+      <w:r>
+        <w:t>oftware</w:t>
+      </w:r>
+      <w:r>
+        <w:t xml:space="preserve"> will do </w:t>
+      </w:r>
+      <w:r>
+        <w:t>a</w:t>
+      </w:r>
+      <w:r>
+        <w:t xml:space="preserve"> required </w:t>
+      </w:r>
+      <w:r>
+        <w:t xml:space="preserve">task, not what the task entails. The FURPS+ acronym sums up the requirements F-Functional, and the </w:t>
+      </w:r>
       <w:commentRangeStart w:id="23"/>
       <w:r>
-        <w:t>s</w:t>
-      </w:r>
-      <w:r>
-        <w:t>ystem q</w:t>
-      </w:r>
-      <w:r>
-        <w:t xml:space="preserve">ualities </w:t>
+        <w:t>URPS</w:t>
       </w:r>
       <w:commentRangeEnd w:id="23"/>
       <w:r>
@@ -5130,50 +5160,6 @@
           <w:rStyle w:val="CommentReference"/>
         </w:rPr>
         <w:commentReference w:id="23"/>
-      </w:r>
-      <w:r>
-        <w:t>are known</w:t>
-      </w:r>
-      <w:r>
-        <w:t xml:space="preserve"> as non-functional requirements.</w:t>
-      </w:r>
-      <w:r>
-        <w:t xml:space="preserve"> </w:t>
-      </w:r>
-      <w:r>
-        <w:t xml:space="preserve"> </w:t>
-      </w:r>
-      <w:r>
-        <w:t>T</w:t>
-      </w:r>
-      <w:r>
-        <w:t>hese are attributes of the system and describe how the s</w:t>
-      </w:r>
-      <w:r>
-        <w:t>oftware</w:t>
-      </w:r>
-      <w:r>
-        <w:t xml:space="preserve"> will do </w:t>
-      </w:r>
-      <w:r>
-        <w:t>a</w:t>
-      </w:r>
-      <w:r>
-        <w:t xml:space="preserve"> required </w:t>
-      </w:r>
-      <w:r>
-        <w:t xml:space="preserve">task, not what the task entails. The FURPS+ acronym sums up the requirements F-Functional, and the </w:t>
-      </w:r>
-      <w:commentRangeStart w:id="24"/>
-      <w:r>
-        <w:t>URPS</w:t>
-      </w:r>
-      <w:commentRangeEnd w:id="24"/>
-      <w:r>
-        <w:rPr>
-          <w:rStyle w:val="CommentReference"/>
-        </w:rPr>
-        <w:commentReference w:id="24"/>
       </w:r>
       <w:r>
         <w:t>+</w:t>
@@ -5193,12 +5179,12 @@
           <w:numId w:val="9"/>
         </w:numPr>
       </w:pPr>
-      <w:bookmarkStart w:id="25" w:name="_Toc509934785"/>
-      <w:commentRangeStart w:id="26"/>
+      <w:bookmarkStart w:id="24" w:name="_Toc509934785"/>
+      <w:commentRangeStart w:id="25"/>
       <w:r>
         <w:t>External interface requirements (Non-functional requirements) –</w:t>
       </w:r>
-      <w:bookmarkEnd w:id="25"/>
+      <w:bookmarkEnd w:id="24"/>
       <w:r>
         <w:t xml:space="preserve"> </w:t>
       </w:r>
@@ -5211,11 +5197,11 @@
           <w:numId w:val="9"/>
         </w:numPr>
       </w:pPr>
-      <w:bookmarkStart w:id="27" w:name="_Toc509934786"/>
+      <w:bookmarkStart w:id="26" w:name="_Toc509934786"/>
       <w:r>
         <w:t>Usability</w:t>
       </w:r>
-      <w:bookmarkEnd w:id="27"/>
+      <w:bookmarkEnd w:id="26"/>
     </w:p>
     <w:p>
       <w:pPr>
@@ -5279,11 +5265,11 @@
           <w:numId w:val="9"/>
         </w:numPr>
       </w:pPr>
-      <w:bookmarkStart w:id="28" w:name="_Toc509934787"/>
+      <w:bookmarkStart w:id="27" w:name="_Toc509934787"/>
       <w:r>
         <w:t>Reliability</w:t>
       </w:r>
-      <w:bookmarkEnd w:id="28"/>
+      <w:bookmarkEnd w:id="27"/>
     </w:p>
     <w:p>
       <w:pPr>
@@ -5293,11 +5279,11 @@
           <w:numId w:val="9"/>
         </w:numPr>
       </w:pPr>
-      <w:bookmarkStart w:id="29" w:name="_Toc509934788"/>
+      <w:bookmarkStart w:id="28" w:name="_Toc509934788"/>
       <w:r>
         <w:t>Availability</w:t>
       </w:r>
-      <w:commentRangeEnd w:id="26"/>
+      <w:commentRangeEnd w:id="25"/>
       <w:r>
         <w:rPr>
           <w:rStyle w:val="CommentReference"/>
@@ -5306,9 +5292,9 @@
           <w:iCs w:val="0"/>
           <w:color w:val="auto"/>
         </w:rPr>
-        <w:commentReference w:id="26"/>
-      </w:r>
-      <w:bookmarkEnd w:id="29"/>
+        <w:commentReference w:id="25"/>
+      </w:r>
+      <w:bookmarkEnd w:id="28"/>
     </w:p>
     <w:p>
       <w:pPr>
@@ -5345,11 +5331,11 @@
           <w:numId w:val="9"/>
         </w:numPr>
       </w:pPr>
-      <w:bookmarkStart w:id="30" w:name="_Toc509934789"/>
+      <w:bookmarkStart w:id="29" w:name="_Toc509934789"/>
       <w:r>
         <w:t>Accessibility</w:t>
       </w:r>
-      <w:bookmarkEnd w:id="30"/>
+      <w:bookmarkEnd w:id="29"/>
     </w:p>
     <w:p>
       <w:pPr>
@@ -5371,11 +5357,11 @@
           <w:numId w:val="9"/>
         </w:numPr>
       </w:pPr>
-      <w:bookmarkStart w:id="31" w:name="_Toc509934790"/>
+      <w:bookmarkStart w:id="30" w:name="_Toc509934790"/>
       <w:r>
         <w:t>Performance</w:t>
       </w:r>
-      <w:bookmarkEnd w:id="31"/>
+      <w:bookmarkEnd w:id="30"/>
     </w:p>
     <w:p>
       <w:pPr>
@@ -5385,11 +5371,11 @@
           <w:numId w:val="9"/>
         </w:numPr>
       </w:pPr>
-      <w:bookmarkStart w:id="32" w:name="_Toc509934791"/>
+      <w:bookmarkStart w:id="31" w:name="_Toc509934791"/>
       <w:r>
         <w:t>Response Times</w:t>
       </w:r>
-      <w:bookmarkEnd w:id="32"/>
+      <w:bookmarkEnd w:id="31"/>
     </w:p>
     <w:p>
       <w:pPr>
@@ -5412,7 +5398,7 @@
         <w:rPr>
           <w:rStyle w:val="CommentReference"/>
         </w:rPr>
-        <w:commentReference w:id="33"/>
+        <w:commentReference w:id="32"/>
       </w:r>
     </w:p>
     <w:p>
@@ -5444,11 +5430,11 @@
           <w:numId w:val="9"/>
         </w:numPr>
       </w:pPr>
-      <w:bookmarkStart w:id="34" w:name="_Toc509934792"/>
+      <w:bookmarkStart w:id="33" w:name="_Toc509934792"/>
       <w:r>
         <w:t>Capacity</w:t>
       </w:r>
-      <w:bookmarkEnd w:id="34"/>
+      <w:bookmarkEnd w:id="33"/>
     </w:p>
     <w:p>
       <w:pPr>
@@ -5470,11 +5456,11 @@
           <w:numId w:val="9"/>
         </w:numPr>
       </w:pPr>
-      <w:bookmarkStart w:id="35" w:name="_Toc509934793"/>
+      <w:bookmarkStart w:id="34" w:name="_Toc509934793"/>
       <w:r>
         <w:t>Supportability</w:t>
       </w:r>
-      <w:bookmarkEnd w:id="35"/>
+      <w:bookmarkEnd w:id="34"/>
     </w:p>
     <w:p>
       <w:pPr>
@@ -5484,11 +5470,11 @@
           <w:numId w:val="9"/>
         </w:numPr>
       </w:pPr>
-      <w:bookmarkStart w:id="36" w:name="_Toc509934794"/>
+      <w:bookmarkStart w:id="35" w:name="_Toc509934794"/>
       <w:r>
         <w:t>Compatibility</w:t>
       </w:r>
-      <w:bookmarkEnd w:id="36"/>
+      <w:bookmarkEnd w:id="35"/>
     </w:p>
     <w:p>
       <w:pPr>
@@ -5510,11 +5496,11 @@
           <w:numId w:val="9"/>
         </w:numPr>
       </w:pPr>
-      <w:bookmarkStart w:id="37" w:name="_Toc509934795"/>
+      <w:bookmarkStart w:id="36" w:name="_Toc509934795"/>
       <w:r>
         <w:t>Maintainability</w:t>
       </w:r>
-      <w:bookmarkEnd w:id="37"/>
+      <w:bookmarkEnd w:id="36"/>
     </w:p>
     <w:p>
       <w:pPr>
@@ -5542,14 +5528,14 @@
           <w:numId w:val="9"/>
         </w:numPr>
       </w:pPr>
-      <w:bookmarkStart w:id="38" w:name="_Toc509934796"/>
+      <w:bookmarkStart w:id="37" w:name="_Toc509934796"/>
       <w:r>
         <w:t>Documentation R</w:t>
       </w:r>
       <w:r>
         <w:t>equirements</w:t>
       </w:r>
-      <w:bookmarkEnd w:id="38"/>
+      <w:bookmarkEnd w:id="37"/>
       <w:r>
         <w:t xml:space="preserve"> </w:t>
       </w:r>
@@ -5568,6 +5554,36 @@
     </w:p>
     <w:p>
       <w:pPr>
+        <w:pStyle w:val="Heading3"/>
+        <w:numPr>
+          <w:ilvl w:val="2"/>
+          <w:numId w:val="9"/>
+        </w:numPr>
+        <w:tabs>
+          <w:tab w:val="left" w:pos="900"/>
+        </w:tabs>
+      </w:pPr>
+      <w:r>
+        <w:lastRenderedPageBreak/>
+        <w:t>Security</w:t>
+      </w:r>
+    </w:p>
+    <w:p>
+      <w:pPr>
+        <w:pStyle w:val="ListParagraph"/>
+        <w:numPr>
+          <w:ilvl w:val="3"/>
+          <w:numId w:val="9"/>
+        </w:numPr>
+      </w:pPr>
+      <w:bookmarkStart w:id="38" w:name="_GoBack"/>
+      <w:bookmarkEnd w:id="38"/>
+      <w:r>
+        <w:t>Security services will be needed as we will be needing to authenticate users logins and will assist in these processes</w:t>
+      </w:r>
+    </w:p>
+    <w:p>
+      <w:pPr>
         <w:pStyle w:val="Heading1"/>
       </w:pPr>
       <w:bookmarkStart w:id="39" w:name="_Toc509934797"/>
@@ -5627,7 +5643,6 @@
         </w:numPr>
       </w:pPr>
       <w:r>
-        <w:lastRenderedPageBreak/>
         <w:t>Most of the coding will be done with C#</w:t>
       </w:r>
       <w:r>
@@ -5857,6 +5872,7 @@
       </w:pPr>
       <w:bookmarkStart w:id="45" w:name="_Toc509934800"/>
       <w:r>
+        <w:lastRenderedPageBreak/>
         <w:t>Functional requirements</w:t>
       </w:r>
       <w:bookmarkEnd w:id="45"/>
@@ -5988,7 +6004,6 @@
         <w:ind w:left="1440"/>
       </w:pPr>
       <w:r>
-        <w:lastRenderedPageBreak/>
         <w:t xml:space="preserve">Wants to login, they </w:t>
       </w:r>
       <w:r>
@@ -6364,6 +6379,7 @@
         <w:ind w:left="1440"/>
       </w:pPr>
       <w:r>
+        <w:lastRenderedPageBreak/>
         <w:t xml:space="preserve">Wants to </w:t>
       </w:r>
       <w:r>
@@ -6444,7 +6460,6 @@
       </w:pPr>
       <w:bookmarkStart w:id="56" w:name="_Toc509934811"/>
       <w:r>
-        <w:lastRenderedPageBreak/>
         <w:t>Use Case</w:t>
       </w:r>
       <w:r>
@@ -6841,6 +6856,7 @@
       </w:pPr>
       <w:bookmarkStart w:id="62" w:name="_Toc509934817"/>
       <w:r>
+        <w:lastRenderedPageBreak/>
         <w:t>Use case diagram</w:t>
       </w:r>
       <w:r>
@@ -6876,7 +6892,6 @@
         <w:ind w:firstLine="360"/>
       </w:pPr>
       <w:r>
-        <w:lastRenderedPageBreak/>
         <w:pict w14:anchorId="3F470233">
           <v:shapetype id="_x0000_t75" coordsize="21600,21600" o:spt="75" o:preferrelative="t" path="m@4@5l@4@11@9@11@9@5xe" filled="f" stroked="f">
             <v:stroke joinstyle="miter"/>
@@ -7383,7 +7398,7 @@
       </w:r>
     </w:p>
   </w:comment>
-  <w:comment w:id="3" w:author="McKeahnie, Collin" w:date="2018-03-26T13:37:00Z" w:initials="MC">
+  <w:comment w:id="2" w:author="McKeahnie, Collin" w:date="2018-03-26T13:37:00Z" w:initials="MC">
     <w:p>
       <w:pPr>
         <w:pStyle w:val="CommentText"/>
@@ -7403,6 +7418,28 @@
       </w:r>
     </w:p>
   </w:comment>
+  <w:comment w:id="3" w:author="McKeahnie, Collin" w:date="2018-03-20T10:57:00Z" w:initials="MC">
+    <w:p>
+      <w:pPr>
+        <w:pStyle w:val="CommentText"/>
+      </w:pPr>
+      <w:r>
+        <w:rPr>
+          <w:rStyle w:val="CommentReference"/>
+        </w:rPr>
+        <w:annotationRef/>
+      </w:r>
+      <w:r>
+        <w:rPr>
+          <w:highlight w:val="yellow"/>
+        </w:rPr>
+        <w:t>Added commas</w:t>
+      </w:r>
+      <w:r>
+        <w:t xml:space="preserve"> </w:t>
+      </w:r>
+    </w:p>
+  </w:comment>
   <w:comment w:id="4" w:author="McKeahnie, Collin" w:date="2018-03-20T10:57:00Z" w:initials="MC">
     <w:p>
       <w:pPr>
@@ -7418,33 +7455,11 @@
         <w:rPr>
           <w:highlight w:val="yellow"/>
         </w:rPr>
-        <w:t>Added commas</w:t>
-      </w:r>
-      <w:r>
-        <w:t xml:space="preserve"> </w:t>
+        <w:t>Deleted comma</w:t>
       </w:r>
     </w:p>
   </w:comment>
-  <w:comment w:id="5" w:author="McKeahnie, Collin" w:date="2018-03-20T10:57:00Z" w:initials="MC">
-    <w:p>
-      <w:pPr>
-        <w:pStyle w:val="CommentText"/>
-      </w:pPr>
-      <w:r>
-        <w:rPr>
-          <w:rStyle w:val="CommentReference"/>
-        </w:rPr>
-        <w:annotationRef/>
-      </w:r>
-      <w:r>
-        <w:rPr>
-          <w:highlight w:val="yellow"/>
-        </w:rPr>
-        <w:t>Deleted comma</w:t>
-      </w:r>
-    </w:p>
-  </w:comment>
-  <w:comment w:id="6" w:author="McKeahnie, Collin" w:date="2018-03-19T12:19:00Z" w:initials="MC">
+  <w:comment w:id="5" w:author="McKeahnie, Collin" w:date="2018-03-19T12:19:00Z" w:initials="MC">
     <w:p>
       <w:pPr>
         <w:pStyle w:val="CommentText"/>
@@ -7464,7 +7479,7 @@
       </w:r>
     </w:p>
   </w:comment>
-  <w:comment w:id="7" w:author="McKeahnie, Collin" w:date="2018-03-19T12:20:00Z" w:initials="MC">
+  <w:comment w:id="6" w:author="McKeahnie, Collin" w:date="2018-03-19T12:20:00Z" w:initials="MC">
     <w:p>
       <w:pPr>
         <w:pStyle w:val="CommentText"/>
@@ -7489,7 +7504,7 @@
       </w:r>
     </w:p>
   </w:comment>
-  <w:comment w:id="8" w:author="McKeahnie, Collin" w:date="2018-03-26T13:55:00Z" w:initials="MC">
+  <w:comment w:id="7" w:author="McKeahnie, Collin" w:date="2018-03-26T13:55:00Z" w:initials="MC">
     <w:p>
       <w:pPr>
         <w:pStyle w:val="CommentText"/>
@@ -7527,7 +7542,7 @@
       </w:pPr>
     </w:p>
   </w:comment>
-  <w:comment w:id="9" w:author="McKeahnie, Collin" w:date="2018-03-20T11:42:00Z" w:initials="MC">
+  <w:comment w:id="8" w:author="McKeahnie, Collin" w:date="2018-03-20T11:42:00Z" w:initials="MC">
     <w:p>
       <w:pPr>
         <w:pStyle w:val="CommentText"/>
@@ -7547,7 +7562,7 @@
       </w:r>
     </w:p>
   </w:comment>
-  <w:comment w:id="11" w:author="McKeahnie, Collin" w:date="2018-03-20T09:07:00Z" w:initials="MC">
+  <w:comment w:id="10" w:author="McKeahnie, Collin" w:date="2018-03-20T09:07:00Z" w:initials="MC">
     <w:p>
       <w:pPr>
         <w:pStyle w:val="CommentText"/>
@@ -7567,7 +7582,7 @@
       </w:r>
     </w:p>
   </w:comment>
-  <w:comment w:id="12" w:author="McKeahnie, Collin" w:date="2018-03-19T12:07:00Z" w:initials="MC">
+  <w:comment w:id="11" w:author="McKeahnie, Collin" w:date="2018-03-19T12:07:00Z" w:initials="MC">
     <w:p>
       <w:pPr>
         <w:pStyle w:val="CommentText"/>
@@ -7586,7 +7601,7 @@
       </w:r>
     </w:p>
   </w:comment>
-  <w:comment w:id="13" w:author="McKeahnie, Collin" w:date="2018-03-19T12:09:00Z" w:initials="MC">
+  <w:comment w:id="12" w:author="McKeahnie, Collin" w:date="2018-03-19T12:09:00Z" w:initials="MC">
     <w:p>
       <w:pPr>
         <w:pStyle w:val="CommentText"/>
@@ -7608,6 +7623,25 @@
           <w:highlight w:val="yellow"/>
         </w:rPr>
         <w:t xml:space="preserve"> This is a little hard to understand</w:t>
+      </w:r>
+    </w:p>
+  </w:comment>
+  <w:comment w:id="13" w:author="McKeahnie, Collin" w:date="2018-03-19T12:10:00Z" w:initials="MC">
+    <w:p>
+      <w:pPr>
+        <w:pStyle w:val="CommentText"/>
+      </w:pPr>
+      <w:r>
+        <w:rPr>
+          <w:rStyle w:val="CommentReference"/>
+        </w:rPr>
+        <w:annotationRef/>
+      </w:r>
+      <w:r>
+        <w:rPr>
+          <w:highlight w:val="yellow"/>
+        </w:rPr>
+        <w:t>Are you missing a full stop?</w:t>
       </w:r>
     </w:p>
   </w:comment>
@@ -7623,14 +7657,17 @@
         <w:annotationRef/>
       </w:r>
       <w:r>
+        <w:t>*</w:t>
+      </w:r>
+      <w:r>
         <w:rPr>
           <w:highlight w:val="yellow"/>
         </w:rPr>
-        <w:t>Are you missing a full stop?</w:t>
+        <w:t>document</w:t>
       </w:r>
     </w:p>
   </w:comment>
-  <w:comment w:id="15" w:author="McKeahnie, Collin" w:date="2018-03-19T12:10:00Z" w:initials="MC">
+  <w:comment w:id="17" w:author="McKeahnie, Collin" w:date="2018-03-19T12:41:00Z" w:initials="MC">
     <w:p>
       <w:pPr>
         <w:pStyle w:val="CommentText"/>
@@ -7642,17 +7679,14 @@
         <w:annotationRef/>
       </w:r>
       <w:r>
-        <w:t>*</w:t>
-      </w:r>
-      <w:r>
         <w:rPr>
           <w:highlight w:val="yellow"/>
         </w:rPr>
-        <w:t>document</w:t>
+        <w:t>I don’t think this is a functional requirement as this does not specify a function and you have it listed in the non-functional requirements further down</w:t>
       </w:r>
     </w:p>
   </w:comment>
-  <w:comment w:id="18" w:author="McKeahnie, Collin" w:date="2018-03-19T12:41:00Z" w:initials="MC">
+  <w:comment w:id="18" w:author="Michelle Vinall" w:date="2018-03-22T10:54:00Z" w:initials="MV">
     <w:p>
       <w:pPr>
         <w:pStyle w:val="CommentText"/>
@@ -7664,39 +7698,20 @@
         <w:annotationRef/>
       </w:r>
       <w:r>
+        <w:t xml:space="preserve">[This category represents the F in FURPS+. It is a statement of system-wide functional requirements, not expressed as use cases. The best way to think about these is as ‘cross-cutting services’.  Examples include </w:t>
+      </w:r>
+      <w:r>
         <w:rPr>
           <w:highlight w:val="yellow"/>
         </w:rPr>
-        <w:t>I don’t think this is a functional requirement as this does not specify a function and you have it listed in the non-functional requirements further down</w:t>
+        <w:t>security,</w:t>
+      </w:r>
+      <w:r>
+        <w:t xml:space="preserve"> auditing, authentication, encryption, printing, reporting, logging, licencing.]</w:t>
       </w:r>
     </w:p>
   </w:comment>
-  <w:comment w:id="19" w:author="Michelle Vinall" w:date="2018-03-22T10:54:00Z" w:initials="MV">
-    <w:p>
-      <w:pPr>
-        <w:pStyle w:val="CommentText"/>
-      </w:pPr>
-      <w:r>
-        <w:rPr>
-          <w:rStyle w:val="CommentReference"/>
-        </w:rPr>
-        <w:annotationRef/>
-      </w:r>
-      <w:r>
-        <w:t xml:space="preserve">[This category represents the F in FURPS+. It is a statement of system-wide functional requirements, not expressed as use cases. The best way to think about these is as ‘cross-cutting services’.  Examples include </w:t>
-      </w:r>
-      <w:r>
-        <w:rPr>
-          <w:highlight w:val="yellow"/>
-        </w:rPr>
-        <w:t>security,</w:t>
-      </w:r>
-      <w:r>
-        <w:t xml:space="preserve"> auditing, authentication, encryption, printing, reporting, logging, licencing.]</w:t>
-      </w:r>
-    </w:p>
-  </w:comment>
-  <w:comment w:id="20" w:author="McKeahnie, Collin" w:date="2018-03-26T13:47:00Z" w:initials="MC">
+  <w:comment w:id="19" w:author="McKeahnie, Collin" w:date="2018-03-26T13:47:00Z" w:initials="MC">
     <w:p>
       <w:pPr>
         <w:pStyle w:val="CommentText"/>
@@ -7724,7 +7739,7 @@
       </w:r>
     </w:p>
   </w:comment>
-  <w:comment w:id="21" w:author="Michelle Vinall" w:date="2018-03-27T16:50:00Z" w:initials="MV">
+  <w:comment w:id="20" w:author="Michelle Vinall" w:date="2018-03-27T16:50:00Z" w:initials="MV">
     <w:p>
       <w:pPr>
         <w:pStyle w:val="CommentText"/>
@@ -7749,7 +7764,7 @@
       </w:r>
     </w:p>
   </w:comment>
-  <w:comment w:id="23" w:author="McKeahnie, Collin" w:date="2018-03-19T12:30:00Z" w:initials="MC">
+  <w:comment w:id="22" w:author="McKeahnie, Collin" w:date="2018-03-19T12:30:00Z" w:initials="MC">
     <w:p>
       <w:pPr>
         <w:pStyle w:val="CommentText"/>
@@ -7768,7 +7783,7 @@
       </w:r>
     </w:p>
   </w:comment>
-  <w:comment w:id="24" w:author="McKeahnie, Collin" w:date="2018-03-19T12:31:00Z" w:initials="MC">
+  <w:comment w:id="23" w:author="McKeahnie, Collin" w:date="2018-03-19T12:31:00Z" w:initials="MC">
     <w:p>
       <w:pPr>
         <w:pStyle w:val="CommentText"/>
@@ -7818,7 +7833,7 @@
       </w:r>
     </w:p>
   </w:comment>
-  <w:comment w:id="26" w:author="McKeahnie, Collin" w:date="2018-03-26T13:57:00Z" w:initials="MC">
+  <w:comment w:id="25" w:author="McKeahnie, Collin" w:date="2018-03-26T13:57:00Z" w:initials="MC">
     <w:p>
       <w:pPr>
         <w:pStyle w:val="CommentText"/>
@@ -7837,7 +7852,7 @@
       </w:r>
     </w:p>
   </w:comment>
-  <w:comment w:id="33" w:author="McKeahnie, Collin" w:date="2018-03-19T12:34:00Z" w:initials="MC">
+  <w:comment w:id="32" w:author="McKeahnie, Collin" w:date="2018-03-19T12:34:00Z" w:initials="MC">
     <w:p>
       <w:pPr>
         <w:pStyle w:val="CommentText"/>
@@ -9630,7 +9645,7 @@
         <w:ind w:left="1800" w:hanging="360"/>
       </w:pPr>
     </w:lvl>
-    <w:lvl w:ilvl="2" w:tplc="0C09001B" w:tentative="1">
+    <w:lvl w:ilvl="2" w:tplc="0C09001B">
       <w:start w:val="1"/>
       <w:numFmt w:val="lowerRoman"/>
       <w:lvlText w:val="%3."/>
@@ -9954,7 +9969,7 @@
       <w:lvlText w:val="%3)"/>
       <w:lvlJc w:val="left"/>
       <w:pPr>
-        <w:ind w:left="1080" w:hanging="360"/>
+        <w:ind w:left="1350" w:hanging="360"/>
       </w:pPr>
       <w:rPr>
         <w:rFonts w:hint="default"/>
@@ -11729,553 +11744,6 @@
 </w:styles>
 </file>
 
-<file path=word/glossary/document.xml><?xml version="1.0" encoding="utf-8"?>
-<w:glossaryDocument xmlns:wpc="http://schemas.microsoft.com/office/word/2010/wordprocessingCanvas" xmlns:mc="http://schemas.openxmlformats.org/markup-compatibility/2006" xmlns:o="urn:schemas-microsoft-com:office:office" xmlns:r="http://schemas.openxmlformats.org/officeDocument/2006/relationships" xmlns:m="http://schemas.openxmlformats.org/officeDocument/2006/math" xmlns:v="urn:schemas-microsoft-com:vml" xmlns:wp14="http://schemas.microsoft.com/office/word/2010/wordprocessingDrawing" xmlns:wp="http://schemas.openxmlformats.org/drawingml/2006/wordprocessingDrawing" xmlns:w10="urn:schemas-microsoft-com:office:word" xmlns:w="http://schemas.openxmlformats.org/wordprocessingml/2006/main" xmlns:w14="http://schemas.microsoft.com/office/word/2010/wordml" xmlns:w15="http://schemas.microsoft.com/office/word/2012/wordml" xmlns:wpg="http://schemas.microsoft.com/office/word/2010/wordprocessingGroup" xmlns:wpi="http://schemas.microsoft.com/office/word/2010/wordprocessingInk" xmlns:wne="http://schemas.microsoft.com/office/word/2006/wordml" xmlns:wps="http://schemas.microsoft.com/office/word/2010/wordprocessingShape" mc:Ignorable="w14 w15 wp14"/>
-</file>
-
-<file path=word/glossary/fontTable.xml><?xml version="1.0" encoding="utf-8"?>
-<w:fonts xmlns:mc="http://schemas.openxmlformats.org/markup-compatibility/2006" xmlns:r="http://schemas.openxmlformats.org/officeDocument/2006/relationships" xmlns:w="http://schemas.openxmlformats.org/wordprocessingml/2006/main" xmlns:w14="http://schemas.microsoft.com/office/word/2010/wordml" xmlns:w15="http://schemas.microsoft.com/office/word/2012/wordml" mc:Ignorable="w14 w15">
-  <w:font w:name="Times New Roman">
-    <w:panose1 w:val="02020603050405020304"/>
-    <w:charset w:val="00"/>
-    <w:family w:val="roman"/>
-    <w:pitch w:val="variable"/>
-    <w:sig w:usb0="E0002EFF" w:usb1="C000785B" w:usb2="00000009" w:usb3="00000000" w:csb0="000001FF" w:csb1="00000000"/>
-  </w:font>
-  <w:font w:name="Calibri">
-    <w:panose1 w:val="020F0502020204030204"/>
-    <w:charset w:val="00"/>
-    <w:family w:val="swiss"/>
-    <w:pitch w:val="variable"/>
-    <w:sig w:usb0="E0002AFF" w:usb1="C000247B" w:usb2="00000009" w:usb3="00000000" w:csb0="000001FF" w:csb1="00000000"/>
-  </w:font>
-  <w:font w:name="Wingdings">
-    <w:panose1 w:val="05000000000000000000"/>
-    <w:charset w:val="02"/>
-    <w:family w:val="auto"/>
-    <w:pitch w:val="variable"/>
-    <w:sig w:usb0="00000000" w:usb1="10000000" w:usb2="00000000" w:usb3="00000000" w:csb0="80000000" w:csb1="00000000"/>
-  </w:font>
-  <w:font w:name="Symbol">
-    <w:panose1 w:val="05050102010706020507"/>
-    <w:charset w:val="02"/>
-    <w:family w:val="roman"/>
-    <w:pitch w:val="variable"/>
-    <w:sig w:usb0="00000000" w:usb1="10000000" w:usb2="00000000" w:usb3="00000000" w:csb0="80000000" w:csb1="00000000"/>
-  </w:font>
-  <w:font w:name="Courier New">
-    <w:panose1 w:val="02070309020205020404"/>
-    <w:charset w:val="00"/>
-    <w:family w:val="modern"/>
-    <w:pitch w:val="fixed"/>
-    <w:sig w:usb0="E0002EFF" w:usb1="C0007843" w:usb2="00000009" w:usb3="00000000" w:csb0="000001FF" w:csb1="00000000"/>
-  </w:font>
-  <w:font w:name="Calibri Light">
-    <w:panose1 w:val="020F0302020204030204"/>
-    <w:charset w:val="00"/>
-    <w:family w:val="swiss"/>
-    <w:pitch w:val="variable"/>
-    <w:sig w:usb0="E0002AFF" w:usb1="C000247B" w:usb2="00000009" w:usb3="00000000" w:csb0="000001FF" w:csb1="00000000"/>
-  </w:font>
-  <w:font w:name="Century">
-    <w:panose1 w:val="02040604050505020304"/>
-    <w:charset w:val="00"/>
-    <w:family w:val="roman"/>
-    <w:pitch w:val="variable"/>
-    <w:sig w:usb0="00000287" w:usb1="00000000" w:usb2="00000000" w:usb3="00000000" w:csb0="0000009F" w:csb1="00000000"/>
-  </w:font>
-  <w:font w:name="Segoe UI">
-    <w:panose1 w:val="020B0502040204020203"/>
-    <w:charset w:val="00"/>
-    <w:family w:val="swiss"/>
-    <w:pitch w:val="variable"/>
-    <w:sig w:usb0="E4002EFF" w:usb1="C000E47F" w:usb2="00000009" w:usb3="00000000" w:csb0="000001FF" w:csb1="00000000"/>
-  </w:font>
-</w:fonts>
-</file>
-
-<file path=word/glossary/settings.xml><?xml version="1.0" encoding="utf-8"?>
-<w:settings xmlns:mc="http://schemas.openxmlformats.org/markup-compatibility/2006" xmlns:o="urn:schemas-microsoft-com:office:office" xmlns:r="http://schemas.openxmlformats.org/officeDocument/2006/relationships" xmlns:m="http://schemas.openxmlformats.org/officeDocument/2006/math" xmlns:v="urn:schemas-microsoft-com:vml" xmlns:w10="urn:schemas-microsoft-com:office:word" xmlns:w="http://schemas.openxmlformats.org/wordprocessingml/2006/main" xmlns:w14="http://schemas.microsoft.com/office/word/2010/wordml" xmlns:w15="http://schemas.microsoft.com/office/word/2012/wordml" xmlns:sl="http://schemas.openxmlformats.org/schemaLibrary/2006/main" mc:Ignorable="w14 w15">
-  <w:view w:val="normal"/>
-  <w:defaultTabStop w:val="720"/>
-  <w:characterSpacingControl w:val="doNotCompress"/>
-  <w:compat>
-    <w:useFELayout/>
-    <w:compatSetting w:name="compatibilityMode" w:uri="http://schemas.microsoft.com/office/word" w:val="15"/>
-    <w:compatSetting w:name="overrideTableStyleFontSizeAndJustification" w:uri="http://schemas.microsoft.com/office/word" w:val="1"/>
-    <w:compatSetting w:name="enableOpenTypeFeatures" w:uri="http://schemas.microsoft.com/office/word" w:val="1"/>
-    <w:compatSetting w:name="doNotFlipMirrorIndents" w:uri="http://schemas.microsoft.com/office/word" w:val="1"/>
-    <w:compatSetting w:name="differentiateMultirowTableHeaders" w:uri="http://schemas.microsoft.com/office/word" w:val="1"/>
-  </w:compat>
-  <w:rsids>
-    <w:rsidRoot w:val="00F54C7A"/>
-    <w:rsid w:val="00EE4C5C"/>
-    <w:rsid w:val="00F54C7A"/>
-  </w:rsids>
-  <m:mathPr>
-    <m:mathFont m:val="Cambria Math"/>
-    <m:brkBin m:val="before"/>
-    <m:brkBinSub m:val="--"/>
-    <m:smallFrac m:val="0"/>
-    <m:dispDef/>
-    <m:lMargin m:val="0"/>
-    <m:rMargin m:val="0"/>
-    <m:defJc m:val="centerGroup"/>
-    <m:wrapIndent m:val="1440"/>
-    <m:intLim m:val="subSup"/>
-    <m:naryLim m:val="undOvr"/>
-  </m:mathPr>
-  <w:themeFontLang w:val="en-AU"/>
-  <w:clrSchemeMapping w:bg1="light1" w:t1="dark1" w:bg2="light2" w:t2="dark2" w:accent1="accent1" w:accent2="accent2" w:accent3="accent3" w:accent4="accent4" w:accent5="accent5" w:accent6="accent6" w:hyperlink="hyperlink" w:followedHyperlink="followedHyperlink"/>
-  <w:decimalSymbol w:val="."/>
-  <w:listSeparator w:val=","/>
-  <w15:chartTrackingRefBased/>
-</w:settings>
-</file>
-
-<file path=word/glossary/styles.xml><?xml version="1.0" encoding="utf-8"?>
-<w:styles xmlns:mc="http://schemas.openxmlformats.org/markup-compatibility/2006" xmlns:r="http://schemas.openxmlformats.org/officeDocument/2006/relationships" xmlns:w="http://schemas.openxmlformats.org/wordprocessingml/2006/main" xmlns:w14="http://schemas.microsoft.com/office/word/2010/wordml" xmlns:w15="http://schemas.microsoft.com/office/word/2012/wordml" mc:Ignorable="w14 w15">
-  <w:docDefaults>
-    <w:rPrDefault>
-      <w:rPr>
-        <w:rFonts w:asciiTheme="minorHAnsi" w:eastAsiaTheme="minorEastAsia" w:hAnsiTheme="minorHAnsi" w:cstheme="minorBidi"/>
-        <w:sz w:val="22"/>
-        <w:szCs w:val="22"/>
-        <w:lang w:val="en-AU" w:eastAsia="en-AU" w:bidi="ar-SA"/>
-      </w:rPr>
-    </w:rPrDefault>
-    <w:pPrDefault>
-      <w:pPr>
-        <w:spacing w:after="160" w:line="259" w:lineRule="auto"/>
-      </w:pPr>
-    </w:pPrDefault>
-  </w:docDefaults>
-  <w:latentStyles w:defLockedState="0" w:defUIPriority="99" w:defSemiHidden="0" w:defUnhideWhenUsed="0" w:defQFormat="0" w:count="371">
-    <w:lsdException w:name="Normal" w:uiPriority="0" w:qFormat="1"/>
-    <w:lsdException w:name="heading 1" w:uiPriority="9" w:qFormat="1"/>
-    <w:lsdException w:name="heading 2" w:semiHidden="1" w:uiPriority="9" w:unhideWhenUsed="1" w:qFormat="1"/>
-    <w:lsdException w:name="heading 3" w:semiHidden="1" w:uiPriority="9" w:unhideWhenUsed="1" w:qFormat="1"/>
-    <w:lsdException w:name="heading 4" w:semiHidden="1" w:uiPriority="9" w:unhideWhenUsed="1" w:qFormat="1"/>
-    <w:lsdException w:name="heading 5" w:semiHidden="1" w:uiPriority="9" w:unhideWhenUsed="1" w:qFormat="1"/>
-    <w:lsdException w:name="heading 6" w:semiHidden="1" w:uiPriority="9" w:unhideWhenUsed="1" w:qFormat="1"/>
-    <w:lsdException w:name="heading 7" w:semiHidden="1" w:uiPriority="9" w:unhideWhenUsed="1" w:qFormat="1"/>
-    <w:lsdException w:name="heading 8" w:semiHidden="1" w:uiPriority="9" w:unhideWhenUsed="1" w:qFormat="1"/>
-    <w:lsdException w:name="heading 9" w:semiHidden="1" w:uiPriority="9" w:unhideWhenUsed="1" w:qFormat="1"/>
-    <w:lsdException w:name="index 1" w:semiHidden="1" w:unhideWhenUsed="1"/>
-    <w:lsdException w:name="index 2" w:semiHidden="1" w:unhideWhenUsed="1"/>
-    <w:lsdException w:name="index 3" w:semiHidden="1" w:unhideWhenUsed="1"/>
-    <w:lsdException w:name="index 4" w:semiHidden="1" w:unhideWhenUsed="1"/>
-    <w:lsdException w:name="index 5" w:semiHidden="1" w:unhideWhenUsed="1"/>
-    <w:lsdException w:name="index 6" w:semiHidden="1" w:unhideWhenUsed="1"/>
-    <w:lsdException w:name="index 7" w:semiHidden="1" w:unhideWhenUsed="1"/>
-    <w:lsdException w:name="index 8" w:semiHidden="1" w:unhideWhenUsed="1"/>
-    <w:lsdException w:name="index 9" w:semiHidden="1" w:unhideWhenUsed="1"/>
-    <w:lsdException w:name="toc 1" w:semiHidden="1" w:uiPriority="39" w:unhideWhenUsed="1"/>
-    <w:lsdException w:name="toc 2" w:semiHidden="1" w:uiPriority="39" w:unhideWhenUsed="1"/>
-    <w:lsdException w:name="toc 3" w:semiHidden="1" w:uiPriority="39" w:unhideWhenUsed="1"/>
-    <w:lsdException w:name="toc 4" w:semiHidden="1" w:uiPriority="39" w:unhideWhenUsed="1"/>
-    <w:lsdException w:name="toc 5" w:semiHidden="1" w:uiPriority="39" w:unhideWhenUsed="1"/>
-    <w:lsdException w:name="toc 6" w:semiHidden="1" w:uiPriority="39" w:unhideWhenUsed="1"/>
-    <w:lsdException w:name="toc 7" w:semiHidden="1" w:uiPriority="39" w:unhideWhenUsed="1"/>
-    <w:lsdException w:name="toc 8" w:semiHidden="1" w:uiPriority="39" w:unhideWhenUsed="1"/>
-    <w:lsdException w:name="toc 9" w:semiHidden="1" w:uiPriority="39" w:unhideWhenUsed="1"/>
-    <w:lsdException w:name="Normal Indent" w:semiHidden="1" w:unhideWhenUsed="1"/>
-    <w:lsdException w:name="footnote text" w:semiHidden="1" w:unhideWhenUsed="1"/>
-    <w:lsdException w:name="annotation text" w:semiHidden="1" w:unhideWhenUsed="1"/>
-    <w:lsdException w:name="header" w:semiHidden="1" w:unhideWhenUsed="1"/>
-    <w:lsdException w:name="footer" w:semiHidden="1" w:unhideWhenUsed="1"/>
-    <w:lsdException w:name="index heading" w:semiHidden="1" w:unhideWhenUsed="1"/>
-    <w:lsdException w:name="caption" w:semiHidden="1" w:uiPriority="35" w:unhideWhenUsed="1" w:qFormat="1"/>
-    <w:lsdException w:name="table of figures" w:semiHidden="1" w:unhideWhenUsed="1"/>
-    <w:lsdException w:name="envelope address" w:semiHidden="1" w:unhideWhenUsed="1"/>
-    <w:lsdException w:name="envelope return" w:semiHidden="1" w:unhideWhenUsed="1"/>
-    <w:lsdException w:name="footnote reference" w:semiHidden="1" w:unhideWhenUsed="1"/>
-    <w:lsdException w:name="annotation reference" w:semiHidden="1" w:unhideWhenUsed="1"/>
-    <w:lsdException w:name="line number" w:semiHidden="1" w:unhideWhenUsed="1"/>
-    <w:lsdException w:name="page number" w:semiHidden="1" w:unhideWhenUsed="1"/>
-    <w:lsdException w:name="endnote reference" w:semiHidden="1" w:unhideWhenUsed="1"/>
-    <w:lsdException w:name="endnote text" w:semiHidden="1" w:unhideWhenUsed="1"/>
-    <w:lsdException w:name="table of authorities" w:semiHidden="1" w:unhideWhenUsed="1"/>
-    <w:lsdException w:name="macro" w:semiHidden="1" w:unhideWhenUsed="1"/>
-    <w:lsdException w:name="toa heading" w:semiHidden="1" w:unhideWhenUsed="1"/>
-    <w:lsdException w:name="List" w:semiHidden="1" w:unhideWhenUsed="1"/>
-    <w:lsdException w:name="List Bullet" w:semiHidden="1" w:unhideWhenUsed="1"/>
-    <w:lsdException w:name="List Number" w:semiHidden="1" w:unhideWhenUsed="1"/>
-    <w:lsdException w:name="List 2" w:semiHidden="1" w:unhideWhenUsed="1"/>
-    <w:lsdException w:name="List 3" w:semiHidden="1" w:unhideWhenUsed="1"/>
-    <w:lsdException w:name="List 4" w:semiHidden="1" w:unhideWhenUsed="1"/>
-    <w:lsdException w:name="List 5" w:semiHidden="1" w:unhideWhenUsed="1"/>
-    <w:lsdException w:name="List Bullet 2" w:semiHidden="1" w:unhideWhenUsed="1"/>
-    <w:lsdException w:name="List Bullet 3" w:semiHidden="1" w:unhideWhenUsed="1"/>
-    <w:lsdException w:name="List Bullet 4" w:semiHidden="1" w:unhideWhenUsed="1"/>
-    <w:lsdException w:name="List Bullet 5" w:semiHidden="1" w:unhideWhenUsed="1"/>
-    <w:lsdException w:name="List Number 2" w:semiHidden="1" w:unhideWhenUsed="1"/>
-    <w:lsdException w:name="List Number 3" w:semiHidden="1" w:unhideWhenUsed="1"/>
-    <w:lsdException w:name="List Number 4" w:semiHidden="1" w:unhideWhenUsed="1"/>
-    <w:lsdException w:name="List Number 5" w:semiHidden="1" w:unhideWhenUsed="1"/>
-    <w:lsdException w:name="Title" w:uiPriority="10" w:qFormat="1"/>
-    <w:lsdException w:name="Closing" w:semiHidden="1" w:unhideWhenUsed="1"/>
-    <w:lsdException w:name="Signature" w:semiHidden="1" w:unhideWhenUsed="1"/>
-    <w:lsdException w:name="Default Paragraph Font" w:semiHidden="1" w:uiPriority="1" w:unhideWhenUsed="1"/>
-    <w:lsdException w:name="Body Text" w:semiHidden="1" w:unhideWhenUsed="1"/>
-    <w:lsdException w:name="Body Text Indent" w:semiHidden="1" w:unhideWhenUsed="1"/>
-    <w:lsdException w:name="List Continue" w:semiHidden="1" w:unhideWhenUsed="1"/>
-    <w:lsdException w:name="List Continue 2" w:semiHidden="1" w:unhideWhenUsed="1"/>
-    <w:lsdException w:name="List Continue 3" w:semiHidden="1" w:unhideWhenUsed="1"/>
-    <w:lsdException w:name="List Continue 4" w:semiHidden="1" w:unhideWhenUsed="1"/>
-    <w:lsdException w:name="List Continue 5" w:semiHidden="1" w:unhideWhenUsed="1"/>
-    <w:lsdException w:name="Message Header" w:semiHidden="1" w:unhideWhenUsed="1"/>
-    <w:lsdException w:name="Subtitle" w:uiPriority="11" w:qFormat="1"/>
-    <w:lsdException w:name="Salutation" w:semiHidden="1" w:unhideWhenUsed="1"/>
-    <w:lsdException w:name="Date" w:semiHidden="1" w:unhideWhenUsed="1"/>
-    <w:lsdException w:name="Body Text First Indent" w:semiHidden="1" w:unhideWhenUsed="1"/>
-    <w:lsdException w:name="Body Text First Indent 2" w:semiHidden="1" w:unhideWhenUsed="1"/>
-    <w:lsdException w:name="Note Heading" w:semiHidden="1" w:unhideWhenUsed="1"/>
-    <w:lsdException w:name="Body Text 2" w:semiHidden="1" w:unhideWhenUsed="1"/>
-    <w:lsdException w:name="Body Text 3" w:semiHidden="1" w:unhideWhenUsed="1"/>
-    <w:lsdException w:name="Body Text Indent 2" w:semiHidden="1" w:unhideWhenUsed="1"/>
-    <w:lsdException w:name="Body Text Indent 3" w:semiHidden="1" w:unhideWhenUsed="1"/>
-    <w:lsdException w:name="Block Text" w:semiHidden="1" w:unhideWhenUsed="1"/>
-    <w:lsdException w:name="Hyperlink" w:semiHidden="1" w:unhideWhenUsed="1"/>
-    <w:lsdException w:name="FollowedHyperlink" w:semiHidden="1" w:unhideWhenUsed="1"/>
-    <w:lsdException w:name="Strong" w:uiPriority="22" w:qFormat="1"/>
-    <w:lsdException w:name="Emphasis" w:uiPriority="20" w:qFormat="1"/>
-    <w:lsdException w:name="Document Map" w:semiHidden="1" w:unhideWhenUsed="1"/>
-    <w:lsdException w:name="Plain Text" w:semiHidden="1" w:unhideWhenUsed="1"/>
-    <w:lsdException w:name="E-mail Signature" w:semiHidden="1" w:unhideWhenUsed="1"/>
-    <w:lsdException w:name="HTML Top of Form" w:semiHidden="1" w:unhideWhenUsed="1"/>
-    <w:lsdException w:name="HTML Bottom of Form" w:semiHidden="1" w:unhideWhenUsed="1"/>
-    <w:lsdException w:name="Normal (Web)" w:semiHidden="1" w:unhideWhenUsed="1"/>
-    <w:lsdException w:name="HTML Acronym" w:semiHidden="1" w:unhideWhenUsed="1"/>
-    <w:lsdException w:name="HTML Address" w:semiHidden="1" w:unhideWhenUsed="1"/>
-    <w:lsdException w:name="HTML Cite" w:semiHidden="1" w:unhideWhenUsed="1"/>
-    <w:lsdException w:name="HTML Code" w:semiHidden="1" w:unhideWhenUsed="1"/>
-    <w:lsdException w:name="HTML Definition" w:semiHidden="1" w:unhideWhenUsed="1"/>
-    <w:lsdException w:name="HTML Keyboard" w:semiHidden="1" w:unhideWhenUsed="1"/>
-    <w:lsdException w:name="HTML Preformatted" w:semiHidden="1" w:unhideWhenUsed="1"/>
-    <w:lsdException w:name="HTML Sample" w:semiHidden="1" w:unhideWhenUsed="1"/>
-    <w:lsdException w:name="HTML Typewriter" w:semiHidden="1" w:unhideWhenUsed="1"/>
-    <w:lsdException w:name="HTML Variable" w:semiHidden="1" w:unhideWhenUsed="1"/>
-    <w:lsdException w:name="Normal Table" w:semiHidden="1" w:unhideWhenUsed="1"/>
-    <w:lsdException w:name="annotation subject" w:semiHidden="1" w:unhideWhenUsed="1"/>
-    <w:lsdException w:name="No List" w:semiHidden="1" w:unhideWhenUsed="1"/>
-    <w:lsdException w:name="Outline List 1" w:semiHidden="1" w:unhideWhenUsed="1"/>
-    <w:lsdException w:name="Outline List 2" w:semiHidden="1" w:unhideWhenUsed="1"/>
-    <w:lsdException w:name="Outline List 3" w:semiHidden="1" w:unhideWhenUsed="1"/>
-    <w:lsdException w:name="Table Simple 1" w:semiHidden="1" w:unhideWhenUsed="1"/>
-    <w:lsdException w:name="Table Simple 2" w:semiHidden="1" w:unhideWhenUsed="1"/>
-    <w:lsdException w:name="Table Simple 3" w:semiHidden="1" w:unhideWhenUsed="1"/>
-    <w:lsdException w:name="Table Classic 1" w:semiHidden="1" w:unhideWhenUsed="1"/>
-    <w:lsdException w:name="Table Classic 2" w:semiHidden="1" w:unhideWhenUsed="1"/>
-    <w:lsdException w:name="Table Classic 3" w:semiHidden="1" w:unhideWhenUsed="1"/>
-    <w:lsdException w:name="Table Classic 4" w:semiHidden="1" w:unhideWhenUsed="1"/>
-    <w:lsdException w:name="Table Colorful 1" w:semiHidden="1" w:unhideWhenUsed="1"/>
-    <w:lsdException w:name="Table Colorful 2" w:semiHidden="1" w:unhideWhenUsed="1"/>
-    <w:lsdException w:name="Table Colorful 3" w:semiHidden="1" w:unhideWhenUsed="1"/>
-    <w:lsdException w:name="Table Columns 1" w:semiHidden="1" w:unhideWhenUsed="1"/>
-    <w:lsdException w:name="Table Columns 2" w:semiHidden="1" w:unhideWhenUsed="1"/>
-    <w:lsdException w:name="Table Columns 3" w:semiHidden="1" w:unhideWhenUsed="1"/>
-    <w:lsdException w:name="Table Columns 4" w:semiHidden="1" w:unhideWhenUsed="1"/>
-    <w:lsdException w:name="Table Columns 5" w:semiHidden="1" w:unhideWhenUsed="1"/>
-    <w:lsdException w:name="Table Grid 1" w:semiHidden="1" w:unhideWhenUsed="1"/>
-    <w:lsdException w:name="Table Grid 2" w:semiHidden="1" w:unhideWhenUsed="1"/>
-    <w:lsdException w:name="Table Grid 3" w:semiHidden="1" w:unhideWhenUsed="1"/>
-    <w:lsdException w:name="Table Grid 4" w:semiHidden="1" w:unhideWhenUsed="1"/>
-    <w:lsdException w:name="Table Grid 5" w:semiHidden="1" w:unhideWhenUsed="1"/>
-    <w:lsdException w:name="Table Grid 6" w:semiHidden="1" w:unhideWhenUsed="1"/>
-    <w:lsdException w:name="Table Grid 7" w:semiHidden="1" w:unhideWhenUsed="1"/>
-    <w:lsdException w:name="Table Grid 8" w:semiHidden="1" w:unhideWhenUsed="1"/>
-    <w:lsdException w:name="Table List 1" w:semiHidden="1" w:unhideWhenUsed="1"/>
-    <w:lsdException w:name="Table List 2" w:semiHidden="1" w:unhideWhenUsed="1"/>
-    <w:lsdException w:name="Table List 3" w:semiHidden="1" w:unhideWhenUsed="1"/>
-    <w:lsdException w:name="Table List 4" w:semiHidden="1" w:unhideWhenUsed="1"/>
-    <w:lsdException w:name="Table List 5" w:semiHidden="1" w:unhideWhenUsed="1"/>
-    <w:lsdException w:name="Table List 6" w:semiHidden="1" w:unhideWhenUsed="1"/>
-    <w:lsdException w:name="Table List 7" w:semiHidden="1" w:unhideWhenUsed="1"/>
-    <w:lsdException w:name="Table List 8" w:semiHidden="1" w:unhideWhenUsed="1"/>
-    <w:lsdException w:name="Table 3D effects 1" w:semiHidden="1" w:unhideWhenUsed="1"/>
-    <w:lsdException w:name="Table 3D effects 2" w:semiHidden="1" w:unhideWhenUsed="1"/>
-    <w:lsdException w:name="Table 3D effects 3" w:semiHidden="1" w:unhideWhenUsed="1"/>
-    <w:lsdException w:name="Table Contemporary" w:semiHidden="1" w:unhideWhenUsed="1"/>
-    <w:lsdException w:name="Table Elegant" w:semiHidden="1" w:unhideWhenUsed="1"/>
-    <w:lsdException w:name="Table Professional" w:semiHidden="1" w:unhideWhenUsed="1"/>
-    <w:lsdException w:name="Table Subtle 1" w:semiHidden="1" w:unhideWhenUsed="1"/>
-    <w:lsdException w:name="Table Subtle 2" w:semiHidden="1" w:unhideWhenUsed="1"/>
-    <w:lsdException w:name="Table Web 1" w:semiHidden="1" w:unhideWhenUsed="1"/>
-    <w:lsdException w:name="Table Web 2" w:semiHidden="1" w:unhideWhenUsed="1"/>
-    <w:lsdException w:name="Table Web 3" w:semiHidden="1" w:unhideWhenUsed="1"/>
-    <w:lsdException w:name="Balloon Text" w:semiHidden="1" w:unhideWhenUsed="1"/>
-    <w:lsdException w:name="Table Grid" w:uiPriority="39"/>
-    <w:lsdException w:name="Table Theme" w:semiHidden="1" w:unhideWhenUsed="1"/>
-    <w:lsdException w:name="Placeholder Text" w:semiHidden="1"/>
-    <w:lsdException w:name="No Spacing" w:uiPriority="1" w:qFormat="1"/>
-    <w:lsdException w:name="Light Shading" w:uiPriority="60"/>
-    <w:lsdException w:name="Light List" w:uiPriority="61"/>
-    <w:lsdException w:name="Light Grid" w:uiPriority="62"/>
-    <w:lsdException w:name="Medium Shading 1" w:uiPriority="63"/>
-    <w:lsdException w:name="Medium Shading 2" w:uiPriority="64"/>
-    <w:lsdException w:name="Medium List 1" w:uiPriority="65"/>
-    <w:lsdException w:name="Medium List 2" w:uiPriority="66"/>
-    <w:lsdException w:name="Medium Grid 1" w:uiPriority="67"/>
-    <w:lsdException w:name="Medium Grid 2" w:uiPriority="68"/>
-    <w:lsdException w:name="Medium Grid 3" w:uiPriority="69"/>
-    <w:lsdException w:name="Dark List" w:uiPriority="70"/>
-    <w:lsdException w:name="Colorful Shading" w:uiPriority="71"/>
-    <w:lsdException w:name="Colorful List" w:uiPriority="72"/>
-    <w:lsdException w:name="Colorful Grid" w:uiPriority="73"/>
-    <w:lsdException w:name="Light Shading Accent 1" w:uiPriority="60"/>
-    <w:lsdException w:name="Light List Accent 1" w:uiPriority="61"/>
-    <w:lsdException w:name="Light Grid Accent 1" w:uiPriority="62"/>
-    <w:lsdException w:name="Medium Shading 1 Accent 1" w:uiPriority="63"/>
-    <w:lsdException w:name="Medium Shading 2 Accent 1" w:uiPriority="64"/>
-    <w:lsdException w:name="Medium List 1 Accent 1" w:uiPriority="65"/>
-    <w:lsdException w:name="Revision" w:semiHidden="1"/>
-    <w:lsdException w:name="List Paragraph" w:uiPriority="34" w:qFormat="1"/>
-    <w:lsdException w:name="Quote" w:uiPriority="29" w:qFormat="1"/>
-    <w:lsdException w:name="Intense Quote" w:uiPriority="30" w:qFormat="1"/>
-    <w:lsdException w:name="Medium List 2 Accent 1" w:uiPriority="66"/>
-    <w:lsdException w:name="Medium Grid 1 Accent 1" w:uiPriority="67"/>
-    <w:lsdException w:name="Medium Grid 2 Accent 1" w:uiPriority="68"/>
-    <w:lsdException w:name="Medium Grid 3 Accent 1" w:uiPriority="69"/>
-    <w:lsdException w:name="Dark List Accent 1" w:uiPriority="70"/>
-    <w:lsdException w:name="Colorful Shading Accent 1" w:uiPriority="71"/>
-    <w:lsdException w:name="Colorful List Accent 1" w:uiPriority="72"/>
-    <w:lsdException w:name="Colorful Grid Accent 1" w:uiPriority="73"/>
-    <w:lsdException w:name="Light Shading Accent 2" w:uiPriority="60"/>
-    <w:lsdException w:name="Light List Accent 2" w:uiPriority="61"/>
-    <w:lsdException w:name="Light Grid Accent 2" w:uiPriority="62"/>
-    <w:lsdException w:name="Medium Shading 1 Accent 2" w:uiPriority="63"/>
-    <w:lsdException w:name="Medium Shading 2 Accent 2" w:uiPriority="64"/>
-    <w:lsdException w:name="Medium List 1 Accent 2" w:uiPriority="65"/>
-    <w:lsdException w:name="Medium List 2 Accent 2" w:uiPriority="66"/>
-    <w:lsdException w:name="Medium Grid 1 Accent 2" w:uiPriority="67"/>
-    <w:lsdException w:name="Medium Grid 2 Accent 2" w:uiPriority="68"/>
-    <w:lsdException w:name="Medium Grid 3 Accent 2" w:uiPriority="69"/>
-    <w:lsdException w:name="Dark List Accent 2" w:uiPriority="70"/>
-    <w:lsdException w:name="Colorful Shading Accent 2" w:uiPriority="71"/>
-    <w:lsdException w:name="Colorful List Accent 2" w:uiPriority="72"/>
-    <w:lsdException w:name="Colorful Grid Accent 2" w:uiPriority="73"/>
-    <w:lsdException w:name="Light Shading Accent 3" w:uiPriority="60"/>
-    <w:lsdException w:name="Light List Accent 3" w:uiPriority="61"/>
-    <w:lsdException w:name="Light Grid Accent 3" w:uiPriority="62"/>
-    <w:lsdException w:name="Medium Shading 1 Accent 3" w:uiPriority="63"/>
-    <w:lsdException w:name="Medium Shading 2 Accent 3" w:uiPriority="64"/>
-    <w:lsdException w:name="Medium List 1 Accent 3" w:uiPriority="65"/>
-    <w:lsdException w:name="Medium List 2 Accent 3" w:uiPriority="66"/>
-    <w:lsdException w:name="Medium Grid 1 Accent 3" w:uiPriority="67"/>
-    <w:lsdException w:name="Medium Grid 2 Accent 3" w:uiPriority="68"/>
-    <w:lsdException w:name="Medium Grid 3 Accent 3" w:uiPriority="69"/>
-    <w:lsdException w:name="Dark List Accent 3" w:uiPriority="70"/>
-    <w:lsdException w:name="Colorful Shading Accent 3" w:uiPriority="71"/>
-    <w:lsdException w:name="Colorful List Accent 3" w:uiPriority="72"/>
-    <w:lsdException w:name="Colorful Grid Accent 3" w:uiPriority="73"/>
-    <w:lsdException w:name="Light Shading Accent 4" w:uiPriority="60"/>
-    <w:lsdException w:name="Light List Accent 4" w:uiPriority="61"/>
-    <w:lsdException w:name="Light Grid Accent 4" w:uiPriority="62"/>
-    <w:lsdException w:name="Medium Shading 1 Accent 4" w:uiPriority="63"/>
-    <w:lsdException w:name="Medium Shading 2 Accent 4" w:uiPriority="64"/>
-    <w:lsdException w:name="Medium List 1 Accent 4" w:uiPriority="65"/>
-    <w:lsdException w:name="Medium List 2 Accent 4" w:uiPriority="66"/>
-    <w:lsdException w:name="Medium Grid 1 Accent 4" w:uiPriority="67"/>
-    <w:lsdException w:name="Medium Grid 2 Accent 4" w:uiPriority="68"/>
-    <w:lsdException w:name="Medium Grid 3 Accent 4" w:uiPriority="69"/>
-    <w:lsdException w:name="Dark List Accent 4" w:uiPriority="70"/>
-    <w:lsdException w:name="Colorful Shading Accent 4" w:uiPriority="71"/>
-    <w:lsdException w:name="Colorful List Accent 4" w:uiPriority="72"/>
-    <w:lsdException w:name="Colorful Grid Accent 4" w:uiPriority="73"/>
-    <w:lsdException w:name="Light Shading Accent 5" w:uiPriority="60"/>
-    <w:lsdException w:name="Light List Accent 5" w:uiPriority="61"/>
-    <w:lsdException w:name="Light Grid Accent 5" w:uiPriority="62"/>
-    <w:lsdException w:name="Medium Shading 1 Accent 5" w:uiPriority="63"/>
-    <w:lsdException w:name="Medium Shading 2 Accent 5" w:uiPriority="64"/>
-    <w:lsdException w:name="Medium List 1 Accent 5" w:uiPriority="65"/>
-    <w:lsdException w:name="Medium List 2 Accent 5" w:uiPriority="66"/>
-    <w:lsdException w:name="Medium Grid 1 Accent 5" w:uiPriority="67"/>
-    <w:lsdException w:name="Medium Grid 2 Accent 5" w:uiPriority="68"/>
-    <w:lsdException w:name="Medium Grid 3 Accent 5" w:uiPriority="69"/>
-    <w:lsdException w:name="Dark List Accent 5" w:uiPriority="70"/>
-    <w:lsdException w:name="Colorful Shading Accent 5" w:uiPriority="71"/>
-    <w:lsdException w:name="Colorful List Accent 5" w:uiPriority="72"/>
-    <w:lsdException w:name="Colorful Grid Accent 5" w:uiPriority="73"/>
-    <w:lsdException w:name="Light Shading Accent 6" w:uiPriority="60"/>
-    <w:lsdException w:name="Light List Accent 6" w:uiPriority="61"/>
-    <w:lsdException w:name="Light Grid Accent 6" w:uiPriority="62"/>
-    <w:lsdException w:name="Medium Shading 1 Accent 6" w:uiPriority="63"/>
-    <w:lsdException w:name="Medium Shading 2 Accent 6" w:uiPriority="64"/>
-    <w:lsdException w:name="Medium List 1 Accent 6" w:uiPriority="65"/>
-    <w:lsdException w:name="Medium List 2 Accent 6" w:uiPriority="66"/>
-    <w:lsdException w:name="Medium Grid 1 Accent 6" w:uiPriority="67"/>
-    <w:lsdException w:name="Medium Grid 2 Accent 6" w:uiPriority="68"/>
-    <w:lsdException w:name="Medium Grid 3 Accent 6" w:uiPriority="69"/>
-    <w:lsdException w:name="Dark List Accent 6" w:uiPriority="70"/>
-    <w:lsdException w:name="Colorful Shading Accent 6" w:uiPriority="71"/>
-    <w:lsdException w:name="Colorful List Accent 6" w:uiPriority="72"/>
-    <w:lsdException w:name="Colorful Grid Accent 6" w:uiPriority="73"/>
-    <w:lsdException w:name="Subtle Emphasis" w:uiPriority="19" w:qFormat="1"/>
-    <w:lsdException w:name="Intense Emphasis" w:uiPriority="21" w:qFormat="1"/>
-    <w:lsdException w:name="Subtle Reference" w:uiPriority="31" w:qFormat="1"/>
-    <w:lsdException w:name="Intense Reference" w:uiPriority="32" w:qFormat="1"/>
-    <w:lsdException w:name="Book Title" w:uiPriority="33" w:qFormat="1"/>
-    <w:lsdException w:name="Bibliography" w:semiHidden="1" w:uiPriority="37" w:unhideWhenUsed="1"/>
-    <w:lsdException w:name="TOC Heading" w:semiHidden="1" w:uiPriority="39" w:unhideWhenUsed="1" w:qFormat="1"/>
-    <w:lsdException w:name="Plain Table 1" w:uiPriority="41"/>
-    <w:lsdException w:name="Plain Table 2" w:uiPriority="42"/>
-    <w:lsdException w:name="Plain Table 3" w:uiPriority="43"/>
-    <w:lsdException w:name="Plain Table 4" w:uiPriority="44"/>
-    <w:lsdException w:name="Plain Table 5" w:uiPriority="45"/>
-    <w:lsdException w:name="Grid Table Light" w:uiPriority="40"/>
-    <w:lsdException w:name="Grid Table 1 Light" w:uiPriority="46"/>
-    <w:lsdException w:name="Grid Table 2" w:uiPriority="47"/>
-    <w:lsdException w:name="Grid Table 3" w:uiPriority="48"/>
-    <w:lsdException w:name="Grid Table 4" w:uiPriority="49"/>
-    <w:lsdException w:name="Grid Table 5 Dark" w:uiPriority="50"/>
-    <w:lsdException w:name="Grid Table 6 Colorful" w:uiPriority="51"/>
-    <w:lsdException w:name="Grid Table 7 Colorful" w:uiPriority="52"/>
-    <w:lsdException w:name="Grid Table 1 Light Accent 1" w:uiPriority="46"/>
-    <w:lsdException w:name="Grid Table 2 Accent 1" w:uiPriority="47"/>
-    <w:lsdException w:name="Grid Table 3 Accent 1" w:uiPriority="48"/>
-    <w:lsdException w:name="Grid Table 4 Accent 1" w:uiPriority="49"/>
-    <w:lsdException w:name="Grid Table 5 Dark Accent 1" w:uiPriority="50"/>
-    <w:lsdException w:name="Grid Table 6 Colorful Accent 1" w:uiPriority="51"/>
-    <w:lsdException w:name="Grid Table 7 Colorful Accent 1" w:uiPriority="52"/>
-    <w:lsdException w:name="Grid Table 1 Light Accent 2" w:uiPriority="46"/>
-    <w:lsdException w:name="Grid Table 2 Accent 2" w:uiPriority="47"/>
-    <w:lsdException w:name="Grid Table 3 Accent 2" w:uiPriority="48"/>
-    <w:lsdException w:name="Grid Table 4 Accent 2" w:uiPriority="49"/>
-    <w:lsdException w:name="Grid Table 5 Dark Accent 2" w:uiPriority="50"/>
-    <w:lsdException w:name="Grid Table 6 Colorful Accent 2" w:uiPriority="51"/>
-    <w:lsdException w:name="Grid Table 7 Colorful Accent 2" w:uiPriority="52"/>
-    <w:lsdException w:name="Grid Table 1 Light Accent 3" w:uiPriority="46"/>
-    <w:lsdException w:name="Grid Table 2 Accent 3" w:uiPriority="47"/>
-    <w:lsdException w:name="Grid Table 3 Accent 3" w:uiPriority="48"/>
-    <w:lsdException w:name="Grid Table 4 Accent 3" w:uiPriority="49"/>
-    <w:lsdException w:name="Grid Table 5 Dark Accent 3" w:uiPriority="50"/>
-    <w:lsdException w:name="Grid Table 6 Colorful Accent 3" w:uiPriority="51"/>
-    <w:lsdException w:name="Grid Table 7 Colorful Accent 3" w:uiPriority="52"/>
-    <w:lsdException w:name="Grid Table 1 Light Accent 4" w:uiPriority="46"/>
-    <w:lsdException w:name="Grid Table 2 Accent 4" w:uiPriority="47"/>
-    <w:lsdException w:name="Grid Table 3 Accent 4" w:uiPriority="48"/>
-    <w:lsdException w:name="Grid Table 4 Accent 4" w:uiPriority="49"/>
-    <w:lsdException w:name="Grid Table 5 Dark Accent 4" w:uiPriority="50"/>
-    <w:lsdException w:name="Grid Table 6 Colorful Accent 4" w:uiPriority="51"/>
-    <w:lsdException w:name="Grid Table 7 Colorful Accent 4" w:uiPriority="52"/>
-    <w:lsdException w:name="Grid Table 1 Light Accent 5" w:uiPriority="46"/>
-    <w:lsdException w:name="Grid Table 2 Accent 5" w:uiPriority="47"/>
-    <w:lsdException w:name="Grid Table 3 Accent 5" w:uiPriority="48"/>
-    <w:lsdException w:name="Grid Table 4 Accent 5" w:uiPriority="49"/>
-    <w:lsdException w:name="Grid Table 5 Dark Accent 5" w:uiPriority="50"/>
-    <w:lsdException w:name="Grid Table 6 Colorful Accent 5" w:uiPriority="51"/>
-    <w:lsdException w:name="Grid Table 7 Colorful Accent 5" w:uiPriority="52"/>
-    <w:lsdException w:name="Grid Table 1 Light Accent 6" w:uiPriority="46"/>
-    <w:lsdException w:name="Grid Table 2 Accent 6" w:uiPriority="47"/>
-    <w:lsdException w:name="Grid Table 3 Accent 6" w:uiPriority="48"/>
-    <w:lsdException w:name="Grid Table 4 Accent 6" w:uiPriority="49"/>
-    <w:lsdException w:name="Grid Table 5 Dark Accent 6" w:uiPriority="50"/>
-    <w:lsdException w:name="Grid Table 6 Colorful Accent 6" w:uiPriority="51"/>
-    <w:lsdException w:name="Grid Table 7 Colorful Accent 6" w:uiPriority="52"/>
-    <w:lsdException w:name="List Table 1 Light" w:uiPriority="46"/>
-    <w:lsdException w:name="List Table 2" w:uiPriority="47"/>
-    <w:lsdException w:name="List Table 3" w:uiPriority="48"/>
-    <w:lsdException w:name="List Table 4" w:uiPriority="49"/>
-    <w:lsdException w:name="List Table 5 Dark" w:uiPriority="50"/>
-    <w:lsdException w:name="List Table 6 Colorful" w:uiPriority="51"/>
-    <w:lsdException w:name="List Table 7 Colorful" w:uiPriority="52"/>
-    <w:lsdException w:name="List Table 1 Light Accent 1" w:uiPriority="46"/>
-    <w:lsdException w:name="List Table 2 Accent 1" w:uiPriority="47"/>
-    <w:lsdException w:name="List Table 3 Accent 1" w:uiPriority="48"/>
-    <w:lsdException w:name="List Table 4 Accent 1" w:uiPriority="49"/>
-    <w:lsdException w:name="List Table 5 Dark Accent 1" w:uiPriority="50"/>
-    <w:lsdException w:name="List Table 6 Colorful Accent 1" w:uiPriority="51"/>
-    <w:lsdException w:name="List Table 7 Colorful Accent 1" w:uiPriority="52"/>
-    <w:lsdException w:name="List Table 1 Light Accent 2" w:uiPriority="46"/>
-    <w:lsdException w:name="List Table 2 Accent 2" w:uiPriority="47"/>
-    <w:lsdException w:name="List Table 3 Accent 2" w:uiPriority="48"/>
-    <w:lsdException w:name="List Table 4 Accent 2" w:uiPriority="49"/>
-    <w:lsdException w:name="List Table 5 Dark Accent 2" w:uiPriority="50"/>
-    <w:lsdException w:name="List Table 6 Colorful Accent 2" w:uiPriority="51"/>
-    <w:lsdException w:name="List Table 7 Colorful Accent 2" w:uiPriority="52"/>
-    <w:lsdException w:name="List Table 1 Light Accent 3" w:uiPriority="46"/>
-    <w:lsdException w:name="List Table 2 Accent 3" w:uiPriority="47"/>
-    <w:lsdException w:name="List Table 3 Accent 3" w:uiPriority="48"/>
-    <w:lsdException w:name="List Table 4 Accent 3" w:uiPriority="49"/>
-    <w:lsdException w:name="List Table 5 Dark Accent 3" w:uiPriority="50"/>
-    <w:lsdException w:name="List Table 6 Colorful Accent 3" w:uiPriority="51"/>
-    <w:lsdException w:name="List Table 7 Colorful Accent 3" w:uiPriority="52"/>
-    <w:lsdException w:name="List Table 1 Light Accent 4" w:uiPriority="46"/>
-    <w:lsdException w:name="List Table 2 Accent 4" w:uiPriority="47"/>
-    <w:lsdException w:name="List Table 3 Accent 4" w:uiPriority="48"/>
-    <w:lsdException w:name="List Table 4 Accent 4" w:uiPriority="49"/>
-    <w:lsdException w:name="List Table 5 Dark Accent 4" w:uiPriority="50"/>
-    <w:lsdException w:name="List Table 6 Colorful Accent 4" w:uiPriority="51"/>
-    <w:lsdException w:name="List Table 7 Colorful Accent 4" w:uiPriority="52"/>
-    <w:lsdException w:name="List Table 1 Light Accent 5" w:uiPriority="46"/>
-    <w:lsdException w:name="List Table 2 Accent 5" w:uiPriority="47"/>
-    <w:lsdException w:name="List Table 3 Accent 5" w:uiPriority="48"/>
-    <w:lsdException w:name="List Table 4 Accent 5" w:uiPriority="49"/>
-    <w:lsdException w:name="List Table 5 Dark Accent 5" w:uiPriority="50"/>
-    <w:lsdException w:name="List Table 6 Colorful Accent 5" w:uiPriority="51"/>
-    <w:lsdException w:name="List Table 7 Colorful Accent 5" w:uiPriority="52"/>
-    <w:lsdException w:name="List Table 1 Light Accent 6" w:uiPriority="46"/>
-    <w:lsdException w:name="List Table 2 Accent 6" w:uiPriority="47"/>
-    <w:lsdException w:name="List Table 3 Accent 6" w:uiPriority="48"/>
-    <w:lsdException w:name="List Table 4 Accent 6" w:uiPriority="49"/>
-    <w:lsdException w:name="List Table 5 Dark Accent 6" w:uiPriority="50"/>
-    <w:lsdException w:name="List Table 6 Colorful Accent 6" w:uiPriority="51"/>
-    <w:lsdException w:name="List Table 7 Colorful Accent 6" w:uiPriority="52"/>
-  </w:latentStyles>
-  <w:style w:type="paragraph" w:default="1" w:styleId="Normal">
-    <w:name w:val="Normal"/>
-    <w:qFormat/>
-  </w:style>
-  <w:style w:type="character" w:default="1" w:styleId="DefaultParagraphFont">
-    <w:name w:val="Default Paragraph Font"/>
-    <w:uiPriority w:val="1"/>
-    <w:semiHidden/>
-    <w:unhideWhenUsed/>
-  </w:style>
-  <w:style w:type="table" w:default="1" w:styleId="TableNormal">
-    <w:name w:val="Normal Table"/>
-    <w:uiPriority w:val="99"/>
-    <w:semiHidden/>
-    <w:unhideWhenUsed/>
-    <w:tblPr>
-      <w:tblInd w:w="0" w:type="dxa"/>
-      <w:tblCellMar>
-        <w:top w:w="0" w:type="dxa"/>
-        <w:left w:w="108" w:type="dxa"/>
-        <w:bottom w:w="0" w:type="dxa"/>
-        <w:right w:w="108" w:type="dxa"/>
-      </w:tblCellMar>
-    </w:tblPr>
-  </w:style>
-  <w:style w:type="numbering" w:default="1" w:styleId="NoList">
-    <w:name w:val="No List"/>
-    <w:uiPriority w:val="99"/>
-    <w:semiHidden/>
-    <w:unhideWhenUsed/>
-  </w:style>
-  <w:style w:type="paragraph" w:customStyle="1" w:styleId="05C0C2FA7041416A82B9E5B7620FB64E">
-    <w:name w:val="05C0C2FA7041416A82B9E5B7620FB64E"/>
-    <w:rsid w:val="00F54C7A"/>
-  </w:style>
-  <w:style w:type="paragraph" w:customStyle="1" w:styleId="4EF829EE0367464C9123F227B7B4D52C">
-    <w:name w:val="4EF829EE0367464C9123F227B7B4D52C"/>
-    <w:rsid w:val="00F54C7A"/>
-  </w:style>
-  <w:style w:type="paragraph" w:customStyle="1" w:styleId="268CEEA186C5439393235B8550D6143E">
-    <w:name w:val="268CEEA186C5439393235B8550D6143E"/>
-    <w:rsid w:val="00F54C7A"/>
-  </w:style>
-</w:styles>
-</file>
-
-<file path=word/glossary/webSettings.xml><?xml version="1.0" encoding="utf-8"?>
-<w:webSettings xmlns:mc="http://schemas.openxmlformats.org/markup-compatibility/2006" xmlns:r="http://schemas.openxmlformats.org/officeDocument/2006/relationships" xmlns:w="http://schemas.openxmlformats.org/wordprocessingml/2006/main" xmlns:w14="http://schemas.microsoft.com/office/word/2010/wordml" xmlns:w15="http://schemas.microsoft.com/office/word/2012/wordml" mc:Ignorable="w14 w15">
-  <w:optimizeForBrowser/>
-  <w:allowPNG/>
-</w:webSettings>
-</file>
-
 <file path=word/theme/theme1.xml><?xml version="1.0" encoding="utf-8"?>
 <a:theme xmlns:a="http://schemas.openxmlformats.org/drawingml/2006/main" name="Office Theme">
   <a:themeElements>
@@ -12542,7 +12010,7 @@
 </file>
 
 <file path=customXml/itemProps1.xml><?xml version="1.0" encoding="utf-8"?>
-<ds:datastoreItem xmlns:ds="http://schemas.openxmlformats.org/officeDocument/2006/customXml" ds:itemID="{F729FEDB-2BD6-452D-B300-DEBC27063657}">
+<ds:datastoreItem xmlns:ds="http://schemas.openxmlformats.org/officeDocument/2006/customXml" ds:itemID="{D336082A-A872-418F-A446-EE956C59F2FD}">
   <ds:schemaRefs>
     <ds:schemaRef ds:uri="http://schemas.openxmlformats.org/officeDocument/2006/bibliography"/>
   </ds:schemaRefs>

</xml_diff>

<commit_message>
Updated use cases and diagrams
</commit_message>
<xml_diff>
--- a/Initial Requirement Model.docx
+++ b/Initial Requirement Model.docx
@@ -100,7 +100,7 @@
                   </wp:anchor>
                 </w:drawing>
               </mc:Choice>
-              <mc:Fallback xmlns:cx="http://schemas.microsoft.com/office/drawing/2014/chartex" xmlns:cx1="http://schemas.microsoft.com/office/drawing/2015/9/8/chartex" xmlns:w16se="http://schemas.microsoft.com/office/word/2015/wordml/symex">
+              <mc:Fallback xmlns:w16se="http://schemas.microsoft.com/office/word/2015/wordml/symex" xmlns:cx1="http://schemas.microsoft.com/office/drawing/2015/9/8/chartex" xmlns:cx="http://schemas.microsoft.com/office/drawing/2014/chartex">
                 <w:pict>
                   <v:rect w14:anchorId="472301E6" id="Rectangle 4" o:spid="_x0000_s1026" alt="Wide upward diagonal" style="position:absolute;margin-left:-213.05pt;margin-top:-46.95pt;width:174.3pt;height:741.6pt;z-index:251659264;visibility:visible;mso-wrap-style:square;mso-width-percent:0;mso-height-percent:0;mso-wrap-distance-left:9pt;mso-wrap-distance-top:0;mso-wrap-distance-right:9pt;mso-wrap-distance-bottom:0;mso-position-horizontal:absolute;mso-position-horizontal-relative:text;mso-position-vertical:absolute;mso-position-vertical-relative:margin;mso-width-percent:0;mso-height-percent:0;mso-width-relative:page;mso-height-relative:page;v-text-anchor:top" o:gfxdata="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" fillcolor="#7030a0" stroked="f">
                     <v:fill r:id="rId6" o:title="" color2="white [3212]" type="pattern"/>
@@ -5576,8 +5576,6 @@
           <w:numId w:val="9"/>
         </w:numPr>
       </w:pPr>
-      <w:bookmarkStart w:id="38" w:name="_GoBack"/>
-      <w:bookmarkEnd w:id="38"/>
       <w:r>
         <w:t>Security services will be needed as we will be needing to authenticate users logins and will assist in these processes</w:t>
       </w:r>
@@ -5586,19 +5584,19 @@
       <w:pPr>
         <w:pStyle w:val="Heading1"/>
       </w:pPr>
-      <w:bookmarkStart w:id="39" w:name="_Toc509934797"/>
-      <w:commentRangeStart w:id="40"/>
+      <w:bookmarkStart w:id="38" w:name="_Toc509934797"/>
+      <w:commentRangeStart w:id="39"/>
       <w:r>
         <w:t>4</w:t>
       </w:r>
-      <w:commentRangeEnd w:id="40"/>
+      <w:commentRangeEnd w:id="39"/>
       <w:r>
         <w:rPr>
           <w:rStyle w:val="CommentReference"/>
           <w:rFonts w:asciiTheme="minorHAnsi" w:eastAsiaTheme="minorHAnsi" w:hAnsiTheme="minorHAnsi" w:cstheme="minorBidi"/>
           <w:color w:val="auto"/>
         </w:rPr>
-        <w:commentReference w:id="40"/>
+        <w:commentReference w:id="39"/>
       </w:r>
       <w:r>
         <w:t xml:space="preserve">. </w:t>
@@ -5606,7 +5604,7 @@
       <w:r>
         <w:t>System Constraints</w:t>
       </w:r>
-      <w:bookmarkEnd w:id="39"/>
+      <w:bookmarkEnd w:id="38"/>
       <w:r>
         <w:t xml:space="preserve"> </w:t>
       </w:r>
@@ -5680,11 +5678,11 @@
       <w:pPr>
         <w:pStyle w:val="Heading1"/>
       </w:pPr>
-      <w:bookmarkStart w:id="41" w:name="_Toc509934798"/>
+      <w:bookmarkStart w:id="40" w:name="_Toc509934798"/>
       <w:r>
         <w:t>5. Assumptions and dependencies</w:t>
       </w:r>
-      <w:bookmarkEnd w:id="41"/>
+      <w:bookmarkEnd w:id="40"/>
     </w:p>
     <w:p>
       <w:pPr>
@@ -5748,15 +5746,29 @@
           <w:numId w:val="5"/>
         </w:numPr>
       </w:pPr>
+      <w:commentRangeStart w:id="41"/>
+      <w:r>
+        <w:t>I</w:t>
+      </w:r>
+      <w:r>
+        <w:t>t</w:t>
+      </w:r>
+      <w:r>
+        <w:t xml:space="preserve"> w</w:t>
+      </w:r>
+      <w:commentRangeEnd w:id="41"/>
+      <w:r>
+        <w:rPr>
+          <w:rStyle w:val="CommentReference"/>
+        </w:rPr>
+        <w:commentReference w:id="41"/>
+      </w:r>
+      <w:r>
+        <w:t>ill be assumed that the</w:t>
+      </w:r>
       <w:commentRangeStart w:id="42"/>
       <w:r>
-        <w:t>I</w:t>
-      </w:r>
-      <w:r>
-        <w:t>t</w:t>
-      </w:r>
-      <w:r>
-        <w:t xml:space="preserve"> w</w:t>
+        <w:t xml:space="preserve"> </w:t>
       </w:r>
       <w:commentRangeEnd w:id="42"/>
       <w:r>
@@ -5766,20 +5778,6 @@
         <w:commentReference w:id="42"/>
       </w:r>
       <w:r>
-        <w:t>ill be assumed that the</w:t>
-      </w:r>
-      <w:commentRangeStart w:id="43"/>
-      <w:r>
-        <w:t xml:space="preserve"> </w:t>
-      </w:r>
-      <w:commentRangeEnd w:id="43"/>
-      <w:r>
-        <w:rPr>
-          <w:rStyle w:val="CommentReference"/>
-        </w:rPr>
-        <w:commentReference w:id="43"/>
-      </w:r>
-      <w:r>
         <w:t>Facebook and Google Play Services</w:t>
       </w:r>
       <w:r>
@@ -5790,7 +5788,7 @@
       <w:pPr>
         <w:pStyle w:val="Heading1"/>
       </w:pPr>
-      <w:bookmarkStart w:id="44" w:name="_Toc509934799"/>
+      <w:bookmarkStart w:id="43" w:name="_Toc509934799"/>
       <w:r>
         <w:t>6</w:t>
       </w:r>
@@ -5803,7 +5801,7 @@
       <w:r>
         <w:t xml:space="preserve"> Diagram</w:t>
       </w:r>
-      <w:bookmarkEnd w:id="44"/>
+      <w:bookmarkEnd w:id="43"/>
     </w:p>
     <w:p/>
     <w:p>
@@ -5870,12 +5868,12 @@
           <w:numId w:val="12"/>
         </w:numPr>
       </w:pPr>
-      <w:bookmarkStart w:id="45" w:name="_Toc509934800"/>
+      <w:bookmarkStart w:id="44" w:name="_Toc509934800"/>
       <w:r>
         <w:lastRenderedPageBreak/>
         <w:t>Functional requirements</w:t>
       </w:r>
-      <w:bookmarkEnd w:id="45"/>
+      <w:bookmarkEnd w:id="44"/>
       <w:r>
         <w:t xml:space="preserve"> </w:t>
       </w:r>
@@ -5888,7 +5886,7 @@
           <w:numId w:val="13"/>
         </w:numPr>
       </w:pPr>
-      <w:bookmarkStart w:id="46" w:name="_Toc509934801"/>
+      <w:bookmarkStart w:id="45" w:name="_Toc509934801"/>
       <w:r>
         <w:t>Use C</w:t>
       </w:r>
@@ -5898,7 +5896,7 @@
       <w:r>
         <w:t xml:space="preserve"> Descriptions</w:t>
       </w:r>
-      <w:bookmarkEnd w:id="46"/>
+      <w:bookmarkEnd w:id="45"/>
     </w:p>
     <w:p>
       <w:pPr>
@@ -5911,7 +5909,7 @@
       <w:r>
         <w:t xml:space="preserve">      </w:t>
       </w:r>
-      <w:bookmarkStart w:id="47" w:name="_Toc509934802"/>
+      <w:bookmarkStart w:id="46" w:name="_Toc509934802"/>
       <w:r>
         <w:t>Use Case</w:t>
       </w:r>
@@ -5930,7 +5928,7 @@
       <w:r>
         <w:t>Game</w:t>
       </w:r>
-      <w:bookmarkEnd w:id="47"/>
+      <w:bookmarkEnd w:id="46"/>
       <w:r>
         <w:t xml:space="preserve"> </w:t>
       </w:r>
@@ -5985,11 +5983,11 @@
       <w:r>
         <w:t xml:space="preserve">      </w:t>
       </w:r>
-      <w:bookmarkStart w:id="48" w:name="_Toc509934803"/>
+      <w:bookmarkStart w:id="47" w:name="_Toc509934803"/>
       <w:r>
         <w:t>Use Case: End Goal: Login</w:t>
       </w:r>
-      <w:bookmarkEnd w:id="48"/>
+      <w:bookmarkEnd w:id="47"/>
     </w:p>
     <w:p>
       <w:pPr>
@@ -6032,7 +6030,7 @@
           <w:numId w:val="16"/>
         </w:numPr>
       </w:pPr>
-      <w:bookmarkStart w:id="49" w:name="_Toc509934804"/>
+      <w:bookmarkStart w:id="48" w:name="_Toc509934804"/>
       <w:r>
         <w:t xml:space="preserve">Use Case: </w:t>
       </w:r>
@@ -6045,7 +6043,7 @@
       <w:r>
         <w:t>End Goal: Login</w:t>
       </w:r>
-      <w:bookmarkEnd w:id="49"/>
+      <w:bookmarkEnd w:id="48"/>
     </w:p>
     <w:p>
       <w:pPr>
@@ -6103,7 +6101,7 @@
           <w:numId w:val="16"/>
         </w:numPr>
       </w:pPr>
-      <w:bookmarkStart w:id="50" w:name="_Toc509934805"/>
+      <w:bookmarkStart w:id="49" w:name="_Toc509934805"/>
       <w:r>
         <w:t xml:space="preserve">Use Case: Login </w:t>
       </w:r>
@@ -6122,7 +6120,7 @@
       <w:r>
         <w:t>End Goal: Login</w:t>
       </w:r>
-      <w:bookmarkEnd w:id="50"/>
+      <w:bookmarkEnd w:id="49"/>
     </w:p>
     <w:p>
       <w:pPr>
@@ -6162,7 +6160,7 @@
           <w:numId w:val="16"/>
         </w:numPr>
       </w:pPr>
-      <w:bookmarkStart w:id="51" w:name="_Toc509934806"/>
+      <w:bookmarkStart w:id="50" w:name="_Toc509934806"/>
       <w:r>
         <w:t>Use Case: Login with</w:t>
       </w:r>
@@ -6178,7 +6176,7 @@
       <w:r>
         <w:t>End Goal: Login</w:t>
       </w:r>
-      <w:bookmarkEnd w:id="51"/>
+      <w:bookmarkEnd w:id="50"/>
     </w:p>
     <w:p>
       <w:pPr>
@@ -6233,7 +6231,7 @@
           <w:numId w:val="16"/>
         </w:numPr>
       </w:pPr>
-      <w:bookmarkStart w:id="52" w:name="_Toc509934807"/>
+      <w:bookmarkStart w:id="51" w:name="_Toc509934807"/>
       <w:r>
         <w:t>Use Case: Play as G</w:t>
       </w:r>
@@ -6243,128 +6241,122 @@
       <w:r>
         <w:t>-Sub-function End Goal: Login</w:t>
       </w:r>
+      <w:bookmarkEnd w:id="51"/>
+      <w:r>
+        <w:t xml:space="preserve"> </w:t>
+      </w:r>
+    </w:p>
+    <w:p>
+      <w:pPr>
+        <w:ind w:left="1440"/>
+      </w:pPr>
+      <w:r>
+        <w:t xml:space="preserve">When the user </w:t>
+      </w:r>
+    </w:p>
+    <w:p>
+      <w:pPr>
+        <w:ind w:left="1440"/>
+      </w:pPr>
+      <w:r>
+        <w:t xml:space="preserve">Wants to play without logging in or first </w:t>
+      </w:r>
+      <w:r>
+        <w:t>registering they</w:t>
+      </w:r>
+      <w:r>
+        <w:t xml:space="preserve"> press play as guest</w:t>
+      </w:r>
+    </w:p>
+    <w:p>
+      <w:pPr>
+        <w:ind w:left="1440"/>
+      </w:pPr>
+      <w:r>
+        <w:t>So that</w:t>
+      </w:r>
+      <w:r>
+        <w:t xml:space="preserve"> the application opens to the pre-game screen</w:t>
+      </w:r>
+    </w:p>
+    <w:p>
+      <w:pPr>
+        <w:pStyle w:val="Heading3"/>
+      </w:pPr>
+      <w:r>
+        <w:t xml:space="preserve">              </w:t>
+      </w:r>
+      <w:r>
+        <w:t>vii</w:t>
+      </w:r>
+      <w:r>
+        <w:t xml:space="preserve">)        Use Case: End Goal:  </w:t>
+      </w:r>
+      <w:r>
+        <w:t>User Submit Question</w:t>
+      </w:r>
+    </w:p>
+    <w:p>
+      <w:pPr>
+        <w:ind w:left="1440"/>
+      </w:pPr>
+      <w:r>
+        <w:t>When the user</w:t>
+      </w:r>
+    </w:p>
+    <w:p>
+      <w:pPr>
+        <w:ind w:left="1440"/>
+      </w:pPr>
+      <w:r>
+        <w:t xml:space="preserve">Wants to submit a question they will </w:t>
+      </w:r>
+      <w:r>
+        <w:t>press the submit question button</w:t>
+      </w:r>
+    </w:p>
+    <w:p>
+      <w:pPr>
+        <w:ind w:left="1440"/>
+      </w:pPr>
+      <w:r>
+        <w:t xml:space="preserve">So that the application opens to the </w:t>
+      </w:r>
+      <w:r>
+        <w:t>submit question scene</w:t>
+      </w:r>
+    </w:p>
+    <w:p>
+      <w:pPr>
+        <w:pStyle w:val="Heading3"/>
+        <w:ind w:left="720"/>
+      </w:pPr>
+      <w:bookmarkStart w:id="52" w:name="_Toc509934808"/>
+      <w:r>
+        <w:t xml:space="preserve">viii)       </w:t>
+      </w:r>
+      <w:r>
+        <w:t>Use Case</w:t>
+      </w:r>
+      <w:r>
+        <w:t xml:space="preserve">: </w:t>
+      </w:r>
+      <w:r>
+        <w:t xml:space="preserve"> </w:t>
+      </w:r>
+      <w:r>
+        <w:t xml:space="preserve">End Goal: </w:t>
+      </w:r>
+      <w:r>
+        <w:t xml:space="preserve">Start </w:t>
+      </w:r>
+      <w:r>
+        <w:t xml:space="preserve">a </w:t>
+      </w:r>
+      <w:r>
+        <w:t>Game</w:t>
+      </w:r>
       <w:bookmarkEnd w:id="52"/>
-      <w:r>
-        <w:t xml:space="preserve"> </w:t>
-      </w:r>
-    </w:p>
-    <w:p>
-      <w:pPr>
-        <w:ind w:left="1440"/>
-      </w:pPr>
-      <w:r>
-        <w:t xml:space="preserve">When the user </w:t>
-      </w:r>
-    </w:p>
-    <w:p>
-      <w:pPr>
-        <w:ind w:left="1440"/>
-      </w:pPr>
-      <w:r>
-        <w:t xml:space="preserve">Wants to play without logging in or first </w:t>
-      </w:r>
-      <w:r>
-        <w:t>registering they</w:t>
-      </w:r>
-      <w:r>
-        <w:t xml:space="preserve"> press play as guest</w:t>
-      </w:r>
-    </w:p>
-    <w:p>
-      <w:pPr>
-        <w:ind w:left="1440"/>
-      </w:pPr>
-      <w:r>
-        <w:t>So that that the application opens to the pre-game screen</w:t>
-      </w:r>
-    </w:p>
-    <w:p>
-      <w:pPr>
-        <w:pStyle w:val="Heading3"/>
-        <w:numPr>
-          <w:ilvl w:val="0"/>
-          <w:numId w:val="16"/>
-        </w:numPr>
-      </w:pPr>
-      <w:bookmarkStart w:id="53" w:name="_Toc509934808"/>
-      <w:r>
-        <w:t>Use Case</w:t>
-      </w:r>
-      <w:r>
-        <w:t xml:space="preserve">: </w:t>
-      </w:r>
-      <w:r>
-        <w:t xml:space="preserve"> </w:t>
-      </w:r>
-      <w:r>
-        <w:t xml:space="preserve">End Goal: </w:t>
-      </w:r>
-      <w:r>
-        <w:t xml:space="preserve">Start </w:t>
-      </w:r>
-      <w:r>
-        <w:t xml:space="preserve">a </w:t>
-      </w:r>
-      <w:r>
-        <w:t>Game</w:t>
-      </w:r>
-      <w:bookmarkEnd w:id="53"/>
-    </w:p>
-    <w:p>
-      <w:pPr>
-        <w:ind w:left="1440"/>
-      </w:pPr>
-      <w:r>
-        <w:t xml:space="preserve">When the user </w:t>
-      </w:r>
-    </w:p>
-    <w:p>
-      <w:pPr>
-        <w:ind w:left="1440"/>
-      </w:pPr>
-      <w:r>
-        <w:t xml:space="preserve">Wants to </w:t>
-      </w:r>
-      <w:r>
-        <w:t xml:space="preserve">start a new game </w:t>
-      </w:r>
-      <w:r>
-        <w:t>they will</w:t>
-      </w:r>
-      <w:r>
-        <w:t xml:space="preserve"> press the start new game button</w:t>
-      </w:r>
-    </w:p>
-    <w:p>
-      <w:pPr>
-        <w:ind w:left="1440"/>
-        <w:rPr>
-          <w:color w:val="7030A0"/>
-        </w:rPr>
-      </w:pPr>
-      <w:r>
-        <w:t xml:space="preserve">So that </w:t>
-      </w:r>
-      <w:r>
-        <w:t xml:space="preserve">the application will either start a new game or join an existing game </w:t>
-      </w:r>
-    </w:p>
-    <w:p>
-      <w:pPr>
-        <w:pStyle w:val="Heading3"/>
-        <w:numPr>
-          <w:ilvl w:val="0"/>
-          <w:numId w:val="16"/>
-        </w:numPr>
-      </w:pPr>
-      <w:bookmarkStart w:id="54" w:name="_Toc509934809"/>
-      <w:r>
-        <w:t>Use Case: Choose Game Mode</w:t>
-      </w:r>
-      <w:r>
-        <w:t>-Sub-function End Goal: Start a Game</w:t>
-      </w:r>
-      <w:bookmarkEnd w:id="54"/>
     </w:p>
     <w:p>
       <w:pPr>
@@ -6383,6 +6375,62 @@
         <w:t xml:space="preserve">Wants to </w:t>
       </w:r>
       <w:r>
+        <w:t xml:space="preserve">start a new game </w:t>
+      </w:r>
+      <w:r>
+        <w:t>they will</w:t>
+      </w:r>
+      <w:r>
+        <w:t xml:space="preserve"> press the start new game button</w:t>
+      </w:r>
+    </w:p>
+    <w:p>
+      <w:pPr>
+        <w:ind w:left="1440"/>
+        <w:rPr>
+          <w:color w:val="7030A0"/>
+        </w:rPr>
+      </w:pPr>
+      <w:r>
+        <w:t xml:space="preserve">So that </w:t>
+      </w:r>
+      <w:r>
+        <w:t xml:space="preserve">the application will either start a new game or join an existing game </w:t>
+      </w:r>
+    </w:p>
+    <w:p>
+      <w:pPr>
+        <w:pStyle w:val="Heading3"/>
+        <w:ind w:left="720"/>
+      </w:pPr>
+      <w:bookmarkStart w:id="53" w:name="_Toc509934809"/>
+      <w:r>
+        <w:t xml:space="preserve">ix)         </w:t>
+      </w:r>
+      <w:r>
+        <w:t>Use Case: Choose Game Mode</w:t>
+      </w:r>
+      <w:r>
+        <w:t>-Sub-function End Goal: Start a Game</w:t>
+      </w:r>
+      <w:bookmarkEnd w:id="53"/>
+    </w:p>
+    <w:p>
+      <w:pPr>
+        <w:ind w:left="1440"/>
+      </w:pPr>
+      <w:r>
+        <w:t xml:space="preserve">When the user </w:t>
+      </w:r>
+    </w:p>
+    <w:p>
+      <w:pPr>
+        <w:ind w:left="1440"/>
+      </w:pPr>
+      <w:r>
+        <w:t xml:space="preserve">Wants to </w:t>
+      </w:r>
+      <w:r>
         <w:t>Choose game mode they close the game mode by pressing Corresponding mode</w:t>
       </w:r>
     </w:p>
@@ -6397,18 +6445,80 @@
     <w:p>
       <w:pPr>
         <w:pStyle w:val="Heading3"/>
-        <w:numPr>
-          <w:ilvl w:val="0"/>
-          <w:numId w:val="16"/>
-        </w:numPr>
-      </w:pPr>
-      <w:bookmarkStart w:id="55" w:name="_Toc509934810"/>
+        <w:ind w:left="720"/>
+      </w:pPr>
+      <w:bookmarkStart w:id="54" w:name="_Toc509934810"/>
+      <w:r>
+        <w:t xml:space="preserve">x)          </w:t>
+      </w:r>
       <w:r>
         <w:t>Use Case: Continue an existing game</w:t>
       </w:r>
       <w:r>
         <w:t>-Sub-function End Goal: Start a Game</w:t>
       </w:r>
+      <w:bookmarkEnd w:id="54"/>
+    </w:p>
+    <w:p>
+      <w:pPr>
+        <w:ind w:left="1440"/>
+      </w:pPr>
+      <w:r>
+        <w:t xml:space="preserve">When </w:t>
+      </w:r>
+      <w:r>
+        <w:t xml:space="preserve">the user </w:t>
+      </w:r>
+    </w:p>
+    <w:p>
+      <w:pPr>
+        <w:ind w:left="1440"/>
+      </w:pPr>
+      <w:r>
+        <w:t xml:space="preserve">Wants to </w:t>
+      </w:r>
+      <w:r>
+        <w:t>take their turn in a previously started game</w:t>
+      </w:r>
+      <w:r>
+        <w:t xml:space="preserve"> they </w:t>
+      </w:r>
+      <w:r>
+        <w:t xml:space="preserve">press the games description </w:t>
+      </w:r>
+    </w:p>
+    <w:p>
+      <w:pPr>
+        <w:ind w:left="1440"/>
+      </w:pPr>
+      <w:r>
+        <w:t xml:space="preserve">So that </w:t>
+      </w:r>
+      <w:r>
+        <w:t>the application opens the correct game state</w:t>
+      </w:r>
+    </w:p>
+    <w:p>
+      <w:pPr>
+        <w:pStyle w:val="Heading3"/>
+        <w:ind w:left="720"/>
+      </w:pPr>
+      <w:bookmarkStart w:id="55" w:name="_Toc509934811"/>
+      <w:r>
+        <w:t xml:space="preserve">xi)         </w:t>
+      </w:r>
+      <w:r>
+        <w:t>Use Case</w:t>
+      </w:r>
+      <w:r>
+        <w:t>:</w:t>
+      </w:r>
+      <w:r>
+        <w:t xml:space="preserve"> End Goal:</w:t>
+      </w:r>
+      <w:r>
+        <w:t xml:space="preserve"> Answer question</w:t>
+      </w:r>
       <w:bookmarkEnd w:id="55"/>
     </w:p>
     <w:p>
@@ -6416,10 +6526,7 @@
         <w:ind w:left="1440"/>
       </w:pPr>
       <w:r>
-        <w:t xml:space="preserve">When </w:t>
-      </w:r>
-      <w:r>
-        <w:t xml:space="preserve">the user </w:t>
+        <w:t xml:space="preserve">When the user </w:t>
       </w:r>
     </w:p>
     <w:p>
@@ -6427,16 +6534,66 @@
         <w:ind w:left="1440"/>
       </w:pPr>
       <w:r>
+        <w:t>Wants to answer a question they select the correct answer</w:t>
+      </w:r>
+    </w:p>
+    <w:p>
+      <w:pPr>
+        <w:ind w:left="1440"/>
+      </w:pPr>
+      <w:r>
+        <w:t>So that the game can check the answer for correctness</w:t>
+      </w:r>
+    </w:p>
+    <w:p>
+      <w:pPr>
+        <w:pStyle w:val="Heading3"/>
+        <w:ind w:left="720"/>
+      </w:pPr>
+      <w:bookmarkStart w:id="56" w:name="_Toc509934812"/>
+      <w:r>
+        <w:t xml:space="preserve">xii)        </w:t>
+      </w:r>
+      <w:r>
+        <w:t>Use Case:</w:t>
+      </w:r>
+      <w:r>
+        <w:t xml:space="preserve"> </w:t>
+      </w:r>
+      <w:r>
+        <w:t xml:space="preserve">End Goal: </w:t>
+      </w:r>
+      <w:r>
+        <w:t xml:space="preserve"> </w:t>
+      </w:r>
+      <w:r>
+        <w:t>Facebook share</w:t>
+      </w:r>
+      <w:bookmarkEnd w:id="56"/>
+    </w:p>
+    <w:p>
+      <w:pPr>
+        <w:ind w:left="1440"/>
+      </w:pPr>
+      <w:r>
+        <w:t xml:space="preserve">When the user </w:t>
+      </w:r>
+    </w:p>
+    <w:p>
+      <w:pPr>
+        <w:ind w:left="1440"/>
+      </w:pPr>
+      <w:r>
         <w:t xml:space="preserve">Wants to </w:t>
       </w:r>
       <w:r>
-        <w:t>take their turn in a previously started game</w:t>
+        <w:t>share game</w:t>
       </w:r>
       <w:r>
         <w:t xml:space="preserve"> they </w:t>
       </w:r>
       <w:r>
-        <w:t xml:space="preserve">press the games description </w:t>
+        <w:t>click share on face book button/link</w:t>
       </w:r>
     </w:p>
     <w:p>
@@ -6447,31 +6604,40 @@
         <w:t xml:space="preserve">So that </w:t>
       </w:r>
       <w:r>
-        <w:t>the application opens the correct game state</w:t>
+        <w:t>the application connects to the Face</w:t>
+      </w:r>
+      <w:r>
+        <w:t>book</w:t>
+      </w:r>
+      <w:r>
+        <w:t xml:space="preserve"> server and allows sharing </w:t>
       </w:r>
     </w:p>
     <w:p>
       <w:pPr>
         <w:pStyle w:val="Heading3"/>
-        <w:numPr>
-          <w:ilvl w:val="0"/>
-          <w:numId w:val="16"/>
-        </w:numPr>
-      </w:pPr>
-      <w:bookmarkStart w:id="56" w:name="_Toc509934811"/>
+        <w:ind w:left="720"/>
+      </w:pPr>
+      <w:bookmarkStart w:id="57" w:name="_Toc509934813"/>
+      <w:r>
+        <w:t xml:space="preserve">xiii)       </w:t>
+      </w:r>
       <w:r>
         <w:t>Use Case</w:t>
       </w:r>
       <w:r>
-        <w:t>:</w:t>
-      </w:r>
-      <w:r>
-        <w:t xml:space="preserve"> End Goal:</w:t>
-      </w:r>
-      <w:r>
-        <w:t xml:space="preserve"> Answer question</w:t>
-      </w:r>
-      <w:bookmarkEnd w:id="56"/>
+        <w:t xml:space="preserve">: </w:t>
+      </w:r>
+      <w:r>
+        <w:t xml:space="preserve">End Goal: </w:t>
+      </w:r>
+      <w:r>
+        <w:t>Facebook Challenge/Invite</w:t>
+      </w:r>
+      <w:bookmarkEnd w:id="57"/>
+      <w:r>
+        <w:t xml:space="preserve"> </w:t>
+      </w:r>
     </w:p>
     <w:p>
       <w:pPr>
@@ -6489,13 +6655,78 @@
         <w:t xml:space="preserve">Wants to </w:t>
       </w:r>
       <w:r>
-        <w:t>answer a question</w:t>
+        <w:t xml:space="preserve">Challenge/Invite </w:t>
+      </w:r>
+      <w:r>
+        <w:t xml:space="preserve">they </w:t>
+      </w:r>
+      <w:r>
+        <w:t>click the challenge button</w:t>
+      </w:r>
+    </w:p>
+    <w:p>
+      <w:pPr>
+        <w:ind w:left="1440"/>
+      </w:pPr>
+      <w:r>
+        <w:t xml:space="preserve">So that </w:t>
+      </w:r>
+      <w:r>
+        <w:t>so</w:t>
+      </w:r>
+      <w:r>
+        <w:t xml:space="preserve"> that the application connects to the Facebook server and </w:t>
+      </w:r>
+      <w:r>
+        <w:t>sends invitation</w:t>
+      </w:r>
+    </w:p>
+    <w:p>
+      <w:pPr>
+        <w:pStyle w:val="Heading3"/>
+        <w:ind w:left="720"/>
+      </w:pPr>
+      <w:bookmarkStart w:id="58" w:name="_Toc509934814"/>
+      <w:r>
+        <w:t xml:space="preserve">xiv)       </w:t>
+      </w:r>
+      <w:r>
+        <w:t>Use Case</w:t>
+      </w:r>
+      <w:r>
+        <w:t xml:space="preserve">: </w:t>
+      </w:r>
+      <w:r>
+        <w:t xml:space="preserve">End Goal: </w:t>
+      </w:r>
+      <w:r>
+        <w:t>Check Leader board</w:t>
+      </w:r>
+      <w:bookmarkEnd w:id="58"/>
+    </w:p>
+    <w:p>
+      <w:pPr>
+        <w:ind w:left="1440"/>
+      </w:pPr>
+      <w:r>
+        <w:t xml:space="preserve">When the user </w:t>
+      </w:r>
+    </w:p>
+    <w:p>
+      <w:pPr>
+        <w:ind w:left="1440"/>
+      </w:pPr>
+      <w:r>
+        <w:t xml:space="preserve">Wants to </w:t>
+      </w:r>
+      <w:r>
+        <w:t>check the leader board scores</w:t>
       </w:r>
       <w:r>
         <w:t xml:space="preserve"> they </w:t>
       </w:r>
       <w:r>
-        <w:t>select the correct answer</w:t>
+        <w:t xml:space="preserve">press the leader board button </w:t>
       </w:r>
     </w:p>
     <w:p>
@@ -6506,288 +6737,94 @@
         <w:t xml:space="preserve">So that </w:t>
       </w:r>
       <w:r>
-        <w:t>the game can check the answer for correctness</w:t>
+        <w:t xml:space="preserve">the application connects to the Google </w:t>
+      </w:r>
+      <w:r>
+        <w:t>Play Services</w:t>
+      </w:r>
+      <w:r>
+        <w:t xml:space="preserve"> server to display the leader board</w:t>
       </w:r>
     </w:p>
     <w:p>
       <w:pPr>
         <w:pStyle w:val="Heading3"/>
-        <w:numPr>
-          <w:ilvl w:val="0"/>
-          <w:numId w:val="16"/>
-        </w:numPr>
-      </w:pPr>
-      <w:bookmarkStart w:id="57" w:name="_Toc509934812"/>
-      <w:r>
-        <w:t>Use Case:</w:t>
+        <w:ind w:left="720"/>
+      </w:pPr>
+      <w:bookmarkStart w:id="59" w:name="_Toc509934815"/>
+      <w:r>
+        <w:t xml:space="preserve">xv)        </w:t>
+      </w:r>
+      <w:r>
+        <w:t>Use Case</w:t>
+      </w:r>
+      <w:r>
+        <w:t xml:space="preserve">: </w:t>
+      </w:r>
+      <w:r>
+        <w:t xml:space="preserve">End Goal: </w:t>
       </w:r>
       <w:r>
         <w:t xml:space="preserve"> </w:t>
       </w:r>
       <w:r>
+        <w:t>Check Achievements</w:t>
+      </w:r>
+      <w:bookmarkEnd w:id="59"/>
+    </w:p>
+    <w:p>
+      <w:pPr>
+        <w:ind w:left="1440"/>
+      </w:pPr>
+      <w:r>
+        <w:t xml:space="preserve">When the user </w:t>
+      </w:r>
+    </w:p>
+    <w:p>
+      <w:pPr>
+        <w:ind w:left="1440"/>
+      </w:pPr>
+      <w:r>
+        <w:t xml:space="preserve">Wants to check their achievements they press the achievements button </w:t>
+      </w:r>
+    </w:p>
+    <w:p>
+      <w:pPr>
+        <w:ind w:left="1440"/>
+        <w:rPr>
+          <w:color w:val="7030A0"/>
+        </w:rPr>
+      </w:pPr>
+      <w:r>
+        <w:t xml:space="preserve">So that the application connects to the Google </w:t>
+      </w:r>
+      <w:r>
+        <w:t>Play Services</w:t>
+      </w:r>
+      <w:r>
+        <w:t xml:space="preserve"> server to display their achievements</w:t>
+      </w:r>
+    </w:p>
+    <w:p>
+      <w:pPr>
+        <w:pStyle w:val="Heading3"/>
+        <w:ind w:left="720"/>
+      </w:pPr>
+      <w:bookmarkStart w:id="60" w:name="_Toc509934816"/>
+      <w:r>
+        <w:lastRenderedPageBreak/>
+        <w:t xml:space="preserve">xvi)       </w:t>
+      </w:r>
+      <w:r>
+        <w:t xml:space="preserve">Use Case: </w:t>
+      </w:r>
+      <w:r>
         <w:t xml:space="preserve">End Goal: </w:t>
       </w:r>
       <w:r>
-        <w:t xml:space="preserve"> </w:t>
-      </w:r>
-      <w:r>
-        <w:t>Facebook share</w:t>
-      </w:r>
-      <w:bookmarkEnd w:id="57"/>
-    </w:p>
-    <w:p>
-      <w:pPr>
-        <w:ind w:left="1440"/>
-      </w:pPr>
-      <w:r>
-        <w:t xml:space="preserve">When the user </w:t>
-      </w:r>
-    </w:p>
-    <w:p>
-      <w:pPr>
-        <w:ind w:left="1440"/>
-      </w:pPr>
-      <w:r>
-        <w:t xml:space="preserve">Wants to </w:t>
-      </w:r>
-      <w:r>
-        <w:t>share game</w:t>
-      </w:r>
-      <w:r>
-        <w:t xml:space="preserve"> they </w:t>
-      </w:r>
-      <w:r>
-        <w:t>click share on face book button/link</w:t>
-      </w:r>
-    </w:p>
-    <w:p>
-      <w:pPr>
-        <w:ind w:left="1440"/>
-      </w:pPr>
-      <w:r>
-        <w:t xml:space="preserve">So that </w:t>
-      </w:r>
-      <w:r>
-        <w:t>the application connects to the Face</w:t>
-      </w:r>
-      <w:r>
-        <w:t>book</w:t>
-      </w:r>
-      <w:r>
-        <w:t xml:space="preserve"> server and allows sharing </w:t>
-      </w:r>
-    </w:p>
-    <w:p>
-      <w:pPr>
-        <w:pStyle w:val="Heading3"/>
-        <w:numPr>
-          <w:ilvl w:val="0"/>
-          <w:numId w:val="16"/>
-        </w:numPr>
-      </w:pPr>
-      <w:bookmarkStart w:id="58" w:name="_Toc509934813"/>
-      <w:r>
-        <w:t>Use Case</w:t>
-      </w:r>
-      <w:r>
-        <w:t xml:space="preserve">: </w:t>
-      </w:r>
-      <w:r>
-        <w:t xml:space="preserve">End Goal: </w:t>
-      </w:r>
-      <w:r>
-        <w:t>Facebook Challenge/Invite</w:t>
-      </w:r>
-      <w:bookmarkEnd w:id="58"/>
-      <w:r>
-        <w:t xml:space="preserve"> </w:t>
-      </w:r>
-    </w:p>
-    <w:p>
-      <w:pPr>
-        <w:ind w:left="1440"/>
-      </w:pPr>
-      <w:r>
-        <w:t xml:space="preserve">When the user </w:t>
-      </w:r>
-    </w:p>
-    <w:p>
-      <w:pPr>
-        <w:ind w:left="1440"/>
-      </w:pPr>
-      <w:r>
-        <w:t xml:space="preserve">Wants to </w:t>
-      </w:r>
-      <w:r>
-        <w:t xml:space="preserve">Challenge/Invite </w:t>
-      </w:r>
-      <w:r>
-        <w:t xml:space="preserve">they </w:t>
-      </w:r>
-      <w:r>
-        <w:t>click the challenge button</w:t>
-      </w:r>
-    </w:p>
-    <w:p>
-      <w:pPr>
-        <w:ind w:left="1440"/>
-      </w:pPr>
-      <w:r>
-        <w:t xml:space="preserve">So that </w:t>
-      </w:r>
-      <w:r>
-        <w:t>so</w:t>
-      </w:r>
-      <w:r>
-        <w:t xml:space="preserve"> that the application connects to the Facebook server and </w:t>
-      </w:r>
-      <w:r>
-        <w:t>sends invitation</w:t>
-      </w:r>
-    </w:p>
-    <w:p>
-      <w:pPr>
-        <w:pStyle w:val="Heading3"/>
-        <w:numPr>
-          <w:ilvl w:val="0"/>
-          <w:numId w:val="16"/>
-        </w:numPr>
-      </w:pPr>
-      <w:bookmarkStart w:id="59" w:name="_Toc509934814"/>
-      <w:r>
-        <w:t>Use Case</w:t>
-      </w:r>
-      <w:r>
-        <w:t xml:space="preserve">: </w:t>
-      </w:r>
-      <w:r>
-        <w:t xml:space="preserve">End Goal: </w:t>
-      </w:r>
-      <w:r>
-        <w:t>Check Leader board</w:t>
-      </w:r>
-      <w:bookmarkEnd w:id="59"/>
-    </w:p>
-    <w:p>
-      <w:pPr>
-        <w:ind w:left="1440"/>
-      </w:pPr>
-      <w:r>
-        <w:t xml:space="preserve">When the user </w:t>
-      </w:r>
-    </w:p>
-    <w:p>
-      <w:pPr>
-        <w:ind w:left="1440"/>
-      </w:pPr>
-      <w:r>
-        <w:t xml:space="preserve">Wants to </w:t>
-      </w:r>
-      <w:r>
-        <w:t>check the leader board scores</w:t>
-      </w:r>
-      <w:r>
-        <w:t xml:space="preserve"> they </w:t>
-      </w:r>
-      <w:r>
-        <w:t xml:space="preserve">press the leader board button </w:t>
-      </w:r>
-    </w:p>
-    <w:p>
-      <w:pPr>
-        <w:ind w:left="1440"/>
-      </w:pPr>
-      <w:r>
-        <w:t xml:space="preserve">So that </w:t>
-      </w:r>
-      <w:r>
-        <w:t xml:space="preserve">the application connects to the Google </w:t>
-      </w:r>
-      <w:r>
-        <w:t>Play Services</w:t>
-      </w:r>
-      <w:r>
-        <w:t xml:space="preserve"> server to display the leader board</w:t>
-      </w:r>
-    </w:p>
-    <w:p>
-      <w:pPr>
-        <w:pStyle w:val="Heading3"/>
-        <w:numPr>
-          <w:ilvl w:val="0"/>
-          <w:numId w:val="16"/>
-        </w:numPr>
-      </w:pPr>
-      <w:bookmarkStart w:id="60" w:name="_Toc509934815"/>
-      <w:r>
-        <w:t>Use Case</w:t>
-      </w:r>
-      <w:r>
-        <w:t xml:space="preserve">: </w:t>
-      </w:r>
-      <w:r>
-        <w:t xml:space="preserve">End Goal: </w:t>
-      </w:r>
-      <w:r>
-        <w:t xml:space="preserve"> </w:t>
-      </w:r>
-      <w:r>
-        <w:t>Check Achievements</w:t>
+        <w:t>Exit application</w:t>
       </w:r>
       <w:bookmarkEnd w:id="60"/>
-    </w:p>
-    <w:p>
-      <w:pPr>
-        <w:ind w:left="1440"/>
-      </w:pPr>
-      <w:r>
-        <w:t xml:space="preserve">When the user </w:t>
-      </w:r>
-    </w:p>
-    <w:p>
-      <w:pPr>
-        <w:ind w:left="1440"/>
-      </w:pPr>
-      <w:r>
-        <w:t xml:space="preserve">Wants to check their achievements they press the achievements button </w:t>
-      </w:r>
-    </w:p>
-    <w:p>
-      <w:pPr>
-        <w:ind w:left="1440"/>
-        <w:rPr>
-          <w:color w:val="7030A0"/>
-        </w:rPr>
-      </w:pPr>
-      <w:r>
-        <w:t xml:space="preserve">So that the application connects to the Google </w:t>
-      </w:r>
-      <w:r>
-        <w:t>Play Services</w:t>
-      </w:r>
-      <w:r>
-        <w:t xml:space="preserve"> server to display their achievements</w:t>
-      </w:r>
-    </w:p>
-    <w:p>
-      <w:pPr>
-        <w:pStyle w:val="Heading3"/>
-        <w:numPr>
-          <w:ilvl w:val="0"/>
-          <w:numId w:val="16"/>
-        </w:numPr>
-      </w:pPr>
-      <w:bookmarkStart w:id="61" w:name="_Toc509934816"/>
-      <w:r>
-        <w:t xml:space="preserve">Use Case: </w:t>
-      </w:r>
-      <w:r>
-        <w:t xml:space="preserve">End Goal: </w:t>
-      </w:r>
-      <w:r>
-        <w:t>Exit application</w:t>
-      </w:r>
-      <w:bookmarkEnd w:id="61"/>
     </w:p>
     <w:p>
       <w:pPr>
@@ -6854,33 +6891,30 @@
           <w:numId w:val="18"/>
         </w:numPr>
       </w:pPr>
-      <w:bookmarkStart w:id="62" w:name="_Toc509934817"/>
-      <w:r>
-        <w:lastRenderedPageBreak/>
+      <w:bookmarkStart w:id="61" w:name="_Toc509934817"/>
+      <w:r>
         <w:t>Use case diagram</w:t>
       </w:r>
       <w:r>
         <w:t>s</w:t>
       </w:r>
-      <w:bookmarkEnd w:id="62"/>
+      <w:bookmarkEnd w:id="61"/>
     </w:p>
     <w:p>
       <w:pPr>
         <w:ind w:firstLine="360"/>
       </w:pPr>
-      <w:commentRangeStart w:id="63"/>
-      <w:commentRangeStart w:id="64"/>
+      <w:commentRangeStart w:id="62"/>
       <w:r>
         <w:t>Basic outline use case application individual use cases underneath</w:t>
       </w:r>
-      <w:commentRangeEnd w:id="63"/>
+      <w:commentRangeEnd w:id="62"/>
       <w:r>
         <w:rPr>
           <w:rStyle w:val="CommentReference"/>
         </w:rPr>
-        <w:commentReference w:id="63"/>
-      </w:r>
-      <w:commentRangeEnd w:id="64"/>
+        <w:commentReference w:id="62"/>
+      </w:r>
     </w:p>
     <w:p>
       <w:pPr>
@@ -6892,7 +6926,7 @@
         <w:ind w:firstLine="360"/>
       </w:pPr>
       <w:r>
-        <w:pict w14:anchorId="3F470233">
+        <w:pict w14:anchorId="0D5CE34C">
           <v:shapetype id="_x0000_t75" coordsize="21600,21600" o:spt="75" o:preferrelative="t" path="m@4@5l@4@11@9@11@9@5xe" filled="f" stroked="f">
             <v:stroke joinstyle="miter"/>
             <v:formulas>
@@ -6912,16 +6946,10 @@
             <v:path o:extrusionok="f" gradientshapeok="t" o:connecttype="rect"/>
             <o:lock v:ext="edit" aspectratio="t"/>
           </v:shapetype>
-          <v:shape id="_x0000_i1025" type="#_x0000_t75" style="width:451.5pt;height:392.25pt">
+          <v:shape id="_x0000_i1025" type="#_x0000_t75" style="width:451.5pt;height:423pt">
             <v:imagedata r:id="rId10" o:title="Use Case Diagram1"/>
           </v:shape>
         </w:pict>
-      </w:r>
-      <w:r>
-        <w:rPr>
-          <w:rStyle w:val="CommentReference"/>
-        </w:rPr>
-        <w:commentReference w:id="64"/>
       </w:r>
     </w:p>
     <w:p>
@@ -6932,132 +6960,112 @@
           <w:numId w:val="18"/>
         </w:numPr>
       </w:pPr>
-      <w:bookmarkStart w:id="65" w:name="_Toc509934818"/>
+      <w:bookmarkStart w:id="63" w:name="_Toc509934818"/>
       <w:r>
         <w:lastRenderedPageBreak/>
         <w:t>U</w:t>
       </w:r>
+      <w:commentRangeStart w:id="64"/>
+      <w:commentRangeStart w:id="65"/>
+      <w:r>
+        <w:t xml:space="preserve">se Case: End Goal: </w:t>
+      </w:r>
       <w:commentRangeStart w:id="66"/>
       <w:commentRangeStart w:id="67"/>
       <w:r>
-        <w:t xml:space="preserve">se Case: End Goal: </w:t>
-      </w:r>
-      <w:commentRangeStart w:id="68"/>
-      <w:commentRangeStart w:id="69"/>
-      <w:r>
         <w:t>Login</w:t>
       </w:r>
-      <w:commentRangeEnd w:id="68"/>
+      <w:commentRangeEnd w:id="66"/>
       <w:r>
         <w:rPr>
           <w:rStyle w:val="CommentReference"/>
           <w:rFonts w:asciiTheme="minorHAnsi" w:eastAsiaTheme="minorHAnsi" w:hAnsiTheme="minorHAnsi" w:cstheme="minorBidi"/>
           <w:color w:val="auto"/>
         </w:rPr>
-        <w:commentReference w:id="68"/>
-      </w:r>
-      <w:commentRangeEnd w:id="69"/>
+        <w:commentReference w:id="66"/>
+      </w:r>
+      <w:commentRangeEnd w:id="67"/>
       <w:r>
         <w:rPr>
           <w:rStyle w:val="CommentReference"/>
           <w:rFonts w:asciiTheme="minorHAnsi" w:eastAsiaTheme="minorHAnsi" w:hAnsiTheme="minorHAnsi" w:cstheme="minorBidi"/>
           <w:color w:val="auto"/>
         </w:rPr>
-        <w:commentReference w:id="69"/>
-      </w:r>
-      <w:commentRangeEnd w:id="66"/>
+        <w:commentReference w:id="67"/>
+      </w:r>
+      <w:commentRangeEnd w:id="64"/>
       <w:r>
         <w:rPr>
           <w:rStyle w:val="CommentReference"/>
           <w:rFonts w:asciiTheme="minorHAnsi" w:eastAsiaTheme="minorHAnsi" w:hAnsiTheme="minorHAnsi" w:cstheme="minorBidi"/>
           <w:color w:val="auto"/>
         </w:rPr>
-        <w:commentReference w:id="66"/>
-      </w:r>
-      <w:commentRangeEnd w:id="67"/>
+        <w:commentReference w:id="64"/>
+      </w:r>
+      <w:commentRangeEnd w:id="65"/>
       <w:r>
         <w:rPr>
           <w:rStyle w:val="CommentReference"/>
           <w:rFonts w:asciiTheme="minorHAnsi" w:eastAsiaTheme="minorHAnsi" w:hAnsiTheme="minorHAnsi" w:cstheme="minorBidi"/>
           <w:color w:val="auto"/>
         </w:rPr>
-        <w:commentReference w:id="67"/>
-      </w:r>
-      <w:bookmarkEnd w:id="65"/>
+        <w:commentReference w:id="65"/>
+      </w:r>
+      <w:bookmarkEnd w:id="63"/>
     </w:p>
     <w:p>
       <w:r>
         <w:rPr>
           <w:rStyle w:val="CommentReference"/>
         </w:rPr>
-        <w:commentReference w:id="70"/>
+        <w:commentReference w:id="68"/>
       </w:r>
       <w:r>
         <w:rPr>
           <w:noProof/>
           <w:lang w:eastAsia="en-AU"/>
         </w:rPr>
-        <w:drawing>
-          <wp:inline distT="0" distB="0" distL="0" distR="0" wp14:anchorId="45A04A90" wp14:editId="02269AF8">
-            <wp:extent cx="5724525" cy="4029710"/>
-            <wp:effectExtent l="0" t="0" r="9525" b="8890"/>
-            <wp:docPr id="8" name="Picture 8"/>
-            <wp:cNvGraphicFramePr>
-              <a:graphicFrameLocks xmlns:a="http://schemas.openxmlformats.org/drawingml/2006/main" noChangeAspect="1"/>
-            </wp:cNvGraphicFramePr>
-            <a:graphic xmlns:a="http://schemas.openxmlformats.org/drawingml/2006/main">
-              <a:graphicData uri="http://schemas.openxmlformats.org/drawingml/2006/picture">
-                <pic:pic xmlns:pic="http://schemas.openxmlformats.org/drawingml/2006/picture">
-                  <pic:nvPicPr>
-                    <pic:cNvPr id="0" name="Picture 2"/>
-                    <pic:cNvPicPr>
-                      <a:picLocks noChangeAspect="1" noChangeArrowheads="1"/>
-                    </pic:cNvPicPr>
-                  </pic:nvPicPr>
-                  <pic:blipFill>
-                    <a:blip r:embed="rId11">
-                      <a:extLst>
-                        <a:ext uri="{28A0092B-C50C-407E-A947-70E740481C1C}">
-                          <a14:useLocalDpi xmlns:a14="http://schemas.microsoft.com/office/drawing/2010/main" val="0"/>
-                        </a:ext>
-                      </a:extLst>
-                    </a:blip>
-                    <a:srcRect/>
-                    <a:stretch>
-                      <a:fillRect/>
-                    </a:stretch>
-                  </pic:blipFill>
-                  <pic:spPr bwMode="auto">
-                    <a:xfrm>
-                      <a:off x="0" y="0"/>
-                      <a:ext cx="5724525" cy="4029710"/>
-                    </a:xfrm>
-                    <a:prstGeom prst="rect">
-                      <a:avLst/>
-                    </a:prstGeom>
-                    <a:noFill/>
-                  </pic:spPr>
-                </pic:pic>
-              </a:graphicData>
-            </a:graphic>
-          </wp:inline>
-        </w:drawing>
+        <w:pict w14:anchorId="640ECB01">
+          <v:shape id="_x0000_i1026" type="#_x0000_t75" style="width:450.75pt;height:294.75pt">
+            <v:imagedata r:id="rId11" o:title="Use Case Diagram2"/>
+          </v:shape>
+        </w:pict>
+      </w:r>
+    </w:p>
+    <w:p>
+      <w:pPr>
+        <w:pStyle w:val="Heading3"/>
+      </w:pPr>
+      <w:r>
+        <w:t xml:space="preserve">                    ii)     </w:t>
+      </w:r>
+      <w:r>
+        <w:t>Use Case: End Goal:  User Submit Question</w:t>
       </w:r>
     </w:p>
     <w:p/>
     <w:p>
+      <w:r>
+        <w:pict w14:anchorId="5B04224C">
+          <v:shape id="_x0000_i1027" type="#_x0000_t75" style="width:420pt;height:60.75pt">
+            <v:imagedata r:id="rId12" o:title="Use Case Diagram6"/>
+          </v:shape>
+        </w:pict>
+      </w:r>
+    </w:p>
+    <w:p>
       <w:pPr>
         <w:pStyle w:val="Heading3"/>
-        <w:numPr>
-          <w:ilvl w:val="2"/>
-          <w:numId w:val="18"/>
-        </w:numPr>
-      </w:pPr>
-      <w:bookmarkStart w:id="71" w:name="_Toc509934819"/>
+        <w:ind w:left="1080"/>
+      </w:pPr>
+      <w:bookmarkStart w:id="69" w:name="_Toc509934819"/>
+      <w:r>
+        <w:t xml:space="preserve">iii)    </w:t>
+      </w:r>
       <w:r>
         <w:t>Use Case:  End Goal: Start a Game</w:t>
       </w:r>
-      <w:bookmarkEnd w:id="71"/>
+      <w:bookmarkEnd w:id="69"/>
     </w:p>
     <w:p/>
     <w:p>
@@ -7065,7 +7073,7 @@
         <w:rPr>
           <w:rStyle w:val="CommentReference"/>
         </w:rPr>
-        <w:commentReference w:id="72"/>
+        <w:commentReference w:id="70"/>
       </w:r>
       <w:r>
         <w:rPr>
@@ -7090,7 +7098,7 @@
                     </pic:cNvPicPr>
                   </pic:nvPicPr>
                   <pic:blipFill>
-                    <a:blip r:embed="rId12">
+                    <a:blip r:embed="rId13">
                       <a:extLst>
                         <a:ext uri="{28A0092B-C50C-407E-A947-70E740481C1C}">
                           <a14:useLocalDpi xmlns:a14="http://schemas.microsoft.com/office/drawing/2010/main" val="0"/>
@@ -7127,23 +7135,24 @@
     <w:p>
       <w:pPr>
         <w:pStyle w:val="Heading3"/>
-        <w:numPr>
-          <w:ilvl w:val="2"/>
-          <w:numId w:val="18"/>
-        </w:numPr>
-      </w:pPr>
-      <w:bookmarkStart w:id="73" w:name="_Toc509934820"/>
+        <w:ind w:left="1080"/>
+      </w:pPr>
+      <w:bookmarkStart w:id="71" w:name="_Toc509934820"/>
+      <w:r>
+        <w:lastRenderedPageBreak/>
+        <w:t xml:space="preserve">iv)   </w:t>
+      </w:r>
       <w:r>
         <w:t>Use Case: End Goal: Answer question</w:t>
       </w:r>
-      <w:bookmarkEnd w:id="73"/>
+      <w:bookmarkEnd w:id="71"/>
     </w:p>
     <w:p>
       <w:r>
         <w:rPr>
           <w:rStyle w:val="CommentReference"/>
         </w:rPr>
-        <w:commentReference w:id="74"/>
+        <w:commentReference w:id="72"/>
       </w:r>
       <w:r>
         <w:rPr>
@@ -7168,7 +7177,7 @@
                     </pic:cNvPicPr>
                   </pic:nvPicPr>
                   <pic:blipFill>
-                    <a:blip r:embed="rId13">
+                    <a:blip r:embed="rId14">
                       <a:extLst>
                         <a:ext uri="{28A0092B-C50C-407E-A947-70E740481C1C}">
                           <a14:useLocalDpi xmlns:a14="http://schemas.microsoft.com/office/drawing/2010/main" val="0"/>
@@ -7204,14 +7213,16 @@
     <w:p>
       <w:pPr>
         <w:pStyle w:val="Heading3"/>
-        <w:numPr>
-          <w:ilvl w:val="2"/>
-          <w:numId w:val="18"/>
-        </w:numPr>
-      </w:pPr>
-      <w:bookmarkStart w:id="75" w:name="_Toc509934821"/>
-      <w:r>
-        <w:lastRenderedPageBreak/>
+        <w:tabs>
+          <w:tab w:val="left" w:pos="1440"/>
+        </w:tabs>
+        <w:ind w:left="1080"/>
+      </w:pPr>
+      <w:bookmarkStart w:id="73" w:name="_Toc509934821"/>
+      <w:r>
+        <w:t xml:space="preserve">v)    </w:t>
+      </w:r>
+      <w:r>
         <w:t xml:space="preserve">Use Case: End Goal: Facebook </w:t>
       </w:r>
       <w:r>
@@ -7232,7 +7243,7 @@
       <w:r>
         <w:t>/Invite</w:t>
       </w:r>
-      <w:bookmarkEnd w:id="75"/>
+      <w:bookmarkEnd w:id="73"/>
     </w:p>
     <w:p>
       <w:r>
@@ -7258,7 +7269,7 @@
                     </pic:cNvPicPr>
                   </pic:nvPicPr>
                   <pic:blipFill>
-                    <a:blip r:embed="rId14">
+                    <a:blip r:embed="rId15">
                       <a:extLst>
                         <a:ext uri="{28A0092B-C50C-407E-A947-70E740481C1C}">
                           <a14:useLocalDpi xmlns:a14="http://schemas.microsoft.com/office/drawing/2010/main" val="0"/>
@@ -7295,12 +7306,14 @@
     <w:p>
       <w:pPr>
         <w:pStyle w:val="Heading3"/>
-        <w:numPr>
-          <w:ilvl w:val="2"/>
-          <w:numId w:val="18"/>
-        </w:numPr>
-      </w:pPr>
-      <w:bookmarkStart w:id="76" w:name="_Toc509934822"/>
+        <w:ind w:left="1080"/>
+      </w:pPr>
+      <w:bookmarkStart w:id="74" w:name="_Toc509934822"/>
+      <w:r>
+        <w:t xml:space="preserve">vi)    </w:t>
+      </w:r>
+      <w:bookmarkStart w:id="75" w:name="_GoBack"/>
+      <w:bookmarkEnd w:id="75"/>
       <w:r>
         <w:t>Use Case: End Goal: Check Leader board</w:t>
       </w:r>
@@ -7310,7 +7323,7 @@
       <w:r>
         <w:t>chievements</w:t>
       </w:r>
-      <w:bookmarkEnd w:id="76"/>
+      <w:bookmarkEnd w:id="74"/>
     </w:p>
     <w:p>
       <w:r>
@@ -7336,7 +7349,7 @@
                     </pic:cNvPicPr>
                   </pic:nvPicPr>
                   <pic:blipFill>
-                    <a:blip r:embed="rId15">
+                    <a:blip r:embed="rId16">
                       <a:extLst>
                         <a:ext uri="{28A0092B-C50C-407E-A947-70E740481C1C}">
                           <a14:useLocalDpi xmlns:a14="http://schemas.microsoft.com/office/drawing/2010/main" val="0"/>
@@ -7877,7 +7890,7 @@
       </w:r>
     </w:p>
   </w:comment>
-  <w:comment w:id="40" w:author="McKeahnie, Collin" w:date="2018-03-19T12:46:00Z" w:initials="MC">
+  <w:comment w:id="39" w:author="McKeahnie, Collin" w:date="2018-03-19T12:46:00Z" w:initials="MC">
     <w:p>
       <w:pPr>
         <w:pStyle w:val="CommentText"/>
@@ -7896,7 +7909,7 @@
       </w:r>
     </w:p>
   </w:comment>
-  <w:comment w:id="42" w:author="McKeahnie, Collin" w:date="2018-03-19T12:52:00Z" w:initials="MC">
+  <w:comment w:id="41" w:author="McKeahnie, Collin" w:date="2018-03-19T12:52:00Z" w:initials="MC">
     <w:p>
       <w:pPr>
         <w:pStyle w:val="CommentText"/>
@@ -7922,7 +7935,7 @@
       </w:r>
     </w:p>
   </w:comment>
-  <w:comment w:id="43" w:author="McKeahnie, Collin" w:date="2018-03-20T11:49:00Z" w:initials="MC">
+  <w:comment w:id="42" w:author="McKeahnie, Collin" w:date="2018-03-20T11:49:00Z" w:initials="MC">
     <w:p>
       <w:pPr>
         <w:pStyle w:val="CommentText"/>
@@ -7951,7 +7964,7 @@
       </w:r>
     </w:p>
   </w:comment>
-  <w:comment w:id="63" w:author="McKeahnie, Collin" w:date="2018-03-26T14:31:00Z" w:initials="MC">
+  <w:comment w:id="62" w:author="McKeahnie, Collin" w:date="2018-03-26T14:31:00Z" w:initials="MC">
     <w:p>
       <w:pPr>
         <w:pStyle w:val="CommentText"/>
@@ -7967,23 +7980,7 @@
       </w:r>
     </w:p>
   </w:comment>
-  <w:comment w:id="64" w:author="Michelle Vinall" w:date="2018-03-27T17:00:00Z" w:initials="MV">
-    <w:p>
-      <w:pPr>
-        <w:pStyle w:val="CommentText"/>
-      </w:pPr>
-      <w:r>
-        <w:rPr>
-          <w:rStyle w:val="CommentReference"/>
-        </w:rPr>
-        <w:annotationRef/>
-      </w:r>
-      <w:r>
-        <w:t>The diagrams did not save properly on the uploaded documents this one should have been here</w:t>
-      </w:r>
-    </w:p>
-  </w:comment>
-  <w:comment w:id="68" w:author="McKeahnie, Collin" w:date="2018-03-26T14:31:00Z" w:initials="MC">
+  <w:comment w:id="66" w:author="McKeahnie, Collin" w:date="2018-03-26T14:31:00Z" w:initials="MC">
     <w:p>
       <w:pPr>
         <w:pStyle w:val="CommentText"/>
@@ -8003,7 +8000,7 @@
       </w:r>
     </w:p>
   </w:comment>
-  <w:comment w:id="69" w:author="McKeahnie, Collin" w:date="2018-03-26T14:33:00Z" w:initials="MC">
+  <w:comment w:id="67" w:author="McKeahnie, Collin" w:date="2018-03-26T14:33:00Z" w:initials="MC">
     <w:p>
       <w:pPr>
         <w:pStyle w:val="CommentText"/>
@@ -8035,7 +8032,7 @@
       </w:r>
     </w:p>
   </w:comment>
-  <w:comment w:id="66" w:author="McKeahnie, Collin" w:date="2018-03-26T15:00:00Z" w:initials="MC">
+  <w:comment w:id="64" w:author="McKeahnie, Collin" w:date="2018-03-26T15:00:00Z" w:initials="MC">
     <w:p>
       <w:pPr>
         <w:pStyle w:val="CommentText"/>
@@ -8050,7 +8047,21 @@
         <w:rPr>
           <w:highlight w:val="yellow"/>
         </w:rPr>
-        <w:t>This diagram relates to way more than just login</w:t>
+        <w:t xml:space="preserve">This diagram relates to </w:t>
+      </w:r>
+      <w:proofErr w:type="spellStart"/>
+      <w:r>
+        <w:rPr>
+          <w:highlight w:val="yellow"/>
+        </w:rPr>
+        <w:t>way</w:t>
+      </w:r>
+      <w:proofErr w:type="spellEnd"/>
+      <w:r>
+        <w:rPr>
+          <w:highlight w:val="yellow"/>
+        </w:rPr>
+        <w:t xml:space="preserve"> more than just login</w:t>
       </w:r>
       <w:r>
         <w:t xml:space="preserve"> </w:t>
@@ -8062,7 +8073,7 @@
       </w:pPr>
     </w:p>
   </w:comment>
-  <w:comment w:id="67" w:author="Michelle Vinall" w:date="2018-03-27T17:02:00Z" w:initials="MV">
+  <w:comment w:id="65" w:author="Michelle Vinall" w:date="2018-03-27T17:02:00Z" w:initials="MV">
     <w:p>
       <w:pPr>
         <w:pStyle w:val="CommentText"/>
@@ -8078,7 +8089,7 @@
       </w:r>
     </w:p>
   </w:comment>
-  <w:comment w:id="70" w:author="McKeahnie, Collin" w:date="2018-03-19T12:54:00Z" w:initials="MC">
+  <w:comment w:id="68" w:author="McKeahnie, Collin" w:date="2018-03-19T12:54:00Z" w:initials="MC">
     <w:p>
       <w:pPr>
         <w:pStyle w:val="CommentText"/>
@@ -8094,7 +8105,7 @@
       </w:r>
     </w:p>
   </w:comment>
-  <w:comment w:id="72" w:author="McKeahnie, Collin" w:date="2018-03-20T09:19:00Z" w:initials="MC">
+  <w:comment w:id="70" w:author="McKeahnie, Collin" w:date="2018-03-20T09:19:00Z" w:initials="MC">
     <w:p>
       <w:pPr>
         <w:pStyle w:val="CommentText"/>
@@ -8126,7 +8137,7 @@
       </w:r>
     </w:p>
   </w:comment>
-  <w:comment w:id="74" w:author="McKeahnie, Collin" w:date="2018-03-20T09:29:00Z" w:initials="MC">
+  <w:comment w:id="72" w:author="McKeahnie, Collin" w:date="2018-03-20T09:29:00Z" w:initials="MC">
     <w:p>
       <w:pPr>
         <w:pStyle w:val="CommentText"/>
@@ -8175,7 +8186,6 @@
   <w15:commentEx w15:paraId="60A2F23B" w15:done="1"/>
   <w15:commentEx w15:paraId="1E1CD00F" w15:done="1"/>
   <w15:commentEx w15:paraId="40ECA311" w15:done="0"/>
-  <w15:commentEx w15:paraId="461A17CC" w15:paraIdParent="40ECA311" w15:done="0"/>
   <w15:commentEx w15:paraId="5EB943A0" w15:done="0"/>
   <w15:commentEx w15:paraId="2B307D61" w15:done="0"/>
   <w15:commentEx w15:paraId="787F2C2D" w15:done="0"/>
@@ -9018,6 +9028,178 @@
     </w:lvl>
   </w:abstractNum>
   <w:abstractNum w:abstractNumId="8" w15:restartNumberingAfterBreak="0">
+    <w:nsid w:val="3B9E5F8E"/>
+    <w:multiLevelType w:val="hybridMultilevel"/>
+    <w:tmpl w:val="06B6CF2E"/>
+    <w:lvl w:ilvl="0" w:tplc="0C09000F">
+      <w:start w:val="1"/>
+      <w:numFmt w:val="decimal"/>
+      <w:lvlText w:val="%1."/>
+      <w:lvlJc w:val="left"/>
+      <w:pPr>
+        <w:ind w:left="720" w:hanging="360"/>
+      </w:pPr>
+    </w:lvl>
+    <w:lvl w:ilvl="1" w:tplc="0C090019" w:tentative="1">
+      <w:start w:val="1"/>
+      <w:numFmt w:val="lowerLetter"/>
+      <w:lvlText w:val="%2."/>
+      <w:lvlJc w:val="left"/>
+      <w:pPr>
+        <w:ind w:left="1440" w:hanging="360"/>
+      </w:pPr>
+    </w:lvl>
+    <w:lvl w:ilvl="2" w:tplc="0C09001B">
+      <w:start w:val="1"/>
+      <w:numFmt w:val="lowerRoman"/>
+      <w:lvlText w:val="%3."/>
+      <w:lvlJc w:val="right"/>
+      <w:pPr>
+        <w:ind w:left="2160" w:hanging="180"/>
+      </w:pPr>
+    </w:lvl>
+    <w:lvl w:ilvl="3" w:tplc="0C09000F" w:tentative="1">
+      <w:start w:val="1"/>
+      <w:numFmt w:val="decimal"/>
+      <w:lvlText w:val="%4."/>
+      <w:lvlJc w:val="left"/>
+      <w:pPr>
+        <w:ind w:left="2880" w:hanging="360"/>
+      </w:pPr>
+    </w:lvl>
+    <w:lvl w:ilvl="4" w:tplc="0C090019" w:tentative="1">
+      <w:start w:val="1"/>
+      <w:numFmt w:val="lowerLetter"/>
+      <w:lvlText w:val="%5."/>
+      <w:lvlJc w:val="left"/>
+      <w:pPr>
+        <w:ind w:left="3600" w:hanging="360"/>
+      </w:pPr>
+    </w:lvl>
+    <w:lvl w:ilvl="5" w:tplc="0C09001B" w:tentative="1">
+      <w:start w:val="1"/>
+      <w:numFmt w:val="lowerRoman"/>
+      <w:lvlText w:val="%6."/>
+      <w:lvlJc w:val="right"/>
+      <w:pPr>
+        <w:ind w:left="4320" w:hanging="180"/>
+      </w:pPr>
+    </w:lvl>
+    <w:lvl w:ilvl="6" w:tplc="0C09000F" w:tentative="1">
+      <w:start w:val="1"/>
+      <w:numFmt w:val="decimal"/>
+      <w:lvlText w:val="%7."/>
+      <w:lvlJc w:val="left"/>
+      <w:pPr>
+        <w:ind w:left="5040" w:hanging="360"/>
+      </w:pPr>
+    </w:lvl>
+    <w:lvl w:ilvl="7" w:tplc="0C090019" w:tentative="1">
+      <w:start w:val="1"/>
+      <w:numFmt w:val="lowerLetter"/>
+      <w:lvlText w:val="%8."/>
+      <w:lvlJc w:val="left"/>
+      <w:pPr>
+        <w:ind w:left="5760" w:hanging="360"/>
+      </w:pPr>
+    </w:lvl>
+    <w:lvl w:ilvl="8" w:tplc="0C09001B" w:tentative="1">
+      <w:start w:val="1"/>
+      <w:numFmt w:val="lowerRoman"/>
+      <w:lvlText w:val="%9."/>
+      <w:lvlJc w:val="right"/>
+      <w:pPr>
+        <w:ind w:left="6480" w:hanging="180"/>
+      </w:pPr>
+    </w:lvl>
+  </w:abstractNum>
+  <w:abstractNum w:abstractNumId="9" w15:restartNumberingAfterBreak="0">
+    <w:nsid w:val="3E5E5119"/>
+    <w:multiLevelType w:val="hybridMultilevel"/>
+    <w:tmpl w:val="CA7EE5F6"/>
+    <w:lvl w:ilvl="0" w:tplc="0C09000F">
+      <w:start w:val="1"/>
+      <w:numFmt w:val="decimal"/>
+      <w:lvlText w:val="%1."/>
+      <w:lvlJc w:val="left"/>
+      <w:pPr>
+        <w:ind w:left="720" w:hanging="360"/>
+      </w:pPr>
+    </w:lvl>
+    <w:lvl w:ilvl="1" w:tplc="0C090019" w:tentative="1">
+      <w:start w:val="1"/>
+      <w:numFmt w:val="lowerLetter"/>
+      <w:lvlText w:val="%2."/>
+      <w:lvlJc w:val="left"/>
+      <w:pPr>
+        <w:ind w:left="1440" w:hanging="360"/>
+      </w:pPr>
+    </w:lvl>
+    <w:lvl w:ilvl="2" w:tplc="0C09001B">
+      <w:start w:val="1"/>
+      <w:numFmt w:val="lowerRoman"/>
+      <w:lvlText w:val="%3."/>
+      <w:lvlJc w:val="right"/>
+      <w:pPr>
+        <w:ind w:left="2160" w:hanging="180"/>
+      </w:pPr>
+    </w:lvl>
+    <w:lvl w:ilvl="3" w:tplc="0C09000F" w:tentative="1">
+      <w:start w:val="1"/>
+      <w:numFmt w:val="decimal"/>
+      <w:lvlText w:val="%4."/>
+      <w:lvlJc w:val="left"/>
+      <w:pPr>
+        <w:ind w:left="2880" w:hanging="360"/>
+      </w:pPr>
+    </w:lvl>
+    <w:lvl w:ilvl="4" w:tplc="0C090019" w:tentative="1">
+      <w:start w:val="1"/>
+      <w:numFmt w:val="lowerLetter"/>
+      <w:lvlText w:val="%5."/>
+      <w:lvlJc w:val="left"/>
+      <w:pPr>
+        <w:ind w:left="3600" w:hanging="360"/>
+      </w:pPr>
+    </w:lvl>
+    <w:lvl w:ilvl="5" w:tplc="0C09001B" w:tentative="1">
+      <w:start w:val="1"/>
+      <w:numFmt w:val="lowerRoman"/>
+      <w:lvlText w:val="%6."/>
+      <w:lvlJc w:val="right"/>
+      <w:pPr>
+        <w:ind w:left="4320" w:hanging="180"/>
+      </w:pPr>
+    </w:lvl>
+    <w:lvl w:ilvl="6" w:tplc="0C09000F" w:tentative="1">
+      <w:start w:val="1"/>
+      <w:numFmt w:val="decimal"/>
+      <w:lvlText w:val="%7."/>
+      <w:lvlJc w:val="left"/>
+      <w:pPr>
+        <w:ind w:left="5040" w:hanging="360"/>
+      </w:pPr>
+    </w:lvl>
+    <w:lvl w:ilvl="7" w:tplc="0C090019" w:tentative="1">
+      <w:start w:val="1"/>
+      <w:numFmt w:val="lowerLetter"/>
+      <w:lvlText w:val="%8."/>
+      <w:lvlJc w:val="left"/>
+      <w:pPr>
+        <w:ind w:left="5760" w:hanging="360"/>
+      </w:pPr>
+    </w:lvl>
+    <w:lvl w:ilvl="8" w:tplc="0C09001B" w:tentative="1">
+      <w:start w:val="1"/>
+      <w:numFmt w:val="lowerRoman"/>
+      <w:lvlText w:val="%9."/>
+      <w:lvlJc w:val="right"/>
+      <w:pPr>
+        <w:ind w:left="6480" w:hanging="180"/>
+      </w:pPr>
+    </w:lvl>
+  </w:abstractNum>
+  <w:abstractNum w:abstractNumId="10" w15:restartNumberingAfterBreak="0">
     <w:nsid w:val="42395911"/>
     <w:multiLevelType w:val="multilevel"/>
     <w:tmpl w:val="54EAECBE"/>
@@ -9130,7 +9312,7 @@
       </w:rPr>
     </w:lvl>
   </w:abstractNum>
-  <w:abstractNum w:abstractNumId="9" w15:restartNumberingAfterBreak="0">
+  <w:abstractNum w:abstractNumId="11" w15:restartNumberingAfterBreak="0">
     <w:nsid w:val="437469F1"/>
     <w:multiLevelType w:val="multilevel"/>
     <w:tmpl w:val="0409001D"/>
@@ -9216,7 +9398,7 @@
       </w:pPr>
     </w:lvl>
   </w:abstractNum>
-  <w:abstractNum w:abstractNumId="10" w15:restartNumberingAfterBreak="0">
+  <w:abstractNum w:abstractNumId="12" w15:restartNumberingAfterBreak="0">
     <w:nsid w:val="479615D4"/>
     <w:multiLevelType w:val="hybridMultilevel"/>
     <w:tmpl w:val="145C9246"/>
@@ -9329,7 +9511,7 @@
       </w:rPr>
     </w:lvl>
   </w:abstractNum>
-  <w:abstractNum w:abstractNumId="11" w15:restartNumberingAfterBreak="0">
+  <w:abstractNum w:abstractNumId="13" w15:restartNumberingAfterBreak="0">
     <w:nsid w:val="55AF669E"/>
     <w:multiLevelType w:val="multilevel"/>
     <w:tmpl w:val="0AAA743A"/>
@@ -9418,7 +9600,7 @@
       </w:pPr>
     </w:lvl>
   </w:abstractNum>
-  <w:abstractNum w:abstractNumId="12" w15:restartNumberingAfterBreak="0">
+  <w:abstractNum w:abstractNumId="14" w15:restartNumberingAfterBreak="0">
     <w:nsid w:val="5801734D"/>
     <w:multiLevelType w:val="multilevel"/>
     <w:tmpl w:val="F10CE3A4"/>
@@ -9531,7 +9713,7 @@
       </w:rPr>
     </w:lvl>
   </w:abstractNum>
-  <w:abstractNum w:abstractNumId="13" w15:restartNumberingAfterBreak="0">
+  <w:abstractNum w:abstractNumId="15" w15:restartNumberingAfterBreak="0">
     <w:nsid w:val="5E9846F7"/>
     <w:multiLevelType w:val="hybridMultilevel"/>
     <w:tmpl w:val="0AAA743A"/>
@@ -9620,7 +9802,7 @@
       </w:pPr>
     </w:lvl>
   </w:abstractNum>
-  <w:abstractNum w:abstractNumId="14" w15:restartNumberingAfterBreak="0">
+  <w:abstractNum w:abstractNumId="16" w15:restartNumberingAfterBreak="0">
     <w:nsid w:val="60CD7285"/>
     <w:multiLevelType w:val="hybridMultilevel"/>
     <w:tmpl w:val="AB4E638E"/>
@@ -9709,7 +9891,7 @@
       </w:pPr>
     </w:lvl>
   </w:abstractNum>
-  <w:abstractNum w:abstractNumId="15" w15:restartNumberingAfterBreak="0">
+  <w:abstractNum w:abstractNumId="17" w15:restartNumberingAfterBreak="0">
     <w:nsid w:val="69EF528A"/>
     <w:multiLevelType w:val="multilevel"/>
     <w:tmpl w:val="223CB3B6"/>
@@ -9822,7 +10004,7 @@
       </w:rPr>
     </w:lvl>
   </w:abstractNum>
-  <w:abstractNum w:abstractNumId="16" w15:restartNumberingAfterBreak="0">
+  <w:abstractNum w:abstractNumId="18" w15:restartNumberingAfterBreak="0">
     <w:nsid w:val="706D50C8"/>
     <w:multiLevelType w:val="multilevel"/>
     <w:tmpl w:val="64AC9F9A"/>
@@ -9935,7 +10117,7 @@
       </w:rPr>
     </w:lvl>
   </w:abstractNum>
-  <w:abstractNum w:abstractNumId="17" w15:restartNumberingAfterBreak="0">
+  <w:abstractNum w:abstractNumId="19" w15:restartNumberingAfterBreak="0">
     <w:nsid w:val="773C7ABB"/>
     <w:multiLevelType w:val="multilevel"/>
     <w:tmpl w:val="54EAECBE"/>
@@ -10048,7 +10230,7 @@
       </w:rPr>
     </w:lvl>
   </w:abstractNum>
-  <w:abstractNum w:abstractNumId="18" w15:restartNumberingAfterBreak="0">
+  <w:abstractNum w:abstractNumId="20" w15:restartNumberingAfterBreak="0">
     <w:nsid w:val="79E93F2B"/>
     <w:multiLevelType w:val="multilevel"/>
     <w:tmpl w:val="CFFA4A3A"/>
@@ -10161,7 +10343,7 @@
       </w:rPr>
     </w:lvl>
   </w:abstractNum>
-  <w:abstractNum w:abstractNumId="19" w15:restartNumberingAfterBreak="0">
+  <w:abstractNum w:abstractNumId="21" w15:restartNumberingAfterBreak="0">
     <w:nsid w:val="7A6F4AB3"/>
     <w:multiLevelType w:val="multilevel"/>
     <w:tmpl w:val="32E274C4"/>
@@ -10274,35 +10456,121 @@
       </w:rPr>
     </w:lvl>
   </w:abstractNum>
+  <w:abstractNum w:abstractNumId="22" w15:restartNumberingAfterBreak="0">
+    <w:nsid w:val="7AA1460D"/>
+    <w:multiLevelType w:val="hybridMultilevel"/>
+    <w:tmpl w:val="6826FB20"/>
+    <w:lvl w:ilvl="0" w:tplc="0C09000F">
+      <w:start w:val="1"/>
+      <w:numFmt w:val="decimal"/>
+      <w:lvlText w:val="%1."/>
+      <w:lvlJc w:val="left"/>
+      <w:pPr>
+        <w:ind w:left="2160" w:hanging="360"/>
+      </w:pPr>
+    </w:lvl>
+    <w:lvl w:ilvl="1" w:tplc="0C090019" w:tentative="1">
+      <w:start w:val="1"/>
+      <w:numFmt w:val="lowerLetter"/>
+      <w:lvlText w:val="%2."/>
+      <w:lvlJc w:val="left"/>
+      <w:pPr>
+        <w:ind w:left="2880" w:hanging="360"/>
+      </w:pPr>
+    </w:lvl>
+    <w:lvl w:ilvl="2" w:tplc="0C09001B">
+      <w:start w:val="1"/>
+      <w:numFmt w:val="lowerRoman"/>
+      <w:lvlText w:val="%3."/>
+      <w:lvlJc w:val="right"/>
+      <w:pPr>
+        <w:ind w:left="3600" w:hanging="180"/>
+      </w:pPr>
+    </w:lvl>
+    <w:lvl w:ilvl="3" w:tplc="0C09000F" w:tentative="1">
+      <w:start w:val="1"/>
+      <w:numFmt w:val="decimal"/>
+      <w:lvlText w:val="%4."/>
+      <w:lvlJc w:val="left"/>
+      <w:pPr>
+        <w:ind w:left="4320" w:hanging="360"/>
+      </w:pPr>
+    </w:lvl>
+    <w:lvl w:ilvl="4" w:tplc="0C090019" w:tentative="1">
+      <w:start w:val="1"/>
+      <w:numFmt w:val="lowerLetter"/>
+      <w:lvlText w:val="%5."/>
+      <w:lvlJc w:val="left"/>
+      <w:pPr>
+        <w:ind w:left="5040" w:hanging="360"/>
+      </w:pPr>
+    </w:lvl>
+    <w:lvl w:ilvl="5" w:tplc="0C09001B" w:tentative="1">
+      <w:start w:val="1"/>
+      <w:numFmt w:val="lowerRoman"/>
+      <w:lvlText w:val="%6."/>
+      <w:lvlJc w:val="right"/>
+      <w:pPr>
+        <w:ind w:left="5760" w:hanging="180"/>
+      </w:pPr>
+    </w:lvl>
+    <w:lvl w:ilvl="6" w:tplc="0C09000F" w:tentative="1">
+      <w:start w:val="1"/>
+      <w:numFmt w:val="decimal"/>
+      <w:lvlText w:val="%7."/>
+      <w:lvlJc w:val="left"/>
+      <w:pPr>
+        <w:ind w:left="6480" w:hanging="360"/>
+      </w:pPr>
+    </w:lvl>
+    <w:lvl w:ilvl="7" w:tplc="0C090019" w:tentative="1">
+      <w:start w:val="1"/>
+      <w:numFmt w:val="lowerLetter"/>
+      <w:lvlText w:val="%8."/>
+      <w:lvlJc w:val="left"/>
+      <w:pPr>
+        <w:ind w:left="7200" w:hanging="360"/>
+      </w:pPr>
+    </w:lvl>
+    <w:lvl w:ilvl="8" w:tplc="0C09001B" w:tentative="1">
+      <w:start w:val="1"/>
+      <w:numFmt w:val="lowerRoman"/>
+      <w:lvlText w:val="%9."/>
+      <w:lvlJc w:val="right"/>
+      <w:pPr>
+        <w:ind w:left="7920" w:hanging="180"/>
+      </w:pPr>
+    </w:lvl>
+  </w:abstractNum>
   <w:num w:numId="1">
-    <w:abstractNumId w:val="9"/>
+    <w:abstractNumId w:val="11"/>
   </w:num>
   <w:num w:numId="2">
     <w:abstractNumId w:val="2"/>
   </w:num>
   <w:num w:numId="3">
-    <w:abstractNumId w:val="10"/>
+    <w:abstractNumId w:val="12"/>
   </w:num>
   <w:num w:numId="4">
-    <w:abstractNumId w:val="16"/>
+    <w:abstractNumId w:val="18"/>
   </w:num>
   <w:num w:numId="5">
     <w:abstractNumId w:val="6"/>
   </w:num>
   <w:num w:numId="6">
-    <w:abstractNumId w:val="15"/>
+    <w:abstractNumId w:val="17"/>
   </w:num>
   <w:num w:numId="7">
-    <w:abstractNumId w:val="14"/>
+    <w:abstractNumId w:val="16"/>
   </w:num>
   <w:num w:numId="8">
-    <w:abstractNumId w:val="18"/>
+    <w:abstractNumId w:val="20"/>
   </w:num>
   <w:num w:numId="9">
-    <w:abstractNumId w:val="17"/>
+    <w:abstractNumId w:val="19"/>
   </w:num>
   <w:num w:numId="10">
-    <w:abstractNumId w:val="8"/>
+    <w:abstractNumId w:val="10"/>
   </w:num>
   <w:num w:numId="11">
     <w:abstractNumId w:val="1"/>
@@ -10314,25 +10582,34 @@
     <w:abstractNumId w:val="3"/>
   </w:num>
   <w:num w:numId="14">
-    <w:abstractNumId w:val="19"/>
+    <w:abstractNumId w:val="21"/>
   </w:num>
   <w:num w:numId="15">
     <w:abstractNumId w:val="7"/>
   </w:num>
   <w:num w:numId="16">
-    <w:abstractNumId w:val="13"/>
+    <w:abstractNumId w:val="15"/>
   </w:num>
   <w:num w:numId="17">
     <w:abstractNumId w:val="4"/>
   </w:num>
   <w:num w:numId="18">
-    <w:abstractNumId w:val="12"/>
+    <w:abstractNumId w:val="14"/>
   </w:num>
   <w:num w:numId="19">
     <w:abstractNumId w:val="5"/>
   </w:num>
   <w:num w:numId="20">
-    <w:abstractNumId w:val="11"/>
+    <w:abstractNumId w:val="13"/>
+  </w:num>
+  <w:num w:numId="21">
+    <w:abstractNumId w:val="22"/>
+  </w:num>
+  <w:num w:numId="22">
+    <w:abstractNumId w:val="8"/>
+  </w:num>
+  <w:num w:numId="23">
+    <w:abstractNumId w:val="9"/>
   </w:num>
   <w:numIdMacAtCleanup w:val="9"/>
 </w:numbering>
@@ -12010,7 +12287,7 @@
 </file>
 
 <file path=customXml/itemProps1.xml><?xml version="1.0" encoding="utf-8"?>
-<ds:datastoreItem xmlns:ds="http://schemas.openxmlformats.org/officeDocument/2006/customXml" ds:itemID="{D336082A-A872-418F-A446-EE956C59F2FD}">
+<ds:datastoreItem xmlns:ds="http://schemas.openxmlformats.org/officeDocument/2006/customXml" ds:itemID="{D3D68C70-7F18-4D45-B3F2-6ED320215A10}">
   <ds:schemaRefs>
     <ds:schemaRef ds:uri="http://schemas.openxmlformats.org/officeDocument/2006/bibliography"/>
   </ds:schemaRefs>

</xml_diff>

<commit_message>
Fixed up version of domain model
</commit_message>
<xml_diff>
--- a/Initial Requirement Model.docx
+++ b/Initial Requirement Model.docx
@@ -315,6 +315,13 @@
     <w:p/>
     <w:sdt>
       <w:sdtPr>
+        <w:rPr>
+          <w:rFonts w:asciiTheme="minorHAnsi" w:eastAsiaTheme="minorHAnsi" w:hAnsiTheme="minorHAnsi" w:cstheme="minorBidi"/>
+          <w:color w:val="auto"/>
+          <w:sz w:val="22"/>
+          <w:szCs w:val="22"/>
+          <w:lang w:val="en-AU"/>
+        </w:rPr>
         <w:id w:val="1127123766"/>
         <w:docPartObj>
           <w:docPartGallery w:val="Table of Contents"/>
@@ -323,14 +330,9 @@
       </w:sdtPr>
       <w:sdtEndPr>
         <w:rPr>
-          <w:rFonts w:asciiTheme="minorHAnsi" w:eastAsiaTheme="minorHAnsi" w:hAnsiTheme="minorHAnsi" w:cstheme="minorBidi"/>
           <w:b/>
           <w:bCs/>
           <w:noProof/>
-          <w:color w:val="auto"/>
-          <w:sz w:val="22"/>
-          <w:szCs w:val="22"/>
-          <w:lang w:val="en-AU"/>
         </w:rPr>
       </w:sdtEndPr>
       <w:sdtContent>
@@ -4690,10 +4692,10 @@
           <w:lang w:eastAsia="en-AU"/>
         </w:rPr>
         <w:drawing>
-          <wp:inline distT="0" distB="0" distL="0" distR="0" wp14:anchorId="46BFFB7E" wp14:editId="08014F02">
-            <wp:extent cx="5725160" cy="3896360"/>
-            <wp:effectExtent l="0" t="0" r="8890" b="8890"/>
-            <wp:docPr id="7" name="Picture 1" descr="LQClassDiagram"/>
+          <wp:inline distT="0" distB="0" distL="0" distR="0" wp14:anchorId="482BA0C4" wp14:editId="534B080D">
+            <wp:extent cx="5731510" cy="3440622"/>
+            <wp:effectExtent l="0" t="0" r="2540" b="7620"/>
+            <wp:docPr id="1" name="Picture 1" descr="Domain.jpg"/>
             <wp:cNvGraphicFramePr>
               <a:graphicFrameLocks xmlns:a="http://schemas.openxmlformats.org/drawingml/2006/main" noChangeAspect="1"/>
             </wp:cNvGraphicFramePr>
@@ -4701,7 +4703,7 @@
               <a:graphicData uri="http://schemas.openxmlformats.org/drawingml/2006/picture">
                 <pic:pic xmlns:pic="http://schemas.openxmlformats.org/drawingml/2006/picture">
                   <pic:nvPicPr>
-                    <pic:cNvPr id="0" name="Picture 1" descr="LQClassDiagram"/>
+                    <pic:cNvPr id="0" name="Picture 2" descr="Domain.jpg"/>
                     <pic:cNvPicPr>
                       <a:picLocks noChangeAspect="1" noChangeArrowheads="1"/>
                     </pic:cNvPicPr>
@@ -4722,7 +4724,7 @@
                   <pic:spPr bwMode="auto">
                     <a:xfrm>
                       <a:off x="0" y="0"/>
-                      <a:ext cx="5725160" cy="3896360"/>
+                      <a:ext cx="5731510" cy="3440622"/>
                     </a:xfrm>
                     <a:prstGeom prst="rect">
                       <a:avLst/>
@@ -4738,6 +4740,8 @@
           </wp:inline>
         </w:drawing>
       </w:r>
+      <w:bookmarkStart w:id="14" w:name="_GoBack"/>
+      <w:bookmarkEnd w:id="14"/>
     </w:p>
     <w:p>
       <w:pPr>
@@ -4747,12 +4751,11 @@
           <w:numId w:val="12"/>
         </w:numPr>
       </w:pPr>
-      <w:bookmarkStart w:id="14" w:name="_Toc510647814"/>
-      <w:r>
-        <w:lastRenderedPageBreak/>
+      <w:bookmarkStart w:id="15" w:name="_Toc510647814"/>
+      <w:r>
         <w:t>Functional requirements</w:t>
       </w:r>
-      <w:bookmarkEnd w:id="14"/>
+      <w:bookmarkEnd w:id="15"/>
       <w:r>
         <w:t xml:space="preserve"> </w:t>
       </w:r>
@@ -4765,7 +4768,7 @@
           <w:numId w:val="13"/>
         </w:numPr>
       </w:pPr>
-      <w:bookmarkStart w:id="15" w:name="_Toc510647815"/>
+      <w:bookmarkStart w:id="16" w:name="_Toc510647815"/>
       <w:r>
         <w:t>Use C</w:t>
       </w:r>
@@ -4775,7 +4778,7 @@
       <w:r>
         <w:t xml:space="preserve"> Descriptions</w:t>
       </w:r>
-      <w:bookmarkEnd w:id="15"/>
+      <w:bookmarkEnd w:id="16"/>
     </w:p>
     <w:p>
       <w:pPr>
@@ -4788,7 +4791,7 @@
       <w:r>
         <w:t xml:space="preserve">      </w:t>
       </w:r>
-      <w:bookmarkStart w:id="16" w:name="_Toc510647816"/>
+      <w:bookmarkStart w:id="17" w:name="_Toc510647816"/>
       <w:r>
         <w:t>Use Case</w:t>
       </w:r>
@@ -4807,7 +4810,7 @@
       <w:r>
         <w:t>Game</w:t>
       </w:r>
-      <w:bookmarkEnd w:id="16"/>
+      <w:bookmarkEnd w:id="17"/>
       <w:r>
         <w:t xml:space="preserve"> </w:t>
       </w:r>
@@ -4828,6 +4831,7 @@
         <w:ind w:left="1440"/>
       </w:pPr>
       <w:r>
+        <w:lastRenderedPageBreak/>
         <w:t xml:space="preserve">Wants to </w:t>
       </w:r>
       <w:r>
@@ -4862,11 +4866,11 @@
       <w:r>
         <w:t xml:space="preserve">      </w:t>
       </w:r>
-      <w:bookmarkStart w:id="17" w:name="_Toc510647817"/>
+      <w:bookmarkStart w:id="18" w:name="_Toc510647817"/>
       <w:r>
         <w:t>Use Case: End Goal: Login</w:t>
       </w:r>
-      <w:bookmarkEnd w:id="17"/>
+      <w:bookmarkEnd w:id="18"/>
     </w:p>
     <w:p>
       <w:pPr>
@@ -4909,7 +4913,7 @@
           <w:numId w:val="16"/>
         </w:numPr>
       </w:pPr>
-      <w:bookmarkStart w:id="18" w:name="_Toc510647818"/>
+      <w:bookmarkStart w:id="19" w:name="_Toc510647818"/>
       <w:r>
         <w:t xml:space="preserve">Use Case: </w:t>
       </w:r>
@@ -4922,7 +4926,7 @@
       <w:r>
         <w:t>End Goal: Login</w:t>
       </w:r>
-      <w:bookmarkEnd w:id="18"/>
+      <w:bookmarkEnd w:id="19"/>
     </w:p>
     <w:p>
       <w:pPr>
@@ -4980,7 +4984,7 @@
           <w:numId w:val="16"/>
         </w:numPr>
       </w:pPr>
-      <w:bookmarkStart w:id="19" w:name="_Toc510647819"/>
+      <w:bookmarkStart w:id="20" w:name="_Toc510647819"/>
       <w:r>
         <w:t xml:space="preserve">Use Case: Login </w:t>
       </w:r>
@@ -4999,7 +5003,7 @@
       <w:r>
         <w:t>End Goal: Login</w:t>
       </w:r>
-      <w:bookmarkEnd w:id="19"/>
+      <w:bookmarkEnd w:id="20"/>
     </w:p>
     <w:p>
       <w:pPr>
@@ -5039,7 +5043,7 @@
           <w:numId w:val="16"/>
         </w:numPr>
       </w:pPr>
-      <w:bookmarkStart w:id="20" w:name="_Toc510647820"/>
+      <w:bookmarkStart w:id="21" w:name="_Toc510647820"/>
       <w:r>
         <w:t>Use Case: Login with</w:t>
       </w:r>
@@ -5055,7 +5059,7 @@
       <w:r>
         <w:t>End Goal: Login</w:t>
       </w:r>
-      <w:bookmarkEnd w:id="20"/>
+      <w:bookmarkEnd w:id="21"/>
     </w:p>
     <w:p>
       <w:pPr>
@@ -5110,7 +5114,7 @@
           <w:numId w:val="16"/>
         </w:numPr>
       </w:pPr>
-      <w:bookmarkStart w:id="21" w:name="_Toc510647821"/>
+      <w:bookmarkStart w:id="22" w:name="_Toc510647821"/>
       <w:r>
         <w:t>Use Case: Play as G</w:t>
       </w:r>
@@ -5120,7 +5124,7 @@
       <w:r>
         <w:t>-Sub-function End Goal: Login</w:t>
       </w:r>
-      <w:bookmarkEnd w:id="21"/>
+      <w:bookmarkEnd w:id="22"/>
       <w:r>
         <w:t xml:space="preserve"> </w:t>
       </w:r>
@@ -5165,14 +5169,14 @@
       <w:r>
         <w:t xml:space="preserve">              </w:t>
       </w:r>
-      <w:bookmarkStart w:id="22" w:name="_Toc510647822"/>
+      <w:bookmarkStart w:id="23" w:name="_Toc510647822"/>
       <w:r>
         <w:t xml:space="preserve">vii)        Use Case: End Goal:  </w:t>
       </w:r>
       <w:r>
         <w:t>User Submit Question</w:t>
       </w:r>
-      <w:bookmarkEnd w:id="22"/>
+      <w:bookmarkEnd w:id="23"/>
     </w:p>
     <w:p>
       <w:pPr>
@@ -5209,7 +5213,7 @@
         <w:pStyle w:val="Heading3"/>
         <w:ind w:left="720"/>
       </w:pPr>
-      <w:bookmarkStart w:id="23" w:name="_Toc510647823"/>
+      <w:bookmarkStart w:id="24" w:name="_Toc510647823"/>
       <w:r>
         <w:t xml:space="preserve">viii)       </w:t>
       </w:r>
@@ -5234,7 +5238,7 @@
       <w:r>
         <w:t>Game</w:t>
       </w:r>
-      <w:bookmarkEnd w:id="23"/>
+      <w:bookmarkEnd w:id="24"/>
     </w:p>
     <w:p>
       <w:pPr>
@@ -5249,7 +5253,6 @@
         <w:ind w:left="1440"/>
       </w:pPr>
       <w:r>
-        <w:lastRenderedPageBreak/>
         <w:t xml:space="preserve">Wants to </w:t>
       </w:r>
       <w:r>
@@ -5281,8 +5284,9 @@
         <w:pStyle w:val="Heading3"/>
         <w:ind w:left="720"/>
       </w:pPr>
-      <w:bookmarkStart w:id="24" w:name="_Toc510647824"/>
-      <w:r>
+      <w:bookmarkStart w:id="25" w:name="_Toc510647824"/>
+      <w:r>
+        <w:lastRenderedPageBreak/>
         <w:t xml:space="preserve">ix)         </w:t>
       </w:r>
       <w:r>
@@ -5291,7 +5295,7 @@
       <w:r>
         <w:t>-Sub-function End Goal: Start a Game</w:t>
       </w:r>
-      <w:bookmarkEnd w:id="24"/>
+      <w:bookmarkEnd w:id="25"/>
     </w:p>
     <w:p>
       <w:pPr>
@@ -5325,7 +5329,7 @@
         <w:pStyle w:val="Heading3"/>
         <w:ind w:left="720"/>
       </w:pPr>
-      <w:bookmarkStart w:id="25" w:name="_Toc510647825"/>
+      <w:bookmarkStart w:id="26" w:name="_Toc510647825"/>
       <w:r>
         <w:t xml:space="preserve">x)          </w:t>
       </w:r>
@@ -5335,7 +5339,7 @@
       <w:r>
         <w:t>-Sub-function End Goal: Start a Game</w:t>
       </w:r>
-      <w:bookmarkEnd w:id="25"/>
+      <w:bookmarkEnd w:id="26"/>
     </w:p>
     <w:p>
       <w:pPr>
@@ -5381,7 +5385,7 @@
         <w:pStyle w:val="Heading3"/>
         <w:ind w:left="720"/>
       </w:pPr>
-      <w:bookmarkStart w:id="26" w:name="_Toc510647826"/>
+      <w:bookmarkStart w:id="27" w:name="_Toc510647826"/>
       <w:r>
         <w:t xml:space="preserve">xi)         </w:t>
       </w:r>
@@ -5397,7 +5401,7 @@
       <w:r>
         <w:t xml:space="preserve"> Answer question</w:t>
       </w:r>
-      <w:bookmarkEnd w:id="26"/>
+      <w:bookmarkEnd w:id="27"/>
     </w:p>
     <w:p>
       <w:pPr>
@@ -5428,7 +5432,7 @@
         <w:pStyle w:val="Heading3"/>
         <w:ind w:left="720"/>
       </w:pPr>
-      <w:bookmarkStart w:id="27" w:name="_Toc510647827"/>
+      <w:bookmarkStart w:id="28" w:name="_Toc510647827"/>
       <w:r>
         <w:t xml:space="preserve">xii)        </w:t>
       </w:r>
@@ -5447,7 +5451,7 @@
       <w:r>
         <w:t>Facebook share</w:t>
       </w:r>
-      <w:bookmarkEnd w:id="27"/>
+      <w:bookmarkEnd w:id="28"/>
     </w:p>
     <w:p>
       <w:pPr>
@@ -5496,7 +5500,7 @@
         <w:pStyle w:val="Heading3"/>
         <w:ind w:left="720"/>
       </w:pPr>
-      <w:bookmarkStart w:id="28" w:name="_Toc510647828"/>
+      <w:bookmarkStart w:id="29" w:name="_Toc510647828"/>
       <w:r>
         <w:t xml:space="preserve">xiii)       </w:t>
       </w:r>
@@ -5512,7 +5516,7 @@
       <w:r>
         <w:t>Facebook Challenge/Invite</w:t>
       </w:r>
-      <w:bookmarkEnd w:id="28"/>
+      <w:bookmarkEnd w:id="29"/>
       <w:r>
         <w:t xml:space="preserve"> </w:t>
       </w:r>
@@ -5564,7 +5568,7 @@
         <w:pStyle w:val="Heading3"/>
         <w:ind w:left="720"/>
       </w:pPr>
-      <w:bookmarkStart w:id="29" w:name="_Toc510647829"/>
+      <w:bookmarkStart w:id="30" w:name="_Toc510647829"/>
       <w:r>
         <w:t xml:space="preserve">xiv)       </w:t>
       </w:r>
@@ -5580,7 +5584,7 @@
       <w:r>
         <w:t>Check Leader board</w:t>
       </w:r>
-      <w:bookmarkEnd w:id="29"/>
+      <w:bookmarkEnd w:id="30"/>
     </w:p>
     <w:p>
       <w:pPr>
@@ -5629,7 +5633,7 @@
         <w:pStyle w:val="Heading3"/>
         <w:ind w:left="720"/>
       </w:pPr>
-      <w:bookmarkStart w:id="30" w:name="_Toc510647830"/>
+      <w:bookmarkStart w:id="31" w:name="_Toc510647830"/>
       <w:r>
         <w:t xml:space="preserve">xv)        </w:t>
       </w:r>
@@ -5648,7 +5652,7 @@
       <w:r>
         <w:t>Check Achievements</w:t>
       </w:r>
-      <w:bookmarkEnd w:id="30"/>
+      <w:bookmarkEnd w:id="31"/>
     </w:p>
     <w:p>
       <w:pPr>
@@ -5688,38 +5692,38 @@
         <w:pStyle w:val="Heading3"/>
         <w:ind w:left="720"/>
       </w:pPr>
-      <w:bookmarkStart w:id="31" w:name="_Toc510647831"/>
+      <w:bookmarkStart w:id="32" w:name="_Toc510647831"/>
+      <w:r>
+        <w:t xml:space="preserve">xvi)       </w:t>
+      </w:r>
+      <w:r>
+        <w:t xml:space="preserve">Use Case: </w:t>
+      </w:r>
+      <w:r>
+        <w:t xml:space="preserve">End Goal: </w:t>
+      </w:r>
+      <w:r>
+        <w:t>Exit application</w:t>
+      </w:r>
+      <w:bookmarkEnd w:id="32"/>
+    </w:p>
+    <w:p>
+      <w:pPr>
+        <w:ind w:left="1440"/>
+      </w:pPr>
+      <w:r>
+        <w:t xml:space="preserve">When </w:t>
+      </w:r>
+      <w:r>
+        <w:t>the user</w:t>
+      </w:r>
+    </w:p>
+    <w:p>
+      <w:pPr>
+        <w:ind w:left="1440"/>
+      </w:pPr>
       <w:r>
         <w:lastRenderedPageBreak/>
-        <w:t xml:space="preserve">xvi)       </w:t>
-      </w:r>
-      <w:r>
-        <w:t xml:space="preserve">Use Case: </w:t>
-      </w:r>
-      <w:r>
-        <w:t xml:space="preserve">End Goal: </w:t>
-      </w:r>
-      <w:r>
-        <w:t>Exit application</w:t>
-      </w:r>
-      <w:bookmarkEnd w:id="31"/>
-    </w:p>
-    <w:p>
-      <w:pPr>
-        <w:ind w:left="1440"/>
-      </w:pPr>
-      <w:r>
-        <w:t xml:space="preserve">When </w:t>
-      </w:r>
-      <w:r>
-        <w:t>the user</w:t>
-      </w:r>
-    </w:p>
-    <w:p>
-      <w:pPr>
-        <w:ind w:left="1440"/>
-      </w:pPr>
-      <w:r>
         <w:t xml:space="preserve">Wants to </w:t>
       </w:r>
       <w:r>
@@ -5769,14 +5773,14 @@
           <w:numId w:val="18"/>
         </w:numPr>
       </w:pPr>
-      <w:bookmarkStart w:id="32" w:name="_Toc510647832"/>
+      <w:bookmarkStart w:id="33" w:name="_Toc510647832"/>
       <w:r>
         <w:t>Use case diagram</w:t>
       </w:r>
       <w:r>
         <w:t>s</w:t>
       </w:r>
-      <w:bookmarkEnd w:id="32"/>
+      <w:bookmarkEnd w:id="33"/>
     </w:p>
     <w:p>
       <w:pPr>
@@ -5830,7 +5834,7 @@
           <w:numId w:val="18"/>
         </w:numPr>
       </w:pPr>
-      <w:bookmarkStart w:id="33" w:name="_Toc510647833"/>
+      <w:bookmarkStart w:id="34" w:name="_Toc510647833"/>
       <w:r>
         <w:lastRenderedPageBreak/>
         <w:t>U</w:t>
@@ -5838,7 +5842,7 @@
       <w:r>
         <w:t>se Case: End Goal: Login</w:t>
       </w:r>
-      <w:bookmarkEnd w:id="33"/>
+      <w:bookmarkEnd w:id="34"/>
     </w:p>
     <w:p>
       <w:r>
@@ -5860,14 +5864,14 @@
       <w:r>
         <w:t xml:space="preserve">                    </w:t>
       </w:r>
-      <w:bookmarkStart w:id="34" w:name="_Toc510647834"/>
+      <w:bookmarkStart w:id="35" w:name="_Toc510647834"/>
       <w:r>
         <w:t xml:space="preserve">ii)     </w:t>
       </w:r>
       <w:r>
         <w:t>Use Case: End Goal:  User Submit Question</w:t>
       </w:r>
-      <w:bookmarkEnd w:id="34"/>
+      <w:bookmarkEnd w:id="35"/>
     </w:p>
     <w:p/>
     <w:p>
@@ -5884,14 +5888,14 @@
         <w:pStyle w:val="Heading3"/>
         <w:ind w:left="1080"/>
       </w:pPr>
-      <w:bookmarkStart w:id="35" w:name="_Toc510647835"/>
+      <w:bookmarkStart w:id="36" w:name="_Toc510647835"/>
       <w:r>
         <w:t xml:space="preserve">iii)    </w:t>
       </w:r>
       <w:r>
         <w:t>Use Case:  End Goal: Start a Game</w:t>
       </w:r>
-      <w:bookmarkEnd w:id="35"/>
+      <w:bookmarkEnd w:id="36"/>
     </w:p>
     <w:p/>
     <w:p>
@@ -5957,7 +5961,7 @@
         <w:pStyle w:val="Heading3"/>
         <w:ind w:left="1080"/>
       </w:pPr>
-      <w:bookmarkStart w:id="36" w:name="_Toc510647836"/>
+      <w:bookmarkStart w:id="37" w:name="_Toc510647836"/>
       <w:r>
         <w:lastRenderedPageBreak/>
         <w:t xml:space="preserve">iv)   </w:t>
@@ -5965,7 +5969,7 @@
       <w:r>
         <w:t>Use Case: End Goal: Answer question</w:t>
       </w:r>
-      <w:bookmarkEnd w:id="36"/>
+      <w:bookmarkEnd w:id="37"/>
     </w:p>
     <w:p>
       <w:r>
@@ -6032,7 +6036,7 @@
         </w:tabs>
         <w:ind w:left="1080"/>
       </w:pPr>
-      <w:bookmarkStart w:id="37" w:name="_Toc510647837"/>
+      <w:bookmarkStart w:id="38" w:name="_Toc510647837"/>
       <w:r>
         <w:t xml:space="preserve">v)    </w:t>
       </w:r>
@@ -6057,7 +6061,7 @@
       <w:r>
         <w:t>/Invite</w:t>
       </w:r>
-      <w:bookmarkEnd w:id="37"/>
+      <w:bookmarkEnd w:id="38"/>
     </w:p>
     <w:p>
       <w:r>
@@ -6122,7 +6126,7 @@
         <w:pStyle w:val="Heading3"/>
         <w:ind w:left="1080"/>
       </w:pPr>
-      <w:bookmarkStart w:id="38" w:name="_Toc510647838"/>
+      <w:bookmarkStart w:id="39" w:name="_Toc510647838"/>
       <w:r>
         <w:t xml:space="preserve">vi)    </w:t>
       </w:r>
@@ -6135,7 +6139,7 @@
       <w:r>
         <w:t>chievements</w:t>
       </w:r>
-      <w:bookmarkEnd w:id="38"/>
+      <w:bookmarkEnd w:id="39"/>
     </w:p>
     <w:p>
       <w:r>
@@ -10283,7 +10287,7 @@
 </file>
 
 <file path=customXml/itemProps1.xml><?xml version="1.0" encoding="utf-8"?>
-<ds:datastoreItem xmlns:ds="http://schemas.openxmlformats.org/officeDocument/2006/customXml" ds:itemID="{C4C855BD-3C1D-41F5-A231-E431AF836B98}">
+<ds:datastoreItem xmlns:ds="http://schemas.openxmlformats.org/officeDocument/2006/customXml" ds:itemID="{ABA638FC-DB94-4F48-960C-6483B0D0A57C}">
   <ds:schemaRefs>
     <ds:schemaRef ds:uri="http://schemas.openxmlformats.org/officeDocument/2006/bibliography"/>
   </ds:schemaRefs>

</xml_diff>

<commit_message>
Fixed domain model version muck up
</commit_message>
<xml_diff>
--- a/Initial Requirement Model.docx
+++ b/Initial Requirement Model.docx
@@ -315,6 +315,13 @@
     <w:p/>
     <w:sdt>
       <w:sdtPr>
+        <w:rPr>
+          <w:rFonts w:asciiTheme="minorHAnsi" w:eastAsiaTheme="minorHAnsi" w:hAnsiTheme="minorHAnsi" w:cstheme="minorBidi"/>
+          <w:color w:val="auto"/>
+          <w:sz w:val="22"/>
+          <w:szCs w:val="22"/>
+          <w:lang w:val="en-AU"/>
+        </w:rPr>
         <w:id w:val="1127123766"/>
         <w:docPartObj>
           <w:docPartGallery w:val="Table of Contents"/>
@@ -323,14 +330,9 @@
       </w:sdtPr>
       <w:sdtEndPr>
         <w:rPr>
-          <w:rFonts w:asciiTheme="minorHAnsi" w:eastAsiaTheme="minorHAnsi" w:hAnsiTheme="minorHAnsi" w:cstheme="minorBidi"/>
           <w:b/>
           <w:bCs/>
           <w:noProof/>
-          <w:color w:val="auto"/>
-          <w:sz w:val="22"/>
-          <w:szCs w:val="22"/>
-          <w:lang w:val="en-AU"/>
         </w:rPr>
       </w:sdtEndPr>
       <w:sdtContent>
@@ -4690,10 +4692,10 @@
           <w:lang w:eastAsia="en-AU"/>
         </w:rPr>
         <w:drawing>
-          <wp:inline distT="0" distB="0" distL="0" distR="0" wp14:anchorId="46BFFB7E" wp14:editId="08014F02">
-            <wp:extent cx="5725160" cy="3896360"/>
-            <wp:effectExtent l="0" t="0" r="8890" b="8890"/>
-            <wp:docPr id="7" name="Picture 1" descr="LQClassDiagram"/>
+          <wp:inline distT="0" distB="0" distL="0" distR="0" wp14:anchorId="482BA0C4" wp14:editId="534B080D">
+            <wp:extent cx="5731510" cy="3440622"/>
+            <wp:effectExtent l="0" t="0" r="2540" b="7620"/>
+            <wp:docPr id="1" name="Picture 1" descr="Domain.jpg"/>
             <wp:cNvGraphicFramePr>
               <a:graphicFrameLocks xmlns:a="http://schemas.openxmlformats.org/drawingml/2006/main" noChangeAspect="1"/>
             </wp:cNvGraphicFramePr>
@@ -4701,7 +4703,7 @@
               <a:graphicData uri="http://schemas.openxmlformats.org/drawingml/2006/picture">
                 <pic:pic xmlns:pic="http://schemas.openxmlformats.org/drawingml/2006/picture">
                   <pic:nvPicPr>
-                    <pic:cNvPr id="0" name="Picture 1" descr="LQClassDiagram"/>
+                    <pic:cNvPr id="0" name="Picture 2" descr="Domain.jpg"/>
                     <pic:cNvPicPr>
                       <a:picLocks noChangeAspect="1" noChangeArrowheads="1"/>
                     </pic:cNvPicPr>
@@ -4722,7 +4724,7 @@
                   <pic:spPr bwMode="auto">
                     <a:xfrm>
                       <a:off x="0" y="0"/>
-                      <a:ext cx="5725160" cy="3896360"/>
+                      <a:ext cx="5731510" cy="3440622"/>
                     </a:xfrm>
                     <a:prstGeom prst="rect">
                       <a:avLst/>
@@ -4738,6 +4740,8 @@
           </wp:inline>
         </w:drawing>
       </w:r>
+      <w:bookmarkStart w:id="14" w:name="_GoBack"/>
+      <w:bookmarkEnd w:id="14"/>
     </w:p>
     <w:p>
       <w:pPr>
@@ -4747,12 +4751,11 @@
           <w:numId w:val="12"/>
         </w:numPr>
       </w:pPr>
-      <w:bookmarkStart w:id="14" w:name="_Toc510647814"/>
-      <w:r>
-        <w:lastRenderedPageBreak/>
+      <w:bookmarkStart w:id="15" w:name="_Toc510647814"/>
+      <w:r>
         <w:t>Functional requirements</w:t>
       </w:r>
-      <w:bookmarkEnd w:id="14"/>
+      <w:bookmarkEnd w:id="15"/>
       <w:r>
         <w:t xml:space="preserve"> </w:t>
       </w:r>
@@ -4765,7 +4768,7 @@
           <w:numId w:val="13"/>
         </w:numPr>
       </w:pPr>
-      <w:bookmarkStart w:id="15" w:name="_Toc510647815"/>
+      <w:bookmarkStart w:id="16" w:name="_Toc510647815"/>
       <w:r>
         <w:t>Use C</w:t>
       </w:r>
@@ -4775,7 +4778,7 @@
       <w:r>
         <w:t xml:space="preserve"> Descriptions</w:t>
       </w:r>
-      <w:bookmarkEnd w:id="15"/>
+      <w:bookmarkEnd w:id="16"/>
     </w:p>
     <w:p>
       <w:pPr>
@@ -4788,7 +4791,7 @@
       <w:r>
         <w:t xml:space="preserve">      </w:t>
       </w:r>
-      <w:bookmarkStart w:id="16" w:name="_Toc510647816"/>
+      <w:bookmarkStart w:id="17" w:name="_Toc510647816"/>
       <w:r>
         <w:t>Use Case</w:t>
       </w:r>
@@ -4807,7 +4810,7 @@
       <w:r>
         <w:t>Game</w:t>
       </w:r>
-      <w:bookmarkEnd w:id="16"/>
+      <w:bookmarkEnd w:id="17"/>
       <w:r>
         <w:t xml:space="preserve"> </w:t>
       </w:r>
@@ -4828,6 +4831,7 @@
         <w:ind w:left="1440"/>
       </w:pPr>
       <w:r>
+        <w:lastRenderedPageBreak/>
         <w:t xml:space="preserve">Wants to </w:t>
       </w:r>
       <w:r>
@@ -4862,11 +4866,11 @@
       <w:r>
         <w:t xml:space="preserve">      </w:t>
       </w:r>
-      <w:bookmarkStart w:id="17" w:name="_Toc510647817"/>
+      <w:bookmarkStart w:id="18" w:name="_Toc510647817"/>
       <w:r>
         <w:t>Use Case: End Goal: Login</w:t>
       </w:r>
-      <w:bookmarkEnd w:id="17"/>
+      <w:bookmarkEnd w:id="18"/>
     </w:p>
     <w:p>
       <w:pPr>
@@ -4909,7 +4913,7 @@
           <w:numId w:val="16"/>
         </w:numPr>
       </w:pPr>
-      <w:bookmarkStart w:id="18" w:name="_Toc510647818"/>
+      <w:bookmarkStart w:id="19" w:name="_Toc510647818"/>
       <w:r>
         <w:t xml:space="preserve">Use Case: </w:t>
       </w:r>
@@ -4922,7 +4926,7 @@
       <w:r>
         <w:t>End Goal: Login</w:t>
       </w:r>
-      <w:bookmarkEnd w:id="18"/>
+      <w:bookmarkEnd w:id="19"/>
     </w:p>
     <w:p>
       <w:pPr>
@@ -4980,7 +4984,7 @@
           <w:numId w:val="16"/>
         </w:numPr>
       </w:pPr>
-      <w:bookmarkStart w:id="19" w:name="_Toc510647819"/>
+      <w:bookmarkStart w:id="20" w:name="_Toc510647819"/>
       <w:r>
         <w:t xml:space="preserve">Use Case: Login </w:t>
       </w:r>
@@ -4999,7 +5003,7 @@
       <w:r>
         <w:t>End Goal: Login</w:t>
       </w:r>
-      <w:bookmarkEnd w:id="19"/>
+      <w:bookmarkEnd w:id="20"/>
     </w:p>
     <w:p>
       <w:pPr>
@@ -5039,7 +5043,7 @@
           <w:numId w:val="16"/>
         </w:numPr>
       </w:pPr>
-      <w:bookmarkStart w:id="20" w:name="_Toc510647820"/>
+      <w:bookmarkStart w:id="21" w:name="_Toc510647820"/>
       <w:r>
         <w:t>Use Case: Login with</w:t>
       </w:r>
@@ -5055,7 +5059,7 @@
       <w:r>
         <w:t>End Goal: Login</w:t>
       </w:r>
-      <w:bookmarkEnd w:id="20"/>
+      <w:bookmarkEnd w:id="21"/>
     </w:p>
     <w:p>
       <w:pPr>
@@ -5110,7 +5114,7 @@
           <w:numId w:val="16"/>
         </w:numPr>
       </w:pPr>
-      <w:bookmarkStart w:id="21" w:name="_Toc510647821"/>
+      <w:bookmarkStart w:id="22" w:name="_Toc510647821"/>
       <w:r>
         <w:t>Use Case: Play as G</w:t>
       </w:r>
@@ -5120,7 +5124,7 @@
       <w:r>
         <w:t>-Sub-function End Goal: Login</w:t>
       </w:r>
-      <w:bookmarkEnd w:id="21"/>
+      <w:bookmarkEnd w:id="22"/>
       <w:r>
         <w:t xml:space="preserve"> </w:t>
       </w:r>
@@ -5165,14 +5169,14 @@
       <w:r>
         <w:t xml:space="preserve">              </w:t>
       </w:r>
-      <w:bookmarkStart w:id="22" w:name="_Toc510647822"/>
+      <w:bookmarkStart w:id="23" w:name="_Toc510647822"/>
       <w:r>
         <w:t xml:space="preserve">vii)        Use Case: End Goal:  </w:t>
       </w:r>
       <w:r>
         <w:t>User Submit Question</w:t>
       </w:r>
-      <w:bookmarkEnd w:id="22"/>
+      <w:bookmarkEnd w:id="23"/>
     </w:p>
     <w:p>
       <w:pPr>
@@ -5209,7 +5213,7 @@
         <w:pStyle w:val="Heading3"/>
         <w:ind w:left="720"/>
       </w:pPr>
-      <w:bookmarkStart w:id="23" w:name="_Toc510647823"/>
+      <w:bookmarkStart w:id="24" w:name="_Toc510647823"/>
       <w:r>
         <w:t xml:space="preserve">viii)       </w:t>
       </w:r>
@@ -5234,7 +5238,7 @@
       <w:r>
         <w:t>Game</w:t>
       </w:r>
-      <w:bookmarkEnd w:id="23"/>
+      <w:bookmarkEnd w:id="24"/>
     </w:p>
     <w:p>
       <w:pPr>
@@ -5249,7 +5253,6 @@
         <w:ind w:left="1440"/>
       </w:pPr>
       <w:r>
-        <w:lastRenderedPageBreak/>
         <w:t xml:space="preserve">Wants to </w:t>
       </w:r>
       <w:r>
@@ -5281,8 +5284,9 @@
         <w:pStyle w:val="Heading3"/>
         <w:ind w:left="720"/>
       </w:pPr>
-      <w:bookmarkStart w:id="24" w:name="_Toc510647824"/>
-      <w:r>
+      <w:bookmarkStart w:id="25" w:name="_Toc510647824"/>
+      <w:r>
+        <w:lastRenderedPageBreak/>
         <w:t xml:space="preserve">ix)         </w:t>
       </w:r>
       <w:r>
@@ -5291,7 +5295,7 @@
       <w:r>
         <w:t>-Sub-function End Goal: Start a Game</w:t>
       </w:r>
-      <w:bookmarkEnd w:id="24"/>
+      <w:bookmarkEnd w:id="25"/>
     </w:p>
     <w:p>
       <w:pPr>
@@ -5325,7 +5329,7 @@
         <w:pStyle w:val="Heading3"/>
         <w:ind w:left="720"/>
       </w:pPr>
-      <w:bookmarkStart w:id="25" w:name="_Toc510647825"/>
+      <w:bookmarkStart w:id="26" w:name="_Toc510647825"/>
       <w:r>
         <w:t xml:space="preserve">x)          </w:t>
       </w:r>
@@ -5335,7 +5339,7 @@
       <w:r>
         <w:t>-Sub-function End Goal: Start a Game</w:t>
       </w:r>
-      <w:bookmarkEnd w:id="25"/>
+      <w:bookmarkEnd w:id="26"/>
     </w:p>
     <w:p>
       <w:pPr>
@@ -5381,7 +5385,7 @@
         <w:pStyle w:val="Heading3"/>
         <w:ind w:left="720"/>
       </w:pPr>
-      <w:bookmarkStart w:id="26" w:name="_Toc510647826"/>
+      <w:bookmarkStart w:id="27" w:name="_Toc510647826"/>
       <w:r>
         <w:t xml:space="preserve">xi)         </w:t>
       </w:r>
@@ -5397,7 +5401,7 @@
       <w:r>
         <w:t xml:space="preserve"> Answer question</w:t>
       </w:r>
-      <w:bookmarkEnd w:id="26"/>
+      <w:bookmarkEnd w:id="27"/>
     </w:p>
     <w:p>
       <w:pPr>
@@ -5428,7 +5432,7 @@
         <w:pStyle w:val="Heading3"/>
         <w:ind w:left="720"/>
       </w:pPr>
-      <w:bookmarkStart w:id="27" w:name="_Toc510647827"/>
+      <w:bookmarkStart w:id="28" w:name="_Toc510647827"/>
       <w:r>
         <w:t xml:space="preserve">xii)        </w:t>
       </w:r>
@@ -5447,7 +5451,7 @@
       <w:r>
         <w:t>Facebook share</w:t>
       </w:r>
-      <w:bookmarkEnd w:id="27"/>
+      <w:bookmarkEnd w:id="28"/>
     </w:p>
     <w:p>
       <w:pPr>
@@ -5496,7 +5500,7 @@
         <w:pStyle w:val="Heading3"/>
         <w:ind w:left="720"/>
       </w:pPr>
-      <w:bookmarkStart w:id="28" w:name="_Toc510647828"/>
+      <w:bookmarkStart w:id="29" w:name="_Toc510647828"/>
       <w:r>
         <w:t xml:space="preserve">xiii)       </w:t>
       </w:r>
@@ -5512,7 +5516,7 @@
       <w:r>
         <w:t>Facebook Challenge/Invite</w:t>
       </w:r>
-      <w:bookmarkEnd w:id="28"/>
+      <w:bookmarkEnd w:id="29"/>
       <w:r>
         <w:t xml:space="preserve"> </w:t>
       </w:r>
@@ -5564,7 +5568,7 @@
         <w:pStyle w:val="Heading3"/>
         <w:ind w:left="720"/>
       </w:pPr>
-      <w:bookmarkStart w:id="29" w:name="_Toc510647829"/>
+      <w:bookmarkStart w:id="30" w:name="_Toc510647829"/>
       <w:r>
         <w:t xml:space="preserve">xiv)       </w:t>
       </w:r>
@@ -5580,7 +5584,7 @@
       <w:r>
         <w:t>Check Leader board</w:t>
       </w:r>
-      <w:bookmarkEnd w:id="29"/>
+      <w:bookmarkEnd w:id="30"/>
     </w:p>
     <w:p>
       <w:pPr>
@@ -5629,7 +5633,7 @@
         <w:pStyle w:val="Heading3"/>
         <w:ind w:left="720"/>
       </w:pPr>
-      <w:bookmarkStart w:id="30" w:name="_Toc510647830"/>
+      <w:bookmarkStart w:id="31" w:name="_Toc510647830"/>
       <w:r>
         <w:t xml:space="preserve">xv)        </w:t>
       </w:r>
@@ -5648,7 +5652,7 @@
       <w:r>
         <w:t>Check Achievements</w:t>
       </w:r>
-      <w:bookmarkEnd w:id="30"/>
+      <w:bookmarkEnd w:id="31"/>
     </w:p>
     <w:p>
       <w:pPr>
@@ -5688,38 +5692,38 @@
         <w:pStyle w:val="Heading3"/>
         <w:ind w:left="720"/>
       </w:pPr>
-      <w:bookmarkStart w:id="31" w:name="_Toc510647831"/>
+      <w:bookmarkStart w:id="32" w:name="_Toc510647831"/>
+      <w:r>
+        <w:t xml:space="preserve">xvi)       </w:t>
+      </w:r>
+      <w:r>
+        <w:t xml:space="preserve">Use Case: </w:t>
+      </w:r>
+      <w:r>
+        <w:t xml:space="preserve">End Goal: </w:t>
+      </w:r>
+      <w:r>
+        <w:t>Exit application</w:t>
+      </w:r>
+      <w:bookmarkEnd w:id="32"/>
+    </w:p>
+    <w:p>
+      <w:pPr>
+        <w:ind w:left="1440"/>
+      </w:pPr>
+      <w:r>
+        <w:t xml:space="preserve">When </w:t>
+      </w:r>
+      <w:r>
+        <w:t>the user</w:t>
+      </w:r>
+    </w:p>
+    <w:p>
+      <w:pPr>
+        <w:ind w:left="1440"/>
+      </w:pPr>
       <w:r>
         <w:lastRenderedPageBreak/>
-        <w:t xml:space="preserve">xvi)       </w:t>
-      </w:r>
-      <w:r>
-        <w:t xml:space="preserve">Use Case: </w:t>
-      </w:r>
-      <w:r>
-        <w:t xml:space="preserve">End Goal: </w:t>
-      </w:r>
-      <w:r>
-        <w:t>Exit application</w:t>
-      </w:r>
-      <w:bookmarkEnd w:id="31"/>
-    </w:p>
-    <w:p>
-      <w:pPr>
-        <w:ind w:left="1440"/>
-      </w:pPr>
-      <w:r>
-        <w:t xml:space="preserve">When </w:t>
-      </w:r>
-      <w:r>
-        <w:t>the user</w:t>
-      </w:r>
-    </w:p>
-    <w:p>
-      <w:pPr>
-        <w:ind w:left="1440"/>
-      </w:pPr>
-      <w:r>
         <w:t xml:space="preserve">Wants to </w:t>
       </w:r>
       <w:r>
@@ -5769,14 +5773,14 @@
           <w:numId w:val="18"/>
         </w:numPr>
       </w:pPr>
-      <w:bookmarkStart w:id="32" w:name="_Toc510647832"/>
+      <w:bookmarkStart w:id="33" w:name="_Toc510647832"/>
       <w:r>
         <w:t>Use case diagram</w:t>
       </w:r>
       <w:r>
         <w:t>s</w:t>
       </w:r>
-      <w:bookmarkEnd w:id="32"/>
+      <w:bookmarkEnd w:id="33"/>
     </w:p>
     <w:p>
       <w:pPr>
@@ -5830,7 +5834,7 @@
           <w:numId w:val="18"/>
         </w:numPr>
       </w:pPr>
-      <w:bookmarkStart w:id="33" w:name="_Toc510647833"/>
+      <w:bookmarkStart w:id="34" w:name="_Toc510647833"/>
       <w:r>
         <w:lastRenderedPageBreak/>
         <w:t>U</w:t>
@@ -5838,7 +5842,7 @@
       <w:r>
         <w:t>se Case: End Goal: Login</w:t>
       </w:r>
-      <w:bookmarkEnd w:id="33"/>
+      <w:bookmarkEnd w:id="34"/>
     </w:p>
     <w:p>
       <w:r>
@@ -5860,14 +5864,14 @@
       <w:r>
         <w:t xml:space="preserve">                    </w:t>
       </w:r>
-      <w:bookmarkStart w:id="34" w:name="_Toc510647834"/>
+      <w:bookmarkStart w:id="35" w:name="_Toc510647834"/>
       <w:r>
         <w:t xml:space="preserve">ii)     </w:t>
       </w:r>
       <w:r>
         <w:t>Use Case: End Goal:  User Submit Question</w:t>
       </w:r>
-      <w:bookmarkEnd w:id="34"/>
+      <w:bookmarkEnd w:id="35"/>
     </w:p>
     <w:p/>
     <w:p>
@@ -5884,14 +5888,14 @@
         <w:pStyle w:val="Heading3"/>
         <w:ind w:left="1080"/>
       </w:pPr>
-      <w:bookmarkStart w:id="35" w:name="_Toc510647835"/>
+      <w:bookmarkStart w:id="36" w:name="_Toc510647835"/>
       <w:r>
         <w:t xml:space="preserve">iii)    </w:t>
       </w:r>
       <w:r>
         <w:t>Use Case:  End Goal: Start a Game</w:t>
       </w:r>
-      <w:bookmarkEnd w:id="35"/>
+      <w:bookmarkEnd w:id="36"/>
     </w:p>
     <w:p/>
     <w:p>
@@ -5957,7 +5961,7 @@
         <w:pStyle w:val="Heading3"/>
         <w:ind w:left="1080"/>
       </w:pPr>
-      <w:bookmarkStart w:id="36" w:name="_Toc510647836"/>
+      <w:bookmarkStart w:id="37" w:name="_Toc510647836"/>
       <w:r>
         <w:lastRenderedPageBreak/>
         <w:t xml:space="preserve">iv)   </w:t>
@@ -5965,7 +5969,7 @@
       <w:r>
         <w:t>Use Case: End Goal: Answer question</w:t>
       </w:r>
-      <w:bookmarkEnd w:id="36"/>
+      <w:bookmarkEnd w:id="37"/>
     </w:p>
     <w:p>
       <w:r>
@@ -6032,7 +6036,7 @@
         </w:tabs>
         <w:ind w:left="1080"/>
       </w:pPr>
-      <w:bookmarkStart w:id="37" w:name="_Toc510647837"/>
+      <w:bookmarkStart w:id="38" w:name="_Toc510647837"/>
       <w:r>
         <w:t xml:space="preserve">v)    </w:t>
       </w:r>
@@ -6057,7 +6061,7 @@
       <w:r>
         <w:t>/Invite</w:t>
       </w:r>
-      <w:bookmarkEnd w:id="37"/>
+      <w:bookmarkEnd w:id="38"/>
     </w:p>
     <w:p>
       <w:r>
@@ -6122,7 +6126,7 @@
         <w:pStyle w:val="Heading3"/>
         <w:ind w:left="1080"/>
       </w:pPr>
-      <w:bookmarkStart w:id="38" w:name="_Toc510647838"/>
+      <w:bookmarkStart w:id="39" w:name="_Toc510647838"/>
       <w:r>
         <w:t xml:space="preserve">vi)    </w:t>
       </w:r>
@@ -6135,7 +6139,7 @@
       <w:r>
         <w:t>chievements</w:t>
       </w:r>
-      <w:bookmarkEnd w:id="38"/>
+      <w:bookmarkEnd w:id="39"/>
     </w:p>
     <w:p>
       <w:r>
@@ -10283,7 +10287,7 @@
 </file>
 
 <file path=customXml/itemProps1.xml><?xml version="1.0" encoding="utf-8"?>
-<ds:datastoreItem xmlns:ds="http://schemas.openxmlformats.org/officeDocument/2006/customXml" ds:itemID="{C4C855BD-3C1D-41F5-A231-E431AF836B98}">
+<ds:datastoreItem xmlns:ds="http://schemas.openxmlformats.org/officeDocument/2006/customXml" ds:itemID="{ABA638FC-DB94-4F48-960C-6483B0D0A57C}">
   <ds:schemaRefs>
     <ds:schemaRef ds:uri="http://schemas.openxmlformats.org/officeDocument/2006/bibliography"/>
   </ds:schemaRefs>

</xml_diff>

<commit_message>
Added new use case and activity diagrams
Still got register and submit score ccrd full use cases to finish
</commit_message>
<xml_diff>
--- a/Initial Requirement Model.docx
+++ b/Initial Requirement Model.docx
@@ -6895,13 +6895,7 @@
         <w:pStyle w:val="Heading3"/>
       </w:pPr>
       <w:r>
-        <w:t xml:space="preserve">              </w:t>
-      </w:r>
-      <w:r>
-        <w:t xml:space="preserve">xv)  </w:t>
-      </w:r>
-      <w:r>
-        <w:t xml:space="preserve">     Use case: End Goal</w:t>
+        <w:t xml:space="preserve">              xv)       Use case: End Goal</w:t>
       </w:r>
       <w:r>
         <w:t xml:space="preserve">: </w:t>
@@ -7179,6 +7173,53 @@
         <w:t xml:space="preserve">1. </w:t>
       </w:r>
       <w:r>
+        <w:t>Register</w:t>
+      </w:r>
+    </w:p>
+    <w:p>
+      <w:pPr>
+        <w:pStyle w:val="Heading3"/>
+      </w:pPr>
+      <w:r>
+        <w:t>High Level Description</w:t>
+      </w:r>
+    </w:p>
+    <w:p>
+      <w:r>
+        <w:t>When the user</w:t>
+      </w:r>
+    </w:p>
+    <w:p>
+      <w:r>
+        <w:t xml:space="preserve">Wants to register a Let’s Quiz account, they must input user details and click register </w:t>
+      </w:r>
+    </w:p>
+    <w:p>
+      <w:r>
+        <w:t>So that the application creates an account for them</w:t>
+      </w:r>
+    </w:p>
+    <w:p>
+      <w:pPr>
+        <w:pStyle w:val="Heading3"/>
+      </w:pPr>
+      <w:r>
+        <w:t>Event-response story</w:t>
+      </w:r>
+    </w:p>
+    <w:p>
+      <w:bookmarkStart w:id="57" w:name="_GoBack"/>
+      <w:bookmarkEnd w:id="57"/>
+    </w:p>
+    <w:p/>
+    <w:p>
+      <w:pPr>
+        <w:pStyle w:val="Heading2"/>
+      </w:pPr>
+      <w:r>
+        <w:t xml:space="preserve">2. </w:t>
+      </w:r>
+      <w:r>
         <w:t>Login</w:t>
       </w:r>
     </w:p>
@@ -7235,6 +7276,7 @@
         <w:pStyle w:val="Heading3"/>
       </w:pPr>
       <w:r>
+        <w:lastRenderedPageBreak/>
         <w:t>Trigger</w:t>
       </w:r>
     </w:p>
@@ -7303,7 +7345,6 @@
         <w:pStyle w:val="Heading4"/>
       </w:pPr>
       <w:r>
-        <w:lastRenderedPageBreak/>
         <w:t>Facebook Server</w:t>
       </w:r>
     </w:p>
@@ -7581,6 +7622,7 @@
               <w:rPr>
                 <w:b w:val="0"/>
               </w:rPr>
+              <w:lastRenderedPageBreak/>
               <w:t>The user presses chose</w:t>
             </w:r>
             <w:r>
@@ -7672,7 +7714,6 @@
         <w:pStyle w:val="Heading3"/>
       </w:pPr>
       <w:r>
-        <w:lastRenderedPageBreak/>
         <w:t>Alternative Flows</w:t>
       </w:r>
     </w:p>
@@ -8362,6 +8403,7 @@
               <w:cnfStyle w:val="000000000000" w:firstRow="0" w:lastRow="0" w:firstColumn="0" w:lastColumn="0" w:oddVBand="0" w:evenVBand="0" w:oddHBand="0" w:evenHBand="0" w:firstRowFirstColumn="0" w:firstRowLastColumn="0" w:lastRowFirstColumn="0" w:lastRowLastColumn="0"/>
             </w:pPr>
             <w:r>
+              <w:lastRenderedPageBreak/>
               <w:t>User is logged in and pregame screen is displayed</w:t>
             </w:r>
           </w:p>
@@ -9117,6 +9159,7 @@
               <w:jc w:val="center"/>
             </w:pPr>
             <w:r>
+              <w:lastRenderedPageBreak/>
               <w:t>Actor</w:t>
             </w:r>
           </w:p>
@@ -9364,7 +9407,6 @@
               <w:cnfStyle w:val="000000000000" w:firstRow="0" w:lastRow="0" w:firstColumn="0" w:lastColumn="0" w:oddVBand="0" w:evenVBand="0" w:oddHBand="0" w:evenHBand="0" w:firstRowFirstColumn="0" w:firstRowLastColumn="0" w:lastRowFirstColumn="0" w:lastRowLastColumn="0"/>
             </w:pPr>
             <w:r>
-              <w:lastRenderedPageBreak/>
               <w:t xml:space="preserve">System connect to </w:t>
             </w:r>
             <w:r>
@@ -9400,7 +9442,6 @@
     </w:tbl>
     <w:p>
       <w:r>
-        <w:lastRenderedPageBreak/>
         <w:t xml:space="preserve"> </w:t>
       </w:r>
       <w:r>
@@ -9621,32 +9662,32 @@
       <w:r>
         <w:t xml:space="preserve">2. </w:t>
       </w:r>
-      <w:commentRangeStart w:id="57"/>
+      <w:commentRangeStart w:id="58"/>
       <w:r>
         <w:t>Answer Question</w:t>
       </w:r>
       <w:bookmarkEnd w:id="55"/>
-      <w:commentRangeEnd w:id="57"/>
+      <w:commentRangeEnd w:id="58"/>
       <w:r>
         <w:rPr>
           <w:rStyle w:val="CommentReference"/>
           <w:rFonts w:asciiTheme="minorHAnsi" w:eastAsiaTheme="minorHAnsi" w:hAnsiTheme="minorHAnsi" w:cstheme="minorBidi"/>
           <w:color w:val="auto"/>
         </w:rPr>
-        <w:commentReference w:id="57"/>
+        <w:commentReference w:id="58"/>
       </w:r>
     </w:p>
     <w:p>
       <w:pPr>
         <w:pStyle w:val="Heading3"/>
       </w:pPr>
-      <w:bookmarkStart w:id="58" w:name="_Toc508278061"/>
-      <w:bookmarkStart w:id="59" w:name="_Toc512871725"/>
+      <w:bookmarkStart w:id="59" w:name="_Toc508278061"/>
+      <w:bookmarkStart w:id="60" w:name="_Toc512871725"/>
       <w:r>
         <w:t>High Level Description</w:t>
       </w:r>
-      <w:bookmarkEnd w:id="58"/>
       <w:bookmarkEnd w:id="59"/>
+      <w:bookmarkEnd w:id="60"/>
     </w:p>
     <w:p>
       <w:r>
@@ -9667,11 +9708,11 @@
       <w:pPr>
         <w:pStyle w:val="Heading3"/>
       </w:pPr>
-      <w:bookmarkStart w:id="60" w:name="_Toc512871726"/>
+      <w:bookmarkStart w:id="61" w:name="_Toc512871726"/>
       <w:r>
         <w:t>Event-response story</w:t>
       </w:r>
-      <w:bookmarkEnd w:id="60"/>
+      <w:bookmarkEnd w:id="61"/>
     </w:p>
     <w:p>
       <w:r>
@@ -9730,11 +9771,12 @@
       <w:pPr>
         <w:pStyle w:val="Heading3"/>
       </w:pPr>
-      <w:bookmarkStart w:id="61" w:name="_Toc512871727"/>
-      <w:r>
+      <w:bookmarkStart w:id="62" w:name="_Toc512871727"/>
+      <w:r>
+        <w:lastRenderedPageBreak/>
         <w:t>Trigger</w:t>
       </w:r>
-      <w:bookmarkEnd w:id="61"/>
+      <w:bookmarkEnd w:id="62"/>
     </w:p>
     <w:p>
       <w:r>
@@ -9779,7 +9821,6 @@
         <w:pStyle w:val="Heading4"/>
       </w:pPr>
       <w:r>
-        <w:lastRenderedPageBreak/>
         <w:t xml:space="preserve">Let’s Quiz Server- </w:t>
       </w:r>
     </w:p>
@@ -9795,20 +9836,20 @@
       <w:pPr>
         <w:pStyle w:val="Heading3"/>
       </w:pPr>
-      <w:bookmarkStart w:id="62" w:name="_Toc512871728"/>
-      <w:commentRangeStart w:id="63"/>
+      <w:bookmarkStart w:id="63" w:name="_Toc512871728"/>
+      <w:commentRangeStart w:id="64"/>
       <w:r>
         <w:t>Stakeholders</w:t>
       </w:r>
-      <w:bookmarkEnd w:id="62"/>
-      <w:commentRangeEnd w:id="63"/>
+      <w:bookmarkEnd w:id="63"/>
+      <w:commentRangeEnd w:id="64"/>
       <w:r>
         <w:rPr>
           <w:rStyle w:val="CommentReference"/>
           <w:rFonts w:asciiTheme="minorHAnsi" w:eastAsiaTheme="minorHAnsi" w:hAnsiTheme="minorHAnsi" w:cstheme="minorBidi"/>
           <w:color w:val="auto"/>
         </w:rPr>
-        <w:commentReference w:id="63"/>
+        <w:commentReference w:id="64"/>
       </w:r>
       <w:r>
         <w:t xml:space="preserve"> </w:t>
@@ -9848,13 +9889,13 @@
       <w:pPr>
         <w:pStyle w:val="Heading3"/>
       </w:pPr>
-      <w:bookmarkStart w:id="64" w:name="_Toc508278065"/>
-      <w:bookmarkStart w:id="65" w:name="_Toc512871729"/>
+      <w:bookmarkStart w:id="65" w:name="_Toc508278065"/>
+      <w:bookmarkStart w:id="66" w:name="_Toc512871729"/>
       <w:r>
         <w:t>Related Use Cases</w:t>
       </w:r>
-      <w:bookmarkEnd w:id="64"/>
       <w:bookmarkEnd w:id="65"/>
+      <w:bookmarkEnd w:id="66"/>
     </w:p>
     <w:p>
       <w:pPr>
@@ -9866,8 +9907,8 @@
           <w:szCs w:val="22"/>
         </w:rPr>
       </w:pPr>
-      <w:bookmarkStart w:id="66" w:name="_Toc508278066"/>
-      <w:bookmarkStart w:id="67" w:name="_Toc512871730"/>
+      <w:bookmarkStart w:id="67" w:name="_Toc508278066"/>
+      <w:bookmarkStart w:id="68" w:name="_Toc512871730"/>
       <w:r>
         <w:rPr>
           <w:rFonts w:asciiTheme="minorHAnsi" w:eastAsiaTheme="minorHAnsi" w:hAnsiTheme="minorHAnsi" w:cstheme="minorBidi"/>
@@ -9895,9 +9936,8 @@
           <w:sz w:val="22"/>
           <w:szCs w:val="22"/>
         </w:rPr>
-        <w:t xml:space="preserve">Check </w:t>
-      </w:r>
-      <w:proofErr w:type="spellStart"/>
+        <w:t>Check Leader</w:t>
+      </w:r>
       <w:r>
         <w:rPr>
           <w:rFonts w:asciiTheme="minorHAnsi" w:eastAsiaTheme="minorHAnsi" w:hAnsiTheme="minorHAnsi" w:cstheme="minorBidi"/>
@@ -9905,38 +9945,37 @@
           <w:sz w:val="22"/>
           <w:szCs w:val="22"/>
         </w:rPr>
-        <w:t>Leaderboard</w:t>
-      </w:r>
-      <w:proofErr w:type="spellEnd"/>
-    </w:p>
-    <w:p>
-      <w:pPr>
-        <w:pStyle w:val="Heading2"/>
-      </w:pPr>
-    </w:p>
-    <w:p>
-      <w:pPr>
-        <w:pStyle w:val="Heading2"/>
-      </w:pPr>
-      <w:r>
-        <w:t>Pre-</w:t>
-      </w:r>
-      <w:commentRangeStart w:id="68"/>
-      <w:commentRangeStart w:id="69"/>
-      <w:r>
-        <w:t>conditions</w:t>
-      </w:r>
-      <w:bookmarkEnd w:id="66"/>
-      <w:bookmarkEnd w:id="67"/>
-      <w:commentRangeEnd w:id="68"/>
+        <w:t xml:space="preserve"> </w:t>
+      </w:r>
       <w:r>
         <w:rPr>
-          <w:rStyle w:val="CommentReference"/>
           <w:rFonts w:asciiTheme="minorHAnsi" w:eastAsiaTheme="minorHAnsi" w:hAnsiTheme="minorHAnsi" w:cstheme="minorBidi"/>
           <w:color w:val="auto"/>
+          <w:sz w:val="22"/>
+          <w:szCs w:val="22"/>
         </w:rPr>
-        <w:commentReference w:id="68"/>
-      </w:r>
+        <w:t>board</w:t>
+      </w:r>
+    </w:p>
+    <w:p>
+      <w:pPr>
+        <w:pStyle w:val="Heading2"/>
+      </w:pPr>
+    </w:p>
+    <w:p>
+      <w:pPr>
+        <w:pStyle w:val="Heading2"/>
+      </w:pPr>
+      <w:r>
+        <w:t>Pre-</w:t>
+      </w:r>
+      <w:commentRangeStart w:id="69"/>
+      <w:commentRangeStart w:id="70"/>
+      <w:r>
+        <w:t>conditions</w:t>
+      </w:r>
+      <w:bookmarkEnd w:id="67"/>
+      <w:bookmarkEnd w:id="68"/>
       <w:commentRangeEnd w:id="69"/>
       <w:r>
         <w:rPr>
@@ -9946,6 +9985,15 @@
         </w:rPr>
         <w:commentReference w:id="69"/>
       </w:r>
+      <w:commentRangeEnd w:id="70"/>
+      <w:r>
+        <w:rPr>
+          <w:rStyle w:val="CommentReference"/>
+          <w:rFonts w:asciiTheme="minorHAnsi" w:eastAsiaTheme="minorHAnsi" w:hAnsiTheme="minorHAnsi" w:cstheme="minorBidi"/>
+          <w:color w:val="auto"/>
+        </w:rPr>
+        <w:commentReference w:id="70"/>
+      </w:r>
     </w:p>
     <w:p>
       <w:r>
@@ -9995,21 +10043,21 @@
       <w:pPr>
         <w:pStyle w:val="Heading2"/>
       </w:pPr>
-      <w:bookmarkStart w:id="70" w:name="_Toc512871731"/>
+      <w:bookmarkStart w:id="71" w:name="_Toc512871731"/>
       <w:r>
         <w:t>Post-conditions</w:t>
       </w:r>
-      <w:bookmarkEnd w:id="70"/>
+      <w:bookmarkEnd w:id="71"/>
     </w:p>
     <w:p>
       <w:pPr>
         <w:pStyle w:val="Heading3"/>
       </w:pPr>
-      <w:bookmarkStart w:id="71" w:name="_Toc512871732"/>
+      <w:bookmarkStart w:id="72" w:name="_Toc512871732"/>
       <w:r>
         <w:t>Minimal guarantee</w:t>
       </w:r>
-      <w:bookmarkEnd w:id="71"/>
+      <w:bookmarkEnd w:id="72"/>
     </w:p>
     <w:p>
       <w:pPr>
@@ -10033,11 +10081,11 @@
       <w:pPr>
         <w:pStyle w:val="Heading3"/>
       </w:pPr>
-      <w:bookmarkStart w:id="72" w:name="_Toc512871733"/>
+      <w:bookmarkStart w:id="73" w:name="_Toc512871733"/>
       <w:r>
         <w:t>Success guarantee</w:t>
       </w:r>
-      <w:bookmarkEnd w:id="72"/>
+      <w:bookmarkEnd w:id="73"/>
     </w:p>
     <w:p>
       <w:r>
@@ -10048,13 +10096,13 @@
       <w:pPr>
         <w:pStyle w:val="Heading3"/>
       </w:pPr>
-      <w:bookmarkStart w:id="73" w:name="_Toc508278068"/>
-      <w:bookmarkStart w:id="74" w:name="_Toc512871734"/>
+      <w:bookmarkStart w:id="74" w:name="_Toc508278068"/>
+      <w:bookmarkStart w:id="75" w:name="_Toc512871734"/>
       <w:r>
         <w:t>Normal Flow</w:t>
       </w:r>
-      <w:bookmarkEnd w:id="73"/>
       <w:bookmarkEnd w:id="74"/>
+      <w:bookmarkEnd w:id="75"/>
     </w:p>
     <w:p>
       <w:r>
@@ -10290,6 +10338,7 @@
               </w:numPr>
             </w:pPr>
             <w:r>
+              <w:lastRenderedPageBreak/>
               <w:t xml:space="preserve">Application loads </w:t>
             </w:r>
             <w:r>
@@ -10320,19 +10369,18 @@
       <w:pPr>
         <w:pStyle w:val="Heading3"/>
       </w:pPr>
-      <w:bookmarkStart w:id="75" w:name="_Toc508278094"/>
-      <w:bookmarkStart w:id="76" w:name="_Toc512871735"/>
-      <w:r>
-        <w:lastRenderedPageBreak/>
+      <w:bookmarkStart w:id="76" w:name="_Toc508278094"/>
+      <w:bookmarkStart w:id="77" w:name="_Toc512871735"/>
+      <w:r>
         <w:t>Alternate</w:t>
       </w:r>
       <w:r>
         <w:t xml:space="preserve"> Flows</w:t>
       </w:r>
-      <w:bookmarkStart w:id="77" w:name="_Toc508278095"/>
-      <w:bookmarkStart w:id="78" w:name="_Toc512871736"/>
-      <w:bookmarkEnd w:id="75"/>
+      <w:bookmarkStart w:id="78" w:name="_Toc508278095"/>
+      <w:bookmarkStart w:id="79" w:name="_Toc512871736"/>
       <w:bookmarkEnd w:id="76"/>
+      <w:bookmarkEnd w:id="77"/>
     </w:p>
     <w:p>
       <w:pPr>
@@ -10609,8 +10657,8 @@
       <w:r>
         <w:t>Exception Flows</w:t>
       </w:r>
-      <w:bookmarkEnd w:id="77"/>
       <w:bookmarkEnd w:id="78"/>
+      <w:bookmarkEnd w:id="79"/>
     </w:p>
     <w:p>
       <w:pPr>
@@ -11068,13 +11116,13 @@
               <w:rPr>
                 <w:rStyle w:val="CommentReference"/>
               </w:rPr>
-              <w:commentReference w:id="79"/>
+              <w:commentReference w:id="80"/>
             </w:r>
             <w:r>
               <w:rPr>
                 <w:rStyle w:val="CommentReference"/>
               </w:rPr>
-              <w:commentReference w:id="80"/>
+              <w:commentReference w:id="81"/>
             </w:r>
           </w:p>
         </w:tc>
@@ -11118,13 +11166,13 @@
       <w:pPr>
         <w:pStyle w:val="Heading3"/>
       </w:pPr>
-      <w:bookmarkStart w:id="81" w:name="_Toc508278096"/>
-      <w:bookmarkStart w:id="82" w:name="_Toc512871737"/>
+      <w:bookmarkStart w:id="82" w:name="_Toc508278096"/>
+      <w:bookmarkStart w:id="83" w:name="_Toc512871737"/>
       <w:r>
         <w:t>Key Scenarios</w:t>
       </w:r>
-      <w:bookmarkEnd w:id="81"/>
       <w:bookmarkEnd w:id="82"/>
+      <w:bookmarkEnd w:id="83"/>
     </w:p>
     <w:p>
       <w:r>
@@ -11133,6 +11181,7 @@
     </w:p>
     <w:p>
       <w:r>
+        <w:lastRenderedPageBreak/>
         <w:t>Application retrieves an answer</w:t>
       </w:r>
     </w:p>
@@ -11156,7 +11205,6 @@
     </w:p>
     <w:p>
       <w:r>
-        <w:lastRenderedPageBreak/>
         <w:t>Round timer ends</w:t>
       </w:r>
     </w:p>
@@ -11180,27 +11228,966 @@
     </w:p>
     <w:p>
       <w:pPr>
-        <w:pStyle w:val="Heading1"/>
-      </w:pPr>
-      <w:commentRangeStart w:id="83"/>
+        <w:pStyle w:val="Heading2"/>
+      </w:pPr>
+      <w:commentRangeStart w:id="84"/>
       <w:r>
         <w:t>3.</w:t>
       </w:r>
       <w:r>
         <w:t xml:space="preserve"> </w:t>
       </w:r>
-      <w:commentRangeEnd w:id="83"/>
+      <w:commentRangeEnd w:id="84"/>
       <w:r>
         <w:rPr>
           <w:rStyle w:val="CommentReference"/>
           <w:rFonts w:asciiTheme="minorHAnsi" w:eastAsiaTheme="minorHAnsi" w:hAnsiTheme="minorHAnsi" w:cstheme="minorBidi"/>
           <w:color w:val="auto"/>
         </w:rPr>
-        <w:commentReference w:id="83"/>
-      </w:r>
-      <w:bookmarkStart w:id="84" w:name="_GoBack"/>
-      <w:bookmarkEnd w:id="84"/>
-    </w:p>
+        <w:commentReference w:id="84"/>
+      </w:r>
+      <w:r>
+        <w:rPr>
+          <w:rStyle w:val="Heading2Char"/>
+        </w:rPr>
+        <w:t>Submit Score</w:t>
+      </w:r>
+    </w:p>
+    <w:p>
+      <w:pPr>
+        <w:pStyle w:val="Heading3"/>
+      </w:pPr>
+      <w:r>
+        <w:t>High Level Description</w:t>
+      </w:r>
+    </w:p>
+    <w:p>
+      <w:r>
+        <w:t xml:space="preserve">When the system </w:t>
+      </w:r>
+    </w:p>
+    <w:p>
+      <w:r>
+        <w:t>Wants to submit score, the system connects to Let’s Quiz Server</w:t>
+      </w:r>
+    </w:p>
+    <w:p>
+      <w:r>
+        <w:t>So the application can send score data to data base for updating</w:t>
+      </w:r>
+    </w:p>
+    <w:p>
+      <w:pPr>
+        <w:pStyle w:val="Heading4"/>
+      </w:pPr>
+      <w:r>
+        <w:t>Event-response story</w:t>
+      </w:r>
+    </w:p>
+    <w:p>
+      <w:r>
+        <w:t>When a user finishes a</w:t>
+      </w:r>
+      <w:r>
+        <w:t xml:space="preserve"> round</w:t>
+      </w:r>
+      <w:r>
+        <w:t xml:space="preserve"> it will make the application submit the users score where it will be compared with the opponents score so the application can total the scores and will then calculate a winner.</w:t>
+      </w:r>
+    </w:p>
+    <w:p>
+      <w:pPr>
+        <w:pStyle w:val="Heading3"/>
+      </w:pPr>
+      <w:r>
+        <w:t>Trigger</w:t>
+      </w:r>
+    </w:p>
+    <w:p>
+      <w:r>
+        <w:t>User finishes their round in Let’s Quiz</w:t>
+      </w:r>
+    </w:p>
+    <w:p>
+      <w:pPr>
+        <w:pStyle w:val="Heading3"/>
+      </w:pPr>
+      <w:r>
+        <w:t>Actors</w:t>
+      </w:r>
+    </w:p>
+    <w:p>
+      <w:pPr>
+        <w:pStyle w:val="Heading4"/>
+      </w:pPr>
+      <w:r>
+        <w:t>User</w:t>
+      </w:r>
+    </w:p>
+    <w:p>
+      <w:r>
+        <w:t>The person playing the round who’s score  is submitted</w:t>
+      </w:r>
+      <w:r>
+        <w:t xml:space="preserve"> for calculation</w:t>
+      </w:r>
+    </w:p>
+    <w:p>
+      <w:pPr>
+        <w:pStyle w:val="Heading4"/>
+      </w:pPr>
+      <w:r>
+        <w:t>Opponents</w:t>
+      </w:r>
+    </w:p>
+    <w:p>
+      <w:r>
+        <w:t xml:space="preserve">The </w:t>
+      </w:r>
+      <w:r>
+        <w:t xml:space="preserve">other </w:t>
+      </w:r>
+      <w:r>
+        <w:t>person</w:t>
+      </w:r>
+      <w:r>
+        <w:t xml:space="preserve"> playing,</w:t>
+      </w:r>
+      <w:r>
+        <w:t xml:space="preserve"> to which the scores are compared to come up with a winner</w:t>
+      </w:r>
+    </w:p>
+    <w:p>
+      <w:pPr>
+        <w:pStyle w:val="Heading3"/>
+      </w:pPr>
+      <w:r>
+        <w:t>Stakeholders</w:t>
+      </w:r>
+    </w:p>
+    <w:p>
+      <w:pPr>
+        <w:pStyle w:val="Heading4"/>
+      </w:pPr>
+      <w:r>
+        <w:t>User</w:t>
+      </w:r>
+    </w:p>
+    <w:p>
+      <w:r>
+        <w:t>The p</w:t>
+      </w:r>
+      <w:r>
+        <w:t>layer</w:t>
+      </w:r>
+      <w:r>
+        <w:t xml:space="preserve"> wishing to play Let’s Quiz</w:t>
+      </w:r>
+      <w:r>
+        <w:t xml:space="preserve"> and get a score for each round to clarify a winner.</w:t>
+      </w:r>
+    </w:p>
+    <w:p>
+      <w:pPr>
+        <w:pStyle w:val="Heading4"/>
+      </w:pPr>
+      <w:r>
+        <w:t xml:space="preserve">Game </w:t>
+      </w:r>
+      <w:r>
+        <w:t>O</w:t>
+      </w:r>
+      <w:r>
+        <w:t>pponent</w:t>
+      </w:r>
+    </w:p>
+    <w:p>
+      <w:r>
+        <w:t xml:space="preserve">The other player in the game, whom the user competes against to validate a winner by calculating scores. </w:t>
+      </w:r>
+    </w:p>
+    <w:p>
+      <w:pPr>
+        <w:pStyle w:val="Heading4"/>
+      </w:pPr>
+      <w:r>
+        <w:t>Let’s Quiz Server</w:t>
+      </w:r>
+    </w:p>
+    <w:p>
+      <w:r>
+        <w:t>The device needs to submit a score to the Let’s Quiz server to be calculated and stored till the end of the game so that a winner can be determined</w:t>
+      </w:r>
+    </w:p>
+    <w:p>
+      <w:pPr>
+        <w:pStyle w:val="Heading3"/>
+      </w:pPr>
+      <w:r>
+        <w:t>Related Use Cases</w:t>
+      </w:r>
+    </w:p>
+    <w:p>
+      <w:r>
+        <w:t>Answer question</w:t>
+      </w:r>
+    </w:p>
+    <w:p>
+      <w:pPr>
+        <w:pStyle w:val="Heading3"/>
+      </w:pPr>
+      <w:r>
+        <w:lastRenderedPageBreak/>
+        <w:t>Pre-conditions</w:t>
+      </w:r>
+    </w:p>
+    <w:p>
+      <w:r>
+        <w:t xml:space="preserve">An internet connection will be needed to </w:t>
+      </w:r>
+      <w:r>
+        <w:t>allow the application to connect to the Let’s Quiz server to submit the score</w:t>
+      </w:r>
+    </w:p>
+    <w:p>
+      <w:r>
+        <w:t>A player must have completes at least one round</w:t>
+      </w:r>
+    </w:p>
+    <w:p>
+      <w:pPr>
+        <w:pStyle w:val="Heading3"/>
+      </w:pPr>
+      <w:r>
+        <w:t>Post-Conditions</w:t>
+      </w:r>
+    </w:p>
+    <w:p>
+      <w:pPr>
+        <w:pStyle w:val="Heading4"/>
+      </w:pPr>
+      <w:r>
+        <w:t>Minimal Guarantee</w:t>
+      </w:r>
+    </w:p>
+    <w:p>
+      <w:r>
+        <w:t>An error message will be displa</w:t>
+      </w:r>
+      <w:r>
+        <w:t>yed</w:t>
+      </w:r>
+      <w:r>
+        <w:t xml:space="preserve"> asking user to rectify error and will save a local copy of score till this is done.</w:t>
+      </w:r>
+    </w:p>
+    <w:p>
+      <w:pPr>
+        <w:pStyle w:val="Heading4"/>
+      </w:pPr>
+      <w:r>
+        <w:t>Success Guar</w:t>
+      </w:r>
+      <w:commentRangeStart w:id="85"/>
+      <w:r>
+        <w:t>antee</w:t>
+      </w:r>
+      <w:commentRangeEnd w:id="85"/>
+      <w:r>
+        <w:rPr>
+          <w:rStyle w:val="CommentReference"/>
+          <w:rFonts w:asciiTheme="minorHAnsi" w:eastAsiaTheme="minorHAnsi" w:hAnsiTheme="minorHAnsi" w:cstheme="minorBidi"/>
+          <w:i w:val="0"/>
+          <w:iCs w:val="0"/>
+          <w:color w:val="auto"/>
+        </w:rPr>
+        <w:commentReference w:id="85"/>
+      </w:r>
+    </w:p>
+    <w:p>
+      <w:r>
+        <w:t xml:space="preserve">The application will submit the score of the user to the Let’s Quiz server at the end of each of the three rounds and will calculate and  display </w:t>
+      </w:r>
+      <w:r>
+        <w:t>both</w:t>
+      </w:r>
+      <w:r>
+        <w:t xml:space="preserve"> score</w:t>
+      </w:r>
+      <w:r>
+        <w:t>s</w:t>
+      </w:r>
+      <w:r>
+        <w:t xml:space="preserve"> at end of the game</w:t>
+      </w:r>
+      <w:r>
+        <w:t xml:space="preserve"> to pronounce a winner.</w:t>
+      </w:r>
+    </w:p>
+    <w:p>
+      <w:pPr>
+        <w:pStyle w:val="Heading3"/>
+      </w:pPr>
+      <w:r>
+        <w:t xml:space="preserve">Normal Flow </w:t>
+      </w:r>
+    </w:p>
+    <w:p>
+      <w:r>
+        <w:t>The use case starts when a player finishes answering a round of questions game screen</w:t>
+      </w:r>
+    </w:p>
+    <w:tbl>
+      <w:tblPr>
+        <w:tblStyle w:val="GridTable1Light-Accent3"/>
+        <w:tblW w:w="0" w:type="auto"/>
+        <w:tblLook w:val="04A0" w:firstRow="1" w:lastRow="0" w:firstColumn="1" w:lastColumn="0" w:noHBand="0" w:noVBand="1"/>
+      </w:tblPr>
+      <w:tblGrid>
+        <w:gridCol w:w="4504"/>
+        <w:gridCol w:w="4512"/>
+      </w:tblGrid>
+      <w:tr>
+        <w:trPr>
+          <w:cnfStyle w:val="100000000000" w:firstRow="1" w:lastRow="0" w:firstColumn="0" w:lastColumn="0" w:oddVBand="0" w:evenVBand="0" w:oddHBand="0" w:evenHBand="0" w:firstRowFirstColumn="0" w:firstRowLastColumn="0" w:lastRowFirstColumn="0" w:lastRowLastColumn="0"/>
+        </w:trPr>
+        <w:tc>
+          <w:tcPr>
+            <w:cnfStyle w:val="001000000000" w:firstRow="0" w:lastRow="0" w:firstColumn="1" w:lastColumn="0" w:oddVBand="0" w:evenVBand="0" w:oddHBand="0" w:evenHBand="0" w:firstRowFirstColumn="0" w:firstRowLastColumn="0" w:lastRowFirstColumn="0" w:lastRowLastColumn="0"/>
+            <w:tcW w:w="4675" w:type="dxa"/>
+            <w:hideMark/>
+          </w:tcPr>
+          <w:p>
+            <w:pPr>
+              <w:jc w:val="center"/>
+            </w:pPr>
+            <w:r>
+              <w:t>Actor</w:t>
+            </w:r>
+          </w:p>
+        </w:tc>
+        <w:tc>
+          <w:tcPr>
+            <w:tcW w:w="4675" w:type="dxa"/>
+            <w:hideMark/>
+          </w:tcPr>
+          <w:p>
+            <w:pPr>
+              <w:jc w:val="center"/>
+              <w:cnfStyle w:val="100000000000" w:firstRow="1" w:lastRow="0" w:firstColumn="0" w:lastColumn="0" w:oddVBand="0" w:evenVBand="0" w:oddHBand="0" w:evenHBand="0" w:firstRowFirstColumn="0" w:firstRowLastColumn="0" w:lastRowFirstColumn="0" w:lastRowLastColumn="0"/>
+            </w:pPr>
+            <w:r>
+              <w:t>System</w:t>
+            </w:r>
+          </w:p>
+        </w:tc>
+      </w:tr>
+      <w:tr>
+        <w:tc>
+          <w:tcPr>
+            <w:cnfStyle w:val="001000000000" w:firstRow="0" w:lastRow="0" w:firstColumn="1" w:lastColumn="0" w:oddVBand="0" w:evenVBand="0" w:oddHBand="0" w:evenHBand="0" w:firstRowFirstColumn="0" w:firstRowLastColumn="0" w:lastRowFirstColumn="0" w:lastRowLastColumn="0"/>
+            <w:tcW w:w="4675" w:type="dxa"/>
+          </w:tcPr>
+          <w:p>
+            <w:pPr>
+              <w:pStyle w:val="ListParagraph"/>
+              <w:spacing w:line="256" w:lineRule="auto"/>
+              <w:rPr>
+                <w:b w:val="0"/>
+              </w:rPr>
+            </w:pPr>
+          </w:p>
+          <w:p>
+            <w:pPr>
+              <w:pStyle w:val="ListParagraph"/>
+              <w:numPr>
+                <w:ilvl w:val="0"/>
+                <w:numId w:val="26"/>
+              </w:numPr>
+              <w:rPr>
+                <w:b w:val="0"/>
+              </w:rPr>
+            </w:pPr>
+            <w:r>
+              <w:rPr>
+                <w:b w:val="0"/>
+              </w:rPr>
+              <w:t>The user answers questions</w:t>
+            </w:r>
+            <w:r>
+              <w:rPr>
+                <w:b w:val="0"/>
+              </w:rPr>
+              <w:t xml:space="preserve"> for</w:t>
+            </w:r>
+            <w:r>
+              <w:rPr>
+                <w:b w:val="0"/>
+              </w:rPr>
+              <w:t xml:space="preserve"> present round </w:t>
+            </w:r>
+          </w:p>
+        </w:tc>
+        <w:tc>
+          <w:tcPr>
+            <w:tcW w:w="4675" w:type="dxa"/>
+          </w:tcPr>
+          <w:p>
+            <w:pPr>
+              <w:cnfStyle w:val="000000000000" w:firstRow="0" w:lastRow="0" w:firstColumn="0" w:lastColumn="0" w:oddVBand="0" w:evenVBand="0" w:oddHBand="0" w:evenHBand="0" w:firstRowFirstColumn="0" w:firstRowLastColumn="0" w:lastRowFirstColumn="0" w:lastRowLastColumn="0"/>
+            </w:pPr>
+          </w:p>
+          <w:p>
+            <w:pPr>
+              <w:pStyle w:val="ListParagraph"/>
+              <w:widowControl w:val="0"/>
+              <w:spacing w:line="240" w:lineRule="atLeast"/>
+              <w:cnfStyle w:val="000000000000" w:firstRow="0" w:lastRow="0" w:firstColumn="0" w:lastColumn="0" w:oddVBand="0" w:evenVBand="0" w:oddHBand="0" w:evenHBand="0" w:firstRowFirstColumn="0" w:firstRowLastColumn="0" w:lastRowFirstColumn="0" w:lastRowLastColumn="0"/>
+            </w:pPr>
+          </w:p>
+          <w:p>
+            <w:pPr>
+              <w:pStyle w:val="ListParagraph"/>
+              <w:widowControl w:val="0"/>
+              <w:numPr>
+                <w:ilvl w:val="0"/>
+                <w:numId w:val="26"/>
+              </w:numPr>
+              <w:spacing w:line="240" w:lineRule="atLeast"/>
+              <w:cnfStyle w:val="000000000000" w:firstRow="0" w:lastRow="0" w:firstColumn="0" w:lastColumn="0" w:oddVBand="0" w:evenVBand="0" w:oddHBand="0" w:evenHBand="0" w:firstRowFirstColumn="0" w:firstRowLastColumn="0" w:lastRowFirstColumn="0" w:lastRowLastColumn="0"/>
+            </w:pPr>
+            <w:r>
+              <w:t xml:space="preserve">The application timer runs out and finishes </w:t>
+            </w:r>
+            <w:r>
+              <w:t xml:space="preserve">each </w:t>
+            </w:r>
+            <w:r>
+              <w:t>round</w:t>
+            </w:r>
+          </w:p>
+          <w:p>
+            <w:pPr>
+              <w:pStyle w:val="ListParagraph"/>
+              <w:widowControl w:val="0"/>
+              <w:numPr>
+                <w:ilvl w:val="0"/>
+                <w:numId w:val="26"/>
+              </w:numPr>
+              <w:spacing w:line="240" w:lineRule="atLeast"/>
+              <w:cnfStyle w:val="000000000000" w:firstRow="0" w:lastRow="0" w:firstColumn="0" w:lastColumn="0" w:oddVBand="0" w:evenVBand="0" w:oddHBand="0" w:evenHBand="0" w:firstRowFirstColumn="0" w:firstRowLastColumn="0" w:lastRowFirstColumn="0" w:lastRowLastColumn="0"/>
+            </w:pPr>
+            <w:r>
+              <w:t xml:space="preserve">The </w:t>
+            </w:r>
+            <w:r>
+              <w:t>a</w:t>
+            </w:r>
+            <w:r>
+              <w:t xml:space="preserve">pplication connects to server to store the present rounds score </w:t>
+            </w:r>
+          </w:p>
+          <w:p>
+            <w:pPr>
+              <w:pStyle w:val="ListParagraph"/>
+              <w:widowControl w:val="0"/>
+              <w:spacing w:line="240" w:lineRule="atLeast"/>
+              <w:cnfStyle w:val="000000000000" w:firstRow="0" w:lastRow="0" w:firstColumn="0" w:lastColumn="0" w:oddVBand="0" w:evenVBand="0" w:oddHBand="0" w:evenHBand="0" w:firstRowFirstColumn="0" w:firstRowLastColumn="0" w:lastRowFirstColumn="0" w:lastRowLastColumn="0"/>
+            </w:pPr>
+          </w:p>
+        </w:tc>
+      </w:tr>
+      <w:tr>
+        <w:tc>
+          <w:tcPr>
+            <w:cnfStyle w:val="001000000000" w:firstRow="0" w:lastRow="0" w:firstColumn="1" w:lastColumn="0" w:oddVBand="0" w:evenVBand="0" w:oddHBand="0" w:evenHBand="0" w:firstRowFirstColumn="0" w:firstRowLastColumn="0" w:lastRowFirstColumn="0" w:lastRowLastColumn="0"/>
+            <w:tcW w:w="4675" w:type="dxa"/>
+          </w:tcPr>
+          <w:p>
+            <w:pPr>
+              <w:pStyle w:val="ListParagraph"/>
+              <w:numPr>
+                <w:ilvl w:val="0"/>
+                <w:numId w:val="26"/>
+              </w:numPr>
+              <w:spacing w:line="256" w:lineRule="auto"/>
+              <w:rPr>
+                <w:b w:val="0"/>
+              </w:rPr>
+            </w:pPr>
+            <w:r>
+              <w:rPr>
+                <w:b w:val="0"/>
+              </w:rPr>
+              <w:t>User finishes game</w:t>
+            </w:r>
+            <w:r>
+              <w:rPr>
+                <w:b w:val="0"/>
+              </w:rPr>
+              <w:t xml:space="preserve"> of three rounds</w:t>
+            </w:r>
+          </w:p>
+          <w:p>
+            <w:pPr>
+              <w:pStyle w:val="ListParagraph"/>
+              <w:rPr>
+                <w:b w:val="0"/>
+              </w:rPr>
+            </w:pPr>
+          </w:p>
+        </w:tc>
+        <w:tc>
+          <w:tcPr>
+            <w:tcW w:w="4675" w:type="dxa"/>
+          </w:tcPr>
+          <w:p>
+            <w:pPr>
+              <w:cnfStyle w:val="000000000000" w:firstRow="0" w:lastRow="0" w:firstColumn="0" w:lastColumn="0" w:oddVBand="0" w:evenVBand="0" w:oddHBand="0" w:evenHBand="0" w:firstRowFirstColumn="0" w:firstRowLastColumn="0" w:lastRowFirstColumn="0" w:lastRowLastColumn="0"/>
+            </w:pPr>
+          </w:p>
+          <w:p>
+            <w:pPr>
+              <w:pStyle w:val="ListParagraph"/>
+              <w:numPr>
+                <w:ilvl w:val="0"/>
+                <w:numId w:val="26"/>
+              </w:numPr>
+              <w:cnfStyle w:val="000000000000" w:firstRow="0" w:lastRow="0" w:firstColumn="0" w:lastColumn="0" w:oddVBand="0" w:evenVBand="0" w:oddHBand="0" w:evenHBand="0" w:firstRowFirstColumn="0" w:firstRowLastColumn="0" w:lastRowFirstColumn="0" w:lastRowLastColumn="0"/>
+            </w:pPr>
+            <w:r>
+              <w:t xml:space="preserve">Total scores are then submitted </w:t>
+            </w:r>
+            <w:r>
+              <w:t xml:space="preserve">to server </w:t>
+            </w:r>
+            <w:r>
+              <w:t>and displayed to show a winner</w:t>
+            </w:r>
+          </w:p>
+          <w:p>
+            <w:pPr>
+              <w:cnfStyle w:val="000000000000" w:firstRow="0" w:lastRow="0" w:firstColumn="0" w:lastColumn="0" w:oddVBand="0" w:evenVBand="0" w:oddHBand="0" w:evenHBand="0" w:firstRowFirstColumn="0" w:firstRowLastColumn="0" w:lastRowFirstColumn="0" w:lastRowLastColumn="0"/>
+            </w:pPr>
+          </w:p>
+          <w:p>
+            <w:pPr>
+              <w:pStyle w:val="ListParagraph"/>
+              <w:widowControl w:val="0"/>
+              <w:spacing w:line="240" w:lineRule="atLeast"/>
+              <w:cnfStyle w:val="000000000000" w:firstRow="0" w:lastRow="0" w:firstColumn="0" w:lastColumn="0" w:oddVBand="0" w:evenVBand="0" w:oddHBand="0" w:evenHBand="0" w:firstRowFirstColumn="0" w:firstRowLastColumn="0" w:lastRowFirstColumn="0" w:lastRowLastColumn="0"/>
+            </w:pPr>
+          </w:p>
+        </w:tc>
+      </w:tr>
+    </w:tbl>
+    <w:p>
+      <w:r>
+        <w:t>This use case ends.</w:t>
+      </w:r>
+    </w:p>
+    <w:p/>
+    <w:p>
+      <w:pPr>
+        <w:pStyle w:val="Heading3"/>
+      </w:pPr>
+      <w:r>
+        <w:t>Alternative Flows</w:t>
+      </w:r>
+    </w:p>
+    <w:p>
+      <w:pPr>
+        <w:pStyle w:val="Heading4"/>
+      </w:pPr>
+      <w:r>
+        <w:t>No connectivity to the Let's Quiz Server</w:t>
+      </w:r>
+      <w:r>
+        <w:t>-Submit Round Score</w:t>
+      </w:r>
+    </w:p>
+    <w:p>
+      <w:r>
+        <w:t>If at step 3</w:t>
+      </w:r>
+      <w:r>
+        <w:t xml:space="preserve"> of the normal flow the app cannot connect to the Let’s Quiz Server</w:t>
+      </w:r>
+    </w:p>
+    <w:tbl>
+      <w:tblPr>
+        <w:tblStyle w:val="TableGrid"/>
+        <w:tblW w:w="0" w:type="auto"/>
+        <w:tblLook w:val="04A0" w:firstRow="1" w:lastRow="0" w:firstColumn="1" w:lastColumn="0" w:noHBand="0" w:noVBand="1"/>
+      </w:tblPr>
+      <w:tblGrid>
+        <w:gridCol w:w="4478"/>
+        <w:gridCol w:w="4538"/>
+      </w:tblGrid>
+      <w:tr>
+        <w:tc>
+          <w:tcPr>
+            <w:tcW w:w="4675" w:type="dxa"/>
+            <w:tcBorders>
+              <w:top w:val="single" w:sz="4" w:space="0" w:color="auto"/>
+              <w:left w:val="single" w:sz="4" w:space="0" w:color="auto"/>
+              <w:bottom w:val="single" w:sz="4" w:space="0" w:color="auto"/>
+              <w:right w:val="single" w:sz="4" w:space="0" w:color="auto"/>
+            </w:tcBorders>
+            <w:hideMark/>
+          </w:tcPr>
+          <w:p>
+            <w:pPr>
+              <w:jc w:val="center"/>
+              <w:rPr>
+                <w:b/>
+              </w:rPr>
+            </w:pPr>
+            <w:r>
+              <w:rPr>
+                <w:b/>
+              </w:rPr>
+              <w:t>Actor</w:t>
+            </w:r>
+          </w:p>
+        </w:tc>
+        <w:tc>
+          <w:tcPr>
+            <w:tcW w:w="4675" w:type="dxa"/>
+            <w:tcBorders>
+              <w:top w:val="single" w:sz="4" w:space="0" w:color="auto"/>
+              <w:left w:val="single" w:sz="4" w:space="0" w:color="auto"/>
+              <w:bottom w:val="single" w:sz="4" w:space="0" w:color="auto"/>
+              <w:right w:val="single" w:sz="4" w:space="0" w:color="auto"/>
+            </w:tcBorders>
+            <w:hideMark/>
+          </w:tcPr>
+          <w:p>
+            <w:pPr>
+              <w:jc w:val="center"/>
+              <w:rPr>
+                <w:b/>
+              </w:rPr>
+            </w:pPr>
+            <w:r>
+              <w:rPr>
+                <w:b/>
+              </w:rPr>
+              <w:t>System</w:t>
+            </w:r>
+          </w:p>
+        </w:tc>
+      </w:tr>
+      <w:tr>
+        <w:tc>
+          <w:tcPr>
+            <w:tcW w:w="4675" w:type="dxa"/>
+            <w:tcBorders>
+              <w:top w:val="single" w:sz="4" w:space="0" w:color="auto"/>
+              <w:left w:val="single" w:sz="4" w:space="0" w:color="auto"/>
+              <w:bottom w:val="nil"/>
+              <w:right w:val="single" w:sz="4" w:space="0" w:color="auto"/>
+            </w:tcBorders>
+          </w:tcPr>
+          <w:p/>
+        </w:tc>
+        <w:tc>
+          <w:tcPr>
+            <w:tcW w:w="4675" w:type="dxa"/>
+            <w:tcBorders>
+              <w:top w:val="single" w:sz="4" w:space="0" w:color="auto"/>
+              <w:left w:val="single" w:sz="4" w:space="0" w:color="auto"/>
+              <w:bottom w:val="nil"/>
+              <w:right w:val="single" w:sz="4" w:space="0" w:color="auto"/>
+            </w:tcBorders>
+            <w:hideMark/>
+          </w:tcPr>
+          <w:p>
+            <w:pPr>
+              <w:pStyle w:val="ListParagraph"/>
+              <w:numPr>
+                <w:ilvl w:val="0"/>
+                <w:numId w:val="27"/>
+              </w:numPr>
+            </w:pPr>
+            <w:r>
+              <w:t xml:space="preserve">A popup message alerts the user to the error and saves the score locally </w:t>
+            </w:r>
+            <w:r>
+              <w:t>until connection occurs</w:t>
+            </w:r>
+          </w:p>
+          <w:p/>
+        </w:tc>
+      </w:tr>
+      <w:tr>
+        <w:tc>
+          <w:tcPr>
+            <w:tcW w:w="4675" w:type="dxa"/>
+            <w:tcBorders>
+              <w:top w:val="nil"/>
+              <w:left w:val="single" w:sz="4" w:space="0" w:color="auto"/>
+              <w:bottom w:val="nil"/>
+              <w:right w:val="single" w:sz="4" w:space="0" w:color="auto"/>
+            </w:tcBorders>
+          </w:tcPr>
+          <w:p/>
+        </w:tc>
+        <w:tc>
+          <w:tcPr>
+            <w:tcW w:w="4675" w:type="dxa"/>
+            <w:tcBorders>
+              <w:top w:val="nil"/>
+              <w:left w:val="single" w:sz="4" w:space="0" w:color="auto"/>
+              <w:bottom w:val="single" w:sz="4" w:space="0" w:color="auto"/>
+              <w:right w:val="single" w:sz="4" w:space="0" w:color="auto"/>
+            </w:tcBorders>
+          </w:tcPr>
+          <w:p/>
+        </w:tc>
+      </w:tr>
+      <w:tr>
+        <w:tc>
+          <w:tcPr>
+            <w:tcW w:w="4675" w:type="dxa"/>
+            <w:tcBorders>
+              <w:top w:val="nil"/>
+              <w:left w:val="single" w:sz="4" w:space="0" w:color="auto"/>
+              <w:bottom w:val="single" w:sz="4" w:space="0" w:color="auto"/>
+              <w:right w:val="single" w:sz="4" w:space="0" w:color="auto"/>
+            </w:tcBorders>
+          </w:tcPr>
+          <w:p/>
+        </w:tc>
+        <w:tc>
+          <w:tcPr>
+            <w:tcW w:w="4675" w:type="dxa"/>
+            <w:tcBorders>
+              <w:top w:val="single" w:sz="4" w:space="0" w:color="auto"/>
+              <w:left w:val="single" w:sz="4" w:space="0" w:color="auto"/>
+              <w:bottom w:val="single" w:sz="4" w:space="0" w:color="auto"/>
+              <w:right w:val="single" w:sz="4" w:space="0" w:color="auto"/>
+            </w:tcBorders>
+          </w:tcPr>
+          <w:p/>
+        </w:tc>
+      </w:tr>
+    </w:tbl>
+    <w:p/>
+    <w:p>
+      <w:pPr>
+        <w:pStyle w:val="Heading4"/>
+      </w:pPr>
+      <w:r>
+        <w:t>No connectivity to the Let's Quiz Server</w:t>
+      </w:r>
+      <w:r>
+        <w:t>-Submit Total Score</w:t>
+      </w:r>
+    </w:p>
+    <w:p>
+      <w:r>
+        <w:t>If at step 5</w:t>
+      </w:r>
+      <w:r>
+        <w:t xml:space="preserve"> of the normal flow the app cannot connect to the Let’s Quiz Server</w:t>
+      </w:r>
+    </w:p>
+    <w:tbl>
+      <w:tblPr>
+        <w:tblStyle w:val="TableGrid"/>
+        <w:tblW w:w="0" w:type="auto"/>
+        <w:tblLook w:val="04A0" w:firstRow="1" w:lastRow="0" w:firstColumn="1" w:lastColumn="0" w:noHBand="0" w:noVBand="1"/>
+      </w:tblPr>
+      <w:tblGrid>
+        <w:gridCol w:w="4484"/>
+        <w:gridCol w:w="4532"/>
+      </w:tblGrid>
+      <w:tr>
+        <w:tc>
+          <w:tcPr>
+            <w:tcW w:w="4675" w:type="dxa"/>
+            <w:tcBorders>
+              <w:top w:val="single" w:sz="4" w:space="0" w:color="auto"/>
+              <w:left w:val="single" w:sz="4" w:space="0" w:color="auto"/>
+              <w:bottom w:val="single" w:sz="4" w:space="0" w:color="auto"/>
+              <w:right w:val="single" w:sz="4" w:space="0" w:color="auto"/>
+            </w:tcBorders>
+            <w:hideMark/>
+          </w:tcPr>
+          <w:p>
+            <w:pPr>
+              <w:jc w:val="center"/>
+              <w:rPr>
+                <w:b/>
+              </w:rPr>
+            </w:pPr>
+            <w:r>
+              <w:rPr>
+                <w:b/>
+              </w:rPr>
+              <w:t>Actor</w:t>
+            </w:r>
+          </w:p>
+        </w:tc>
+        <w:tc>
+          <w:tcPr>
+            <w:tcW w:w="4675" w:type="dxa"/>
+            <w:tcBorders>
+              <w:top w:val="single" w:sz="4" w:space="0" w:color="auto"/>
+              <w:left w:val="single" w:sz="4" w:space="0" w:color="auto"/>
+              <w:bottom w:val="single" w:sz="4" w:space="0" w:color="auto"/>
+              <w:right w:val="single" w:sz="4" w:space="0" w:color="auto"/>
+            </w:tcBorders>
+            <w:hideMark/>
+          </w:tcPr>
+          <w:p>
+            <w:pPr>
+              <w:jc w:val="center"/>
+              <w:rPr>
+                <w:b/>
+              </w:rPr>
+            </w:pPr>
+            <w:r>
+              <w:rPr>
+                <w:b/>
+              </w:rPr>
+              <w:t>System</w:t>
+            </w:r>
+          </w:p>
+        </w:tc>
+      </w:tr>
+      <w:tr>
+        <w:tc>
+          <w:tcPr>
+            <w:tcW w:w="4675" w:type="dxa"/>
+            <w:tcBorders>
+              <w:top w:val="single" w:sz="4" w:space="0" w:color="auto"/>
+              <w:left w:val="single" w:sz="4" w:space="0" w:color="auto"/>
+              <w:bottom w:val="nil"/>
+              <w:right w:val="single" w:sz="4" w:space="0" w:color="auto"/>
+            </w:tcBorders>
+          </w:tcPr>
+          <w:p/>
+        </w:tc>
+        <w:tc>
+          <w:tcPr>
+            <w:tcW w:w="4675" w:type="dxa"/>
+            <w:tcBorders>
+              <w:top w:val="single" w:sz="4" w:space="0" w:color="auto"/>
+              <w:left w:val="single" w:sz="4" w:space="0" w:color="auto"/>
+              <w:bottom w:val="nil"/>
+              <w:right w:val="single" w:sz="4" w:space="0" w:color="auto"/>
+            </w:tcBorders>
+            <w:hideMark/>
+          </w:tcPr>
+          <w:p>
+            <w:pPr>
+              <w:pStyle w:val="ListParagraph"/>
+              <w:numPr>
+                <w:ilvl w:val="0"/>
+                <w:numId w:val="29"/>
+              </w:numPr>
+            </w:pPr>
+            <w:r>
+              <w:t>A popup message alerts the user to the error and asks them to rectify problem</w:t>
+            </w:r>
+          </w:p>
+          <w:p/>
+        </w:tc>
+      </w:tr>
+      <w:tr>
+        <w:tc>
+          <w:tcPr>
+            <w:tcW w:w="4675" w:type="dxa"/>
+            <w:tcBorders>
+              <w:top w:val="nil"/>
+              <w:left w:val="single" w:sz="4" w:space="0" w:color="auto"/>
+              <w:bottom w:val="nil"/>
+              <w:right w:val="single" w:sz="4" w:space="0" w:color="auto"/>
+            </w:tcBorders>
+          </w:tcPr>
+          <w:p/>
+        </w:tc>
+        <w:tc>
+          <w:tcPr>
+            <w:tcW w:w="4675" w:type="dxa"/>
+            <w:tcBorders>
+              <w:top w:val="nil"/>
+              <w:left w:val="single" w:sz="4" w:space="0" w:color="auto"/>
+              <w:bottom w:val="single" w:sz="4" w:space="0" w:color="auto"/>
+              <w:right w:val="single" w:sz="4" w:space="0" w:color="auto"/>
+            </w:tcBorders>
+          </w:tcPr>
+          <w:p/>
+        </w:tc>
+      </w:tr>
+      <w:tr>
+        <w:tc>
+          <w:tcPr>
+            <w:tcW w:w="4675" w:type="dxa"/>
+            <w:tcBorders>
+              <w:top w:val="nil"/>
+              <w:left w:val="single" w:sz="4" w:space="0" w:color="auto"/>
+              <w:bottom w:val="single" w:sz="4" w:space="0" w:color="auto"/>
+              <w:right w:val="single" w:sz="4" w:space="0" w:color="auto"/>
+            </w:tcBorders>
+          </w:tcPr>
+          <w:p/>
+        </w:tc>
+        <w:tc>
+          <w:tcPr>
+            <w:tcW w:w="4675" w:type="dxa"/>
+            <w:tcBorders>
+              <w:top w:val="single" w:sz="4" w:space="0" w:color="auto"/>
+              <w:left w:val="single" w:sz="4" w:space="0" w:color="auto"/>
+              <w:bottom w:val="single" w:sz="4" w:space="0" w:color="auto"/>
+              <w:right w:val="single" w:sz="4" w:space="0" w:color="auto"/>
+            </w:tcBorders>
+          </w:tcPr>
+          <w:p/>
+        </w:tc>
+      </w:tr>
+    </w:tbl>
+    <w:p/>
+    <w:p>
+      <w:pPr>
+        <w:pStyle w:val="Heading3"/>
+      </w:pPr>
+      <w:r>
+        <w:t>Key Scenarios</w:t>
+      </w:r>
+    </w:p>
+    <w:p>
+      <w:r>
+        <w:t xml:space="preserve">User finishes a round </w:t>
+      </w:r>
+    </w:p>
+    <w:p>
+      <w:r>
+        <w:t>The application submits round scores</w:t>
+      </w:r>
+    </w:p>
+    <w:p>
+      <w:r>
+        <w:t xml:space="preserve">The application submits total score </w:t>
+      </w:r>
+    </w:p>
+    <w:p>
+      <w:r>
+        <w:t xml:space="preserve">The application displays winner </w:t>
+      </w:r>
+      <w:r>
+        <w:t>score</w:t>
+      </w:r>
+    </w:p>
+    <w:p>
+      <w:r>
+        <w:t>The application declares a winner</w:t>
+      </w:r>
+    </w:p>
+    <w:p/>
+    <w:p/>
     <w:p/>
     <w:p>
       <w:pPr>
@@ -11210,21 +12197,21 @@
           <w:numId w:val="9"/>
         </w:numPr>
       </w:pPr>
-      <w:bookmarkStart w:id="85" w:name="_Toc512871738"/>
+      <w:bookmarkStart w:id="86" w:name="_Toc512871738"/>
       <w:r>
         <w:t>Use case diagram</w:t>
       </w:r>
       <w:r>
         <w:t>s</w:t>
       </w:r>
-      <w:bookmarkEnd w:id="85"/>
+      <w:bookmarkEnd w:id="86"/>
     </w:p>
     <w:p>
       <w:pPr>
         <w:ind w:firstLine="360"/>
       </w:pPr>
       <w:r>
-        <w:t>Basic outline use case application individual use cases underneath</w:t>
+        <w:t>Full Use Case</w:t>
       </w:r>
     </w:p>
     <w:p>
@@ -11238,22 +12225,47 @@
       </w:pPr>
       <w:r>
         <w:pict w14:anchorId="62E9475F">
-          <v:shape id="_x0000_i1028" type="#_x0000_t75" style="width:450.75pt;height:323.25pt">
+          <v:shape id="_x0000_i1026" type="#_x0000_t75" style="width:450.75pt;height:323.25pt">
             <v:imagedata r:id="rId9" o:title="Use Case Diagram1"/>
           </v:shape>
         </w:pict>
-      </w:r>
-      <w:r>
-        <w:rPr>
-          <w:rStyle w:val="CommentReference"/>
-        </w:rPr>
-        <w:commentReference w:id="86"/>
       </w:r>
       <w:r>
         <w:rPr>
           <w:rStyle w:val="CommentReference"/>
         </w:rPr>
         <w:commentReference w:id="87"/>
+      </w:r>
+      <w:r>
+        <w:rPr>
+          <w:rStyle w:val="CommentReference"/>
+        </w:rPr>
+        <w:commentReference w:id="88"/>
+      </w:r>
+      <w:r>
+        <w:t xml:space="preserve"> </w:t>
+      </w:r>
+    </w:p>
+    <w:p>
+      <w:pPr>
+        <w:pStyle w:val="Heading2"/>
+        <w:numPr>
+          <w:ilvl w:val="0"/>
+          <w:numId w:val="9"/>
+        </w:numPr>
+      </w:pPr>
+      <w:r>
+        <w:lastRenderedPageBreak/>
+        <w:t xml:space="preserve">Activity </w:t>
+      </w:r>
+      <w:r>
+        <w:t xml:space="preserve">Diagrams </w:t>
+      </w:r>
+      <w:r>
+        <w:t xml:space="preserve">for Internal </w:t>
+      </w:r>
+      <w:r>
+        <w:t>Use Cases</w:t>
       </w:r>
     </w:p>
     <w:p>
@@ -11264,25 +12276,16 @@
           <w:numId w:val="9"/>
         </w:numPr>
       </w:pPr>
-      <w:bookmarkStart w:id="88" w:name="_Toc512871739"/>
-      <w:r>
-        <w:lastRenderedPageBreak/>
-        <w:t>U</w:t>
-      </w:r>
-      <w:r>
-        <w:t>se Case: End Goal: Login</w:t>
-      </w:r>
-      <w:bookmarkEnd w:id="88"/>
-    </w:p>
-    <w:p>
-      <w:r>
-        <w:rPr>
-          <w:noProof/>
-          <w:lang w:eastAsia="en-AU"/>
-        </w:rPr>
-        <w:pict w14:anchorId="640ECB01">
-          <v:shape id="_x0000_i1026" type="#_x0000_t75" style="width:450.75pt;height:294.75pt">
-            <v:imagedata r:id="rId10" o:title="Use Case Diagram2"/>
+      <w:r>
+        <w:t>Register</w:t>
+      </w:r>
+    </w:p>
+    <w:p/>
+    <w:p>
+      <w:r>
+        <w:pict w14:anchorId="7B88E109">
+          <v:shape id="_x0000_i1029" type="#_x0000_t75" style="width:450.75pt;height:277.5pt">
+            <v:imagedata r:id="rId10" o:title="Activity Diagram3"/>
           </v:shape>
         </w:pict>
       </w:r>
@@ -11290,25 +12293,20 @@
     <w:p>
       <w:pPr>
         <w:pStyle w:val="Heading3"/>
-      </w:pPr>
-      <w:r>
-        <w:t xml:space="preserve">                    </w:t>
-      </w:r>
-      <w:bookmarkStart w:id="89" w:name="_Toc512871740"/>
-      <w:r>
-        <w:t xml:space="preserve">ii)     </w:t>
-      </w:r>
-      <w:r>
-        <w:t>Use Case: End Goal:  User Submit Question</w:t>
-      </w:r>
-      <w:bookmarkEnd w:id="89"/>
-    </w:p>
-    <w:p/>
-    <w:p>
-      <w:r>
-        <w:pict w14:anchorId="5B04224C">
-          <v:shape id="_x0000_i1027" type="#_x0000_t75" style="width:420pt;height:60.75pt">
-            <v:imagedata r:id="rId11" o:title="Use Case Diagram6"/>
+        <w:numPr>
+          <w:ilvl w:val="2"/>
+          <w:numId w:val="9"/>
+        </w:numPr>
+      </w:pPr>
+      <w:r>
+        <w:t>Login</w:t>
+      </w:r>
+    </w:p>
+    <w:p>
+      <w:r>
+        <w:pict w14:anchorId="59505847">
+          <v:shape id="_x0000_i1027" type="#_x0000_t75" style="width:450.75pt;height:252.75pt">
+            <v:imagedata r:id="rId11" o:title="Activity Diagram1"/>
           </v:shape>
         </w:pict>
       </w:r>
@@ -11316,317 +12314,72 @@
     <w:p>
       <w:pPr>
         <w:pStyle w:val="Heading3"/>
-        <w:ind w:left="1080"/>
-      </w:pPr>
-      <w:bookmarkStart w:id="90" w:name="_Toc512871741"/>
-      <w:r>
-        <w:t xml:space="preserve">iii)    </w:t>
-      </w:r>
-      <w:r>
-        <w:t>Use Case:  End Goal: Start a Game</w:t>
-      </w:r>
-      <w:bookmarkEnd w:id="90"/>
+        <w:numPr>
+          <w:ilvl w:val="2"/>
+          <w:numId w:val="9"/>
+        </w:numPr>
+      </w:pPr>
+      <w:r>
+        <w:t>Start a game</w:t>
+      </w:r>
     </w:p>
     <w:p/>
     <w:p>
       <w:r>
-        <w:rPr>
-          <w:noProof/>
-          <w:lang w:eastAsia="en-AU"/>
-        </w:rPr>
-        <w:drawing>
-          <wp:inline distT="0" distB="0" distL="0" distR="0" wp14:anchorId="11114F9F" wp14:editId="3CA55C55">
-            <wp:extent cx="5724525" cy="1828800"/>
-            <wp:effectExtent l="0" t="0" r="9525" b="0"/>
-            <wp:docPr id="3" name="Picture 3" descr="C:\Users\Michelle\AppData\Local\Microsoft\Windows\INetCache\Content.Word\Use Case Diagram3.jpg"/>
-            <wp:cNvGraphicFramePr>
-              <a:graphicFrameLocks xmlns:a="http://schemas.openxmlformats.org/drawingml/2006/main" noChangeAspect="1"/>
-            </wp:cNvGraphicFramePr>
-            <a:graphic xmlns:a="http://schemas.openxmlformats.org/drawingml/2006/main">
-              <a:graphicData uri="http://schemas.openxmlformats.org/drawingml/2006/picture">
-                <pic:pic xmlns:pic="http://schemas.openxmlformats.org/drawingml/2006/picture">
-                  <pic:nvPicPr>
-                    <pic:cNvPr id="0" name="Picture 60" descr="C:\Users\Michelle\AppData\Local\Microsoft\Windows\INetCache\Content.Word\Use Case Diagram3.jpg"/>
-                    <pic:cNvPicPr>
-                      <a:picLocks noChangeAspect="1" noChangeArrowheads="1"/>
-                    </pic:cNvPicPr>
-                  </pic:nvPicPr>
-                  <pic:blipFill>
-                    <a:blip r:embed="rId12">
-                      <a:extLst>
-                        <a:ext uri="{28A0092B-C50C-407E-A947-70E740481C1C}">
-                          <a14:useLocalDpi xmlns:a14="http://schemas.microsoft.com/office/drawing/2010/main" val="0"/>
-                        </a:ext>
-                      </a:extLst>
-                    </a:blip>
-                    <a:srcRect/>
-                    <a:stretch>
-                      <a:fillRect/>
-                    </a:stretch>
-                  </pic:blipFill>
-                  <pic:spPr bwMode="auto">
-                    <a:xfrm>
-                      <a:off x="0" y="0"/>
-                      <a:ext cx="5724525" cy="1828800"/>
-                    </a:xfrm>
-                    <a:prstGeom prst="rect">
-                      <a:avLst/>
-                    </a:prstGeom>
-                    <a:noFill/>
-                    <a:ln>
-                      <a:noFill/>
-                    </a:ln>
-                  </pic:spPr>
-                </pic:pic>
-              </a:graphicData>
-            </a:graphic>
-          </wp:inline>
-        </w:drawing>
+        <w:lastRenderedPageBreak/>
+        <w:pict w14:anchorId="0B36DDAF">
+          <v:shape id="_x0000_i1028" type="#_x0000_t75" style="width:441.75pt;height:195pt">
+            <v:imagedata r:id="rId12" o:title="Activity Diagram2"/>
+          </v:shape>
+        </w:pict>
+      </w:r>
+    </w:p>
+    <w:p>
+      <w:pPr>
+        <w:pStyle w:val="Heading3"/>
+        <w:numPr>
+          <w:ilvl w:val="2"/>
+          <w:numId w:val="9"/>
+        </w:numPr>
+      </w:pPr>
+      <w:r>
+        <w:t>Answer Question</w:t>
       </w:r>
     </w:p>
     <w:p/>
     <w:p/>
     <w:p>
+      <w:r>
+        <w:pict w14:anchorId="5FACF252">
+          <v:shape id="_x0000_i1031" type="#_x0000_t75" style="width:450.75pt;height:268.5pt">
+            <v:imagedata r:id="rId13" o:title="Activity Diagram3"/>
+          </v:shape>
+        </w:pict>
+      </w:r>
+    </w:p>
+    <w:p>
       <w:pPr>
         <w:pStyle w:val="Heading3"/>
-        <w:ind w:left="1080"/>
-      </w:pPr>
-      <w:bookmarkStart w:id="91" w:name="_Toc512871742"/>
+        <w:numPr>
+          <w:ilvl w:val="2"/>
+          <w:numId w:val="9"/>
+        </w:numPr>
+      </w:pPr>
       <w:r>
         <w:lastRenderedPageBreak/>
-        <w:t xml:space="preserve">iv)   </w:t>
-      </w:r>
-      <w:r>
-        <w:t>Use Case: End Goal: Answer question</w:t>
-      </w:r>
-      <w:bookmarkEnd w:id="91"/>
-    </w:p>
-    <w:p>
-      <w:r>
-        <w:rPr>
-          <w:noProof/>
-          <w:lang w:eastAsia="en-AU"/>
-        </w:rPr>
-        <w:drawing>
-          <wp:inline distT="0" distB="0" distL="0" distR="0" wp14:anchorId="7E511280" wp14:editId="4EC7D7AA">
-            <wp:extent cx="4476750" cy="676275"/>
-            <wp:effectExtent l="0" t="0" r="0" b="9525"/>
-            <wp:docPr id="5" name="Picture 5" descr="C:\Users\Michelle\AppData\Local\Microsoft\Windows\INetCache\Content.Word\Use Case Diagram4.jpg"/>
-            <wp:cNvGraphicFramePr>
-              <a:graphicFrameLocks xmlns:a="http://schemas.openxmlformats.org/drawingml/2006/main" noChangeAspect="1"/>
-            </wp:cNvGraphicFramePr>
-            <a:graphic xmlns:a="http://schemas.openxmlformats.org/drawingml/2006/main">
-              <a:graphicData uri="http://schemas.openxmlformats.org/drawingml/2006/picture">
-                <pic:pic xmlns:pic="http://schemas.openxmlformats.org/drawingml/2006/picture">
-                  <pic:nvPicPr>
-                    <pic:cNvPr id="0" name="Picture 64" descr="C:\Users\Michelle\AppData\Local\Microsoft\Windows\INetCache\Content.Word\Use Case Diagram4.jpg"/>
-                    <pic:cNvPicPr>
-                      <a:picLocks noChangeAspect="1" noChangeArrowheads="1"/>
-                    </pic:cNvPicPr>
-                  </pic:nvPicPr>
-                  <pic:blipFill>
-                    <a:blip r:embed="rId13">
-                      <a:extLst>
-                        <a:ext uri="{28A0092B-C50C-407E-A947-70E740481C1C}">
-                          <a14:useLocalDpi xmlns:a14="http://schemas.microsoft.com/office/drawing/2010/main" val="0"/>
-                        </a:ext>
-                      </a:extLst>
-                    </a:blip>
-                    <a:srcRect/>
-                    <a:stretch>
-                      <a:fillRect/>
-                    </a:stretch>
-                  </pic:blipFill>
-                  <pic:spPr bwMode="auto">
-                    <a:xfrm>
-                      <a:off x="0" y="0"/>
-                      <a:ext cx="4476750" cy="676275"/>
-                    </a:xfrm>
-                    <a:prstGeom prst="rect">
-                      <a:avLst/>
-                    </a:prstGeom>
-                    <a:noFill/>
-                    <a:ln>
-                      <a:noFill/>
-                    </a:ln>
-                  </pic:spPr>
-                </pic:pic>
-              </a:graphicData>
-            </a:graphic>
-          </wp:inline>
-        </w:drawing>
+        <w:t>Submit Score</w:t>
+      </w:r>
+    </w:p>
+    <w:p>
+      <w:r>
+        <w:pict w14:anchorId="064BE22E">
+          <v:shape id="_x0000_i1030" type="#_x0000_t75" style="width:387pt;height:148.5pt">
+            <v:imagedata r:id="rId14" o:title="Activity Diagram5"/>
+          </v:shape>
+        </w:pict>
       </w:r>
     </w:p>
     <w:p/>
-    <w:p>
-      <w:pPr>
-        <w:pStyle w:val="Heading3"/>
-        <w:tabs>
-          <w:tab w:val="left" w:pos="1440"/>
-        </w:tabs>
-        <w:ind w:left="1080"/>
-      </w:pPr>
-      <w:bookmarkStart w:id="92" w:name="_Toc512871743"/>
-      <w:r>
-        <w:t xml:space="preserve">v)    </w:t>
-      </w:r>
-      <w:r>
-        <w:t xml:space="preserve">Use Case: End Goal: Facebook </w:t>
-      </w:r>
-      <w:r>
-        <w:t>S</w:t>
-      </w:r>
-      <w:r>
-        <w:t>hare</w:t>
-      </w:r>
-      <w:r>
-        <w:t xml:space="preserve"> </w:t>
-      </w:r>
-      <w:r>
-        <w:t xml:space="preserve">and </w:t>
-      </w:r>
-      <w:r>
-        <w:t>Challenge</w:t>
-      </w:r>
-      <w:r>
-        <w:t>/Invite</w:t>
-      </w:r>
-      <w:bookmarkEnd w:id="92"/>
-    </w:p>
-    <w:p>
-      <w:r>
-        <w:rPr>
-          <w:noProof/>
-          <w:lang w:eastAsia="en-AU"/>
-        </w:rPr>
-        <w:drawing>
-          <wp:inline distT="0" distB="0" distL="0" distR="0" wp14:anchorId="70ACD417" wp14:editId="5DF6E0ED">
-            <wp:extent cx="5715000" cy="1790700"/>
-            <wp:effectExtent l="0" t="0" r="0" b="0"/>
-            <wp:docPr id="6" name="Picture 6" descr="C:\Users\Michelle\AppData\Local\Microsoft\Windows\INetCache\Content.Word\Use Case Diagram5.jpg"/>
-            <wp:cNvGraphicFramePr>
-              <a:graphicFrameLocks xmlns:a="http://schemas.openxmlformats.org/drawingml/2006/main" noChangeAspect="1"/>
-            </wp:cNvGraphicFramePr>
-            <a:graphic xmlns:a="http://schemas.openxmlformats.org/drawingml/2006/main">
-              <a:graphicData uri="http://schemas.openxmlformats.org/drawingml/2006/picture">
-                <pic:pic xmlns:pic="http://schemas.openxmlformats.org/drawingml/2006/picture">
-                  <pic:nvPicPr>
-                    <pic:cNvPr id="0" name="Picture 67" descr="C:\Users\Michelle\AppData\Local\Microsoft\Windows\INetCache\Content.Word\Use Case Diagram5.jpg"/>
-                    <pic:cNvPicPr>
-                      <a:picLocks noChangeAspect="1" noChangeArrowheads="1"/>
-                    </pic:cNvPicPr>
-                  </pic:nvPicPr>
-                  <pic:blipFill>
-                    <a:blip r:embed="rId14">
-                      <a:extLst>
-                        <a:ext uri="{28A0092B-C50C-407E-A947-70E740481C1C}">
-                          <a14:useLocalDpi xmlns:a14="http://schemas.microsoft.com/office/drawing/2010/main" val="0"/>
-                        </a:ext>
-                      </a:extLst>
-                    </a:blip>
-                    <a:srcRect/>
-                    <a:stretch>
-                      <a:fillRect/>
-                    </a:stretch>
-                  </pic:blipFill>
-                  <pic:spPr bwMode="auto">
-                    <a:xfrm>
-                      <a:off x="0" y="0"/>
-                      <a:ext cx="5715000" cy="1790700"/>
-                    </a:xfrm>
-                    <a:prstGeom prst="rect">
-                      <a:avLst/>
-                    </a:prstGeom>
-                    <a:noFill/>
-                    <a:ln>
-                      <a:noFill/>
-                    </a:ln>
-                  </pic:spPr>
-                </pic:pic>
-              </a:graphicData>
-            </a:graphic>
-          </wp:inline>
-        </w:drawing>
-      </w:r>
-    </w:p>
-    <w:p/>
-    <w:p/>
-    <w:p>
-      <w:pPr>
-        <w:pStyle w:val="Heading3"/>
-        <w:ind w:left="1080"/>
-      </w:pPr>
-      <w:bookmarkStart w:id="93" w:name="_Toc512871744"/>
-      <w:r>
-        <w:t xml:space="preserve">vi)    </w:t>
-      </w:r>
-      <w:r>
-        <w:t>Use Case: End Goal: Check Leader board</w:t>
-      </w:r>
-      <w:r>
-        <w:t>/A</w:t>
-      </w:r>
-      <w:r>
-        <w:t>chievements</w:t>
-      </w:r>
-      <w:bookmarkEnd w:id="93"/>
-    </w:p>
-    <w:p>
-      <w:r>
-        <w:rPr>
-          <w:noProof/>
-          <w:lang w:eastAsia="en-AU"/>
-        </w:rPr>
-        <w:drawing>
-          <wp:inline distT="0" distB="0" distL="0" distR="0" wp14:anchorId="33DA6C76" wp14:editId="2F1951F6">
-            <wp:extent cx="5725160" cy="1772920"/>
-            <wp:effectExtent l="0" t="0" r="8890" b="0"/>
-            <wp:docPr id="2" name="Picture 3" descr="Use Case Diagram6"/>
-            <wp:cNvGraphicFramePr>
-              <a:graphicFrameLocks xmlns:a="http://schemas.openxmlformats.org/drawingml/2006/main" noChangeAspect="1"/>
-            </wp:cNvGraphicFramePr>
-            <a:graphic xmlns:a="http://schemas.openxmlformats.org/drawingml/2006/main">
-              <a:graphicData uri="http://schemas.openxmlformats.org/drawingml/2006/picture">
-                <pic:pic xmlns:pic="http://schemas.openxmlformats.org/drawingml/2006/picture">
-                  <pic:nvPicPr>
-                    <pic:cNvPr id="0" name="Picture 3" descr="Use Case Diagram6"/>
-                    <pic:cNvPicPr>
-                      <a:picLocks noChangeAspect="1" noChangeArrowheads="1"/>
-                    </pic:cNvPicPr>
-                  </pic:nvPicPr>
-                  <pic:blipFill>
-                    <a:blip r:embed="rId15">
-                      <a:extLst>
-                        <a:ext uri="{28A0092B-C50C-407E-A947-70E740481C1C}">
-                          <a14:useLocalDpi xmlns:a14="http://schemas.microsoft.com/office/drawing/2010/main" val="0"/>
-                        </a:ext>
-                      </a:extLst>
-                    </a:blip>
-                    <a:srcRect/>
-                    <a:stretch>
-                      <a:fillRect/>
-                    </a:stretch>
-                  </pic:blipFill>
-                  <pic:spPr bwMode="auto">
-                    <a:xfrm>
-                      <a:off x="0" y="0"/>
-                      <a:ext cx="5725160" cy="1772920"/>
-                    </a:xfrm>
-                    <a:prstGeom prst="rect">
-                      <a:avLst/>
-                    </a:prstGeom>
-                    <a:noFill/>
-                    <a:ln>
-                      <a:noFill/>
-                    </a:ln>
-                  </pic:spPr>
-                </pic:pic>
-              </a:graphicData>
-            </a:graphic>
-          </wp:inline>
-        </w:drawing>
-      </w:r>
-    </w:p>
     <w:sectPr>
       <w:pgSz w:w="11906" w:h="16838"/>
       <w:pgMar w:top="1440" w:right="1440" w:bottom="1440" w:left="1440" w:header="720" w:footer="720" w:gutter="0"/>
@@ -11924,15 +12677,7 @@
         <w:annotationRef/>
       </w:r>
       <w:r>
-        <w:t xml:space="preserve">Thank you Col I do know the difference and in no way am saying you are wrong, but  services are functional according to Jim whom I  emailed last assessment to check we went through this previously in the last assessment  and Jims marking said nothing about these being wrong and no changes were made to these so they are no different to last time  I have emailed </w:t>
-      </w:r>
-      <w:proofErr w:type="spellStart"/>
-      <w:r>
-        <w:t>jim</w:t>
-      </w:r>
-      <w:proofErr w:type="spellEnd"/>
-      <w:r>
-        <w:t xml:space="preserve"> to check yet again. </w:t>
+        <w:t xml:space="preserve">Thank you Col I do know the difference and in no way am saying you are wrong, but  services are functional according to Jim whom I  emailed last assessment to check we went through this previously in the last assessment  and Jims marking said nothing about these being wrong and no changes were made to these so they are no different to last time  I have emailed jim to check yet again. </w:t>
       </w:r>
     </w:p>
   </w:comment>
@@ -12181,10 +12926,7 @@
         <w:annotationRef/>
       </w:r>
       <w:r>
-        <w:t>Yes class 3 should be login and you did this diagram I just corrected the spelling mistakes</w:t>
-      </w:r>
-      <w:r>
-        <w:t xml:space="preserve"> and Jim made a comment that the domain model was good this is not the class diagram which you tried generating  it is a basic domain model diagram once we have a class diagram I will add it under that heading</w:t>
+        <w:t>Yes class 3 should be login and you did this diagram I just corrected the spelling mistakes and Jim made a comment that the domain model was good this is not the class diagram which you tried generating  it is a basic domain model diagram once we have a class diagram I will add it under that heading</w:t>
       </w:r>
     </w:p>
     <w:p>
@@ -12247,7 +12989,7 @@
       </w:r>
     </w:p>
   </w:comment>
-  <w:comment w:id="57" w:author="McKeahnie, Collin" w:date="2018-05-01T15:56:00Z" w:initials="MC">
+  <w:comment w:id="58" w:author="McKeahnie, Collin" w:date="2018-05-01T15:56:00Z" w:initials="MC">
     <w:p>
       <w:pPr>
         <w:pStyle w:val="CommentText"/>
@@ -12260,7 +13002,7 @@
       </w:r>
     </w:p>
   </w:comment>
-  <w:comment w:id="63" w:author="McKeahnie, Collin" w:date="2018-05-01T16:00:00Z" w:initials="MC">
+  <w:comment w:id="64" w:author="McKeahnie, Collin" w:date="2018-05-01T16:00:00Z" w:initials="MC">
     <w:p>
       <w:pPr>
         <w:pStyle w:val="CommentText"/>
@@ -12279,7 +13021,7 @@
       </w:r>
     </w:p>
   </w:comment>
-  <w:comment w:id="68" w:author="McKeahnie, Collin" w:date="2018-05-01T16:03:00Z" w:initials="MC">
+  <w:comment w:id="69" w:author="McKeahnie, Collin" w:date="2018-05-01T16:03:00Z" w:initials="MC">
     <w:p>
       <w:pPr>
         <w:pStyle w:val="CommentText"/>
@@ -12298,7 +13040,7 @@
       </w:r>
     </w:p>
   </w:comment>
-  <w:comment w:id="69" w:author="Michelle Vinall" w:date="2018-05-02T21:34:00Z" w:initials="MV">
+  <w:comment w:id="70" w:author="Michelle Vinall" w:date="2018-05-02T21:34:00Z" w:initials="MV">
     <w:p>
       <w:pPr>
         <w:pStyle w:val="CommentText"/>
@@ -12314,7 +13056,7 @@
       </w:r>
     </w:p>
   </w:comment>
-  <w:comment w:id="79" w:author="McKeahnie, Collin" w:date="2018-05-01T16:04:00Z" w:initials="MC">
+  <w:comment w:id="80" w:author="McKeahnie, Collin" w:date="2018-05-01T16:04:00Z" w:initials="MC">
     <w:p>
       <w:pPr>
         <w:pStyle w:val="CommentText"/>
@@ -12334,7 +13076,7 @@
       </w:r>
     </w:p>
   </w:comment>
-  <w:comment w:id="80" w:author="Michelle Vinall" w:date="2018-05-02T21:36:00Z" w:initials="MV">
+  <w:comment w:id="81" w:author="Michelle Vinall" w:date="2018-05-02T21:36:00Z" w:initials="MV">
     <w:p>
       <w:pPr>
         <w:pStyle w:val="CommentText"/>
@@ -12346,19 +13088,11 @@
         <w:annotationRef/>
       </w:r>
       <w:r>
-        <w:t xml:space="preserve">Sorry thought I read in another document </w:t>
-      </w:r>
-      <w:proofErr w:type="spellStart"/>
-      <w:r>
-        <w:t>ut</w:t>
-      </w:r>
-      <w:proofErr w:type="spellEnd"/>
-      <w:r>
-        <w:t xml:space="preserve"> was 5 and yes they should be split thanks</w:t>
+        <w:t>Sorry thought I read in another document ut was 5 and yes they should be split thanks</w:t>
       </w:r>
     </w:p>
   </w:comment>
-  <w:comment w:id="83" w:author="Michelle Vinall" w:date="2018-05-07T13:38:00Z" w:initials="MV">
+  <w:comment w:id="84" w:author="Michelle Vinall" w:date="2018-05-07T13:38:00Z" w:initials="MV">
     <w:p>
       <w:pPr>
         <w:pStyle w:val="CommentText"/>
@@ -12376,16 +13110,27 @@
         <w:t>important</w:t>
       </w:r>
       <w:r>
-        <w:t xml:space="preserve"> use cases. Any ideas would be </w:t>
-      </w:r>
-      <w:proofErr w:type="spellStart"/>
-      <w:r>
-        <w:t>appreciciated</w:t>
-      </w:r>
-      <w:proofErr w:type="spellEnd"/>
+        <w:t xml:space="preserve"> use cases. Any ideas would be appreciated</w:t>
+      </w:r>
     </w:p>
   </w:comment>
-  <w:comment w:id="86" w:author="McKeahnie, Collin" w:date="2018-05-01T16:07:00Z" w:initials="MC">
+  <w:comment w:id="85" w:author="Michelle Vinall" w:date="2018-05-09T13:37:00Z" w:initials="MV">
+    <w:p>
+      <w:pPr>
+        <w:pStyle w:val="CommentText"/>
+      </w:pPr>
+      <w:r>
+        <w:rPr>
+          <w:rStyle w:val="CommentReference"/>
+        </w:rPr>
+        <w:annotationRef/>
+      </w:r>
+      <w:r>
+        <w:t>Not  sure on wording What do you think ideas.</w:t>
+      </w:r>
+    </w:p>
+  </w:comment>
+  <w:comment w:id="87" w:author="McKeahnie, Collin" w:date="2018-05-01T16:07:00Z" w:initials="MC">
     <w:p>
       <w:pPr>
         <w:pStyle w:val="CommentText"/>
@@ -12405,7 +13150,7 @@
       </w:r>
     </w:p>
   </w:comment>
-  <w:comment w:id="87" w:author="Michelle Vinall" w:date="2018-05-02T21:42:00Z" w:initials="MV">
+  <w:comment w:id="88" w:author="Michelle Vinall" w:date="2018-05-02T21:42:00Z" w:initials="MV">
     <w:p>
       <w:pPr>
         <w:pStyle w:val="CommentText"/>
@@ -12465,6 +13210,7 @@
   <w15:commentEx w15:paraId="40F47D6E" w15:done="0"/>
   <w15:commentEx w15:paraId="7E7CB295" w15:paraIdParent="40F47D6E" w15:done="0"/>
   <w15:commentEx w15:paraId="7AA1445C" w15:done="0"/>
+  <w15:commentEx w15:paraId="767FD6A9" w15:done="0"/>
   <w15:commentEx w15:paraId="5933E801" w15:done="0"/>
   <w15:commentEx w15:paraId="53923C47" w15:paraIdParent="5933E801" w15:done="0"/>
 </w15:commentsEx>
@@ -12562,6 +13308,119 @@
     </w:lvl>
   </w:abstractNum>
   <w:abstractNum w:abstractNumId="1" w15:restartNumberingAfterBreak="0">
+    <w:nsid w:val="01973CC6"/>
+    <w:multiLevelType w:val="multilevel"/>
+    <w:tmpl w:val="223CB3B6"/>
+    <w:lvl w:ilvl="0">
+      <w:start w:val="1"/>
+      <w:numFmt w:val="decimal"/>
+      <w:lvlText w:val="%1."/>
+      <w:lvlJc w:val="left"/>
+      <w:pPr>
+        <w:ind w:left="360" w:hanging="360"/>
+      </w:pPr>
+      <w:rPr>
+        <w:rFonts w:hint="default"/>
+      </w:rPr>
+    </w:lvl>
+    <w:lvl w:ilvl="1">
+      <w:start w:val="1"/>
+      <w:numFmt w:val="decimal"/>
+      <w:lvlText w:val="%1.%2."/>
+      <w:lvlJc w:val="left"/>
+      <w:pPr>
+        <w:ind w:left="792" w:hanging="432"/>
+      </w:pPr>
+      <w:rPr>
+        <w:rFonts w:hint="default"/>
+      </w:rPr>
+    </w:lvl>
+    <w:lvl w:ilvl="2">
+      <w:start w:val="1"/>
+      <w:numFmt w:val="decimal"/>
+      <w:lvlText w:val="%1.%2.%3."/>
+      <w:lvlJc w:val="left"/>
+      <w:pPr>
+        <w:ind w:left="1224" w:hanging="504"/>
+      </w:pPr>
+      <w:rPr>
+        <w:rFonts w:hint="default"/>
+      </w:rPr>
+    </w:lvl>
+    <w:lvl w:ilvl="3">
+      <w:start w:val="1"/>
+      <w:numFmt w:val="decimal"/>
+      <w:lvlText w:val="%1.%2.%3.%4."/>
+      <w:lvlJc w:val="left"/>
+      <w:pPr>
+        <w:ind w:left="1728" w:hanging="648"/>
+      </w:pPr>
+      <w:rPr>
+        <w:rFonts w:hint="default"/>
+      </w:rPr>
+    </w:lvl>
+    <w:lvl w:ilvl="4">
+      <w:start w:val="1"/>
+      <w:numFmt w:val="decimal"/>
+      <w:lvlText w:val="%1.%2.%3.%4.%5."/>
+      <w:lvlJc w:val="left"/>
+      <w:pPr>
+        <w:ind w:left="2232" w:hanging="792"/>
+      </w:pPr>
+      <w:rPr>
+        <w:rFonts w:hint="default"/>
+      </w:rPr>
+    </w:lvl>
+    <w:lvl w:ilvl="5">
+      <w:start w:val="1"/>
+      <w:numFmt w:val="decimal"/>
+      <w:lvlText w:val="%1.%2.%3.%4.%5.%6."/>
+      <w:lvlJc w:val="left"/>
+      <w:pPr>
+        <w:ind w:left="2736" w:hanging="936"/>
+      </w:pPr>
+      <w:rPr>
+        <w:rFonts w:hint="default"/>
+      </w:rPr>
+    </w:lvl>
+    <w:lvl w:ilvl="6">
+      <w:start w:val="1"/>
+      <w:numFmt w:val="decimal"/>
+      <w:lvlText w:val="%1.%2.%3.%4.%5.%6.%7."/>
+      <w:lvlJc w:val="left"/>
+      <w:pPr>
+        <w:ind w:left="3240" w:hanging="1080"/>
+      </w:pPr>
+      <w:rPr>
+        <w:rFonts w:hint="default"/>
+      </w:rPr>
+    </w:lvl>
+    <w:lvl w:ilvl="7">
+      <w:start w:val="1"/>
+      <w:numFmt w:val="decimal"/>
+      <w:lvlText w:val="%1.%2.%3.%4.%5.%6.%7.%8."/>
+      <w:lvlJc w:val="left"/>
+      <w:pPr>
+        <w:ind w:left="3744" w:hanging="1224"/>
+      </w:pPr>
+      <w:rPr>
+        <w:rFonts w:hint="default"/>
+      </w:rPr>
+    </w:lvl>
+    <w:lvl w:ilvl="8">
+      <w:start w:val="1"/>
+      <w:numFmt w:val="decimal"/>
+      <w:lvlText w:val="%1.%2.%3.%4.%5.%6.%7.%8.%9."/>
+      <w:lvlJc w:val="left"/>
+      <w:pPr>
+        <w:ind w:left="4320" w:hanging="1440"/>
+      </w:pPr>
+      <w:rPr>
+        <w:rFonts w:hint="default"/>
+      </w:rPr>
+    </w:lvl>
+  </w:abstractNum>
+  <w:abstractNum w:abstractNumId="2" w15:restartNumberingAfterBreak="0">
     <w:nsid w:val="02BA578C"/>
     <w:multiLevelType w:val="hybridMultilevel"/>
     <w:tmpl w:val="4A30A978"/>
@@ -12674,7 +13533,7 @@
       </w:rPr>
     </w:lvl>
   </w:abstractNum>
-  <w:abstractNum w:abstractNumId="2" w15:restartNumberingAfterBreak="0">
+  <w:abstractNum w:abstractNumId="3" w15:restartNumberingAfterBreak="0">
     <w:nsid w:val="07464B62"/>
     <w:multiLevelType w:val="multilevel"/>
     <w:tmpl w:val="2220A5C6"/>
@@ -12787,7 +13646,7 @@
       </w:rPr>
     </w:lvl>
   </w:abstractNum>
-  <w:abstractNum w:abstractNumId="3" w15:restartNumberingAfterBreak="0">
+  <w:abstractNum w:abstractNumId="4" w15:restartNumberingAfterBreak="0">
     <w:nsid w:val="0AAD473A"/>
     <w:multiLevelType w:val="multilevel"/>
     <w:tmpl w:val="8856AEF0"/>
@@ -12881,7 +13740,7 @@
       </w:pPr>
     </w:lvl>
   </w:abstractNum>
-  <w:abstractNum w:abstractNumId="4" w15:restartNumberingAfterBreak="0">
+  <w:abstractNum w:abstractNumId="5" w15:restartNumberingAfterBreak="0">
     <w:nsid w:val="0E191078"/>
     <w:multiLevelType w:val="hybridMultilevel"/>
     <w:tmpl w:val="1D443C52"/>
@@ -12967,7 +13826,7 @@
       </w:pPr>
     </w:lvl>
   </w:abstractNum>
-  <w:abstractNum w:abstractNumId="5" w15:restartNumberingAfterBreak="0">
+  <w:abstractNum w:abstractNumId="6" w15:restartNumberingAfterBreak="0">
     <w:nsid w:val="102B6571"/>
     <w:multiLevelType w:val="hybridMultilevel"/>
     <w:tmpl w:val="FF5615FC"/>
@@ -13053,7 +13912,7 @@
       </w:pPr>
     </w:lvl>
   </w:abstractNum>
-  <w:abstractNum w:abstractNumId="6" w15:restartNumberingAfterBreak="0">
+  <w:abstractNum w:abstractNumId="7" w15:restartNumberingAfterBreak="0">
     <w:nsid w:val="13A712BD"/>
     <w:multiLevelType w:val="hybridMultilevel"/>
     <w:tmpl w:val="D4FA2CB8"/>
@@ -13139,7 +13998,93 @@
       </w:pPr>
     </w:lvl>
   </w:abstractNum>
-  <w:abstractNum w:abstractNumId="7" w15:restartNumberingAfterBreak="0">
+  <w:abstractNum w:abstractNumId="8" w15:restartNumberingAfterBreak="0">
+    <w:nsid w:val="17AD080C"/>
+    <w:multiLevelType w:val="hybridMultilevel"/>
+    <w:tmpl w:val="E5E41BE8"/>
+    <w:lvl w:ilvl="0" w:tplc="0C09000F">
+      <w:start w:val="1"/>
+      <w:numFmt w:val="decimal"/>
+      <w:lvlText w:val="%1."/>
+      <w:lvlJc w:val="left"/>
+      <w:pPr>
+        <w:ind w:left="1440" w:hanging="360"/>
+      </w:pPr>
+    </w:lvl>
+    <w:lvl w:ilvl="1" w:tplc="0C090019" w:tentative="1">
+      <w:start w:val="1"/>
+      <w:numFmt w:val="lowerLetter"/>
+      <w:lvlText w:val="%2."/>
+      <w:lvlJc w:val="left"/>
+      <w:pPr>
+        <w:ind w:left="2160" w:hanging="360"/>
+      </w:pPr>
+    </w:lvl>
+    <w:lvl w:ilvl="2" w:tplc="0C09001B" w:tentative="1">
+      <w:start w:val="1"/>
+      <w:numFmt w:val="lowerRoman"/>
+      <w:lvlText w:val="%3."/>
+      <w:lvlJc w:val="right"/>
+      <w:pPr>
+        <w:ind w:left="2880" w:hanging="180"/>
+      </w:pPr>
+    </w:lvl>
+    <w:lvl w:ilvl="3" w:tplc="0C09000F" w:tentative="1">
+      <w:start w:val="1"/>
+      <w:numFmt w:val="decimal"/>
+      <w:lvlText w:val="%4."/>
+      <w:lvlJc w:val="left"/>
+      <w:pPr>
+        <w:ind w:left="3600" w:hanging="360"/>
+      </w:pPr>
+    </w:lvl>
+    <w:lvl w:ilvl="4" w:tplc="0C090019" w:tentative="1">
+      <w:start w:val="1"/>
+      <w:numFmt w:val="lowerLetter"/>
+      <w:lvlText w:val="%5."/>
+      <w:lvlJc w:val="left"/>
+      <w:pPr>
+        <w:ind w:left="4320" w:hanging="360"/>
+      </w:pPr>
+    </w:lvl>
+    <w:lvl w:ilvl="5" w:tplc="0C09001B" w:tentative="1">
+      <w:start w:val="1"/>
+      <w:numFmt w:val="lowerRoman"/>
+      <w:lvlText w:val="%6."/>
+      <w:lvlJc w:val="right"/>
+      <w:pPr>
+        <w:ind w:left="5040" w:hanging="180"/>
+      </w:pPr>
+    </w:lvl>
+    <w:lvl w:ilvl="6" w:tplc="0C09000F" w:tentative="1">
+      <w:start w:val="1"/>
+      <w:numFmt w:val="decimal"/>
+      <w:lvlText w:val="%7."/>
+      <w:lvlJc w:val="left"/>
+      <w:pPr>
+        <w:ind w:left="5760" w:hanging="360"/>
+      </w:pPr>
+    </w:lvl>
+    <w:lvl w:ilvl="7" w:tplc="0C090019" w:tentative="1">
+      <w:start w:val="1"/>
+      <w:numFmt w:val="lowerLetter"/>
+      <w:lvlText w:val="%8."/>
+      <w:lvlJc w:val="left"/>
+      <w:pPr>
+        <w:ind w:left="6480" w:hanging="360"/>
+      </w:pPr>
+    </w:lvl>
+    <w:lvl w:ilvl="8" w:tplc="0C09001B" w:tentative="1">
+      <w:start w:val="1"/>
+      <w:numFmt w:val="lowerRoman"/>
+      <w:lvlText w:val="%9."/>
+      <w:lvlJc w:val="right"/>
+      <w:pPr>
+        <w:ind w:left="7200" w:hanging="180"/>
+      </w:pPr>
+    </w:lvl>
+  </w:abstractNum>
+  <w:abstractNum w:abstractNumId="9" w15:restartNumberingAfterBreak="0">
     <w:nsid w:val="182739FB"/>
     <w:multiLevelType w:val="hybridMultilevel"/>
     <w:tmpl w:val="38EAE822"/>
@@ -13225,7 +14170,7 @@
       </w:pPr>
     </w:lvl>
   </w:abstractNum>
-  <w:abstractNum w:abstractNumId="8" w15:restartNumberingAfterBreak="0">
+  <w:abstractNum w:abstractNumId="10" w15:restartNumberingAfterBreak="0">
     <w:nsid w:val="286D280A"/>
     <w:multiLevelType w:val="multilevel"/>
     <w:tmpl w:val="7FB829C8"/>
@@ -13338,7 +14283,7 @@
       </w:rPr>
     </w:lvl>
   </w:abstractNum>
-  <w:abstractNum w:abstractNumId="9" w15:restartNumberingAfterBreak="0">
+  <w:abstractNum w:abstractNumId="11" w15:restartNumberingAfterBreak="0">
     <w:nsid w:val="296121AE"/>
     <w:multiLevelType w:val="hybridMultilevel"/>
     <w:tmpl w:val="F664076E"/>
@@ -13451,7 +14396,93 @@
       </w:rPr>
     </w:lvl>
   </w:abstractNum>
-  <w:abstractNum w:abstractNumId="10" w15:restartNumberingAfterBreak="0">
+  <w:abstractNum w:abstractNumId="12" w15:restartNumberingAfterBreak="0">
+    <w:nsid w:val="2F3D75D5"/>
+    <w:multiLevelType w:val="hybridMultilevel"/>
+    <w:tmpl w:val="3E3037A6"/>
+    <w:lvl w:ilvl="0" w:tplc="0C09000F">
+      <w:start w:val="1"/>
+      <w:numFmt w:val="decimal"/>
+      <w:lvlText w:val="%1."/>
+      <w:lvlJc w:val="left"/>
+      <w:pPr>
+        <w:ind w:left="720" w:hanging="360"/>
+      </w:pPr>
+    </w:lvl>
+    <w:lvl w:ilvl="1" w:tplc="0C090019" w:tentative="1">
+      <w:start w:val="1"/>
+      <w:numFmt w:val="lowerLetter"/>
+      <w:lvlText w:val="%2."/>
+      <w:lvlJc w:val="left"/>
+      <w:pPr>
+        <w:ind w:left="1440" w:hanging="360"/>
+      </w:pPr>
+    </w:lvl>
+    <w:lvl w:ilvl="2" w:tplc="0C09001B" w:tentative="1">
+      <w:start w:val="1"/>
+      <w:numFmt w:val="lowerRoman"/>
+      <w:lvlText w:val="%3."/>
+      <w:lvlJc w:val="right"/>
+      <w:pPr>
+        <w:ind w:left="2160" w:hanging="180"/>
+      </w:pPr>
+    </w:lvl>
+    <w:lvl w:ilvl="3" w:tplc="0C09000F" w:tentative="1">
+      <w:start w:val="1"/>
+      <w:numFmt w:val="decimal"/>
+      <w:lvlText w:val="%4."/>
+      <w:lvlJc w:val="left"/>
+      <w:pPr>
+        <w:ind w:left="2880" w:hanging="360"/>
+      </w:pPr>
+    </w:lvl>
+    <w:lvl w:ilvl="4" w:tplc="0C090019" w:tentative="1">
+      <w:start w:val="1"/>
+      <w:numFmt w:val="lowerLetter"/>
+      <w:lvlText w:val="%5."/>
+      <w:lvlJc w:val="left"/>
+      <w:pPr>
+        <w:ind w:left="3600" w:hanging="360"/>
+      </w:pPr>
+    </w:lvl>
+    <w:lvl w:ilvl="5" w:tplc="0C09001B" w:tentative="1">
+      <w:start w:val="1"/>
+      <w:numFmt w:val="lowerRoman"/>
+      <w:lvlText w:val="%6."/>
+      <w:lvlJc w:val="right"/>
+      <w:pPr>
+        <w:ind w:left="4320" w:hanging="180"/>
+      </w:pPr>
+    </w:lvl>
+    <w:lvl w:ilvl="6" w:tplc="0C09000F" w:tentative="1">
+      <w:start w:val="1"/>
+      <w:numFmt w:val="decimal"/>
+      <w:lvlText w:val="%7."/>
+      <w:lvlJc w:val="left"/>
+      <w:pPr>
+        <w:ind w:left="5040" w:hanging="360"/>
+      </w:pPr>
+    </w:lvl>
+    <w:lvl w:ilvl="7" w:tplc="0C090019" w:tentative="1">
+      <w:start w:val="1"/>
+      <w:numFmt w:val="lowerLetter"/>
+      <w:lvlText w:val="%8."/>
+      <w:lvlJc w:val="left"/>
+      <w:pPr>
+        <w:ind w:left="5760" w:hanging="360"/>
+      </w:pPr>
+    </w:lvl>
+    <w:lvl w:ilvl="8" w:tplc="0C09001B" w:tentative="1">
+      <w:start w:val="1"/>
+      <w:numFmt w:val="lowerRoman"/>
+      <w:lvlText w:val="%9."/>
+      <w:lvlJc w:val="right"/>
+      <w:pPr>
+        <w:ind w:left="6480" w:hanging="180"/>
+      </w:pPr>
+    </w:lvl>
+  </w:abstractNum>
+  <w:abstractNum w:abstractNumId="13" w15:restartNumberingAfterBreak="0">
     <w:nsid w:val="32912554"/>
     <w:multiLevelType w:val="hybridMultilevel"/>
     <w:tmpl w:val="327C0F08"/>
@@ -13537,7 +14568,93 @@
       </w:pPr>
     </w:lvl>
   </w:abstractNum>
-  <w:abstractNum w:abstractNumId="11" w15:restartNumberingAfterBreak="0">
+  <w:abstractNum w:abstractNumId="14" w15:restartNumberingAfterBreak="0">
+    <w:nsid w:val="32A81D3A"/>
+    <w:multiLevelType w:val="hybridMultilevel"/>
+    <w:tmpl w:val="B7CEF066"/>
+    <w:lvl w:ilvl="0" w:tplc="0C09000F">
+      <w:start w:val="1"/>
+      <w:numFmt w:val="decimal"/>
+      <w:lvlText w:val="%1."/>
+      <w:lvlJc w:val="left"/>
+      <w:pPr>
+        <w:ind w:left="720" w:hanging="360"/>
+      </w:pPr>
+    </w:lvl>
+    <w:lvl w:ilvl="1" w:tplc="0C090019">
+      <w:start w:val="1"/>
+      <w:numFmt w:val="lowerLetter"/>
+      <w:lvlText w:val="%2."/>
+      <w:lvlJc w:val="left"/>
+      <w:pPr>
+        <w:ind w:left="1440" w:hanging="360"/>
+      </w:pPr>
+    </w:lvl>
+    <w:lvl w:ilvl="2" w:tplc="0C09001B">
+      <w:start w:val="1"/>
+      <w:numFmt w:val="lowerRoman"/>
+      <w:lvlText w:val="%3."/>
+      <w:lvlJc w:val="right"/>
+      <w:pPr>
+        <w:ind w:left="2160" w:hanging="180"/>
+      </w:pPr>
+    </w:lvl>
+    <w:lvl w:ilvl="3" w:tplc="0C09000F">
+      <w:start w:val="1"/>
+      <w:numFmt w:val="decimal"/>
+      <w:lvlText w:val="%4."/>
+      <w:lvlJc w:val="left"/>
+      <w:pPr>
+        <w:ind w:left="2880" w:hanging="360"/>
+      </w:pPr>
+    </w:lvl>
+    <w:lvl w:ilvl="4" w:tplc="0C090019">
+      <w:start w:val="1"/>
+      <w:numFmt w:val="lowerLetter"/>
+      <w:lvlText w:val="%5."/>
+      <w:lvlJc w:val="left"/>
+      <w:pPr>
+        <w:ind w:left="3600" w:hanging="360"/>
+      </w:pPr>
+    </w:lvl>
+    <w:lvl w:ilvl="5" w:tplc="0C09001B">
+      <w:start w:val="1"/>
+      <w:numFmt w:val="lowerRoman"/>
+      <w:lvlText w:val="%6."/>
+      <w:lvlJc w:val="right"/>
+      <w:pPr>
+        <w:ind w:left="4320" w:hanging="180"/>
+      </w:pPr>
+    </w:lvl>
+    <w:lvl w:ilvl="6" w:tplc="0C09000F">
+      <w:start w:val="1"/>
+      <w:numFmt w:val="decimal"/>
+      <w:lvlText w:val="%7."/>
+      <w:lvlJc w:val="left"/>
+      <w:pPr>
+        <w:ind w:left="5040" w:hanging="360"/>
+      </w:pPr>
+    </w:lvl>
+    <w:lvl w:ilvl="7" w:tplc="0C090019">
+      <w:start w:val="1"/>
+      <w:numFmt w:val="lowerLetter"/>
+      <w:lvlText w:val="%8."/>
+      <w:lvlJc w:val="left"/>
+      <w:pPr>
+        <w:ind w:left="5760" w:hanging="360"/>
+      </w:pPr>
+    </w:lvl>
+    <w:lvl w:ilvl="8" w:tplc="0C09001B">
+      <w:start w:val="1"/>
+      <w:numFmt w:val="lowerRoman"/>
+      <w:lvlText w:val="%9."/>
+      <w:lvlJc w:val="right"/>
+      <w:pPr>
+        <w:ind w:left="6480" w:hanging="180"/>
+      </w:pPr>
+    </w:lvl>
+  </w:abstractNum>
+  <w:abstractNum w:abstractNumId="15" w15:restartNumberingAfterBreak="0">
     <w:nsid w:val="36EB0EB7"/>
     <w:multiLevelType w:val="hybridMultilevel"/>
     <w:tmpl w:val="B7CEF066"/>
@@ -13623,7 +14740,7 @@
       </w:pPr>
     </w:lvl>
   </w:abstractNum>
-  <w:abstractNum w:abstractNumId="12" w15:restartNumberingAfterBreak="0">
+  <w:abstractNum w:abstractNumId="16" w15:restartNumberingAfterBreak="0">
     <w:nsid w:val="38D03AD4"/>
     <w:multiLevelType w:val="hybridMultilevel"/>
     <w:tmpl w:val="C75A430E"/>
@@ -13709,7 +14826,206 @@
       </w:pPr>
     </w:lvl>
   </w:abstractNum>
-  <w:abstractNum w:abstractNumId="13" w15:restartNumberingAfterBreak="0">
+  <w:abstractNum w:abstractNumId="17" w15:restartNumberingAfterBreak="0">
+    <w:nsid w:val="3FDD4680"/>
+    <w:multiLevelType w:val="hybridMultilevel"/>
+    <w:tmpl w:val="B0F8B8BA"/>
+    <w:lvl w:ilvl="0" w:tplc="0C09000F">
+      <w:start w:val="1"/>
+      <w:numFmt w:val="decimal"/>
+      <w:lvlText w:val="%1."/>
+      <w:lvlJc w:val="left"/>
+      <w:pPr>
+        <w:ind w:left="720" w:hanging="360"/>
+      </w:pPr>
+    </w:lvl>
+    <w:lvl w:ilvl="1" w:tplc="0C090019" w:tentative="1">
+      <w:start w:val="1"/>
+      <w:numFmt w:val="lowerLetter"/>
+      <w:lvlText w:val="%2."/>
+      <w:lvlJc w:val="left"/>
+      <w:pPr>
+        <w:ind w:left="1440" w:hanging="360"/>
+      </w:pPr>
+    </w:lvl>
+    <w:lvl w:ilvl="2" w:tplc="0C09001B" w:tentative="1">
+      <w:start w:val="1"/>
+      <w:numFmt w:val="lowerRoman"/>
+      <w:lvlText w:val="%3."/>
+      <w:lvlJc w:val="right"/>
+      <w:pPr>
+        <w:ind w:left="2160" w:hanging="180"/>
+      </w:pPr>
+    </w:lvl>
+    <w:lvl w:ilvl="3" w:tplc="0C09000F" w:tentative="1">
+      <w:start w:val="1"/>
+      <w:numFmt w:val="decimal"/>
+      <w:lvlText w:val="%4."/>
+      <w:lvlJc w:val="left"/>
+      <w:pPr>
+        <w:ind w:left="2880" w:hanging="360"/>
+      </w:pPr>
+    </w:lvl>
+    <w:lvl w:ilvl="4" w:tplc="0C090019" w:tentative="1">
+      <w:start w:val="1"/>
+      <w:numFmt w:val="lowerLetter"/>
+      <w:lvlText w:val="%5."/>
+      <w:lvlJc w:val="left"/>
+      <w:pPr>
+        <w:ind w:left="3600" w:hanging="360"/>
+      </w:pPr>
+    </w:lvl>
+    <w:lvl w:ilvl="5" w:tplc="0C09001B" w:tentative="1">
+      <w:start w:val="1"/>
+      <w:numFmt w:val="lowerRoman"/>
+      <w:lvlText w:val="%6."/>
+      <w:lvlJc w:val="right"/>
+      <w:pPr>
+        <w:ind w:left="4320" w:hanging="180"/>
+      </w:pPr>
+    </w:lvl>
+    <w:lvl w:ilvl="6" w:tplc="0C09000F" w:tentative="1">
+      <w:start w:val="1"/>
+      <w:numFmt w:val="decimal"/>
+      <w:lvlText w:val="%7."/>
+      <w:lvlJc w:val="left"/>
+      <w:pPr>
+        <w:ind w:left="5040" w:hanging="360"/>
+      </w:pPr>
+    </w:lvl>
+    <w:lvl w:ilvl="7" w:tplc="0C090019" w:tentative="1">
+      <w:start w:val="1"/>
+      <w:numFmt w:val="lowerLetter"/>
+      <w:lvlText w:val="%8."/>
+      <w:lvlJc w:val="left"/>
+      <w:pPr>
+        <w:ind w:left="5760" w:hanging="360"/>
+      </w:pPr>
+    </w:lvl>
+    <w:lvl w:ilvl="8" w:tplc="0C09001B" w:tentative="1">
+      <w:start w:val="1"/>
+      <w:numFmt w:val="lowerRoman"/>
+      <w:lvlText w:val="%9."/>
+      <w:lvlJc w:val="right"/>
+      <w:pPr>
+        <w:ind w:left="6480" w:hanging="180"/>
+      </w:pPr>
+    </w:lvl>
+  </w:abstractNum>
+  <w:abstractNum w:abstractNumId="18" w15:restartNumberingAfterBreak="0">
+    <w:nsid w:val="4A0E430D"/>
+    <w:multiLevelType w:val="multilevel"/>
+    <w:tmpl w:val="223CB3B6"/>
+    <w:lvl w:ilvl="0">
+      <w:start w:val="1"/>
+      <w:numFmt w:val="decimal"/>
+      <w:lvlText w:val="%1."/>
+      <w:lvlJc w:val="left"/>
+      <w:pPr>
+        <w:ind w:left="360" w:hanging="360"/>
+      </w:pPr>
+      <w:rPr>
+        <w:rFonts w:hint="default"/>
+      </w:rPr>
+    </w:lvl>
+    <w:lvl w:ilvl="1">
+      <w:start w:val="1"/>
+      <w:numFmt w:val="decimal"/>
+      <w:lvlText w:val="%1.%2."/>
+      <w:lvlJc w:val="left"/>
+      <w:pPr>
+        <w:ind w:left="792" w:hanging="432"/>
+      </w:pPr>
+      <w:rPr>
+        <w:rFonts w:hint="default"/>
+      </w:rPr>
+    </w:lvl>
+    <w:lvl w:ilvl="2">
+      <w:start w:val="1"/>
+      <w:numFmt w:val="decimal"/>
+      <w:lvlText w:val="%1.%2.%3."/>
+      <w:lvlJc w:val="left"/>
+      <w:pPr>
+        <w:ind w:left="1224" w:hanging="504"/>
+      </w:pPr>
+      <w:rPr>
+        <w:rFonts w:hint="default"/>
+      </w:rPr>
+    </w:lvl>
+    <w:lvl w:ilvl="3">
+      <w:start w:val="1"/>
+      <w:numFmt w:val="decimal"/>
+      <w:lvlText w:val="%1.%2.%3.%4."/>
+      <w:lvlJc w:val="left"/>
+      <w:pPr>
+        <w:ind w:left="1728" w:hanging="648"/>
+      </w:pPr>
+      <w:rPr>
+        <w:rFonts w:hint="default"/>
+      </w:rPr>
+    </w:lvl>
+    <w:lvl w:ilvl="4">
+      <w:start w:val="1"/>
+      <w:numFmt w:val="decimal"/>
+      <w:lvlText w:val="%1.%2.%3.%4.%5."/>
+      <w:lvlJc w:val="left"/>
+      <w:pPr>
+        <w:ind w:left="2232" w:hanging="792"/>
+      </w:pPr>
+      <w:rPr>
+        <w:rFonts w:hint="default"/>
+      </w:rPr>
+    </w:lvl>
+    <w:lvl w:ilvl="5">
+      <w:start w:val="1"/>
+      <w:numFmt w:val="decimal"/>
+      <w:lvlText w:val="%1.%2.%3.%4.%5.%6."/>
+      <w:lvlJc w:val="left"/>
+      <w:pPr>
+        <w:ind w:left="2736" w:hanging="936"/>
+      </w:pPr>
+      <w:rPr>
+        <w:rFonts w:hint="default"/>
+      </w:rPr>
+    </w:lvl>
+    <w:lvl w:ilvl="6">
+      <w:start w:val="1"/>
+      <w:numFmt w:val="decimal"/>
+      <w:lvlText w:val="%1.%2.%3.%4.%5.%6.%7."/>
+      <w:lvlJc w:val="left"/>
+      <w:pPr>
+        <w:ind w:left="3240" w:hanging="1080"/>
+      </w:pPr>
+      <w:rPr>
+        <w:rFonts w:hint="default"/>
+      </w:rPr>
+    </w:lvl>
+    <w:lvl w:ilvl="7">
+      <w:start w:val="1"/>
+      <w:numFmt w:val="decimal"/>
+      <w:lvlText w:val="%1.%2.%3.%4.%5.%6.%7.%8."/>
+      <w:lvlJc w:val="left"/>
+      <w:pPr>
+        <w:ind w:left="3744" w:hanging="1224"/>
+      </w:pPr>
+      <w:rPr>
+        <w:rFonts w:hint="default"/>
+      </w:rPr>
+    </w:lvl>
+    <w:lvl w:ilvl="8">
+      <w:start w:val="1"/>
+      <w:numFmt w:val="decimal"/>
+      <w:lvlText w:val="%1.%2.%3.%4.%5.%6.%7.%8.%9."/>
+      <w:lvlJc w:val="left"/>
+      <w:pPr>
+        <w:ind w:left="4320" w:hanging="1440"/>
+      </w:pPr>
+      <w:rPr>
+        <w:rFonts w:hint="default"/>
+      </w:rPr>
+    </w:lvl>
+  </w:abstractNum>
+  <w:abstractNum w:abstractNumId="19" w15:restartNumberingAfterBreak="0">
     <w:nsid w:val="4D8246B5"/>
     <w:multiLevelType w:val="hybridMultilevel"/>
     <w:tmpl w:val="25A0D73A"/>
@@ -13795,10 +15111,10 @@
       </w:pPr>
     </w:lvl>
   </w:abstractNum>
-  <w:abstractNum w:abstractNumId="14" w15:restartNumberingAfterBreak="0">
+  <w:abstractNum w:abstractNumId="20" w15:restartNumberingAfterBreak="0">
     <w:nsid w:val="4E8E6839"/>
     <w:multiLevelType w:val="hybridMultilevel"/>
-    <w:tmpl w:val="E8B87DD6"/>
+    <w:tmpl w:val="424EF6AC"/>
     <w:lvl w:ilvl="0" w:tplc="0C09000F">
       <w:start w:val="1"/>
       <w:numFmt w:val="decimal"/>
@@ -13881,7 +15197,93 @@
       </w:pPr>
     </w:lvl>
   </w:abstractNum>
-  <w:abstractNum w:abstractNumId="15" w15:restartNumberingAfterBreak="0">
+  <w:abstractNum w:abstractNumId="21" w15:restartNumberingAfterBreak="0">
+    <w:nsid w:val="53D974BD"/>
+    <w:multiLevelType w:val="hybridMultilevel"/>
+    <w:tmpl w:val="ADB8FDCC"/>
+    <w:lvl w:ilvl="0" w:tplc="0C09000F">
+      <w:start w:val="1"/>
+      <w:numFmt w:val="decimal"/>
+      <w:lvlText w:val="%1."/>
+      <w:lvlJc w:val="left"/>
+      <w:pPr>
+        <w:ind w:left="720" w:hanging="360"/>
+      </w:pPr>
+    </w:lvl>
+    <w:lvl w:ilvl="1" w:tplc="0C090019" w:tentative="1">
+      <w:start w:val="1"/>
+      <w:numFmt w:val="lowerLetter"/>
+      <w:lvlText w:val="%2."/>
+      <w:lvlJc w:val="left"/>
+      <w:pPr>
+        <w:ind w:left="1440" w:hanging="360"/>
+      </w:pPr>
+    </w:lvl>
+    <w:lvl w:ilvl="2" w:tplc="0C09001B" w:tentative="1">
+      <w:start w:val="1"/>
+      <w:numFmt w:val="lowerRoman"/>
+      <w:lvlText w:val="%3."/>
+      <w:lvlJc w:val="right"/>
+      <w:pPr>
+        <w:ind w:left="2160" w:hanging="180"/>
+      </w:pPr>
+    </w:lvl>
+    <w:lvl w:ilvl="3" w:tplc="0C09000F" w:tentative="1">
+      <w:start w:val="1"/>
+      <w:numFmt w:val="decimal"/>
+      <w:lvlText w:val="%4."/>
+      <w:lvlJc w:val="left"/>
+      <w:pPr>
+        <w:ind w:left="2880" w:hanging="360"/>
+      </w:pPr>
+    </w:lvl>
+    <w:lvl w:ilvl="4" w:tplc="0C090019" w:tentative="1">
+      <w:start w:val="1"/>
+      <w:numFmt w:val="lowerLetter"/>
+      <w:lvlText w:val="%5."/>
+      <w:lvlJc w:val="left"/>
+      <w:pPr>
+        <w:ind w:left="3600" w:hanging="360"/>
+      </w:pPr>
+    </w:lvl>
+    <w:lvl w:ilvl="5" w:tplc="0C09001B" w:tentative="1">
+      <w:start w:val="1"/>
+      <w:numFmt w:val="lowerRoman"/>
+      <w:lvlText w:val="%6."/>
+      <w:lvlJc w:val="right"/>
+      <w:pPr>
+        <w:ind w:left="4320" w:hanging="180"/>
+      </w:pPr>
+    </w:lvl>
+    <w:lvl w:ilvl="6" w:tplc="0C09000F" w:tentative="1">
+      <w:start w:val="1"/>
+      <w:numFmt w:val="decimal"/>
+      <w:lvlText w:val="%7."/>
+      <w:lvlJc w:val="left"/>
+      <w:pPr>
+        <w:ind w:left="5040" w:hanging="360"/>
+      </w:pPr>
+    </w:lvl>
+    <w:lvl w:ilvl="7" w:tplc="0C090019" w:tentative="1">
+      <w:start w:val="1"/>
+      <w:numFmt w:val="lowerLetter"/>
+      <w:lvlText w:val="%8."/>
+      <w:lvlJc w:val="left"/>
+      <w:pPr>
+        <w:ind w:left="5760" w:hanging="360"/>
+      </w:pPr>
+    </w:lvl>
+    <w:lvl w:ilvl="8" w:tplc="0C09001B" w:tentative="1">
+      <w:start w:val="1"/>
+      <w:numFmt w:val="lowerRoman"/>
+      <w:lvlText w:val="%9."/>
+      <w:lvlJc w:val="right"/>
+      <w:pPr>
+        <w:ind w:left="6480" w:hanging="180"/>
+      </w:pPr>
+    </w:lvl>
+  </w:abstractNum>
+  <w:abstractNum w:abstractNumId="22" w15:restartNumberingAfterBreak="0">
     <w:nsid w:val="5801734D"/>
     <w:multiLevelType w:val="multilevel"/>
     <w:tmpl w:val="F10CE3A4"/>
@@ -13994,7 +15396,93 @@
       </w:rPr>
     </w:lvl>
   </w:abstractNum>
-  <w:abstractNum w:abstractNumId="16" w15:restartNumberingAfterBreak="0">
+  <w:abstractNum w:abstractNumId="23" w15:restartNumberingAfterBreak="0">
+    <w:nsid w:val="5CB01FA1"/>
+    <w:multiLevelType w:val="hybridMultilevel"/>
+    <w:tmpl w:val="3F2E36B2"/>
+    <w:lvl w:ilvl="0" w:tplc="0C09000F">
+      <w:start w:val="1"/>
+      <w:numFmt w:val="decimal"/>
+      <w:lvlText w:val="%1."/>
+      <w:lvlJc w:val="left"/>
+      <w:pPr>
+        <w:ind w:left="720" w:hanging="360"/>
+      </w:pPr>
+    </w:lvl>
+    <w:lvl w:ilvl="1" w:tplc="0C090019" w:tentative="1">
+      <w:start w:val="1"/>
+      <w:numFmt w:val="lowerLetter"/>
+      <w:lvlText w:val="%2."/>
+      <w:lvlJc w:val="left"/>
+      <w:pPr>
+        <w:ind w:left="1440" w:hanging="360"/>
+      </w:pPr>
+    </w:lvl>
+    <w:lvl w:ilvl="2" w:tplc="0C09001B" w:tentative="1">
+      <w:start w:val="1"/>
+      <w:numFmt w:val="lowerRoman"/>
+      <w:lvlText w:val="%3."/>
+      <w:lvlJc w:val="right"/>
+      <w:pPr>
+        <w:ind w:left="2160" w:hanging="180"/>
+      </w:pPr>
+    </w:lvl>
+    <w:lvl w:ilvl="3" w:tplc="0C09000F" w:tentative="1">
+      <w:start w:val="1"/>
+      <w:numFmt w:val="decimal"/>
+      <w:lvlText w:val="%4."/>
+      <w:lvlJc w:val="left"/>
+      <w:pPr>
+        <w:ind w:left="2880" w:hanging="360"/>
+      </w:pPr>
+    </w:lvl>
+    <w:lvl w:ilvl="4" w:tplc="0C090019" w:tentative="1">
+      <w:start w:val="1"/>
+      <w:numFmt w:val="lowerLetter"/>
+      <w:lvlText w:val="%5."/>
+      <w:lvlJc w:val="left"/>
+      <w:pPr>
+        <w:ind w:left="3600" w:hanging="360"/>
+      </w:pPr>
+    </w:lvl>
+    <w:lvl w:ilvl="5" w:tplc="0C09001B" w:tentative="1">
+      <w:start w:val="1"/>
+      <w:numFmt w:val="lowerRoman"/>
+      <w:lvlText w:val="%6."/>
+      <w:lvlJc w:val="right"/>
+      <w:pPr>
+        <w:ind w:left="4320" w:hanging="180"/>
+      </w:pPr>
+    </w:lvl>
+    <w:lvl w:ilvl="6" w:tplc="0C09000F" w:tentative="1">
+      <w:start w:val="1"/>
+      <w:numFmt w:val="decimal"/>
+      <w:lvlText w:val="%7."/>
+      <w:lvlJc w:val="left"/>
+      <w:pPr>
+        <w:ind w:left="5040" w:hanging="360"/>
+      </w:pPr>
+    </w:lvl>
+    <w:lvl w:ilvl="7" w:tplc="0C090019" w:tentative="1">
+      <w:start w:val="1"/>
+      <w:numFmt w:val="lowerLetter"/>
+      <w:lvlText w:val="%8."/>
+      <w:lvlJc w:val="left"/>
+      <w:pPr>
+        <w:ind w:left="5760" w:hanging="360"/>
+      </w:pPr>
+    </w:lvl>
+    <w:lvl w:ilvl="8" w:tplc="0C09001B" w:tentative="1">
+      <w:start w:val="1"/>
+      <w:numFmt w:val="lowerRoman"/>
+      <w:lvlText w:val="%9."/>
+      <w:lvlJc w:val="right"/>
+      <w:pPr>
+        <w:ind w:left="6480" w:hanging="180"/>
+      </w:pPr>
+    </w:lvl>
+  </w:abstractNum>
+  <w:abstractNum w:abstractNumId="24" w15:restartNumberingAfterBreak="0">
     <w:nsid w:val="69EF528A"/>
     <w:multiLevelType w:val="multilevel"/>
     <w:tmpl w:val="223CB3B6"/>
@@ -14107,7 +15595,7 @@
       </w:rPr>
     </w:lvl>
   </w:abstractNum>
-  <w:abstractNum w:abstractNumId="17" w15:restartNumberingAfterBreak="0">
+  <w:abstractNum w:abstractNumId="25" w15:restartNumberingAfterBreak="0">
     <w:nsid w:val="706D50C8"/>
     <w:multiLevelType w:val="multilevel"/>
     <w:tmpl w:val="64AC9F9A"/>
@@ -14220,7 +15708,7 @@
       </w:rPr>
     </w:lvl>
   </w:abstractNum>
-  <w:abstractNum w:abstractNumId="18" w15:restartNumberingAfterBreak="0">
+  <w:abstractNum w:abstractNumId="26" w15:restartNumberingAfterBreak="0">
     <w:nsid w:val="74C5023C"/>
     <w:multiLevelType w:val="hybridMultilevel"/>
     <w:tmpl w:val="90D0F704"/>
@@ -14306,7 +15794,7 @@
       </w:pPr>
     </w:lvl>
   </w:abstractNum>
-  <w:abstractNum w:abstractNumId="19" w15:restartNumberingAfterBreak="0">
+  <w:abstractNum w:abstractNumId="27" w15:restartNumberingAfterBreak="0">
     <w:nsid w:val="773C7ABB"/>
     <w:multiLevelType w:val="multilevel"/>
     <w:tmpl w:val="54EAECBE"/>
@@ -14419,7 +15907,7 @@
       </w:rPr>
     </w:lvl>
   </w:abstractNum>
-  <w:abstractNum w:abstractNumId="20" w15:restartNumberingAfterBreak="0">
+  <w:abstractNum w:abstractNumId="28" w15:restartNumberingAfterBreak="0">
     <w:nsid w:val="79E93F2B"/>
     <w:multiLevelType w:val="multilevel"/>
     <w:tmpl w:val="CFFA4A3A"/>
@@ -14532,7 +16020,7 @@
       </w:rPr>
     </w:lvl>
   </w:abstractNum>
-  <w:abstractNum w:abstractNumId="21" w15:restartNumberingAfterBreak="0">
+  <w:abstractNum w:abstractNumId="29" w15:restartNumberingAfterBreak="0">
     <w:nsid w:val="7A8D4932"/>
     <w:multiLevelType w:val="hybridMultilevel"/>
     <w:tmpl w:val="1ACA1154"/>
@@ -14618,38 +16106,124 @@
       </w:pPr>
     </w:lvl>
   </w:abstractNum>
+  <w:abstractNum w:abstractNumId="30" w15:restartNumberingAfterBreak="0">
+    <w:nsid w:val="7E542457"/>
+    <w:multiLevelType w:val="hybridMultilevel"/>
+    <w:tmpl w:val="44D623A8"/>
+    <w:lvl w:ilvl="0" w:tplc="0C09000F">
+      <w:start w:val="1"/>
+      <w:numFmt w:val="decimal"/>
+      <w:lvlText w:val="%1."/>
+      <w:lvlJc w:val="left"/>
+      <w:pPr>
+        <w:ind w:left="720" w:hanging="360"/>
+      </w:pPr>
+    </w:lvl>
+    <w:lvl w:ilvl="1" w:tplc="0C090019">
+      <w:start w:val="1"/>
+      <w:numFmt w:val="lowerLetter"/>
+      <w:lvlText w:val="%2."/>
+      <w:lvlJc w:val="left"/>
+      <w:pPr>
+        <w:ind w:left="1440" w:hanging="360"/>
+      </w:pPr>
+    </w:lvl>
+    <w:lvl w:ilvl="2" w:tplc="0C09001B" w:tentative="1">
+      <w:start w:val="1"/>
+      <w:numFmt w:val="lowerRoman"/>
+      <w:lvlText w:val="%3."/>
+      <w:lvlJc w:val="right"/>
+      <w:pPr>
+        <w:ind w:left="2160" w:hanging="180"/>
+      </w:pPr>
+    </w:lvl>
+    <w:lvl w:ilvl="3" w:tplc="0C09000F" w:tentative="1">
+      <w:start w:val="1"/>
+      <w:numFmt w:val="decimal"/>
+      <w:lvlText w:val="%4."/>
+      <w:lvlJc w:val="left"/>
+      <w:pPr>
+        <w:ind w:left="2880" w:hanging="360"/>
+      </w:pPr>
+    </w:lvl>
+    <w:lvl w:ilvl="4" w:tplc="0C090019" w:tentative="1">
+      <w:start w:val="1"/>
+      <w:numFmt w:val="lowerLetter"/>
+      <w:lvlText w:val="%5."/>
+      <w:lvlJc w:val="left"/>
+      <w:pPr>
+        <w:ind w:left="3600" w:hanging="360"/>
+      </w:pPr>
+    </w:lvl>
+    <w:lvl w:ilvl="5" w:tplc="0C09001B" w:tentative="1">
+      <w:start w:val="1"/>
+      <w:numFmt w:val="lowerRoman"/>
+      <w:lvlText w:val="%6."/>
+      <w:lvlJc w:val="right"/>
+      <w:pPr>
+        <w:ind w:left="4320" w:hanging="180"/>
+      </w:pPr>
+    </w:lvl>
+    <w:lvl w:ilvl="6" w:tplc="0C09000F" w:tentative="1">
+      <w:start w:val="1"/>
+      <w:numFmt w:val="decimal"/>
+      <w:lvlText w:val="%7."/>
+      <w:lvlJc w:val="left"/>
+      <w:pPr>
+        <w:ind w:left="5040" w:hanging="360"/>
+      </w:pPr>
+    </w:lvl>
+    <w:lvl w:ilvl="7" w:tplc="0C090019" w:tentative="1">
+      <w:start w:val="1"/>
+      <w:numFmt w:val="lowerLetter"/>
+      <w:lvlText w:val="%8."/>
+      <w:lvlJc w:val="left"/>
+      <w:pPr>
+        <w:ind w:left="5760" w:hanging="360"/>
+      </w:pPr>
+    </w:lvl>
+    <w:lvl w:ilvl="8" w:tplc="0C09001B" w:tentative="1">
+      <w:start w:val="1"/>
+      <w:numFmt w:val="lowerRoman"/>
+      <w:lvlText w:val="%9."/>
+      <w:lvlJc w:val="right"/>
+      <w:pPr>
+        <w:ind w:left="6480" w:hanging="180"/>
+      </w:pPr>
+    </w:lvl>
+  </w:abstractNum>
   <w:num w:numId="1">
-    <w:abstractNumId w:val="1"/>
+    <w:abstractNumId w:val="2"/>
   </w:num>
   <w:num w:numId="2">
-    <w:abstractNumId w:val="17"/>
+    <w:abstractNumId w:val="25"/>
   </w:num>
   <w:num w:numId="3">
-    <w:abstractNumId w:val="9"/>
+    <w:abstractNumId w:val="11"/>
   </w:num>
   <w:num w:numId="4">
-    <w:abstractNumId w:val="16"/>
+    <w:abstractNumId w:val="24"/>
   </w:num>
   <w:num w:numId="5">
-    <w:abstractNumId w:val="20"/>
+    <w:abstractNumId w:val="28"/>
   </w:num>
   <w:num w:numId="6">
-    <w:abstractNumId w:val="19"/>
+    <w:abstractNumId w:val="27"/>
   </w:num>
   <w:num w:numId="7">
     <w:abstractNumId w:val="0"/>
   </w:num>
   <w:num w:numId="8">
-    <w:abstractNumId w:val="2"/>
+    <w:abstractNumId w:val="3"/>
   </w:num>
   <w:num w:numId="9">
-    <w:abstractNumId w:val="15"/>
+    <w:abstractNumId w:val="22"/>
   </w:num>
   <w:num w:numId="10">
-    <w:abstractNumId w:val="8"/>
+    <w:abstractNumId w:val="10"/>
   </w:num>
   <w:num w:numId="11">
-    <w:abstractNumId w:val="3"/>
+    <w:abstractNumId w:val="4"/>
     <w:lvlOverride w:ilvl="0">
       <w:startOverride w:val="2"/>
     </w:lvlOverride>
@@ -14679,7 +16253,7 @@
     </w:lvlOverride>
   </w:num>
   <w:num w:numId="12">
-    <w:abstractNumId w:val="5"/>
+    <w:abstractNumId w:val="6"/>
     <w:lvlOverride w:ilvl="0">
       <w:startOverride w:val="6"/>
     </w:lvlOverride>
@@ -14709,7 +16283,7 @@
     </w:lvlOverride>
   </w:num>
   <w:num w:numId="13">
-    <w:abstractNumId w:val="11"/>
+    <w:abstractNumId w:val="15"/>
     <w:lvlOverride w:ilvl="0">
       <w:startOverride w:val="1"/>
     </w:lvlOverride>
@@ -14739,31 +16313,85 @@
     </w:lvlOverride>
   </w:num>
   <w:num w:numId="14">
-    <w:abstractNumId w:val="10"/>
+    <w:abstractNumId w:val="13"/>
   </w:num>
   <w:num w:numId="15">
+    <w:abstractNumId w:val="16"/>
+  </w:num>
+  <w:num w:numId="16">
+    <w:abstractNumId w:val="26"/>
+  </w:num>
+  <w:num w:numId="17">
+    <w:abstractNumId w:val="20"/>
+  </w:num>
+  <w:num w:numId="18">
+    <w:abstractNumId w:val="29"/>
+  </w:num>
+  <w:num w:numId="19">
+    <w:abstractNumId w:val="7"/>
+  </w:num>
+  <w:num w:numId="20">
+    <w:abstractNumId w:val="9"/>
+  </w:num>
+  <w:num w:numId="21">
+    <w:abstractNumId w:val="5"/>
+  </w:num>
+  <w:num w:numId="22">
+    <w:abstractNumId w:val="19"/>
+  </w:num>
+  <w:num w:numId="23">
+    <w:abstractNumId w:val="14"/>
+    <w:lvlOverride w:ilvl="0">
+      <w:startOverride w:val="1"/>
+    </w:lvlOverride>
+    <w:lvlOverride w:ilvl="1">
+      <w:startOverride w:val="1"/>
+    </w:lvlOverride>
+    <w:lvlOverride w:ilvl="2">
+      <w:startOverride w:val="1"/>
+    </w:lvlOverride>
+    <w:lvlOverride w:ilvl="3">
+      <w:startOverride w:val="1"/>
+    </w:lvlOverride>
+    <w:lvlOverride w:ilvl="4">
+      <w:startOverride w:val="1"/>
+    </w:lvlOverride>
+    <w:lvlOverride w:ilvl="5">
+      <w:startOverride w:val="1"/>
+    </w:lvlOverride>
+    <w:lvlOverride w:ilvl="6">
+      <w:startOverride w:val="1"/>
+    </w:lvlOverride>
+    <w:lvlOverride w:ilvl="7">
+      <w:startOverride w:val="1"/>
+    </w:lvlOverride>
+    <w:lvlOverride w:ilvl="8">
+      <w:startOverride w:val="1"/>
+    </w:lvlOverride>
+  </w:num>
+  <w:num w:numId="24">
+    <w:abstractNumId w:val="8"/>
+  </w:num>
+  <w:num w:numId="25">
+    <w:abstractNumId w:val="17"/>
+  </w:num>
+  <w:num w:numId="26">
+    <w:abstractNumId w:val="21"/>
+  </w:num>
+  <w:num w:numId="27">
+    <w:abstractNumId w:val="23"/>
+  </w:num>
+  <w:num w:numId="28">
     <w:abstractNumId w:val="12"/>
   </w:num>
-  <w:num w:numId="16">
+  <w:num w:numId="29">
+    <w:abstractNumId w:val="30"/>
+  </w:num>
+  <w:num w:numId="30">
+    <w:abstractNumId w:val="1"/>
+  </w:num>
+  <w:num w:numId="31">
     <w:abstractNumId w:val="18"/>
-  </w:num>
-  <w:num w:numId="17">
-    <w:abstractNumId w:val="14"/>
-  </w:num>
-  <w:num w:numId="18">
-    <w:abstractNumId w:val="21"/>
-  </w:num>
-  <w:num w:numId="19">
-    <w:abstractNumId w:val="6"/>
-  </w:num>
-  <w:num w:numId="20">
-    <w:abstractNumId w:val="7"/>
-  </w:num>
-  <w:num w:numId="21">
-    <w:abstractNumId w:val="4"/>
-  </w:num>
-  <w:num w:numId="22">
-    <w:abstractNumId w:val="13"/>
   </w:num>
   <w:numIdMacAtCleanup w:val="22"/>
 </w:numbering>
@@ -16566,7 +18194,7 @@
 </file>
 
 <file path=customXml/itemProps1.xml><?xml version="1.0" encoding="utf-8"?>
-<ds:datastoreItem xmlns:ds="http://schemas.openxmlformats.org/officeDocument/2006/customXml" ds:itemID="{02D2F893-1153-457C-879F-389417EFFD8E}">
+<ds:datastoreItem xmlns:ds="http://schemas.openxmlformats.org/officeDocument/2006/customXml" ds:itemID="{CF766323-1E4A-4CED-9C5D-09103850B0BA}">
   <ds:schemaRefs>
     <ds:schemaRef ds:uri="http://schemas.openxmlformats.org/officeDocument/2006/bibliography"/>
   </ds:schemaRefs>

</xml_diff>

<commit_message>
Finished CCRD and added main use case diagram
Ready for review
</commit_message>
<xml_diff>
--- a/Initial Requirement Model.docx
+++ b/Initial Requirement Model.docx
@@ -5958,7 +5958,7 @@
             <v:path o:extrusionok="f" gradientshapeok="t" o:connecttype="rect"/>
             <o:lock v:ext="edit" aspectratio="t"/>
           </v:shapetype>
-          <v:shape id="_x0000_i1025" type="#_x0000_t75" style="width:450.75pt;height:261.75pt">
+          <v:shape id="_x0000_i1025" type="#_x0000_t75" style="width:451pt;height:261.9pt">
             <v:imagedata r:id="rId8" o:title="Class Diagram1"/>
           </v:shape>
         </w:pict>
@@ -7207,10 +7207,7 @@
         <w:t>Event-response story</w:t>
       </w:r>
     </w:p>
-    <w:p>
-      <w:bookmarkStart w:id="57" w:name="_GoBack"/>
-      <w:bookmarkEnd w:id="57"/>
-    </w:p>
+    <w:p/>
     <w:p/>
     <w:p>
       <w:pPr>
@@ -9662,194 +9659,194 @@
       <w:r>
         <w:t xml:space="preserve">2. </w:t>
       </w:r>
-      <w:commentRangeStart w:id="58"/>
+      <w:commentRangeStart w:id="57"/>
       <w:r>
         <w:t>Answer Question</w:t>
       </w:r>
       <w:bookmarkEnd w:id="55"/>
-      <w:commentRangeEnd w:id="58"/>
+      <w:commentRangeEnd w:id="57"/>
       <w:r>
         <w:rPr>
           <w:rStyle w:val="CommentReference"/>
           <w:rFonts w:asciiTheme="minorHAnsi" w:eastAsiaTheme="minorHAnsi" w:hAnsiTheme="minorHAnsi" w:cstheme="minorBidi"/>
           <w:color w:val="auto"/>
         </w:rPr>
-        <w:commentReference w:id="58"/>
+        <w:commentReference w:id="57"/>
       </w:r>
     </w:p>
     <w:p>
       <w:pPr>
         <w:pStyle w:val="Heading3"/>
       </w:pPr>
-      <w:bookmarkStart w:id="59" w:name="_Toc508278061"/>
-      <w:bookmarkStart w:id="60" w:name="_Toc512871725"/>
+      <w:bookmarkStart w:id="58" w:name="_Toc508278061"/>
+      <w:bookmarkStart w:id="59" w:name="_Toc512871725"/>
       <w:r>
         <w:t>High Level Description</w:t>
       </w:r>
+      <w:bookmarkEnd w:id="58"/>
       <w:bookmarkEnd w:id="59"/>
+    </w:p>
+    <w:p>
+      <w:r>
+        <w:t xml:space="preserve">When the user </w:t>
+      </w:r>
+    </w:p>
+    <w:p>
+      <w:r>
+        <w:t>Wants to answer a question they select the correct answer</w:t>
+      </w:r>
+    </w:p>
+    <w:p>
+      <w:r>
+        <w:t>So that the game can check the answer for correctness</w:t>
+      </w:r>
+    </w:p>
+    <w:p>
+      <w:pPr>
+        <w:pStyle w:val="Heading3"/>
+      </w:pPr>
+      <w:bookmarkStart w:id="60" w:name="_Toc512871726"/>
+      <w:r>
+        <w:t>Event-response story</w:t>
+      </w:r>
       <w:bookmarkEnd w:id="60"/>
     </w:p>
     <w:p>
       <w:r>
-        <w:t xml:space="preserve">When the user </w:t>
-      </w:r>
-    </w:p>
-    <w:p>
-      <w:r>
-        <w:t>Wants to answer a question they select the correct answer</w:t>
-      </w:r>
-    </w:p>
-    <w:p>
-      <w:r>
-        <w:t>So that the game can check the answer for correctness</w:t>
+        <w:t xml:space="preserve">When the user is ready to answer a question </w:t>
+      </w:r>
+      <w:r>
+        <w:t>there</w:t>
+      </w:r>
+      <w:r>
+        <w:t xml:space="preserve"> mu</w:t>
+      </w:r>
+      <w:r>
+        <w:t>st be a question displayed</w:t>
+      </w:r>
+      <w:r>
+        <w:t>, either</w:t>
+      </w:r>
+      <w:r>
+        <w:t xml:space="preserve"> from a </w:t>
+      </w:r>
+      <w:r>
+        <w:t>new or existing</w:t>
+      </w:r>
+      <w:r>
+        <w:t xml:space="preserve"> </w:t>
+      </w:r>
+      <w:r>
+        <w:t>game</w:t>
+      </w:r>
+      <w:r>
+        <w:t xml:space="preserve"> and the round timer</w:t>
+      </w:r>
+      <w:r>
+        <w:t xml:space="preserve"> will start</w:t>
+      </w:r>
+      <w:r>
+        <w:t>. They then select the answer they believe to be right which makes the program supply a new q</w:t>
+      </w:r>
+      <w:r>
+        <w:t>uestion to be answered</w:t>
+      </w:r>
+      <w:r>
+        <w:t>. This repeats until timer</w:t>
+      </w:r>
+      <w:r>
+        <w:t xml:space="preserve"> ends</w:t>
+      </w:r>
+      <w:r>
+        <w:t xml:space="preserve">, at which time correct answers are displayed in green </w:t>
+      </w:r>
+      <w:r>
+        <w:t>and incorrect in red, as well as current score.</w:t>
       </w:r>
     </w:p>
     <w:p>
       <w:pPr>
         <w:pStyle w:val="Heading3"/>
       </w:pPr>
-      <w:bookmarkStart w:id="61" w:name="_Toc512871726"/>
-      <w:r>
-        <w:t>Event-response story</w:t>
-      </w:r>
-      <w:bookmarkEnd w:id="61"/>
-    </w:p>
-    <w:p>
-      <w:r>
-        <w:t xml:space="preserve">When the user is ready to answer a question </w:t>
-      </w:r>
-      <w:r>
-        <w:t>there</w:t>
-      </w:r>
-      <w:r>
-        <w:t xml:space="preserve"> mu</w:t>
-      </w:r>
-      <w:r>
-        <w:t>st be a question displayed</w:t>
-      </w:r>
-      <w:r>
-        <w:t>, either</w:t>
-      </w:r>
-      <w:r>
-        <w:t xml:space="preserve"> from a </w:t>
-      </w:r>
-      <w:r>
-        <w:t>new or existing</w:t>
-      </w:r>
-      <w:r>
-        <w:t xml:space="preserve"> </w:t>
-      </w:r>
-      <w:r>
-        <w:t>game</w:t>
-      </w:r>
-      <w:r>
-        <w:t xml:space="preserve"> and the round timer</w:t>
-      </w:r>
-      <w:r>
-        <w:t xml:space="preserve"> will start</w:t>
-      </w:r>
-      <w:r>
-        <w:t>. They then select the answer they believe to be right which makes the program supply a new q</w:t>
-      </w:r>
-      <w:r>
-        <w:t>uestion to be answered</w:t>
-      </w:r>
-      <w:r>
-        <w:t>. This repeats until timer</w:t>
-      </w:r>
-      <w:r>
-        <w:t xml:space="preserve"> ends</w:t>
-      </w:r>
-      <w:r>
-        <w:t xml:space="preserve">, at which time correct answers are displayed in green </w:t>
-      </w:r>
-      <w:r>
-        <w:t>and incorrect in red, as well as current score.</w:t>
-      </w:r>
-    </w:p>
-    <w:p>
-      <w:pPr>
-        <w:pStyle w:val="Heading3"/>
-      </w:pPr>
-      <w:bookmarkStart w:id="62" w:name="_Toc512871727"/>
+      <w:bookmarkStart w:id="61" w:name="_Toc512871727"/>
       <w:r>
         <w:lastRenderedPageBreak/>
         <w:t>Trigger</w:t>
       </w:r>
+      <w:bookmarkEnd w:id="61"/>
+    </w:p>
+    <w:p>
+      <w:r>
+        <w:t xml:space="preserve">The user </w:t>
+      </w:r>
+      <w:r>
+        <w:t>has started a game.</w:t>
+      </w:r>
+    </w:p>
+    <w:p>
+      <w:pPr>
+        <w:pStyle w:val="Heading3"/>
+      </w:pPr>
+      <w:r>
+        <w:t>Actors</w:t>
+      </w:r>
+    </w:p>
+    <w:p>
+      <w:pPr>
+        <w:pStyle w:val="Heading4"/>
+      </w:pPr>
+      <w:r>
+        <w:t>User</w:t>
+      </w:r>
+    </w:p>
+    <w:p>
+      <w:r>
+        <w:t xml:space="preserve">The user </w:t>
+      </w:r>
+      <w:r>
+        <w:t xml:space="preserve">answers questions to complete </w:t>
+      </w:r>
+      <w:r>
+        <w:t>the round</w:t>
+      </w:r>
+      <w:r>
+        <w:t>.</w:t>
+      </w:r>
+    </w:p>
+    <w:p>
+      <w:pPr>
+        <w:pStyle w:val="Heading4"/>
+      </w:pPr>
+      <w:r>
+        <w:t xml:space="preserve">Let’s Quiz Server- </w:t>
+      </w:r>
+    </w:p>
+    <w:p>
+      <w:r>
+        <w:t xml:space="preserve">The application will ask the server for the </w:t>
+      </w:r>
+      <w:r>
+        <w:t>question/answer data</w:t>
+      </w:r>
+    </w:p>
+    <w:p>
+      <w:pPr>
+        <w:pStyle w:val="Heading3"/>
+      </w:pPr>
+      <w:bookmarkStart w:id="62" w:name="_Toc512871728"/>
+      <w:commentRangeStart w:id="63"/>
+      <w:r>
+        <w:t>Stakeholders</w:t>
+      </w:r>
       <w:bookmarkEnd w:id="62"/>
-    </w:p>
-    <w:p>
-      <w:r>
-        <w:t xml:space="preserve">The user </w:t>
-      </w:r>
-      <w:r>
-        <w:t>has started a game.</w:t>
-      </w:r>
-    </w:p>
-    <w:p>
-      <w:pPr>
-        <w:pStyle w:val="Heading3"/>
-      </w:pPr>
-      <w:r>
-        <w:t>Actors</w:t>
-      </w:r>
-    </w:p>
-    <w:p>
-      <w:pPr>
-        <w:pStyle w:val="Heading4"/>
-      </w:pPr>
-      <w:r>
-        <w:t>User</w:t>
-      </w:r>
-    </w:p>
-    <w:p>
-      <w:r>
-        <w:t xml:space="preserve">The user </w:t>
-      </w:r>
-      <w:r>
-        <w:t xml:space="preserve">answers questions to complete </w:t>
-      </w:r>
-      <w:r>
-        <w:t>the round</w:t>
-      </w:r>
-      <w:r>
-        <w:t>.</w:t>
-      </w:r>
-    </w:p>
-    <w:p>
-      <w:pPr>
-        <w:pStyle w:val="Heading4"/>
-      </w:pPr>
-      <w:r>
-        <w:t xml:space="preserve">Let’s Quiz Server- </w:t>
-      </w:r>
-    </w:p>
-    <w:p>
-      <w:r>
-        <w:t xml:space="preserve">The application will ask the server for the </w:t>
-      </w:r>
-      <w:r>
-        <w:t>question/answer data</w:t>
-      </w:r>
-    </w:p>
-    <w:p>
-      <w:pPr>
-        <w:pStyle w:val="Heading3"/>
-      </w:pPr>
-      <w:bookmarkStart w:id="63" w:name="_Toc512871728"/>
-      <w:commentRangeStart w:id="64"/>
-      <w:r>
-        <w:t>Stakeholders</w:t>
-      </w:r>
-      <w:bookmarkEnd w:id="63"/>
-      <w:commentRangeEnd w:id="64"/>
+      <w:commentRangeEnd w:id="63"/>
       <w:r>
         <w:rPr>
           <w:rStyle w:val="CommentReference"/>
           <w:rFonts w:asciiTheme="minorHAnsi" w:eastAsiaTheme="minorHAnsi" w:hAnsiTheme="minorHAnsi" w:cstheme="minorBidi"/>
           <w:color w:val="auto"/>
         </w:rPr>
-        <w:commentReference w:id="64"/>
+        <w:commentReference w:id="63"/>
       </w:r>
       <w:r>
         <w:t xml:space="preserve"> </w:t>
@@ -9889,13 +9886,13 @@
       <w:pPr>
         <w:pStyle w:val="Heading3"/>
       </w:pPr>
-      <w:bookmarkStart w:id="65" w:name="_Toc508278065"/>
-      <w:bookmarkStart w:id="66" w:name="_Toc512871729"/>
+      <w:bookmarkStart w:id="64" w:name="_Toc508278065"/>
+      <w:bookmarkStart w:id="65" w:name="_Toc512871729"/>
       <w:r>
         <w:t>Related Use Cases</w:t>
       </w:r>
+      <w:bookmarkEnd w:id="64"/>
       <w:bookmarkEnd w:id="65"/>
-      <w:bookmarkEnd w:id="66"/>
     </w:p>
     <w:p>
       <w:pPr>
@@ -9907,8 +9904,8 @@
           <w:szCs w:val="22"/>
         </w:rPr>
       </w:pPr>
-      <w:bookmarkStart w:id="67" w:name="_Toc508278066"/>
-      <w:bookmarkStart w:id="68" w:name="_Toc512871730"/>
+      <w:bookmarkStart w:id="66" w:name="_Toc508278066"/>
+      <w:bookmarkStart w:id="67" w:name="_Toc512871730"/>
       <w:r>
         <w:rPr>
           <w:rFonts w:asciiTheme="minorHAnsi" w:eastAsiaTheme="minorHAnsi" w:hAnsiTheme="minorHAnsi" w:cstheme="minorBidi"/>
@@ -9969,13 +9966,22 @@
       <w:r>
         <w:t>Pre-</w:t>
       </w:r>
+      <w:commentRangeStart w:id="68"/>
       <w:commentRangeStart w:id="69"/>
-      <w:commentRangeStart w:id="70"/>
       <w:r>
         <w:t>conditions</w:t>
       </w:r>
+      <w:bookmarkEnd w:id="66"/>
       <w:bookmarkEnd w:id="67"/>
-      <w:bookmarkEnd w:id="68"/>
+      <w:commentRangeEnd w:id="68"/>
+      <w:r>
+        <w:rPr>
+          <w:rStyle w:val="CommentReference"/>
+          <w:rFonts w:asciiTheme="minorHAnsi" w:eastAsiaTheme="minorHAnsi" w:hAnsiTheme="minorHAnsi" w:cstheme="minorBidi"/>
+          <w:color w:val="auto"/>
+        </w:rPr>
+        <w:commentReference w:id="68"/>
+      </w:r>
       <w:commentRangeEnd w:id="69"/>
       <w:r>
         <w:rPr>
@@ -9985,15 +9991,6 @@
         </w:rPr>
         <w:commentReference w:id="69"/>
       </w:r>
-      <w:commentRangeEnd w:id="70"/>
-      <w:r>
-        <w:rPr>
-          <w:rStyle w:val="CommentReference"/>
-          <w:rFonts w:asciiTheme="minorHAnsi" w:eastAsiaTheme="minorHAnsi" w:hAnsiTheme="minorHAnsi" w:cstheme="minorBidi"/>
-          <w:color w:val="auto"/>
-        </w:rPr>
-        <w:commentReference w:id="70"/>
-      </w:r>
     </w:p>
     <w:p>
       <w:r>
@@ -10043,21 +10040,21 @@
       <w:pPr>
         <w:pStyle w:val="Heading2"/>
       </w:pPr>
-      <w:bookmarkStart w:id="71" w:name="_Toc512871731"/>
+      <w:bookmarkStart w:id="70" w:name="_Toc512871731"/>
       <w:r>
         <w:t>Post-conditions</w:t>
       </w:r>
+      <w:bookmarkEnd w:id="70"/>
+    </w:p>
+    <w:p>
+      <w:pPr>
+        <w:pStyle w:val="Heading3"/>
+      </w:pPr>
+      <w:bookmarkStart w:id="71" w:name="_Toc512871732"/>
+      <w:r>
+        <w:t>Minimal guarantee</w:t>
+      </w:r>
       <w:bookmarkEnd w:id="71"/>
-    </w:p>
-    <w:p>
-      <w:pPr>
-        <w:pStyle w:val="Heading3"/>
-      </w:pPr>
-      <w:bookmarkStart w:id="72" w:name="_Toc512871732"/>
-      <w:r>
-        <w:t>Minimal guarantee</w:t>
-      </w:r>
-      <w:bookmarkEnd w:id="72"/>
     </w:p>
     <w:p>
       <w:pPr>
@@ -10081,28 +10078,28 @@
       <w:pPr>
         <w:pStyle w:val="Heading3"/>
       </w:pPr>
-      <w:bookmarkStart w:id="73" w:name="_Toc512871733"/>
+      <w:bookmarkStart w:id="72" w:name="_Toc512871733"/>
       <w:r>
         <w:t>Success guarantee</w:t>
       </w:r>
+      <w:bookmarkEnd w:id="72"/>
+    </w:p>
+    <w:p>
+      <w:r>
+        <w:t>The application continues to supply questions till round timer ends.</w:t>
+      </w:r>
+    </w:p>
+    <w:p>
+      <w:pPr>
+        <w:pStyle w:val="Heading3"/>
+      </w:pPr>
+      <w:bookmarkStart w:id="73" w:name="_Toc508278068"/>
+      <w:bookmarkStart w:id="74" w:name="_Toc512871734"/>
+      <w:r>
+        <w:t>Normal Flow</w:t>
+      </w:r>
       <w:bookmarkEnd w:id="73"/>
-    </w:p>
-    <w:p>
-      <w:r>
-        <w:t>The application continues to supply questions till round timer ends.</w:t>
-      </w:r>
-    </w:p>
-    <w:p>
-      <w:pPr>
-        <w:pStyle w:val="Heading3"/>
-      </w:pPr>
-      <w:bookmarkStart w:id="74" w:name="_Toc508278068"/>
-      <w:bookmarkStart w:id="75" w:name="_Toc512871734"/>
-      <w:r>
-        <w:t>Normal Flow</w:t>
-      </w:r>
       <w:bookmarkEnd w:id="74"/>
-      <w:bookmarkEnd w:id="75"/>
     </w:p>
     <w:p>
       <w:r>
@@ -10362,6 +10359,7 @@
     </w:tbl>
     <w:p>
       <w:r>
+        <w:lastRenderedPageBreak/>
         <w:t xml:space="preserve"> The use case ends.</w:t>
       </w:r>
     </w:p>
@@ -10369,18 +10367,18 @@
       <w:pPr>
         <w:pStyle w:val="Heading3"/>
       </w:pPr>
-      <w:bookmarkStart w:id="76" w:name="_Toc508278094"/>
-      <w:bookmarkStart w:id="77" w:name="_Toc512871735"/>
+      <w:bookmarkStart w:id="75" w:name="_Toc508278094"/>
+      <w:bookmarkStart w:id="76" w:name="_Toc512871735"/>
       <w:r>
         <w:t>Alternate</w:t>
       </w:r>
       <w:r>
         <w:t xml:space="preserve"> Flows</w:t>
       </w:r>
-      <w:bookmarkStart w:id="78" w:name="_Toc508278095"/>
-      <w:bookmarkStart w:id="79" w:name="_Toc512871736"/>
+      <w:bookmarkStart w:id="77" w:name="_Toc508278095"/>
+      <w:bookmarkStart w:id="78" w:name="_Toc512871736"/>
+      <w:bookmarkEnd w:id="75"/>
       <w:bookmarkEnd w:id="76"/>
-      <w:bookmarkEnd w:id="77"/>
     </w:p>
     <w:p>
       <w:pPr>
@@ -10657,8 +10655,8 @@
       <w:r>
         <w:t>Exception Flows</w:t>
       </w:r>
+      <w:bookmarkEnd w:id="77"/>
       <w:bookmarkEnd w:id="78"/>
-      <w:bookmarkEnd w:id="79"/>
     </w:p>
     <w:p>
       <w:pPr>
@@ -11116,13 +11114,13 @@
               <w:rPr>
                 <w:rStyle w:val="CommentReference"/>
               </w:rPr>
+              <w:commentReference w:id="79"/>
+            </w:r>
+            <w:r>
+              <w:rPr>
+                <w:rStyle w:val="CommentReference"/>
+              </w:rPr>
               <w:commentReference w:id="80"/>
-            </w:r>
-            <w:r>
-              <w:rPr>
-                <w:rStyle w:val="CommentReference"/>
-              </w:rPr>
-              <w:commentReference w:id="81"/>
             </w:r>
           </w:p>
         </w:tc>
@@ -11166,13 +11164,13 @@
       <w:pPr>
         <w:pStyle w:val="Heading3"/>
       </w:pPr>
-      <w:bookmarkStart w:id="82" w:name="_Toc508278096"/>
-      <w:bookmarkStart w:id="83" w:name="_Toc512871737"/>
+      <w:bookmarkStart w:id="81" w:name="_Toc508278096"/>
+      <w:bookmarkStart w:id="82" w:name="_Toc512871737"/>
       <w:r>
         <w:t>Key Scenarios</w:t>
       </w:r>
+      <w:bookmarkEnd w:id="81"/>
       <w:bookmarkEnd w:id="82"/>
-      <w:bookmarkEnd w:id="83"/>
     </w:p>
     <w:p>
       <w:r>
@@ -11230,21 +11228,26 @@
       <w:pPr>
         <w:pStyle w:val="Heading2"/>
       </w:pPr>
-      <w:commentRangeStart w:id="84"/>
+    </w:p>
+    <w:p>
+      <w:pPr>
+        <w:pStyle w:val="Heading2"/>
+      </w:pPr>
+      <w:commentRangeStart w:id="83"/>
       <w:r>
         <w:t>3.</w:t>
       </w:r>
       <w:r>
         <w:t xml:space="preserve"> </w:t>
       </w:r>
-      <w:commentRangeEnd w:id="84"/>
+      <w:commentRangeEnd w:id="83"/>
       <w:r>
         <w:rPr>
           <w:rStyle w:val="CommentReference"/>
           <w:rFonts w:asciiTheme="minorHAnsi" w:eastAsiaTheme="minorHAnsi" w:hAnsiTheme="minorHAnsi" w:cstheme="minorBidi"/>
           <w:color w:val="auto"/>
         </w:rPr>
-        <w:commentReference w:id="84"/>
+        <w:commentReference w:id="83"/>
       </w:r>
       <w:r>
         <w:rPr>
@@ -11488,11 +11491,11 @@
       <w:r>
         <w:t>Success Guar</w:t>
       </w:r>
-      <w:commentRangeStart w:id="85"/>
+      <w:commentRangeStart w:id="84"/>
       <w:r>
         <w:t>antee</w:t>
       </w:r>
-      <w:commentRangeEnd w:id="85"/>
+      <w:commentRangeEnd w:id="84"/>
       <w:r>
         <w:rPr>
           <w:rStyle w:val="CommentReference"/>
@@ -11501,7 +11504,7 @@
           <w:iCs w:val="0"/>
           <w:color w:val="auto"/>
         </w:rPr>
-        <w:commentReference w:id="85"/>
+        <w:commentReference w:id="84"/>
       </w:r>
     </w:p>
     <w:p>
@@ -12006,7 +12009,7 @@
       <w:tr>
         <w:tc>
           <w:tcPr>
-            <w:tcW w:w="4675" w:type="dxa"/>
+            <w:tcW w:w="4484" w:type="dxa"/>
             <w:tcBorders>
               <w:top w:val="single" w:sz="4" w:space="0" w:color="auto"/>
               <w:left w:val="single" w:sz="4" w:space="0" w:color="auto"/>
@@ -12032,7 +12035,7 @@
         </w:tc>
         <w:tc>
           <w:tcPr>
-            <w:tcW w:w="4675" w:type="dxa"/>
+            <w:tcW w:w="4532" w:type="dxa"/>
             <w:tcBorders>
               <w:top w:val="single" w:sz="4" w:space="0" w:color="auto"/>
               <w:left w:val="single" w:sz="4" w:space="0" w:color="auto"/>
@@ -12060,7 +12063,7 @@
       <w:tr>
         <w:tc>
           <w:tcPr>
-            <w:tcW w:w="4675" w:type="dxa"/>
+            <w:tcW w:w="4484" w:type="dxa"/>
             <w:tcBorders>
               <w:top w:val="single" w:sz="4" w:space="0" w:color="auto"/>
               <w:left w:val="single" w:sz="4" w:space="0" w:color="auto"/>
@@ -12072,7 +12075,7 @@
         </w:tc>
         <w:tc>
           <w:tcPr>
-            <w:tcW w:w="4675" w:type="dxa"/>
+            <w:tcW w:w="4532" w:type="dxa"/>
             <w:tcBorders>
               <w:top w:val="single" w:sz="4" w:space="0" w:color="auto"/>
               <w:left w:val="single" w:sz="4" w:space="0" w:color="auto"/>
@@ -12099,7 +12102,7 @@
       <w:tr>
         <w:tc>
           <w:tcPr>
-            <w:tcW w:w="4675" w:type="dxa"/>
+            <w:tcW w:w="4484" w:type="dxa"/>
             <w:tcBorders>
               <w:top w:val="nil"/>
               <w:left w:val="single" w:sz="4" w:space="0" w:color="auto"/>
@@ -12111,7 +12114,7 @@
         </w:tc>
         <w:tc>
           <w:tcPr>
-            <w:tcW w:w="4675" w:type="dxa"/>
+            <w:tcW w:w="4532" w:type="dxa"/>
             <w:tcBorders>
               <w:top w:val="nil"/>
               <w:left w:val="single" w:sz="4" w:space="0" w:color="auto"/>
@@ -12122,32 +12125,6 @@
           <w:p/>
         </w:tc>
       </w:tr>
-      <w:tr>
-        <w:tc>
-          <w:tcPr>
-            <w:tcW w:w="4675" w:type="dxa"/>
-            <w:tcBorders>
-              <w:top w:val="nil"/>
-              <w:left w:val="single" w:sz="4" w:space="0" w:color="auto"/>
-              <w:bottom w:val="single" w:sz="4" w:space="0" w:color="auto"/>
-              <w:right w:val="single" w:sz="4" w:space="0" w:color="auto"/>
-            </w:tcBorders>
-          </w:tcPr>
-          <w:p/>
-        </w:tc>
-        <w:tc>
-          <w:tcPr>
-            <w:tcW w:w="4675" w:type="dxa"/>
-            <w:tcBorders>
-              <w:top w:val="single" w:sz="4" w:space="0" w:color="auto"/>
-              <w:left w:val="single" w:sz="4" w:space="0" w:color="auto"/>
-              <w:bottom w:val="single" w:sz="4" w:space="0" w:color="auto"/>
-              <w:right w:val="single" w:sz="4" w:space="0" w:color="auto"/>
-            </w:tcBorders>
-          </w:tcPr>
-          <w:p/>
-        </w:tc>
-      </w:tr>
     </w:tbl>
     <w:p/>
     <w:p>
@@ -12186,8 +12163,6 @@
         <w:t>The application declares a winner</w:t>
       </w:r>
     </w:p>
-    <w:p/>
-    <w:p/>
     <w:p/>
     <w:p>
       <w:pPr>
@@ -12197,14 +12172,14 @@
           <w:numId w:val="9"/>
         </w:numPr>
       </w:pPr>
-      <w:bookmarkStart w:id="86" w:name="_Toc512871738"/>
+      <w:bookmarkStart w:id="85" w:name="_Toc512871738"/>
       <w:r>
         <w:t>Use case diagram</w:t>
       </w:r>
       <w:r>
         <w:t>s</w:t>
       </w:r>
-      <w:bookmarkEnd w:id="86"/>
+      <w:bookmarkEnd w:id="85"/>
     </w:p>
     <w:p>
       <w:pPr>
@@ -12224,23 +12199,23 @@
         <w:ind w:firstLine="360"/>
       </w:pPr>
       <w:r>
-        <w:pict w14:anchorId="62E9475F">
-          <v:shape id="_x0000_i1026" type="#_x0000_t75" style="width:450.75pt;height:323.25pt">
+        <w:pict w14:anchorId="705493F2">
+          <v:shape id="_x0000_i1031" type="#_x0000_t75" style="width:450.75pt;height:321pt">
             <v:imagedata r:id="rId9" o:title="Use Case Diagram1"/>
           </v:shape>
         </w:pict>
+      </w:r>
+      <w:r>
+        <w:rPr>
+          <w:rStyle w:val="CommentReference"/>
+        </w:rPr>
+        <w:commentReference w:id="86"/>
       </w:r>
       <w:r>
         <w:rPr>
           <w:rStyle w:val="CommentReference"/>
         </w:rPr>
         <w:commentReference w:id="87"/>
-      </w:r>
-      <w:r>
-        <w:rPr>
-          <w:rStyle w:val="CommentReference"/>
-        </w:rPr>
-        <w:commentReference w:id="88"/>
       </w:r>
       <w:r>
         <w:t xml:space="preserve"> </w:t>
@@ -12255,8 +12230,12 @@
         </w:numPr>
       </w:pPr>
       <w:r>
-        <w:lastRenderedPageBreak/>
-        <w:t xml:space="preserve">Activity </w:t>
+        <w:t>A</w:t>
+      </w:r>
+      <w:bookmarkStart w:id="88" w:name="_GoBack"/>
+      <w:bookmarkEnd w:id="88"/>
+      <w:r>
+        <w:t xml:space="preserve">ctivity </w:t>
       </w:r>
       <w:r>
         <w:t xml:space="preserve">Diagrams </w:t>
@@ -12283,8 +12262,9 @@
     <w:p/>
     <w:p>
       <w:r>
+        <w:lastRenderedPageBreak/>
         <w:pict w14:anchorId="7B88E109">
-          <v:shape id="_x0000_i1029" type="#_x0000_t75" style="width:450.75pt;height:277.5pt">
+          <v:shape id="_x0000_i1026" type="#_x0000_t75" style="width:450.75pt;height:277.5pt">
             <v:imagedata r:id="rId10" o:title="Activity Diagram3"/>
           </v:shape>
         </w:pict>
@@ -12351,7 +12331,7 @@
     <w:p>
       <w:r>
         <w:pict w14:anchorId="5FACF252">
-          <v:shape id="_x0000_i1031" type="#_x0000_t75" style="width:450.75pt;height:268.5pt">
+          <v:shape id="_x0000_i1029" type="#_x0000_t75" style="width:450.75pt;height:268.5pt">
             <v:imagedata r:id="rId13" o:title="Activity Diagram3"/>
           </v:shape>
         </w:pict>
@@ -12989,7 +12969,7 @@
       </w:r>
     </w:p>
   </w:comment>
-  <w:comment w:id="58" w:author="McKeahnie, Collin" w:date="2018-05-01T15:56:00Z" w:initials="MC">
+  <w:comment w:id="57" w:author="McKeahnie, Collin" w:date="2018-05-01T15:56:00Z" w:initials="MC">
     <w:p>
       <w:pPr>
         <w:pStyle w:val="CommentText"/>
@@ -13002,7 +12982,7 @@
       </w:r>
     </w:p>
   </w:comment>
-  <w:comment w:id="64" w:author="McKeahnie, Collin" w:date="2018-05-01T16:00:00Z" w:initials="MC">
+  <w:comment w:id="63" w:author="McKeahnie, Collin" w:date="2018-05-01T16:00:00Z" w:initials="MC">
     <w:p>
       <w:pPr>
         <w:pStyle w:val="CommentText"/>
@@ -13021,7 +13001,7 @@
       </w:r>
     </w:p>
   </w:comment>
-  <w:comment w:id="69" w:author="McKeahnie, Collin" w:date="2018-05-01T16:03:00Z" w:initials="MC">
+  <w:comment w:id="68" w:author="McKeahnie, Collin" w:date="2018-05-01T16:03:00Z" w:initials="MC">
     <w:p>
       <w:pPr>
         <w:pStyle w:val="CommentText"/>
@@ -13040,7 +13020,7 @@
       </w:r>
     </w:p>
   </w:comment>
-  <w:comment w:id="70" w:author="Michelle Vinall" w:date="2018-05-02T21:34:00Z" w:initials="MV">
+  <w:comment w:id="69" w:author="Michelle Vinall" w:date="2018-05-02T21:34:00Z" w:initials="MV">
     <w:p>
       <w:pPr>
         <w:pStyle w:val="CommentText"/>
@@ -13056,7 +13036,7 @@
       </w:r>
     </w:p>
   </w:comment>
-  <w:comment w:id="80" w:author="McKeahnie, Collin" w:date="2018-05-01T16:04:00Z" w:initials="MC">
+  <w:comment w:id="79" w:author="McKeahnie, Collin" w:date="2018-05-01T16:04:00Z" w:initials="MC">
     <w:p>
       <w:pPr>
         <w:pStyle w:val="CommentText"/>
@@ -13076,7 +13056,7 @@
       </w:r>
     </w:p>
   </w:comment>
-  <w:comment w:id="81" w:author="Michelle Vinall" w:date="2018-05-02T21:36:00Z" w:initials="MV">
+  <w:comment w:id="80" w:author="Michelle Vinall" w:date="2018-05-02T21:36:00Z" w:initials="MV">
     <w:p>
       <w:pPr>
         <w:pStyle w:val="CommentText"/>
@@ -13092,7 +13072,7 @@
       </w:r>
     </w:p>
   </w:comment>
-  <w:comment w:id="84" w:author="Michelle Vinall" w:date="2018-05-07T13:38:00Z" w:initials="MV">
+  <w:comment w:id="83" w:author="Michelle Vinall" w:date="2018-05-07T13:38:00Z" w:initials="MV">
     <w:p>
       <w:pPr>
         <w:pStyle w:val="CommentText"/>
@@ -13114,7 +13094,7 @@
       </w:r>
     </w:p>
   </w:comment>
-  <w:comment w:id="85" w:author="Michelle Vinall" w:date="2018-05-09T13:37:00Z" w:initials="MV">
+  <w:comment w:id="84" w:author="Michelle Vinall" w:date="2018-05-09T13:37:00Z" w:initials="MV">
     <w:p>
       <w:pPr>
         <w:pStyle w:val="CommentText"/>
@@ -13130,7 +13110,7 @@
       </w:r>
     </w:p>
   </w:comment>
-  <w:comment w:id="87" w:author="McKeahnie, Collin" w:date="2018-05-01T16:07:00Z" w:initials="MC">
+  <w:comment w:id="86" w:author="McKeahnie, Collin" w:date="2018-05-01T16:07:00Z" w:initials="MC">
     <w:p>
       <w:pPr>
         <w:pStyle w:val="CommentText"/>
@@ -13150,7 +13130,7 @@
       </w:r>
     </w:p>
   </w:comment>
-  <w:comment w:id="88" w:author="Michelle Vinall" w:date="2018-05-02T21:42:00Z" w:initials="MV">
+  <w:comment w:id="87" w:author="Michelle Vinall" w:date="2018-05-02T21:42:00Z" w:initials="MV">
     <w:p>
       <w:pPr>
         <w:pStyle w:val="CommentText"/>
@@ -18194,7 +18174,7 @@
 </file>
 
 <file path=customXml/itemProps1.xml><?xml version="1.0" encoding="utf-8"?>
-<ds:datastoreItem xmlns:ds="http://schemas.openxmlformats.org/officeDocument/2006/customXml" ds:itemID="{CF766323-1E4A-4CED-9C5D-09103850B0BA}">
+<ds:datastoreItem xmlns:ds="http://schemas.openxmlformats.org/officeDocument/2006/customXml" ds:itemID="{E0797783-F297-486E-B23F-FFDED165EC1D}">
   <ds:schemaRefs>
     <ds:schemaRef ds:uri="http://schemas.openxmlformats.org/officeDocument/2006/bibliography"/>
   </ds:schemaRefs>

</xml_diff>

<commit_message>
Added submit question to CCRD
</commit_message>
<xml_diff>
--- a/Initial Requirement Model.docx
+++ b/Initial Requirement Model.docx
@@ -60,7 +60,6 @@
     </w:p>
     <w:tbl>
       <w:tblPr>
-        <w:tblStyle w:val="TOC4"/>
         <w:tblW w:w="0" w:type="auto"/>
         <w:tblLook w:val="04A0" w:firstRow="1" w:lastRow="0" w:firstColumn="1" w:lastColumn="0" w:noHBand="0" w:noVBand="1"/>
       </w:tblPr>
@@ -7498,10 +7497,13 @@
         <w:t xml:space="preserve">to </w:t>
       </w:r>
       <w:r>
-        <w:t>bypass the login process altogether and play as a guest.</w:t>
-      </w:r>
-      <w:r>
-        <w:t>. It will all</w:t>
+        <w:t>bypass the login process altogether and play as a guest</w:t>
+      </w:r>
+      <w:r>
+        <w:t>.</w:t>
+      </w:r>
+      <w:r>
+        <w:t xml:space="preserve"> It will all</w:t>
       </w:r>
       <w:r>
         <w:t>ow social interactions such as ‘i</w:t>
@@ -8027,6 +8029,7 @@
         <w:ind w:left="1080" w:hanging="1080"/>
       </w:pPr>
       <w:r>
+        <w:lastRenderedPageBreak/>
         <w:t xml:space="preserve">               i)    </w:t>
       </w:r>
       <w:commentRangeStart w:id="16"/>
@@ -8046,7 +8049,6 @@
     </w:p>
     <w:p>
       <w:r>
-        <w:lastRenderedPageBreak/>
         <w:t xml:space="preserve">       c)   </w:t>
       </w:r>
       <w:r>
@@ -8526,6 +8528,7 @@
       </w:pPr>
       <w:bookmarkStart w:id="28" w:name="_Toc514403769"/>
       <w:r>
+        <w:lastRenderedPageBreak/>
         <w:t>Supportability</w:t>
       </w:r>
       <w:bookmarkEnd w:id="28"/>
@@ -8563,7 +8566,6 @@
         </w:numPr>
       </w:pPr>
       <w:r>
-        <w:lastRenderedPageBreak/>
         <w:t>Maintainability</w:t>
       </w:r>
     </w:p>
@@ -9087,7 +9089,13 @@
       </w:r>
       <w:bookmarkStart w:id="45" w:name="_Toc514403778"/>
       <w:r>
-        <w:t>ii)         Use  Case: Register</w:t>
+        <w:t xml:space="preserve">ii)         </w:t>
+      </w:r>
+      <w:r>
+        <w:t>Use Case</w:t>
+      </w:r>
+      <w:r>
+        <w:t>: Register</w:t>
       </w:r>
       <w:bookmarkEnd w:id="45"/>
       <w:r>
@@ -10093,10 +10101,58 @@
     </w:p>
     <w:p>
       <w:pPr>
+        <w:pStyle w:val="Heading3"/>
+      </w:pPr>
+      <w:r>
+        <w:tab/>
+        <w:t xml:space="preserve">   xix)    Use Case-Submit Question</w:t>
+      </w:r>
+    </w:p>
+    <w:p>
+      <w:pPr>
+        <w:ind w:left="720" w:firstLine="720"/>
+      </w:pPr>
+      <w:bookmarkStart w:id="62" w:name="_Toc514403795"/>
+      <w:r>
+        <w:t>When the user</w:t>
+      </w:r>
+    </w:p>
+    <w:p>
+      <w:pPr>
+        <w:ind w:left="720" w:firstLine="720"/>
+      </w:pPr>
+      <w:r>
+        <w:t>Wants to add a question to the Let’s Quiz question pool</w:t>
+      </w:r>
+    </w:p>
+    <w:p>
+      <w:pPr>
+        <w:ind w:left="720" w:firstLine="720"/>
+      </w:pPr>
+      <w:r>
+        <w:t>They select Submit Question from the Main Menu</w:t>
+      </w:r>
+      <w:r>
+        <w:tab/>
+      </w:r>
+    </w:p>
+    <w:p>
+      <w:pPr>
+        <w:ind w:left="720" w:firstLine="720"/>
+      </w:pPr>
+      <w:r>
+        <w:t xml:space="preserve">So that the application will open the Submit Question Scene </w:t>
+      </w:r>
+      <w:r>
+        <w:tab/>
+      </w:r>
+    </w:p>
+    <w:p>
+      <w:pPr>
         <w:pStyle w:val="Heading1"/>
       </w:pPr>
-      <w:bookmarkStart w:id="62" w:name="_Toc514403795"/>
-      <w:r>
+      <w:r>
+        <w:lastRenderedPageBreak/>
         <w:t>Full Description for</w:t>
       </w:r>
       <w:r>
@@ -10164,7 +10220,6 @@
     </w:p>
     <w:p>
       <w:r>
-        <w:lastRenderedPageBreak/>
         <w:t>So that the application creates an account for them</w:t>
       </w:r>
     </w:p>
@@ -10410,6 +10465,7 @@
               <w:jc w:val="center"/>
             </w:pPr>
             <w:r>
+              <w:lastRenderedPageBreak/>
               <w:t>Actor</w:t>
             </w:r>
           </w:p>
@@ -10515,7 +10571,6 @@
               <w:rPr>
                 <w:b w:val="0"/>
               </w:rPr>
-              <w:lastRenderedPageBreak/>
               <w:t xml:space="preserve">The user presses </w:t>
             </w:r>
             <w:r>
@@ -11197,7 +11252,6 @@
               <w:cnfStyle w:val="000000000000" w:firstRow="0" w:lastRow="0" w:firstColumn="0" w:lastColumn="0" w:oddVBand="0" w:evenVBand="0" w:oddHBand="0" w:evenHBand="0" w:firstRowFirstColumn="0" w:firstRowLastColumn="0" w:lastRowFirstColumn="0" w:lastRowLastColumn="0"/>
             </w:pPr>
             <w:r>
-              <w:lastRenderedPageBreak/>
               <w:t>Application checks for server connection</w:t>
             </w:r>
           </w:p>
@@ -11452,6 +11506,7 @@
       </w:pPr>
       <w:bookmarkStart w:id="83" w:name="_Toc514403814"/>
       <w:r>
+        <w:lastRenderedPageBreak/>
         <w:t>Related Use Cases</w:t>
       </w:r>
       <w:bookmarkEnd w:id="83"/>
@@ -11466,7 +11521,6 @@
     </w:p>
     <w:p>
       <w:r>
-        <w:lastRenderedPageBreak/>
         <w:t>Login with Facebook</w:t>
       </w:r>
     </w:p>
@@ -12003,6 +12057,7 @@
               <w:jc w:val="center"/>
             </w:pPr>
             <w:r>
+              <w:lastRenderedPageBreak/>
               <w:t>Actor</w:t>
             </w:r>
           </w:p>
@@ -12838,7 +12893,6 @@
               <w:cnfStyle w:val="000000000000" w:firstRow="0" w:lastRow="0" w:firstColumn="0" w:lastColumn="0" w:oddVBand="0" w:evenVBand="0" w:oddHBand="0" w:evenHBand="0" w:firstRowFirstColumn="0" w:firstRowLastColumn="0" w:lastRowFirstColumn="0" w:lastRowLastColumn="0"/>
             </w:pPr>
             <w:r>
-              <w:lastRenderedPageBreak/>
               <w:t xml:space="preserve">System displays </w:t>
             </w:r>
             <w:r>
@@ -12874,7 +12928,6 @@
               <w:rPr>
                 <w:b w:val="0"/>
               </w:rPr>
-              <w:lastRenderedPageBreak/>
               <w:t>The user inputs</w:t>
             </w:r>
             <w:r>
@@ -13621,6 +13674,7 @@
               <w:rPr>
                 <w:b w:val="0"/>
               </w:rPr>
+              <w:lastRenderedPageBreak/>
               <w:t>The user inputs</w:t>
             </w:r>
             <w:r>
@@ -13723,7 +13777,6 @@
               <w:cnfStyle w:val="000000000000" w:firstRow="0" w:lastRow="0" w:firstColumn="0" w:lastColumn="0" w:oddVBand="0" w:evenVBand="0" w:oddHBand="0" w:evenHBand="0" w:firstRowFirstColumn="0" w:firstRowLastColumn="0" w:lastRowFirstColumn="0" w:lastRowLastColumn="0"/>
             </w:pPr>
             <w:r>
-              <w:lastRenderedPageBreak/>
               <w:t>User is logged in and pregame screen is displayed</w:t>
             </w:r>
           </w:p>
@@ -13732,7 +13785,6 @@
     </w:tbl>
     <w:p>
       <w:r>
-        <w:lastRenderedPageBreak/>
         <w:t xml:space="preserve"> </w:t>
       </w:r>
       <w:r>
@@ -14101,6 +14153,7 @@
         <w:pStyle w:val="Heading4"/>
       </w:pPr>
       <w:r>
+        <w:lastRenderedPageBreak/>
         <w:t xml:space="preserve">Let’s Quiz Server- </w:t>
       </w:r>
     </w:p>
@@ -14118,7 +14171,6 @@
       </w:pPr>
       <w:bookmarkStart w:id="98" w:name="_Toc514403826"/>
       <w:r>
-        <w:lastRenderedPageBreak/>
         <w:t>Stakeholders</w:t>
       </w:r>
       <w:bookmarkEnd w:id="98"/>
@@ -14352,13 +14404,12 @@
     </w:p>
     <w:tbl>
       <w:tblPr>
-        <w:tblStyle w:val="TOC2"/>
         <w:tblW w:w="0" w:type="auto"/>
         <w:tblLook w:val="04A0" w:firstRow="1" w:lastRow="0" w:firstColumn="1" w:lastColumn="0" w:noHBand="0" w:noVBand="1"/>
       </w:tblPr>
       <w:tblGrid>
-        <w:gridCol w:w="4485"/>
-        <w:gridCol w:w="4531"/>
+        <w:gridCol w:w="4482"/>
+        <w:gridCol w:w="4534"/>
       </w:tblGrid>
       <w:tr>
         <w:tc>
@@ -14525,7 +14576,7 @@
                 <w:ilvl w:val="0"/>
                 <w:numId w:val="11"/>
               </w:numPr>
-              <w:spacing w:after="160" w:line="256" w:lineRule="auto"/>
+              <w:spacing w:line="256" w:lineRule="auto"/>
             </w:pPr>
             <w:r>
               <w:t>A</w:t>
@@ -14576,6 +14627,7 @@
               </w:numPr>
             </w:pPr>
             <w:r>
+              <w:lastRenderedPageBreak/>
               <w:t xml:space="preserve">Application loads </w:t>
             </w:r>
             <w:r>
@@ -14599,6 +14651,7 @@
     </w:tbl>
     <w:p>
       <w:r>
+        <w:lastRenderedPageBreak/>
         <w:t xml:space="preserve"> The use case ends.</w:t>
       </w:r>
     </w:p>
@@ -14609,7 +14662,6 @@
       <w:bookmarkStart w:id="110" w:name="_Toc508278094"/>
       <w:bookmarkStart w:id="111" w:name="_Toc514403833"/>
       <w:r>
-        <w:lastRenderedPageBreak/>
         <w:t>Alternate</w:t>
       </w:r>
       <w:r>
@@ -14640,7 +14692,6 @@
     </w:p>
     <w:tbl>
       <w:tblPr>
-        <w:tblStyle w:val="TOC2"/>
         <w:tblW w:w="0" w:type="auto"/>
         <w:tblLook w:val="04A0" w:firstRow="1" w:lastRow="0" w:firstColumn="1" w:lastColumn="0" w:noHBand="0" w:noVBand="1"/>
       </w:tblPr>
@@ -14927,7 +14978,6 @@
     </w:p>
     <w:tbl>
       <w:tblPr>
-        <w:tblStyle w:val="TOC2"/>
         <w:tblW w:w="0" w:type="auto"/>
         <w:tblLook w:val="04A0" w:firstRow="1" w:lastRow="0" w:firstColumn="1" w:lastColumn="0" w:noHBand="0" w:noVBand="1"/>
       </w:tblPr>
@@ -15186,13 +15236,12 @@
     </w:p>
     <w:tbl>
       <w:tblPr>
-        <w:tblStyle w:val="TOC2"/>
         <w:tblW w:w="0" w:type="auto"/>
         <w:tblLook w:val="04A0" w:firstRow="1" w:lastRow="0" w:firstColumn="1" w:lastColumn="0" w:noHBand="0" w:noVBand="1"/>
       </w:tblPr>
       <w:tblGrid>
-        <w:gridCol w:w="4484"/>
-        <w:gridCol w:w="4532"/>
+        <w:gridCol w:w="4485"/>
+        <w:gridCol w:w="4531"/>
       </w:tblGrid>
       <w:tr>
         <w:tc>
@@ -15584,7 +15633,13 @@
     </w:p>
     <w:p>
       <w:r>
-        <w:t>The person playing the round who’s score  is submitted</w:t>
+        <w:t xml:space="preserve">The person playing the round who’s </w:t>
+      </w:r>
+      <w:r>
+        <w:t>score is</w:t>
+      </w:r>
+      <w:r>
+        <w:t xml:space="preserve"> submitted</w:t>
       </w:r>
       <w:r>
         <w:t xml:space="preserve"> for calculation</w:t>
@@ -15621,6 +15676,7 @@
       </w:pPr>
       <w:bookmarkStart w:id="123" w:name="_Toc514403840"/>
       <w:r>
+        <w:lastRenderedPageBreak/>
         <w:t>Stakeholders</w:t>
       </w:r>
       <w:bookmarkEnd w:id="123"/>
@@ -15671,7 +15727,6 @@
         <w:pStyle w:val="Heading4"/>
       </w:pPr>
       <w:r>
-        <w:lastRenderedPageBreak/>
         <w:t>Let’s Quiz Server</w:t>
       </w:r>
     </w:p>
@@ -16075,14 +16130,16 @@
         <w:t>This use case ends.</w:t>
       </w:r>
     </w:p>
-    <w:p/>
     <w:p>
       <w:pPr>
         <w:pStyle w:val="Heading3"/>
       </w:pPr>
       <w:bookmarkStart w:id="130" w:name="_Toc514403845"/>
       <w:r>
-        <w:t>Alternative Flows</w:t>
+        <w:t>Exception</w:t>
+      </w:r>
+      <w:r>
+        <w:t xml:space="preserve"> Flows</w:t>
       </w:r>
       <w:bookmarkEnd w:id="130"/>
     </w:p>
@@ -16107,18 +16164,17 @@
     </w:p>
     <w:tbl>
       <w:tblPr>
-        <w:tblStyle w:val="TOC2"/>
         <w:tblW w:w="0" w:type="auto"/>
         <w:tblLook w:val="04A0" w:firstRow="1" w:lastRow="0" w:firstColumn="1" w:lastColumn="0" w:noHBand="0" w:noVBand="1"/>
       </w:tblPr>
       <w:tblGrid>
-        <w:gridCol w:w="4482"/>
-        <w:gridCol w:w="4534"/>
+        <w:gridCol w:w="4478"/>
+        <w:gridCol w:w="4538"/>
       </w:tblGrid>
       <w:tr>
         <w:tc>
           <w:tcPr>
-            <w:tcW w:w="4675" w:type="dxa"/>
+            <w:tcW w:w="4478" w:type="dxa"/>
             <w:tcBorders>
               <w:top w:val="single" w:sz="4" w:space="0" w:color="auto"/>
               <w:left w:val="single" w:sz="4" w:space="0" w:color="auto"/>
@@ -16138,13 +16194,14 @@
               <w:rPr>
                 <w:b/>
               </w:rPr>
+              <w:lastRenderedPageBreak/>
               <w:t>Actor</w:t>
             </w:r>
           </w:p>
         </w:tc>
         <w:tc>
           <w:tcPr>
-            <w:tcW w:w="4675" w:type="dxa"/>
+            <w:tcW w:w="4538" w:type="dxa"/>
             <w:tcBorders>
               <w:top w:val="single" w:sz="4" w:space="0" w:color="auto"/>
               <w:left w:val="single" w:sz="4" w:space="0" w:color="auto"/>
@@ -16172,7 +16229,7 @@
       <w:tr>
         <w:tc>
           <w:tcPr>
-            <w:tcW w:w="4675" w:type="dxa"/>
+            <w:tcW w:w="4478" w:type="dxa"/>
             <w:tcBorders>
               <w:top w:val="single" w:sz="4" w:space="0" w:color="auto"/>
               <w:left w:val="single" w:sz="4" w:space="0" w:color="auto"/>
@@ -16184,7 +16241,7 @@
         </w:tc>
         <w:tc>
           <w:tcPr>
-            <w:tcW w:w="4675" w:type="dxa"/>
+            <w:tcW w:w="4538" w:type="dxa"/>
             <w:tcBorders>
               <w:top w:val="single" w:sz="4" w:space="0" w:color="auto"/>
               <w:left w:val="single" w:sz="4" w:space="0" w:color="auto"/>
@@ -16211,58 +16268,6 @@
           <w:p/>
         </w:tc>
       </w:tr>
-      <w:tr>
-        <w:tc>
-          <w:tcPr>
-            <w:tcW w:w="4675" w:type="dxa"/>
-            <w:tcBorders>
-              <w:top w:val="nil"/>
-              <w:left w:val="single" w:sz="4" w:space="0" w:color="auto"/>
-              <w:bottom w:val="nil"/>
-              <w:right w:val="single" w:sz="4" w:space="0" w:color="auto"/>
-            </w:tcBorders>
-          </w:tcPr>
-          <w:p/>
-        </w:tc>
-        <w:tc>
-          <w:tcPr>
-            <w:tcW w:w="4675" w:type="dxa"/>
-            <w:tcBorders>
-              <w:top w:val="nil"/>
-              <w:left w:val="single" w:sz="4" w:space="0" w:color="auto"/>
-              <w:bottom w:val="single" w:sz="4" w:space="0" w:color="auto"/>
-              <w:right w:val="single" w:sz="4" w:space="0" w:color="auto"/>
-            </w:tcBorders>
-          </w:tcPr>
-          <w:p/>
-        </w:tc>
-      </w:tr>
-      <w:tr>
-        <w:tc>
-          <w:tcPr>
-            <w:tcW w:w="4675" w:type="dxa"/>
-            <w:tcBorders>
-              <w:top w:val="nil"/>
-              <w:left w:val="single" w:sz="4" w:space="0" w:color="auto"/>
-              <w:bottom w:val="single" w:sz="4" w:space="0" w:color="auto"/>
-              <w:right w:val="single" w:sz="4" w:space="0" w:color="auto"/>
-            </w:tcBorders>
-          </w:tcPr>
-          <w:p/>
-        </w:tc>
-        <w:tc>
-          <w:tcPr>
-            <w:tcW w:w="4675" w:type="dxa"/>
-            <w:tcBorders>
-              <w:top w:val="single" w:sz="4" w:space="0" w:color="auto"/>
-              <w:left w:val="single" w:sz="4" w:space="0" w:color="auto"/>
-              <w:bottom w:val="single" w:sz="4" w:space="0" w:color="auto"/>
-              <w:right w:val="single" w:sz="4" w:space="0" w:color="auto"/>
-            </w:tcBorders>
-          </w:tcPr>
-          <w:p/>
-        </w:tc>
-      </w:tr>
     </w:tbl>
     <w:p/>
     <w:p>
@@ -16286,7 +16291,6 @@
     </w:p>
     <w:tbl>
       <w:tblPr>
-        <w:tblStyle w:val="TOC2"/>
         <w:tblW w:w="0" w:type="auto"/>
         <w:tblLook w:val="04A0" w:firstRow="1" w:lastRow="0" w:firstColumn="1" w:lastColumn="0" w:noHBand="0" w:noVBand="1"/>
       </w:tblPr>
@@ -16387,12 +16391,640 @@
           <w:p/>
         </w:tc>
       </w:tr>
+    </w:tbl>
+    <w:p/>
+    <w:p>
+      <w:pPr>
+        <w:pStyle w:val="Heading3"/>
+      </w:pPr>
+      <w:bookmarkStart w:id="131" w:name="_Toc514403846"/>
+      <w:r>
+        <w:t>Key Scenarios</w:t>
+      </w:r>
+      <w:bookmarkEnd w:id="131"/>
+    </w:p>
+    <w:p>
+      <w:r>
+        <w:t xml:space="preserve">User finishes a round </w:t>
+      </w:r>
+    </w:p>
+    <w:p>
+      <w:r>
+        <w:t>The application submits round scores</w:t>
+      </w:r>
+    </w:p>
+    <w:p>
+      <w:r>
+        <w:t xml:space="preserve">The application submits total score </w:t>
+      </w:r>
+    </w:p>
+    <w:p>
+      <w:r>
+        <w:t xml:space="preserve">The application displays winner </w:t>
+      </w:r>
+      <w:r>
+        <w:t>score</w:t>
+      </w:r>
+    </w:p>
+    <w:p>
+      <w:r>
+        <w:t>The application declares a winner</w:t>
+      </w:r>
+    </w:p>
+    <w:p>
+      <w:pPr>
+        <w:pStyle w:val="Heading2"/>
+      </w:pPr>
+    </w:p>
+    <w:p>
+      <w:pPr>
+        <w:pStyle w:val="Heading2"/>
+      </w:pPr>
+      <w:r>
+        <w:t>4.   Submit User Question</w:t>
+      </w:r>
+    </w:p>
+    <w:p>
+      <w:pPr>
+        <w:pStyle w:val="Heading3"/>
+      </w:pPr>
+      <w:r>
+        <w:t>High Level Description</w:t>
+      </w:r>
+    </w:p>
+    <w:p>
+      <w:r>
+        <w:t>When the user</w:t>
+      </w:r>
+    </w:p>
+    <w:p>
+      <w:r>
+        <w:t>Wants to add a question to the Let’s Quiz question pool</w:t>
+      </w:r>
+    </w:p>
+    <w:p>
+      <w:r>
+        <w:t>They select Submit Question from the Main Menu</w:t>
+      </w:r>
+      <w:r>
+        <w:tab/>
+      </w:r>
+    </w:p>
+    <w:p>
+      <w:r>
+        <w:t xml:space="preserve">So that the application will open the Submit Question Scene </w:t>
+      </w:r>
+    </w:p>
+    <w:p>
+      <w:pPr>
+        <w:pStyle w:val="Heading3"/>
+      </w:pPr>
+      <w:r>
+        <w:t>Event-response story</w:t>
+      </w:r>
+    </w:p>
+    <w:p>
+      <w:r>
+        <w:t>When the user selects Submit Question</w:t>
+      </w:r>
+    </w:p>
+    <w:p>
+      <w:r>
+        <w:t>It causes the application to load the Submit Question scene</w:t>
+      </w:r>
+    </w:p>
+    <w:p>
+      <w:r>
+        <w:t>The user then adds data in the order asked</w:t>
+      </w:r>
+    </w:p>
+    <w:p>
+      <w:r>
+        <w:t>So that the serialised data can then be sent to the Let’s Quiz server to be added to the Questions SQL table</w:t>
+      </w:r>
+    </w:p>
+    <w:p>
+      <w:pPr>
+        <w:pStyle w:val="Heading3"/>
+      </w:pPr>
+      <w:r>
+        <w:t>Trigger</w:t>
+      </w:r>
+    </w:p>
+    <w:p>
+      <w:r>
+        <w:t xml:space="preserve">The user presses Submit Question from the Main Menu </w:t>
+      </w:r>
+    </w:p>
+    <w:p>
+      <w:pPr>
+        <w:pStyle w:val="Heading3"/>
+      </w:pPr>
+      <w:r>
+        <w:lastRenderedPageBreak/>
+        <w:t>Actors</w:t>
+      </w:r>
+    </w:p>
+    <w:p>
+      <w:pPr>
+        <w:pStyle w:val="Heading4"/>
+      </w:pPr>
+      <w:r>
+        <w:t>User</w:t>
+      </w:r>
+    </w:p>
+    <w:p>
+      <w:r>
+        <w:t>The user presses Submit Question and then follows the prompts to add their question to the server</w:t>
+      </w:r>
+    </w:p>
+    <w:p>
+      <w:pPr>
+        <w:pStyle w:val="Heading3"/>
+      </w:pPr>
+      <w:r>
+        <w:t xml:space="preserve">Stakeholders </w:t>
+      </w:r>
+    </w:p>
+    <w:p>
+      <w:pPr>
+        <w:pStyle w:val="Heading4"/>
+      </w:pPr>
+      <w:r>
+        <w:t>User</w:t>
+      </w:r>
+    </w:p>
+    <w:p>
+      <w:r>
+        <w:t>The user is trying to add their own question to the question pool for future Let’s Quiz games</w:t>
+      </w:r>
+    </w:p>
+    <w:p>
+      <w:pPr>
+        <w:pStyle w:val="Heading3"/>
+      </w:pPr>
+      <w:r>
+        <w:t>Let’s Quiz Server</w:t>
+      </w:r>
+    </w:p>
+    <w:p>
+      <w:r>
+        <w:t>The device needs to be able to access the server to add the question to the Question table</w:t>
+      </w:r>
+    </w:p>
+    <w:p>
+      <w:pPr>
+        <w:pStyle w:val="Heading4"/>
+      </w:pPr>
+      <w:r>
+        <w:t>All Let’s Quiz players</w:t>
+      </w:r>
+    </w:p>
+    <w:p>
+      <w:r>
+        <w:t xml:space="preserve">Due to the communal nature of all the questions every user is a stakeholder in the quality of the questions being submitted. </w:t>
+      </w:r>
+    </w:p>
+    <w:p>
+      <w:pPr>
+        <w:pStyle w:val="Heading3"/>
+      </w:pPr>
+      <w:r>
+        <w:t>Related Use Cases</w:t>
+      </w:r>
+    </w:p>
+    <w:p>
+      <w:r>
+        <w:t xml:space="preserve">Launch Game </w:t>
+      </w:r>
+    </w:p>
+    <w:p>
+      <w:pPr>
+        <w:pStyle w:val="Heading3"/>
+      </w:pPr>
+      <w:r>
+        <w:t>Pre-conditions</w:t>
+      </w:r>
+    </w:p>
+    <w:p>
+      <w:r>
+        <w:t>The user has started the application</w:t>
+      </w:r>
+    </w:p>
+    <w:p>
+      <w:r>
+        <w:t xml:space="preserve">The user has logged in </w:t>
+      </w:r>
+      <w:r>
+        <w:t>but not as guest</w:t>
+      </w:r>
+    </w:p>
+    <w:p>
+      <w:pPr>
+        <w:pStyle w:val="Heading3"/>
+      </w:pPr>
+      <w:r>
+        <w:t>Post Conditions</w:t>
+      </w:r>
+    </w:p>
+    <w:p>
+      <w:pPr>
+        <w:pStyle w:val="Heading4"/>
+      </w:pPr>
+      <w:r>
+        <w:t>Minimal guarantee</w:t>
+      </w:r>
+    </w:p>
+    <w:p>
+      <w:r>
+        <w:t>Give an error message to the user so they can rectify the problem, or upon an unrecoverable error the application will safely terminate and the user can restart it.</w:t>
+      </w:r>
+    </w:p>
+    <w:p>
+      <w:pPr>
+        <w:pStyle w:val="Heading4"/>
+      </w:pPr>
+      <w:r>
+        <w:t>Success guarantee</w:t>
+      </w:r>
+    </w:p>
+    <w:p>
+      <w:r>
+        <w:t xml:space="preserve">The user enters a new question that is submitted to the Question Table on the Let’s Quiz server. </w:t>
+      </w:r>
+    </w:p>
+    <w:p>
+      <w:pPr>
+        <w:pStyle w:val="Heading3"/>
+      </w:pPr>
+      <w:r>
+        <w:t xml:space="preserve">Normal Flow </w:t>
+      </w:r>
+    </w:p>
+    <w:p>
+      <w:r>
+        <w:t xml:space="preserve">The use case starts when a player </w:t>
+      </w:r>
+      <w:r>
+        <w:t>chooses to submit a question to the question pool</w:t>
+      </w:r>
+    </w:p>
+    <w:tbl>
+      <w:tblPr>
+        <w:tblStyle w:val="GridTable1Light-Accent3"/>
+        <w:tblW w:w="0" w:type="auto"/>
+        <w:tblLook w:val="04A0" w:firstRow="1" w:lastRow="0" w:firstColumn="1" w:lastColumn="0" w:noHBand="0" w:noVBand="1"/>
+      </w:tblPr>
+      <w:tblGrid>
+        <w:gridCol w:w="4492"/>
+        <w:gridCol w:w="4524"/>
+      </w:tblGrid>
+      <w:tr>
+        <w:trPr>
+          <w:cnfStyle w:val="100000000000" w:firstRow="1" w:lastRow="0" w:firstColumn="0" w:lastColumn="0" w:oddVBand="0" w:evenVBand="0" w:oddHBand="0" w:evenHBand="0" w:firstRowFirstColumn="0" w:firstRowLastColumn="0" w:lastRowFirstColumn="0" w:lastRowLastColumn="0"/>
+        </w:trPr>
+        <w:tc>
+          <w:tcPr>
+            <w:cnfStyle w:val="001000000000" w:firstRow="0" w:lastRow="0" w:firstColumn="1" w:lastColumn="0" w:oddVBand="0" w:evenVBand="0" w:oddHBand="0" w:evenHBand="0" w:firstRowFirstColumn="0" w:firstRowLastColumn="0" w:lastRowFirstColumn="0" w:lastRowLastColumn="0"/>
+            <w:tcW w:w="4492" w:type="dxa"/>
+            <w:hideMark/>
+          </w:tcPr>
+          <w:p>
+            <w:pPr>
+              <w:jc w:val="center"/>
+            </w:pPr>
+            <w:r>
+              <w:t>Actor</w:t>
+            </w:r>
+          </w:p>
+        </w:tc>
+        <w:tc>
+          <w:tcPr>
+            <w:tcW w:w="4524" w:type="dxa"/>
+            <w:hideMark/>
+          </w:tcPr>
+          <w:p>
+            <w:pPr>
+              <w:jc w:val="center"/>
+              <w:cnfStyle w:val="100000000000" w:firstRow="1" w:lastRow="0" w:firstColumn="0" w:lastColumn="0" w:oddVBand="0" w:evenVBand="0" w:oddHBand="0" w:evenHBand="0" w:firstRowFirstColumn="0" w:firstRowLastColumn="0" w:lastRowFirstColumn="0" w:lastRowLastColumn="0"/>
+            </w:pPr>
+            <w:r>
+              <w:t>System</w:t>
+            </w:r>
+          </w:p>
+        </w:tc>
+      </w:tr>
       <w:tr>
         <w:tc>
           <w:tcPr>
-            <w:tcW w:w="4484" w:type="dxa"/>
+            <w:cnfStyle w:val="001000000000" w:firstRow="0" w:lastRow="0" w:firstColumn="1" w:lastColumn="0" w:oddVBand="0" w:evenVBand="0" w:oddHBand="0" w:evenHBand="0" w:firstRowFirstColumn="0" w:firstRowLastColumn="0" w:lastRowFirstColumn="0" w:lastRowLastColumn="0"/>
+            <w:tcW w:w="4492" w:type="dxa"/>
+          </w:tcPr>
+          <w:p>
+            <w:pPr>
+              <w:pStyle w:val="ListParagraph"/>
+              <w:spacing w:line="256" w:lineRule="auto"/>
+              <w:rPr>
+                <w:b w:val="0"/>
+              </w:rPr>
+            </w:pPr>
+          </w:p>
+          <w:p>
+            <w:pPr>
+              <w:ind w:left="360"/>
+              <w:rPr>
+                <w:b w:val="0"/>
+              </w:rPr>
+            </w:pPr>
+            <w:r>
+              <w:rPr>
+                <w:b w:val="0"/>
+              </w:rPr>
+              <w:t xml:space="preserve">1.    </w:t>
+            </w:r>
+            <w:r>
+              <w:rPr>
+                <w:b w:val="0"/>
+              </w:rPr>
+              <w:t xml:space="preserve">The user </w:t>
+            </w:r>
+            <w:r>
+              <w:rPr>
+                <w:b w:val="0"/>
+              </w:rPr>
+              <w:t xml:space="preserve">presses submit </w:t>
+            </w:r>
+            <w:r>
+              <w:rPr>
+                <w:b w:val="0"/>
+              </w:rPr>
+              <w:t xml:space="preserve">new </w:t>
+            </w:r>
+            <w:r>
+              <w:rPr>
+                <w:b w:val="0"/>
+              </w:rPr>
+              <w:t>question</w:t>
+            </w:r>
+            <w:r>
+              <w:rPr>
+                <w:b w:val="0"/>
+              </w:rPr>
+              <w:t xml:space="preserve"> </w:t>
+            </w:r>
+            <w:r>
+              <w:rPr>
+                <w:b w:val="0"/>
+              </w:rPr>
+              <w:t xml:space="preserve">     button</w:t>
+            </w:r>
+          </w:p>
+          <w:p>
+            <w:pPr>
+              <w:ind w:left="360"/>
+            </w:pPr>
+            <w:r>
+              <w:t xml:space="preserve"> </w:t>
+            </w:r>
+          </w:p>
+        </w:tc>
+        <w:tc>
+          <w:tcPr>
+            <w:tcW w:w="4524" w:type="dxa"/>
+          </w:tcPr>
+          <w:p>
+            <w:pPr>
+              <w:cnfStyle w:val="000000000000" w:firstRow="0" w:lastRow="0" w:firstColumn="0" w:lastColumn="0" w:oddVBand="0" w:evenVBand="0" w:oddHBand="0" w:evenHBand="0" w:firstRowFirstColumn="0" w:firstRowLastColumn="0" w:lastRowFirstColumn="0" w:lastRowLastColumn="0"/>
+            </w:pPr>
+          </w:p>
+          <w:p>
+            <w:pPr>
+              <w:pStyle w:val="ListParagraph"/>
+              <w:widowControl w:val="0"/>
+              <w:spacing w:line="240" w:lineRule="atLeast"/>
+              <w:cnfStyle w:val="000000000000" w:firstRow="0" w:lastRow="0" w:firstColumn="0" w:lastColumn="0" w:oddVBand="0" w:evenVBand="0" w:oddHBand="0" w:evenHBand="0" w:firstRowFirstColumn="0" w:firstRowLastColumn="0" w:lastRowFirstColumn="0" w:lastRowLastColumn="0"/>
+            </w:pPr>
+          </w:p>
+          <w:p>
+            <w:pPr>
+              <w:pStyle w:val="ListParagraph"/>
+              <w:widowControl w:val="0"/>
+              <w:numPr>
+                <w:ilvl w:val="0"/>
+                <w:numId w:val="29"/>
+              </w:numPr>
+              <w:spacing w:line="240" w:lineRule="atLeast"/>
+              <w:cnfStyle w:val="000000000000" w:firstRow="0" w:lastRow="0" w:firstColumn="0" w:lastColumn="0" w:oddVBand="0" w:evenVBand="0" w:oddHBand="0" w:evenHBand="0" w:firstRowFirstColumn="0" w:firstRowLastColumn="0" w:lastRowFirstColumn="0" w:lastRowLastColumn="0"/>
+            </w:pPr>
+            <w:r>
+              <w:t>Application opens the submit question</w:t>
+            </w:r>
+          </w:p>
+          <w:p>
+            <w:pPr>
+              <w:pStyle w:val="ListParagraph"/>
+              <w:widowControl w:val="0"/>
+              <w:spacing w:line="240" w:lineRule="atLeast"/>
+              <w:cnfStyle w:val="000000000000" w:firstRow="0" w:lastRow="0" w:firstColumn="0" w:lastColumn="0" w:oddVBand="0" w:evenVBand="0" w:oddHBand="0" w:evenHBand="0" w:firstRowFirstColumn="0" w:firstRowLastColumn="0" w:lastRowFirstColumn="0" w:lastRowLastColumn="0"/>
+            </w:pPr>
+          </w:p>
+          <w:p>
+            <w:pPr>
+              <w:pStyle w:val="ListParagraph"/>
+              <w:widowControl w:val="0"/>
+              <w:spacing w:line="240" w:lineRule="atLeast"/>
+              <w:cnfStyle w:val="000000000000" w:firstRow="0" w:lastRow="0" w:firstColumn="0" w:lastColumn="0" w:oddVBand="0" w:evenVBand="0" w:oddHBand="0" w:evenHBand="0" w:firstRowFirstColumn="0" w:firstRowLastColumn="0" w:lastRowFirstColumn="0" w:lastRowLastColumn="0"/>
+            </w:pPr>
+          </w:p>
+          <w:p>
+            <w:pPr>
+              <w:pStyle w:val="ListParagraph"/>
+              <w:widowControl w:val="0"/>
+              <w:spacing w:line="240" w:lineRule="atLeast"/>
+              <w:cnfStyle w:val="000000000000" w:firstRow="0" w:lastRow="0" w:firstColumn="0" w:lastColumn="0" w:oddVBand="0" w:evenVBand="0" w:oddHBand="0" w:evenHBand="0" w:firstRowFirstColumn="0" w:firstRowLastColumn="0" w:lastRowFirstColumn="0" w:lastRowLastColumn="0"/>
+            </w:pPr>
+          </w:p>
+        </w:tc>
+      </w:tr>
+      <w:tr>
+        <w:tc>
+          <w:tcPr>
+            <w:cnfStyle w:val="001000000000" w:firstRow="0" w:lastRow="0" w:firstColumn="1" w:lastColumn="0" w:oddVBand="0" w:evenVBand="0" w:oddHBand="0" w:evenHBand="0" w:firstRowFirstColumn="0" w:firstRowLastColumn="0" w:lastRowFirstColumn="0" w:lastRowLastColumn="0"/>
+            <w:tcW w:w="4492" w:type="dxa"/>
+          </w:tcPr>
+          <w:p>
+            <w:pPr>
+              <w:spacing w:line="256" w:lineRule="auto"/>
+              <w:rPr>
+                <w:b w:val="0"/>
+              </w:rPr>
+            </w:pPr>
+            <w:r>
+              <w:rPr>
+                <w:b w:val="0"/>
+              </w:rPr>
+              <w:t xml:space="preserve">        </w:t>
+            </w:r>
+            <w:r>
+              <w:rPr>
+                <w:b w:val="0"/>
+              </w:rPr>
+              <w:t>3.    User presses</w:t>
+            </w:r>
+            <w:r>
+              <w:rPr>
+                <w:b w:val="0"/>
+              </w:rPr>
+              <w:t xml:space="preserve"> submit question</w:t>
+            </w:r>
+          </w:p>
+        </w:tc>
+        <w:tc>
+          <w:tcPr>
+            <w:tcW w:w="4524" w:type="dxa"/>
+          </w:tcPr>
+          <w:p>
+            <w:pPr>
+              <w:pStyle w:val="ListParagraph"/>
+              <w:widowControl w:val="0"/>
+              <w:spacing w:line="240" w:lineRule="atLeast"/>
+              <w:cnfStyle w:val="000000000000" w:firstRow="0" w:lastRow="0" w:firstColumn="0" w:lastColumn="0" w:oddVBand="0" w:evenVBand="0" w:oddHBand="0" w:evenHBand="0" w:firstRowFirstColumn="0" w:firstRowLastColumn="0" w:lastRowFirstColumn="0" w:lastRowLastColumn="0"/>
+            </w:pPr>
+          </w:p>
+          <w:p>
+            <w:pPr>
+              <w:widowControl w:val="0"/>
+              <w:spacing w:line="240" w:lineRule="atLeast"/>
+              <w:ind w:left="360"/>
+              <w:cnfStyle w:val="000000000000" w:firstRow="0" w:lastRow="0" w:firstColumn="0" w:lastColumn="0" w:oddVBand="0" w:evenVBand="0" w:oddHBand="0" w:evenHBand="0" w:firstRowFirstColumn="0" w:firstRowLastColumn="0" w:lastRowFirstColumn="0" w:lastRowLastColumn="0"/>
+            </w:pPr>
+            <w:r>
+              <w:t>4.</w:t>
+            </w:r>
+            <w:r>
+              <w:t xml:space="preserve">The application connects to server to store the users question </w:t>
+            </w:r>
+          </w:p>
+          <w:p>
+            <w:pPr>
+              <w:cnfStyle w:val="000000000000" w:firstRow="0" w:lastRow="0" w:firstColumn="0" w:lastColumn="0" w:oddVBand="0" w:evenVBand="0" w:oddHBand="0" w:evenHBand="0" w:firstRowFirstColumn="0" w:firstRowLastColumn="0" w:lastRowFirstColumn="0" w:lastRowLastColumn="0"/>
+            </w:pPr>
+          </w:p>
+        </w:tc>
+      </w:tr>
+    </w:tbl>
+    <w:p>
+      <w:r>
+        <w:t>This use case ends.</w:t>
+      </w:r>
+    </w:p>
+    <w:p>
+      <w:pPr>
+        <w:pStyle w:val="Heading3"/>
+      </w:pPr>
+      <w:r>
+        <w:t>Exception</w:t>
+      </w:r>
+      <w:r>
+        <w:t xml:space="preserve"> Flows</w:t>
+      </w:r>
+    </w:p>
+    <w:p>
+      <w:pPr>
+        <w:pStyle w:val="Heading4"/>
+      </w:pPr>
+      <w:r>
+        <w:t>No connectivity to the Let's Quiz Server</w:t>
+      </w:r>
+      <w:r>
+        <w:t>-</w:t>
+      </w:r>
+      <w:r>
+        <w:t xml:space="preserve"> </w:t>
+      </w:r>
+      <w:r>
+        <w:t>Submit New Question</w:t>
+      </w:r>
+    </w:p>
+    <w:p/>
+    <w:p>
+      <w:r>
+        <w:t>If at step 4</w:t>
+      </w:r>
+      <w:r>
+        <w:t xml:space="preserve"> of the normal flow the app cannot connect to the Let’s Quiz Server</w:t>
+      </w:r>
+    </w:p>
+    <w:tbl>
+      <w:tblPr>
+        <w:tblW w:w="0" w:type="auto"/>
+        <w:tblLook w:val="04A0" w:firstRow="1" w:lastRow="0" w:firstColumn="1" w:lastColumn="0" w:noHBand="0" w:noVBand="1"/>
+      </w:tblPr>
+      <w:tblGrid>
+        <w:gridCol w:w="4478"/>
+        <w:gridCol w:w="4538"/>
+      </w:tblGrid>
+      <w:tr>
+        <w:tc>
+          <w:tcPr>
+            <w:tcW w:w="4478" w:type="dxa"/>
             <w:tcBorders>
-              <w:top w:val="nil"/>
+              <w:top w:val="single" w:sz="4" w:space="0" w:color="auto"/>
+              <w:left w:val="single" w:sz="4" w:space="0" w:color="auto"/>
+              <w:bottom w:val="single" w:sz="4" w:space="0" w:color="auto"/>
+              <w:right w:val="single" w:sz="4" w:space="0" w:color="auto"/>
+            </w:tcBorders>
+            <w:hideMark/>
+          </w:tcPr>
+          <w:p>
+            <w:pPr>
+              <w:jc w:val="center"/>
+              <w:rPr>
+                <w:b/>
+              </w:rPr>
+            </w:pPr>
+            <w:r>
+              <w:rPr>
+                <w:b/>
+              </w:rPr>
+              <w:lastRenderedPageBreak/>
+              <w:t>Actor</w:t>
+            </w:r>
+          </w:p>
+        </w:tc>
+        <w:tc>
+          <w:tcPr>
+            <w:tcW w:w="4538" w:type="dxa"/>
+            <w:tcBorders>
+              <w:top w:val="single" w:sz="4" w:space="0" w:color="auto"/>
+              <w:left w:val="single" w:sz="4" w:space="0" w:color="auto"/>
+              <w:bottom w:val="single" w:sz="4" w:space="0" w:color="auto"/>
+              <w:right w:val="single" w:sz="4" w:space="0" w:color="auto"/>
+            </w:tcBorders>
+            <w:hideMark/>
+          </w:tcPr>
+          <w:p>
+            <w:pPr>
+              <w:jc w:val="center"/>
+              <w:rPr>
+                <w:b/>
+              </w:rPr>
+            </w:pPr>
+            <w:r>
+              <w:rPr>
+                <w:b/>
+              </w:rPr>
+              <w:t>System</w:t>
+            </w:r>
+          </w:p>
+        </w:tc>
+      </w:tr>
+      <w:tr>
+        <w:tc>
+          <w:tcPr>
+            <w:tcW w:w="4478" w:type="dxa"/>
+            <w:tcBorders>
+              <w:top w:val="single" w:sz="4" w:space="0" w:color="auto"/>
               <w:left w:val="single" w:sz="4" w:space="0" w:color="auto"/>
               <w:bottom w:val="nil"/>
               <w:right w:val="single" w:sz="4" w:space="0" w:color="auto"/>
@@ -16402,14 +17034,29 @@
         </w:tc>
         <w:tc>
           <w:tcPr>
-            <w:tcW w:w="4532" w:type="dxa"/>
+            <w:tcW w:w="4538" w:type="dxa"/>
             <w:tcBorders>
-              <w:top w:val="nil"/>
+              <w:top w:val="single" w:sz="4" w:space="0" w:color="auto"/>
               <w:left w:val="single" w:sz="4" w:space="0" w:color="auto"/>
-              <w:bottom w:val="single" w:sz="4" w:space="0" w:color="auto"/>
+              <w:bottom w:val="nil"/>
               <w:right w:val="single" w:sz="4" w:space="0" w:color="auto"/>
             </w:tcBorders>
+            <w:hideMark/>
           </w:tcPr>
+          <w:p>
+            <w:pPr>
+              <w:ind w:left="360"/>
+            </w:pPr>
+            <w:r>
+              <w:t xml:space="preserve">4.1.   </w:t>
+            </w:r>
+            <w:r>
+              <w:t xml:space="preserve">A popup message alerts the user to the error </w:t>
+            </w:r>
+            <w:r>
+              <w:t>asking them to fix it</w:t>
+            </w:r>
+          </w:p>
           <w:p/>
         </w:tc>
       </w:tr>
@@ -16419,39 +17066,32 @@
       <w:pPr>
         <w:pStyle w:val="Heading3"/>
       </w:pPr>
-      <w:bookmarkStart w:id="131" w:name="_Toc514403846"/>
       <w:r>
         <w:t>Key Scenarios</w:t>
       </w:r>
-      <w:bookmarkEnd w:id="131"/>
-    </w:p>
-    <w:p>
-      <w:r>
-        <w:t xml:space="preserve">User finishes a round </w:t>
-      </w:r>
-    </w:p>
-    <w:p>
-      <w:r>
-        <w:t>The application submits round scores</w:t>
-      </w:r>
-    </w:p>
-    <w:p>
-      <w:r>
-        <w:t xml:space="preserve">The application submits total score </w:t>
-      </w:r>
-    </w:p>
-    <w:p>
-      <w:r>
-        <w:t xml:space="preserve">The application displays winner </w:t>
-      </w:r>
-      <w:r>
-        <w:t>score</w:t>
-      </w:r>
-    </w:p>
-    <w:p>
-      <w:r>
-        <w:t>The application declares a winner</w:t>
-      </w:r>
+    </w:p>
+    <w:p>
+      <w:r>
+        <w:t>User wants to submit new question</w:t>
+      </w:r>
+    </w:p>
+    <w:p>
+      <w:r>
+        <w:t xml:space="preserve">User adds new question and answers </w:t>
+      </w:r>
+    </w:p>
+    <w:p>
+      <w:r>
+        <w:t>New questions saved to Let’</w:t>
+      </w:r>
+      <w:r>
+        <w:t>s Q</w:t>
+      </w:r>
+      <w:r>
+        <w:t>uiz server</w:t>
+      </w:r>
+      <w:bookmarkStart w:id="132" w:name="_GoBack"/>
+      <w:bookmarkEnd w:id="132"/>
     </w:p>
     <w:p/>
     <w:p>
@@ -16462,14 +17102,14 @@
           <w:numId w:val="9"/>
         </w:numPr>
       </w:pPr>
-      <w:bookmarkStart w:id="132" w:name="_Toc514403847"/>
+      <w:bookmarkStart w:id="133" w:name="_Toc514403847"/>
       <w:r>
         <w:t>Use case diagram</w:t>
       </w:r>
       <w:r>
         <w:t>s</w:t>
       </w:r>
-      <w:bookmarkEnd w:id="132"/>
+      <w:bookmarkEnd w:id="133"/>
     </w:p>
     <w:p>
       <w:pPr>
@@ -16489,7 +17129,6 @@
         <w:ind w:firstLine="360"/>
       </w:pPr>
       <w:r>
-        <w:lastRenderedPageBreak/>
         <w:pict w14:anchorId="705493F2">
           <v:shape id="_x0000_i1026" type="#_x0000_t75" style="width:450.75pt;height:321pt">
             <v:imagedata r:id="rId9" o:title="Use Case Diagram1"/>
@@ -16500,13 +17139,13 @@
         <w:rPr>
           <w:rStyle w:val="CommentReference"/>
         </w:rPr>
-        <w:commentReference w:id="133"/>
+        <w:commentReference w:id="134"/>
       </w:r>
       <w:r>
         <w:rPr>
           <w:rStyle w:val="CommentReference"/>
         </w:rPr>
-        <w:commentReference w:id="134"/>
+        <w:commentReference w:id="135"/>
       </w:r>
       <w:r>
         <w:t xml:space="preserve"> </w:t>
@@ -16520,7 +17159,7 @@
           <w:numId w:val="9"/>
         </w:numPr>
       </w:pPr>
-      <w:bookmarkStart w:id="135" w:name="_Toc514403848"/>
+      <w:bookmarkStart w:id="136" w:name="_Toc514403848"/>
       <w:r>
         <w:t>A</w:t>
       </w:r>
@@ -16536,7 +17175,7 @@
       <w:r>
         <w:t>Use Cases</w:t>
       </w:r>
-      <w:bookmarkEnd w:id="135"/>
+      <w:bookmarkEnd w:id="136"/>
     </w:p>
     <w:p>
       <w:pPr>
@@ -16546,15 +17185,16 @@
           <w:numId w:val="9"/>
         </w:numPr>
       </w:pPr>
-      <w:bookmarkStart w:id="136" w:name="_Toc514403849"/>
+      <w:bookmarkStart w:id="137" w:name="_Toc514403849"/>
       <w:r>
         <w:t>Register</w:t>
       </w:r>
-      <w:bookmarkEnd w:id="136"/>
+      <w:bookmarkEnd w:id="137"/>
     </w:p>
     <w:p/>
     <w:p>
       <w:r>
+        <w:lastRenderedPageBreak/>
         <w:pict w14:anchorId="49BE2BC2">
           <v:shape id="_x0000_i1027" type="#_x0000_t75" style="width:450.75pt;height:200.25pt">
             <v:imagedata r:id="rId10" o:title="Activity Diagram2"/>
@@ -16565,12 +17205,6 @@
         <w:rPr>
           <w:rStyle w:val="CommentReference"/>
         </w:rPr>
-        <w:commentReference w:id="137"/>
-      </w:r>
-      <w:r>
-        <w:rPr>
-          <w:rStyle w:val="CommentReference"/>
-        </w:rPr>
         <w:commentReference w:id="138"/>
       </w:r>
       <w:r>
@@ -16578,6 +17212,12 @@
           <w:rStyle w:val="CommentReference"/>
         </w:rPr>
         <w:commentReference w:id="139"/>
+      </w:r>
+      <w:r>
+        <w:rPr>
+          <w:rStyle w:val="CommentReference"/>
+        </w:rPr>
+        <w:commentReference w:id="140"/>
       </w:r>
     </w:p>
     <w:p>
@@ -16588,12 +17228,11 @@
           <w:numId w:val="9"/>
         </w:numPr>
       </w:pPr>
-      <w:bookmarkStart w:id="140" w:name="_Toc514403850"/>
-      <w:r>
-        <w:lastRenderedPageBreak/>
+      <w:bookmarkStart w:id="141" w:name="_Toc514403850"/>
+      <w:r>
         <w:t>Login</w:t>
       </w:r>
-      <w:bookmarkEnd w:id="140"/>
+      <w:bookmarkEnd w:id="141"/>
     </w:p>
     <w:p>
       <w:r>
@@ -16612,15 +17251,16 @@
           <w:numId w:val="9"/>
         </w:numPr>
       </w:pPr>
-      <w:bookmarkStart w:id="141" w:name="_Toc514403851"/>
+      <w:bookmarkStart w:id="142" w:name="_Toc514403851"/>
       <w:r>
         <w:t>Start a game</w:t>
       </w:r>
-      <w:bookmarkEnd w:id="141"/>
+      <w:bookmarkEnd w:id="142"/>
     </w:p>
     <w:p/>
     <w:p>
       <w:r>
+        <w:lastRenderedPageBreak/>
         <w:pict w14:anchorId="0B36DDAF">
           <v:shape id="_x0000_i1029" type="#_x0000_t75" style="width:441.75pt;height:194.25pt">
             <v:imagedata r:id="rId12" o:title="Activity Diagram2"/>
@@ -16636,17 +17276,16 @@
           <w:numId w:val="9"/>
         </w:numPr>
       </w:pPr>
-      <w:bookmarkStart w:id="142" w:name="_Toc514403852"/>
+      <w:bookmarkStart w:id="143" w:name="_Toc514403852"/>
       <w:r>
         <w:t>Answer Question</w:t>
       </w:r>
-      <w:bookmarkEnd w:id="142"/>
+      <w:bookmarkEnd w:id="143"/>
     </w:p>
     <w:p/>
     <w:p/>
     <w:p>
       <w:r>
-        <w:lastRenderedPageBreak/>
         <w:pict w14:anchorId="19A3EBA7">
           <v:shape id="_x0000_i1030" type="#_x0000_t75" style="width:450pt;height:269.25pt">
             <v:imagedata r:id="rId13" o:title="Activity Diagram3"/>
@@ -16657,13 +17296,20 @@
         <w:rPr>
           <w:rStyle w:val="CommentReference"/>
         </w:rPr>
-        <w:commentReference w:id="143"/>
-      </w:r>
+        <w:commentReference w:id="144"/>
+      </w:r>
+    </w:p>
+    <w:p/>
+    <w:p>
+      <w:pPr>
+        <w:pStyle w:val="Heading3"/>
+      </w:pPr>
       <w:r>
         <w:rPr>
           <w:rStyle w:val="CommentReference"/>
         </w:rPr>
-        <w:commentReference w:id="144"/>
+        <w:lastRenderedPageBreak/>
+        <w:commentReference w:id="145"/>
       </w:r>
     </w:p>
     <w:p>
@@ -16674,18 +17320,18 @@
           <w:numId w:val="9"/>
         </w:numPr>
       </w:pPr>
-      <w:bookmarkStart w:id="145" w:name="_Toc514403853"/>
+      <w:bookmarkStart w:id="146" w:name="_Toc514403853"/>
       <w:r>
         <w:t>Play round</w:t>
       </w:r>
-      <w:bookmarkEnd w:id="145"/>
+      <w:bookmarkEnd w:id="146"/>
     </w:p>
     <w:p>
       <w:r>
         <w:rPr>
           <w:rStyle w:val="CommentReference"/>
         </w:rPr>
-        <w:commentReference w:id="146"/>
+        <w:commentReference w:id="147"/>
       </w:r>
       <w:r>
         <w:rPr>
@@ -16732,10 +17378,21 @@
     <w:p>
       <w:pPr>
         <w:pStyle w:val="Heading3"/>
-        <w:ind w:left="1080"/>
-      </w:pPr>
-      <w:bookmarkStart w:id="147" w:name="_GoBack"/>
-      <w:bookmarkEnd w:id="147"/>
+        <w:ind w:left="720"/>
+      </w:pPr>
+      <w:r>
+        <w:t xml:space="preserve">       vi)     Submit New Question</w:t>
+      </w:r>
+    </w:p>
+    <w:p/>
+    <w:p>
+      <w:r>
+        <w:pict w14:anchorId="6A54220F">
+          <v:shape id="_x0000_i1031" type="#_x0000_t75" style="width:397.5pt;height:128.25pt">
+            <v:imagedata r:id="rId15" o:title="Activity Diagram5"/>
+          </v:shape>
+        </w:pict>
+      </w:r>
     </w:p>
     <w:sectPr>
       <w:pgSz w:w="11906" w:h="16838"/>
@@ -16941,13 +17598,8 @@
       <w:r>
         <w:t xml:space="preserve">3 of these points do not relate to </w:t>
       </w:r>
-      <w:proofErr w:type="spellStart"/>
-      <w:r>
-        <w:t>facebook</w:t>
-      </w:r>
-      <w:proofErr w:type="spellEnd"/>
-      <w:r>
-        <w:t xml:space="preserve"> sharing. </w:t>
+      <w:r>
+        <w:t xml:space="preserve">facebook sharing. </w:t>
       </w:r>
     </w:p>
     <w:p>
@@ -16955,31 +17607,7 @@
         <w:pStyle w:val="CommentText"/>
       </w:pPr>
       <w:r>
-        <w:t xml:space="preserve">Is there a reason </w:t>
-      </w:r>
-      <w:proofErr w:type="spellStart"/>
-      <w:r>
-        <w:t>facebook</w:t>
-      </w:r>
-      <w:proofErr w:type="spellEnd"/>
-      <w:r>
-        <w:t xml:space="preserve"> sharing is not just a sub point of ‘incorporate </w:t>
-      </w:r>
-      <w:proofErr w:type="spellStart"/>
-      <w:r>
-        <w:t>facebook</w:t>
-      </w:r>
-      <w:proofErr w:type="spellEnd"/>
-      <w:r>
-        <w:t xml:space="preserve"> </w:t>
-      </w:r>
-      <w:proofErr w:type="spellStart"/>
-      <w:r>
-        <w:t>skd</w:t>
-      </w:r>
-      <w:proofErr w:type="spellEnd"/>
-      <w:r>
-        <w:t>’?</w:t>
+        <w:t>Is there a reason facebook sharing is not just a sub point of ‘incorporate facebook skd’?</w:t>
       </w:r>
     </w:p>
   </w:comment>
@@ -17086,13 +17714,8 @@
       <w:r>
         <w:t xml:space="preserve">Thank you Col I do know the difference and in no way am saying you are wrong, but  services are functional according to Jim whom I  emailed last assessment to check we went through this previously in the last assessment  and Jims marking said nothing about these being wrong and no changes were made to these so they are no different to last time  I have emailed </w:t>
       </w:r>
-      <w:proofErr w:type="spellStart"/>
-      <w:r>
-        <w:t>jim</w:t>
-      </w:r>
-      <w:proofErr w:type="spellEnd"/>
-      <w:r>
-        <w:t xml:space="preserve"> to check yet again. </w:t>
+      <w:r>
+        <w:t xml:space="preserve">jim to check yet again. </w:t>
       </w:r>
     </w:p>
   </w:comment>
@@ -17557,13 +18180,8 @@
       <w:r>
         <w:t xml:space="preserve">Sorry thought I read in another document </w:t>
       </w:r>
-      <w:proofErr w:type="spellStart"/>
-      <w:r>
-        <w:t>ut</w:t>
-      </w:r>
-      <w:proofErr w:type="spellEnd"/>
-      <w:r>
-        <w:t xml:space="preserve"> was 5 and yes they should be split thanks</w:t>
+      <w:r>
+        <w:t>ut was 5 and yes they should be split thanks</w:t>
       </w:r>
     </w:p>
   </w:comment>
@@ -17621,7 +18239,7 @@
       </w:r>
     </w:p>
   </w:comment>
-  <w:comment w:id="133" w:author="McKeahnie, Collin" w:date="2018-05-01T16:07:00Z" w:initials="MC">
+  <w:comment w:id="134" w:author="McKeahnie, Collin" w:date="2018-05-01T16:07:00Z" w:initials="MC">
     <w:p>
       <w:pPr>
         <w:pStyle w:val="CommentText"/>
@@ -17641,7 +18259,7 @@
       </w:r>
     </w:p>
   </w:comment>
-  <w:comment w:id="134" w:author="Michelle Vinall" w:date="2018-05-02T21:42:00Z" w:initials="MV">
+  <w:comment w:id="135" w:author="Michelle Vinall" w:date="2018-05-02T21:42:00Z" w:initials="MV">
     <w:p>
       <w:pPr>
         <w:pStyle w:val="CommentText"/>
@@ -17665,7 +18283,7 @@
       </w:r>
     </w:p>
   </w:comment>
-  <w:comment w:id="137" w:author="McKeahnie, Collin" w:date="2018-05-17T11:12:00Z" w:initials="MC">
+  <w:comment w:id="138" w:author="McKeahnie, Collin" w:date="2018-05-17T11:12:00Z" w:initials="MC">
     <w:p>
       <w:pPr>
         <w:pStyle w:val="CommentText"/>
@@ -17720,7 +18338,7 @@
       </w:pPr>
     </w:p>
   </w:comment>
-  <w:comment w:id="138" w:author="McKeahnie, Collin" w:date="2018-05-17T11:09:00Z" w:initials="MC">
+  <w:comment w:id="139" w:author="McKeahnie, Collin" w:date="2018-05-17T11:09:00Z" w:initials="MC">
     <w:p>
       <w:pPr>
         <w:pStyle w:val="CommentText"/>
@@ -17763,17 +18381,12 @@
       <w:r>
         <w:t xml:space="preserve">The end point should be load main menu or </w:t>
       </w:r>
-      <w:proofErr w:type="spellStart"/>
-      <w:r>
-        <w:t>what ever</w:t>
-      </w:r>
-      <w:proofErr w:type="spellEnd"/>
-      <w:r>
-        <w:t xml:space="preserve"> scene comes after login </w:t>
+      <w:r>
+        <w:t xml:space="preserve">what ever scene comes after login </w:t>
       </w:r>
     </w:p>
   </w:comment>
-  <w:comment w:id="139" w:author="Michelle Vinall" w:date="2018-05-17T14:24:00Z" w:initials="MV">
+  <w:comment w:id="140" w:author="Michelle Vinall" w:date="2018-05-17T14:24:00Z" w:initials="MV">
     <w:p>
       <w:pPr>
         <w:pStyle w:val="CommentText"/>
@@ -17797,7 +18410,7 @@
       </w:r>
     </w:p>
   </w:comment>
-  <w:comment w:id="143" w:author="McKeahnie, Collin" w:date="2018-05-17T11:05:00Z" w:initials="MC">
+  <w:comment w:id="144" w:author="McKeahnie, Collin" w:date="2018-05-17T11:05:00Z" w:initials="MC">
     <w:p>
       <w:pPr>
         <w:pStyle w:val="CommentText"/>
@@ -17878,7 +18491,7 @@
       </w:pPr>
     </w:p>
   </w:comment>
-  <w:comment w:id="144" w:author="Michelle Vinall" w:date="2018-05-17T14:27:00Z" w:initials="MV">
+  <w:comment w:id="145" w:author="Michelle Vinall" w:date="2018-05-17T14:27:00Z" w:initials="MV">
     <w:p>
       <w:pPr>
         <w:pStyle w:val="CommentText"/>
@@ -17899,7 +18512,7 @@
       </w:pPr>
     </w:p>
   </w:comment>
-  <w:comment w:id="146" w:author="McKeahnie, Collin" w:date="2018-05-17T11:17:00Z" w:initials="MC">
+  <w:comment w:id="147" w:author="McKeahnie, Collin" w:date="2018-05-17T11:17:00Z" w:initials="MC">
     <w:p>
       <w:pPr>
         <w:pStyle w:val="CommentText"/>
@@ -17983,11 +18596,9 @@
       <w:r>
         <w:t xml:space="preserve">Inside end round there is a bunch of things that happen, submit score, show results scene, update user table, </w:t>
       </w:r>
-      <w:proofErr w:type="spellStart"/>
       <w:r>
         <w:t>ect</w:t>
       </w:r>
-      <w:proofErr w:type="spellEnd"/>
     </w:p>
     <w:p>
       <w:pPr>
@@ -20874,6 +21485,92 @@
     </w:lvl>
   </w:abstractNum>
   <w:abstractNum w:abstractNumId="30" w15:restartNumberingAfterBreak="0">
+    <w:nsid w:val="5FE23ADD"/>
+    <w:multiLevelType w:val="hybridMultilevel"/>
+    <w:tmpl w:val="ADB8FDCC"/>
+    <w:lvl w:ilvl="0" w:tplc="0C09000F">
+      <w:start w:val="1"/>
+      <w:numFmt w:val="decimal"/>
+      <w:lvlText w:val="%1."/>
+      <w:lvlJc w:val="left"/>
+      <w:pPr>
+        <w:ind w:left="720" w:hanging="360"/>
+      </w:pPr>
+    </w:lvl>
+    <w:lvl w:ilvl="1" w:tplc="0C090019" w:tentative="1">
+      <w:start w:val="1"/>
+      <w:numFmt w:val="lowerLetter"/>
+      <w:lvlText w:val="%2."/>
+      <w:lvlJc w:val="left"/>
+      <w:pPr>
+        <w:ind w:left="1440" w:hanging="360"/>
+      </w:pPr>
+    </w:lvl>
+    <w:lvl w:ilvl="2" w:tplc="0C09001B" w:tentative="1">
+      <w:start w:val="1"/>
+      <w:numFmt w:val="lowerRoman"/>
+      <w:lvlText w:val="%3."/>
+      <w:lvlJc w:val="right"/>
+      <w:pPr>
+        <w:ind w:left="2160" w:hanging="180"/>
+      </w:pPr>
+    </w:lvl>
+    <w:lvl w:ilvl="3" w:tplc="0C09000F" w:tentative="1">
+      <w:start w:val="1"/>
+      <w:numFmt w:val="decimal"/>
+      <w:lvlText w:val="%4."/>
+      <w:lvlJc w:val="left"/>
+      <w:pPr>
+        <w:ind w:left="2880" w:hanging="360"/>
+      </w:pPr>
+    </w:lvl>
+    <w:lvl w:ilvl="4" w:tplc="0C090019" w:tentative="1">
+      <w:start w:val="1"/>
+      <w:numFmt w:val="lowerLetter"/>
+      <w:lvlText w:val="%5."/>
+      <w:lvlJc w:val="left"/>
+      <w:pPr>
+        <w:ind w:left="3600" w:hanging="360"/>
+      </w:pPr>
+    </w:lvl>
+    <w:lvl w:ilvl="5" w:tplc="0C09001B" w:tentative="1">
+      <w:start w:val="1"/>
+      <w:numFmt w:val="lowerRoman"/>
+      <w:lvlText w:val="%6."/>
+      <w:lvlJc w:val="right"/>
+      <w:pPr>
+        <w:ind w:left="4320" w:hanging="180"/>
+      </w:pPr>
+    </w:lvl>
+    <w:lvl w:ilvl="6" w:tplc="0C09000F" w:tentative="1">
+      <w:start w:val="1"/>
+      <w:numFmt w:val="decimal"/>
+      <w:lvlText w:val="%7."/>
+      <w:lvlJc w:val="left"/>
+      <w:pPr>
+        <w:ind w:left="5040" w:hanging="360"/>
+      </w:pPr>
+    </w:lvl>
+    <w:lvl w:ilvl="7" w:tplc="0C090019" w:tentative="1">
+      <w:start w:val="1"/>
+      <w:numFmt w:val="lowerLetter"/>
+      <w:lvlText w:val="%8."/>
+      <w:lvlJc w:val="left"/>
+      <w:pPr>
+        <w:ind w:left="5760" w:hanging="360"/>
+      </w:pPr>
+    </w:lvl>
+    <w:lvl w:ilvl="8" w:tplc="0C09001B" w:tentative="1">
+      <w:start w:val="1"/>
+      <w:numFmt w:val="lowerRoman"/>
+      <w:lvlText w:val="%9."/>
+      <w:lvlJc w:val="right"/>
+      <w:pPr>
+        <w:ind w:left="6480" w:hanging="180"/>
+      </w:pPr>
+    </w:lvl>
+  </w:abstractNum>
+  <w:abstractNum w:abstractNumId="31" w15:restartNumberingAfterBreak="0">
     <w:nsid w:val="66730FDD"/>
     <w:multiLevelType w:val="multilevel"/>
     <w:tmpl w:val="0409001D"/>
@@ -20959,7 +21656,7 @@
       </w:pPr>
     </w:lvl>
   </w:abstractNum>
-  <w:abstractNum w:abstractNumId="31" w15:restartNumberingAfterBreak="0">
+  <w:abstractNum w:abstractNumId="32" w15:restartNumberingAfterBreak="0">
     <w:nsid w:val="69EF528A"/>
     <w:multiLevelType w:val="multilevel"/>
     <w:tmpl w:val="223CB3B6"/>
@@ -21072,7 +21769,7 @@
       </w:rPr>
     </w:lvl>
   </w:abstractNum>
-  <w:abstractNum w:abstractNumId="32" w15:restartNumberingAfterBreak="0">
+  <w:abstractNum w:abstractNumId="33" w15:restartNumberingAfterBreak="0">
     <w:nsid w:val="6AE3514D"/>
     <w:multiLevelType w:val="hybridMultilevel"/>
     <w:tmpl w:val="38EAE822"/>
@@ -21158,7 +21855,7 @@
       </w:pPr>
     </w:lvl>
   </w:abstractNum>
-  <w:abstractNum w:abstractNumId="33" w15:restartNumberingAfterBreak="0">
+  <w:abstractNum w:abstractNumId="34" w15:restartNumberingAfterBreak="0">
     <w:nsid w:val="6EBD1D33"/>
     <w:multiLevelType w:val="hybridMultilevel"/>
     <w:tmpl w:val="CD06021C"/>
@@ -21244,7 +21941,7 @@
       </w:pPr>
     </w:lvl>
   </w:abstractNum>
-  <w:abstractNum w:abstractNumId="34" w15:restartNumberingAfterBreak="0">
+  <w:abstractNum w:abstractNumId="35" w15:restartNumberingAfterBreak="0">
     <w:nsid w:val="706D50C8"/>
     <w:multiLevelType w:val="multilevel"/>
     <w:tmpl w:val="64AC9F9A"/>
@@ -21357,7 +22054,7 @@
       </w:rPr>
     </w:lvl>
   </w:abstractNum>
-  <w:abstractNum w:abstractNumId="35" w15:restartNumberingAfterBreak="0">
+  <w:abstractNum w:abstractNumId="36" w15:restartNumberingAfterBreak="0">
     <w:nsid w:val="715112BE"/>
     <w:multiLevelType w:val="hybridMultilevel"/>
     <w:tmpl w:val="FFBEA406"/>
@@ -21443,7 +22140,7 @@
       </w:pPr>
     </w:lvl>
   </w:abstractNum>
-  <w:abstractNum w:abstractNumId="36" w15:restartNumberingAfterBreak="0">
+  <w:abstractNum w:abstractNumId="37" w15:restartNumberingAfterBreak="0">
     <w:nsid w:val="74C5023C"/>
     <w:multiLevelType w:val="hybridMultilevel"/>
     <w:tmpl w:val="90D0F704"/>
@@ -21529,7 +22226,93 @@
       </w:pPr>
     </w:lvl>
   </w:abstractNum>
-  <w:abstractNum w:abstractNumId="37" w15:restartNumberingAfterBreak="0">
+  <w:abstractNum w:abstractNumId="38" w15:restartNumberingAfterBreak="0">
+    <w:nsid w:val="75DD7E37"/>
+    <w:multiLevelType w:val="hybridMultilevel"/>
+    <w:tmpl w:val="3F2E36B2"/>
+    <w:lvl w:ilvl="0" w:tplc="0C09000F">
+      <w:start w:val="1"/>
+      <w:numFmt w:val="decimal"/>
+      <w:lvlText w:val="%1."/>
+      <w:lvlJc w:val="left"/>
+      <w:pPr>
+        <w:ind w:left="720" w:hanging="360"/>
+      </w:pPr>
+    </w:lvl>
+    <w:lvl w:ilvl="1" w:tplc="0C090019" w:tentative="1">
+      <w:start w:val="1"/>
+      <w:numFmt w:val="lowerLetter"/>
+      <w:lvlText w:val="%2."/>
+      <w:lvlJc w:val="left"/>
+      <w:pPr>
+        <w:ind w:left="1440" w:hanging="360"/>
+      </w:pPr>
+    </w:lvl>
+    <w:lvl w:ilvl="2" w:tplc="0C09001B" w:tentative="1">
+      <w:start w:val="1"/>
+      <w:numFmt w:val="lowerRoman"/>
+      <w:lvlText w:val="%3."/>
+      <w:lvlJc w:val="right"/>
+      <w:pPr>
+        <w:ind w:left="2160" w:hanging="180"/>
+      </w:pPr>
+    </w:lvl>
+    <w:lvl w:ilvl="3" w:tplc="0C09000F" w:tentative="1">
+      <w:start w:val="1"/>
+      <w:numFmt w:val="decimal"/>
+      <w:lvlText w:val="%4."/>
+      <w:lvlJc w:val="left"/>
+      <w:pPr>
+        <w:ind w:left="2880" w:hanging="360"/>
+      </w:pPr>
+    </w:lvl>
+    <w:lvl w:ilvl="4" w:tplc="0C090019" w:tentative="1">
+      <w:start w:val="1"/>
+      <w:numFmt w:val="lowerLetter"/>
+      <w:lvlText w:val="%5."/>
+      <w:lvlJc w:val="left"/>
+      <w:pPr>
+        <w:ind w:left="3600" w:hanging="360"/>
+      </w:pPr>
+    </w:lvl>
+    <w:lvl w:ilvl="5" w:tplc="0C09001B" w:tentative="1">
+      <w:start w:val="1"/>
+      <w:numFmt w:val="lowerRoman"/>
+      <w:lvlText w:val="%6."/>
+      <w:lvlJc w:val="right"/>
+      <w:pPr>
+        <w:ind w:left="4320" w:hanging="180"/>
+      </w:pPr>
+    </w:lvl>
+    <w:lvl w:ilvl="6" w:tplc="0C09000F" w:tentative="1">
+      <w:start w:val="1"/>
+      <w:numFmt w:val="decimal"/>
+      <w:lvlText w:val="%7."/>
+      <w:lvlJc w:val="left"/>
+      <w:pPr>
+        <w:ind w:left="5040" w:hanging="360"/>
+      </w:pPr>
+    </w:lvl>
+    <w:lvl w:ilvl="7" w:tplc="0C090019" w:tentative="1">
+      <w:start w:val="1"/>
+      <w:numFmt w:val="lowerLetter"/>
+      <w:lvlText w:val="%8."/>
+      <w:lvlJc w:val="left"/>
+      <w:pPr>
+        <w:ind w:left="5760" w:hanging="360"/>
+      </w:pPr>
+    </w:lvl>
+    <w:lvl w:ilvl="8" w:tplc="0C09001B" w:tentative="1">
+      <w:start w:val="1"/>
+      <w:numFmt w:val="lowerRoman"/>
+      <w:lvlText w:val="%9."/>
+      <w:lvlJc w:val="right"/>
+      <w:pPr>
+        <w:ind w:left="6480" w:hanging="180"/>
+      </w:pPr>
+    </w:lvl>
+  </w:abstractNum>
+  <w:abstractNum w:abstractNumId="39" w15:restartNumberingAfterBreak="0">
     <w:nsid w:val="773C7ABB"/>
     <w:multiLevelType w:val="multilevel"/>
     <w:tmpl w:val="54EAECBE"/>
@@ -21642,7 +22425,7 @@
       </w:rPr>
     </w:lvl>
   </w:abstractNum>
-  <w:abstractNum w:abstractNumId="38" w15:restartNumberingAfterBreak="0">
+  <w:abstractNum w:abstractNumId="40" w15:restartNumberingAfterBreak="0">
     <w:nsid w:val="79E93F2B"/>
     <w:multiLevelType w:val="multilevel"/>
     <w:tmpl w:val="CFFA4A3A"/>
@@ -21755,7 +22538,7 @@
       </w:rPr>
     </w:lvl>
   </w:abstractNum>
-  <w:abstractNum w:abstractNumId="39" w15:restartNumberingAfterBreak="0">
+  <w:abstractNum w:abstractNumId="41" w15:restartNumberingAfterBreak="0">
     <w:nsid w:val="7A8D4932"/>
     <w:multiLevelType w:val="hybridMultilevel"/>
     <w:tmpl w:val="1ACA1154"/>
@@ -21841,89 +22624,89 @@
       </w:pPr>
     </w:lvl>
   </w:abstractNum>
-  <w:abstractNum w:abstractNumId="40" w15:restartNumberingAfterBreak="0">
+  <w:abstractNum w:abstractNumId="42" w15:restartNumberingAfterBreak="0">
     <w:nsid w:val="7E542457"/>
-    <w:multiLevelType w:val="hybridMultilevel"/>
-    <w:tmpl w:val="F0E6727A"/>
-    <w:lvl w:ilvl="0" w:tplc="0C09000F">
+    <w:multiLevelType w:val="multilevel"/>
+    <w:tmpl w:val="0409001D"/>
+    <w:lvl w:ilvl="0">
       <w:start w:val="1"/>
       <w:numFmt w:val="decimal"/>
-      <w:lvlText w:val="%1."/>
+      <w:lvlText w:val="%1)"/>
+      <w:lvlJc w:val="left"/>
+      <w:pPr>
+        <w:ind w:left="360" w:hanging="360"/>
+      </w:pPr>
+    </w:lvl>
+    <w:lvl w:ilvl="1">
+      <w:start w:val="1"/>
+      <w:numFmt w:val="lowerLetter"/>
+      <w:lvlText w:val="%2)"/>
       <w:lvlJc w:val="left"/>
       <w:pPr>
         <w:ind w:left="720" w:hanging="360"/>
       </w:pPr>
     </w:lvl>
-    <w:lvl w:ilvl="1" w:tplc="0C090019">
+    <w:lvl w:ilvl="2">
+      <w:start w:val="1"/>
+      <w:numFmt w:val="lowerRoman"/>
+      <w:lvlText w:val="%3)"/>
+      <w:lvlJc w:val="left"/>
+      <w:pPr>
+        <w:ind w:left="1080" w:hanging="360"/>
+      </w:pPr>
+    </w:lvl>
+    <w:lvl w:ilvl="3">
+      <w:start w:val="1"/>
+      <w:numFmt w:val="decimal"/>
+      <w:lvlText w:val="(%4)"/>
+      <w:lvlJc w:val="left"/>
+      <w:pPr>
+        <w:ind w:left="1440" w:hanging="360"/>
+      </w:pPr>
+    </w:lvl>
+    <w:lvl w:ilvl="4">
       <w:start w:val="1"/>
       <w:numFmt w:val="lowerLetter"/>
-      <w:lvlText w:val="%2."/>
-      <w:lvlJc w:val="left"/>
-      <w:pPr>
-        <w:ind w:left="1440" w:hanging="360"/>
-      </w:pPr>
-    </w:lvl>
-    <w:lvl w:ilvl="2" w:tplc="0C09001B">
+      <w:lvlText w:val="(%5)"/>
+      <w:lvlJc w:val="left"/>
+      <w:pPr>
+        <w:ind w:left="1800" w:hanging="360"/>
+      </w:pPr>
+    </w:lvl>
+    <w:lvl w:ilvl="5">
       <w:start w:val="1"/>
       <w:numFmt w:val="lowerRoman"/>
-      <w:lvlText w:val="%3."/>
-      <w:lvlJc w:val="right"/>
-      <w:pPr>
-        <w:ind w:left="2160" w:hanging="180"/>
-      </w:pPr>
-    </w:lvl>
-    <w:lvl w:ilvl="3" w:tplc="0C09000F" w:tentative="1">
-      <w:start w:val="1"/>
-      <w:numFmt w:val="decimal"/>
-      <w:lvlText w:val="%4."/>
-      <w:lvlJc w:val="left"/>
-      <w:pPr>
-        <w:ind w:left="2880" w:hanging="360"/>
-      </w:pPr>
-    </w:lvl>
-    <w:lvl w:ilvl="4" w:tplc="0C090019" w:tentative="1">
-      <w:start w:val="1"/>
-      <w:numFmt w:val="lowerLetter"/>
-      <w:lvlText w:val="%5."/>
-      <w:lvlJc w:val="left"/>
-      <w:pPr>
-        <w:ind w:left="3600" w:hanging="360"/>
-      </w:pPr>
-    </w:lvl>
-    <w:lvl w:ilvl="5" w:tplc="0C09001B" w:tentative="1">
-      <w:start w:val="1"/>
-      <w:numFmt w:val="lowerRoman"/>
-      <w:lvlText w:val="%6."/>
-      <w:lvlJc w:val="right"/>
-      <w:pPr>
-        <w:ind w:left="4320" w:hanging="180"/>
-      </w:pPr>
-    </w:lvl>
-    <w:lvl w:ilvl="6" w:tplc="0C09000F" w:tentative="1">
+      <w:lvlText w:val="(%6)"/>
+      <w:lvlJc w:val="left"/>
+      <w:pPr>
+        <w:ind w:left="2160" w:hanging="360"/>
+      </w:pPr>
+    </w:lvl>
+    <w:lvl w:ilvl="6">
       <w:start w:val="1"/>
       <w:numFmt w:val="decimal"/>
       <w:lvlText w:val="%7."/>
       <w:lvlJc w:val="left"/>
       <w:pPr>
-        <w:ind w:left="5040" w:hanging="360"/>
-      </w:pPr>
-    </w:lvl>
-    <w:lvl w:ilvl="7" w:tplc="0C090019" w:tentative="1">
+        <w:ind w:left="2520" w:hanging="360"/>
+      </w:pPr>
+    </w:lvl>
+    <w:lvl w:ilvl="7">
       <w:start w:val="1"/>
       <w:numFmt w:val="lowerLetter"/>
       <w:lvlText w:val="%8."/>
       <w:lvlJc w:val="left"/>
       <w:pPr>
-        <w:ind w:left="5760" w:hanging="360"/>
-      </w:pPr>
-    </w:lvl>
-    <w:lvl w:ilvl="8" w:tplc="0C09001B" w:tentative="1">
+        <w:ind w:left="2880" w:hanging="360"/>
+      </w:pPr>
+    </w:lvl>
+    <w:lvl w:ilvl="8">
       <w:start w:val="1"/>
       <w:numFmt w:val="lowerRoman"/>
       <w:lvlText w:val="%9."/>
-      <w:lvlJc w:val="right"/>
-      <w:pPr>
-        <w:ind w:left="6480" w:hanging="180"/>
+      <w:lvlJc w:val="left"/>
+      <w:pPr>
+        <w:ind w:left="3240" w:hanging="360"/>
       </w:pPr>
     </w:lvl>
   </w:abstractNum>
@@ -21931,19 +22714,19 @@
     <w:abstractNumId w:val="2"/>
   </w:num>
   <w:num w:numId="2">
-    <w:abstractNumId w:val="34"/>
+    <w:abstractNumId w:val="35"/>
   </w:num>
   <w:num w:numId="3">
     <w:abstractNumId w:val="16"/>
   </w:num>
   <w:num w:numId="4">
-    <w:abstractNumId w:val="31"/>
+    <w:abstractNumId w:val="32"/>
   </w:num>
   <w:num w:numId="5">
-    <w:abstractNumId w:val="38"/>
+    <w:abstractNumId w:val="40"/>
   </w:num>
   <w:num w:numId="6">
-    <w:abstractNumId w:val="37"/>
+    <w:abstractNumId w:val="39"/>
   </w:num>
   <w:num w:numId="7">
     <w:abstractNumId w:val="0"/>
@@ -22027,13 +22810,13 @@
     <w:abstractNumId w:val="22"/>
   </w:num>
   <w:num w:numId="16">
-    <w:abstractNumId w:val="36"/>
+    <w:abstractNumId w:val="37"/>
   </w:num>
   <w:num w:numId="17">
     <w:abstractNumId w:val="26"/>
   </w:num>
   <w:num w:numId="18">
-    <w:abstractNumId w:val="39"/>
+    <w:abstractNumId w:val="41"/>
   </w:num>
   <w:num w:numId="19">
     <w:abstractNumId w:val="10"/>
@@ -22093,7 +22876,7 @@
     <w:abstractNumId w:val="17"/>
   </w:num>
   <w:num w:numId="29">
-    <w:abstractNumId w:val="40"/>
+    <w:abstractNumId w:val="42"/>
   </w:num>
   <w:num w:numId="30">
     <w:abstractNumId w:val="1"/>
@@ -22105,13 +22888,13 @@
     <w:abstractNumId w:val="21"/>
   </w:num>
   <w:num w:numId="33">
-    <w:abstractNumId w:val="35"/>
+    <w:abstractNumId w:val="36"/>
   </w:num>
   <w:num w:numId="34">
     <w:abstractNumId w:val="8"/>
   </w:num>
   <w:num w:numId="35">
-    <w:abstractNumId w:val="32"/>
+    <w:abstractNumId w:val="33"/>
   </w:num>
   <w:num w:numId="36">
     <w:abstractNumId w:val="3"/>
@@ -22120,7 +22903,7 @@
     <w:abstractNumId w:val="11"/>
   </w:num>
   <w:num w:numId="38">
-    <w:abstractNumId w:val="33"/>
+    <w:abstractNumId w:val="34"/>
   </w:num>
   <w:num w:numId="39">
     <w:abstractNumId w:val="14"/>
@@ -22129,7 +22912,13 @@
     <w:abstractNumId w:val="9"/>
   </w:num>
   <w:num w:numId="41">
+    <w:abstractNumId w:val="31"/>
+  </w:num>
+  <w:num w:numId="42">
     <w:abstractNumId w:val="30"/>
+  </w:num>
+  <w:num w:numId="43">
+    <w:abstractNumId w:val="38"/>
   </w:num>
   <w:numIdMacAtCleanup w:val="22"/>
 </w:numbering>
@@ -23663,6 +24452,15 @@
       </w:rPr>
     </w:tblStylePr>
   </w:style>
+  <w:style w:type="paragraph" w:styleId="NoSpacing">
+    <w:name w:val="No Spacing"/>
+    <w:uiPriority w:val="1"/>
+    <w:qFormat/>
+    <w:rsid w:val="00961CAE"/>
+    <w:pPr>
+      <w:spacing w:after="0" w:line="240" w:lineRule="auto"/>
+    </w:pPr>
+  </w:style>
 </w:styles>
 </file>
 
@@ -23932,7 +24730,7 @@
 </file>
 
 <file path=customXml/itemProps1.xml><?xml version="1.0" encoding="utf-8"?>
-<ds:datastoreItem xmlns:ds="http://schemas.openxmlformats.org/officeDocument/2006/customXml" ds:itemID="{88A8504A-DD45-4CFC-A01D-55D05B2C6EBD}">
+<ds:datastoreItem xmlns:ds="http://schemas.openxmlformats.org/officeDocument/2006/customXml" ds:itemID="{6A829858-1B54-4A5C-A5FE-C5C6BE563B7F}">
   <ds:schemaRefs>
     <ds:schemaRef ds:uri="http://schemas.openxmlformats.org/officeDocument/2006/bibliography"/>
   </ds:schemaRefs>

</xml_diff>

<commit_message>
Added extra exeption flow
</commit_message>
<xml_diff>
--- a/Initial Requirement Model.docx
+++ b/Initial Requirement Model.docx
@@ -16613,10 +16613,7 @@
     </w:p>
     <w:p>
       <w:r>
-        <w:t xml:space="preserve">The user has logged in </w:t>
-      </w:r>
-      <w:r>
-        <w:t>but not as guest</w:t>
+        <w:t>The user has logged in but not as guest</w:t>
       </w:r>
     </w:p>
     <w:p>
@@ -16663,10 +16660,7 @@
     </w:p>
     <w:p>
       <w:r>
-        <w:t xml:space="preserve">The use case starts when a player </w:t>
-      </w:r>
-      <w:r>
-        <w:t>chooses to submit a question to the question pool</w:t>
+        <w:t>The use case starts when a player chooses to submit a question to the question pool</w:t>
       </w:r>
     </w:p>
     <w:tbl>
@@ -16863,13 +16857,7 @@
               <w:rPr>
                 <w:b w:val="0"/>
               </w:rPr>
-              <w:t xml:space="preserve">        </w:t>
-            </w:r>
-            <w:r>
-              <w:rPr>
-                <w:b w:val="0"/>
-              </w:rPr>
-              <w:t>3.    User presses</w:t>
+              <w:t xml:space="preserve">        3.    User presses</w:t>
             </w:r>
             <w:r>
               <w:rPr>
@@ -16899,10 +16887,7 @@
               <w:cnfStyle w:val="000000000000" w:firstRow="0" w:lastRow="0" w:firstColumn="0" w:lastColumn="0" w:oddVBand="0" w:evenVBand="0" w:oddHBand="0" w:evenHBand="0" w:firstRowFirstColumn="0" w:firstRowLastColumn="0" w:lastRowFirstColumn="0" w:lastRowLastColumn="0"/>
             </w:pPr>
             <w:r>
-              <w:t>4.</w:t>
-            </w:r>
-            <w:r>
-              <w:t xml:space="preserve">The application connects to server to store the users question </w:t>
+              <w:t xml:space="preserve">4.The application connects to server to store the users question </w:t>
             </w:r>
           </w:p>
           <w:p>
@@ -16923,10 +16908,7 @@
         <w:pStyle w:val="Heading3"/>
       </w:pPr>
       <w:r>
-        <w:t>Exception</w:t>
-      </w:r>
-      <w:r>
-        <w:t xml:space="preserve"> Flows</w:t>
+        <w:t>Exception Flows</w:t>
       </w:r>
     </w:p>
     <w:p>
@@ -16937,13 +16919,7 @@
         <w:t>No connectivity to the Let's Quiz Server</w:t>
       </w:r>
       <w:r>
-        <w:t>-</w:t>
-      </w:r>
-      <w:r>
-        <w:t xml:space="preserve"> </w:t>
-      </w:r>
-      <w:r>
-        <w:t>Submit New Question</w:t>
+        <w:t>- Submit New Question</w:t>
       </w:r>
     </w:p>
     <w:p/>
@@ -17048,13 +17024,144 @@
               <w:ind w:left="360"/>
             </w:pPr>
             <w:r>
-              <w:t xml:space="preserve">4.1.   </w:t>
-            </w:r>
-            <w:r>
-              <w:t xml:space="preserve">A popup message alerts the user to the error </w:t>
-            </w:r>
-            <w:r>
-              <w:t>asking them to fix it</w:t>
+              <w:t>4.1.   A popup message alerts the user to the error asking them to fix it</w:t>
+            </w:r>
+          </w:p>
+          <w:p/>
+        </w:tc>
+      </w:tr>
+    </w:tbl>
+    <w:p>
+      <w:pPr>
+        <w:pStyle w:val="Heading3"/>
+      </w:pPr>
+    </w:p>
+    <w:p>
+      <w:pPr>
+        <w:pStyle w:val="Heading3"/>
+      </w:pPr>
+      <w:r>
+        <w:t>Not logged in –</w:t>
+      </w:r>
+      <w:r>
+        <w:t xml:space="preserve"> </w:t>
+      </w:r>
+      <w:r>
+        <w:t>Guest play</w:t>
+      </w:r>
+    </w:p>
+    <w:p>
+      <w:r>
+        <w:t xml:space="preserve">If at step 1 </w:t>
+      </w:r>
+      <w:r>
+        <w:t>of the normal flow user is logged in under guest account</w:t>
+      </w:r>
+    </w:p>
+    <w:tbl>
+      <w:tblPr>
+        <w:tblW w:w="0" w:type="auto"/>
+        <w:tblLook w:val="04A0" w:firstRow="1" w:lastRow="0" w:firstColumn="1" w:lastColumn="0" w:noHBand="0" w:noVBand="1"/>
+      </w:tblPr>
+      <w:tblGrid>
+        <w:gridCol w:w="4478"/>
+        <w:gridCol w:w="4538"/>
+      </w:tblGrid>
+      <w:tr>
+        <w:tc>
+          <w:tcPr>
+            <w:tcW w:w="4478" w:type="dxa"/>
+            <w:tcBorders>
+              <w:top w:val="single" w:sz="4" w:space="0" w:color="auto"/>
+              <w:left w:val="single" w:sz="4" w:space="0" w:color="auto"/>
+              <w:bottom w:val="single" w:sz="4" w:space="0" w:color="auto"/>
+              <w:right w:val="single" w:sz="4" w:space="0" w:color="auto"/>
+            </w:tcBorders>
+            <w:hideMark/>
+          </w:tcPr>
+          <w:p>
+            <w:pPr>
+              <w:jc w:val="center"/>
+              <w:rPr>
+                <w:b/>
+              </w:rPr>
+            </w:pPr>
+            <w:r>
+              <w:rPr>
+                <w:b/>
+              </w:rPr>
+              <w:t>Actor</w:t>
+            </w:r>
+          </w:p>
+        </w:tc>
+        <w:tc>
+          <w:tcPr>
+            <w:tcW w:w="4538" w:type="dxa"/>
+            <w:tcBorders>
+              <w:top w:val="single" w:sz="4" w:space="0" w:color="auto"/>
+              <w:left w:val="single" w:sz="4" w:space="0" w:color="auto"/>
+              <w:bottom w:val="single" w:sz="4" w:space="0" w:color="auto"/>
+              <w:right w:val="single" w:sz="4" w:space="0" w:color="auto"/>
+            </w:tcBorders>
+            <w:hideMark/>
+          </w:tcPr>
+          <w:p>
+            <w:pPr>
+              <w:jc w:val="center"/>
+              <w:rPr>
+                <w:b/>
+              </w:rPr>
+            </w:pPr>
+            <w:r>
+              <w:rPr>
+                <w:b/>
+              </w:rPr>
+              <w:t>System</w:t>
+            </w:r>
+          </w:p>
+        </w:tc>
+      </w:tr>
+      <w:tr>
+        <w:tc>
+          <w:tcPr>
+            <w:tcW w:w="4478" w:type="dxa"/>
+            <w:tcBorders>
+              <w:top w:val="single" w:sz="4" w:space="0" w:color="auto"/>
+              <w:left w:val="single" w:sz="4" w:space="0" w:color="auto"/>
+              <w:bottom w:val="nil"/>
+              <w:right w:val="single" w:sz="4" w:space="0" w:color="auto"/>
+            </w:tcBorders>
+          </w:tcPr>
+          <w:p/>
+        </w:tc>
+        <w:tc>
+          <w:tcPr>
+            <w:tcW w:w="4538" w:type="dxa"/>
+            <w:tcBorders>
+              <w:top w:val="single" w:sz="4" w:space="0" w:color="auto"/>
+              <w:left w:val="single" w:sz="4" w:space="0" w:color="auto"/>
+              <w:bottom w:val="nil"/>
+              <w:right w:val="single" w:sz="4" w:space="0" w:color="auto"/>
+            </w:tcBorders>
+            <w:hideMark/>
+          </w:tcPr>
+          <w:p>
+            <w:pPr>
+              <w:ind w:left="360"/>
+            </w:pPr>
+            <w:r>
+              <w:t>1</w:t>
+            </w:r>
+            <w:r>
+              <w:t>.1</w:t>
+            </w:r>
+            <w:r>
+              <w:t>.  System displays error guest</w:t>
+            </w:r>
+            <w:bookmarkStart w:id="132" w:name="_GoBack"/>
+            <w:bookmarkEnd w:id="132"/>
+            <w:r>
+              <w:t>s cannot submit new questions</w:t>
             </w:r>
           </w:p>
           <w:p/>
@@ -17062,6 +17169,9 @@
       </w:tr>
     </w:tbl>
     <w:p/>
+    <w:p/>
+    <w:p/>
+    <w:p/>
     <w:p>
       <w:pPr>
         <w:pStyle w:val="Heading3"/>
@@ -17090,8 +17200,6 @@
       <w:r>
         <w:t>uiz server</w:t>
       </w:r>
-      <w:bookmarkStart w:id="132" w:name="_GoBack"/>
-      <w:bookmarkEnd w:id="132"/>
     </w:p>
     <w:p/>
     <w:p>
@@ -17129,6 +17237,7 @@
         <w:ind w:firstLine="360"/>
       </w:pPr>
       <w:r>
+        <w:lastRenderedPageBreak/>
         <w:pict w14:anchorId="705493F2">
           <v:shape id="_x0000_i1026" type="#_x0000_t75" style="width:450.75pt;height:321pt">
             <v:imagedata r:id="rId9" o:title="Use Case Diagram1"/>
@@ -17194,7 +17303,6 @@
     <w:p/>
     <w:p>
       <w:r>
-        <w:lastRenderedPageBreak/>
         <w:pict w14:anchorId="49BE2BC2">
           <v:shape id="_x0000_i1027" type="#_x0000_t75" style="width:450.75pt;height:200.25pt">
             <v:imagedata r:id="rId10" o:title="Activity Diagram2"/>
@@ -17230,6 +17338,7 @@
       </w:pPr>
       <w:bookmarkStart w:id="141" w:name="_Toc514403850"/>
       <w:r>
+        <w:lastRenderedPageBreak/>
         <w:t>Login</w:t>
       </w:r>
       <w:bookmarkEnd w:id="141"/>
@@ -17260,7 +17369,6 @@
     <w:p/>
     <w:p>
       <w:r>
-        <w:lastRenderedPageBreak/>
         <w:pict w14:anchorId="0B36DDAF">
           <v:shape id="_x0000_i1029" type="#_x0000_t75" style="width:441.75pt;height:194.25pt">
             <v:imagedata r:id="rId12" o:title="Activity Diagram2"/>
@@ -17286,6 +17394,7 @@
     <w:p/>
     <w:p>
       <w:r>
+        <w:lastRenderedPageBreak/>
         <w:pict w14:anchorId="19A3EBA7">
           <v:shape id="_x0000_i1030" type="#_x0000_t75" style="width:450pt;height:269.25pt">
             <v:imagedata r:id="rId13" o:title="Activity Diagram3"/>
@@ -17308,7 +17417,6 @@
         <w:rPr>
           <w:rStyle w:val="CommentReference"/>
         </w:rPr>
-        <w:lastRenderedPageBreak/>
         <w:commentReference w:id="145"/>
       </w:r>
     </w:p>
@@ -17387,6 +17495,7 @@
     <w:p/>
     <w:p>
       <w:r>
+        <w:lastRenderedPageBreak/>
         <w:pict w14:anchorId="6A54220F">
           <v:shape id="_x0000_i1031" type="#_x0000_t75" style="width:397.5pt;height:128.25pt">
             <v:imagedata r:id="rId15" o:title="Activity Diagram5"/>
@@ -17596,10 +17705,7 @@
         <w:annotationRef/>
       </w:r>
       <w:r>
-        <w:t xml:space="preserve">3 of these points do not relate to </w:t>
-      </w:r>
-      <w:r>
-        <w:t xml:space="preserve">facebook sharing. </w:t>
+        <w:t xml:space="preserve">3 of these points do not relate to facebook sharing. </w:t>
       </w:r>
     </w:p>
     <w:p>
@@ -17712,10 +17818,7 @@
         <w:annotationRef/>
       </w:r>
       <w:r>
-        <w:t xml:space="preserve">Thank you Col I do know the difference and in no way am saying you are wrong, but  services are functional according to Jim whom I  emailed last assessment to check we went through this previously in the last assessment  and Jims marking said nothing about these being wrong and no changes were made to these so they are no different to last time  I have emailed </w:t>
-      </w:r>
-      <w:r>
-        <w:t xml:space="preserve">jim to check yet again. </w:t>
+        <w:t xml:space="preserve">Thank you Col I do know the difference and in no way am saying you are wrong, but  services are functional according to Jim whom I  emailed last assessment to check we went through this previously in the last assessment  and Jims marking said nothing about these being wrong and no changes were made to these so they are no different to last time  I have emailed jim to check yet again. </w:t>
       </w:r>
     </w:p>
   </w:comment>
@@ -18178,10 +18281,7 @@
         <w:annotationRef/>
       </w:r>
       <w:r>
-        <w:t xml:space="preserve">Sorry thought I read in another document </w:t>
-      </w:r>
-      <w:r>
-        <w:t>ut was 5 and yes they should be split thanks</w:t>
+        <w:t>Sorry thought I read in another document ut was 5 and yes they should be split thanks</w:t>
       </w:r>
     </w:p>
   </w:comment>
@@ -18379,10 +18479,7 @@
         <w:pStyle w:val="CommentText"/>
       </w:pPr>
       <w:r>
-        <w:t xml:space="preserve">The end point should be load main menu or </w:t>
-      </w:r>
-      <w:r>
-        <w:t xml:space="preserve">what ever scene comes after login </w:t>
+        <w:t xml:space="preserve">The end point should be load main menu or what ever scene comes after login </w:t>
       </w:r>
     </w:p>
   </w:comment>
@@ -18594,10 +18691,7 @@
         <w:pStyle w:val="CommentText"/>
       </w:pPr>
       <w:r>
-        <w:t xml:space="preserve">Inside end round there is a bunch of things that happen, submit score, show results scene, update user table, </w:t>
-      </w:r>
-      <w:r>
-        <w:t>ect</w:t>
+        <w:t>Inside end round there is a bunch of things that happen, submit score, show results scene, update user table, ect</w:t>
       </w:r>
     </w:p>
     <w:p>
@@ -24730,7 +24824,7 @@
 </file>
 
 <file path=customXml/itemProps1.xml><?xml version="1.0" encoding="utf-8"?>
-<ds:datastoreItem xmlns:ds="http://schemas.openxmlformats.org/officeDocument/2006/customXml" ds:itemID="{6A829858-1B54-4A5C-A5FE-C5C6BE563B7F}">
+<ds:datastoreItem xmlns:ds="http://schemas.openxmlformats.org/officeDocument/2006/customXml" ds:itemID="{F72A5E8D-CD76-4E86-9681-0543A99B6644}">
   <ds:schemaRefs>
     <ds:schemaRef ds:uri="http://schemas.openxmlformats.org/officeDocument/2006/bibliography"/>
   </ds:schemaRefs>

</xml_diff>

<commit_message>
Added new submit question activity diagram
</commit_message>
<xml_diff>
--- a/Initial Requirement Model.docx
+++ b/Initial Requirement Model.docx
@@ -17041,21 +17041,12 @@
         <w:pStyle w:val="Heading3"/>
       </w:pPr>
       <w:r>
-        <w:t>Not logged in –</w:t>
-      </w:r>
-      <w:r>
-        <w:t xml:space="preserve"> </w:t>
-      </w:r>
-      <w:r>
-        <w:t>Guest play</w:t>
-      </w:r>
-    </w:p>
-    <w:p>
-      <w:r>
-        <w:t xml:space="preserve">If at step 1 </w:t>
-      </w:r>
-      <w:r>
-        <w:t>of the normal flow user is logged in under guest account</w:t>
+        <w:t>Not logged in – Guest play</w:t>
+      </w:r>
+    </w:p>
+    <w:p>
+      <w:r>
+        <w:t>If at step 1 of the normal flow user is logged in under guest account</w:t>
       </w:r>
     </w:p>
     <w:tbl>
@@ -17150,18 +17141,7 @@
               <w:ind w:left="360"/>
             </w:pPr>
             <w:r>
-              <w:t>1</w:t>
-            </w:r>
-            <w:r>
-              <w:t>.1</w:t>
-            </w:r>
-            <w:r>
-              <w:t>.  System displays error guest</w:t>
-            </w:r>
-            <w:bookmarkStart w:id="132" w:name="_GoBack"/>
-            <w:bookmarkEnd w:id="132"/>
-            <w:r>
-              <w:t>s cannot submit new questions</w:t>
+              <w:t>1.1.  System displays error guests cannot submit new questions</w:t>
             </w:r>
           </w:p>
           <w:p/>
@@ -17210,14 +17190,14 @@
           <w:numId w:val="9"/>
         </w:numPr>
       </w:pPr>
-      <w:bookmarkStart w:id="133" w:name="_Toc514403847"/>
+      <w:bookmarkStart w:id="132" w:name="_Toc514403847"/>
       <w:r>
         <w:t>Use case diagram</w:t>
       </w:r>
       <w:r>
         <w:t>s</w:t>
       </w:r>
-      <w:bookmarkEnd w:id="133"/>
+      <w:bookmarkEnd w:id="132"/>
     </w:p>
     <w:p>
       <w:pPr>
@@ -17248,13 +17228,13 @@
         <w:rPr>
           <w:rStyle w:val="CommentReference"/>
         </w:rPr>
-        <w:commentReference w:id="134"/>
+        <w:commentReference w:id="133"/>
       </w:r>
       <w:r>
         <w:rPr>
           <w:rStyle w:val="CommentReference"/>
         </w:rPr>
-        <w:commentReference w:id="135"/>
+        <w:commentReference w:id="134"/>
       </w:r>
       <w:r>
         <w:t xml:space="preserve"> </w:t>
@@ -17268,7 +17248,7 @@
           <w:numId w:val="9"/>
         </w:numPr>
       </w:pPr>
-      <w:bookmarkStart w:id="136" w:name="_Toc514403848"/>
+      <w:bookmarkStart w:id="135" w:name="_Toc514403848"/>
       <w:r>
         <w:t>A</w:t>
       </w:r>
@@ -17284,7 +17264,7 @@
       <w:r>
         <w:t>Use Cases</w:t>
       </w:r>
-      <w:bookmarkEnd w:id="136"/>
+      <w:bookmarkEnd w:id="135"/>
     </w:p>
     <w:p>
       <w:pPr>
@@ -17294,11 +17274,11 @@
           <w:numId w:val="9"/>
         </w:numPr>
       </w:pPr>
-      <w:bookmarkStart w:id="137" w:name="_Toc514403849"/>
+      <w:bookmarkStart w:id="136" w:name="_Toc514403849"/>
       <w:r>
         <w:t>Register</w:t>
       </w:r>
-      <w:bookmarkEnd w:id="137"/>
+      <w:bookmarkEnd w:id="136"/>
     </w:p>
     <w:p/>
     <w:p>
@@ -17313,6 +17293,12 @@
         <w:rPr>
           <w:rStyle w:val="CommentReference"/>
         </w:rPr>
+        <w:commentReference w:id="137"/>
+      </w:r>
+      <w:r>
+        <w:rPr>
+          <w:rStyle w:val="CommentReference"/>
+        </w:rPr>
         <w:commentReference w:id="138"/>
       </w:r>
       <w:r>
@@ -17320,12 +17306,6 @@
           <w:rStyle w:val="CommentReference"/>
         </w:rPr>
         <w:commentReference w:id="139"/>
-      </w:r>
-      <w:r>
-        <w:rPr>
-          <w:rStyle w:val="CommentReference"/>
-        </w:rPr>
-        <w:commentReference w:id="140"/>
       </w:r>
     </w:p>
     <w:p>
@@ -17336,12 +17316,12 @@
           <w:numId w:val="9"/>
         </w:numPr>
       </w:pPr>
-      <w:bookmarkStart w:id="141" w:name="_Toc514403850"/>
+      <w:bookmarkStart w:id="140" w:name="_Toc514403850"/>
       <w:r>
         <w:lastRenderedPageBreak/>
         <w:t>Login</w:t>
       </w:r>
-      <w:bookmarkEnd w:id="141"/>
+      <w:bookmarkEnd w:id="140"/>
     </w:p>
     <w:p>
       <w:r>
@@ -17360,11 +17340,11 @@
           <w:numId w:val="9"/>
         </w:numPr>
       </w:pPr>
-      <w:bookmarkStart w:id="142" w:name="_Toc514403851"/>
+      <w:bookmarkStart w:id="141" w:name="_Toc514403851"/>
       <w:r>
         <w:t>Start a game</w:t>
       </w:r>
-      <w:bookmarkEnd w:id="142"/>
+      <w:bookmarkEnd w:id="141"/>
     </w:p>
     <w:p/>
     <w:p>
@@ -17384,11 +17364,11 @@
           <w:numId w:val="9"/>
         </w:numPr>
       </w:pPr>
-      <w:bookmarkStart w:id="143" w:name="_Toc514403852"/>
+      <w:bookmarkStart w:id="142" w:name="_Toc514403852"/>
       <w:r>
         <w:t>Answer Question</w:t>
       </w:r>
-      <w:bookmarkEnd w:id="143"/>
+      <w:bookmarkEnd w:id="142"/>
     </w:p>
     <w:p/>
     <w:p/>
@@ -17405,7 +17385,7 @@
         <w:rPr>
           <w:rStyle w:val="CommentReference"/>
         </w:rPr>
-        <w:commentReference w:id="144"/>
+        <w:commentReference w:id="143"/>
       </w:r>
     </w:p>
     <w:p/>
@@ -17417,7 +17397,7 @@
         <w:rPr>
           <w:rStyle w:val="CommentReference"/>
         </w:rPr>
-        <w:commentReference w:id="145"/>
+        <w:commentReference w:id="144"/>
       </w:r>
     </w:p>
     <w:p>
@@ -17428,18 +17408,18 @@
           <w:numId w:val="9"/>
         </w:numPr>
       </w:pPr>
-      <w:bookmarkStart w:id="146" w:name="_Toc514403853"/>
+      <w:bookmarkStart w:id="145" w:name="_Toc514403853"/>
       <w:r>
         <w:t>Play round</w:t>
       </w:r>
-      <w:bookmarkEnd w:id="146"/>
+      <w:bookmarkEnd w:id="145"/>
     </w:p>
     <w:p>
       <w:r>
         <w:rPr>
           <w:rStyle w:val="CommentReference"/>
         </w:rPr>
-        <w:commentReference w:id="147"/>
+        <w:commentReference w:id="146"/>
       </w:r>
       <w:r>
         <w:rPr>
@@ -17494,14 +17474,16 @@
     </w:p>
     <w:p/>
     <w:p>
+      <w:bookmarkStart w:id="147" w:name="_GoBack"/>
       <w:r>
         <w:lastRenderedPageBreak/>
-        <w:pict w14:anchorId="6A54220F">
-          <v:shape id="_x0000_i1031" type="#_x0000_t75" style="width:397.5pt;height:128.25pt">
-            <v:imagedata r:id="rId15" o:title="Activity Diagram5"/>
+        <w:pict w14:anchorId="53658CBD">
+          <v:shape id="_x0000_i1031" type="#_x0000_t75" style="width:452.25pt;height:290.25pt">
+            <v:imagedata r:id="rId15" o:title="Activity Diagram57jpg"/>
           </v:shape>
         </w:pict>
       </w:r>
+      <w:bookmarkEnd w:id="147"/>
     </w:p>
     <w:sectPr>
       <w:pgSz w:w="11906" w:h="16838"/>
@@ -18339,7 +18321,7 @@
       </w:r>
     </w:p>
   </w:comment>
-  <w:comment w:id="134" w:author="McKeahnie, Collin" w:date="2018-05-01T16:07:00Z" w:initials="MC">
+  <w:comment w:id="133" w:author="McKeahnie, Collin" w:date="2018-05-01T16:07:00Z" w:initials="MC">
     <w:p>
       <w:pPr>
         <w:pStyle w:val="CommentText"/>
@@ -18359,7 +18341,7 @@
       </w:r>
     </w:p>
   </w:comment>
-  <w:comment w:id="135" w:author="Michelle Vinall" w:date="2018-05-02T21:42:00Z" w:initials="MV">
+  <w:comment w:id="134" w:author="Michelle Vinall" w:date="2018-05-02T21:42:00Z" w:initials="MV">
     <w:p>
       <w:pPr>
         <w:pStyle w:val="CommentText"/>
@@ -18383,7 +18365,7 @@
       </w:r>
     </w:p>
   </w:comment>
-  <w:comment w:id="138" w:author="McKeahnie, Collin" w:date="2018-05-17T11:12:00Z" w:initials="MC">
+  <w:comment w:id="137" w:author="McKeahnie, Collin" w:date="2018-05-17T11:12:00Z" w:initials="MC">
     <w:p>
       <w:pPr>
         <w:pStyle w:val="CommentText"/>
@@ -18438,7 +18420,7 @@
       </w:pPr>
     </w:p>
   </w:comment>
-  <w:comment w:id="139" w:author="McKeahnie, Collin" w:date="2018-05-17T11:09:00Z" w:initials="MC">
+  <w:comment w:id="138" w:author="McKeahnie, Collin" w:date="2018-05-17T11:09:00Z" w:initials="MC">
     <w:p>
       <w:pPr>
         <w:pStyle w:val="CommentText"/>
@@ -18483,7 +18465,7 @@
       </w:r>
     </w:p>
   </w:comment>
-  <w:comment w:id="140" w:author="Michelle Vinall" w:date="2018-05-17T14:24:00Z" w:initials="MV">
+  <w:comment w:id="139" w:author="Michelle Vinall" w:date="2018-05-17T14:24:00Z" w:initials="MV">
     <w:p>
       <w:pPr>
         <w:pStyle w:val="CommentText"/>
@@ -18507,7 +18489,7 @@
       </w:r>
     </w:p>
   </w:comment>
-  <w:comment w:id="144" w:author="McKeahnie, Collin" w:date="2018-05-17T11:05:00Z" w:initials="MC">
+  <w:comment w:id="143" w:author="McKeahnie, Collin" w:date="2018-05-17T11:05:00Z" w:initials="MC">
     <w:p>
       <w:pPr>
         <w:pStyle w:val="CommentText"/>
@@ -18588,7 +18570,7 @@
       </w:pPr>
     </w:p>
   </w:comment>
-  <w:comment w:id="145" w:author="Michelle Vinall" w:date="2018-05-17T14:27:00Z" w:initials="MV">
+  <w:comment w:id="144" w:author="Michelle Vinall" w:date="2018-05-17T14:27:00Z" w:initials="MV">
     <w:p>
       <w:pPr>
         <w:pStyle w:val="CommentText"/>
@@ -18609,7 +18591,7 @@
       </w:pPr>
     </w:p>
   </w:comment>
-  <w:comment w:id="147" w:author="McKeahnie, Collin" w:date="2018-05-17T11:17:00Z" w:initials="MC">
+  <w:comment w:id="146" w:author="McKeahnie, Collin" w:date="2018-05-17T11:17:00Z" w:initials="MC">
     <w:p>
       <w:pPr>
         <w:pStyle w:val="CommentText"/>
@@ -24824,7 +24806,7 @@
 </file>
 
 <file path=customXml/itemProps1.xml><?xml version="1.0" encoding="utf-8"?>
-<ds:datastoreItem xmlns:ds="http://schemas.openxmlformats.org/officeDocument/2006/customXml" ds:itemID="{F72A5E8D-CD76-4E86-9681-0543A99B6644}">
+<ds:datastoreItem xmlns:ds="http://schemas.openxmlformats.org/officeDocument/2006/customXml" ds:itemID="{276124BC-9799-440C-858D-DC8C8643C830}">
   <ds:schemaRefs>
     <ds:schemaRef ds:uri="http://schemas.openxmlformats.org/officeDocument/2006/bibliography"/>
   </ds:schemaRefs>

</xml_diff>